<commit_message>
UML- update use case
</commit_message>
<xml_diff>
--- a/UML Document/15520515_15520720_15520062_14520033.docx
+++ b/UML Document/15520515_15520720_15520062_14520033.docx
@@ -5,71 +5,38 @@
     <w:p>
       <w:pPr>
         <w:pStyle w:val="u1"/>
-        <w:rPr>
-          <w:rFonts w:ascii="Times New Roman" w:hAnsi="Times New Roman"/>
-        </w:rPr>
-      </w:pPr>
-      <w:r>
-        <w:rPr>
-          <w:rFonts w:ascii="Times New Roman" w:hAnsi="Times New Roman"/>
-        </w:rPr>
+      </w:pPr>
+      <w:r>
         <w:t>Tên đề tài:</w:t>
       </w:r>
       <w:r>
-        <w:rPr>
-          <w:rFonts w:ascii="Times New Roman" w:hAnsi="Times New Roman"/>
-        </w:rPr>
         <w:tab/>
         <w:t>Xây dựng website bán quần áo</w:t>
       </w:r>
     </w:p>
+    <w:p/>
     <w:p>
-      <w:bookmarkStart w:id="0" w:name="_GoBack"/>
-      <w:bookmarkEnd w:id="0"/>
+      <w:pPr>
+        <w:pStyle w:val="u1"/>
+      </w:pPr>
+      <w:r>
+        <w:t>Môi trường phát triển ứng dụng (dự kiến):</w:t>
+      </w:r>
+      <w:r>
+        <w:t xml:space="preserve"> </w:t>
+      </w:r>
+      <w:r>
+        <w:t>php &amp;</w:t>
+      </w:r>
+      <w:r>
+        <w:t xml:space="preserve"> mysql</w:t>
+      </w:r>
     </w:p>
     <w:p>
       <w:pPr>
         <w:pStyle w:val="u1"/>
-        <w:rPr>
-          <w:rFonts w:ascii="Times New Roman" w:hAnsi="Times New Roman"/>
-        </w:rPr>
-      </w:pPr>
-      <w:r>
-        <w:rPr>
-          <w:rFonts w:ascii="Times New Roman" w:hAnsi="Times New Roman"/>
-        </w:rPr>
-        <w:t>Môi trường phát triển ứng dụng (dự kiến):</w:t>
-      </w:r>
-      <w:r>
-        <w:rPr>
-          <w:rFonts w:ascii="Times New Roman" w:hAnsi="Times New Roman"/>
-        </w:rPr>
-        <w:t xml:space="preserve"> </w:t>
-      </w:r>
-      <w:r>
-        <w:rPr>
-          <w:rFonts w:ascii="Times New Roman" w:hAnsi="Times New Roman"/>
-        </w:rPr>
-        <w:t>php &amp;</w:t>
-      </w:r>
-      <w:r>
-        <w:rPr>
-          <w:rFonts w:ascii="Times New Roman" w:hAnsi="Times New Roman"/>
-        </w:rPr>
-        <w:t xml:space="preserve"> mysql</w:t>
-      </w:r>
-    </w:p>
-    <w:p>
-      <w:pPr>
-        <w:pStyle w:val="u1"/>
-        <w:rPr>
-          <w:rFonts w:ascii="Times New Roman" w:hAnsi="Times New Roman"/>
-        </w:rPr>
-      </w:pPr>
-      <w:r>
-        <w:rPr>
-          <w:rFonts w:ascii="Times New Roman" w:hAnsi="Times New Roman"/>
-        </w:rPr>
+      </w:pPr>
+      <w:r>
         <w:t>Thông tin về nhóm:</w:t>
       </w:r>
     </w:p>
@@ -80,11 +47,11 @@
         <w:tblLook w:val="01E0" w:firstRow="1" w:lastRow="1" w:firstColumn="1" w:lastColumn="1" w:noHBand="0" w:noVBand="0"/>
       </w:tblPr>
       <w:tblGrid>
-        <w:gridCol w:w="738"/>
-        <w:gridCol w:w="1176"/>
-        <w:gridCol w:w="2458"/>
-        <w:gridCol w:w="1540"/>
-        <w:gridCol w:w="2724"/>
+        <w:gridCol w:w="731"/>
+        <w:gridCol w:w="1256"/>
+        <w:gridCol w:w="2165"/>
+        <w:gridCol w:w="1551"/>
+        <w:gridCol w:w="2933"/>
       </w:tblGrid>
       <w:tr>
         <w:tc>
@@ -385,14 +352,8 @@
     <w:p>
       <w:pPr>
         <w:pStyle w:val="u1"/>
-        <w:rPr>
-          <w:rFonts w:ascii="Times New Roman" w:hAnsi="Times New Roman"/>
-        </w:rPr>
-      </w:pPr>
-      <w:r>
-        <w:rPr>
-          <w:rFonts w:ascii="Times New Roman" w:hAnsi="Times New Roman"/>
-        </w:rPr>
+      </w:pPr>
+      <w:r>
         <w:t>Bảng phân công công việc:</w:t>
       </w:r>
     </w:p>
@@ -416,14 +377,12 @@
             <w:pPr>
               <w:rPr>
                 <w:b/>
-                <w:sz w:val="26"/>
                 <w:szCs w:val="26"/>
               </w:rPr>
             </w:pPr>
             <w:r>
               <w:rPr>
                 <w:b/>
-                <w:sz w:val="26"/>
                 <w:szCs w:val="26"/>
               </w:rPr>
               <w:t>STT</w:t>
@@ -438,14 +397,12 @@
             <w:pPr>
               <w:rPr>
                 <w:b/>
-                <w:sz w:val="26"/>
                 <w:szCs w:val="26"/>
               </w:rPr>
             </w:pPr>
             <w:r>
               <w:rPr>
                 <w:b/>
-                <w:sz w:val="26"/>
                 <w:szCs w:val="26"/>
               </w:rPr>
               <w:t>Thành viên</w:t>
@@ -460,14 +417,12 @@
             <w:pPr>
               <w:rPr>
                 <w:b/>
-                <w:sz w:val="26"/>
                 <w:szCs w:val="26"/>
               </w:rPr>
             </w:pPr>
             <w:r>
               <w:rPr>
                 <w:b/>
-                <w:sz w:val="26"/>
                 <w:szCs w:val="26"/>
               </w:rPr>
               <w:t>Công việc</w:t>
@@ -484,14 +439,12 @@
             <w:pPr>
               <w:rPr>
                 <w:b/>
-                <w:sz w:val="26"/>
                 <w:szCs w:val="26"/>
               </w:rPr>
             </w:pPr>
             <w:r>
               <w:rPr>
                 <w:b/>
-                <w:sz w:val="26"/>
                 <w:szCs w:val="26"/>
               </w:rPr>
               <w:t>1</w:t>
@@ -506,14 +459,12 @@
             <w:pPr>
               <w:rPr>
                 <w:b/>
-                <w:sz w:val="26"/>
                 <w:szCs w:val="26"/>
               </w:rPr>
             </w:pPr>
             <w:r>
               <w:rPr>
                 <w:b/>
-                <w:sz w:val="26"/>
                 <w:szCs w:val="26"/>
               </w:rPr>
               <w:t>Nguyễn Hoàng Nam</w:t>
@@ -521,7 +472,6 @@
             <w:r>
               <w:rPr>
                 <w:b/>
-                <w:sz w:val="26"/>
                 <w:szCs w:val="26"/>
               </w:rPr>
               <w:br/>
@@ -537,14 +487,12 @@
             <w:pPr>
               <w:rPr>
                 <w:b/>
-                <w:sz w:val="26"/>
                 <w:szCs w:val="26"/>
               </w:rPr>
             </w:pPr>
             <w:r>
               <w:rPr>
                 <w:b/>
-                <w:sz w:val="26"/>
                 <w:szCs w:val="26"/>
               </w:rPr>
               <w:t>Phát biểu bài toán</w:t>
@@ -554,14 +502,12 @@
             <w:pPr>
               <w:rPr>
                 <w:b/>
-                <w:sz w:val="26"/>
                 <w:szCs w:val="26"/>
               </w:rPr>
             </w:pPr>
             <w:r>
               <w:rPr>
                 <w:b/>
-                <w:sz w:val="26"/>
                 <w:szCs w:val="26"/>
               </w:rPr>
               <w:t>Mô hình tổng quát Use-case</w:t>
@@ -571,14 +517,12 @@
             <w:pPr>
               <w:rPr>
                 <w:b/>
-                <w:sz w:val="26"/>
                 <w:szCs w:val="26"/>
               </w:rPr>
             </w:pPr>
             <w:r>
               <w:rPr>
                 <w:b/>
-                <w:sz w:val="26"/>
                 <w:szCs w:val="26"/>
               </w:rPr>
               <w:t>Use-case:</w:t>
@@ -587,179 +531,136 @@
           <w:p>
             <w:pPr>
               <w:rPr>
+                <w:szCs w:val="26"/>
+              </w:rPr>
+            </w:pPr>
+            <w:r>
+              <w:rPr>
+                <w:szCs w:val="26"/>
+              </w:rPr>
+              <w:t xml:space="preserve">. </w:t>
+            </w:r>
+            <w:r>
+              <w:rPr>
+                <w:szCs w:val="26"/>
+              </w:rPr>
+              <w:t>Thố</w:t>
+            </w:r>
+            <w:r>
+              <w:rPr>
+                <w:szCs w:val="26"/>
+              </w:rPr>
+              <w:t>ng kê</w:t>
+            </w:r>
+          </w:p>
+          <w:p>
+            <w:pPr>
+              <w:rPr>
+                <w:szCs w:val="26"/>
+              </w:rPr>
+            </w:pPr>
+            <w:r>
+              <w:rPr>
+                <w:szCs w:val="26"/>
+              </w:rPr>
+              <w:t xml:space="preserve">. </w:t>
+            </w:r>
+            <w:r>
+              <w:rPr>
+                <w:szCs w:val="26"/>
+              </w:rPr>
+              <w:t>Q</w:t>
+            </w:r>
+            <w:r>
+              <w:rPr>
+                <w:szCs w:val="26"/>
+              </w:rPr>
+              <w:t>uản lý đơn đặt hàng</w:t>
+            </w:r>
+          </w:p>
+          <w:p>
+            <w:pPr>
+              <w:rPr>
+                <w:szCs w:val="26"/>
+              </w:rPr>
+            </w:pPr>
+            <w:r>
+              <w:rPr>
+                <w:szCs w:val="26"/>
+              </w:rPr>
+              <w:t>.</w:t>
+            </w:r>
+            <w:r>
+              <w:rPr>
+                <w:szCs w:val="26"/>
+              </w:rPr>
+              <w:t xml:space="preserve"> Quả</w:t>
+            </w:r>
+            <w:r>
+              <w:rPr>
+                <w:szCs w:val="26"/>
+              </w:rPr>
+              <w:t>n lý khách hàng</w:t>
+            </w:r>
+          </w:p>
+          <w:p>
+            <w:pPr>
+              <w:rPr>
+                <w:szCs w:val="26"/>
+              </w:rPr>
+            </w:pPr>
+            <w:r>
+              <w:rPr>
+                <w:szCs w:val="26"/>
+              </w:rPr>
+              <w:t>.</w:t>
+            </w:r>
+            <w:r>
+              <w:rPr>
+                <w:szCs w:val="26"/>
+              </w:rPr>
+              <w:t xml:space="preserve"> Đ</w:t>
+            </w:r>
+            <w:r>
+              <w:rPr>
+                <w:szCs w:val="26"/>
+              </w:rPr>
+              <w:t>ăng nhậ</w:t>
+            </w:r>
+            <w:r>
+              <w:rPr>
+                <w:szCs w:val="26"/>
+              </w:rPr>
+              <w:t>p</w:t>
+            </w:r>
+          </w:p>
+          <w:p>
+            <w:pPr>
+              <w:rPr>
                 <w:b/>
-                <w:sz w:val="26"/>
-                <w:szCs w:val="26"/>
-              </w:rPr>
-            </w:pPr>
-            <w:r>
-              <w:rPr>
-                <w:b/>
-                <w:sz w:val="26"/>
-                <w:szCs w:val="26"/>
-              </w:rPr>
-              <w:t xml:space="preserve">. </w:t>
-            </w:r>
-            <w:r>
-              <w:rPr>
-                <w:b/>
-                <w:sz w:val="26"/>
-                <w:szCs w:val="26"/>
-              </w:rPr>
-              <w:t>Thố</w:t>
-            </w:r>
-            <w:r>
-              <w:rPr>
-                <w:b/>
-                <w:sz w:val="26"/>
-                <w:szCs w:val="26"/>
-              </w:rPr>
-              <w:t>ng kê</w:t>
-            </w:r>
-          </w:p>
-          <w:p>
-            <w:pPr>
-              <w:rPr>
-                <w:b/>
-                <w:sz w:val="26"/>
-                <w:szCs w:val="26"/>
-              </w:rPr>
-            </w:pPr>
-            <w:r>
-              <w:rPr>
-                <w:b/>
-                <w:sz w:val="26"/>
-                <w:szCs w:val="26"/>
-              </w:rPr>
-              <w:t xml:space="preserve">. </w:t>
-            </w:r>
-            <w:r>
-              <w:rPr>
-                <w:b/>
-                <w:sz w:val="26"/>
-                <w:szCs w:val="26"/>
-              </w:rPr>
-              <w:t>Q</w:t>
-            </w:r>
-            <w:r>
-              <w:rPr>
-                <w:b/>
-                <w:sz w:val="26"/>
-                <w:szCs w:val="26"/>
-              </w:rPr>
-              <w:t>uản lý đơn đặt hàng</w:t>
-            </w:r>
-          </w:p>
-          <w:p>
-            <w:pPr>
-              <w:rPr>
-                <w:b/>
-                <w:sz w:val="26"/>
-                <w:szCs w:val="26"/>
-              </w:rPr>
-            </w:pPr>
-            <w:r>
-              <w:rPr>
-                <w:b/>
-                <w:sz w:val="26"/>
+                <w:szCs w:val="26"/>
+              </w:rPr>
+            </w:pPr>
+            <w:r>
+              <w:rPr>
                 <w:szCs w:val="26"/>
               </w:rPr>
               <w:t>.</w:t>
             </w:r>
             <w:r>
               <w:rPr>
-                <w:b/>
-                <w:sz w:val="26"/>
-                <w:szCs w:val="26"/>
-              </w:rPr>
-              <w:t xml:space="preserve"> Quả</w:t>
-            </w:r>
-            <w:r>
-              <w:rPr>
-                <w:b/>
-                <w:sz w:val="26"/>
-                <w:szCs w:val="26"/>
-              </w:rPr>
-              <w:t>n lý khách hàng</w:t>
-            </w:r>
-          </w:p>
-          <w:p>
-            <w:pPr>
-              <w:rPr>
-                <w:b/>
-                <w:sz w:val="26"/>
-                <w:szCs w:val="26"/>
-              </w:rPr>
-            </w:pPr>
-            <w:r>
-              <w:rPr>
-                <w:b/>
-                <w:sz w:val="26"/>
-                <w:szCs w:val="26"/>
-              </w:rPr>
-              <w:t>.</w:t>
-            </w:r>
-            <w:r>
-              <w:rPr>
-                <w:b/>
-                <w:sz w:val="26"/>
-                <w:szCs w:val="26"/>
-              </w:rPr>
-              <w:t xml:space="preserve"> Đ</w:t>
-            </w:r>
-            <w:r>
-              <w:rPr>
-                <w:b/>
-                <w:sz w:val="26"/>
-                <w:szCs w:val="26"/>
-              </w:rPr>
-              <w:t>ăng nhậ</w:t>
-            </w:r>
-            <w:r>
-              <w:rPr>
-                <w:b/>
-                <w:sz w:val="26"/>
-                <w:szCs w:val="26"/>
-              </w:rPr>
-              <w:t>p</w:t>
-            </w:r>
-          </w:p>
-          <w:p>
-            <w:pPr>
-              <w:rPr>
-                <w:b/>
-                <w:sz w:val="26"/>
-                <w:szCs w:val="26"/>
-              </w:rPr>
-            </w:pPr>
-            <w:r>
-              <w:rPr>
-                <w:b/>
-                <w:sz w:val="26"/>
-                <w:szCs w:val="26"/>
-              </w:rPr>
-              <w:t>.</w:t>
-            </w:r>
-            <w:r>
-              <w:rPr>
-                <w:b/>
-                <w:sz w:val="26"/>
                 <w:szCs w:val="26"/>
               </w:rPr>
               <w:t xml:space="preserve"> </w:t>
             </w:r>
             <w:r>
               <w:rPr>
-                <w:b/>
-                <w:sz w:val="26"/>
                 <w:szCs w:val="26"/>
               </w:rPr>
               <w:t>Đ</w:t>
             </w:r>
             <w:r>
               <w:rPr>
-                <w:b/>
-                <w:sz w:val="26"/>
                 <w:szCs w:val="26"/>
               </w:rPr>
               <w:t>ăng xuất</w:t>
@@ -776,14 +677,12 @@
             <w:pPr>
               <w:rPr>
                 <w:b/>
-                <w:sz w:val="26"/>
                 <w:szCs w:val="26"/>
               </w:rPr>
             </w:pPr>
             <w:r>
               <w:rPr>
                 <w:b/>
-                <w:sz w:val="26"/>
                 <w:szCs w:val="26"/>
               </w:rPr>
               <w:t>2</w:t>
@@ -798,14 +697,12 @@
             <w:pPr>
               <w:rPr>
                 <w:b/>
-                <w:sz w:val="26"/>
                 <w:szCs w:val="26"/>
               </w:rPr>
             </w:pPr>
             <w:r>
               <w:rPr>
                 <w:b/>
-                <w:sz w:val="26"/>
                 <w:szCs w:val="26"/>
               </w:rPr>
               <w:t>Nguyễn Xuân Sang</w:t>
@@ -813,7 +710,6 @@
             <w:r>
               <w:rPr>
                 <w:b/>
-                <w:sz w:val="26"/>
                 <w:szCs w:val="26"/>
               </w:rPr>
               <w:br/>
@@ -829,14 +725,12 @@
             <w:pPr>
               <w:rPr>
                 <w:b/>
-                <w:sz w:val="26"/>
                 <w:szCs w:val="26"/>
               </w:rPr>
             </w:pPr>
             <w:r>
               <w:rPr>
                 <w:b/>
-                <w:sz w:val="26"/>
                 <w:szCs w:val="26"/>
               </w:rPr>
               <w:t>Phát biểu bài toán</w:t>
@@ -846,14 +740,12 @@
             <w:pPr>
               <w:rPr>
                 <w:b/>
-                <w:sz w:val="26"/>
                 <w:szCs w:val="26"/>
               </w:rPr>
             </w:pPr>
             <w:r>
               <w:rPr>
                 <w:b/>
-                <w:sz w:val="26"/>
                 <w:szCs w:val="26"/>
               </w:rPr>
               <w:t xml:space="preserve">Use-case: </w:t>
@@ -862,171 +754,130 @@
           <w:p>
             <w:pPr>
               <w:rPr>
+                <w:szCs w:val="26"/>
+              </w:rPr>
+            </w:pPr>
+            <w:r>
+              <w:rPr>
+                <w:szCs w:val="26"/>
+              </w:rPr>
+              <w:t xml:space="preserve">. </w:t>
+            </w:r>
+            <w:r>
+              <w:rPr>
+                <w:szCs w:val="26"/>
+              </w:rPr>
+              <w:t>Đăng ký tài khoả</w:t>
+            </w:r>
+            <w:r>
+              <w:rPr>
+                <w:szCs w:val="26"/>
+              </w:rPr>
+              <w:t>n</w:t>
+            </w:r>
+          </w:p>
+          <w:p>
+            <w:pPr>
+              <w:rPr>
+                <w:szCs w:val="26"/>
+              </w:rPr>
+            </w:pPr>
+            <w:r>
+              <w:rPr>
+                <w:szCs w:val="26"/>
+              </w:rPr>
+              <w:t>.</w:t>
+            </w:r>
+            <w:r>
+              <w:rPr>
+                <w:szCs w:val="26"/>
+              </w:rPr>
+              <w:t xml:space="preserve"> Q</w:t>
+            </w:r>
+            <w:r>
+              <w:rPr>
+                <w:szCs w:val="26"/>
+              </w:rPr>
+              <w:t>uên mật khẩ</w:t>
+            </w:r>
+            <w:r>
+              <w:rPr>
+                <w:szCs w:val="26"/>
+              </w:rPr>
+              <w:t>u</w:t>
+            </w:r>
+          </w:p>
+          <w:p>
+            <w:pPr>
+              <w:rPr>
+                <w:szCs w:val="26"/>
+              </w:rPr>
+            </w:pPr>
+            <w:r>
+              <w:rPr>
+                <w:szCs w:val="26"/>
+              </w:rPr>
+              <w:t>. Thêm giỏ hàng</w:t>
+            </w:r>
+          </w:p>
+          <w:p>
+            <w:pPr>
+              <w:rPr>
+                <w:szCs w:val="26"/>
+              </w:rPr>
+            </w:pPr>
+            <w:r>
+              <w:rPr>
+                <w:szCs w:val="26"/>
+              </w:rPr>
+              <w:t>.</w:t>
+            </w:r>
+            <w:r>
+              <w:rPr>
+                <w:szCs w:val="26"/>
+              </w:rPr>
+              <w:t xml:space="preserve"> Q</w:t>
+            </w:r>
+            <w:r>
+              <w:rPr>
+                <w:szCs w:val="26"/>
+              </w:rPr>
+              <w:t>uản lý giỏ</w:t>
+            </w:r>
+            <w:r>
+              <w:rPr>
+                <w:szCs w:val="26"/>
+              </w:rPr>
+              <w:t xml:space="preserve"> hà</w:t>
+            </w:r>
+            <w:r>
+              <w:rPr>
+                <w:szCs w:val="26"/>
+              </w:rPr>
+              <w:t>ng</w:t>
+            </w:r>
+          </w:p>
+          <w:p>
+            <w:pPr>
+              <w:rPr>
                 <w:b/>
-                <w:sz w:val="26"/>
-                <w:szCs w:val="26"/>
-              </w:rPr>
-            </w:pPr>
-            <w:r>
-              <w:rPr>
-                <w:b/>
-                <w:sz w:val="26"/>
-                <w:szCs w:val="26"/>
-              </w:rPr>
-              <w:t xml:space="preserve">. </w:t>
-            </w:r>
-            <w:r>
-              <w:rPr>
-                <w:b/>
-                <w:sz w:val="26"/>
-                <w:szCs w:val="26"/>
-              </w:rPr>
-              <w:t>Đăng ký tài khoả</w:t>
-            </w:r>
-            <w:r>
-              <w:rPr>
-                <w:b/>
-                <w:sz w:val="26"/>
-                <w:szCs w:val="26"/>
-              </w:rPr>
-              <w:t>n</w:t>
-            </w:r>
-          </w:p>
-          <w:p>
-            <w:pPr>
-              <w:rPr>
-                <w:b/>
-                <w:sz w:val="26"/>
-                <w:szCs w:val="26"/>
-              </w:rPr>
-            </w:pPr>
-            <w:r>
-              <w:rPr>
-                <w:b/>
-                <w:sz w:val="26"/>
+                <w:szCs w:val="26"/>
+              </w:rPr>
+            </w:pPr>
+            <w:r>
+              <w:rPr>
                 <w:szCs w:val="26"/>
               </w:rPr>
               <w:t>.</w:t>
             </w:r>
             <w:r>
               <w:rPr>
-                <w:b/>
-                <w:sz w:val="26"/>
-                <w:szCs w:val="26"/>
-              </w:rPr>
-              <w:t xml:space="preserve"> Q</w:t>
-            </w:r>
-            <w:r>
-              <w:rPr>
-                <w:b/>
-                <w:sz w:val="26"/>
-                <w:szCs w:val="26"/>
-              </w:rPr>
-              <w:t>uên mật khẩ</w:t>
-            </w:r>
-            <w:r>
-              <w:rPr>
-                <w:b/>
-                <w:sz w:val="26"/>
-                <w:szCs w:val="26"/>
-              </w:rPr>
-              <w:t>u</w:t>
-            </w:r>
-          </w:p>
-          <w:p>
-            <w:pPr>
-              <w:rPr>
-                <w:b/>
-                <w:sz w:val="26"/>
-                <w:szCs w:val="26"/>
-              </w:rPr>
-            </w:pPr>
-            <w:r>
-              <w:rPr>
-                <w:b/>
-                <w:sz w:val="26"/>
-                <w:szCs w:val="26"/>
-              </w:rPr>
-              <w:t>. Thêm giỏ hàng</w:t>
-            </w:r>
-          </w:p>
-          <w:p>
-            <w:pPr>
-              <w:rPr>
-                <w:b/>
-                <w:sz w:val="26"/>
-                <w:szCs w:val="26"/>
-              </w:rPr>
-            </w:pPr>
-            <w:r>
-              <w:rPr>
-                <w:b/>
-                <w:sz w:val="26"/>
-                <w:szCs w:val="26"/>
-              </w:rPr>
-              <w:t>.</w:t>
-            </w:r>
-            <w:r>
-              <w:rPr>
-                <w:b/>
-                <w:sz w:val="26"/>
-                <w:szCs w:val="26"/>
-              </w:rPr>
-              <w:t xml:space="preserve"> Q</w:t>
-            </w:r>
-            <w:r>
-              <w:rPr>
-                <w:b/>
-                <w:sz w:val="26"/>
-                <w:szCs w:val="26"/>
-              </w:rPr>
-              <w:t>uản lý giỏ</w:t>
-            </w:r>
-            <w:r>
-              <w:rPr>
-                <w:b/>
-                <w:sz w:val="26"/>
-                <w:szCs w:val="26"/>
-              </w:rPr>
-              <w:t xml:space="preserve"> hà</w:t>
-            </w:r>
-            <w:r>
-              <w:rPr>
-                <w:b/>
-                <w:sz w:val="26"/>
-                <w:szCs w:val="26"/>
-              </w:rPr>
-              <w:t>ng</w:t>
-            </w:r>
-          </w:p>
-          <w:p>
-            <w:pPr>
-              <w:rPr>
-                <w:b/>
-                <w:sz w:val="26"/>
-                <w:szCs w:val="26"/>
-              </w:rPr>
-            </w:pPr>
-            <w:r>
-              <w:rPr>
-                <w:b/>
-                <w:sz w:val="26"/>
-                <w:szCs w:val="26"/>
-              </w:rPr>
-              <w:t>.</w:t>
-            </w:r>
-            <w:r>
-              <w:rPr>
-                <w:b/>
-                <w:sz w:val="26"/>
                 <w:szCs w:val="26"/>
               </w:rPr>
               <w:t xml:space="preserve"> Đ</w:t>
             </w:r>
             <w:r>
               <w:rPr>
-                <w:b/>
-                <w:sz w:val="26"/>
                 <w:szCs w:val="26"/>
               </w:rPr>
               <w:t>ặt mua sản phẩm</w:t>
@@ -1043,14 +894,12 @@
             <w:pPr>
               <w:rPr>
                 <w:b/>
-                <w:sz w:val="26"/>
                 <w:szCs w:val="26"/>
               </w:rPr>
             </w:pPr>
             <w:r>
               <w:rPr>
                 <w:b/>
-                <w:sz w:val="26"/>
                 <w:szCs w:val="26"/>
               </w:rPr>
               <w:t>3</w:t>
@@ -1065,14 +914,12 @@
             <w:pPr>
               <w:rPr>
                 <w:b/>
-                <w:sz w:val="26"/>
                 <w:szCs w:val="26"/>
               </w:rPr>
             </w:pPr>
             <w:r>
               <w:rPr>
                 <w:b/>
-                <w:sz w:val="26"/>
                 <w:szCs w:val="26"/>
               </w:rPr>
               <w:t>Trương Thị Bích Chi</w:t>
@@ -1080,7 +927,6 @@
             <w:r>
               <w:rPr>
                 <w:b/>
-                <w:sz w:val="26"/>
                 <w:szCs w:val="26"/>
               </w:rPr>
               <w:br/>
@@ -1096,14 +942,12 @@
             <w:pPr>
               <w:rPr>
                 <w:b/>
-                <w:sz w:val="26"/>
                 <w:szCs w:val="26"/>
               </w:rPr>
             </w:pPr>
             <w:r>
               <w:rPr>
                 <w:b/>
-                <w:sz w:val="26"/>
                 <w:szCs w:val="26"/>
               </w:rPr>
               <w:t>Phát biểu bài toán</w:t>
@@ -1113,14 +957,12 @@
             <w:pPr>
               <w:rPr>
                 <w:b/>
-                <w:sz w:val="26"/>
                 <w:szCs w:val="26"/>
               </w:rPr>
             </w:pPr>
             <w:r>
               <w:rPr>
                 <w:b/>
-                <w:sz w:val="26"/>
                 <w:szCs w:val="26"/>
               </w:rPr>
               <w:t>Use-case:</w:t>
@@ -1129,139 +971,106 @@
           <w:p>
             <w:pPr>
               <w:rPr>
+                <w:szCs w:val="26"/>
+              </w:rPr>
+            </w:pPr>
+            <w:r>
+              <w:rPr>
+                <w:szCs w:val="26"/>
+              </w:rPr>
+              <w:t>. Quản lý thông tin tài khoản</w:t>
+            </w:r>
+          </w:p>
+          <w:p>
+            <w:pPr>
+              <w:rPr>
+                <w:szCs w:val="26"/>
+              </w:rPr>
+            </w:pPr>
+            <w:r>
+              <w:rPr>
+                <w:szCs w:val="26"/>
+              </w:rPr>
+              <w:t>.</w:t>
+            </w:r>
+            <w:r>
+              <w:rPr>
+                <w:szCs w:val="26"/>
+              </w:rPr>
+              <w:t xml:space="preserve"> Quản lí địa chỉ</w:t>
+            </w:r>
+          </w:p>
+          <w:p>
+            <w:pPr>
+              <w:rPr>
+                <w:szCs w:val="26"/>
+              </w:rPr>
+            </w:pPr>
+            <w:r>
+              <w:rPr>
+                <w:szCs w:val="26"/>
+              </w:rPr>
+              <w:t>.</w:t>
+            </w:r>
+            <w:r>
+              <w:rPr>
+                <w:szCs w:val="26"/>
+              </w:rPr>
+              <w:t xml:space="preserve"> Quả</w:t>
+            </w:r>
+            <w:r>
+              <w:rPr>
+                <w:szCs w:val="26"/>
+              </w:rPr>
+              <w:t>n lý color</w:t>
+            </w:r>
+          </w:p>
+          <w:p>
+            <w:pPr>
+              <w:rPr>
+                <w:szCs w:val="26"/>
+              </w:rPr>
+            </w:pPr>
+            <w:r>
+              <w:rPr>
+                <w:szCs w:val="26"/>
+              </w:rPr>
+              <w:t xml:space="preserve">. </w:t>
+            </w:r>
+            <w:r>
+              <w:rPr>
+                <w:szCs w:val="26"/>
+              </w:rPr>
+              <w:t>Q</w:t>
+            </w:r>
+            <w:r>
+              <w:rPr>
+                <w:szCs w:val="26"/>
+              </w:rPr>
+              <w:t>uản lý Size</w:t>
+            </w:r>
+          </w:p>
+          <w:p>
+            <w:pPr>
+              <w:rPr>
                 <w:b/>
-                <w:sz w:val="26"/>
-                <w:szCs w:val="26"/>
-              </w:rPr>
-            </w:pPr>
-            <w:r>
-              <w:rPr>
-                <w:b/>
-                <w:sz w:val="26"/>
-                <w:szCs w:val="26"/>
-              </w:rPr>
-              <w:t>. Quản lý thông tin tài khoản</w:t>
-            </w:r>
-          </w:p>
-          <w:p>
-            <w:pPr>
-              <w:rPr>
-                <w:b/>
-                <w:sz w:val="26"/>
-                <w:szCs w:val="26"/>
-              </w:rPr>
-            </w:pPr>
-            <w:r>
-              <w:rPr>
-                <w:b/>
-                <w:sz w:val="26"/>
+                <w:szCs w:val="26"/>
+              </w:rPr>
+            </w:pPr>
+            <w:r>
+              <w:rPr>
                 <w:szCs w:val="26"/>
               </w:rPr>
               <w:t>.</w:t>
             </w:r>
             <w:r>
               <w:rPr>
-                <w:b/>
-                <w:sz w:val="26"/>
-                <w:szCs w:val="26"/>
-              </w:rPr>
-              <w:t xml:space="preserve"> Quản lí địa chỉ</w:t>
-            </w:r>
-          </w:p>
-          <w:p>
-            <w:pPr>
-              <w:rPr>
-                <w:b/>
-                <w:sz w:val="26"/>
-                <w:szCs w:val="26"/>
-              </w:rPr>
-            </w:pPr>
-            <w:r>
-              <w:rPr>
-                <w:b/>
-                <w:sz w:val="26"/>
-                <w:szCs w:val="26"/>
-              </w:rPr>
-              <w:t>.</w:t>
-            </w:r>
-            <w:r>
-              <w:rPr>
-                <w:b/>
-                <w:sz w:val="26"/>
-                <w:szCs w:val="26"/>
-              </w:rPr>
-              <w:t xml:space="preserve"> Quả</w:t>
-            </w:r>
-            <w:r>
-              <w:rPr>
-                <w:b/>
-                <w:sz w:val="26"/>
-                <w:szCs w:val="26"/>
-              </w:rPr>
-              <w:t>n lý color</w:t>
-            </w:r>
-          </w:p>
-          <w:p>
-            <w:pPr>
-              <w:rPr>
-                <w:b/>
-                <w:sz w:val="26"/>
-                <w:szCs w:val="26"/>
-              </w:rPr>
-            </w:pPr>
-            <w:r>
-              <w:rPr>
-                <w:b/>
-                <w:sz w:val="26"/>
-                <w:szCs w:val="26"/>
-              </w:rPr>
-              <w:t xml:space="preserve">. </w:t>
-            </w:r>
-            <w:r>
-              <w:rPr>
-                <w:b/>
-                <w:sz w:val="26"/>
-                <w:szCs w:val="26"/>
-              </w:rPr>
-              <w:t>Q</w:t>
-            </w:r>
-            <w:r>
-              <w:rPr>
-                <w:b/>
-                <w:sz w:val="26"/>
-                <w:szCs w:val="26"/>
-              </w:rPr>
-              <w:t>uản lý Size</w:t>
-            </w:r>
-          </w:p>
-          <w:p>
-            <w:pPr>
-              <w:rPr>
-                <w:b/>
-                <w:sz w:val="26"/>
-                <w:szCs w:val="26"/>
-              </w:rPr>
-            </w:pPr>
-            <w:r>
-              <w:rPr>
-                <w:b/>
-                <w:sz w:val="26"/>
-                <w:szCs w:val="26"/>
-              </w:rPr>
-              <w:t>.</w:t>
-            </w:r>
-            <w:r>
-              <w:rPr>
-                <w:b/>
-                <w:sz w:val="26"/>
                 <w:szCs w:val="26"/>
               </w:rPr>
               <w:t xml:space="preserve"> Q</w:t>
             </w:r>
             <w:r>
               <w:rPr>
-                <w:b/>
-                <w:sz w:val="26"/>
                 <w:szCs w:val="26"/>
               </w:rPr>
               <w:t>uản lý loại sản phẩm</w:t>
@@ -1278,16 +1087,15 @@
             <w:pPr>
               <w:rPr>
                 <w:b/>
-                <w:sz w:val="26"/>
                 <w:szCs w:val="26"/>
               </w:rPr>
             </w:pPr>
             <w:r>
               <w:rPr>
                 <w:b/>
-                <w:sz w:val="26"/>
-                <w:szCs w:val="26"/>
-              </w:rPr>
+                <w:szCs w:val="26"/>
+              </w:rPr>
+              <w:lastRenderedPageBreak/>
               <w:t>4</w:t>
             </w:r>
           </w:p>
@@ -1300,14 +1108,12 @@
             <w:pPr>
               <w:rPr>
                 <w:b/>
-                <w:sz w:val="26"/>
                 <w:szCs w:val="26"/>
               </w:rPr>
             </w:pPr>
             <w:r>
               <w:rPr>
                 <w:b/>
-                <w:sz w:val="26"/>
                 <w:szCs w:val="26"/>
               </w:rPr>
               <w:t>Phan Việt Anh</w:t>
@@ -1315,7 +1121,6 @@
             <w:r>
               <w:rPr>
                 <w:b/>
-                <w:sz w:val="26"/>
                 <w:szCs w:val="26"/>
               </w:rPr>
               <w:br/>
@@ -1331,14 +1136,12 @@
             <w:pPr>
               <w:rPr>
                 <w:b/>
-                <w:sz w:val="26"/>
                 <w:szCs w:val="26"/>
               </w:rPr>
             </w:pPr>
             <w:r>
               <w:rPr>
                 <w:b/>
-                <w:sz w:val="26"/>
                 <w:szCs w:val="26"/>
               </w:rPr>
               <w:t>Phát biểu bài toán</w:t>
@@ -1348,14 +1151,12 @@
             <w:pPr>
               <w:rPr>
                 <w:b/>
-                <w:sz w:val="26"/>
                 <w:szCs w:val="26"/>
               </w:rPr>
             </w:pPr>
             <w:r>
               <w:rPr>
                 <w:b/>
-                <w:sz w:val="26"/>
                 <w:szCs w:val="26"/>
               </w:rPr>
               <w:t>Use-case:</w:t>
@@ -1364,107 +1165,81 @@
           <w:p>
             <w:pPr>
               <w:rPr>
+                <w:szCs w:val="26"/>
+              </w:rPr>
+            </w:pPr>
+            <w:r>
+              <w:rPr>
+                <w:szCs w:val="26"/>
+              </w:rPr>
+              <w:t>. Quản lý sản phẩm</w:t>
+            </w:r>
+          </w:p>
+          <w:p>
+            <w:pPr>
+              <w:rPr>
+                <w:szCs w:val="26"/>
+              </w:rPr>
+            </w:pPr>
+            <w:r>
+              <w:rPr>
+                <w:szCs w:val="26"/>
+              </w:rPr>
+              <w:t xml:space="preserve">. </w:t>
+            </w:r>
+            <w:r>
+              <w:rPr>
+                <w:szCs w:val="26"/>
+              </w:rPr>
+              <w:t>Tra cứu sản phẩ</w:t>
+            </w:r>
+            <w:r>
+              <w:rPr>
+                <w:szCs w:val="26"/>
+              </w:rPr>
+              <w:t>m</w:t>
+            </w:r>
+          </w:p>
+          <w:p>
+            <w:pPr>
+              <w:rPr>
+                <w:szCs w:val="26"/>
+              </w:rPr>
+            </w:pPr>
+            <w:r>
+              <w:rPr>
+                <w:szCs w:val="26"/>
+              </w:rPr>
+              <w:t>. Bình luận đánh giá</w:t>
+            </w:r>
+          </w:p>
+          <w:p>
+            <w:pPr>
+              <w:rPr>
                 <w:b/>
-                <w:sz w:val="26"/>
-                <w:szCs w:val="26"/>
-              </w:rPr>
-            </w:pPr>
-            <w:r>
-              <w:rPr>
-                <w:b/>
-                <w:sz w:val="26"/>
-                <w:szCs w:val="26"/>
-              </w:rPr>
-              <w:t>. Quản lý sản phẩm</w:t>
-            </w:r>
-          </w:p>
-          <w:p>
-            <w:pPr>
-              <w:rPr>
-                <w:b/>
-                <w:sz w:val="26"/>
-                <w:szCs w:val="26"/>
-              </w:rPr>
-            </w:pPr>
-            <w:r>
-              <w:rPr>
-                <w:b/>
-                <w:sz w:val="26"/>
-                <w:szCs w:val="26"/>
-              </w:rPr>
-              <w:lastRenderedPageBreak/>
-              <w:t xml:space="preserve">. </w:t>
-            </w:r>
-            <w:r>
-              <w:rPr>
-                <w:b/>
-                <w:sz w:val="26"/>
-                <w:szCs w:val="26"/>
-              </w:rPr>
-              <w:t>Tra cứu sản phẩ</w:t>
-            </w:r>
-            <w:r>
-              <w:rPr>
-                <w:b/>
-                <w:sz w:val="26"/>
-                <w:szCs w:val="26"/>
-              </w:rPr>
-              <w:t>m</w:t>
-            </w:r>
-          </w:p>
-          <w:p>
-            <w:pPr>
-              <w:rPr>
-                <w:b/>
-                <w:sz w:val="26"/>
-                <w:szCs w:val="26"/>
-              </w:rPr>
-            </w:pPr>
-            <w:r>
-              <w:rPr>
-                <w:b/>
-                <w:sz w:val="26"/>
-                <w:szCs w:val="26"/>
-              </w:rPr>
-              <w:t>. Bình luận đánh giá</w:t>
-            </w:r>
-          </w:p>
-          <w:p>
-            <w:pPr>
-              <w:rPr>
-                <w:b/>
-                <w:sz w:val="26"/>
-                <w:szCs w:val="26"/>
-              </w:rPr>
-            </w:pPr>
-            <w:r>
-              <w:rPr>
-                <w:b/>
-                <w:sz w:val="26"/>
+                <w:szCs w:val="26"/>
+              </w:rPr>
+            </w:pPr>
+            <w:r>
+              <w:rPr>
                 <w:szCs w:val="26"/>
               </w:rPr>
               <w:t>.</w:t>
             </w:r>
             <w:r>
               <w:rPr>
-                <w:b/>
-                <w:sz w:val="26"/>
                 <w:szCs w:val="26"/>
               </w:rPr>
               <w:t xml:space="preserve"> </w:t>
             </w:r>
             <w:r>
               <w:rPr>
-                <w:b/>
-                <w:sz w:val="26"/>
                 <w:szCs w:val="26"/>
               </w:rPr>
               <w:t>Q</w:t>
             </w:r>
             <w:r>
               <w:rPr>
-                <w:b/>
-                <w:sz w:val="26"/>
                 <w:szCs w:val="26"/>
               </w:rPr>
               <w:t>uản lý khuyến mãi</w:t>
@@ -1494,14 +1269,8 @@
           <w:ilvl w:val="0"/>
           <w:numId w:val="15"/>
         </w:numPr>
-        <w:rPr>
-          <w:rFonts w:ascii="Times New Roman" w:hAnsi="Times New Roman"/>
-        </w:rPr>
-      </w:pPr>
-      <w:r>
-        <w:rPr>
-          <w:rFonts w:ascii="Times New Roman" w:hAnsi="Times New Roman"/>
-        </w:rPr>
+      </w:pPr>
+      <w:r>
         <w:lastRenderedPageBreak/>
         <w:t>Phát biểu bài toán</w:t>
       </w:r>
@@ -1518,14 +1287,8 @@
           <w:ilvl w:val="0"/>
           <w:numId w:val="15"/>
         </w:numPr>
-        <w:rPr>
-          <w:rFonts w:ascii="Times New Roman" w:hAnsi="Times New Roman"/>
-        </w:rPr>
-      </w:pPr>
-      <w:r>
-        <w:rPr>
-          <w:rFonts w:ascii="Times New Roman" w:hAnsi="Times New Roman"/>
-        </w:rPr>
+      </w:pPr>
+      <w:r>
         <w:t>Mô hình Use-case</w:t>
       </w:r>
     </w:p>
@@ -1537,17 +1300,17 @@
           <w:numId w:val="17"/>
         </w:numPr>
         <w:rPr>
-          <w:rFonts w:ascii="Times New Roman" w:hAnsi="Times New Roman" w:cs="Times New Roman"/>
+          <w:rFonts w:cs="Times New Roman"/>
         </w:rPr>
       </w:pPr>
-      <w:bookmarkStart w:id="1" w:name="_Toc172871118"/>
+      <w:bookmarkStart w:id="0" w:name="_Toc172871118"/>
       <w:r>
         <w:rPr>
-          <w:rFonts w:ascii="Times New Roman" w:hAnsi="Times New Roman" w:cs="Times New Roman"/>
+          <w:rFonts w:cs="Times New Roman"/>
         </w:rPr>
         <w:t>Sơ đồ Use-case</w:t>
       </w:r>
-      <w:bookmarkEnd w:id="1"/>
+      <w:bookmarkEnd w:id="0"/>
     </w:p>
     <w:p>
       <w:pPr>
@@ -1609,28 +1372,33 @@
     </w:p>
     <w:p>
       <w:pPr>
+        <w:jc w:val="both"/>
+      </w:pPr>
+    </w:p>
+    <w:p>
+      <w:pPr>
         <w:pStyle w:val="u2"/>
         <w:numPr>
           <w:ilvl w:val="0"/>
           <w:numId w:val="17"/>
         </w:numPr>
         <w:rPr>
-          <w:rFonts w:ascii="Times New Roman" w:hAnsi="Times New Roman" w:cs="Times New Roman"/>
+          <w:rFonts w:cs="Times New Roman"/>
         </w:rPr>
       </w:pPr>
-      <w:bookmarkStart w:id="2" w:name="_Toc172871119"/>
-      <w:bookmarkStart w:id="3" w:name="_Toc451996089"/>
-      <w:bookmarkStart w:id="4" w:name="_Toc452184222"/>
-      <w:bookmarkStart w:id="5" w:name="_Toc452186669"/>
-      <w:bookmarkStart w:id="6" w:name="_Toc452198046"/>
-      <w:bookmarkStart w:id="7" w:name="_Toc460198367"/>
+      <w:bookmarkStart w:id="1" w:name="_Toc172871119"/>
+      <w:bookmarkStart w:id="2" w:name="_Toc451996089"/>
+      <w:bookmarkStart w:id="3" w:name="_Toc452184222"/>
+      <w:bookmarkStart w:id="4" w:name="_Toc452186669"/>
+      <w:bookmarkStart w:id="5" w:name="_Toc452198046"/>
+      <w:bookmarkStart w:id="6" w:name="_Toc460198367"/>
       <w:r>
         <w:rPr>
-          <w:rFonts w:ascii="Times New Roman" w:hAnsi="Times New Roman" w:cs="Times New Roman"/>
+          <w:rFonts w:cs="Times New Roman"/>
         </w:rPr>
         <w:t>Danh sách các Actor</w:t>
       </w:r>
-      <w:bookmarkEnd w:id="2"/>
+      <w:bookmarkEnd w:id="1"/>
     </w:p>
     <w:tbl>
       <w:tblPr>
@@ -1660,8 +1428,14 @@
             <w:pPr>
               <w:spacing w:line="240" w:lineRule="atLeast"/>
               <w:jc w:val="center"/>
-            </w:pPr>
-            <w:r>
+              <w:rPr>
+                <w:szCs w:val="26"/>
+              </w:rPr>
+            </w:pPr>
+            <w:r>
+              <w:rPr>
+                <w:szCs w:val="26"/>
+              </w:rPr>
               <w:t>STT</w:t>
             </w:r>
           </w:p>
@@ -1675,8 +1449,14 @@
             <w:pPr>
               <w:spacing w:line="240" w:lineRule="atLeast"/>
               <w:jc w:val="center"/>
-            </w:pPr>
-            <w:r>
+              <w:rPr>
+                <w:szCs w:val="26"/>
+              </w:rPr>
+            </w:pPr>
+            <w:r>
+              <w:rPr>
+                <w:szCs w:val="26"/>
+              </w:rPr>
               <w:t>Tên Actor</w:t>
             </w:r>
           </w:p>
@@ -1690,8 +1470,14 @@
             <w:pPr>
               <w:spacing w:line="240" w:lineRule="atLeast"/>
               <w:jc w:val="center"/>
-            </w:pPr>
-            <w:r>
+              <w:rPr>
+                <w:szCs w:val="26"/>
+              </w:rPr>
+            </w:pPr>
+            <w:r>
+              <w:rPr>
+                <w:szCs w:val="26"/>
+              </w:rPr>
               <w:t>Ý nghĩa/Ghi chú</w:t>
             </w:r>
           </w:p>
@@ -1707,8 +1493,14 @@
             <w:pPr>
               <w:spacing w:line="240" w:lineRule="atLeast"/>
               <w:jc w:val="center"/>
-            </w:pPr>
-            <w:r>
+              <w:rPr>
+                <w:szCs w:val="26"/>
+              </w:rPr>
+            </w:pPr>
+            <w:r>
+              <w:rPr>
+                <w:szCs w:val="26"/>
+              </w:rPr>
               <w:t>1</w:t>
             </w:r>
           </w:p>
@@ -1721,8 +1513,14 @@
           <w:p>
             <w:pPr>
               <w:spacing w:line="240" w:lineRule="atLeast"/>
-            </w:pPr>
-            <w:r>
+              <w:rPr>
+                <w:szCs w:val="26"/>
+              </w:rPr>
+            </w:pPr>
+            <w:r>
+              <w:rPr>
+                <w:szCs w:val="26"/>
+              </w:rPr>
               <w:t>Người quản trị</w:t>
             </w:r>
           </w:p>
@@ -1735,8 +1533,14 @@
           <w:p>
             <w:pPr>
               <w:spacing w:line="240" w:lineRule="atLeast"/>
-            </w:pPr>
-            <w:r>
+              <w:rPr>
+                <w:szCs w:val="26"/>
+              </w:rPr>
+            </w:pPr>
+            <w:r>
+              <w:rPr>
+                <w:szCs w:val="26"/>
+              </w:rPr>
               <w:t>NGười quản trị hệ thống</w:t>
             </w:r>
           </w:p>
@@ -1752,8 +1556,14 @@
             <w:pPr>
               <w:spacing w:line="240" w:lineRule="atLeast"/>
               <w:jc w:val="center"/>
-            </w:pPr>
-            <w:r>
+              <w:rPr>
+                <w:szCs w:val="26"/>
+              </w:rPr>
+            </w:pPr>
+            <w:r>
+              <w:rPr>
+                <w:szCs w:val="26"/>
+              </w:rPr>
               <w:t>2</w:t>
             </w:r>
           </w:p>
@@ -1766,8 +1576,14 @@
           <w:p>
             <w:pPr>
               <w:spacing w:line="240" w:lineRule="atLeast"/>
-            </w:pPr>
-            <w:r>
+              <w:rPr>
+                <w:szCs w:val="26"/>
+              </w:rPr>
+            </w:pPr>
+            <w:r>
+              <w:rPr>
+                <w:szCs w:val="26"/>
+              </w:rPr>
               <w:t>Khách hàng</w:t>
             </w:r>
           </w:p>
@@ -1780,8 +1596,14 @@
           <w:p>
             <w:pPr>
               <w:spacing w:line="240" w:lineRule="atLeast"/>
-            </w:pPr>
-            <w:r>
+              <w:rPr>
+                <w:szCs w:val="26"/>
+              </w:rPr>
+            </w:pPr>
+            <w:r>
+              <w:rPr>
+                <w:szCs w:val="26"/>
+              </w:rPr>
               <w:t>Khách hàng của của hàng bán quần áo</w:t>
             </w:r>
           </w:p>
@@ -1793,6 +1615,7 @@
         <w:pStyle w:val="ThnVnban"/>
         <w:ind w:left="0"/>
         <w:rPr>
+          <w:szCs w:val="26"/>
           <w:lang w:val="en-US"/>
         </w:rPr>
       </w:pPr>
@@ -1805,18 +1628,17 @@
           <w:numId w:val="17"/>
         </w:numPr>
         <w:rPr>
-          <w:rFonts w:ascii="Times New Roman" w:hAnsi="Times New Roman" w:cs="Times New Roman"/>
+          <w:rFonts w:cs="Times New Roman"/>
         </w:rPr>
       </w:pPr>
-      <w:bookmarkStart w:id="8" w:name="_Toc172871120"/>
+      <w:bookmarkStart w:id="7" w:name="_Toc172871120"/>
       <w:r>
         <w:rPr>
-          <w:rFonts w:ascii="Times New Roman" w:hAnsi="Times New Roman" w:cs="Times New Roman"/>
+          <w:rFonts w:cs="Times New Roman"/>
         </w:rPr>
-        <w:lastRenderedPageBreak/>
         <w:t>Danh sách các Use-case</w:t>
       </w:r>
-      <w:bookmarkEnd w:id="8"/>
+      <w:bookmarkEnd w:id="7"/>
     </w:p>
     <w:tbl>
       <w:tblPr>
@@ -1846,8 +1668,14 @@
             <w:pPr>
               <w:spacing w:line="240" w:lineRule="atLeast"/>
               <w:jc w:val="center"/>
-            </w:pPr>
-            <w:r>
+              <w:rPr>
+                <w:szCs w:val="26"/>
+              </w:rPr>
+            </w:pPr>
+            <w:r>
+              <w:rPr>
+                <w:szCs w:val="26"/>
+              </w:rPr>
               <w:t>STT</w:t>
             </w:r>
           </w:p>
@@ -1861,8 +1689,14 @@
             <w:pPr>
               <w:spacing w:line="240" w:lineRule="atLeast"/>
               <w:jc w:val="center"/>
-            </w:pPr>
-            <w:r>
+              <w:rPr>
+                <w:szCs w:val="26"/>
+              </w:rPr>
+            </w:pPr>
+            <w:r>
+              <w:rPr>
+                <w:szCs w:val="26"/>
+              </w:rPr>
               <w:t>Tên Use-case</w:t>
             </w:r>
           </w:p>
@@ -1876,8 +1710,14 @@
             <w:pPr>
               <w:spacing w:line="240" w:lineRule="atLeast"/>
               <w:jc w:val="center"/>
-            </w:pPr>
-            <w:r>
+              <w:rPr>
+                <w:szCs w:val="26"/>
+              </w:rPr>
+            </w:pPr>
+            <w:r>
+              <w:rPr>
+                <w:szCs w:val="26"/>
+              </w:rPr>
               <w:t>Ý nghĩa/Ghi chú</w:t>
             </w:r>
           </w:p>
@@ -1893,7 +1733,16 @@
             <w:pPr>
               <w:spacing w:line="240" w:lineRule="atLeast"/>
               <w:jc w:val="center"/>
-            </w:pPr>
+              <w:rPr>
+                <w:szCs w:val="26"/>
+              </w:rPr>
+            </w:pPr>
+            <w:r>
+              <w:rPr>
+                <w:szCs w:val="26"/>
+              </w:rPr>
+              <w:t>1</w:t>
+            </w:r>
           </w:p>
         </w:tc>
         <w:tc>
@@ -1904,7 +1753,16 @@
           <w:p>
             <w:pPr>
               <w:spacing w:line="240" w:lineRule="atLeast"/>
-            </w:pPr>
+              <w:rPr>
+                <w:szCs w:val="26"/>
+              </w:rPr>
+            </w:pPr>
+            <w:r>
+              <w:rPr>
+                <w:szCs w:val="26"/>
+              </w:rPr>
+              <w:t>Quản lý thông tin tài khoản</w:t>
+            </w:r>
           </w:p>
         </w:tc>
         <w:tc>
@@ -1915,7 +1773,16 @@
           <w:p>
             <w:pPr>
               <w:spacing w:line="240" w:lineRule="atLeast"/>
-            </w:pPr>
+              <w:rPr>
+                <w:szCs w:val="26"/>
+              </w:rPr>
+            </w:pPr>
+            <w:r>
+              <w:rPr>
+                <w:szCs w:val="26"/>
+              </w:rPr>
+              <w:t>Xem và chỉnh sửa thông tin tài khoản</w:t>
+            </w:r>
           </w:p>
         </w:tc>
       </w:tr>
@@ -1929,7 +1796,16 @@
             <w:pPr>
               <w:spacing w:line="240" w:lineRule="atLeast"/>
               <w:jc w:val="center"/>
-            </w:pPr>
+              <w:rPr>
+                <w:szCs w:val="26"/>
+              </w:rPr>
+            </w:pPr>
+            <w:r>
+              <w:rPr>
+                <w:szCs w:val="26"/>
+              </w:rPr>
+              <w:t>2</w:t>
+            </w:r>
           </w:p>
         </w:tc>
         <w:tc>
@@ -1940,7 +1816,16 @@
           <w:p>
             <w:pPr>
               <w:spacing w:line="240" w:lineRule="atLeast"/>
-            </w:pPr>
+              <w:rPr>
+                <w:szCs w:val="26"/>
+              </w:rPr>
+            </w:pPr>
+            <w:r>
+              <w:rPr>
+                <w:szCs w:val="26"/>
+              </w:rPr>
+              <w:t>Đăng ký tài khoản</w:t>
+            </w:r>
           </w:p>
         </w:tc>
         <w:tc>
@@ -1951,7 +1836,1111 @@
           <w:p>
             <w:pPr>
               <w:spacing w:line="240" w:lineRule="atLeast"/>
-            </w:pPr>
+              <w:rPr>
+                <w:szCs w:val="26"/>
+              </w:rPr>
+            </w:pPr>
+            <w:r>
+              <w:rPr>
+                <w:szCs w:val="26"/>
+              </w:rPr>
+              <w:t>Đăng ký tài khoản mới</w:t>
+            </w:r>
+          </w:p>
+        </w:tc>
+      </w:tr>
+      <w:tr>
+        <w:tc>
+          <w:tcPr>
+            <w:tcW w:w="763" w:type="dxa"/>
+            <w:shd w:val="clear" w:color="auto" w:fill="auto"/>
+          </w:tcPr>
+          <w:p>
+            <w:pPr>
+              <w:spacing w:line="240" w:lineRule="atLeast"/>
+              <w:jc w:val="center"/>
+              <w:rPr>
+                <w:szCs w:val="26"/>
+              </w:rPr>
+            </w:pPr>
+            <w:r>
+              <w:rPr>
+                <w:szCs w:val="26"/>
+              </w:rPr>
+              <w:t>3</w:t>
+            </w:r>
+          </w:p>
+        </w:tc>
+        <w:tc>
+          <w:tcPr>
+            <w:tcW w:w="3192" w:type="dxa"/>
+            <w:shd w:val="clear" w:color="auto" w:fill="auto"/>
+          </w:tcPr>
+          <w:p>
+            <w:pPr>
+              <w:spacing w:line="240" w:lineRule="atLeast"/>
+              <w:rPr>
+                <w:szCs w:val="26"/>
+              </w:rPr>
+            </w:pPr>
+            <w:r>
+              <w:rPr>
+                <w:szCs w:val="26"/>
+              </w:rPr>
+              <w:t>Quên mật khẩu</w:t>
+            </w:r>
+          </w:p>
+        </w:tc>
+        <w:tc>
+          <w:tcPr>
+            <w:tcW w:w="5651" w:type="dxa"/>
+            <w:shd w:val="clear" w:color="auto" w:fill="auto"/>
+          </w:tcPr>
+          <w:p>
+            <w:pPr>
+              <w:spacing w:line="240" w:lineRule="atLeast"/>
+              <w:rPr>
+                <w:szCs w:val="26"/>
+              </w:rPr>
+            </w:pPr>
+            <w:r>
+              <w:rPr>
+                <w:szCs w:val="26"/>
+              </w:rPr>
+              <w:t>Nhận lại mật khẩu khi quên</w:t>
+            </w:r>
+          </w:p>
+        </w:tc>
+      </w:tr>
+      <w:tr>
+        <w:tc>
+          <w:tcPr>
+            <w:tcW w:w="763" w:type="dxa"/>
+            <w:shd w:val="clear" w:color="auto" w:fill="auto"/>
+          </w:tcPr>
+          <w:p>
+            <w:pPr>
+              <w:spacing w:line="240" w:lineRule="atLeast"/>
+              <w:jc w:val="center"/>
+              <w:rPr>
+                <w:szCs w:val="26"/>
+              </w:rPr>
+            </w:pPr>
+            <w:r>
+              <w:rPr>
+                <w:szCs w:val="26"/>
+              </w:rPr>
+              <w:t>4</w:t>
+            </w:r>
+          </w:p>
+        </w:tc>
+        <w:tc>
+          <w:tcPr>
+            <w:tcW w:w="3192" w:type="dxa"/>
+            <w:shd w:val="clear" w:color="auto" w:fill="auto"/>
+          </w:tcPr>
+          <w:p>
+            <w:pPr>
+              <w:spacing w:line="240" w:lineRule="atLeast"/>
+              <w:rPr>
+                <w:szCs w:val="26"/>
+              </w:rPr>
+            </w:pPr>
+            <w:r>
+              <w:rPr>
+                <w:szCs w:val="26"/>
+              </w:rPr>
+              <w:t>Tra cứu sản phẩm</w:t>
+            </w:r>
+          </w:p>
+        </w:tc>
+        <w:tc>
+          <w:tcPr>
+            <w:tcW w:w="5651" w:type="dxa"/>
+            <w:shd w:val="clear" w:color="auto" w:fill="auto"/>
+          </w:tcPr>
+          <w:p>
+            <w:pPr>
+              <w:spacing w:line="240" w:lineRule="atLeast"/>
+              <w:rPr>
+                <w:szCs w:val="26"/>
+              </w:rPr>
+            </w:pPr>
+            <w:r>
+              <w:rPr>
+                <w:szCs w:val="26"/>
+              </w:rPr>
+              <w:t>Hiển thị danh sách sản phâm và xem các thông tin chi tiết một sản phẩm và thông tin liên quan</w:t>
+            </w:r>
+          </w:p>
+        </w:tc>
+      </w:tr>
+      <w:tr>
+        <w:tc>
+          <w:tcPr>
+            <w:tcW w:w="763" w:type="dxa"/>
+            <w:shd w:val="clear" w:color="auto" w:fill="auto"/>
+          </w:tcPr>
+          <w:p>
+            <w:pPr>
+              <w:spacing w:line="240" w:lineRule="atLeast"/>
+              <w:jc w:val="center"/>
+              <w:rPr>
+                <w:szCs w:val="26"/>
+              </w:rPr>
+            </w:pPr>
+            <w:r>
+              <w:rPr>
+                <w:szCs w:val="26"/>
+              </w:rPr>
+              <w:t>5</w:t>
+            </w:r>
+          </w:p>
+        </w:tc>
+        <w:tc>
+          <w:tcPr>
+            <w:tcW w:w="3192" w:type="dxa"/>
+            <w:shd w:val="clear" w:color="auto" w:fill="auto"/>
+          </w:tcPr>
+          <w:p>
+            <w:pPr>
+              <w:spacing w:line="240" w:lineRule="atLeast"/>
+              <w:rPr>
+                <w:szCs w:val="26"/>
+              </w:rPr>
+            </w:pPr>
+            <w:r>
+              <w:rPr>
+                <w:szCs w:val="26"/>
+              </w:rPr>
+              <w:t>Thêm vào giỏ hàng</w:t>
+            </w:r>
+          </w:p>
+        </w:tc>
+        <w:tc>
+          <w:tcPr>
+            <w:tcW w:w="5651" w:type="dxa"/>
+            <w:shd w:val="clear" w:color="auto" w:fill="auto"/>
+          </w:tcPr>
+          <w:p>
+            <w:pPr>
+              <w:spacing w:line="240" w:lineRule="atLeast"/>
+              <w:rPr>
+                <w:szCs w:val="26"/>
+              </w:rPr>
+            </w:pPr>
+            <w:r>
+              <w:rPr>
+                <w:szCs w:val="26"/>
+              </w:rPr>
+              <w:t>Thêm một sản phẩm vào giỏ hàng của tài khoản</w:t>
+            </w:r>
+          </w:p>
+        </w:tc>
+      </w:tr>
+      <w:tr>
+        <w:tc>
+          <w:tcPr>
+            <w:tcW w:w="763" w:type="dxa"/>
+            <w:shd w:val="clear" w:color="auto" w:fill="auto"/>
+          </w:tcPr>
+          <w:p>
+            <w:pPr>
+              <w:spacing w:line="240" w:lineRule="atLeast"/>
+              <w:jc w:val="center"/>
+              <w:rPr>
+                <w:szCs w:val="26"/>
+              </w:rPr>
+            </w:pPr>
+            <w:r>
+              <w:rPr>
+                <w:szCs w:val="26"/>
+              </w:rPr>
+              <w:t>6</w:t>
+            </w:r>
+          </w:p>
+        </w:tc>
+        <w:tc>
+          <w:tcPr>
+            <w:tcW w:w="3192" w:type="dxa"/>
+            <w:shd w:val="clear" w:color="auto" w:fill="auto"/>
+          </w:tcPr>
+          <w:p>
+            <w:pPr>
+              <w:spacing w:line="240" w:lineRule="atLeast"/>
+              <w:rPr>
+                <w:szCs w:val="26"/>
+              </w:rPr>
+            </w:pPr>
+            <w:r>
+              <w:rPr>
+                <w:szCs w:val="26"/>
+              </w:rPr>
+              <w:t>Bình luận, đánh giá</w:t>
+            </w:r>
+          </w:p>
+        </w:tc>
+        <w:tc>
+          <w:tcPr>
+            <w:tcW w:w="5651" w:type="dxa"/>
+            <w:shd w:val="clear" w:color="auto" w:fill="auto"/>
+          </w:tcPr>
+          <w:p>
+            <w:pPr>
+              <w:spacing w:line="240" w:lineRule="atLeast"/>
+              <w:rPr>
+                <w:szCs w:val="26"/>
+              </w:rPr>
+            </w:pPr>
+            <w:r>
+              <w:rPr>
+                <w:szCs w:val="26"/>
+              </w:rPr>
+              <w:t>Bình luận về sản phẩm và đánh giá số sao cho sản phẩm</w:t>
+            </w:r>
+          </w:p>
+        </w:tc>
+      </w:tr>
+      <w:tr>
+        <w:tc>
+          <w:tcPr>
+            <w:tcW w:w="763" w:type="dxa"/>
+            <w:shd w:val="clear" w:color="auto" w:fill="auto"/>
+          </w:tcPr>
+          <w:p>
+            <w:pPr>
+              <w:spacing w:line="240" w:lineRule="atLeast"/>
+              <w:jc w:val="center"/>
+              <w:rPr>
+                <w:szCs w:val="26"/>
+              </w:rPr>
+            </w:pPr>
+            <w:r>
+              <w:rPr>
+                <w:szCs w:val="26"/>
+              </w:rPr>
+              <w:t>7</w:t>
+            </w:r>
+          </w:p>
+        </w:tc>
+        <w:tc>
+          <w:tcPr>
+            <w:tcW w:w="3192" w:type="dxa"/>
+            <w:shd w:val="clear" w:color="auto" w:fill="auto"/>
+          </w:tcPr>
+          <w:p>
+            <w:pPr>
+              <w:spacing w:line="240" w:lineRule="atLeast"/>
+              <w:rPr>
+                <w:szCs w:val="26"/>
+              </w:rPr>
+            </w:pPr>
+            <w:r>
+              <w:rPr>
+                <w:szCs w:val="26"/>
+              </w:rPr>
+              <w:t>Quản lý giỏ hàng</w:t>
+            </w:r>
+          </w:p>
+        </w:tc>
+        <w:tc>
+          <w:tcPr>
+            <w:tcW w:w="5651" w:type="dxa"/>
+            <w:shd w:val="clear" w:color="auto" w:fill="auto"/>
+          </w:tcPr>
+          <w:p>
+            <w:pPr>
+              <w:spacing w:line="240" w:lineRule="atLeast"/>
+              <w:rPr>
+                <w:szCs w:val="26"/>
+              </w:rPr>
+            </w:pPr>
+            <w:r>
+              <w:rPr>
+                <w:szCs w:val="26"/>
+              </w:rPr>
+              <w:t>Xem danh sách giỏ hàng của tài khoản, xóa sản phẩm trong giỏ và chỉnh sửa số lượng</w:t>
+            </w:r>
+          </w:p>
+        </w:tc>
+      </w:tr>
+      <w:tr>
+        <w:tc>
+          <w:tcPr>
+            <w:tcW w:w="763" w:type="dxa"/>
+            <w:shd w:val="clear" w:color="auto" w:fill="auto"/>
+          </w:tcPr>
+          <w:p>
+            <w:pPr>
+              <w:spacing w:line="240" w:lineRule="atLeast"/>
+              <w:jc w:val="center"/>
+              <w:rPr>
+                <w:szCs w:val="26"/>
+              </w:rPr>
+            </w:pPr>
+            <w:r>
+              <w:rPr>
+                <w:szCs w:val="26"/>
+              </w:rPr>
+              <w:t>8</w:t>
+            </w:r>
+          </w:p>
+        </w:tc>
+        <w:tc>
+          <w:tcPr>
+            <w:tcW w:w="3192" w:type="dxa"/>
+            <w:shd w:val="clear" w:color="auto" w:fill="auto"/>
+          </w:tcPr>
+          <w:p>
+            <w:pPr>
+              <w:spacing w:line="240" w:lineRule="atLeast"/>
+              <w:rPr>
+                <w:szCs w:val="26"/>
+              </w:rPr>
+            </w:pPr>
+            <w:r>
+              <w:rPr>
+                <w:szCs w:val="26"/>
+              </w:rPr>
+              <w:t>Đặt mua sản phẩm</w:t>
+            </w:r>
+          </w:p>
+        </w:tc>
+        <w:tc>
+          <w:tcPr>
+            <w:tcW w:w="5651" w:type="dxa"/>
+            <w:shd w:val="clear" w:color="auto" w:fill="auto"/>
+          </w:tcPr>
+          <w:p>
+            <w:pPr>
+              <w:spacing w:line="240" w:lineRule="atLeast"/>
+              <w:rPr>
+                <w:szCs w:val="26"/>
+              </w:rPr>
+            </w:pPr>
+            <w:r>
+              <w:rPr>
+                <w:szCs w:val="26"/>
+              </w:rPr>
+              <w:t>Tiến hành đặt mua và hình thành hóa đơn</w:t>
+            </w:r>
+            <w:r>
+              <w:rPr>
+                <w:szCs w:val="26"/>
+              </w:rPr>
+              <w:t>, quản lý các địa điểm đã đặt giao hàng của tài khoản</w:t>
+            </w:r>
+          </w:p>
+        </w:tc>
+      </w:tr>
+      <w:tr>
+        <w:tc>
+          <w:tcPr>
+            <w:tcW w:w="763" w:type="dxa"/>
+            <w:shd w:val="clear" w:color="auto" w:fill="auto"/>
+          </w:tcPr>
+          <w:p>
+            <w:pPr>
+              <w:spacing w:line="240" w:lineRule="atLeast"/>
+              <w:jc w:val="center"/>
+              <w:rPr>
+                <w:szCs w:val="26"/>
+              </w:rPr>
+            </w:pPr>
+            <w:r>
+              <w:rPr>
+                <w:szCs w:val="26"/>
+              </w:rPr>
+              <w:t>9</w:t>
+            </w:r>
+          </w:p>
+        </w:tc>
+        <w:tc>
+          <w:tcPr>
+            <w:tcW w:w="3192" w:type="dxa"/>
+            <w:shd w:val="clear" w:color="auto" w:fill="auto"/>
+          </w:tcPr>
+          <w:p>
+            <w:pPr>
+              <w:spacing w:line="240" w:lineRule="atLeast"/>
+              <w:rPr>
+                <w:szCs w:val="26"/>
+              </w:rPr>
+            </w:pPr>
+            <w:r>
+              <w:rPr>
+                <w:szCs w:val="26"/>
+              </w:rPr>
+              <w:t>Đăng nhập</w:t>
+            </w:r>
+          </w:p>
+        </w:tc>
+        <w:tc>
+          <w:tcPr>
+            <w:tcW w:w="5651" w:type="dxa"/>
+            <w:shd w:val="clear" w:color="auto" w:fill="auto"/>
+          </w:tcPr>
+          <w:p>
+            <w:pPr>
+              <w:spacing w:line="240" w:lineRule="atLeast"/>
+              <w:rPr>
+                <w:szCs w:val="26"/>
+              </w:rPr>
+            </w:pPr>
+            <w:r>
+              <w:rPr>
+                <w:szCs w:val="26"/>
+              </w:rPr>
+              <w:t>Đăng nhập vào hệ thống bán hàng</w:t>
+            </w:r>
+          </w:p>
+        </w:tc>
+      </w:tr>
+      <w:tr>
+        <w:tc>
+          <w:tcPr>
+            <w:tcW w:w="763" w:type="dxa"/>
+            <w:shd w:val="clear" w:color="auto" w:fill="auto"/>
+          </w:tcPr>
+          <w:p>
+            <w:pPr>
+              <w:spacing w:line="240" w:lineRule="atLeast"/>
+              <w:jc w:val="center"/>
+              <w:rPr>
+                <w:szCs w:val="26"/>
+              </w:rPr>
+            </w:pPr>
+            <w:r>
+              <w:rPr>
+                <w:szCs w:val="26"/>
+              </w:rPr>
+              <w:t>10</w:t>
+            </w:r>
+          </w:p>
+        </w:tc>
+        <w:tc>
+          <w:tcPr>
+            <w:tcW w:w="3192" w:type="dxa"/>
+            <w:shd w:val="clear" w:color="auto" w:fill="auto"/>
+          </w:tcPr>
+          <w:p>
+            <w:pPr>
+              <w:spacing w:line="240" w:lineRule="atLeast"/>
+              <w:rPr>
+                <w:szCs w:val="26"/>
+              </w:rPr>
+            </w:pPr>
+            <w:r>
+              <w:rPr>
+                <w:szCs w:val="26"/>
+              </w:rPr>
+              <w:t>Đăng xuất</w:t>
+            </w:r>
+          </w:p>
+        </w:tc>
+        <w:tc>
+          <w:tcPr>
+            <w:tcW w:w="5651" w:type="dxa"/>
+            <w:shd w:val="clear" w:color="auto" w:fill="auto"/>
+          </w:tcPr>
+          <w:p>
+            <w:pPr>
+              <w:spacing w:line="240" w:lineRule="atLeast"/>
+              <w:rPr>
+                <w:szCs w:val="26"/>
+              </w:rPr>
+            </w:pPr>
+            <w:r>
+              <w:rPr>
+                <w:szCs w:val="26"/>
+              </w:rPr>
+              <w:t>Đăng xuất khỏi hệ thống</w:t>
+            </w:r>
+          </w:p>
+        </w:tc>
+      </w:tr>
+      <w:tr>
+        <w:tc>
+          <w:tcPr>
+            <w:tcW w:w="763" w:type="dxa"/>
+            <w:shd w:val="clear" w:color="auto" w:fill="auto"/>
+          </w:tcPr>
+          <w:p>
+            <w:pPr>
+              <w:spacing w:line="240" w:lineRule="atLeast"/>
+              <w:jc w:val="center"/>
+              <w:rPr>
+                <w:szCs w:val="26"/>
+              </w:rPr>
+            </w:pPr>
+            <w:r>
+              <w:rPr>
+                <w:szCs w:val="26"/>
+              </w:rPr>
+              <w:t>11</w:t>
+            </w:r>
+          </w:p>
+        </w:tc>
+        <w:tc>
+          <w:tcPr>
+            <w:tcW w:w="3192" w:type="dxa"/>
+            <w:shd w:val="clear" w:color="auto" w:fill="auto"/>
+          </w:tcPr>
+          <w:p>
+            <w:pPr>
+              <w:spacing w:line="240" w:lineRule="atLeast"/>
+              <w:rPr>
+                <w:szCs w:val="26"/>
+              </w:rPr>
+            </w:pPr>
+            <w:r>
+              <w:rPr>
+                <w:szCs w:val="26"/>
+              </w:rPr>
+              <w:t>Quản lý loại sản phẩm</w:t>
+            </w:r>
+          </w:p>
+        </w:tc>
+        <w:tc>
+          <w:tcPr>
+            <w:tcW w:w="5651" w:type="dxa"/>
+            <w:shd w:val="clear" w:color="auto" w:fill="auto"/>
+          </w:tcPr>
+          <w:p>
+            <w:pPr>
+              <w:spacing w:line="240" w:lineRule="atLeast"/>
+              <w:rPr>
+                <w:szCs w:val="26"/>
+              </w:rPr>
+            </w:pPr>
+            <w:r>
+              <w:rPr>
+                <w:szCs w:val="26"/>
+              </w:rPr>
+              <w:t>Thêm, xóa, sửa, tra cứu loại sản phẩm</w:t>
+            </w:r>
+          </w:p>
+        </w:tc>
+      </w:tr>
+      <w:tr>
+        <w:tc>
+          <w:tcPr>
+            <w:tcW w:w="763" w:type="dxa"/>
+            <w:shd w:val="clear" w:color="auto" w:fill="auto"/>
+          </w:tcPr>
+          <w:p>
+            <w:pPr>
+              <w:spacing w:line="240" w:lineRule="atLeast"/>
+              <w:jc w:val="center"/>
+              <w:rPr>
+                <w:szCs w:val="26"/>
+              </w:rPr>
+            </w:pPr>
+            <w:r>
+              <w:rPr>
+                <w:szCs w:val="26"/>
+              </w:rPr>
+              <w:t>12</w:t>
+            </w:r>
+          </w:p>
+        </w:tc>
+        <w:tc>
+          <w:tcPr>
+            <w:tcW w:w="3192" w:type="dxa"/>
+            <w:shd w:val="clear" w:color="auto" w:fill="auto"/>
+          </w:tcPr>
+          <w:p>
+            <w:pPr>
+              <w:spacing w:line="240" w:lineRule="atLeast"/>
+              <w:rPr>
+                <w:szCs w:val="26"/>
+              </w:rPr>
+            </w:pPr>
+            <w:r>
+              <w:rPr>
+                <w:szCs w:val="26"/>
+              </w:rPr>
+              <w:t>Quản lý sản phẩm</w:t>
+            </w:r>
+          </w:p>
+        </w:tc>
+        <w:tc>
+          <w:tcPr>
+            <w:tcW w:w="5651" w:type="dxa"/>
+            <w:shd w:val="clear" w:color="auto" w:fill="auto"/>
+          </w:tcPr>
+          <w:p>
+            <w:pPr>
+              <w:spacing w:line="240" w:lineRule="atLeast"/>
+              <w:rPr>
+                <w:szCs w:val="26"/>
+              </w:rPr>
+            </w:pPr>
+            <w:r>
+              <w:rPr>
+                <w:szCs w:val="26"/>
+              </w:rPr>
+              <w:t>Thêm, xóa, sửa, tra cứu</w:t>
+            </w:r>
+            <w:r>
+              <w:rPr>
+                <w:szCs w:val="26"/>
+              </w:rPr>
+              <w:t xml:space="preserve"> </w:t>
+            </w:r>
+            <w:r>
+              <w:rPr>
+                <w:szCs w:val="26"/>
+              </w:rPr>
+              <w:t>sản phẩm</w:t>
+            </w:r>
+          </w:p>
+        </w:tc>
+      </w:tr>
+      <w:tr>
+        <w:tc>
+          <w:tcPr>
+            <w:tcW w:w="763" w:type="dxa"/>
+            <w:shd w:val="clear" w:color="auto" w:fill="auto"/>
+          </w:tcPr>
+          <w:p>
+            <w:pPr>
+              <w:spacing w:line="240" w:lineRule="atLeast"/>
+              <w:jc w:val="center"/>
+              <w:rPr>
+                <w:szCs w:val="26"/>
+              </w:rPr>
+            </w:pPr>
+            <w:r>
+              <w:rPr>
+                <w:szCs w:val="26"/>
+              </w:rPr>
+              <w:t>13</w:t>
+            </w:r>
+          </w:p>
+        </w:tc>
+        <w:tc>
+          <w:tcPr>
+            <w:tcW w:w="3192" w:type="dxa"/>
+            <w:shd w:val="clear" w:color="auto" w:fill="auto"/>
+          </w:tcPr>
+          <w:p>
+            <w:pPr>
+              <w:spacing w:line="240" w:lineRule="atLeast"/>
+              <w:rPr>
+                <w:szCs w:val="26"/>
+              </w:rPr>
+            </w:pPr>
+            <w:r>
+              <w:rPr>
+                <w:szCs w:val="26"/>
+              </w:rPr>
+              <w:t>Quản lý khách hàng</w:t>
+            </w:r>
+          </w:p>
+        </w:tc>
+        <w:tc>
+          <w:tcPr>
+            <w:tcW w:w="5651" w:type="dxa"/>
+            <w:shd w:val="clear" w:color="auto" w:fill="auto"/>
+          </w:tcPr>
+          <w:p>
+            <w:pPr>
+              <w:spacing w:line="240" w:lineRule="atLeast"/>
+              <w:rPr>
+                <w:szCs w:val="26"/>
+              </w:rPr>
+            </w:pPr>
+            <w:r>
+              <w:rPr>
+                <w:szCs w:val="26"/>
+              </w:rPr>
+              <w:t>Tra cứu thông tin khách hàng</w:t>
+            </w:r>
+          </w:p>
+        </w:tc>
+      </w:tr>
+      <w:tr>
+        <w:tc>
+          <w:tcPr>
+            <w:tcW w:w="763" w:type="dxa"/>
+            <w:shd w:val="clear" w:color="auto" w:fill="auto"/>
+          </w:tcPr>
+          <w:p>
+            <w:pPr>
+              <w:spacing w:line="240" w:lineRule="atLeast"/>
+              <w:jc w:val="center"/>
+              <w:rPr>
+                <w:szCs w:val="26"/>
+              </w:rPr>
+            </w:pPr>
+            <w:r>
+              <w:rPr>
+                <w:szCs w:val="26"/>
+              </w:rPr>
+              <w:t>14</w:t>
+            </w:r>
+          </w:p>
+        </w:tc>
+        <w:tc>
+          <w:tcPr>
+            <w:tcW w:w="3192" w:type="dxa"/>
+            <w:shd w:val="clear" w:color="auto" w:fill="auto"/>
+          </w:tcPr>
+          <w:p>
+            <w:pPr>
+              <w:spacing w:line="240" w:lineRule="atLeast"/>
+              <w:rPr>
+                <w:szCs w:val="26"/>
+              </w:rPr>
+            </w:pPr>
+            <w:r>
+              <w:rPr>
+                <w:szCs w:val="26"/>
+              </w:rPr>
+              <w:t>Quản lý đơn đặt hàng</w:t>
+            </w:r>
+          </w:p>
+        </w:tc>
+        <w:tc>
+          <w:tcPr>
+            <w:tcW w:w="5651" w:type="dxa"/>
+            <w:shd w:val="clear" w:color="auto" w:fill="auto"/>
+          </w:tcPr>
+          <w:p>
+            <w:pPr>
+              <w:spacing w:line="240" w:lineRule="atLeast"/>
+              <w:rPr>
+                <w:szCs w:val="26"/>
+              </w:rPr>
+            </w:pPr>
+            <w:r>
+              <w:rPr>
+                <w:szCs w:val="26"/>
+              </w:rPr>
+              <w:t>Tra cứu đơn đặt hàng và xác nhận giao hàng</w:t>
+            </w:r>
+          </w:p>
+        </w:tc>
+      </w:tr>
+      <w:tr>
+        <w:tc>
+          <w:tcPr>
+            <w:tcW w:w="763" w:type="dxa"/>
+            <w:shd w:val="clear" w:color="auto" w:fill="auto"/>
+          </w:tcPr>
+          <w:p>
+            <w:pPr>
+              <w:spacing w:line="240" w:lineRule="atLeast"/>
+              <w:jc w:val="center"/>
+              <w:rPr>
+                <w:szCs w:val="26"/>
+              </w:rPr>
+            </w:pPr>
+            <w:r>
+              <w:rPr>
+                <w:szCs w:val="26"/>
+              </w:rPr>
+              <w:t>15</w:t>
+            </w:r>
+          </w:p>
+        </w:tc>
+        <w:tc>
+          <w:tcPr>
+            <w:tcW w:w="3192" w:type="dxa"/>
+            <w:shd w:val="clear" w:color="auto" w:fill="auto"/>
+          </w:tcPr>
+          <w:p>
+            <w:pPr>
+              <w:spacing w:line="240" w:lineRule="atLeast"/>
+              <w:rPr>
+                <w:szCs w:val="26"/>
+              </w:rPr>
+            </w:pPr>
+            <w:r>
+              <w:rPr>
+                <w:szCs w:val="26"/>
+              </w:rPr>
+              <w:t>Quản lý khuyến mãi</w:t>
+            </w:r>
+          </w:p>
+        </w:tc>
+        <w:tc>
+          <w:tcPr>
+            <w:tcW w:w="5651" w:type="dxa"/>
+            <w:shd w:val="clear" w:color="auto" w:fill="auto"/>
+          </w:tcPr>
+          <w:p>
+            <w:pPr>
+              <w:spacing w:line="240" w:lineRule="atLeast"/>
+              <w:rPr>
+                <w:szCs w:val="26"/>
+              </w:rPr>
+            </w:pPr>
+            <w:r>
+              <w:rPr>
+                <w:szCs w:val="26"/>
+              </w:rPr>
+              <w:t>Thêm, xóa, sửa, tra cứu khuyến mãi</w:t>
+            </w:r>
+          </w:p>
+        </w:tc>
+      </w:tr>
+      <w:tr>
+        <w:tc>
+          <w:tcPr>
+            <w:tcW w:w="763" w:type="dxa"/>
+            <w:shd w:val="clear" w:color="auto" w:fill="auto"/>
+          </w:tcPr>
+          <w:p>
+            <w:pPr>
+              <w:spacing w:line="240" w:lineRule="atLeast"/>
+              <w:jc w:val="center"/>
+              <w:rPr>
+                <w:szCs w:val="26"/>
+              </w:rPr>
+            </w:pPr>
+            <w:r>
+              <w:rPr>
+                <w:szCs w:val="26"/>
+              </w:rPr>
+              <w:t>16</w:t>
+            </w:r>
+          </w:p>
+        </w:tc>
+        <w:tc>
+          <w:tcPr>
+            <w:tcW w:w="3192" w:type="dxa"/>
+            <w:shd w:val="clear" w:color="auto" w:fill="auto"/>
+          </w:tcPr>
+          <w:p>
+            <w:pPr>
+              <w:spacing w:line="240" w:lineRule="atLeast"/>
+              <w:rPr>
+                <w:szCs w:val="26"/>
+              </w:rPr>
+            </w:pPr>
+            <w:r>
+              <w:rPr>
+                <w:szCs w:val="26"/>
+              </w:rPr>
+              <w:t>Thống kê</w:t>
+            </w:r>
+          </w:p>
+        </w:tc>
+        <w:tc>
+          <w:tcPr>
+            <w:tcW w:w="5651" w:type="dxa"/>
+            <w:shd w:val="clear" w:color="auto" w:fill="auto"/>
+          </w:tcPr>
+          <w:p>
+            <w:pPr>
+              <w:spacing w:line="240" w:lineRule="atLeast"/>
+              <w:rPr>
+                <w:szCs w:val="26"/>
+              </w:rPr>
+            </w:pPr>
+            <w:r>
+              <w:rPr>
+                <w:szCs w:val="26"/>
+              </w:rPr>
+              <w:t>Thống kê doanh thu, thống kê mặt hàng bán chạy</w:t>
+            </w:r>
+          </w:p>
+        </w:tc>
+      </w:tr>
+      <w:tr>
+        <w:tc>
+          <w:tcPr>
+            <w:tcW w:w="763" w:type="dxa"/>
+            <w:shd w:val="clear" w:color="auto" w:fill="auto"/>
+          </w:tcPr>
+          <w:p>
+            <w:pPr>
+              <w:spacing w:line="240" w:lineRule="atLeast"/>
+              <w:jc w:val="center"/>
+              <w:rPr>
+                <w:szCs w:val="26"/>
+              </w:rPr>
+            </w:pPr>
+            <w:r>
+              <w:rPr>
+                <w:szCs w:val="26"/>
+              </w:rPr>
+              <w:t>17</w:t>
+            </w:r>
+          </w:p>
+        </w:tc>
+        <w:tc>
+          <w:tcPr>
+            <w:tcW w:w="3192" w:type="dxa"/>
+            <w:shd w:val="clear" w:color="auto" w:fill="auto"/>
+          </w:tcPr>
+          <w:p>
+            <w:pPr>
+              <w:spacing w:line="240" w:lineRule="atLeast"/>
+              <w:rPr>
+                <w:szCs w:val="26"/>
+              </w:rPr>
+            </w:pPr>
+            <w:r>
+              <w:rPr>
+                <w:szCs w:val="26"/>
+              </w:rPr>
+              <w:t>Quản lý Size</w:t>
+            </w:r>
+          </w:p>
+        </w:tc>
+        <w:tc>
+          <w:tcPr>
+            <w:tcW w:w="5651" w:type="dxa"/>
+            <w:shd w:val="clear" w:color="auto" w:fill="auto"/>
+          </w:tcPr>
+          <w:p>
+            <w:pPr>
+              <w:spacing w:line="240" w:lineRule="atLeast"/>
+              <w:rPr>
+                <w:szCs w:val="26"/>
+              </w:rPr>
+            </w:pPr>
+            <w:r>
+              <w:rPr>
+                <w:szCs w:val="26"/>
+              </w:rPr>
+              <w:t>Thêm, xóa, sửa, tra cứu các loại size</w:t>
+            </w:r>
+          </w:p>
+        </w:tc>
+      </w:tr>
+      <w:tr>
+        <w:tc>
+          <w:tcPr>
+            <w:tcW w:w="763" w:type="dxa"/>
+            <w:shd w:val="clear" w:color="auto" w:fill="auto"/>
+          </w:tcPr>
+          <w:p>
+            <w:pPr>
+              <w:spacing w:line="240" w:lineRule="atLeast"/>
+              <w:jc w:val="center"/>
+              <w:rPr>
+                <w:szCs w:val="26"/>
+              </w:rPr>
+            </w:pPr>
+            <w:r>
+              <w:rPr>
+                <w:szCs w:val="26"/>
+              </w:rPr>
+              <w:t>18</w:t>
+            </w:r>
+          </w:p>
+        </w:tc>
+        <w:tc>
+          <w:tcPr>
+            <w:tcW w:w="3192" w:type="dxa"/>
+            <w:shd w:val="clear" w:color="auto" w:fill="auto"/>
+          </w:tcPr>
+          <w:p>
+            <w:pPr>
+              <w:spacing w:line="240" w:lineRule="atLeast"/>
+              <w:rPr>
+                <w:szCs w:val="26"/>
+              </w:rPr>
+            </w:pPr>
+            <w:r>
+              <w:rPr>
+                <w:szCs w:val="26"/>
+              </w:rPr>
+              <w:t>Quản l</w:t>
+            </w:r>
+            <w:r>
+              <w:rPr>
+                <w:szCs w:val="26"/>
+              </w:rPr>
+              <w:t>ý color</w:t>
+            </w:r>
+          </w:p>
+        </w:tc>
+        <w:tc>
+          <w:tcPr>
+            <w:tcW w:w="5651" w:type="dxa"/>
+            <w:shd w:val="clear" w:color="auto" w:fill="auto"/>
+          </w:tcPr>
+          <w:p>
+            <w:pPr>
+              <w:spacing w:line="240" w:lineRule="atLeast"/>
+              <w:rPr>
+                <w:szCs w:val="26"/>
+              </w:rPr>
+            </w:pPr>
+            <w:r>
+              <w:rPr>
+                <w:szCs w:val="26"/>
+              </w:rPr>
+              <w:t>Thêm, xóa, sửa, tra cứu các loại màu sắt</w:t>
+            </w:r>
+          </w:p>
+        </w:tc>
+      </w:tr>
+      <w:tr>
+        <w:tc>
+          <w:tcPr>
+            <w:tcW w:w="763" w:type="dxa"/>
+            <w:shd w:val="clear" w:color="auto" w:fill="auto"/>
+          </w:tcPr>
+          <w:p>
+            <w:pPr>
+              <w:spacing w:line="240" w:lineRule="atLeast"/>
+              <w:jc w:val="center"/>
+              <w:rPr>
+                <w:szCs w:val="26"/>
+              </w:rPr>
+            </w:pPr>
+            <w:r>
+              <w:rPr>
+                <w:szCs w:val="26"/>
+              </w:rPr>
+              <w:t>19</w:t>
+            </w:r>
+          </w:p>
+        </w:tc>
+        <w:tc>
+          <w:tcPr>
+            <w:tcW w:w="3192" w:type="dxa"/>
+            <w:shd w:val="clear" w:color="auto" w:fill="auto"/>
+          </w:tcPr>
+          <w:p>
+            <w:pPr>
+              <w:spacing w:line="240" w:lineRule="atLeast"/>
+              <w:rPr>
+                <w:szCs w:val="26"/>
+              </w:rPr>
+            </w:pPr>
+            <w:r>
+              <w:rPr>
+                <w:szCs w:val="26"/>
+              </w:rPr>
+              <w:t>Quản lý địa chỉ</w:t>
+            </w:r>
+          </w:p>
+        </w:tc>
+        <w:tc>
+          <w:tcPr>
+            <w:tcW w:w="5651" w:type="dxa"/>
+            <w:shd w:val="clear" w:color="auto" w:fill="auto"/>
+          </w:tcPr>
+          <w:p>
+            <w:pPr>
+              <w:spacing w:line="240" w:lineRule="atLeast"/>
+              <w:rPr>
+                <w:szCs w:val="26"/>
+              </w:rPr>
+            </w:pPr>
+            <w:r>
+              <w:rPr>
+                <w:szCs w:val="26"/>
+              </w:rPr>
+              <w:t>Thêm, xóa, sửa, tra cứu thành phố, huyện, phường xã</w:t>
+            </w:r>
           </w:p>
         </w:tc>
       </w:tr>
@@ -1965,59 +2954,304 @@
           <w:numId w:val="17"/>
         </w:numPr>
         <w:rPr>
-          <w:rFonts w:ascii="Times New Roman" w:hAnsi="Times New Roman" w:cs="Times New Roman"/>
+          <w:rFonts w:cs="Times New Roman"/>
         </w:rPr>
       </w:pPr>
-      <w:bookmarkStart w:id="9" w:name="_Toc172871121"/>
+      <w:bookmarkStart w:id="8" w:name="_Toc172871121"/>
       <w:r>
         <w:rPr>
-          <w:rFonts w:ascii="Times New Roman" w:hAnsi="Times New Roman" w:cs="Times New Roman"/>
+          <w:rFonts w:cs="Times New Roman"/>
         </w:rPr>
         <w:t xml:space="preserve">Đặc tả </w:t>
       </w:r>
+      <w:bookmarkEnd w:id="2"/>
       <w:bookmarkEnd w:id="3"/>
       <w:bookmarkEnd w:id="4"/>
       <w:bookmarkEnd w:id="5"/>
       <w:bookmarkEnd w:id="6"/>
-      <w:bookmarkEnd w:id="7"/>
       <w:r>
         <w:rPr>
-          <w:rFonts w:ascii="Times New Roman" w:hAnsi="Times New Roman" w:cs="Times New Roman"/>
+          <w:rFonts w:cs="Times New Roman"/>
         </w:rPr>
         <w:t>Use-case</w:t>
       </w:r>
-      <w:bookmarkEnd w:id="9"/>
+      <w:bookmarkEnd w:id="8"/>
       <w:r>
         <w:rPr>
-          <w:rFonts w:ascii="Times New Roman" w:hAnsi="Times New Roman" w:cs="Times New Roman"/>
+          <w:rFonts w:cs="Times New Roman"/>
         </w:rPr>
         <w:t xml:space="preserve"> </w:t>
       </w:r>
       <w:r>
         <w:rPr>
-          <w:rFonts w:ascii="Times New Roman" w:hAnsi="Times New Roman" w:cs="Times New Roman"/>
+          <w:rFonts w:cs="Times New Roman"/>
         </w:rPr>
         <w:t>và sơ đồ hoạt động (Activity Diagram)</w:t>
       </w:r>
       <w:r>
         <w:rPr>
-          <w:rFonts w:ascii="Times New Roman" w:hAnsi="Times New Roman" w:cs="Times New Roman"/>
+          <w:rFonts w:cs="Times New Roman"/>
         </w:rPr>
         <w:br w:type="page"/>
+      </w:r>
+    </w:p>
+    <w:p>
+      <w:pPr>
+        <w:pStyle w:val="u3"/>
+      </w:pPr>
+      <w:r>
+        <w:lastRenderedPageBreak/>
+        <w:t xml:space="preserve">4.1 </w:t>
+      </w:r>
+      <w:r>
+        <w:tab/>
+        <w:t>Quản lý thông tin tài khoản</w:t>
       </w:r>
     </w:p>
     <w:p/>
     <w:p>
       <w:pPr>
+        <w:pStyle w:val="u3"/>
+      </w:pPr>
+      <w:r>
+        <w:t xml:space="preserve">4.2 </w:t>
+      </w:r>
+      <w:r>
+        <w:tab/>
+        <w:t>Đăng ký tài khoản</w:t>
+      </w:r>
+    </w:p>
+    <w:p/>
+    <w:p>
+      <w:pPr>
+        <w:pStyle w:val="u3"/>
+      </w:pPr>
+      <w:r>
+        <w:t xml:space="preserve">4.3 </w:t>
+      </w:r>
+      <w:r>
+        <w:tab/>
+        <w:t>Quên mật khẩu</w:t>
+      </w:r>
+    </w:p>
+    <w:p/>
+    <w:p>
+      <w:pPr>
+        <w:pStyle w:val="u3"/>
+      </w:pPr>
+      <w:r>
+        <w:t xml:space="preserve">4.4 </w:t>
+      </w:r>
+      <w:r>
+        <w:tab/>
+        <w:t>Tra cứu sản phẩm</w:t>
+      </w:r>
+    </w:p>
+    <w:p/>
+    <w:p>
+      <w:pPr>
+        <w:pStyle w:val="u3"/>
+      </w:pPr>
+      <w:r>
+        <w:t xml:space="preserve">4.5 </w:t>
+      </w:r>
+      <w:r>
+        <w:tab/>
+        <w:t>Thêm vào giỏ hàng</w:t>
+      </w:r>
+    </w:p>
+    <w:p/>
+    <w:p>
+      <w:pPr>
+        <w:pStyle w:val="u3"/>
+      </w:pPr>
+      <w:r>
+        <w:t xml:space="preserve">4.6 </w:t>
+      </w:r>
+      <w:r>
+        <w:tab/>
+        <w:t>Bình luận, đánh giá</w:t>
+      </w:r>
+    </w:p>
+    <w:p/>
+    <w:p>
+      <w:pPr>
+        <w:pStyle w:val="u3"/>
+      </w:pPr>
+      <w:r>
+        <w:t xml:space="preserve">4.7 </w:t>
+      </w:r>
+      <w:r>
+        <w:tab/>
+        <w:t>Quản lý giỏ hàng</w:t>
+      </w:r>
+    </w:p>
+    <w:p/>
+    <w:p>
+      <w:pPr>
+        <w:pStyle w:val="u3"/>
+      </w:pPr>
+      <w:r>
+        <w:t xml:space="preserve">4.8 </w:t>
+      </w:r>
+      <w:r>
+        <w:tab/>
+        <w:t>Đặt mua sản phẩm</w:t>
+      </w:r>
+    </w:p>
+    <w:p/>
+    <w:p>
+      <w:pPr>
+        <w:pStyle w:val="u3"/>
+      </w:pPr>
+      <w:r>
+        <w:lastRenderedPageBreak/>
+        <w:t xml:space="preserve">4.9 </w:t>
+      </w:r>
+      <w:r>
+        <w:tab/>
+        <w:t>Đăng nhập</w:t>
+      </w:r>
+    </w:p>
+    <w:p/>
+    <w:p>
+      <w:pPr>
+        <w:pStyle w:val="u3"/>
+      </w:pPr>
+      <w:r>
+        <w:t xml:space="preserve">4.10 </w:t>
+      </w:r>
+      <w:r>
+        <w:tab/>
+        <w:t>Đăng xuất</w:t>
+      </w:r>
+    </w:p>
+    <w:p/>
+    <w:p>
+      <w:pPr>
+        <w:pStyle w:val="u3"/>
+      </w:pPr>
+      <w:r>
+        <w:t>4.11</w:t>
+      </w:r>
+      <w:r>
+        <w:tab/>
+        <w:t>Quản lý loại sản phẩm</w:t>
+      </w:r>
+    </w:p>
+    <w:p/>
+    <w:p>
+      <w:pPr>
+        <w:pStyle w:val="u3"/>
+      </w:pPr>
+      <w:r>
+        <w:t>4.12</w:t>
+      </w:r>
+      <w:r>
+        <w:tab/>
+        <w:t>Quản lý sản phẩm</w:t>
+      </w:r>
+    </w:p>
+    <w:p/>
+    <w:p>
+      <w:pPr>
+        <w:pStyle w:val="u3"/>
+      </w:pPr>
+      <w:r>
+        <w:t>4.13</w:t>
+      </w:r>
+      <w:r>
+        <w:tab/>
+        <w:t>Quản lý khách hàng</w:t>
+      </w:r>
+    </w:p>
+    <w:p/>
+    <w:p>
+      <w:pPr>
+        <w:pStyle w:val="u3"/>
+      </w:pPr>
+      <w:r>
+        <w:t>4.14</w:t>
+      </w:r>
+      <w:r>
+        <w:tab/>
+        <w:t>Quản lý đơn đặt hàng</w:t>
+      </w:r>
+    </w:p>
+    <w:p/>
+    <w:p>
+      <w:pPr>
+        <w:pStyle w:val="u3"/>
+      </w:pPr>
+      <w:r>
+        <w:t>4.15</w:t>
+      </w:r>
+      <w:r>
+        <w:tab/>
+        <w:t>Quản lý khuyến mãi</w:t>
+      </w:r>
+    </w:p>
+    <w:p/>
+    <w:p>
+      <w:pPr>
+        <w:pStyle w:val="u3"/>
+      </w:pPr>
+      <w:r>
+        <w:t>4.16</w:t>
+      </w:r>
+      <w:r>
+        <w:tab/>
+        <w:t>Thống kê</w:t>
+      </w:r>
+    </w:p>
+    <w:p/>
+    <w:p>
+      <w:pPr>
+        <w:pStyle w:val="u3"/>
+      </w:pPr>
+      <w:r>
+        <w:t>4.17</w:t>
+      </w:r>
+      <w:r>
+        <w:tab/>
+        <w:t>Quản lý size</w:t>
+      </w:r>
+    </w:p>
+    <w:p/>
+    <w:p>
+      <w:pPr>
+        <w:pStyle w:val="u3"/>
+      </w:pPr>
+      <w:r>
+        <w:t>4.18</w:t>
+      </w:r>
+      <w:r>
+        <w:tab/>
+        <w:t>Quản lý color</w:t>
+      </w:r>
+    </w:p>
+    <w:p/>
+    <w:p>
+      <w:pPr>
+        <w:pStyle w:val="u3"/>
+      </w:pPr>
+      <w:r>
+        <w:t>4.19</w:t>
+      </w:r>
+      <w:bookmarkStart w:id="9" w:name="_GoBack"/>
+      <w:bookmarkEnd w:id="9"/>
+      <w:r>
+        <w:tab/>
+        <w:t>Quản lý địa chỉ</w:t>
+      </w:r>
+    </w:p>
+    <w:p/>
+    <w:p/>
+    <w:p>
+      <w:pPr>
         <w:pStyle w:val="u1"/>
-        <w:rPr>
-          <w:rFonts w:ascii="Times New Roman" w:hAnsi="Times New Roman"/>
-        </w:rPr>
-      </w:pPr>
-      <w:r>
-        <w:rPr>
-          <w:rFonts w:ascii="Times New Roman" w:hAnsi="Times New Roman"/>
-        </w:rPr>
+      </w:pPr>
+      <w:r>
         <w:t>Bảng chú giải</w:t>
       </w:r>
     </w:p>
@@ -2030,13 +3264,13 @@
         </w:numPr>
         <w:ind w:left="180" w:hanging="180"/>
         <w:rPr>
-          <w:rFonts w:ascii="Times New Roman" w:hAnsi="Times New Roman" w:cs="Times New Roman"/>
+          <w:rFonts w:cs="Times New Roman"/>
         </w:rPr>
       </w:pPr>
       <w:bookmarkStart w:id="10" w:name="_Toc127437964"/>
       <w:r>
         <w:rPr>
-          <w:rFonts w:ascii="Times New Roman" w:hAnsi="Times New Roman" w:cs="Times New Roman"/>
+          <w:rFonts w:cs="Times New Roman"/>
         </w:rPr>
         <w:t>Giới thiệu</w:t>
       </w:r>
@@ -2051,13 +3285,13 @@
         </w:numPr>
         <w:ind w:left="180" w:hanging="180"/>
         <w:rPr>
-          <w:rFonts w:ascii="Times New Roman" w:hAnsi="Times New Roman" w:cs="Times New Roman"/>
+          <w:rFonts w:cs="Times New Roman"/>
         </w:rPr>
       </w:pPr>
       <w:bookmarkStart w:id="11" w:name="_Toc127437965"/>
       <w:r>
         <w:rPr>
-          <w:rFonts w:ascii="Times New Roman" w:hAnsi="Times New Roman" w:cs="Times New Roman"/>
+          <w:rFonts w:cs="Times New Roman"/>
         </w:rPr>
         <w:t>Các định nghĩa</w:t>
       </w:r>
@@ -2076,21 +3310,12 @@
     <w:p>
       <w:pPr>
         <w:pStyle w:val="u1"/>
-        <w:rPr>
-          <w:rFonts w:ascii="Times New Roman" w:hAnsi="Times New Roman"/>
-        </w:rPr>
-      </w:pPr>
-      <w:r>
-        <w:rPr>
-          <w:rFonts w:ascii="Times New Roman" w:hAnsi="Times New Roman"/>
-        </w:rPr>
+      </w:pPr>
+      <w:r>
         <w:lastRenderedPageBreak/>
         <w:t>Đ</w:t>
       </w:r>
       <w:r>
-        <w:rPr>
-          <w:rFonts w:ascii="Times New Roman" w:hAnsi="Times New Roman"/>
-        </w:rPr>
         <w:t>ặc tả bổ sung</w:t>
       </w:r>
     </w:p>
@@ -2107,13 +3332,13 @@
         </w:tabs>
         <w:ind w:left="180" w:hanging="180"/>
         <w:rPr>
-          <w:rFonts w:ascii="Times New Roman" w:hAnsi="Times New Roman" w:cs="Times New Roman"/>
+          <w:rFonts w:cs="Times New Roman"/>
         </w:rPr>
       </w:pPr>
       <w:bookmarkStart w:id="12" w:name="_Toc127438109"/>
       <w:r>
         <w:rPr>
-          <w:rFonts w:ascii="Times New Roman" w:hAnsi="Times New Roman" w:cs="Times New Roman"/>
+          <w:rFonts w:cs="Times New Roman"/>
         </w:rPr>
         <w:t>Mục tiêu</w:t>
       </w:r>
@@ -2127,13 +3352,13 @@
           <w:numId w:val="12"/>
         </w:numPr>
         <w:rPr>
-          <w:rFonts w:ascii="Times New Roman" w:hAnsi="Times New Roman" w:cs="Times New Roman"/>
+          <w:rFonts w:cs="Times New Roman"/>
         </w:rPr>
       </w:pPr>
       <w:bookmarkStart w:id="13" w:name="_Toc127438110"/>
       <w:r>
         <w:rPr>
-          <w:rFonts w:ascii="Times New Roman" w:hAnsi="Times New Roman" w:cs="Times New Roman"/>
+          <w:rFonts w:cs="Times New Roman"/>
         </w:rPr>
         <w:t>Phạm vi</w:t>
       </w:r>
@@ -2147,13 +3372,13 @@
           <w:numId w:val="12"/>
         </w:numPr>
         <w:rPr>
-          <w:rFonts w:ascii="Times New Roman" w:hAnsi="Times New Roman" w:cs="Times New Roman"/>
+          <w:rFonts w:cs="Times New Roman"/>
         </w:rPr>
       </w:pPr>
       <w:bookmarkStart w:id="14" w:name="_Toc127438112"/>
       <w:r>
         <w:rPr>
-          <w:rFonts w:ascii="Times New Roman" w:hAnsi="Times New Roman" w:cs="Times New Roman"/>
+          <w:rFonts w:cs="Times New Roman"/>
         </w:rPr>
         <w:t>Chức năng</w:t>
       </w:r>
@@ -2167,13 +3392,13 @@
           <w:numId w:val="12"/>
         </w:numPr>
         <w:rPr>
-          <w:rFonts w:ascii="Times New Roman" w:hAnsi="Times New Roman" w:cs="Times New Roman"/>
+          <w:rFonts w:cs="Times New Roman"/>
         </w:rPr>
       </w:pPr>
       <w:bookmarkStart w:id="15" w:name="_Toc127438113"/>
       <w:r>
         <w:rPr>
-          <w:rFonts w:ascii="Times New Roman" w:hAnsi="Times New Roman" w:cs="Times New Roman"/>
+          <w:rFonts w:cs="Times New Roman"/>
         </w:rPr>
         <w:t>Tính khả dụng</w:t>
       </w:r>
@@ -2187,13 +3412,13 @@
           <w:numId w:val="12"/>
         </w:numPr>
         <w:rPr>
-          <w:rFonts w:ascii="Times New Roman" w:hAnsi="Times New Roman" w:cs="Times New Roman"/>
+          <w:rFonts w:cs="Times New Roman"/>
         </w:rPr>
       </w:pPr>
       <w:bookmarkStart w:id="16" w:name="_Toc127438114"/>
       <w:r>
         <w:rPr>
-          <w:rFonts w:ascii="Times New Roman" w:hAnsi="Times New Roman" w:cs="Times New Roman"/>
+          <w:rFonts w:cs="Times New Roman"/>
         </w:rPr>
         <w:t>Tính ổn định</w:t>
       </w:r>
@@ -2207,13 +3432,13 @@
           <w:numId w:val="12"/>
         </w:numPr>
         <w:rPr>
-          <w:rFonts w:ascii="Times New Roman" w:hAnsi="Times New Roman" w:cs="Times New Roman"/>
+          <w:rFonts w:cs="Times New Roman"/>
         </w:rPr>
       </w:pPr>
       <w:bookmarkStart w:id="17" w:name="_Toc127438115"/>
       <w:r>
         <w:rPr>
-          <w:rFonts w:ascii="Times New Roman" w:hAnsi="Times New Roman" w:cs="Times New Roman"/>
+          <w:rFonts w:cs="Times New Roman"/>
         </w:rPr>
         <w:t>Hiệu suất</w:t>
       </w:r>
@@ -2227,13 +3452,13 @@
           <w:numId w:val="12"/>
         </w:numPr>
         <w:rPr>
-          <w:rFonts w:ascii="Times New Roman" w:hAnsi="Times New Roman" w:cs="Times New Roman"/>
+          <w:rFonts w:cs="Times New Roman"/>
         </w:rPr>
       </w:pPr>
       <w:bookmarkStart w:id="18" w:name="_Toc127438116"/>
       <w:r>
         <w:rPr>
-          <w:rFonts w:ascii="Times New Roman" w:hAnsi="Times New Roman" w:cs="Times New Roman"/>
+          <w:rFonts w:cs="Times New Roman"/>
         </w:rPr>
         <w:t>Sự hỗ trợ</w:t>
       </w:r>
@@ -2256,13 +3481,13 @@
           <w:numId w:val="12"/>
         </w:numPr>
         <w:rPr>
-          <w:rFonts w:ascii="Times New Roman" w:hAnsi="Times New Roman" w:cs="Times New Roman"/>
+          <w:rFonts w:cs="Times New Roman"/>
         </w:rPr>
       </w:pPr>
       <w:bookmarkStart w:id="19" w:name="_Toc127438117"/>
       <w:r>
         <w:rPr>
-          <w:rFonts w:ascii="Times New Roman" w:hAnsi="Times New Roman" w:cs="Times New Roman"/>
+          <w:rFonts w:cs="Times New Roman"/>
         </w:rPr>
         <w:t>Tính bảo mật</w:t>
       </w:r>
@@ -2276,13 +3501,13 @@
           <w:numId w:val="12"/>
         </w:numPr>
         <w:rPr>
-          <w:rFonts w:ascii="Times New Roman" w:hAnsi="Times New Roman" w:cs="Times New Roman"/>
+          <w:rFonts w:cs="Times New Roman"/>
         </w:rPr>
       </w:pPr>
       <w:bookmarkStart w:id="20" w:name="_Toc127438118"/>
       <w:r>
         <w:rPr>
-          <w:rFonts w:ascii="Times New Roman" w:hAnsi="Times New Roman" w:cs="Times New Roman"/>
+          <w:rFonts w:cs="Times New Roman"/>
         </w:rPr>
         <w:t>Các ràng buộc thiết kế</w:t>
       </w:r>
@@ -4221,8 +5446,9 @@
   <w:style w:type="paragraph" w:default="1" w:styleId="Binhthng">
     <w:name w:val="Normal"/>
     <w:qFormat/>
+    <w:rsid w:val="007C7B3C"/>
     <w:rPr>
-      <w:sz w:val="24"/>
+      <w:sz w:val="26"/>
       <w:szCs w:val="24"/>
       <w:lang w:eastAsia="zh-CN"/>
     </w:rPr>
@@ -4232,14 +5458,13 @@
     <w:basedOn w:val="Binhthng"/>
     <w:next w:val="Binhthng"/>
     <w:qFormat/>
-    <w:rsid w:val="009B5343"/>
+    <w:rsid w:val="007C7B3C"/>
     <w:pPr>
       <w:keepNext/>
       <w:spacing w:before="240" w:after="60"/>
       <w:outlineLvl w:val="0"/>
     </w:pPr>
     <w:rPr>
-      <w:rFonts w:ascii="Arial" w:hAnsi="Arial"/>
       <w:b/>
       <w:bCs/>
       <w:kern w:val="32"/>
@@ -4254,7 +5479,7 @@
     <w:link w:val="u2Char"/>
     <w:unhideWhenUsed/>
     <w:qFormat/>
-    <w:rsid w:val="009B5343"/>
+    <w:rsid w:val="007C7B3C"/>
     <w:pPr>
       <w:keepNext/>
       <w:keepLines/>
@@ -4262,10 +5487,9 @@
       <w:outlineLvl w:val="1"/>
     </w:pPr>
     <w:rPr>
-      <w:rFonts w:ascii="Arial" w:eastAsiaTheme="majorEastAsia" w:hAnsi="Arial" w:cstheme="majorBidi"/>
+      <w:rFonts w:eastAsiaTheme="majorEastAsia" w:cstheme="majorBidi"/>
       <w:b/>
       <w:color w:val="000000" w:themeColor="text1"/>
-      <w:sz w:val="26"/>
       <w:szCs w:val="26"/>
     </w:rPr>
   </w:style>
@@ -4274,16 +5498,15 @@
     <w:basedOn w:val="Binhthng"/>
     <w:next w:val="Binhthng"/>
     <w:qFormat/>
-    <w:rsid w:val="009B5343"/>
+    <w:rsid w:val="007C7B3C"/>
     <w:pPr>
       <w:keepNext/>
       <w:spacing w:before="240" w:after="60"/>
       <w:outlineLvl w:val="2"/>
     </w:pPr>
     <w:rPr>
-      <w:rFonts w:ascii="Arial" w:hAnsi="Arial" w:cs="Arial"/>
+      <w:rFonts w:cs="Arial"/>
       <w:bCs/>
-      <w:sz w:val="26"/>
       <w:szCs w:val="26"/>
     </w:rPr>
   </w:style>
@@ -4482,9 +5705,9 @@
     <w:name w:val="Đầu đề 2 Char"/>
     <w:basedOn w:val="Phngmcinhcuaoanvn"/>
     <w:link w:val="u2"/>
-    <w:rsid w:val="009B5343"/>
+    <w:rsid w:val="007C7B3C"/>
     <w:rPr>
-      <w:rFonts w:ascii="Arial" w:eastAsiaTheme="majorEastAsia" w:hAnsi="Arial" w:cstheme="majorBidi"/>
+      <w:rFonts w:eastAsiaTheme="majorEastAsia" w:cstheme="majorBidi"/>
       <w:b/>
       <w:color w:val="000000" w:themeColor="text1"/>
       <w:sz w:val="26"/>

</xml_diff>

<commit_message>
UML - Add use case detail in plan of me.
</commit_message>
<xml_diff>
--- a/UML Document/15520515_15520720_15520062_14520033.docx
+++ b/UML Document/15520515_15520720_15520062_14520033.docx
@@ -1374,6 +1374,125 @@
       <w:pPr>
         <w:jc w:val="both"/>
       </w:pPr>
+      <w:r>
+        <w:rPr>
+          <w:noProof/>
+        </w:rPr>
+        <w:lastRenderedPageBreak/>
+        <w:drawing>
+          <wp:inline distT="0" distB="0" distL="0" distR="0">
+            <wp:extent cx="5381625" cy="4073592"/>
+            <wp:effectExtent l="0" t="0" r="0" b="3175"/>
+            <wp:docPr id="1" name="Hình ảnh 1" descr="C:\Users\tinh\AppData\Local\Microsoft\Windows\INetCache\Content.Word\Quản lý khách hàng.png"/>
+            <wp:cNvGraphicFramePr>
+              <a:graphicFrameLocks xmlns:a="http://schemas.openxmlformats.org/drawingml/2006/main" noChangeAspect="1"/>
+            </wp:cNvGraphicFramePr>
+            <a:graphic xmlns:a="http://schemas.openxmlformats.org/drawingml/2006/main">
+              <a:graphicData uri="http://schemas.openxmlformats.org/drawingml/2006/picture">
+                <pic:pic xmlns:pic="http://schemas.openxmlformats.org/drawingml/2006/picture">
+                  <pic:nvPicPr>
+                    <pic:cNvPr id="0" name="Picture 1" descr="C:\Users\tinh\AppData\Local\Microsoft\Windows\INetCache\Content.Word\Quản lý khách hàng.png"/>
+                    <pic:cNvPicPr>
+                      <a:picLocks noChangeAspect="1" noChangeArrowheads="1"/>
+                    </pic:cNvPicPr>
+                  </pic:nvPicPr>
+                  <pic:blipFill>
+                    <a:blip r:embed="rId10">
+                      <a:extLst>
+                        <a:ext uri="{28A0092B-C50C-407E-A947-70E740481C1C}">
+                          <a14:useLocalDpi xmlns:a14="http://schemas.microsoft.com/office/drawing/2010/main" val="0"/>
+                        </a:ext>
+                      </a:extLst>
+                    </a:blip>
+                    <a:srcRect/>
+                    <a:stretch>
+                      <a:fillRect/>
+                    </a:stretch>
+                  </pic:blipFill>
+                  <pic:spPr bwMode="auto">
+                    <a:xfrm>
+                      <a:off x="0" y="0"/>
+                      <a:ext cx="5387607" cy="4078120"/>
+                    </a:xfrm>
+                    <a:prstGeom prst="rect">
+                      <a:avLst/>
+                    </a:prstGeom>
+                    <a:noFill/>
+                    <a:ln>
+                      <a:noFill/>
+                    </a:ln>
+                  </pic:spPr>
+                </pic:pic>
+              </a:graphicData>
+            </a:graphic>
+          </wp:inline>
+        </w:drawing>
+      </w:r>
+    </w:p>
+    <w:p>
+      <w:pPr>
+        <w:jc w:val="both"/>
+      </w:pPr>
+      <w:r>
+        <w:rPr>
+          <w:noProof/>
+        </w:rPr>
+        <w:drawing>
+          <wp:inline distT="0" distB="0" distL="0" distR="0">
+            <wp:extent cx="5400675" cy="4088011"/>
+            <wp:effectExtent l="0" t="0" r="0" b="8255"/>
+            <wp:docPr id="3" name="Hình ảnh 3" descr="C:\Users\tinh\AppData\Local\Microsoft\Windows\INetCache\Content.Word\Quản lý đơn đặt hàng.png"/>
+            <wp:cNvGraphicFramePr>
+              <a:graphicFrameLocks xmlns:a="http://schemas.openxmlformats.org/drawingml/2006/main" noChangeAspect="1"/>
+            </wp:cNvGraphicFramePr>
+            <a:graphic xmlns:a="http://schemas.openxmlformats.org/drawingml/2006/main">
+              <a:graphicData uri="http://schemas.openxmlformats.org/drawingml/2006/picture">
+                <pic:pic xmlns:pic="http://schemas.openxmlformats.org/drawingml/2006/picture">
+                  <pic:nvPicPr>
+                    <pic:cNvPr id="0" name="Picture 2" descr="C:\Users\tinh\AppData\Local\Microsoft\Windows\INetCache\Content.Word\Quản lý đơn đặt hàng.png"/>
+                    <pic:cNvPicPr>
+                      <a:picLocks noChangeAspect="1" noChangeArrowheads="1"/>
+                    </pic:cNvPicPr>
+                  </pic:nvPicPr>
+                  <pic:blipFill>
+                    <a:blip r:embed="rId11">
+                      <a:extLst>
+                        <a:ext uri="{28A0092B-C50C-407E-A947-70E740481C1C}">
+                          <a14:useLocalDpi xmlns:a14="http://schemas.microsoft.com/office/drawing/2010/main" val="0"/>
+                        </a:ext>
+                      </a:extLst>
+                    </a:blip>
+                    <a:srcRect/>
+                    <a:stretch>
+                      <a:fillRect/>
+                    </a:stretch>
+                  </pic:blipFill>
+                  <pic:spPr bwMode="auto">
+                    <a:xfrm>
+                      <a:off x="0" y="0"/>
+                      <a:ext cx="5410150" cy="4095183"/>
+                    </a:xfrm>
+                    <a:prstGeom prst="rect">
+                      <a:avLst/>
+                    </a:prstGeom>
+                    <a:noFill/>
+                    <a:ln>
+                      <a:noFill/>
+                    </a:ln>
+                  </pic:spPr>
+                </pic:pic>
+              </a:graphicData>
+            </a:graphic>
+          </wp:inline>
+        </w:drawing>
+      </w:r>
+      <w:bookmarkStart w:id="1" w:name="_GoBack"/>
+      <w:bookmarkEnd w:id="1"/>
+    </w:p>
+    <w:p>
+      <w:pPr>
+        <w:jc w:val="both"/>
+      </w:pPr>
     </w:p>
     <w:p>
       <w:pPr>
@@ -1386,19 +1505,19 @@
           <w:rFonts w:cs="Times New Roman"/>
         </w:rPr>
       </w:pPr>
-      <w:bookmarkStart w:id="1" w:name="_Toc172871119"/>
-      <w:bookmarkStart w:id="2" w:name="_Toc451996089"/>
-      <w:bookmarkStart w:id="3" w:name="_Toc452184222"/>
-      <w:bookmarkStart w:id="4" w:name="_Toc452186669"/>
-      <w:bookmarkStart w:id="5" w:name="_Toc452198046"/>
-      <w:bookmarkStart w:id="6" w:name="_Toc460198367"/>
+      <w:bookmarkStart w:id="2" w:name="_Toc172871119"/>
+      <w:bookmarkStart w:id="3" w:name="_Toc451996089"/>
+      <w:bookmarkStart w:id="4" w:name="_Toc452184222"/>
+      <w:bookmarkStart w:id="5" w:name="_Toc452186669"/>
+      <w:bookmarkStart w:id="6" w:name="_Toc452198046"/>
+      <w:bookmarkStart w:id="7" w:name="_Toc460198367"/>
       <w:r>
         <w:rPr>
           <w:rFonts w:cs="Times New Roman"/>
         </w:rPr>
         <w:t>Danh sách các Actor</w:t>
       </w:r>
-      <w:bookmarkEnd w:id="1"/>
+      <w:bookmarkEnd w:id="2"/>
     </w:p>
     <w:tbl>
       <w:tblPr>
@@ -1631,14 +1750,14 @@
           <w:rFonts w:cs="Times New Roman"/>
         </w:rPr>
       </w:pPr>
-      <w:bookmarkStart w:id="7" w:name="_Toc172871120"/>
+      <w:bookmarkStart w:id="8" w:name="_Toc172871120"/>
       <w:r>
         <w:rPr>
           <w:rFonts w:cs="Times New Roman"/>
         </w:rPr>
         <w:t>Danh sách các Use-case</w:t>
       </w:r>
-      <w:bookmarkEnd w:id="7"/>
+      <w:bookmarkEnd w:id="8"/>
     </w:p>
     <w:tbl>
       <w:tblPr>
@@ -2480,19 +2599,7 @@
               <w:rPr>
                 <w:szCs w:val="26"/>
               </w:rPr>
-              <w:t>Thêm, xóa, sửa, tra cứu</w:t>
-            </w:r>
-            <w:r>
-              <w:rPr>
-                <w:szCs w:val="26"/>
-              </w:rPr>
-              <w:t xml:space="preserve"> </w:t>
-            </w:r>
-            <w:r>
-              <w:rPr>
-                <w:szCs w:val="26"/>
-              </w:rPr>
-              <w:t>sản phẩm</w:t>
+              <w:t>Thêm, xóa, sửa, tra cứu sản phẩm</w:t>
             </w:r>
           </w:p>
         </w:tc>
@@ -2957,25 +3064,25 @@
           <w:rFonts w:cs="Times New Roman"/>
         </w:rPr>
       </w:pPr>
-      <w:bookmarkStart w:id="8" w:name="_Toc172871121"/>
+      <w:bookmarkStart w:id="9" w:name="_Toc172871121"/>
       <w:r>
         <w:rPr>
           <w:rFonts w:cs="Times New Roman"/>
         </w:rPr>
         <w:t xml:space="preserve">Đặc tả </w:t>
       </w:r>
-      <w:bookmarkEnd w:id="2"/>
       <w:bookmarkEnd w:id="3"/>
       <w:bookmarkEnd w:id="4"/>
       <w:bookmarkEnd w:id="5"/>
       <w:bookmarkEnd w:id="6"/>
+      <w:bookmarkEnd w:id="7"/>
       <w:r>
         <w:rPr>
           <w:rFonts w:cs="Times New Roman"/>
         </w:rPr>
         <w:t>Use-case</w:t>
       </w:r>
-      <w:bookmarkEnd w:id="8"/>
+      <w:bookmarkEnd w:id="9"/>
       <w:r>
         <w:rPr>
           <w:rFonts w:cs="Times New Roman"/>
@@ -3105,7 +3212,6 @@
         <w:pStyle w:val="u3"/>
       </w:pPr>
       <w:r>
-        <w:lastRenderedPageBreak/>
         <w:t xml:space="preserve">4.9 </w:t>
       </w:r>
       <w:r>
@@ -3184,6 +3290,7 @@
         <w:pStyle w:val="u3"/>
       </w:pPr>
       <w:r>
+        <w:lastRenderedPageBreak/>
         <w:t>4.15</w:t>
       </w:r>
       <w:r>
@@ -3238,8 +3345,6 @@
       <w:r>
         <w:t>4.19</w:t>
       </w:r>
-      <w:bookmarkStart w:id="9" w:name="_GoBack"/>
-      <w:bookmarkEnd w:id="9"/>
       <w:r>
         <w:tab/>
         <w:t>Quản lý địa chỉ</w:t>

</xml_diff>

<commit_message>
UML - upload use-case & activity document
</commit_message>
<xml_diff>
--- a/UML Document/15520515_15520720_15520062_14520033.docx
+++ b/UML Document/15520515_15520720_15520062_14520033.docx
@@ -157,7 +157,7 @@
             <w:tcW w:w="2567" w:type="dxa"/>
           </w:tcPr>
           <w:p>
-            <w:hyperlink r:id="rId5" w:history="1">
+            <w:hyperlink r:id="rId7" w:history="1">
               <w:r>
                 <w:rPr>
                   <w:rStyle w:val="Siuktni"/>
@@ -217,7 +217,7 @@
             <w:tcW w:w="2567" w:type="dxa"/>
           </w:tcPr>
           <w:p>
-            <w:hyperlink r:id="rId6" w:history="1">
+            <w:hyperlink r:id="rId8" w:history="1">
               <w:r>
                 <w:rPr>
                   <w:rStyle w:val="Siuktni"/>
@@ -277,7 +277,7 @@
             <w:tcW w:w="2567" w:type="dxa"/>
           </w:tcPr>
           <w:p>
-            <w:hyperlink r:id="rId7" w:history="1">
+            <w:hyperlink r:id="rId9" w:history="1">
               <w:r>
                 <w:rPr>
                   <w:rStyle w:val="Siuktni"/>
@@ -337,7 +337,7 @@
             <w:tcW w:w="2567" w:type="dxa"/>
           </w:tcPr>
           <w:p>
-            <w:hyperlink r:id="rId8" w:history="1">
+            <w:hyperlink r:id="rId10" w:history="1">
               <w:r>
                 <w:rPr>
                   <w:rStyle w:val="Siuktni"/>
@@ -997,7 +997,19 @@
               <w:rPr>
                 <w:szCs w:val="26"/>
               </w:rPr>
-              <w:t xml:space="preserve"> Quản lí địa chỉ</w:t>
+              <w:t xml:space="preserve"> Quản </w:t>
+            </w:r>
+            <w:r>
+              <w:rPr>
+                <w:szCs w:val="26"/>
+              </w:rPr>
+              <w:t>lý</w:t>
+            </w:r>
+            <w:r>
+              <w:rPr>
+                <w:szCs w:val="26"/>
+              </w:rPr>
+              <w:t xml:space="preserve"> địa chỉ</w:t>
             </w:r>
           </w:p>
           <w:p>
@@ -1338,7 +1350,7 @@
                     </pic:cNvPicPr>
                   </pic:nvPicPr>
                   <pic:blipFill>
-                    <a:blip r:embed="rId9">
+                    <a:blip r:embed="rId11">
                       <a:extLst>
                         <a:ext uri="{28A0092B-C50C-407E-A947-70E740481C1C}">
                           <a14:useLocalDpi xmlns:a14="http://schemas.microsoft.com/office/drawing/2010/main" val="0"/>
@@ -1397,7 +1409,7 @@
                     </pic:cNvPicPr>
                   </pic:nvPicPr>
                   <pic:blipFill>
-                    <a:blip r:embed="rId10">
+                    <a:blip r:embed="rId12">
                       <a:extLst>
                         <a:ext uri="{28A0092B-C50C-407E-A947-70E740481C1C}">
                           <a14:useLocalDpi xmlns:a14="http://schemas.microsoft.com/office/drawing/2010/main" val="0"/>
@@ -1439,9 +1451,9 @@
         </w:rPr>
         <w:drawing>
           <wp:inline distT="0" distB="0" distL="0" distR="0">
-            <wp:extent cx="5400675" cy="4088011"/>
-            <wp:effectExtent l="0" t="0" r="0" b="8255"/>
-            <wp:docPr id="3" name="Hình ảnh 3" descr="C:\Users\tinh\AppData\Local\Microsoft\Windows\INetCache\Content.Word\Quản lý đơn đặt hàng.png"/>
+            <wp:extent cx="5360564" cy="4057650"/>
+            <wp:effectExtent l="0" t="0" r="0" b="0"/>
+            <wp:docPr id="4" name="Hình ảnh 4" descr="C:\Users\tinh\AppData\Local\Microsoft\Windows\INetCache\Content.Word\Quản lý đơn đặt hàng.png"/>
             <wp:cNvGraphicFramePr>
               <a:graphicFrameLocks xmlns:a="http://schemas.openxmlformats.org/drawingml/2006/main" noChangeAspect="1"/>
             </wp:cNvGraphicFramePr>
@@ -1449,13 +1461,13 @@
               <a:graphicData uri="http://schemas.openxmlformats.org/drawingml/2006/picture">
                 <pic:pic xmlns:pic="http://schemas.openxmlformats.org/drawingml/2006/picture">
                   <pic:nvPicPr>
-                    <pic:cNvPr id="0" name="Picture 2" descr="C:\Users\tinh\AppData\Local\Microsoft\Windows\INetCache\Content.Word\Quản lý đơn đặt hàng.png"/>
+                    <pic:cNvPr id="0" name="Picture 1" descr="C:\Users\tinh\AppData\Local\Microsoft\Windows\INetCache\Content.Word\Quản lý đơn đặt hàng.png"/>
                     <pic:cNvPicPr>
                       <a:picLocks noChangeAspect="1" noChangeArrowheads="1"/>
                     </pic:cNvPicPr>
                   </pic:nvPicPr>
                   <pic:blipFill>
-                    <a:blip r:embed="rId11">
+                    <a:blip r:embed="rId13">
                       <a:extLst>
                         <a:ext uri="{28A0092B-C50C-407E-A947-70E740481C1C}">
                           <a14:useLocalDpi xmlns:a14="http://schemas.microsoft.com/office/drawing/2010/main" val="0"/>
@@ -1470,7 +1482,7 @@
                   <pic:spPr bwMode="auto">
                     <a:xfrm>
                       <a:off x="0" y="0"/>
-                      <a:ext cx="5410150" cy="4095183"/>
+                      <a:ext cx="5365677" cy="4061520"/>
                     </a:xfrm>
                     <a:prstGeom prst="rect">
                       <a:avLst/>
@@ -1486,8 +1498,6 @@
           </wp:inline>
         </w:drawing>
       </w:r>
-      <w:bookmarkStart w:id="1" w:name="_GoBack"/>
-      <w:bookmarkEnd w:id="1"/>
     </w:p>
     <w:p>
       <w:pPr>
@@ -1505,19 +1515,19 @@
           <w:rFonts w:cs="Times New Roman"/>
         </w:rPr>
       </w:pPr>
-      <w:bookmarkStart w:id="2" w:name="_Toc172871119"/>
-      <w:bookmarkStart w:id="3" w:name="_Toc451996089"/>
-      <w:bookmarkStart w:id="4" w:name="_Toc452184222"/>
-      <w:bookmarkStart w:id="5" w:name="_Toc452186669"/>
-      <w:bookmarkStart w:id="6" w:name="_Toc452198046"/>
-      <w:bookmarkStart w:id="7" w:name="_Toc460198367"/>
+      <w:bookmarkStart w:id="1" w:name="_Toc172871119"/>
+      <w:bookmarkStart w:id="2" w:name="_Toc451996089"/>
+      <w:bookmarkStart w:id="3" w:name="_Toc452184222"/>
+      <w:bookmarkStart w:id="4" w:name="_Toc452186669"/>
+      <w:bookmarkStart w:id="5" w:name="_Toc452198046"/>
+      <w:bookmarkStart w:id="6" w:name="_Toc460198367"/>
       <w:r>
         <w:rPr>
           <w:rFonts w:cs="Times New Roman"/>
         </w:rPr>
         <w:t>Danh sách các Actor</w:t>
       </w:r>
-      <w:bookmarkEnd w:id="2"/>
+      <w:bookmarkEnd w:id="1"/>
     </w:p>
     <w:tbl>
       <w:tblPr>
@@ -1750,14 +1760,14 @@
           <w:rFonts w:cs="Times New Roman"/>
         </w:rPr>
       </w:pPr>
-      <w:bookmarkStart w:id="8" w:name="_Toc172871120"/>
+      <w:bookmarkStart w:id="7" w:name="_Toc172871120"/>
       <w:r>
         <w:rPr>
           <w:rFonts w:cs="Times New Roman"/>
         </w:rPr>
         <w:t>Danh sách các Use-case</w:t>
       </w:r>
-      <w:bookmarkEnd w:id="8"/>
+      <w:bookmarkEnd w:id="7"/>
     </w:p>
     <w:tbl>
       <w:tblPr>
@@ -3064,25 +3074,25 @@
           <w:rFonts w:cs="Times New Roman"/>
         </w:rPr>
       </w:pPr>
-      <w:bookmarkStart w:id="9" w:name="_Toc172871121"/>
+      <w:bookmarkStart w:id="8" w:name="_Toc172871121"/>
       <w:r>
         <w:rPr>
           <w:rFonts w:cs="Times New Roman"/>
         </w:rPr>
         <w:t xml:space="preserve">Đặc tả </w:t>
       </w:r>
+      <w:bookmarkEnd w:id="2"/>
       <w:bookmarkEnd w:id="3"/>
       <w:bookmarkEnd w:id="4"/>
       <w:bookmarkEnd w:id="5"/>
       <w:bookmarkEnd w:id="6"/>
-      <w:bookmarkEnd w:id="7"/>
       <w:r>
         <w:rPr>
           <w:rFonts w:cs="Times New Roman"/>
         </w:rPr>
         <w:t>Use-case</w:t>
       </w:r>
-      <w:bookmarkEnd w:id="9"/>
+      <w:bookmarkEnd w:id="8"/>
       <w:r>
         <w:rPr>
           <w:rFonts w:cs="Times New Roman"/>
@@ -3219,8 +3229,257 @@
         <w:t>Đăng nhập</w:t>
       </w:r>
     </w:p>
+    <w:p>
+      <w:pPr>
+        <w:ind w:firstLine="720"/>
+      </w:pPr>
+      <w:r>
+        <w:t>4.9.1 Tóm tắt:</w:t>
+      </w:r>
+    </w:p>
+    <w:p>
+      <w:pPr>
+        <w:ind w:firstLine="720"/>
+      </w:pPr>
+      <w:r>
+        <w:t xml:space="preserve">- Người sử dụng: quản </w:t>
+      </w:r>
+      <w:r>
+        <w:t>lý</w:t>
+      </w:r>
+      <w:r>
+        <w:t xml:space="preserve"> hệ thống</w:t>
+      </w:r>
+      <w:r>
+        <w:t xml:space="preserve"> và khách hàng.</w:t>
+      </w:r>
+    </w:p>
+    <w:p>
+      <w:pPr>
+        <w:ind w:firstLine="720"/>
+      </w:pPr>
+      <w:r>
+        <w:t xml:space="preserve">- </w:t>
+      </w:r>
+      <w:r>
+        <w:t>Người dùng đăng nhập vào hệ thống</w:t>
+      </w:r>
+      <w:r>
+        <w:t xml:space="preserve"> bằng tài khoản và mật khẩu.</w:t>
+      </w:r>
+    </w:p>
+    <w:p>
+      <w:pPr>
+        <w:ind w:firstLine="720"/>
+      </w:pPr>
+    </w:p>
+    <w:p>
+      <w:r>
+        <w:tab/>
+        <w:t>4.9.2 Dòng sự kiện</w:t>
+      </w:r>
+    </w:p>
+    <w:p>
+      <w:r>
+        <w:lastRenderedPageBreak/>
+        <w:tab/>
+      </w:r>
+      <w:r>
+        <w:rPr>
+          <w:noProof/>
+        </w:rPr>
+        <w:drawing>
+          <wp:inline distT="0" distB="0" distL="0" distR="0">
+            <wp:extent cx="5486400" cy="4714875"/>
+            <wp:effectExtent l="0" t="0" r="0" b="9525"/>
+            <wp:docPr id="5" name="Hình ảnh 5" descr="C:\Users\tinh\AppData\Local\Microsoft\Windows\INetCache\Content.Word\Đăng nhập.png"/>
+            <wp:cNvGraphicFramePr>
+              <a:graphicFrameLocks xmlns:a="http://schemas.openxmlformats.org/drawingml/2006/main" noChangeAspect="1"/>
+            </wp:cNvGraphicFramePr>
+            <a:graphic xmlns:a="http://schemas.openxmlformats.org/drawingml/2006/main">
+              <a:graphicData uri="http://schemas.openxmlformats.org/drawingml/2006/picture">
+                <pic:pic xmlns:pic="http://schemas.openxmlformats.org/drawingml/2006/picture">
+                  <pic:nvPicPr>
+                    <pic:cNvPr id="0" name="Picture 2" descr="C:\Users\tinh\AppData\Local\Microsoft\Windows\INetCache\Content.Word\Đăng nhập.png"/>
+                    <pic:cNvPicPr>
+                      <a:picLocks noChangeAspect="1" noChangeArrowheads="1"/>
+                    </pic:cNvPicPr>
+                  </pic:nvPicPr>
+                  <pic:blipFill>
+                    <a:blip r:embed="rId14">
+                      <a:extLst>
+                        <a:ext uri="{28A0092B-C50C-407E-A947-70E740481C1C}">
+                          <a14:useLocalDpi xmlns:a14="http://schemas.microsoft.com/office/drawing/2010/main" val="0"/>
+                        </a:ext>
+                      </a:extLst>
+                    </a:blip>
+                    <a:srcRect/>
+                    <a:stretch>
+                      <a:fillRect/>
+                    </a:stretch>
+                  </pic:blipFill>
+                  <pic:spPr bwMode="auto">
+                    <a:xfrm>
+                      <a:off x="0" y="0"/>
+                      <a:ext cx="5486400" cy="4714875"/>
+                    </a:xfrm>
+                    <a:prstGeom prst="rect">
+                      <a:avLst/>
+                    </a:prstGeom>
+                    <a:noFill/>
+                    <a:ln>
+                      <a:noFill/>
+                    </a:ln>
+                  </pic:spPr>
+                </pic:pic>
+              </a:graphicData>
+            </a:graphic>
+          </wp:inline>
+        </w:drawing>
+      </w:r>
+    </w:p>
+    <w:p>
+      <w:r>
+        <w:tab/>
+      </w:r>
+      <w:r>
+        <w:tab/>
+        <w:t>4.9.2.1 Dòng sự kiện chính</w:t>
+      </w:r>
+    </w:p>
+    <w:p>
+      <w:r>
+        <w:tab/>
+      </w:r>
+      <w:r>
+        <w:tab/>
+        <w:t>- (1) Nhập thông tin đăng nhập và mật khẩu.</w:t>
+      </w:r>
+    </w:p>
+    <w:p>
+      <w:r>
+        <w:tab/>
+      </w:r>
+      <w:r>
+        <w:tab/>
+      </w:r>
+      <w:r>
+        <w:t xml:space="preserve">- (2) Kiểm tra các trường bắt buộc. </w:t>
+      </w:r>
+    </w:p>
+    <w:p>
+      <w:r>
+        <w:tab/>
+      </w:r>
+      <w:r>
+        <w:tab/>
+        <w:t>- (3) Kiểm tra thông tin.</w:t>
+      </w:r>
+    </w:p>
+    <w:p>
+      <w:r>
+        <w:tab/>
+      </w:r>
+      <w:r>
+        <w:tab/>
+        <w:t>- (4) Chuyển sang trạng thái đã đăng nhập.</w:t>
+      </w:r>
+    </w:p>
     <w:p/>
     <w:p>
+      <w:r>
+        <w:tab/>
+      </w:r>
+      <w:r>
+        <w:tab/>
+        <w:t>4.9.2.2 Dòng sự kiện khác</w:t>
+      </w:r>
+    </w:p>
+    <w:p>
+      <w:pPr>
+        <w:ind w:left="1440"/>
+      </w:pPr>
+      <w:r>
+        <w:t>- (1) Nếu kiểm tra trường bắt buộc không hợp lệ: Thông báo và trở về bước 1.</w:t>
+      </w:r>
+    </w:p>
+    <w:p>
+      <w:pPr>
+        <w:ind w:left="1440"/>
+      </w:pPr>
+      <w:r>
+        <w:t xml:space="preserve">- (2) Nếu kiểm tra thông tin không hơp lệ: Thông báo và trở về bước </w:t>
+      </w:r>
+    </w:p>
+    <w:p>
+      <w:r>
+        <w:tab/>
+        <w:t>4.9.3 Các yêu cầu đặc biệt</w:t>
+      </w:r>
+      <w:r>
+        <w:t>:</w:t>
+      </w:r>
+    </w:p>
+    <w:p>
+      <w:r>
+        <w:tab/>
+        <w:t>- Người dùng phải có tài khoản đăng nhập.</w:t>
+      </w:r>
+    </w:p>
+    <w:p/>
+    <w:p>
+      <w:r>
+        <w:tab/>
+        <w:t>4.9.4 Trạng thái hệ thống khi bắt đầu thực hiện Use-case</w:t>
+      </w:r>
+    </w:p>
+    <w:p>
+      <w:r>
+        <w:tab/>
+      </w:r>
+      <w:r>
+        <w:t>- Chưa đăng nhập vào hệ thống</w:t>
+      </w:r>
+    </w:p>
+    <w:p/>
+    <w:p>
+      <w:r>
+        <w:tab/>
+        <w:t>4.9.5 Trạng thái hệ thống sau khi thực hiên Use-case</w:t>
+      </w:r>
+    </w:p>
+    <w:p>
+      <w:r>
+        <w:lastRenderedPageBreak/>
+        <w:tab/>
+      </w:r>
+      <w:r>
+        <w:t>- Đăng nhập thành công: Chuyển sang trạng thái đã đăng nhâp.</w:t>
+      </w:r>
+    </w:p>
+    <w:p>
+      <w:r>
+        <w:tab/>
+        <w:t xml:space="preserve">- Đăng nhập không thành công: Quay lại bước nhập mật khẩu. </w:t>
+      </w:r>
+    </w:p>
+    <w:p/>
+    <w:p>
+      <w:r>
+        <w:tab/>
+        <w:t>4.9.6 Điểm mở rộng</w:t>
+      </w:r>
+      <w:r>
+        <w:t>:</w:t>
+      </w:r>
+    </w:p>
+    <w:p>
+      <w:r>
+        <w:tab/>
+        <w:t>- Đăng xuất khỏi hệ thống.</w:t>
+      </w:r>
+    </w:p>
+    <w:p>
       <w:pPr>
         <w:pStyle w:val="u3"/>
       </w:pPr>
@@ -3232,8 +3491,213 @@
         <w:t>Đăng xuất</w:t>
       </w:r>
     </w:p>
+    <w:p>
+      <w:pPr>
+        <w:ind w:firstLine="720"/>
+      </w:pPr>
+      <w:r>
+        <w:t>4.10.1 Tóm tắt:</w:t>
+      </w:r>
+    </w:p>
+    <w:p>
+      <w:pPr>
+        <w:ind w:firstLine="720"/>
+      </w:pPr>
+      <w:r>
+        <w:t xml:space="preserve">- Người sử dụng: quản </w:t>
+      </w:r>
+      <w:r>
+        <w:t>lý</w:t>
+      </w:r>
+      <w:r>
+        <w:t xml:space="preserve"> hệ thống</w:t>
+      </w:r>
+      <w:r>
+        <w:t xml:space="preserve"> và khách hàng.</w:t>
+      </w:r>
+    </w:p>
+    <w:p>
+      <w:pPr>
+        <w:ind w:firstLine="720"/>
+      </w:pPr>
+      <w:r>
+        <w:t>- Người dùng đăng xuất khỏi hệ thống.</w:t>
+      </w:r>
+    </w:p>
+    <w:p>
+      <w:pPr>
+        <w:ind w:firstLine="720"/>
+      </w:pPr>
+    </w:p>
+    <w:p>
+      <w:r>
+        <w:tab/>
+        <w:t>4.10.2 Dòng sự kiện</w:t>
+      </w:r>
+    </w:p>
+    <w:p>
+      <w:r>
+        <w:rPr>
+          <w:noProof/>
+        </w:rPr>
+        <w:drawing>
+          <wp:inline distT="0" distB="0" distL="0" distR="0">
+            <wp:extent cx="5514478" cy="3933825"/>
+            <wp:effectExtent l="0" t="0" r="0" b="0"/>
+            <wp:docPr id="6" name="Hình ảnh 6" descr="C:\Users\tinh\AppData\Local\Microsoft\Windows\INetCache\Content.Word\Đăng xuất.png"/>
+            <wp:cNvGraphicFramePr>
+              <a:graphicFrameLocks xmlns:a="http://schemas.openxmlformats.org/drawingml/2006/main" noChangeAspect="1"/>
+            </wp:cNvGraphicFramePr>
+            <a:graphic xmlns:a="http://schemas.openxmlformats.org/drawingml/2006/main">
+              <a:graphicData uri="http://schemas.openxmlformats.org/drawingml/2006/picture">
+                <pic:pic xmlns:pic="http://schemas.openxmlformats.org/drawingml/2006/picture">
+                  <pic:nvPicPr>
+                    <pic:cNvPr id="0" name="Picture 3" descr="C:\Users\tinh\AppData\Local\Microsoft\Windows\INetCache\Content.Word\Đăng xuất.png"/>
+                    <pic:cNvPicPr>
+                      <a:picLocks noChangeAspect="1" noChangeArrowheads="1"/>
+                    </pic:cNvPicPr>
+                  </pic:nvPicPr>
+                  <pic:blipFill>
+                    <a:blip r:embed="rId15">
+                      <a:extLst>
+                        <a:ext uri="{28A0092B-C50C-407E-A947-70E740481C1C}">
+                          <a14:useLocalDpi xmlns:a14="http://schemas.microsoft.com/office/drawing/2010/main" val="0"/>
+                        </a:ext>
+                      </a:extLst>
+                    </a:blip>
+                    <a:srcRect/>
+                    <a:stretch>
+                      <a:fillRect/>
+                    </a:stretch>
+                  </pic:blipFill>
+                  <pic:spPr bwMode="auto">
+                    <a:xfrm>
+                      <a:off x="0" y="0"/>
+                      <a:ext cx="5521814" cy="3939058"/>
+                    </a:xfrm>
+                    <a:prstGeom prst="rect">
+                      <a:avLst/>
+                    </a:prstGeom>
+                    <a:noFill/>
+                    <a:ln>
+                      <a:noFill/>
+                    </a:ln>
+                  </pic:spPr>
+                </pic:pic>
+              </a:graphicData>
+            </a:graphic>
+          </wp:inline>
+        </w:drawing>
+      </w:r>
+    </w:p>
+    <w:p>
+      <w:r>
+        <w:tab/>
+      </w:r>
+      <w:r>
+        <w:tab/>
+        <w:t>4.10.2.1 Dòng sự kiện chính</w:t>
+      </w:r>
+    </w:p>
+    <w:p>
+      <w:r>
+        <w:tab/>
+      </w:r>
+      <w:r>
+        <w:tab/>
+        <w:t>- (1) Người dùng chọn đăng xuất.</w:t>
+      </w:r>
+    </w:p>
+    <w:p>
+      <w:r>
+        <w:tab/>
+      </w:r>
+      <w:r>
+        <w:tab/>
+        <w:t>- (2) Thoát khỏi hệ thống và trở về trạng thái chưa đăng nhập.</w:t>
+      </w:r>
+    </w:p>
     <w:p/>
     <w:p>
+      <w:r>
+        <w:tab/>
+      </w:r>
+      <w:r>
+        <w:tab/>
+        <w:t>4.10.2.2 Dòng sự kiện khác</w:t>
+      </w:r>
+    </w:p>
+    <w:p>
+      <w:r>
+        <w:tab/>
+      </w:r>
+      <w:r>
+        <w:tab/>
+        <w:t>- Không có.</w:t>
+      </w:r>
+    </w:p>
+    <w:p>
+      <w:r>
+        <w:tab/>
+        <w:t>4.10.3 Các yêu cầu đặc biệt</w:t>
+      </w:r>
+    </w:p>
+    <w:p>
+      <w:r>
+        <w:tab/>
+        <w:t>- Người dùng đã đăng nhập vào hệ thống.</w:t>
+      </w:r>
+    </w:p>
+    <w:p/>
+    <w:p>
+      <w:r>
+        <w:tab/>
+        <w:t>4.10.4 Trạng thái hệ thống khi bắt đầu thực hiện Use-case</w:t>
+      </w:r>
+    </w:p>
+    <w:p>
+      <w:r>
+        <w:lastRenderedPageBreak/>
+        <w:tab/>
+        <w:t>- Người dùng đã đăng nhập vào hệ thống.</w:t>
+      </w:r>
+    </w:p>
+    <w:p/>
+    <w:p>
+      <w:r>
+        <w:tab/>
+        <w:t>4.10.5 Trạng thái hệ thống sau khi thực hiên Use-case</w:t>
+      </w:r>
+    </w:p>
+    <w:p>
+      <w:r>
+        <w:tab/>
+        <w:t xml:space="preserve">- Thoát </w:t>
+      </w:r>
+      <w:r>
+        <w:t>khỏi hệ thống</w:t>
+      </w:r>
+      <w:r>
+        <w:t xml:space="preserve"> và trở về trạng thái chưa đăng nhập</w:t>
+      </w:r>
+      <w:r>
+        <w:t>.</w:t>
+      </w:r>
+    </w:p>
+    <w:p/>
+    <w:p>
+      <w:r>
+        <w:tab/>
+        <w:t>4.10.6 Điểm mở rộng</w:t>
+      </w:r>
+    </w:p>
+    <w:p>
+      <w:r>
+        <w:tab/>
+        <w:t>- Không có.</w:t>
+      </w:r>
+    </w:p>
+    <w:p>
       <w:pPr>
         <w:pStyle w:val="u3"/>
       </w:pPr>
@@ -3271,8 +3735,394 @@
         <w:t>Quản lý khách hàng</w:t>
       </w:r>
     </w:p>
+    <w:p>
+      <w:pPr>
+        <w:ind w:firstLine="720"/>
+      </w:pPr>
+      <w:r>
+        <w:t>4.13.1 Tóm tắt:</w:t>
+      </w:r>
+    </w:p>
+    <w:p>
+      <w:pPr>
+        <w:ind w:firstLine="720"/>
+      </w:pPr>
+      <w:r>
+        <w:t xml:space="preserve">- Người sử dụng: quản </w:t>
+      </w:r>
+      <w:r>
+        <w:t>lý</w:t>
+      </w:r>
+      <w:r>
+        <w:t xml:space="preserve"> hệ thống</w:t>
+      </w:r>
+      <w:r>
+        <w:t>.</w:t>
+      </w:r>
+    </w:p>
+    <w:p>
+      <w:pPr>
+        <w:ind w:firstLine="720"/>
+      </w:pPr>
+      <w:r>
+        <w:t xml:space="preserve">- Quản </w:t>
+      </w:r>
+      <w:r>
+        <w:t>lý</w:t>
+      </w:r>
+      <w:r>
+        <w:t xml:space="preserve"> thông tin và địa điểm giao hàng của khách hàng.</w:t>
+      </w:r>
+    </w:p>
+    <w:p>
+      <w:pPr>
+        <w:ind w:firstLine="720"/>
+      </w:pPr>
+    </w:p>
+    <w:p>
+      <w:r>
+        <w:tab/>
+        <w:t>4.13.2 Dòng sự kiện</w:t>
+      </w:r>
+    </w:p>
+    <w:p>
+      <w:r>
+        <w:rPr>
+          <w:noProof/>
+        </w:rPr>
+        <w:lastRenderedPageBreak/>
+        <w:drawing>
+          <wp:inline distT="0" distB="0" distL="0" distR="0">
+            <wp:extent cx="5372100" cy="8220075"/>
+            <wp:effectExtent l="0" t="0" r="0" b="9525"/>
+            <wp:docPr id="9" name="Hình ảnh 9" descr="C:\Users\tinh\AppData\Local\Microsoft\Windows\INetCache\Content.Word\Quản lý khách hàng.png"/>
+            <wp:cNvGraphicFramePr>
+              <a:graphicFrameLocks xmlns:a="http://schemas.openxmlformats.org/drawingml/2006/main" noChangeAspect="1"/>
+            </wp:cNvGraphicFramePr>
+            <a:graphic xmlns:a="http://schemas.openxmlformats.org/drawingml/2006/main">
+              <a:graphicData uri="http://schemas.openxmlformats.org/drawingml/2006/picture">
+                <pic:pic xmlns:pic="http://schemas.openxmlformats.org/drawingml/2006/picture">
+                  <pic:nvPicPr>
+                    <pic:cNvPr id="0" name="Picture 6" descr="C:\Users\tinh\AppData\Local\Microsoft\Windows\INetCache\Content.Word\Quản lý khách hàng.png"/>
+                    <pic:cNvPicPr>
+                      <a:picLocks noChangeAspect="1" noChangeArrowheads="1"/>
+                    </pic:cNvPicPr>
+                  </pic:nvPicPr>
+                  <pic:blipFill>
+                    <a:blip r:embed="rId16">
+                      <a:extLst>
+                        <a:ext uri="{28A0092B-C50C-407E-A947-70E740481C1C}">
+                          <a14:useLocalDpi xmlns:a14="http://schemas.microsoft.com/office/drawing/2010/main" val="0"/>
+                        </a:ext>
+                      </a:extLst>
+                    </a:blip>
+                    <a:srcRect/>
+                    <a:stretch>
+                      <a:fillRect/>
+                    </a:stretch>
+                  </pic:blipFill>
+                  <pic:spPr bwMode="auto">
+                    <a:xfrm>
+                      <a:off x="0" y="0"/>
+                      <a:ext cx="5372100" cy="8220075"/>
+                    </a:xfrm>
+                    <a:prstGeom prst="rect">
+                      <a:avLst/>
+                    </a:prstGeom>
+                    <a:noFill/>
+                    <a:ln>
+                      <a:noFill/>
+                    </a:ln>
+                  </pic:spPr>
+                </pic:pic>
+              </a:graphicData>
+            </a:graphic>
+          </wp:inline>
+        </w:drawing>
+      </w:r>
+    </w:p>
+    <w:p>
+      <w:r>
+        <w:lastRenderedPageBreak/>
+        <w:tab/>
+      </w:r>
+      <w:r>
+        <w:tab/>
+        <w:t>4.13.2.1 Dòng sự kiện chính</w:t>
+      </w:r>
+    </w:p>
+    <w:p>
+      <w:r>
+        <w:tab/>
+      </w:r>
+      <w:r>
+        <w:tab/>
+      </w:r>
+      <w:r>
+        <w:t>- (1) Nhập thông tin khách hàng cần tìm kiếm.</w:t>
+      </w:r>
+    </w:p>
+    <w:p>
+      <w:r>
+        <w:tab/>
+      </w:r>
+      <w:r>
+        <w:tab/>
+        <w:t>- (2) Hệ thống tìm kiếm thông tin và hiển thị thông tin.</w:t>
+      </w:r>
+    </w:p>
+    <w:p>
+      <w:r>
+        <w:tab/>
+      </w:r>
+      <w:r>
+        <w:tab/>
+        <w:t>- (3) Người dùng tùy chọn chức năng trên thông tin khách hàng:</w:t>
+      </w:r>
+    </w:p>
+    <w:p>
+      <w:r>
+        <w:tab/>
+      </w:r>
+      <w:r>
+        <w:tab/>
+        <w:t>- (4) Chọn tra cứu thông tin giao hàng:</w:t>
+      </w:r>
+    </w:p>
+    <w:p>
+      <w:pPr>
+        <w:ind w:left="2160"/>
+      </w:pPr>
+      <w:r>
+        <w:t>+ (4.1) Hệ thống tìm kiếm thông tin giao hàng của khách hàng được chọn.</w:t>
+      </w:r>
+    </w:p>
+    <w:p>
+      <w:pPr>
+        <w:ind w:left="2160"/>
+      </w:pPr>
+      <w:r>
+        <w:t>+ (4.2) Hiển thị kết quả tìm kiếm.</w:t>
+      </w:r>
+    </w:p>
+    <w:p>
+      <w:r>
+        <w:tab/>
+      </w:r>
+      <w:r>
+        <w:tab/>
+        <w:t>- (5) Chọn xóa khách hàng:</w:t>
+      </w:r>
+    </w:p>
+    <w:p>
+      <w:r>
+        <w:tab/>
+      </w:r>
+      <w:r>
+        <w:tab/>
+      </w:r>
+      <w:r>
+        <w:tab/>
+        <w:t>+ (5.1) Xác nhận xóa khách hàng.</w:t>
+      </w:r>
+    </w:p>
+    <w:p>
+      <w:r>
+        <w:tab/>
+      </w:r>
+      <w:r>
+        <w:tab/>
+      </w:r>
+      <w:r>
+        <w:tab/>
+        <w:t>+ (5.2) Thưc hiện xóa khách hàng khỏi cơ sở dữ liệu.</w:t>
+      </w:r>
+    </w:p>
+    <w:p>
+      <w:r>
+        <w:tab/>
+      </w:r>
+      <w:r>
+        <w:tab/>
+        <w:t>- (6) Chọn cập nhật thông tin:</w:t>
+      </w:r>
+    </w:p>
+    <w:p>
+      <w:r>
+        <w:tab/>
+      </w:r>
+      <w:r>
+        <w:tab/>
+      </w:r>
+      <w:r>
+        <w:tab/>
+        <w:t xml:space="preserve">+ (6.1) Hệ thống hiển thị thông tin </w:t>
+      </w:r>
+      <w:r>
+        <w:t>khách hàng.</w:t>
+      </w:r>
+    </w:p>
+    <w:p>
+      <w:r>
+        <w:tab/>
+      </w:r>
+      <w:r>
+        <w:tab/>
+      </w:r>
+      <w:r>
+        <w:tab/>
+        <w:t>+ (6.2) Người dùng nhập thông tin cần thiết.</w:t>
+      </w:r>
+    </w:p>
+    <w:p>
+      <w:r>
+        <w:tab/>
+      </w:r>
+      <w:r>
+        <w:tab/>
+      </w:r>
+      <w:r>
+        <w:tab/>
+        <w:t>+ (6.3) Kiểm tra trường bắt buộc.</w:t>
+      </w:r>
+    </w:p>
+    <w:p>
+      <w:r>
+        <w:tab/>
+      </w:r>
+      <w:r>
+        <w:tab/>
+      </w:r>
+      <w:r>
+        <w:tab/>
+        <w:t>+ (6.4) Kiểm tra thông tin.</w:t>
+      </w:r>
+    </w:p>
+    <w:p>
+      <w:r>
+        <w:tab/>
+      </w:r>
+      <w:r>
+        <w:tab/>
+      </w:r>
+      <w:r>
+        <w:tab/>
+        <w:t>+ (6.5) Lưu thay đổi thông tin khách hàng.</w:t>
+      </w:r>
+    </w:p>
+    <w:p>
+      <w:r>
+        <w:tab/>
+      </w:r>
+      <w:r>
+        <w:tab/>
+        <w:t>4.13.2.2 Dòng sự kiện khác</w:t>
+      </w:r>
+    </w:p>
+    <w:p>
+      <w:r>
+        <w:tab/>
+      </w:r>
+      <w:r>
+        <w:tab/>
+      </w:r>
+      <w:r>
+        <w:t>- (1) Lỗi khi tìm kiếm thông tin: Thông báo lỗi.</w:t>
+      </w:r>
+    </w:p>
+    <w:p>
+      <w:r>
+        <w:tab/>
+      </w:r>
+      <w:r>
+        <w:tab/>
+        <w:t>- (2) Không đồng ý xóa khách hàng: Trở về chọn chức năng.</w:t>
+      </w:r>
+    </w:p>
+    <w:p>
+      <w:pPr>
+        <w:ind w:left="1440"/>
+      </w:pPr>
+      <w:r>
+        <w:t>- (3) Thông tin nhập không hợp lệ: Thông báo và trở về chọn chức năng.</w:t>
+      </w:r>
+    </w:p>
+    <w:p>
+      <w:pPr>
+        <w:ind w:left="1440"/>
+      </w:pPr>
+    </w:p>
+    <w:p>
+      <w:r>
+        <w:tab/>
+        <w:t>4.13.3 Các yêu cầu đặc biệt</w:t>
+      </w:r>
+    </w:p>
+    <w:p>
+      <w:r>
+        <w:tab/>
+        <w:t xml:space="preserve">- Phải đăng nhập thành công với quyền quản </w:t>
+      </w:r>
+      <w:r>
+        <w:t>lý</w:t>
+      </w:r>
+      <w:r>
+        <w:t xml:space="preserve"> hệ thống.</w:t>
+      </w:r>
+    </w:p>
     <w:p/>
     <w:p>
+      <w:r>
+        <w:tab/>
+        <w:t>4.13.4 Trạng thái hệ thống khi bắt đầu thực hiện Use-case</w:t>
+      </w:r>
+    </w:p>
+    <w:p>
+      <w:r>
+        <w:tab/>
+        <w:t>- Truy cập vào chức năng quản lý khách hàng.</w:t>
+      </w:r>
+    </w:p>
+    <w:p/>
+    <w:p>
+      <w:r>
+        <w:tab/>
+        <w:t>4.13.5 Trạng thái hệ thống sau khi thực hiên Use-case</w:t>
+      </w:r>
+    </w:p>
+    <w:p>
+      <w:r>
+        <w:tab/>
+        <w:t>- Thông tin được cập nhật xuống cơ sở dử liệu.</w:t>
+      </w:r>
+    </w:p>
+    <w:p>
+      <w:pPr>
+        <w:ind w:firstLine="720"/>
+      </w:pPr>
+      <w:r>
+        <w:t>-  Nếu thất bại: hiển thị thông báo không thành công cho người dùng.</w:t>
+      </w:r>
+    </w:p>
+    <w:p>
+      <w:pPr>
+        <w:ind w:firstLine="720"/>
+      </w:pPr>
+    </w:p>
+    <w:p>
+      <w:r>
+        <w:tab/>
+        <w:t>4.13.6 Điểm mở rộng</w:t>
+      </w:r>
+    </w:p>
+    <w:p>
+      <w:r>
+        <w:tab/>
+        <w:t>- Không có.</w:t>
+      </w:r>
+    </w:p>
+    <w:p/>
+    <w:p>
       <w:pPr>
         <w:pStyle w:val="u3"/>
       </w:pPr>
@@ -3284,34 +4134,622 @@
         <w:t>Quản lý đơn đặt hàng</w:t>
       </w:r>
     </w:p>
+    <w:p>
+      <w:pPr>
+        <w:ind w:firstLine="720"/>
+      </w:pPr>
+      <w:r>
+        <w:t>4.14.1 Tóm tắt:</w:t>
+      </w:r>
+      <w:r>
+        <w:t xml:space="preserve"> </w:t>
+      </w:r>
+    </w:p>
+    <w:p>
+      <w:pPr>
+        <w:ind w:firstLine="720"/>
+      </w:pPr>
+      <w:r>
+        <w:t xml:space="preserve">- Người sử dụng: quản </w:t>
+      </w:r>
+      <w:r>
+        <w:t>lý</w:t>
+      </w:r>
+      <w:r>
+        <w:t xml:space="preserve"> hệ thống.</w:t>
+      </w:r>
+    </w:p>
+    <w:p>
+      <w:pPr>
+        <w:ind w:firstLine="720"/>
+      </w:pPr>
+      <w:r>
+        <w:t xml:space="preserve">- Quản </w:t>
+      </w:r>
+      <w:r>
+        <w:t>lý</w:t>
+      </w:r>
+      <w:r>
+        <w:t xml:space="preserve"> đơn đặt hàng và quản </w:t>
+      </w:r>
+      <w:r>
+        <w:t>lý</w:t>
+      </w:r>
+      <w:r>
+        <w:t xml:space="preserve"> đơn đặt hàng đã xác nhận.</w:t>
+      </w:r>
+    </w:p>
+    <w:p>
+      <w:pPr>
+        <w:ind w:firstLine="720"/>
+      </w:pPr>
+    </w:p>
+    <w:p>
+      <w:r>
+        <w:tab/>
+        <w:t>4.14.2 Dòng sự kiện</w:t>
+      </w:r>
+    </w:p>
+    <w:p>
+      <w:r>
+        <w:rPr>
+          <w:noProof/>
+        </w:rPr>
+        <w:lastRenderedPageBreak/>
+        <w:drawing>
+          <wp:inline distT="0" distB="0" distL="0" distR="0">
+            <wp:extent cx="5486400" cy="7229475"/>
+            <wp:effectExtent l="0" t="0" r="0" b="9525"/>
+            <wp:docPr id="10" name="Hình ảnh 10" descr="C:\Users\tinh\AppData\Local\Microsoft\Windows\INetCache\Content.Word\Quản lý đơn đặt hàng.png"/>
+            <wp:cNvGraphicFramePr>
+              <a:graphicFrameLocks xmlns:a="http://schemas.openxmlformats.org/drawingml/2006/main" noChangeAspect="1"/>
+            </wp:cNvGraphicFramePr>
+            <a:graphic xmlns:a="http://schemas.openxmlformats.org/drawingml/2006/main">
+              <a:graphicData uri="http://schemas.openxmlformats.org/drawingml/2006/picture">
+                <pic:pic xmlns:pic="http://schemas.openxmlformats.org/drawingml/2006/picture">
+                  <pic:nvPicPr>
+                    <pic:cNvPr id="0" name="Picture 7" descr="C:\Users\tinh\AppData\Local\Microsoft\Windows\INetCache\Content.Word\Quản lý đơn đặt hàng.png"/>
+                    <pic:cNvPicPr>
+                      <a:picLocks noChangeAspect="1" noChangeArrowheads="1"/>
+                    </pic:cNvPicPr>
+                  </pic:nvPicPr>
+                  <pic:blipFill>
+                    <a:blip r:embed="rId17">
+                      <a:extLst>
+                        <a:ext uri="{28A0092B-C50C-407E-A947-70E740481C1C}">
+                          <a14:useLocalDpi xmlns:a14="http://schemas.microsoft.com/office/drawing/2010/main" val="0"/>
+                        </a:ext>
+                      </a:extLst>
+                    </a:blip>
+                    <a:srcRect/>
+                    <a:stretch>
+                      <a:fillRect/>
+                    </a:stretch>
+                  </pic:blipFill>
+                  <pic:spPr bwMode="auto">
+                    <a:xfrm>
+                      <a:off x="0" y="0"/>
+                      <a:ext cx="5486400" cy="7229475"/>
+                    </a:xfrm>
+                    <a:prstGeom prst="rect">
+                      <a:avLst/>
+                    </a:prstGeom>
+                    <a:noFill/>
+                    <a:ln>
+                      <a:noFill/>
+                    </a:ln>
+                  </pic:spPr>
+                </pic:pic>
+              </a:graphicData>
+            </a:graphic>
+          </wp:inline>
+        </w:drawing>
+      </w:r>
+    </w:p>
+    <w:p>
+      <w:r>
+        <w:tab/>
+      </w:r>
+      <w:r>
+        <w:tab/>
+        <w:t>4.14.2.1 Dòng sự kiện chính</w:t>
+      </w:r>
+    </w:p>
+    <w:p>
+      <w:r>
+        <w:tab/>
+      </w:r>
+      <w:r>
+        <w:tab/>
+      </w:r>
+      <w:r>
+        <w:t>- (1) Người dùng chọn chức năng:</w:t>
+      </w:r>
+    </w:p>
+    <w:p>
+      <w:r>
+        <w:tab/>
+      </w:r>
+      <w:r>
+        <w:tab/>
+        <w:t>- (2) Tra cứu danh sách đơn đặt hàng.</w:t>
+      </w:r>
+    </w:p>
+    <w:p>
+      <w:r>
+        <w:tab/>
+      </w:r>
+      <w:r>
+        <w:tab/>
+      </w:r>
+      <w:r>
+        <w:tab/>
+        <w:t>+ (2.1) Nhập thông tin đơn đặt hàng cần tra cứu.</w:t>
+      </w:r>
+    </w:p>
+    <w:p>
+      <w:r>
+        <w:tab/>
+      </w:r>
+      <w:r>
+        <w:tab/>
+      </w:r>
+      <w:r>
+        <w:tab/>
+        <w:t>+ (2.2) Hệ thống tìm kiếm thông tin danh sách đơn đặt hàng.</w:t>
+      </w:r>
+    </w:p>
+    <w:p>
+      <w:r>
+        <w:lastRenderedPageBreak/>
+        <w:tab/>
+      </w:r>
+      <w:r>
+        <w:tab/>
+      </w:r>
+      <w:r>
+        <w:tab/>
+        <w:t>+ (2.3) Hệ thống hiển thị danh sách đơn đặt hàng.</w:t>
+      </w:r>
+    </w:p>
+    <w:p>
+      <w:r>
+        <w:tab/>
+      </w:r>
+      <w:r>
+        <w:tab/>
+      </w:r>
+      <w:r>
+        <w:tab/>
+        <w:t>+ (2.4) Chọn chức năng:</w:t>
+      </w:r>
+    </w:p>
+    <w:p>
+      <w:r>
+        <w:tab/>
+      </w:r>
+      <w:r>
+        <w:tab/>
+      </w:r>
+      <w:r>
+        <w:tab/>
+      </w:r>
+      <w:r>
+        <w:tab/>
+        <w:t>(2.4.1) Hủy đơn hàng</w:t>
+      </w:r>
+    </w:p>
+    <w:p>
+      <w:r>
+        <w:tab/>
+      </w:r>
+      <w:r>
+        <w:tab/>
+      </w:r>
+      <w:r>
+        <w:tab/>
+      </w:r>
+      <w:r>
+        <w:tab/>
+        <w:t>(2.4.2) Xác nhận đơn hàng</w:t>
+      </w:r>
+    </w:p>
+    <w:p>
+      <w:r>
+        <w:tab/>
+      </w:r>
+      <w:r>
+        <w:tab/>
+        <w:t>- (3) Tra cứu danh sách đơn đặt hàng đã xác nhận.</w:t>
+      </w:r>
+    </w:p>
+    <w:p>
+      <w:r>
+        <w:tab/>
+      </w:r>
+      <w:r>
+        <w:tab/>
+      </w:r>
+      <w:r>
+        <w:tab/>
+        <w:t>+ (3.1) Nhập thông tin đơn đặt hàng cần tra cứu.</w:t>
+      </w:r>
+    </w:p>
+    <w:p>
+      <w:pPr>
+        <w:ind w:left="2160"/>
+      </w:pPr>
+      <w:r>
+        <w:t>+ (3.2) Hệ thống tìm kiếm thông tin danh sách đơn đặt hàng đã xác nhận.</w:t>
+      </w:r>
+    </w:p>
+    <w:p>
+      <w:pPr>
+        <w:ind w:left="2160"/>
+      </w:pPr>
+      <w:r>
+        <w:t>+ (3.3) Hệ thống hiển thị danh sách đơn đặt hàng.</w:t>
+      </w:r>
+    </w:p>
+    <w:p>
+      <w:pPr>
+        <w:ind w:left="2160" w:firstLine="720"/>
+      </w:pPr>
+      <w:r>
+        <w:t>(3.3.1) Chọn chức năng xóa đơn đặt hàng.</w:t>
+      </w:r>
+    </w:p>
     <w:p/>
     <w:p>
+      <w:r>
+        <w:tab/>
+      </w:r>
+      <w:r>
+        <w:tab/>
+        <w:t>4.14.2.2 Dòng sự kiện khác</w:t>
+      </w:r>
+    </w:p>
+    <w:p>
+      <w:pPr>
+        <w:ind w:left="1440"/>
+      </w:pPr>
+      <w:r>
+        <w:t>- (1) Xảy ra lỗi khi tìm kiếm thông tin: thông báo và quay lại bước thực hiện trước</w:t>
+      </w:r>
+      <w:r>
+        <w:t xml:space="preserve"> đó.</w:t>
+      </w:r>
+    </w:p>
+    <w:p>
+      <w:pPr>
+        <w:ind w:left="1440"/>
+      </w:pPr>
+      <w:r>
+        <w:t>- (2) Không đồng ý khi xác nhận: quay lại bước thực hiện phía trước.</w:t>
+      </w:r>
+    </w:p>
+    <w:p>
+      <w:pPr>
+        <w:ind w:left="1440"/>
+      </w:pPr>
+    </w:p>
+    <w:p>
+      <w:r>
+        <w:tab/>
+        <w:t>4.14.3 Các yêu cầu đặc biệt</w:t>
+      </w:r>
+    </w:p>
+    <w:p>
+      <w:r>
+        <w:tab/>
+        <w:t>- Phải đăng nhập thành công với quyền quả</w:t>
+      </w:r>
+      <w:r>
+        <w:t>n lý</w:t>
+      </w:r>
+      <w:r>
+        <w:t xml:space="preserve"> hệ thống.</w:t>
+      </w:r>
+    </w:p>
+    <w:p/>
+    <w:p>
+      <w:r>
+        <w:tab/>
+        <w:t>4.14.4 Trạng thái hệ thống khi bắt đầu thực hiện Use-case</w:t>
+      </w:r>
+    </w:p>
+    <w:p>
+      <w:r>
+        <w:tab/>
+        <w:t>- Truy cập vào chức năng quản lý đơn đặt hàng.</w:t>
+      </w:r>
+    </w:p>
+    <w:p/>
+    <w:p>
+      <w:r>
+        <w:tab/>
+        <w:t>4.14.5 Trạng thái hệ thống sau khi thực hiên Use-case</w:t>
+      </w:r>
+    </w:p>
+    <w:p>
+      <w:r>
+        <w:tab/>
+        <w:t>- Thông tin được cập nhật xuống cơ sở dử liệu.</w:t>
+      </w:r>
+    </w:p>
+    <w:p>
+      <w:pPr>
+        <w:ind w:firstLine="720"/>
+      </w:pPr>
+      <w:r>
+        <w:t>-  Nếu thất bại: hiển thị thông báo không thành công cho người dùng.</w:t>
+      </w:r>
+    </w:p>
+    <w:p>
+      <w:pPr>
+        <w:ind w:firstLine="720"/>
+      </w:pPr>
+    </w:p>
+    <w:p>
+      <w:r>
+        <w:tab/>
+        <w:t>4.14.6 Điểm mở rộng</w:t>
+      </w:r>
+    </w:p>
+    <w:p>
+      <w:r>
+        <w:tab/>
+        <w:t>- Không có.</w:t>
+      </w:r>
+    </w:p>
+    <w:p/>
+    <w:p>
       <w:pPr>
         <w:pStyle w:val="u3"/>
       </w:pPr>
       <w:r>
+        <w:t>4.15</w:t>
+      </w:r>
+      <w:r>
+        <w:tab/>
+        <w:t>Quản lý khuyến mãi</w:t>
+      </w:r>
+    </w:p>
+    <w:p/>
+    <w:p>
+      <w:pPr>
+        <w:pStyle w:val="u3"/>
+      </w:pPr>
+      <w:r>
+        <w:t>4.16</w:t>
+      </w:r>
+      <w:r>
+        <w:tab/>
+        <w:t>Thống kê</w:t>
+      </w:r>
+    </w:p>
+    <w:p>
+      <w:pPr>
+        <w:ind w:firstLine="720"/>
+      </w:pPr>
+      <w:r>
+        <w:t>4.16.1 Tóm tắt:</w:t>
+      </w:r>
+      <w:r>
+        <w:t xml:space="preserve"> </w:t>
+      </w:r>
+      <w:r>
+        <w:t>Thực hiện thống kê doanh thu hoặc 10 mặt hàng bán chạy nhất trong khoảng thời gian do người dùng chọn.</w:t>
+      </w:r>
+    </w:p>
+    <w:p>
+      <w:pPr>
+        <w:ind w:firstLine="720"/>
+      </w:pPr>
+    </w:p>
+    <w:p>
+      <w:r>
+        <w:tab/>
+        <w:t>4.16.2 Dòng sự kiện</w:t>
+      </w:r>
+    </w:p>
+    <w:p>
+      <w:r>
+        <w:rPr>
+          <w:noProof/>
+        </w:rPr>
         <w:lastRenderedPageBreak/>
-        <w:t>4.15</w:t>
-      </w:r>
-      <w:r>
-        <w:tab/>
-        <w:t>Quản lý khuyến mãi</w:t>
+        <w:drawing>
+          <wp:inline distT="0" distB="0" distL="0" distR="0">
+            <wp:extent cx="5486400" cy="4343400"/>
+            <wp:effectExtent l="0" t="0" r="0" b="0"/>
+            <wp:docPr id="11" name="Hình ảnh 11" descr="C:\Users\tinh\AppData\Local\Microsoft\Windows\INetCache\Content.Word\Thống kê.png"/>
+            <wp:cNvGraphicFramePr>
+              <a:graphicFrameLocks xmlns:a="http://schemas.openxmlformats.org/drawingml/2006/main" noChangeAspect="1"/>
+            </wp:cNvGraphicFramePr>
+            <a:graphic xmlns:a="http://schemas.openxmlformats.org/drawingml/2006/main">
+              <a:graphicData uri="http://schemas.openxmlformats.org/drawingml/2006/picture">
+                <pic:pic xmlns:pic="http://schemas.openxmlformats.org/drawingml/2006/picture">
+                  <pic:nvPicPr>
+                    <pic:cNvPr id="0" name="Picture 8" descr="C:\Users\tinh\AppData\Local\Microsoft\Windows\INetCache\Content.Word\Thống kê.png"/>
+                    <pic:cNvPicPr>
+                      <a:picLocks noChangeAspect="1" noChangeArrowheads="1"/>
+                    </pic:cNvPicPr>
+                  </pic:nvPicPr>
+                  <pic:blipFill>
+                    <a:blip r:embed="rId18">
+                      <a:extLst>
+                        <a:ext uri="{28A0092B-C50C-407E-A947-70E740481C1C}">
+                          <a14:useLocalDpi xmlns:a14="http://schemas.microsoft.com/office/drawing/2010/main" val="0"/>
+                        </a:ext>
+                      </a:extLst>
+                    </a:blip>
+                    <a:srcRect/>
+                    <a:stretch>
+                      <a:fillRect/>
+                    </a:stretch>
+                  </pic:blipFill>
+                  <pic:spPr bwMode="auto">
+                    <a:xfrm>
+                      <a:off x="0" y="0"/>
+                      <a:ext cx="5486400" cy="4343400"/>
+                    </a:xfrm>
+                    <a:prstGeom prst="rect">
+                      <a:avLst/>
+                    </a:prstGeom>
+                    <a:noFill/>
+                    <a:ln>
+                      <a:noFill/>
+                    </a:ln>
+                  </pic:spPr>
+                </pic:pic>
+              </a:graphicData>
+            </a:graphic>
+          </wp:inline>
+        </w:drawing>
+      </w:r>
+    </w:p>
+    <w:p>
+      <w:r>
+        <w:tab/>
+      </w:r>
+      <w:r>
+        <w:tab/>
+        <w:t>4.16.2.1 Dòng sự kiện chính</w:t>
+      </w:r>
+    </w:p>
+    <w:p>
+      <w:r>
+        <w:tab/>
+      </w:r>
+      <w:r>
+        <w:tab/>
+        <w:t xml:space="preserve">- </w:t>
+      </w:r>
+      <w:r>
+        <w:t xml:space="preserve">(1) </w:t>
+      </w:r>
+      <w:r>
+        <w:t>Người dùng c</w:t>
+      </w:r>
+      <w:r>
+        <w:t>họn loại thống kê và nhập thông tin cần thiết.</w:t>
+      </w:r>
+    </w:p>
+    <w:p>
+      <w:r>
+        <w:tab/>
+      </w:r>
+      <w:r>
+        <w:tab/>
+        <w:t xml:space="preserve">- (2) </w:t>
+      </w:r>
+      <w:r>
+        <w:t>Hệ thống kiểm tra các trường bắt buộc và thông tin.</w:t>
+      </w:r>
+    </w:p>
+    <w:p>
+      <w:r>
+        <w:tab/>
+      </w:r>
+      <w:r>
+        <w:tab/>
+        <w:t>- (3) Hệ thống tìm kiếm thông tin.</w:t>
+      </w:r>
+    </w:p>
+    <w:p>
+      <w:pPr>
+        <w:ind w:left="1440"/>
+      </w:pPr>
+      <w:r>
+        <w:t>- (4) Hệ thống xử lý thông tin và hiển thị thông tin trực quan dưới dạng biểu đồ và bảng cho người dùng.</w:t>
+      </w:r>
+    </w:p>
+    <w:p>
+      <w:r>
+        <w:tab/>
+      </w:r>
+      <w:r>
+        <w:tab/>
+        <w:t>4.16.2.2 Dòng sự kiện khác</w:t>
+      </w:r>
+    </w:p>
+    <w:p>
+      <w:r>
+        <w:tab/>
+      </w:r>
+      <w:r>
+        <w:tab/>
+        <w:t>- (1) Kiểm tra không hợp lệ: thông báo lỗi và quay lại bước trước đó.</w:t>
+      </w:r>
+    </w:p>
+    <w:p>
+      <w:r>
+        <w:tab/>
+      </w:r>
+      <w:r>
+        <w:tab/>
+        <w:t>- (2) Xẩy ra lỗi: quay lại bước chọn và nhập thông tin.</w:t>
       </w:r>
     </w:p>
     <w:p/>
     <w:p>
-      <w:pPr>
-        <w:pStyle w:val="u3"/>
-      </w:pPr>
-      <w:r>
-        <w:t>4.16</w:t>
-      </w:r>
-      <w:r>
-        <w:tab/>
-        <w:t>Thống kê</w:t>
+      <w:r>
+        <w:tab/>
+        <w:t>4.16.3 Các yêu cầu đặc biệt</w:t>
+      </w:r>
+    </w:p>
+    <w:p>
+      <w:r>
+        <w:tab/>
+      </w:r>
+      <w:r>
+        <w:t>- Phải đăng nhập thành công với quyền quản lý hệ thống.</w:t>
       </w:r>
     </w:p>
     <w:p/>
+    <w:p>
+      <w:r>
+        <w:tab/>
+        <w:t>4.16.4 Trạng thái hệ thống khi bắt đầu thực hiện Use-case</w:t>
+      </w:r>
+    </w:p>
+    <w:p>
+      <w:r>
+        <w:tab/>
+        <w:t>- Truy cập vào chức năng thống kê.</w:t>
+      </w:r>
+    </w:p>
+    <w:p/>
+    <w:p>
+      <w:r>
+        <w:tab/>
+        <w:t>4.16.5 Trạng thái hệ thống sau khi thực hiên Use-case</w:t>
+      </w:r>
+    </w:p>
+    <w:p>
+      <w:r>
+        <w:tab/>
+        <w:t>- Hiển thị biểu đồ thống kê và danh sách cho người dùng.</w:t>
+      </w:r>
+    </w:p>
+    <w:p>
+      <w:bookmarkStart w:id="9" w:name="_GoBack"/>
+      <w:bookmarkEnd w:id="9"/>
+    </w:p>
+    <w:p>
+      <w:r>
+        <w:tab/>
+        <w:t>4.16.6 Điểm mở rộng</w:t>
+      </w:r>
+    </w:p>
+    <w:p>
+      <w:r>
+        <w:lastRenderedPageBreak/>
+        <w:tab/>
+        <w:t>- Không có.</w:t>
+      </w:r>
+    </w:p>
     <w:p>
       <w:pPr>
         <w:pStyle w:val="u3"/>
@@ -3405,6 +4843,7 @@
     <w:p>
       <w:pPr>
         <w:sectPr>
+          <w:footerReference w:type="default" r:id="rId19"/>
           <w:pgSz w:w="12240" w:h="15840"/>
           <w:pgMar w:top="1440" w:right="1797" w:bottom="1440" w:left="1797" w:header="720" w:footer="720" w:gutter="0"/>
           <w:cols w:space="720"/>
@@ -3627,6 +5066,90 @@
     </w:sectPr>
   </w:body>
 </w:document>
+</file>
+
+<file path=word/endnotes.xml><?xml version="1.0" encoding="utf-8"?>
+<w:endnotes xmlns:wpc="http://schemas.microsoft.com/office/word/2010/wordprocessingCanvas" xmlns:cx="http://schemas.microsoft.com/office/drawing/2014/chartex" xmlns:cx1="http://schemas.microsoft.com/office/drawing/2015/9/8/chartex" xmlns:cx2="http://schemas.microsoft.com/office/drawing/2015/10/21/chartex" xmlns:cx3="http://schemas.microsoft.com/office/drawing/2016/5/9/chartex" xmlns:cx4="http://schemas.microsoft.com/office/drawing/2016/5/10/chartex" xmlns:cx5="http://schemas.microsoft.com/office/drawing/2016/5/11/chartex" xmlns:cx6="http://schemas.microsoft.com/office/drawing/2016/5/12/chartex" xmlns:cx7="http://schemas.microsoft.com/office/drawing/2016/5/13/chartex" xmlns:cx8="http://schemas.microsoft.com/office/drawing/2016/5/14/chartex" xmlns:mc="http://schemas.openxmlformats.org/markup-compatibility/2006" xmlns:aink="http://schemas.microsoft.com/office/drawing/2016/ink" xmlns:am3d="http://schemas.microsoft.com/office/drawing/2017/model3d" xmlns:o="urn:schemas-microsoft-com:office:office" xmlns:r="http://schemas.openxmlformats.org/officeDocument/2006/relationships" xmlns:m="http://schemas.openxmlformats.org/officeDocument/2006/math" xmlns:v="urn:schemas-microsoft-com:vml" xmlns:wp14="http://schemas.microsoft.com/office/word/2010/wordprocessingDrawing" xmlns:wp="http://schemas.openxmlformats.org/drawingml/2006/wordprocessingDrawing" xmlns:w10="urn:schemas-microsoft-com:office:word" xmlns:w="http://schemas.openxmlformats.org/wordprocessingml/2006/main" xmlns:w14="http://schemas.microsoft.com/office/word/2010/wordml" xmlns:w15="http://schemas.microsoft.com/office/word/2012/wordml" xmlns:w16se="http://schemas.microsoft.com/office/word/2015/wordml/symex" xmlns:wpg="http://schemas.microsoft.com/office/word/2010/wordprocessingGroup" xmlns:wpi="http://schemas.microsoft.com/office/word/2010/wordprocessingInk" xmlns:wne="http://schemas.microsoft.com/office/word/2006/wordml" xmlns:wps="http://schemas.microsoft.com/office/word/2010/wordprocessingShape" mc:Ignorable="w14 w15 w16se wp14">
+  <w:endnote w:type="separator" w:id="-1">
+    <w:p>
+      <w:r>
+        <w:separator/>
+      </w:r>
+    </w:p>
+  </w:endnote>
+  <w:endnote w:type="continuationSeparator" w:id="0">
+    <w:p>
+      <w:r>
+        <w:continuationSeparator/>
+      </w:r>
+    </w:p>
+  </w:endnote>
+</w:endnotes>
+</file>
+
+<file path=word/footer1.xml><?xml version="1.0" encoding="utf-8"?>
+<w:ftr xmlns:wpc="http://schemas.microsoft.com/office/word/2010/wordprocessingCanvas" xmlns:cx="http://schemas.microsoft.com/office/drawing/2014/chartex" xmlns:cx1="http://schemas.microsoft.com/office/drawing/2015/9/8/chartex" xmlns:cx2="http://schemas.microsoft.com/office/drawing/2015/10/21/chartex" xmlns:cx3="http://schemas.microsoft.com/office/drawing/2016/5/9/chartex" xmlns:cx4="http://schemas.microsoft.com/office/drawing/2016/5/10/chartex" xmlns:cx5="http://schemas.microsoft.com/office/drawing/2016/5/11/chartex" xmlns:cx6="http://schemas.microsoft.com/office/drawing/2016/5/12/chartex" xmlns:cx7="http://schemas.microsoft.com/office/drawing/2016/5/13/chartex" xmlns:cx8="http://schemas.microsoft.com/office/drawing/2016/5/14/chartex" xmlns:mc="http://schemas.openxmlformats.org/markup-compatibility/2006" xmlns:aink="http://schemas.microsoft.com/office/drawing/2016/ink" xmlns:am3d="http://schemas.microsoft.com/office/drawing/2017/model3d" xmlns:o="urn:schemas-microsoft-com:office:office" xmlns:r="http://schemas.openxmlformats.org/officeDocument/2006/relationships" xmlns:m="http://schemas.openxmlformats.org/officeDocument/2006/math" xmlns:v="urn:schemas-microsoft-com:vml" xmlns:wp14="http://schemas.microsoft.com/office/word/2010/wordprocessingDrawing" xmlns:wp="http://schemas.openxmlformats.org/drawingml/2006/wordprocessingDrawing" xmlns:w10="urn:schemas-microsoft-com:office:word" xmlns:w="http://schemas.openxmlformats.org/wordprocessingml/2006/main" xmlns:w14="http://schemas.microsoft.com/office/word/2010/wordml" xmlns:w15="http://schemas.microsoft.com/office/word/2012/wordml" xmlns:w16se="http://schemas.microsoft.com/office/word/2015/wordml/symex" xmlns:wpg="http://schemas.microsoft.com/office/word/2010/wordprocessingGroup" xmlns:wpi="http://schemas.microsoft.com/office/word/2010/wordprocessingInk" xmlns:wne="http://schemas.microsoft.com/office/word/2006/wordml" xmlns:wps="http://schemas.microsoft.com/office/word/2010/wordprocessingShape" mc:Ignorable="w14 w15 w16se wp14">
+  <w:sdt>
+    <w:sdtPr>
+      <w:id w:val="-1250653174"/>
+      <w:docPartObj>
+        <w:docPartGallery w:val="Page Numbers (Bottom of Page)"/>
+        <w:docPartUnique/>
+      </w:docPartObj>
+    </w:sdtPr>
+    <w:sdtContent>
+      <w:p>
+        <w:pPr>
+          <w:pStyle w:val="Chntrang"/>
+          <w:jc w:val="right"/>
+        </w:pPr>
+        <w:r>
+          <w:fldChar w:fldCharType="begin"/>
+        </w:r>
+        <w:r>
+          <w:instrText>PAGE   \* MERGEFORMAT</w:instrText>
+        </w:r>
+        <w:r>
+          <w:fldChar w:fldCharType="separate"/>
+        </w:r>
+        <w:r>
+          <w:rPr>
+            <w:noProof/>
+            <w:lang w:val="vi-VN"/>
+          </w:rPr>
+          <w:t>15</w:t>
+        </w:r>
+        <w:r>
+          <w:fldChar w:fldCharType="end"/>
+        </w:r>
+      </w:p>
+    </w:sdtContent>
+  </w:sdt>
+  <w:p>
+    <w:pPr>
+      <w:pStyle w:val="Chntrang"/>
+    </w:pPr>
+  </w:p>
+</w:ftr>
+</file>
+
+<file path=word/footnotes.xml><?xml version="1.0" encoding="utf-8"?>
+<w:footnotes xmlns:wpc="http://schemas.microsoft.com/office/word/2010/wordprocessingCanvas" xmlns:cx="http://schemas.microsoft.com/office/drawing/2014/chartex" xmlns:cx1="http://schemas.microsoft.com/office/drawing/2015/9/8/chartex" xmlns:cx2="http://schemas.microsoft.com/office/drawing/2015/10/21/chartex" xmlns:cx3="http://schemas.microsoft.com/office/drawing/2016/5/9/chartex" xmlns:cx4="http://schemas.microsoft.com/office/drawing/2016/5/10/chartex" xmlns:cx5="http://schemas.microsoft.com/office/drawing/2016/5/11/chartex" xmlns:cx6="http://schemas.microsoft.com/office/drawing/2016/5/12/chartex" xmlns:cx7="http://schemas.microsoft.com/office/drawing/2016/5/13/chartex" xmlns:cx8="http://schemas.microsoft.com/office/drawing/2016/5/14/chartex" xmlns:mc="http://schemas.openxmlformats.org/markup-compatibility/2006" xmlns:aink="http://schemas.microsoft.com/office/drawing/2016/ink" xmlns:am3d="http://schemas.microsoft.com/office/drawing/2017/model3d" xmlns:o="urn:schemas-microsoft-com:office:office" xmlns:r="http://schemas.openxmlformats.org/officeDocument/2006/relationships" xmlns:m="http://schemas.openxmlformats.org/officeDocument/2006/math" xmlns:v="urn:schemas-microsoft-com:vml" xmlns:wp14="http://schemas.microsoft.com/office/word/2010/wordprocessingDrawing" xmlns:wp="http://schemas.openxmlformats.org/drawingml/2006/wordprocessingDrawing" xmlns:w10="urn:schemas-microsoft-com:office:word" xmlns:w="http://schemas.openxmlformats.org/wordprocessingml/2006/main" xmlns:w14="http://schemas.microsoft.com/office/word/2010/wordml" xmlns:w15="http://schemas.microsoft.com/office/word/2012/wordml" xmlns:w16se="http://schemas.microsoft.com/office/word/2015/wordml/symex" xmlns:wpg="http://schemas.microsoft.com/office/word/2010/wordprocessingGroup" xmlns:wpi="http://schemas.microsoft.com/office/word/2010/wordprocessingInk" xmlns:wne="http://schemas.microsoft.com/office/word/2006/wordml" xmlns:wps="http://schemas.microsoft.com/office/word/2010/wordprocessingShape" mc:Ignorable="w14 w15 w16se wp14">
+  <w:footnote w:type="separator" w:id="-1">
+    <w:p>
+      <w:r>
+        <w:separator/>
+      </w:r>
+    </w:p>
+  </w:footnote>
+  <w:footnote w:type="continuationSeparator" w:id="0">
+    <w:p>
+      <w:r>
+        <w:continuationSeparator/>
+      </w:r>
+    </w:p>
+  </w:footnote>
+</w:footnotes>
 </file>
 
 <file path=word/numbering.xml><?xml version="1.0" encoding="utf-8"?>
@@ -5603,7 +7126,7 @@
     <w:basedOn w:val="Binhthng"/>
     <w:next w:val="Binhthng"/>
     <w:qFormat/>
-    <w:rsid w:val="007C7B3C"/>
+    <w:rsid w:val="00AA6247"/>
     <w:pPr>
       <w:keepNext/>
       <w:spacing w:before="240" w:after="60"/>
@@ -5611,6 +7134,7 @@
     </w:pPr>
     <w:rPr>
       <w:rFonts w:cs="Arial"/>
+      <w:b/>
       <w:bCs/>
       <w:szCs w:val="26"/>
     </w:rPr>
@@ -5975,6 +7499,58 @@
       <w:shd w:val="clear" w:color="auto" w:fill="E6E6E6"/>
     </w:rPr>
   </w:style>
+  <w:style w:type="paragraph" w:styleId="utrang">
+    <w:name w:val="header"/>
+    <w:basedOn w:val="Binhthng"/>
+    <w:link w:val="utrangChar"/>
+    <w:uiPriority w:val="99"/>
+    <w:unhideWhenUsed/>
+    <w:rsid w:val="0092338C"/>
+    <w:pPr>
+      <w:tabs>
+        <w:tab w:val="center" w:pos="4680"/>
+        <w:tab w:val="right" w:pos="9360"/>
+      </w:tabs>
+    </w:pPr>
+  </w:style>
+  <w:style w:type="character" w:customStyle="1" w:styleId="utrangChar">
+    <w:name w:val="Đầu trang Char"/>
+    <w:basedOn w:val="Phngmcinhcuaoanvn"/>
+    <w:link w:val="utrang"/>
+    <w:uiPriority w:val="99"/>
+    <w:rsid w:val="0092338C"/>
+    <w:rPr>
+      <w:sz w:val="26"/>
+      <w:szCs w:val="24"/>
+      <w:lang w:eastAsia="zh-CN"/>
+    </w:rPr>
+  </w:style>
+  <w:style w:type="paragraph" w:styleId="Chntrang">
+    <w:name w:val="footer"/>
+    <w:basedOn w:val="Binhthng"/>
+    <w:link w:val="ChntrangChar"/>
+    <w:uiPriority w:val="99"/>
+    <w:unhideWhenUsed/>
+    <w:rsid w:val="0092338C"/>
+    <w:pPr>
+      <w:tabs>
+        <w:tab w:val="center" w:pos="4680"/>
+        <w:tab w:val="right" w:pos="9360"/>
+      </w:tabs>
+    </w:pPr>
+  </w:style>
+  <w:style w:type="character" w:customStyle="1" w:styleId="ChntrangChar">
+    <w:name w:val="Chân trang Char"/>
+    <w:basedOn w:val="Phngmcinhcuaoanvn"/>
+    <w:link w:val="Chntrang"/>
+    <w:uiPriority w:val="99"/>
+    <w:rsid w:val="0092338C"/>
+    <w:rPr>
+      <w:sz w:val="26"/>
+      <w:szCs w:val="24"/>
+      <w:lang w:eastAsia="zh-CN"/>
+    </w:rPr>
+  </w:style>
 </w:styles>
 </file>
 

</xml_diff>

<commit_message>
thay doi o usecase
</commit_message>
<xml_diff>
--- a/UML Document/15520515_15520720_15520062_14520033.docx
+++ b/UML Document/15520515_15520720_15520062_14520033.docx
@@ -1,10 +1,10 @@
 
 <file path=word/document.xml><?xml version="1.0" encoding="utf-8"?>
-<w:document xmlns:wpc="http://schemas.microsoft.com/office/word/2010/wordprocessingCanvas" xmlns:cx="http://schemas.microsoft.com/office/drawing/2014/chartex" xmlns:cx1="http://schemas.microsoft.com/office/drawing/2015/9/8/chartex" xmlns:cx2="http://schemas.microsoft.com/office/drawing/2015/10/21/chartex" xmlns:cx3="http://schemas.microsoft.com/office/drawing/2016/5/9/chartex" xmlns:cx4="http://schemas.microsoft.com/office/drawing/2016/5/10/chartex" xmlns:cx5="http://schemas.microsoft.com/office/drawing/2016/5/11/chartex" xmlns:cx6="http://schemas.microsoft.com/office/drawing/2016/5/12/chartex" xmlns:cx7="http://schemas.microsoft.com/office/drawing/2016/5/13/chartex" xmlns:cx8="http://schemas.microsoft.com/office/drawing/2016/5/14/chartex" xmlns:mc="http://schemas.openxmlformats.org/markup-compatibility/2006" xmlns:aink="http://schemas.microsoft.com/office/drawing/2016/ink" xmlns:am3d="http://schemas.microsoft.com/office/drawing/2017/model3d" xmlns:o="urn:schemas-microsoft-com:office:office" xmlns:r="http://schemas.openxmlformats.org/officeDocument/2006/relationships" xmlns:m="http://schemas.openxmlformats.org/officeDocument/2006/math" xmlns:v="urn:schemas-microsoft-com:vml" xmlns:wp14="http://schemas.microsoft.com/office/word/2010/wordprocessingDrawing" xmlns:wp="http://schemas.openxmlformats.org/drawingml/2006/wordprocessingDrawing" xmlns:w10="urn:schemas-microsoft-com:office:word" xmlns:w="http://schemas.openxmlformats.org/wordprocessingml/2006/main" xmlns:w14="http://schemas.microsoft.com/office/word/2010/wordml" xmlns:w15="http://schemas.microsoft.com/office/word/2012/wordml" xmlns:w16se="http://schemas.microsoft.com/office/word/2015/wordml/symex" xmlns:wpg="http://schemas.microsoft.com/office/word/2010/wordprocessingGroup" xmlns:wpi="http://schemas.microsoft.com/office/word/2010/wordprocessingInk" xmlns:wne="http://schemas.microsoft.com/office/word/2006/wordml" xmlns:wps="http://schemas.microsoft.com/office/word/2010/wordprocessingShape" mc:Ignorable="w14 w15 w16se wp14">
+<w:document xmlns:wpc="http://schemas.microsoft.com/office/word/2010/wordprocessingCanvas" xmlns:cx="http://schemas.microsoft.com/office/drawing/2014/chartex" xmlns:mc="http://schemas.openxmlformats.org/markup-compatibility/2006" xmlns:o="urn:schemas-microsoft-com:office:office" xmlns:r="http://schemas.openxmlformats.org/officeDocument/2006/relationships" xmlns:m="http://schemas.openxmlformats.org/officeDocument/2006/math" xmlns:v="urn:schemas-microsoft-com:vml" xmlns:wp14="http://schemas.microsoft.com/office/word/2010/wordprocessingDrawing" xmlns:wp="http://schemas.openxmlformats.org/drawingml/2006/wordprocessingDrawing" xmlns:w10="urn:schemas-microsoft-com:office:word" xmlns:w="http://schemas.openxmlformats.org/wordprocessingml/2006/main" xmlns:w14="http://schemas.microsoft.com/office/word/2010/wordml" xmlns:w15="http://schemas.microsoft.com/office/word/2012/wordml" xmlns:w16se="http://schemas.microsoft.com/office/word/2015/wordml/symex" xmlns:wpg="http://schemas.microsoft.com/office/word/2010/wordprocessingGroup" xmlns:wpi="http://schemas.microsoft.com/office/word/2010/wordprocessingInk" xmlns:wne="http://schemas.microsoft.com/office/word/2006/wordml" xmlns:wps="http://schemas.microsoft.com/office/word/2010/wordprocessingShape" mc:Ignorable="w14 w15 w16se wp14">
   <w:body>
     <w:p>
       <w:pPr>
-        <w:pStyle w:val="u1"/>
+        <w:pStyle w:val="Heading1"/>
       </w:pPr>
       <w:r>
         <w:t>Tên đề tài:</w:t>
@@ -17,7 +17,7 @@
     <w:p/>
     <w:p>
       <w:pPr>
-        <w:pStyle w:val="u1"/>
+        <w:pStyle w:val="Heading1"/>
       </w:pPr>
       <w:r>
         <w:t>Môi trường phát triển ứng dụng (dự kiến):</w:t>
@@ -34,7 +34,7 @@
     </w:p>
     <w:p>
       <w:pPr>
-        <w:pStyle w:val="u1"/>
+        <w:pStyle w:val="Heading1"/>
       </w:pPr>
       <w:r>
         <w:t>Thông tin về nhóm:</w:t>
@@ -42,15 +42,15 @@
     </w:p>
     <w:tbl>
       <w:tblPr>
-        <w:tblStyle w:val="LiBang"/>
+        <w:tblStyle w:val="TableGrid"/>
         <w:tblW w:w="0" w:type="auto"/>
         <w:tblLook w:val="01E0" w:firstRow="1" w:lastRow="1" w:firstColumn="1" w:lastColumn="1" w:noHBand="0" w:noVBand="0"/>
       </w:tblPr>
       <w:tblGrid>
-        <w:gridCol w:w="731"/>
+        <w:gridCol w:w="763"/>
         <w:gridCol w:w="1256"/>
-        <w:gridCol w:w="2165"/>
-        <w:gridCol w:w="1551"/>
+        <w:gridCol w:w="2855"/>
+        <w:gridCol w:w="1573"/>
         <w:gridCol w:w="2933"/>
       </w:tblGrid>
       <w:tr>
@@ -160,7 +160,7 @@
             <w:hyperlink r:id="rId7" w:history="1">
               <w:r>
                 <w:rPr>
-                  <w:rStyle w:val="Siuktni"/>
+                  <w:rStyle w:val="Hyperlink"/>
                 </w:rPr>
                 <w:t>15520515@gm.uit.edu.vn</w:t>
               </w:r>
@@ -220,7 +220,7 @@
             <w:hyperlink r:id="rId8" w:history="1">
               <w:r>
                 <w:rPr>
-                  <w:rStyle w:val="Siuktni"/>
+                  <w:rStyle w:val="Hyperlink"/>
                 </w:rPr>
                 <w:t>15520720@gm.uit.edu.vn</w:t>
               </w:r>
@@ -280,7 +280,7 @@
             <w:hyperlink r:id="rId9" w:history="1">
               <w:r>
                 <w:rPr>
-                  <w:rStyle w:val="Siuktni"/>
+                  <w:rStyle w:val="Hyperlink"/>
                 </w:rPr>
                 <w:t>15520062@gm.uit.edu.vn</w:t>
               </w:r>
@@ -340,7 +340,7 @@
             <w:hyperlink r:id="rId10" w:history="1">
               <w:r>
                 <w:rPr>
-                  <w:rStyle w:val="Siuktni"/>
+                  <w:rStyle w:val="Hyperlink"/>
                 </w:rPr>
                 <w:t>14520033@gm.uit.edu.vn</w:t>
               </w:r>
@@ -351,7 +351,7 @@
     </w:tbl>
     <w:p>
       <w:pPr>
-        <w:pStyle w:val="u1"/>
+        <w:pStyle w:val="Heading1"/>
       </w:pPr>
       <w:r>
         <w:t>Bảng phân công công việc:</w:t>
@@ -359,7 +359,7 @@
     </w:p>
     <w:tbl>
       <w:tblPr>
-        <w:tblStyle w:val="LiBang"/>
+        <w:tblStyle w:val="TableGrid"/>
         <w:tblW w:w="0" w:type="auto"/>
         <w:tblLook w:val="04A0" w:firstRow="1" w:lastRow="0" w:firstColumn="1" w:lastColumn="0" w:noHBand="0" w:noVBand="1"/>
       </w:tblPr>
@@ -1107,7 +1107,6 @@
                 <w:b/>
                 <w:szCs w:val="26"/>
               </w:rPr>
-              <w:lastRenderedPageBreak/>
               <w:t>4</w:t>
             </w:r>
           </w:p>
@@ -1197,6 +1196,7 @@
               <w:rPr>
                 <w:szCs w:val="26"/>
               </w:rPr>
+              <w:lastRenderedPageBreak/>
               <w:t xml:space="preserve">. </w:t>
             </w:r>
             <w:r>
@@ -1276,7 +1276,7 @@
     </w:p>
     <w:p>
       <w:pPr>
-        <w:pStyle w:val="u1"/>
+        <w:pStyle w:val="Heading1"/>
         <w:numPr>
           <w:ilvl w:val="0"/>
           <w:numId w:val="15"/>
@@ -1294,7 +1294,7 @@
     </w:p>
     <w:p>
       <w:pPr>
-        <w:pStyle w:val="u1"/>
+        <w:pStyle w:val="Heading1"/>
         <w:numPr>
           <w:ilvl w:val="0"/>
           <w:numId w:val="15"/>
@@ -1306,7 +1306,7 @@
     </w:p>
     <w:p>
       <w:pPr>
-        <w:pStyle w:val="u2"/>
+        <w:pStyle w:val="Heading2"/>
         <w:numPr>
           <w:ilvl w:val="0"/>
           <w:numId w:val="17"/>
@@ -1331,6 +1331,7 @@
       <w:r>
         <w:rPr>
           <w:noProof/>
+          <w:lang w:eastAsia="en-US"/>
         </w:rPr>
         <w:drawing>
           <wp:inline distT="0" distB="0" distL="0" distR="0">
@@ -1389,6 +1390,7 @@
       <w:r>
         <w:rPr>
           <w:noProof/>
+          <w:lang w:eastAsia="en-US"/>
         </w:rPr>
         <w:lastRenderedPageBreak/>
         <w:drawing>
@@ -1448,6 +1450,7 @@
       <w:r>
         <w:rPr>
           <w:noProof/>
+          <w:lang w:eastAsia="en-US"/>
         </w:rPr>
         <w:drawing>
           <wp:inline distT="0" distB="0" distL="0" distR="0">
@@ -1506,7 +1509,7 @@
     </w:p>
     <w:p>
       <w:pPr>
-        <w:pStyle w:val="u2"/>
+        <w:pStyle w:val="Heading2"/>
         <w:numPr>
           <w:ilvl w:val="0"/>
           <w:numId w:val="17"/>
@@ -1741,7 +1744,7 @@
     </w:tbl>
     <w:p>
       <w:pPr>
-        <w:pStyle w:val="ThnVnban"/>
+        <w:pStyle w:val="BodyText"/>
         <w:ind w:left="0"/>
         <w:rPr>
           <w:szCs w:val="26"/>
@@ -1751,7 +1754,7 @@
     </w:p>
     <w:p>
       <w:pPr>
-        <w:pStyle w:val="u2"/>
+        <w:pStyle w:val="Heading2"/>
         <w:numPr>
           <w:ilvl w:val="0"/>
           <w:numId w:val="17"/>
@@ -2993,7 +2996,13 @@
               <w:rPr>
                 <w:szCs w:val="26"/>
               </w:rPr>
-              <w:t>Thêm, xóa, sửa, tra cứu các loại màu sắt</w:t>
+              <w:t>Thêm, xóa, sửa, tra cứu các loại màu sắ</w:t>
+            </w:r>
+            <w:r>
+              <w:rPr>
+                <w:szCs w:val="26"/>
+              </w:rPr>
+              <w:t>c</w:t>
             </w:r>
           </w:p>
         </w:tc>
@@ -3065,7 +3074,7 @@
     <w:p/>
     <w:p>
       <w:pPr>
-        <w:pStyle w:val="u2"/>
+        <w:pStyle w:val="Heading2"/>
         <w:numPr>
           <w:ilvl w:val="0"/>
           <w:numId w:val="17"/>
@@ -3114,7 +3123,7 @@
     </w:p>
     <w:p>
       <w:pPr>
-        <w:pStyle w:val="u3"/>
+        <w:pStyle w:val="Heading3"/>
       </w:pPr>
       <w:r>
         <w:lastRenderedPageBreak/>
@@ -3125,10 +3134,215 @@
         <w:t>Quản lý thông tin tài khoản</w:t>
       </w:r>
     </w:p>
+    <w:p>
+      <w:r>
+        <w:tab/>
+        <w:t>4.1.1 Tóm tắt:</w:t>
+      </w:r>
+    </w:p>
+    <w:p>
+      <w:r>
+        <w:tab/>
+        <w:t>- Người sử dụng: Quản lý hệ thống và khách hàng.</w:t>
+      </w:r>
+    </w:p>
+    <w:p>
+      <w:r>
+        <w:tab/>
+        <w:t>- Quản lý thông tin tài khoản của người dùng.</w:t>
+      </w:r>
+    </w:p>
+    <w:p>
+      <w:r>
+        <w:tab/>
+        <w:t>4.1.2 Dòng sự kiện</w:t>
+      </w:r>
+    </w:p>
+    <w:p>
+      <w:r>
+        <w:pict>
+          <v:shapetype id="_x0000_t75" coordsize="21600,21600" o:spt="75" o:preferrelative="t" path="m@4@5l@4@11@9@11@9@5xe" filled="f" stroked="f">
+            <v:stroke joinstyle="miter"/>
+            <v:formulas>
+              <v:f eqn="if lineDrawn pixelLineWidth 0"/>
+              <v:f eqn="sum @0 1 0"/>
+              <v:f eqn="sum 0 0 @1"/>
+              <v:f eqn="prod @2 1 2"/>
+              <v:f eqn="prod @3 21600 pixelWidth"/>
+              <v:f eqn="prod @3 21600 pixelHeight"/>
+              <v:f eqn="sum @0 0 1"/>
+              <v:f eqn="prod @6 1 2"/>
+              <v:f eqn="prod @7 21600 pixelWidth"/>
+              <v:f eqn="sum @8 21600 0"/>
+              <v:f eqn="prod @7 21600 pixelHeight"/>
+              <v:f eqn="sum @10 21600 0"/>
+            </v:formulas>
+            <v:path o:extrusionok="f" gradientshapeok="t" o:connecttype="rect"/>
+            <o:lock v:ext="edit" aspectratio="t"/>
+          </v:shapetype>
+          <v:shape id="_x0000_i1032" type="#_x0000_t75" style="width:549.15pt;height:521.2pt">
+            <v:imagedata r:id="rId14" o:title="Quản lý thông tin tài khoản"/>
+          </v:shape>
+        </w:pict>
+      </w:r>
+    </w:p>
+    <w:p>
+      <w:pPr>
+        <w:ind w:left="720" w:firstLine="720"/>
+      </w:pPr>
+      <w:r>
+        <w:t>4.1.2.1 Dòng sự kiện chính</w:t>
+      </w:r>
+    </w:p>
+    <w:p>
+      <w:r>
+        <w:tab/>
+      </w:r>
+      <w:r>
+        <w:tab/>
+        <w:t>- (1) Nhậ</w:t>
+      </w:r>
+      <w:r>
+        <w:t>p thông tin tài khoản cần chỉnh sừa.</w:t>
+      </w:r>
+    </w:p>
+    <w:p>
+      <w:r>
+        <w:tab/>
+      </w:r>
+      <w:r>
+        <w:tab/>
+        <w:t xml:space="preserve">- (2) Kiểm tra các trường bắt buộc. </w:t>
+      </w:r>
+    </w:p>
+    <w:p>
+      <w:r>
+        <w:lastRenderedPageBreak/>
+        <w:tab/>
+      </w:r>
+      <w:r>
+        <w:tab/>
+        <w:t>- (3) Kiểm tra thông tin.</w:t>
+      </w:r>
+    </w:p>
+    <w:p>
+      <w:r>
+        <w:tab/>
+      </w:r>
+      <w:r>
+        <w:tab/>
+        <w:t>- (4) Thông báo chỉnh sửa thông tin thành công</w:t>
+      </w:r>
+    </w:p>
     <w:p/>
     <w:p>
-      <w:pPr>
-        <w:pStyle w:val="u3"/>
+      <w:r>
+        <w:tab/>
+      </w:r>
+      <w:r>
+        <w:tab/>
+        <w:t>4.9.2.2 Dòng sự kiện khác</w:t>
+      </w:r>
+    </w:p>
+    <w:p>
+      <w:pPr>
+        <w:ind w:left="1440"/>
+      </w:pPr>
+      <w:r>
+        <w:t>- (1) Nếu kiểm tra trường bắt buộc không hợp lệ: Thông báo và trở về bước 1.</w:t>
+      </w:r>
+    </w:p>
+    <w:p>
+      <w:pPr>
+        <w:ind w:left="1440"/>
+      </w:pPr>
+      <w:r>
+        <w:t>- (2) Nếu kiểm tra thông tin không hơp lệ: Thông báo và trở về</w:t>
+      </w:r>
+      <w:r>
+        <w:t xml:space="preserve"> bước 1.</w:t>
+      </w:r>
+    </w:p>
+    <w:p>
+      <w:r>
+        <w:tab/>
+        <w:t>4.1</w:t>
+      </w:r>
+      <w:r>
+        <w:t>.3 Các yêu cầu đặc biệt:</w:t>
+      </w:r>
+    </w:p>
+    <w:p>
+      <w:r>
+        <w:tab/>
+        <w:t xml:space="preserve">- Người dùng </w:t>
+      </w:r>
+      <w:r>
+        <w:t>đã đăng nhập thành công.</w:t>
+      </w:r>
+    </w:p>
+    <w:p/>
+    <w:p>
+      <w:r>
+        <w:tab/>
+        <w:t>4.1</w:t>
+      </w:r>
+      <w:r>
+        <w:t>.4 Trạng thái hệ thống khi bắt đầu thực hiện Use-case</w:t>
+      </w:r>
+    </w:p>
+    <w:p>
+      <w:r>
+        <w:tab/>
+      </w:r>
+      <w:r>
+        <w:t>- Người dùng truy cập vào chức năng quản lý thông tin tài khoản</w:t>
+      </w:r>
+    </w:p>
+    <w:p/>
+    <w:p>
+      <w:r>
+        <w:tab/>
+        <w:t>4.1</w:t>
+      </w:r>
+      <w:r>
+        <w:t>.5 Trạng thái hệ thống sau khi thực hiên Use-case</w:t>
+      </w:r>
+    </w:p>
+    <w:p>
+      <w:r>
+        <w:tab/>
+      </w:r>
+      <w:r>
+        <w:t>- Chỉnh sửa thành công: Cập nhật thông tin xuống cơ sở dữ liệu, hiển thị các dữ liệu đã chình sửa cho người dùng.</w:t>
+      </w:r>
+    </w:p>
+    <w:p>
+      <w:r>
+        <w:tab/>
+        <w:t>- Không thành công: Hiển thị thông báo không thành công.</w:t>
+      </w:r>
+    </w:p>
+    <w:p/>
+    <w:p>
+      <w:r>
+        <w:tab/>
+        <w:t>4.1</w:t>
+      </w:r>
+      <w:r>
+        <w:t>.6 Điểm mở rộng:</w:t>
+      </w:r>
+    </w:p>
+    <w:p>
+      <w:r>
+        <w:tab/>
+        <w:t>Không có</w:t>
+      </w:r>
+    </w:p>
+    <w:p/>
+    <w:p>
+      <w:pPr>
+        <w:pStyle w:val="Heading3"/>
       </w:pPr>
       <w:r>
         <w:t xml:space="preserve">4.2 </w:t>
@@ -3141,7 +3355,7 @@
     <w:p/>
     <w:p>
       <w:pPr>
-        <w:pStyle w:val="u3"/>
+        <w:pStyle w:val="Heading3"/>
       </w:pPr>
       <w:r>
         <w:t xml:space="preserve">4.3 </w:t>
@@ -3154,7 +3368,7 @@
     <w:p/>
     <w:p>
       <w:pPr>
-        <w:pStyle w:val="u3"/>
+        <w:pStyle w:val="Heading3"/>
       </w:pPr>
       <w:r>
         <w:t xml:space="preserve">4.4 </w:t>
@@ -3167,7 +3381,7 @@
     <w:p/>
     <w:p>
       <w:pPr>
-        <w:pStyle w:val="u3"/>
+        <w:pStyle w:val="Heading3"/>
       </w:pPr>
       <w:r>
         <w:t xml:space="preserve">4.5 </w:t>
@@ -3180,7 +3394,7 @@
     <w:p/>
     <w:p>
       <w:pPr>
-        <w:pStyle w:val="u3"/>
+        <w:pStyle w:val="Heading3"/>
       </w:pPr>
       <w:r>
         <w:t xml:space="preserve">4.6 </w:t>
@@ -3193,7 +3407,7 @@
     <w:p/>
     <w:p>
       <w:pPr>
-        <w:pStyle w:val="u3"/>
+        <w:pStyle w:val="Heading3"/>
       </w:pPr>
       <w:r>
         <w:t xml:space="preserve">4.7 </w:t>
@@ -3206,7 +3420,7 @@
     <w:p/>
     <w:p>
       <w:pPr>
-        <w:pStyle w:val="u3"/>
+        <w:pStyle w:val="Heading3"/>
       </w:pPr>
       <w:r>
         <w:t xml:space="preserve">4.8 </w:t>
@@ -3219,9 +3433,10 @@
     <w:p/>
     <w:p>
       <w:pPr>
-        <w:pStyle w:val="u3"/>
-      </w:pPr>
-      <w:r>
+        <w:pStyle w:val="Heading3"/>
+      </w:pPr>
+      <w:r>
+        <w:lastRenderedPageBreak/>
         <w:t xml:space="preserve">4.9 </w:t>
       </w:r>
       <w:r>
@@ -3281,12 +3496,12 @@
     </w:p>
     <w:p>
       <w:r>
-        <w:lastRenderedPageBreak/>
         <w:tab/>
       </w:r>
       <w:r>
         <w:rPr>
           <w:noProof/>
+          <w:lang w:eastAsia="en-US"/>
         </w:rPr>
         <w:drawing>
           <wp:inline distT="0" distB="0" distL="0" distR="0">
@@ -3306,7 +3521,7 @@
                     </pic:cNvPicPr>
                   </pic:nvPicPr>
                   <pic:blipFill>
-                    <a:blip r:embed="rId14">
+                    <a:blip r:embed="rId15">
                       <a:extLst>
                         <a:ext uri="{28A0092B-C50C-407E-A947-70E740481C1C}">
                           <a14:useLocalDpi xmlns:a14="http://schemas.microsoft.com/office/drawing/2010/main" val="0"/>
@@ -3429,6 +3644,7 @@
     <w:p/>
     <w:p>
       <w:r>
+        <w:lastRenderedPageBreak/>
         <w:tab/>
         <w:t>4.9.4 Trạng thái hệ thống khi bắt đầu thực hiện Use-case</w:t>
       </w:r>
@@ -3450,7 +3666,6 @@
     </w:p>
     <w:p>
       <w:r>
-        <w:lastRenderedPageBreak/>
         <w:tab/>
       </w:r>
       <w:r>
@@ -3481,7 +3696,7 @@
     </w:p>
     <w:p>
       <w:pPr>
-        <w:pStyle w:val="u3"/>
+        <w:pStyle w:val="Heading3"/>
       </w:pPr>
       <w:r>
         <w:t xml:space="preserve">4.10 </w:t>
@@ -3539,6 +3754,7 @@
       <w:r>
         <w:rPr>
           <w:noProof/>
+          <w:lang w:eastAsia="en-US"/>
         </w:rPr>
         <w:drawing>
           <wp:inline distT="0" distB="0" distL="0" distR="0">
@@ -3558,7 +3774,7 @@
                     </pic:cNvPicPr>
                   </pic:nvPicPr>
                   <pic:blipFill>
-                    <a:blip r:embed="rId15">
+                    <a:blip r:embed="rId16">
                       <a:extLst>
                         <a:ext uri="{28A0092B-C50C-407E-A947-70E740481C1C}">
                           <a14:useLocalDpi xmlns:a14="http://schemas.microsoft.com/office/drawing/2010/main" val="0"/>
@@ -3638,6 +3854,7 @@
     </w:p>
     <w:p>
       <w:r>
+        <w:lastRenderedPageBreak/>
         <w:tab/>
         <w:t>4.10.3 Các yêu cầu đặc biệt</w:t>
       </w:r>
@@ -3657,38 +3874,412 @@
     </w:p>
     <w:p>
       <w:r>
+        <w:tab/>
+        <w:t>- Người dùng đã đăng nhập vào hệ thống.</w:t>
+      </w:r>
+    </w:p>
+    <w:p/>
+    <w:p>
+      <w:r>
+        <w:tab/>
+        <w:t>4.10.5 Trạng thái hệ thống sau khi thực hiên Use-case</w:t>
+      </w:r>
+    </w:p>
+    <w:p>
+      <w:r>
+        <w:tab/>
+        <w:t xml:space="preserve">- Thoát </w:t>
+      </w:r>
+      <w:r>
+        <w:t>khỏi hệ thống</w:t>
+      </w:r>
+      <w:r>
+        <w:t xml:space="preserve"> và trở về trạng thái chưa đăng nhập</w:t>
+      </w:r>
+      <w:r>
+        <w:t>.</w:t>
+      </w:r>
+    </w:p>
+    <w:p/>
+    <w:p>
+      <w:r>
+        <w:tab/>
+        <w:t>4.10.6 Điểm mở rộng</w:t>
+      </w:r>
+    </w:p>
+    <w:p>
+      <w:r>
+        <w:tab/>
+        <w:t>- Không có.</w:t>
+      </w:r>
+    </w:p>
+    <w:p>
+      <w:pPr>
+        <w:pStyle w:val="Heading3"/>
+      </w:pPr>
+      <w:r>
+        <w:t>4.11</w:t>
+      </w:r>
+      <w:r>
+        <w:tab/>
+        <w:t>Quản lý loại sản phẩm</w:t>
+      </w:r>
+    </w:p>
+    <w:p>
+      <w:pPr>
+        <w:ind w:firstLine="720"/>
+      </w:pPr>
+      <w:r>
+        <w:t>4.11.1 Tóm tắt:</w:t>
+      </w:r>
+    </w:p>
+    <w:p>
+      <w:pPr>
+        <w:ind w:firstLine="720"/>
+      </w:pPr>
+      <w:r>
+        <w:t>- Người sử dụng: quản lý hệ thống.</w:t>
+      </w:r>
+    </w:p>
+    <w:p>
+      <w:pPr>
+        <w:ind w:firstLine="720"/>
+      </w:pPr>
+      <w:r>
+        <w:t>- Quản lý thông tin loại sản phẩm</w:t>
+      </w:r>
+    </w:p>
+    <w:p>
+      <w:pPr>
+        <w:ind w:firstLine="720"/>
+      </w:pPr>
+    </w:p>
+    <w:p>
+      <w:r>
+        <w:tab/>
+        <w:t>4.11.2 Dòng sự kiện</w:t>
+      </w:r>
+      <w:r>
+        <w:t>:</w:t>
+      </w:r>
+    </w:p>
+    <w:p>
+      <w:r>
         <w:lastRenderedPageBreak/>
-        <w:tab/>
-        <w:t>- Người dùng đã đăng nhập vào hệ thống.</w:t>
+        <w:pict>
+          <v:shape id="_x0000_i1034" type="#_x0000_t75" style="width:549.15pt;height:755.45pt">
+            <v:imagedata r:id="rId17" o:title="Quản lý loại sản phẩm"/>
+          </v:shape>
+        </w:pict>
+      </w:r>
+    </w:p>
+    <w:p>
+      <w:pPr>
+        <w:ind w:left="720" w:firstLine="720"/>
+      </w:pPr>
+      <w:r>
+        <w:lastRenderedPageBreak/>
+        <w:t>4.11.2.1 Dòng sự kiệ</w:t>
+      </w:r>
+      <w:r>
+        <w:t>n chính:</w:t>
+      </w:r>
+    </w:p>
+    <w:p>
+      <w:r>
+        <w:tab/>
+      </w:r>
+      <w:r>
+        <w:tab/>
+        <w:t>- (1</w:t>
+      </w:r>
+      <w:r>
+        <w:t>) Người dùng tùy chọn chức</w:t>
+      </w:r>
+      <w:r>
+        <w:t xml:space="preserve"> năng trên loại sản phẩm:</w:t>
+      </w:r>
+    </w:p>
+    <w:p>
+      <w:r>
+        <w:tab/>
+      </w:r>
+      <w:r>
+        <w:tab/>
+        <w:t>- (2</w:t>
+      </w:r>
+      <w:r>
+        <w:t>) Chọn tra cứ</w:t>
+      </w:r>
+      <w:r>
+        <w:t>u thông tin loại sản phẩm:</w:t>
+      </w:r>
+    </w:p>
+    <w:p>
+      <w:pPr>
+        <w:ind w:left="2160"/>
+      </w:pPr>
+      <w:r>
+        <w:t>+ (2.1</w:t>
+      </w:r>
+      <w:r>
+        <w:t>) Hiển thị kết quả tìm kiếm.</w:t>
+      </w:r>
+    </w:p>
+    <w:p>
+      <w:r>
+        <w:tab/>
+      </w:r>
+      <w:r>
+        <w:tab/>
+        <w:t>-  (3</w:t>
+      </w:r>
+      <w:r>
+        <w:t>) Chọ</w:t>
+      </w:r>
+      <w:r>
+        <w:t>n xóa loại sản phẩm</w:t>
+      </w:r>
+      <w:r>
+        <w:t>:</w:t>
+      </w:r>
+    </w:p>
+    <w:p>
+      <w:r>
+        <w:tab/>
+      </w:r>
+      <w:r>
+        <w:tab/>
+      </w:r>
+      <w:r>
+        <w:tab/>
+        <w:t>+ (3</w:t>
+      </w:r>
+      <w:r>
+        <w:t>.1) Xác nhậ</w:t>
+      </w:r>
+      <w:r>
+        <w:t>n xóa loại sản phẩm</w:t>
+      </w:r>
+    </w:p>
+    <w:p>
+      <w:r>
+        <w:tab/>
+      </w:r>
+      <w:r>
+        <w:tab/>
+      </w:r>
+      <w:r>
+        <w:tab/>
+        <w:t>+ (3</w:t>
+      </w:r>
+      <w:r>
+        <w:t>.2) Thưc hiệ</w:t>
+      </w:r>
+      <w:r>
+        <w:t>n xóa loại sản phẩm</w:t>
+      </w:r>
+      <w:r>
+        <w:t xml:space="preserve"> khỏi cơ sở dữ liệu.</w:t>
+      </w:r>
+    </w:p>
+    <w:p>
+      <w:r>
+        <w:tab/>
+      </w:r>
+      <w:r>
+        <w:tab/>
+        <w:t>- (4</w:t>
+      </w:r>
+      <w:r>
+        <w:t xml:space="preserve">) Chọn </w:t>
+      </w:r>
+      <w:r>
+        <w:t>thêm, sửa</w:t>
+      </w:r>
+      <w:r>
+        <w:t xml:space="preserve"> thông tin:</w:t>
+      </w:r>
+    </w:p>
+    <w:p>
+      <w:r>
+        <w:tab/>
+      </w:r>
+      <w:r>
+        <w:tab/>
+      </w:r>
+      <w:r>
+        <w:tab/>
+        <w:t>+ (4</w:t>
+      </w:r>
+      <w:r>
+        <w:t>.1) Hệ thống hiển thị</w:t>
+      </w:r>
+      <w:r>
+        <w:t xml:space="preserve"> khung nhập các thông tin</w:t>
+      </w:r>
+    </w:p>
+    <w:p>
+      <w:r>
+        <w:tab/>
+      </w:r>
+      <w:r>
+        <w:tab/>
+      </w:r>
+      <w:r>
+        <w:tab/>
+        <w:t>+ (4</w:t>
+      </w:r>
+      <w:r>
+        <w:t>.2) Người dùng nhập thông tin cần thiết.</w:t>
+      </w:r>
+    </w:p>
+    <w:p>
+      <w:r>
+        <w:tab/>
+      </w:r>
+      <w:r>
+        <w:tab/>
+      </w:r>
+      <w:r>
+        <w:tab/>
+        <w:t>+ (4</w:t>
+      </w:r>
+      <w:r>
+        <w:t>.3) Kiểm tra trường bắt buộc.</w:t>
+      </w:r>
+    </w:p>
+    <w:p>
+      <w:r>
+        <w:tab/>
+      </w:r>
+      <w:r>
+        <w:tab/>
+      </w:r>
+      <w:r>
+        <w:tab/>
+        <w:t>+ (4</w:t>
+      </w:r>
+      <w:r>
+        <w:t>.4) Kiểm tra thông tin.</w:t>
+      </w:r>
+    </w:p>
+    <w:p>
+      <w:r>
+        <w:tab/>
+      </w:r>
+      <w:r>
+        <w:tab/>
+      </w:r>
+      <w:r>
+        <w:tab/>
+        <w:t>+ (4.5) Lưu thông tin loại sản phẩm mới hoặc cập nhập thông tin loại sản.</w:t>
+      </w:r>
+    </w:p>
+    <w:p>
+      <w:r>
+        <w:tab/>
+      </w:r>
+      <w:r>
+        <w:tab/>
+        <w:t>4.11.2.2 Dòng sự kiện khác</w:t>
+      </w:r>
+    </w:p>
+    <w:p>
+      <w:r>
+        <w:tab/>
+      </w:r>
+      <w:r>
+        <w:tab/>
+        <w:t>- (1) Lỗi khi tìm kiếm thông tin: Thông báo lỗi.</w:t>
+      </w:r>
+    </w:p>
+    <w:p>
+      <w:r>
+        <w:tab/>
+      </w:r>
+      <w:r>
+        <w:tab/>
+        <w:t>- (2) Không đồ</w:t>
+      </w:r>
+      <w:r>
+        <w:t>ng ý xóa loại sản phẩm</w:t>
+      </w:r>
+      <w:r>
+        <w:t>: Trở về chọn chức năng.</w:t>
+      </w:r>
+    </w:p>
+    <w:p>
+      <w:pPr>
+        <w:ind w:left="1440"/>
+      </w:pPr>
+      <w:r>
+        <w:t>- (3) Thông tin nhập không hợp lệ: Thông báo và trở về chọn chức năng.</w:t>
+      </w:r>
+    </w:p>
+    <w:p>
+      <w:pPr>
+        <w:ind w:left="1440"/>
+      </w:pPr>
+    </w:p>
+    <w:p>
+      <w:r>
+        <w:tab/>
+        <w:t>4.11.3 Các yêu cầu đặc biệt</w:t>
+      </w:r>
+    </w:p>
+    <w:p>
+      <w:r>
+        <w:tab/>
+        <w:t>- Phải đăng nhập thành công với quyền quản lý hệ thống.</w:t>
       </w:r>
     </w:p>
     <w:p/>
     <w:p>
       <w:r>
         <w:tab/>
-        <w:t>4.10.5 Trạng thái hệ thống sau khi thực hiên Use-case</w:t>
-      </w:r>
-    </w:p>
-    <w:p>
-      <w:r>
-        <w:tab/>
-        <w:t xml:space="preserve">- Thoát </w:t>
-      </w:r>
-      <w:r>
-        <w:t>khỏi hệ thống</w:t>
-      </w:r>
-      <w:r>
-        <w:t xml:space="preserve"> và trở về trạng thái chưa đăng nhập</w:t>
-      </w:r>
-      <w:r>
-        <w:t>.</w:t>
+        <w:t>4.11.4 Trạng thái hệ thống khi bắt đầu thực hiện Use-case</w:t>
+      </w:r>
+    </w:p>
+    <w:p>
+      <w:r>
+        <w:tab/>
+        <w:t>- Truy cập vào chức năng quả</w:t>
+      </w:r>
+      <w:r>
+        <w:t>n lý loại sản phẩm</w:t>
       </w:r>
     </w:p>
     <w:p/>
     <w:p>
       <w:r>
         <w:tab/>
-        <w:t>4.10.6 Điểm mở rộng</w:t>
+        <w:t>4.11.5 Trạng thái hệ thống sau khi thực hiên Use-case</w:t>
+      </w:r>
+    </w:p>
+    <w:p>
+      <w:r>
+        <w:tab/>
+        <w:t>- Thông tin được cập nhật xuống cơ sở dử liệu.</w:t>
+      </w:r>
+    </w:p>
+    <w:p>
+      <w:pPr>
+        <w:ind w:firstLine="720"/>
+      </w:pPr>
+      <w:r>
+        <w:t>-  Nếu thất bại: hiển thị thông báo không thành công cho người dùng.</w:t>
+      </w:r>
+    </w:p>
+    <w:p>
+      <w:pPr>
+        <w:ind w:firstLine="720"/>
+      </w:pPr>
+    </w:p>
+    <w:p>
+      <w:r>
+        <w:tab/>
+        <w:t>4.11.6 Điểm mở rộng</w:t>
       </w:r>
     </w:p>
     <w:p>
@@ -3697,22 +4288,11 @@
         <w:t>- Không có.</w:t>
       </w:r>
     </w:p>
-    <w:p>
-      <w:pPr>
-        <w:pStyle w:val="u3"/>
-      </w:pPr>
-      <w:r>
-        <w:t>4.11</w:t>
-      </w:r>
-      <w:r>
-        <w:tab/>
-        <w:t>Quản lý loại sản phẩm</w:t>
-      </w:r>
-    </w:p>
     <w:p/>
-    <w:p>
-      <w:pPr>
-        <w:pStyle w:val="u3"/>
+    <w:p/>
+    <w:p>
+      <w:pPr>
+        <w:pStyle w:val="Heading3"/>
       </w:pPr>
       <w:r>
         <w:t>4.12</w:t>
@@ -3725,7 +4305,7 @@
     <w:p/>
     <w:p>
       <w:pPr>
-        <w:pStyle w:val="u3"/>
+        <w:pStyle w:val="Heading3"/>
       </w:pPr>
       <w:r>
         <w:t>4.13</w:t>
@@ -3789,6 +4369,7 @@
       <w:r>
         <w:rPr>
           <w:noProof/>
+          <w:lang w:eastAsia="en-US"/>
         </w:rPr>
         <w:lastRenderedPageBreak/>
         <w:drawing>
@@ -3809,7 +4390,7 @@
                     </pic:cNvPicPr>
                   </pic:nvPicPr>
                   <pic:blipFill>
-                    <a:blip r:embed="rId16">
+                    <a:blip r:embed="rId18">
                       <a:extLst>
                         <a:ext uri="{28A0092B-C50C-407E-A947-70E740481C1C}">
                           <a14:useLocalDpi xmlns:a14="http://schemas.microsoft.com/office/drawing/2010/main" val="0"/>
@@ -4124,7 +4705,7 @@
     <w:p/>
     <w:p>
       <w:pPr>
-        <w:pStyle w:val="u3"/>
+        <w:pStyle w:val="Heading3"/>
       </w:pPr>
       <w:r>
         <w:t>4.14</w:t>
@@ -4194,6 +4775,7 @@
       <w:r>
         <w:rPr>
           <w:noProof/>
+          <w:lang w:eastAsia="en-US"/>
         </w:rPr>
         <w:lastRenderedPageBreak/>
         <w:drawing>
@@ -4214,7 +4796,7 @@
                     </pic:cNvPicPr>
                   </pic:nvPicPr>
                   <pic:blipFill>
-                    <a:blip r:embed="rId17">
+                    <a:blip r:embed="rId19">
                       <a:extLst>
                         <a:ext uri="{28A0092B-C50C-407E-A947-70E740481C1C}">
                           <a14:useLocalDpi xmlns:a14="http://schemas.microsoft.com/office/drawing/2010/main" val="0"/>
@@ -4505,7 +5087,7 @@
     <w:p/>
     <w:p>
       <w:pPr>
-        <w:pStyle w:val="u3"/>
+        <w:pStyle w:val="Heading3"/>
       </w:pPr>
       <w:r>
         <w:t>4.15</w:t>
@@ -4518,7 +5100,7 @@
     <w:p/>
     <w:p>
       <w:pPr>
-        <w:pStyle w:val="u3"/>
+        <w:pStyle w:val="Heading3"/>
       </w:pPr>
       <w:r>
         <w:t>4.16</w:t>
@@ -4557,6 +5139,7 @@
       <w:r>
         <w:rPr>
           <w:noProof/>
+          <w:lang w:eastAsia="en-US"/>
         </w:rPr>
         <w:lastRenderedPageBreak/>
         <w:drawing>
@@ -4577,7 +5160,7 @@
                     </pic:cNvPicPr>
                   </pic:nvPicPr>
                   <pic:blipFill>
-                    <a:blip r:embed="rId18">
+                    <a:blip r:embed="rId20">
                       <a:extLst>
                         <a:ext uri="{28A0092B-C50C-407E-A947-70E740481C1C}">
                           <a14:useLocalDpi xmlns:a14="http://schemas.microsoft.com/office/drawing/2010/main" val="0"/>
@@ -4702,8 +5285,6 @@
     <w:p>
       <w:r>
         <w:tab/>
-      </w:r>
-      <w:r>
         <w:t>- Phải đăng nhập thành công với quyền quản lý hệ thống.</w:t>
       </w:r>
     </w:p>
@@ -4731,68 +5312,1036 @@
       <w:r>
         <w:tab/>
         <w:t>- Hiển thị biểu đồ thống kê và danh sách cho người dùng.</w:t>
+      </w:r>
+    </w:p>
+    <w:p/>
+    <w:p>
+      <w:r>
+        <w:tab/>
+        <w:t>4.16.6 Điểm mở rộng</w:t>
+      </w:r>
+    </w:p>
+    <w:p>
+      <w:r>
+        <w:lastRenderedPageBreak/>
+        <w:tab/>
+        <w:t>- Không có.</w:t>
+      </w:r>
+    </w:p>
+    <w:p>
+      <w:pPr>
+        <w:pStyle w:val="Heading3"/>
+      </w:pPr>
+      <w:r>
+        <w:t>4.17</w:t>
+      </w:r>
+      <w:r>
+        <w:tab/>
+        <w:t>Quản lý size</w:t>
+      </w:r>
+    </w:p>
+    <w:p>
+      <w:pPr>
+        <w:ind w:firstLine="720"/>
+      </w:pPr>
+      <w:r>
+        <w:t>4.17.1 Tóm tắt:</w:t>
+      </w:r>
+    </w:p>
+    <w:p>
+      <w:pPr>
+        <w:ind w:firstLine="720"/>
+      </w:pPr>
+      <w:r>
+        <w:t>- Người sử dụng: quản lý hệ thống.</w:t>
+      </w:r>
+    </w:p>
+    <w:p>
+      <w:pPr>
+        <w:ind w:firstLine="720"/>
+      </w:pPr>
+      <w:r>
+        <w:t>- Quản lý thông tin loại sản phẩm</w:t>
+      </w:r>
+    </w:p>
+    <w:p>
+      <w:pPr>
+        <w:ind w:firstLine="720"/>
+      </w:pPr>
+    </w:p>
+    <w:p>
+      <w:r>
+        <w:tab/>
+        <w:t>4.17.2 Dòng sự kiện</w:t>
+      </w:r>
+      <w:r>
+        <w:t>:</w:t>
+      </w:r>
+    </w:p>
+    <w:p>
+      <w:r>
+        <w:lastRenderedPageBreak/>
+        <w:pict>
+          <v:shape id="_x0000_i1038" type="#_x0000_t75" style="width:464.25pt;height:9in">
+            <v:imagedata r:id="rId21" o:title="Quản lý Size"/>
+          </v:shape>
+        </w:pict>
+      </w:r>
+    </w:p>
+    <w:p>
+      <w:pPr>
+        <w:ind w:left="720" w:firstLine="720"/>
+      </w:pPr>
+      <w:r>
+        <w:lastRenderedPageBreak/>
+        <w:t>4.17.2.1 Dòng sự kiện chính:</w:t>
+      </w:r>
+    </w:p>
+    <w:p>
+      <w:r>
+        <w:tab/>
+      </w:r>
+      <w:r>
+        <w:tab/>
+        <w:t>- (1) Người dùng tùy chọn chức năng trên loại size:</w:t>
+      </w:r>
+    </w:p>
+    <w:p>
+      <w:r>
+        <w:tab/>
+      </w:r>
+      <w:r>
+        <w:tab/>
+        <w:t>- (2) Chọn tra cứu thông tin size:</w:t>
+      </w:r>
+    </w:p>
+    <w:p>
+      <w:pPr>
+        <w:ind w:left="2160"/>
+      </w:pPr>
+      <w:r>
+        <w:t>+ (2.1) Hiển thị kết quả tìm kiếm.</w:t>
+      </w:r>
+    </w:p>
+    <w:p>
+      <w:r>
+        <w:tab/>
+      </w:r>
+      <w:r>
+        <w:tab/>
+        <w:t>-  (3) Chọn xóa size:</w:t>
+      </w:r>
+    </w:p>
+    <w:p>
+      <w:r>
+        <w:tab/>
+      </w:r>
+      <w:r>
+        <w:tab/>
+      </w:r>
+      <w:r>
+        <w:tab/>
+        <w:t>+ (3.1) Xác nhận xóa size.</w:t>
+      </w:r>
+    </w:p>
+    <w:p>
+      <w:r>
+        <w:tab/>
+      </w:r>
+      <w:r>
+        <w:tab/>
+      </w:r>
+      <w:r>
+        <w:tab/>
+        <w:t>+ (3.2) Thưc hiện xóa size khỏi cơ sở dữ liệu.</w:t>
+      </w:r>
+    </w:p>
+    <w:p>
+      <w:r>
+        <w:tab/>
+      </w:r>
+      <w:r>
+        <w:tab/>
+        <w:t>- (4) Chọn thêm, sửa thông tin:</w:t>
+      </w:r>
+    </w:p>
+    <w:p>
+      <w:r>
+        <w:tab/>
+      </w:r>
+      <w:r>
+        <w:tab/>
+      </w:r>
+      <w:r>
+        <w:tab/>
+        <w:t>+ (4.1) Hệ thống hiển thị khung nhập các thông tin</w:t>
+      </w:r>
+    </w:p>
+    <w:p>
+      <w:r>
+        <w:tab/>
+      </w:r>
+      <w:r>
+        <w:tab/>
+      </w:r>
+      <w:r>
+        <w:tab/>
+        <w:t>+ (4.2) Người dùng nhập thông tin cần thiết.</w:t>
+      </w:r>
+    </w:p>
+    <w:p>
+      <w:r>
+        <w:tab/>
+      </w:r>
+      <w:r>
+        <w:tab/>
+      </w:r>
+      <w:r>
+        <w:tab/>
+        <w:t>+ (4.3) Kiểm tra trường bắt buộc.</w:t>
+      </w:r>
+    </w:p>
+    <w:p>
+      <w:r>
+        <w:tab/>
+      </w:r>
+      <w:r>
+        <w:tab/>
+      </w:r>
+      <w:r>
+        <w:tab/>
+        <w:t>+ (4.4) Kiểm tra thông tin.</w:t>
+      </w:r>
+    </w:p>
+    <w:p>
+      <w:r>
+        <w:tab/>
+      </w:r>
+      <w:r>
+        <w:tab/>
+      </w:r>
+      <w:r>
+        <w:tab/>
+        <w:t>+ (4.5) Lưu thông tin size mới hoặc cập nhập thông tin size.</w:t>
+      </w:r>
+    </w:p>
+    <w:p>
+      <w:r>
+        <w:tab/>
+      </w:r>
+      <w:r>
+        <w:tab/>
+        <w:t>4.17.2.2 Dòng sự kiện khác</w:t>
+      </w:r>
+    </w:p>
+    <w:p>
+      <w:r>
+        <w:tab/>
+      </w:r>
+      <w:r>
+        <w:tab/>
+        <w:t>- (1) Lỗi khi tìm kiếm thông tin: Thông báo lỗi.</w:t>
+      </w:r>
+    </w:p>
+    <w:p>
+      <w:r>
+        <w:tab/>
+      </w:r>
+      <w:r>
+        <w:tab/>
+        <w:t>- (2) Không đồng ý xóa size: Trở về chọn chức năng.</w:t>
+      </w:r>
+    </w:p>
+    <w:p>
+      <w:pPr>
+        <w:ind w:left="1440"/>
+      </w:pPr>
+      <w:r>
+        <w:t>- (3) Thông tin nhập không hợp lệ: Thông báo và trở về chọn chức năng.</w:t>
+      </w:r>
+    </w:p>
+    <w:p>
+      <w:pPr>
+        <w:ind w:left="1440"/>
+      </w:pPr>
+    </w:p>
+    <w:p>
+      <w:r>
+        <w:tab/>
+        <w:t>4.17.3 Các yêu cầu đặc biệt</w:t>
+      </w:r>
+    </w:p>
+    <w:p>
+      <w:r>
+        <w:tab/>
+        <w:t>- Phải đăng nhập thành công với quyền quản lý hệ thống.</w:t>
+      </w:r>
+    </w:p>
+    <w:p/>
+    <w:p>
+      <w:r>
+        <w:tab/>
+        <w:t>4.17.4 Trạng thái hệ thống khi bắt đầu thực hiện Use-case</w:t>
+      </w:r>
+    </w:p>
+    <w:p>
+      <w:r>
+        <w:tab/>
+        <w:t>- Truy cập vào chức năng quản lý size.</w:t>
+      </w:r>
+    </w:p>
+    <w:p/>
+    <w:p>
+      <w:r>
+        <w:tab/>
+        <w:t>4.17.5 Trạng thái hệ thống sau khi thực hiên Use-case</w:t>
+      </w:r>
+    </w:p>
+    <w:p>
+      <w:r>
+        <w:tab/>
+        <w:t>- Thông tin được cập nhật xuống cơ sở dử liệu.</w:t>
+      </w:r>
+    </w:p>
+    <w:p>
+      <w:pPr>
+        <w:ind w:firstLine="720"/>
+      </w:pPr>
+      <w:r>
+        <w:t>-  Nếu thất bại: hiển thị thông báo không thành công cho người dùng.</w:t>
+      </w:r>
+    </w:p>
+    <w:p>
+      <w:pPr>
+        <w:ind w:firstLine="720"/>
+      </w:pPr>
+    </w:p>
+    <w:p>
+      <w:r>
+        <w:tab/>
+        <w:t>4.17.6 Điểm mở rộng</w:t>
+      </w:r>
+    </w:p>
+    <w:p>
+      <w:r>
+        <w:tab/>
+        <w:t>- Không có.</w:t>
+      </w:r>
+    </w:p>
+    <w:p>
+      <w:pPr>
+        <w:pStyle w:val="Heading3"/>
+      </w:pPr>
+      <w:r>
+        <w:t>4.18</w:t>
+      </w:r>
+      <w:r>
+        <w:tab/>
+        <w:t>Quản lý color</w:t>
+      </w:r>
+    </w:p>
+    <w:p>
+      <w:pPr>
+        <w:ind w:firstLine="720"/>
+      </w:pPr>
+      <w:r>
+        <w:t>4.18</w:t>
+      </w:r>
+      <w:r>
+        <w:t>.1 Tóm tắt:</w:t>
+      </w:r>
+    </w:p>
+    <w:p>
+      <w:pPr>
+        <w:ind w:firstLine="720"/>
+      </w:pPr>
+      <w:r>
+        <w:t>- Người sử dụng: quản lý hệ thống.</w:t>
+      </w:r>
+    </w:p>
+    <w:p>
+      <w:pPr>
+        <w:ind w:firstLine="720"/>
+      </w:pPr>
+      <w:r>
+        <w:t>- Quản lý thông tin các màu sắc.</w:t>
+      </w:r>
+    </w:p>
+    <w:p>
+      <w:pPr>
+        <w:ind w:firstLine="720"/>
+      </w:pPr>
+    </w:p>
+    <w:p>
+      <w:r>
+        <w:tab/>
+        <w:t>4.18</w:t>
+      </w:r>
+      <w:r>
+        <w:t>.2 Dòng sự kiện</w:t>
+      </w:r>
+      <w:r>
+        <w:t>:</w:t>
+      </w:r>
+    </w:p>
+    <w:p>
+      <w:r>
+        <w:lastRenderedPageBreak/>
+        <w:pict>
+          <v:shape id="_x0000_i1039" type="#_x0000_t75" style="width:464.25pt;height:9in">
+            <v:imagedata r:id="rId22" o:title="Quản lý Color"/>
+          </v:shape>
+        </w:pict>
+      </w:r>
+    </w:p>
+    <w:p>
+      <w:pPr>
+        <w:ind w:left="720" w:firstLine="720"/>
+      </w:pPr>
+      <w:r>
+        <w:lastRenderedPageBreak/>
+        <w:t>4.11.2.1 Dòng sự kiện chính:</w:t>
+      </w:r>
+    </w:p>
+    <w:p>
+      <w:r>
+        <w:tab/>
+      </w:r>
+      <w:r>
+        <w:tab/>
+        <w:t>- (1) Người dùng tùy chọn chức năng trên màu sắc:</w:t>
+      </w:r>
+    </w:p>
+    <w:p>
+      <w:r>
+        <w:tab/>
+      </w:r>
+      <w:r>
+        <w:tab/>
+        <w:t>- (2) Chọn tra cứu thông tin màu sắc:</w:t>
+      </w:r>
+    </w:p>
+    <w:p>
+      <w:pPr>
+        <w:ind w:left="2160"/>
+      </w:pPr>
+      <w:r>
+        <w:t>+ (2.1) Hiển thị kết quả tìm kiếm.</w:t>
+      </w:r>
+    </w:p>
+    <w:p>
+      <w:r>
+        <w:tab/>
+      </w:r>
+      <w:r>
+        <w:tab/>
+        <w:t>-  (3) Chọn xóa màu sắc:</w:t>
+      </w:r>
+    </w:p>
+    <w:p>
+      <w:r>
+        <w:tab/>
+      </w:r>
+      <w:r>
+        <w:tab/>
+      </w:r>
+      <w:r>
+        <w:tab/>
+        <w:t>+ (3.1) Xác nhận xóa màu sắc</w:t>
+      </w:r>
+    </w:p>
+    <w:p>
+      <w:r>
+        <w:tab/>
+      </w:r>
+      <w:r>
+        <w:tab/>
+      </w:r>
+      <w:r>
+        <w:tab/>
+        <w:t>+ (3.2) Thưc hiệ</w:t>
+      </w:r>
+      <w:r>
+        <w:t>n xóa màu sắc</w:t>
+      </w:r>
+      <w:r>
+        <w:t xml:space="preserve"> khỏi cơ sở dữ liệu.</w:t>
+      </w:r>
+    </w:p>
+    <w:p>
+      <w:r>
+        <w:tab/>
+      </w:r>
+      <w:r>
+        <w:tab/>
+        <w:t>- (4) Chọn thêm, sửa thông tin:</w:t>
+      </w:r>
+    </w:p>
+    <w:p>
+      <w:r>
+        <w:tab/>
+      </w:r>
+      <w:r>
+        <w:tab/>
+      </w:r>
+      <w:r>
+        <w:tab/>
+        <w:t>+ (4.1) Hệ thống hiển thị khung nhập các thông tin</w:t>
+      </w:r>
+    </w:p>
+    <w:p>
+      <w:r>
+        <w:tab/>
+      </w:r>
+      <w:r>
+        <w:tab/>
+      </w:r>
+      <w:r>
+        <w:tab/>
+        <w:t>+ (4.2) Người dùng nhập thông tin cần thiết.</w:t>
+      </w:r>
+    </w:p>
+    <w:p>
+      <w:r>
+        <w:tab/>
+      </w:r>
+      <w:r>
+        <w:tab/>
+      </w:r>
+      <w:r>
+        <w:tab/>
+        <w:t>+ (4.3) Kiểm tra trường bắt buộc.</w:t>
+      </w:r>
+    </w:p>
+    <w:p>
+      <w:r>
+        <w:tab/>
+      </w:r>
+      <w:r>
+        <w:tab/>
+      </w:r>
+      <w:r>
+        <w:tab/>
+        <w:t>+ (4.4) Kiểm tra thông tin.</w:t>
+      </w:r>
+    </w:p>
+    <w:p>
+      <w:r>
+        <w:tab/>
+      </w:r>
+      <w:r>
+        <w:tab/>
+      </w:r>
+      <w:r>
+        <w:tab/>
+        <w:t>+ (4.5) Lưu thông tin màu sắc</w:t>
+      </w:r>
+      <w:r>
+        <w:t xml:space="preserve"> mới hoặc cập nhập thông tin loại sản.</w:t>
+      </w:r>
+    </w:p>
+    <w:p>
+      <w:r>
+        <w:tab/>
+      </w:r>
+      <w:r>
+        <w:tab/>
+        <w:t>4.11.2.2 Dòng sự kiện khác</w:t>
+      </w:r>
+    </w:p>
+    <w:p>
+      <w:r>
+        <w:tab/>
+      </w:r>
+      <w:r>
+        <w:tab/>
+        <w:t>- (1) Lỗi khi tìm kiếm thông tin: Thông báo lỗi.</w:t>
+      </w:r>
+    </w:p>
+    <w:p>
+      <w:r>
+        <w:tab/>
+      </w:r>
+      <w:r>
+        <w:tab/>
+        <w:t>- (2) Không đồ</w:t>
+      </w:r>
+      <w:r>
+        <w:t>ng ý xóa màu sắc</w:t>
+      </w:r>
+      <w:r>
+        <w:t>: Trở về chọn chức năng.</w:t>
+      </w:r>
+    </w:p>
+    <w:p>
+      <w:pPr>
+        <w:ind w:left="1440"/>
+      </w:pPr>
+      <w:r>
+        <w:t>- (3) Thông tin nhập không hợp lệ: Thông báo và trở về chọn chức năng.</w:t>
+      </w:r>
+    </w:p>
+    <w:p>
+      <w:pPr>
+        <w:ind w:left="1440"/>
+      </w:pPr>
+    </w:p>
+    <w:p>
+      <w:r>
+        <w:tab/>
+        <w:t>4.18</w:t>
+      </w:r>
+      <w:r>
+        <w:t>.3 Các yêu cầu đặc biệt</w:t>
+      </w:r>
+    </w:p>
+    <w:p>
+      <w:r>
+        <w:tab/>
+        <w:t>- Phải đăng nhập thành công với quyền quản lý hệ thống.</w:t>
+      </w:r>
+    </w:p>
+    <w:p/>
+    <w:p>
+      <w:r>
+        <w:tab/>
+        <w:t>4.18</w:t>
+      </w:r>
+      <w:r>
+        <w:t>.4 Trạng thái hệ thống khi bắt đầu thực hiện Use-case</w:t>
+      </w:r>
+    </w:p>
+    <w:p>
+      <w:r>
+        <w:tab/>
+        <w:t xml:space="preserve">- Truy cập vào chức năng quản lý </w:t>
+      </w:r>
+      <w:r>
+        <w:t>màu sắc.</w:t>
+      </w:r>
+    </w:p>
+    <w:p/>
+    <w:p>
+      <w:r>
+        <w:tab/>
+        <w:t>4.18</w:t>
+      </w:r>
+      <w:r>
+        <w:t>.5 Trạng thái hệ thống sau khi thực hiên Use-case</w:t>
+      </w:r>
+    </w:p>
+    <w:p>
+      <w:r>
+        <w:tab/>
+        <w:t>- Thông tin được cập nhật xuống cơ sở dử liệu.</w:t>
+      </w:r>
+    </w:p>
+    <w:p>
+      <w:pPr>
+        <w:ind w:firstLine="720"/>
+      </w:pPr>
+      <w:r>
+        <w:t>-  Nếu thất bại: hiển thị thông báo không thành công cho người dùng.</w:t>
+      </w:r>
+    </w:p>
+    <w:p>
+      <w:pPr>
+        <w:ind w:firstLine="720"/>
+      </w:pPr>
+    </w:p>
+    <w:p>
+      <w:r>
+        <w:tab/>
+        <w:t>4.18</w:t>
+      </w:r>
+      <w:r>
+        <w:t>.6 Điểm mở rộng</w:t>
+      </w:r>
+    </w:p>
+    <w:p>
+      <w:r>
+        <w:tab/>
+        <w:t>- Không có.</w:t>
+      </w:r>
+    </w:p>
+    <w:p>
+      <w:pPr>
+        <w:pStyle w:val="Heading3"/>
+      </w:pPr>
+      <w:r>
+        <w:t>4.19</w:t>
+      </w:r>
+      <w:r>
+        <w:tab/>
+        <w:t>Quản lý địa chỉ</w:t>
+      </w:r>
+    </w:p>
+    <w:p/>
+    <w:p>
+      <w:pPr>
+        <w:ind w:firstLine="720"/>
+      </w:pPr>
+      <w:r>
+        <w:t>4.19</w:t>
+      </w:r>
+      <w:r>
+        <w:t>.1 Tóm tắt:</w:t>
+      </w:r>
+    </w:p>
+    <w:p>
+      <w:pPr>
+        <w:ind w:firstLine="720"/>
+      </w:pPr>
+      <w:r>
+        <w:t>- Người sử dụng: quản lý hệ thống.</w:t>
+      </w:r>
+    </w:p>
+    <w:p>
+      <w:pPr>
+        <w:ind w:firstLine="720"/>
+      </w:pPr>
+      <w:r>
+        <w:t xml:space="preserve">- Quản lý thông tin </w:t>
+      </w:r>
+      <w:r>
+        <w:t>địa chỉ.</w:t>
+      </w:r>
+    </w:p>
+    <w:p>
+      <w:pPr>
+        <w:ind w:firstLine="720"/>
+      </w:pPr>
+    </w:p>
+    <w:p>
+      <w:r>
+        <w:tab/>
+        <w:t>4.19</w:t>
+      </w:r>
+      <w:r>
+        <w:t>.2 Dòng sự kiện</w:t>
+      </w:r>
+      <w:r>
+        <w:t>:</w:t>
       </w:r>
     </w:p>
     <w:p>
       <w:bookmarkStart w:id="9" w:name="_GoBack"/>
       <w:bookmarkEnd w:id="9"/>
-    </w:p>
-    <w:p>
-      <w:r>
-        <w:tab/>
-        <w:t>4.16.6 Điểm mở rộng</w:t>
-      </w:r>
-    </w:p>
-    <w:p>
       <w:r>
         <w:lastRenderedPageBreak/>
+        <w:pict>
+          <v:shape id="_x0000_i1040" type="#_x0000_t75" style="width:514.75pt;height:595.35pt">
+            <v:imagedata r:id="rId23" o:title="Quản lý địa chỉ"/>
+          </v:shape>
+        </w:pict>
+      </w:r>
+    </w:p>
+    <w:p>
+      <w:pPr>
+        <w:ind w:left="720" w:firstLine="720"/>
+      </w:pPr>
+      <w:r>
+        <w:t>4.19</w:t>
+      </w:r>
+      <w:r>
+        <w:t>.2.1 Dòng sự kiện chính:</w:t>
+      </w:r>
+    </w:p>
+    <w:p>
+      <w:r>
+        <w:tab/>
+      </w:r>
+      <w:r>
+        <w:tab/>
+        <w:t xml:space="preserve">- (1) Người dùng tùy chọn chức năng trên </w:t>
+      </w:r>
+      <w:r>
+        <w:t>địa chỉ</w:t>
+      </w:r>
+      <w:r>
+        <w:t>:</w:t>
+      </w:r>
+    </w:p>
+    <w:p>
+      <w:r>
+        <w:tab/>
+      </w:r>
+      <w:r>
+        <w:tab/>
+        <w:t>- (2) Chọn tra cứ</w:t>
+      </w:r>
+      <w:r>
+        <w:t>u thông tin địa chỉ</w:t>
+      </w:r>
+      <w:r>
+        <w:t>:</w:t>
+      </w:r>
+    </w:p>
+    <w:p>
+      <w:pPr>
+        <w:ind w:left="2160"/>
+      </w:pPr>
+      <w:r>
+        <w:lastRenderedPageBreak/>
+        <w:t>+ (2.1) Hiển thị kết quả tìm kiếm.</w:t>
+      </w:r>
+    </w:p>
+    <w:p>
+      <w:r>
+        <w:tab/>
+      </w:r>
+      <w:r>
+        <w:tab/>
+        <w:t>-  (3) Chọ</w:t>
+      </w:r>
+      <w:r>
+        <w:t>n xóa địa chỉ</w:t>
+      </w:r>
+      <w:r>
+        <w:t>:</w:t>
+      </w:r>
+    </w:p>
+    <w:p>
+      <w:r>
+        <w:tab/>
+      </w:r>
+      <w:r>
+        <w:tab/>
+      </w:r>
+      <w:r>
+        <w:tab/>
+        <w:t>+ (3.1) Xác nhậ</w:t>
+      </w:r>
+      <w:r>
+        <w:t>n xóa địa chỉ.</w:t>
+      </w:r>
+    </w:p>
+    <w:p>
+      <w:r>
+        <w:tab/>
+      </w:r>
+      <w:r>
+        <w:tab/>
+      </w:r>
+      <w:r>
+        <w:tab/>
+        <w:t>+ (3.2) Thưc hiệ</w:t>
+      </w:r>
+      <w:r>
+        <w:t>n xóa địa chỉ</w:t>
+      </w:r>
+      <w:r>
+        <w:t xml:space="preserve"> khỏi cơ sở dữ liệu.</w:t>
+      </w:r>
+    </w:p>
+    <w:p>
+      <w:r>
+        <w:tab/>
+      </w:r>
+      <w:r>
+        <w:tab/>
+        <w:t>- (4) Chọn thêm, sửa thông tin:</w:t>
+      </w:r>
+    </w:p>
+    <w:p>
+      <w:r>
+        <w:tab/>
+      </w:r>
+      <w:r>
+        <w:tab/>
+      </w:r>
+      <w:r>
+        <w:tab/>
+        <w:t>+ (4.1) Hệ thống hiển thị khung nhập các thông tin</w:t>
+      </w:r>
+    </w:p>
+    <w:p>
+      <w:r>
+        <w:tab/>
+      </w:r>
+      <w:r>
+        <w:tab/>
+      </w:r>
+      <w:r>
+        <w:tab/>
+        <w:t>+ (4.2) Người dùng nhập thông tin cần thiết.</w:t>
+      </w:r>
+    </w:p>
+    <w:p>
+      <w:r>
+        <w:tab/>
+      </w:r>
+      <w:r>
+        <w:tab/>
+      </w:r>
+      <w:r>
+        <w:tab/>
+        <w:t>+ (4.3) Kiểm tra trường bắt buộc.</w:t>
+      </w:r>
+    </w:p>
+    <w:p>
+      <w:r>
+        <w:tab/>
+      </w:r>
+      <w:r>
+        <w:tab/>
+      </w:r>
+      <w:r>
+        <w:tab/>
+        <w:t>+ (4.4) Kiểm tra thông tin.</w:t>
+      </w:r>
+    </w:p>
+    <w:p>
+      <w:r>
+        <w:tab/>
+      </w:r>
+      <w:r>
+        <w:tab/>
+      </w:r>
+      <w:r>
+        <w:tab/>
+        <w:t>+ (4</w:t>
+      </w:r>
+      <w:r>
+        <w:t>.5) Lưu thông tin địa chỉ</w:t>
+      </w:r>
+      <w:r>
+        <w:t xml:space="preserve"> mới hoặc cập nhậ</w:t>
+      </w:r>
+      <w:r>
+        <w:t>p thông tin địa chỉ.</w:t>
+      </w:r>
+    </w:p>
+    <w:p>
+      <w:r>
+        <w:tab/>
+      </w:r>
+      <w:r>
+        <w:tab/>
+        <w:t>4.19</w:t>
+      </w:r>
+      <w:r>
+        <w:t>.2.2 Dòng sự kiện khác</w:t>
+      </w:r>
+    </w:p>
+    <w:p>
+      <w:r>
+        <w:tab/>
+      </w:r>
+      <w:r>
+        <w:tab/>
+        <w:t>- (1) Lỗi khi tìm kiếm thông tin: Thông báo lỗi.</w:t>
+      </w:r>
+    </w:p>
+    <w:p>
+      <w:r>
+        <w:tab/>
+      </w:r>
+      <w:r>
+        <w:tab/>
+        <w:t>- (2) Không đồ</w:t>
+      </w:r>
+      <w:r>
+        <w:t>ng ý xóa địa chỉ</w:t>
+      </w:r>
+      <w:r>
+        <w:t>: Trở về chọn chức năng.</w:t>
+      </w:r>
+    </w:p>
+    <w:p>
+      <w:pPr>
+        <w:ind w:left="1440"/>
+      </w:pPr>
+      <w:r>
+        <w:t>- (3) Thông tin nhập không hợp lệ: Thông báo và trở về chọn chức năng.</w:t>
+      </w:r>
+    </w:p>
+    <w:p>
+      <w:pPr>
+        <w:ind w:left="1440"/>
+      </w:pPr>
+    </w:p>
+    <w:p>
+      <w:r>
+        <w:tab/>
+        <w:t>4.19</w:t>
+      </w:r>
+      <w:r>
+        <w:t>.3 Các yêu cầu đặc biệt</w:t>
+      </w:r>
+    </w:p>
+    <w:p>
+      <w:r>
+        <w:tab/>
+        <w:t>- Phải đăng nhập thành công với quyền quản lý hệ thống.</w:t>
+      </w:r>
+    </w:p>
+    <w:p/>
+    <w:p>
+      <w:r>
+        <w:tab/>
+        <w:t>4.19</w:t>
+      </w:r>
+      <w:r>
+        <w:t>.4 Trạng thái hệ thống khi bắt đầu thực hiện Use-case</w:t>
+      </w:r>
+    </w:p>
+    <w:p>
+      <w:r>
+        <w:tab/>
+        <w:t>- Truy cập vào chức năng quả</w:t>
+      </w:r>
+      <w:r>
+        <w:t>n lý địa chỉ.</w:t>
+      </w:r>
+    </w:p>
+    <w:p/>
+    <w:p>
+      <w:r>
+        <w:tab/>
+        <w:t>4.19</w:t>
+      </w:r>
+      <w:r>
+        <w:t>.5 Trạng thái hệ thống sau khi thực hiên Use-case</w:t>
+      </w:r>
+    </w:p>
+    <w:p>
+      <w:r>
+        <w:tab/>
+        <w:t>- Thông tin được cập nhật xuống cơ sở dử liệu.</w:t>
+      </w:r>
+    </w:p>
+    <w:p>
+      <w:pPr>
+        <w:ind w:firstLine="720"/>
+      </w:pPr>
+      <w:r>
+        <w:t>-  Nếu thất bại: hiển thị thông báo không thành công cho người dùng.</w:t>
+      </w:r>
+    </w:p>
+    <w:p>
+      <w:pPr>
+        <w:ind w:firstLine="720"/>
+      </w:pPr>
+    </w:p>
+    <w:p>
+      <w:r>
+        <w:tab/>
+        <w:t>4.19</w:t>
+      </w:r>
+      <w:r>
+        <w:t>.6 Điểm mở rộng</w:t>
+      </w:r>
+    </w:p>
+    <w:p>
+      <w:r>
         <w:tab/>
         <w:t>- Không có.</w:t>
       </w:r>
     </w:p>
     <w:p>
       <w:pPr>
-        <w:pStyle w:val="u3"/>
-      </w:pPr>
-      <w:r>
-        <w:t>4.17</w:t>
-      </w:r>
-      <w:r>
-        <w:tab/>
-        <w:t>Quản lý size</w:t>
-      </w:r>
-    </w:p>
-    <w:p/>
-    <w:p>
-      <w:pPr>
-        <w:pStyle w:val="u3"/>
-      </w:pPr>
-      <w:r>
-        <w:t>4.18</w:t>
-      </w:r>
-      <w:r>
-        <w:tab/>
-        <w:t>Quản lý color</w:t>
-      </w:r>
-    </w:p>
-    <w:p/>
-    <w:p>
-      <w:pPr>
-        <w:pStyle w:val="u3"/>
-      </w:pPr>
-      <w:r>
-        <w:t>4.19</w:t>
-      </w:r>
-      <w:r>
-        <w:tab/>
-        <w:t>Quản lý địa chỉ</w:t>
-      </w:r>
-    </w:p>
-    <w:p/>
-    <w:p/>
-    <w:p>
-      <w:pPr>
-        <w:pStyle w:val="u1"/>
+        <w:pStyle w:val="Heading1"/>
       </w:pPr>
       <w:r>
         <w:t>Bảng chú giải</w:t>
@@ -4800,7 +6349,7 @@
     </w:p>
     <w:p>
       <w:pPr>
-        <w:pStyle w:val="u2"/>
+        <w:pStyle w:val="Heading2"/>
         <w:numPr>
           <w:ilvl w:val="3"/>
           <w:numId w:val="17"/>
@@ -4821,7 +6370,7 @@
     </w:p>
     <w:p>
       <w:pPr>
-        <w:pStyle w:val="u2"/>
+        <w:pStyle w:val="Heading2"/>
         <w:numPr>
           <w:ilvl w:val="3"/>
           <w:numId w:val="17"/>
@@ -4843,9 +6392,9 @@
     <w:p>
       <w:pPr>
         <w:sectPr>
-          <w:footerReference w:type="default" r:id="rId19"/>
+          <w:footerReference w:type="default" r:id="rId24"/>
           <w:pgSz w:w="12240" w:h="15840"/>
-          <w:pgMar w:top="1440" w:right="1797" w:bottom="1440" w:left="1797" w:header="720" w:footer="720" w:gutter="0"/>
+          <w:pgMar w:top="1440" w:right="758" w:bottom="1440" w:left="1276" w:header="720" w:footer="720" w:gutter="0"/>
           <w:cols w:space="720"/>
           <w:docGrid w:linePitch="360"/>
         </w:sectPr>
@@ -4853,7 +6402,7 @@
     </w:p>
     <w:p>
       <w:pPr>
-        <w:pStyle w:val="u1"/>
+        <w:pStyle w:val="Heading1"/>
       </w:pPr>
       <w:r>
         <w:lastRenderedPageBreak/>
@@ -4865,7 +6414,7 @@
     </w:p>
     <w:p>
       <w:pPr>
-        <w:pStyle w:val="u2"/>
+        <w:pStyle w:val="Heading2"/>
         <w:numPr>
           <w:ilvl w:val="1"/>
           <w:numId w:val="12"/>
@@ -4890,7 +6439,7 @@
     </w:p>
     <w:p>
       <w:pPr>
-        <w:pStyle w:val="u2"/>
+        <w:pStyle w:val="Heading2"/>
         <w:numPr>
           <w:ilvl w:val="0"/>
           <w:numId w:val="12"/>
@@ -4910,7 +6459,7 @@
     </w:p>
     <w:p>
       <w:pPr>
-        <w:pStyle w:val="u2"/>
+        <w:pStyle w:val="Heading2"/>
         <w:numPr>
           <w:ilvl w:val="0"/>
           <w:numId w:val="12"/>
@@ -4930,7 +6479,7 @@
     </w:p>
     <w:p>
       <w:pPr>
-        <w:pStyle w:val="u2"/>
+        <w:pStyle w:val="Heading2"/>
         <w:numPr>
           <w:ilvl w:val="0"/>
           <w:numId w:val="12"/>
@@ -4950,7 +6499,7 @@
     </w:p>
     <w:p>
       <w:pPr>
-        <w:pStyle w:val="u2"/>
+        <w:pStyle w:val="Heading2"/>
         <w:numPr>
           <w:ilvl w:val="0"/>
           <w:numId w:val="12"/>
@@ -4970,7 +6519,7 @@
     </w:p>
     <w:p>
       <w:pPr>
-        <w:pStyle w:val="u2"/>
+        <w:pStyle w:val="Heading2"/>
         <w:numPr>
           <w:ilvl w:val="0"/>
           <w:numId w:val="12"/>
@@ -4990,7 +6539,7 @@
     </w:p>
     <w:p>
       <w:pPr>
-        <w:pStyle w:val="u2"/>
+        <w:pStyle w:val="Heading2"/>
         <w:numPr>
           <w:ilvl w:val="0"/>
           <w:numId w:val="12"/>
@@ -5010,7 +6559,7 @@
     </w:p>
     <w:p>
       <w:pPr>
-        <w:pStyle w:val="ThnVnban"/>
+        <w:pStyle w:val="BodyText"/>
         <w:jc w:val="both"/>
       </w:pPr>
       <w:r>
@@ -5019,7 +6568,7 @@
     </w:p>
     <w:p>
       <w:pPr>
-        <w:pStyle w:val="u2"/>
+        <w:pStyle w:val="Heading2"/>
         <w:numPr>
           <w:ilvl w:val="0"/>
           <w:numId w:val="12"/>
@@ -5039,7 +6588,7 @@
     </w:p>
     <w:p>
       <w:pPr>
-        <w:pStyle w:val="u2"/>
+        <w:pStyle w:val="Heading2"/>
         <w:numPr>
           <w:ilvl w:val="0"/>
           <w:numId w:val="12"/>
@@ -5069,7 +6618,7 @@
 </file>
 
 <file path=word/endnotes.xml><?xml version="1.0" encoding="utf-8"?>
-<w:endnotes xmlns:wpc="http://schemas.microsoft.com/office/word/2010/wordprocessingCanvas" xmlns:cx="http://schemas.microsoft.com/office/drawing/2014/chartex" xmlns:cx1="http://schemas.microsoft.com/office/drawing/2015/9/8/chartex" xmlns:cx2="http://schemas.microsoft.com/office/drawing/2015/10/21/chartex" xmlns:cx3="http://schemas.microsoft.com/office/drawing/2016/5/9/chartex" xmlns:cx4="http://schemas.microsoft.com/office/drawing/2016/5/10/chartex" xmlns:cx5="http://schemas.microsoft.com/office/drawing/2016/5/11/chartex" xmlns:cx6="http://schemas.microsoft.com/office/drawing/2016/5/12/chartex" xmlns:cx7="http://schemas.microsoft.com/office/drawing/2016/5/13/chartex" xmlns:cx8="http://schemas.microsoft.com/office/drawing/2016/5/14/chartex" xmlns:mc="http://schemas.openxmlformats.org/markup-compatibility/2006" xmlns:aink="http://schemas.microsoft.com/office/drawing/2016/ink" xmlns:am3d="http://schemas.microsoft.com/office/drawing/2017/model3d" xmlns:o="urn:schemas-microsoft-com:office:office" xmlns:r="http://schemas.openxmlformats.org/officeDocument/2006/relationships" xmlns:m="http://schemas.openxmlformats.org/officeDocument/2006/math" xmlns:v="urn:schemas-microsoft-com:vml" xmlns:wp14="http://schemas.microsoft.com/office/word/2010/wordprocessingDrawing" xmlns:wp="http://schemas.openxmlformats.org/drawingml/2006/wordprocessingDrawing" xmlns:w10="urn:schemas-microsoft-com:office:word" xmlns:w="http://schemas.openxmlformats.org/wordprocessingml/2006/main" xmlns:w14="http://schemas.microsoft.com/office/word/2010/wordml" xmlns:w15="http://schemas.microsoft.com/office/word/2012/wordml" xmlns:w16se="http://schemas.microsoft.com/office/word/2015/wordml/symex" xmlns:wpg="http://schemas.microsoft.com/office/word/2010/wordprocessingGroup" xmlns:wpi="http://schemas.microsoft.com/office/word/2010/wordprocessingInk" xmlns:wne="http://schemas.microsoft.com/office/word/2006/wordml" xmlns:wps="http://schemas.microsoft.com/office/word/2010/wordprocessingShape" mc:Ignorable="w14 w15 w16se wp14">
+<w:endnotes xmlns:wpc="http://schemas.microsoft.com/office/word/2010/wordprocessingCanvas" xmlns:cx="http://schemas.microsoft.com/office/drawing/2014/chartex" xmlns:mc="http://schemas.openxmlformats.org/markup-compatibility/2006" xmlns:o="urn:schemas-microsoft-com:office:office" xmlns:r="http://schemas.openxmlformats.org/officeDocument/2006/relationships" xmlns:m="http://schemas.openxmlformats.org/officeDocument/2006/math" xmlns:v="urn:schemas-microsoft-com:vml" xmlns:wp14="http://schemas.microsoft.com/office/word/2010/wordprocessingDrawing" xmlns:wp="http://schemas.openxmlformats.org/drawingml/2006/wordprocessingDrawing" xmlns:w10="urn:schemas-microsoft-com:office:word" xmlns:w="http://schemas.openxmlformats.org/wordprocessingml/2006/main" xmlns:w14="http://schemas.microsoft.com/office/word/2010/wordml" xmlns:w15="http://schemas.microsoft.com/office/word/2012/wordml" xmlns:w16se="http://schemas.microsoft.com/office/word/2015/wordml/symex" xmlns:wpg="http://schemas.microsoft.com/office/word/2010/wordprocessingGroup" xmlns:wpi="http://schemas.microsoft.com/office/word/2010/wordprocessingInk" xmlns:wne="http://schemas.microsoft.com/office/word/2006/wordml" xmlns:wps="http://schemas.microsoft.com/office/word/2010/wordprocessingShape" mc:Ignorable="w14 w15 w16se wp14">
   <w:endnote w:type="separator" w:id="-1">
     <w:p>
       <w:r>
@@ -5088,7 +6637,7 @@
 </file>
 
 <file path=word/footer1.xml><?xml version="1.0" encoding="utf-8"?>
-<w:ftr xmlns:wpc="http://schemas.microsoft.com/office/word/2010/wordprocessingCanvas" xmlns:cx="http://schemas.microsoft.com/office/drawing/2014/chartex" xmlns:cx1="http://schemas.microsoft.com/office/drawing/2015/9/8/chartex" xmlns:cx2="http://schemas.microsoft.com/office/drawing/2015/10/21/chartex" xmlns:cx3="http://schemas.microsoft.com/office/drawing/2016/5/9/chartex" xmlns:cx4="http://schemas.microsoft.com/office/drawing/2016/5/10/chartex" xmlns:cx5="http://schemas.microsoft.com/office/drawing/2016/5/11/chartex" xmlns:cx6="http://schemas.microsoft.com/office/drawing/2016/5/12/chartex" xmlns:cx7="http://schemas.microsoft.com/office/drawing/2016/5/13/chartex" xmlns:cx8="http://schemas.microsoft.com/office/drawing/2016/5/14/chartex" xmlns:mc="http://schemas.openxmlformats.org/markup-compatibility/2006" xmlns:aink="http://schemas.microsoft.com/office/drawing/2016/ink" xmlns:am3d="http://schemas.microsoft.com/office/drawing/2017/model3d" xmlns:o="urn:schemas-microsoft-com:office:office" xmlns:r="http://schemas.openxmlformats.org/officeDocument/2006/relationships" xmlns:m="http://schemas.openxmlformats.org/officeDocument/2006/math" xmlns:v="urn:schemas-microsoft-com:vml" xmlns:wp14="http://schemas.microsoft.com/office/word/2010/wordprocessingDrawing" xmlns:wp="http://schemas.openxmlformats.org/drawingml/2006/wordprocessingDrawing" xmlns:w10="urn:schemas-microsoft-com:office:word" xmlns:w="http://schemas.openxmlformats.org/wordprocessingml/2006/main" xmlns:w14="http://schemas.microsoft.com/office/word/2010/wordml" xmlns:w15="http://schemas.microsoft.com/office/word/2012/wordml" xmlns:w16se="http://schemas.microsoft.com/office/word/2015/wordml/symex" xmlns:wpg="http://schemas.microsoft.com/office/word/2010/wordprocessingGroup" xmlns:wpi="http://schemas.microsoft.com/office/word/2010/wordprocessingInk" xmlns:wne="http://schemas.microsoft.com/office/word/2006/wordml" xmlns:wps="http://schemas.microsoft.com/office/word/2010/wordprocessingShape" mc:Ignorable="w14 w15 w16se wp14">
+<w:ftr xmlns:wpc="http://schemas.microsoft.com/office/word/2010/wordprocessingCanvas" xmlns:cx="http://schemas.microsoft.com/office/drawing/2014/chartex" xmlns:mc="http://schemas.openxmlformats.org/markup-compatibility/2006" xmlns:o="urn:schemas-microsoft-com:office:office" xmlns:r="http://schemas.openxmlformats.org/officeDocument/2006/relationships" xmlns:m="http://schemas.openxmlformats.org/officeDocument/2006/math" xmlns:v="urn:schemas-microsoft-com:vml" xmlns:wp14="http://schemas.microsoft.com/office/word/2010/wordprocessingDrawing" xmlns:wp="http://schemas.openxmlformats.org/drawingml/2006/wordprocessingDrawing" xmlns:w10="urn:schemas-microsoft-com:office:word" xmlns:w="http://schemas.openxmlformats.org/wordprocessingml/2006/main" xmlns:w14="http://schemas.microsoft.com/office/word/2010/wordml" xmlns:w15="http://schemas.microsoft.com/office/word/2012/wordml" xmlns:w16se="http://schemas.microsoft.com/office/word/2015/wordml/symex" xmlns:wpg="http://schemas.microsoft.com/office/word/2010/wordprocessingGroup" xmlns:wpi="http://schemas.microsoft.com/office/word/2010/wordprocessingInk" xmlns:wne="http://schemas.microsoft.com/office/word/2006/wordml" xmlns:wps="http://schemas.microsoft.com/office/word/2010/wordprocessingShape" mc:Ignorable="w14 w15 w16se wp14">
   <w:sdt>
     <w:sdtPr>
       <w:id w:val="-1250653174"/>
@@ -5100,7 +6649,7 @@
     <w:sdtContent>
       <w:p>
         <w:pPr>
-          <w:pStyle w:val="Chntrang"/>
+          <w:pStyle w:val="Footer"/>
           <w:jc w:val="right"/>
         </w:pPr>
         <w:r>
@@ -5117,7 +6666,7 @@
             <w:noProof/>
             <w:lang w:val="vi-VN"/>
           </w:rPr>
-          <w:t>15</w:t>
+          <w:t>24</w:t>
         </w:r>
         <w:r>
           <w:fldChar w:fldCharType="end"/>
@@ -5127,14 +6676,14 @@
   </w:sdt>
   <w:p>
     <w:pPr>
-      <w:pStyle w:val="Chntrang"/>
+      <w:pStyle w:val="Footer"/>
     </w:pPr>
   </w:p>
 </w:ftr>
 </file>
 
 <file path=word/footnotes.xml><?xml version="1.0" encoding="utf-8"?>
-<w:footnotes xmlns:wpc="http://schemas.microsoft.com/office/word/2010/wordprocessingCanvas" xmlns:cx="http://schemas.microsoft.com/office/drawing/2014/chartex" xmlns:cx1="http://schemas.microsoft.com/office/drawing/2015/9/8/chartex" xmlns:cx2="http://schemas.microsoft.com/office/drawing/2015/10/21/chartex" xmlns:cx3="http://schemas.microsoft.com/office/drawing/2016/5/9/chartex" xmlns:cx4="http://schemas.microsoft.com/office/drawing/2016/5/10/chartex" xmlns:cx5="http://schemas.microsoft.com/office/drawing/2016/5/11/chartex" xmlns:cx6="http://schemas.microsoft.com/office/drawing/2016/5/12/chartex" xmlns:cx7="http://schemas.microsoft.com/office/drawing/2016/5/13/chartex" xmlns:cx8="http://schemas.microsoft.com/office/drawing/2016/5/14/chartex" xmlns:mc="http://schemas.openxmlformats.org/markup-compatibility/2006" xmlns:aink="http://schemas.microsoft.com/office/drawing/2016/ink" xmlns:am3d="http://schemas.microsoft.com/office/drawing/2017/model3d" xmlns:o="urn:schemas-microsoft-com:office:office" xmlns:r="http://schemas.openxmlformats.org/officeDocument/2006/relationships" xmlns:m="http://schemas.openxmlformats.org/officeDocument/2006/math" xmlns:v="urn:schemas-microsoft-com:vml" xmlns:wp14="http://schemas.microsoft.com/office/word/2010/wordprocessingDrawing" xmlns:wp="http://schemas.openxmlformats.org/drawingml/2006/wordprocessingDrawing" xmlns:w10="urn:schemas-microsoft-com:office:word" xmlns:w="http://schemas.openxmlformats.org/wordprocessingml/2006/main" xmlns:w14="http://schemas.microsoft.com/office/word/2010/wordml" xmlns:w15="http://schemas.microsoft.com/office/word/2012/wordml" xmlns:w16se="http://schemas.microsoft.com/office/word/2015/wordml/symex" xmlns:wpg="http://schemas.microsoft.com/office/word/2010/wordprocessingGroup" xmlns:wpi="http://schemas.microsoft.com/office/word/2010/wordprocessingInk" xmlns:wne="http://schemas.microsoft.com/office/word/2006/wordml" xmlns:wps="http://schemas.microsoft.com/office/word/2010/wordprocessingShape" mc:Ignorable="w14 w15 w16se wp14">
+<w:footnotes xmlns:wpc="http://schemas.microsoft.com/office/word/2010/wordprocessingCanvas" xmlns:cx="http://schemas.microsoft.com/office/drawing/2014/chartex" xmlns:mc="http://schemas.openxmlformats.org/markup-compatibility/2006" xmlns:o="urn:schemas-microsoft-com:office:office" xmlns:r="http://schemas.openxmlformats.org/officeDocument/2006/relationships" xmlns:m="http://schemas.openxmlformats.org/officeDocument/2006/math" xmlns:v="urn:schemas-microsoft-com:vml" xmlns:wp14="http://schemas.microsoft.com/office/word/2010/wordprocessingDrawing" xmlns:wp="http://schemas.openxmlformats.org/drawingml/2006/wordprocessingDrawing" xmlns:w10="urn:schemas-microsoft-com:office:word" xmlns:w="http://schemas.openxmlformats.org/wordprocessingml/2006/main" xmlns:w14="http://schemas.microsoft.com/office/word/2010/wordml" xmlns:w15="http://schemas.microsoft.com/office/word/2012/wordml" xmlns:w16se="http://schemas.microsoft.com/office/word/2015/wordml/symex" xmlns:wpg="http://schemas.microsoft.com/office/word/2010/wordprocessingGroup" xmlns:wpi="http://schemas.microsoft.com/office/word/2010/wordprocessingInk" xmlns:wne="http://schemas.microsoft.com/office/word/2006/wordml" xmlns:wps="http://schemas.microsoft.com/office/word/2010/wordprocessingShape" mc:Ignorable="w14 w15 w16se wp14">
   <w:footnote w:type="separator" w:id="-1">
     <w:p>
       <w:r>
@@ -5153,7 +6702,7 @@
 </file>
 
 <file path=word/numbering.xml><?xml version="1.0" encoding="utf-8"?>
-<w:numbering xmlns:wpc="http://schemas.microsoft.com/office/word/2010/wordprocessingCanvas" xmlns:cx="http://schemas.microsoft.com/office/drawing/2014/chartex" xmlns:cx1="http://schemas.microsoft.com/office/drawing/2015/9/8/chartex" xmlns:cx2="http://schemas.microsoft.com/office/drawing/2015/10/21/chartex" xmlns:cx3="http://schemas.microsoft.com/office/drawing/2016/5/9/chartex" xmlns:cx4="http://schemas.microsoft.com/office/drawing/2016/5/10/chartex" xmlns:cx5="http://schemas.microsoft.com/office/drawing/2016/5/11/chartex" xmlns:cx6="http://schemas.microsoft.com/office/drawing/2016/5/12/chartex" xmlns:cx7="http://schemas.microsoft.com/office/drawing/2016/5/13/chartex" xmlns:cx8="http://schemas.microsoft.com/office/drawing/2016/5/14/chartex" xmlns:mc="http://schemas.openxmlformats.org/markup-compatibility/2006" xmlns:aink="http://schemas.microsoft.com/office/drawing/2016/ink" xmlns:am3d="http://schemas.microsoft.com/office/drawing/2017/model3d" xmlns:o="urn:schemas-microsoft-com:office:office" xmlns:r="http://schemas.openxmlformats.org/officeDocument/2006/relationships" xmlns:m="http://schemas.openxmlformats.org/officeDocument/2006/math" xmlns:v="urn:schemas-microsoft-com:vml" xmlns:wp14="http://schemas.microsoft.com/office/word/2010/wordprocessingDrawing" xmlns:wp="http://schemas.openxmlformats.org/drawingml/2006/wordprocessingDrawing" xmlns:w10="urn:schemas-microsoft-com:office:word" xmlns:w="http://schemas.openxmlformats.org/wordprocessingml/2006/main" xmlns:w14="http://schemas.microsoft.com/office/word/2010/wordml" xmlns:w15="http://schemas.microsoft.com/office/word/2012/wordml" xmlns:w16se="http://schemas.microsoft.com/office/word/2015/wordml/symex" xmlns:wpg="http://schemas.microsoft.com/office/word/2010/wordprocessingGroup" xmlns:wpi="http://schemas.microsoft.com/office/word/2010/wordprocessingInk" xmlns:wne="http://schemas.microsoft.com/office/word/2006/wordml" xmlns:wps="http://schemas.microsoft.com/office/word/2010/wordprocessingShape" mc:Ignorable="w14 w15 w16se wp14">
+<w:numbering xmlns:wpc="http://schemas.microsoft.com/office/word/2010/wordprocessingCanvas" xmlns:cx="http://schemas.microsoft.com/office/drawing/2014/chartex" xmlns:mc="http://schemas.openxmlformats.org/markup-compatibility/2006" xmlns:o="urn:schemas-microsoft-com:office:office" xmlns:r="http://schemas.openxmlformats.org/officeDocument/2006/relationships" xmlns:m="http://schemas.openxmlformats.org/officeDocument/2006/math" xmlns:v="urn:schemas-microsoft-com:vml" xmlns:wp14="http://schemas.microsoft.com/office/word/2010/wordprocessingDrawing" xmlns:wp="http://schemas.openxmlformats.org/drawingml/2006/wordprocessingDrawing" xmlns:w10="urn:schemas-microsoft-com:office:word" xmlns:w="http://schemas.openxmlformats.org/wordprocessingml/2006/main" xmlns:w14="http://schemas.microsoft.com/office/word/2010/wordml" xmlns:w15="http://schemas.microsoft.com/office/word/2012/wordml" xmlns:w16se="http://schemas.microsoft.com/office/word/2015/wordml/symex" xmlns:wpg="http://schemas.microsoft.com/office/word/2010/wordprocessingGroup" xmlns:wpi="http://schemas.microsoft.com/office/word/2010/wordprocessingInk" xmlns:wne="http://schemas.microsoft.com/office/word/2006/wordml" xmlns:wps="http://schemas.microsoft.com/office/word/2010/wordprocessingShape" mc:Ignorable="w14 w15 w16se wp14">
   <w:abstractNum w:abstractNumId="0" w15:restartNumberingAfterBreak="0">
     <w:nsid w:val="FFFFFFFB"/>
     <w:multiLevelType w:val="multilevel"/>
@@ -6694,7 +8243,7 @@
     </w:rPrDefault>
     <w:pPrDefault/>
   </w:docDefaults>
-  <w:latentStyles w:defLockedState="0" w:defUIPriority="99" w:defSemiHidden="0" w:defUnhideWhenUsed="0" w:defQFormat="0" w:count="375">
+  <w:latentStyles w:defLockedState="0" w:defUIPriority="99" w:defSemiHidden="0" w:defUnhideWhenUsed="0" w:defQFormat="0" w:count="371">
     <w:lsdException w:name="Normal" w:uiPriority="0" w:qFormat="1"/>
     <w:lsdException w:name="heading 1" w:uiPriority="0" w:qFormat="1"/>
     <w:lsdException w:name="heading 2" w:semiHidden="1" w:uiPriority="0" w:unhideWhenUsed="1" w:qFormat="1"/>
@@ -7066,12 +8615,8 @@
     <w:lsdException w:name="List Table 5 Dark Accent 6" w:uiPriority="50"/>
     <w:lsdException w:name="List Table 6 Colorful Accent 6" w:uiPriority="51"/>
     <w:lsdException w:name="List Table 7 Colorful Accent 6" w:uiPriority="52"/>
-    <w:lsdException w:name="Mention" w:semiHidden="1" w:unhideWhenUsed="1"/>
-    <w:lsdException w:name="Smart Hyperlink" w:semiHidden="1" w:unhideWhenUsed="1"/>
-    <w:lsdException w:name="Hashtag" w:semiHidden="1" w:unhideWhenUsed="1"/>
-    <w:lsdException w:name="Unresolved Mention" w:semiHidden="1" w:unhideWhenUsed="1"/>
   </w:latentStyles>
-  <w:style w:type="paragraph" w:default="1" w:styleId="Binhthng">
+  <w:style w:type="paragraph" w:default="1" w:styleId="Normal">
     <w:name w:val="Normal"/>
     <w:qFormat/>
     <w:rsid w:val="007C7B3C"/>
@@ -7081,10 +8626,10 @@
       <w:lang w:eastAsia="zh-CN"/>
     </w:rPr>
   </w:style>
-  <w:style w:type="paragraph" w:styleId="u1">
+  <w:style w:type="paragraph" w:styleId="Heading1">
     <w:name w:val="heading 1"/>
-    <w:basedOn w:val="Binhthng"/>
-    <w:next w:val="Binhthng"/>
+    <w:basedOn w:val="Normal"/>
+    <w:next w:val="Normal"/>
     <w:qFormat/>
     <w:rsid w:val="007C7B3C"/>
     <w:pPr>
@@ -7100,11 +8645,11 @@
       <w:szCs w:val="32"/>
     </w:rPr>
   </w:style>
-  <w:style w:type="paragraph" w:styleId="u2">
+  <w:style w:type="paragraph" w:styleId="Heading2">
     <w:name w:val="heading 2"/>
-    <w:basedOn w:val="Binhthng"/>
-    <w:next w:val="Binhthng"/>
-    <w:link w:val="u2Char"/>
+    <w:basedOn w:val="Normal"/>
+    <w:next w:val="Normal"/>
+    <w:link w:val="Heading2Char"/>
     <w:unhideWhenUsed/>
     <w:qFormat/>
     <w:rsid w:val="007C7B3C"/>
@@ -7121,10 +8666,10 @@
       <w:szCs w:val="26"/>
     </w:rPr>
   </w:style>
-  <w:style w:type="paragraph" w:styleId="u3">
+  <w:style w:type="paragraph" w:styleId="Heading3">
     <w:name w:val="heading 3"/>
-    <w:basedOn w:val="Binhthng"/>
-    <w:next w:val="Binhthng"/>
+    <w:basedOn w:val="Normal"/>
+    <w:next w:val="Normal"/>
     <w:qFormat/>
     <w:rsid w:val="00AA6247"/>
     <w:pPr>
@@ -7139,11 +8684,11 @@
       <w:szCs w:val="26"/>
     </w:rPr>
   </w:style>
-  <w:style w:type="paragraph" w:styleId="u4">
+  <w:style w:type="paragraph" w:styleId="Heading4">
     <w:name w:val="heading 4"/>
-    <w:basedOn w:val="Binhthng"/>
-    <w:next w:val="Binhthng"/>
-    <w:link w:val="u4Char"/>
+    <w:basedOn w:val="Normal"/>
+    <w:next w:val="Normal"/>
+    <w:link w:val="Heading4Char"/>
     <w:unhideWhenUsed/>
     <w:qFormat/>
     <w:rsid w:val="003B60ED"/>
@@ -7160,11 +8705,11 @@
       <w:color w:val="2E74B5" w:themeColor="accent1" w:themeShade="BF"/>
     </w:rPr>
   </w:style>
-  <w:style w:type="paragraph" w:styleId="u5">
+  <w:style w:type="paragraph" w:styleId="Heading5">
     <w:name w:val="heading 5"/>
-    <w:basedOn w:val="Binhthng"/>
-    <w:next w:val="Binhthng"/>
-    <w:link w:val="u5Char"/>
+    <w:basedOn w:val="Normal"/>
+    <w:next w:val="Normal"/>
+    <w:link w:val="Heading5Char"/>
     <w:qFormat/>
     <w:rsid w:val="003B60ED"/>
     <w:pPr>
@@ -7179,11 +8724,11 @@
       <w:lang w:val="vi-VN" w:eastAsia="en-US"/>
     </w:rPr>
   </w:style>
-  <w:style w:type="paragraph" w:styleId="u6">
+  <w:style w:type="paragraph" w:styleId="Heading6">
     <w:name w:val="heading 6"/>
-    <w:basedOn w:val="Binhthng"/>
-    <w:next w:val="Binhthng"/>
-    <w:link w:val="u6Char"/>
+    <w:basedOn w:val="Normal"/>
+    <w:next w:val="Normal"/>
+    <w:link w:val="Heading6Char"/>
     <w:qFormat/>
     <w:rsid w:val="003B60ED"/>
     <w:pPr>
@@ -7199,11 +8744,11 @@
       <w:lang w:val="vi-VN" w:eastAsia="en-US"/>
     </w:rPr>
   </w:style>
-  <w:style w:type="paragraph" w:styleId="u7">
+  <w:style w:type="paragraph" w:styleId="Heading7">
     <w:name w:val="heading 7"/>
-    <w:basedOn w:val="Binhthng"/>
-    <w:next w:val="Binhthng"/>
-    <w:link w:val="u7Char"/>
+    <w:basedOn w:val="Normal"/>
+    <w:next w:val="Normal"/>
+    <w:link w:val="Heading7Char"/>
     <w:qFormat/>
     <w:rsid w:val="003B60ED"/>
     <w:pPr>
@@ -7217,11 +8762,11 @@
       <w:lang w:val="vi-VN" w:eastAsia="en-US"/>
     </w:rPr>
   </w:style>
-  <w:style w:type="paragraph" w:styleId="u8">
+  <w:style w:type="paragraph" w:styleId="Heading8">
     <w:name w:val="heading 8"/>
-    <w:basedOn w:val="Binhthng"/>
-    <w:next w:val="Binhthng"/>
-    <w:link w:val="u8Char"/>
+    <w:basedOn w:val="Normal"/>
+    <w:next w:val="Normal"/>
+    <w:link w:val="Heading8Char"/>
     <w:qFormat/>
     <w:rsid w:val="003B60ED"/>
     <w:pPr>
@@ -7236,11 +8781,11 @@
       <w:lang w:val="vi-VN" w:eastAsia="en-US"/>
     </w:rPr>
   </w:style>
-  <w:style w:type="paragraph" w:styleId="u9">
+  <w:style w:type="paragraph" w:styleId="Heading9">
     <w:name w:val="heading 9"/>
-    <w:basedOn w:val="Binhthng"/>
-    <w:next w:val="Binhthng"/>
-    <w:link w:val="u9Char"/>
+    <w:basedOn w:val="Normal"/>
+    <w:next w:val="Normal"/>
+    <w:link w:val="Heading9Char"/>
     <w:qFormat/>
     <w:rsid w:val="003B60ED"/>
     <w:pPr>
@@ -7257,13 +8802,13 @@
       <w:lang w:val="vi-VN" w:eastAsia="en-US"/>
     </w:rPr>
   </w:style>
-  <w:style w:type="character" w:default="1" w:styleId="Phngmcinhcuaoanvn">
+  <w:style w:type="character" w:default="1" w:styleId="DefaultParagraphFont">
     <w:name w:val="Default Paragraph Font"/>
     <w:uiPriority w:val="1"/>
     <w:semiHidden/>
     <w:unhideWhenUsed/>
   </w:style>
-  <w:style w:type="table" w:default="1" w:styleId="BangThngthng">
+  <w:style w:type="table" w:default="1" w:styleId="TableNormal">
     <w:name w:val="Normal Table"/>
     <w:uiPriority w:val="99"/>
     <w:semiHidden/>
@@ -7278,15 +8823,15 @@
       </w:tblCellMar>
     </w:tblPr>
   </w:style>
-  <w:style w:type="numbering" w:default="1" w:styleId="Khngco">
+  <w:style w:type="numbering" w:default="1" w:styleId="NoList">
     <w:name w:val="No List"/>
     <w:uiPriority w:val="99"/>
     <w:semiHidden/>
     <w:unhideWhenUsed/>
   </w:style>
-  <w:style w:type="table" w:styleId="LiBang">
+  <w:style w:type="table" w:styleId="TableGrid">
     <w:name w:val="Table Grid"/>
-    <w:basedOn w:val="BangThngthng"/>
+    <w:basedOn w:val="TableNormal"/>
     <w:rsid w:val="004D5971"/>
     <w:tblPr>
       <w:tblBorders>
@@ -7299,11 +8844,11 @@
       </w:tblBorders>
     </w:tblPr>
   </w:style>
-  <w:style w:type="paragraph" w:styleId="Tiu">
+  <w:style w:type="paragraph" w:styleId="Title">
     <w:name w:val="Title"/>
-    <w:basedOn w:val="Binhthng"/>
-    <w:next w:val="Binhthng"/>
-    <w:link w:val="TiuChar"/>
+    <w:basedOn w:val="Normal"/>
+    <w:next w:val="Normal"/>
+    <w:link w:val="TitleChar"/>
     <w:qFormat/>
     <w:rsid w:val="003B60ED"/>
     <w:pPr>
@@ -7318,10 +8863,10 @@
       <w:lang w:val="vi-VN" w:eastAsia="en-US"/>
     </w:rPr>
   </w:style>
-  <w:style w:type="character" w:customStyle="1" w:styleId="TiuChar">
-    <w:name w:val="Tiêu đề Char"/>
-    <w:basedOn w:val="Phngmcinhcuaoanvn"/>
-    <w:link w:val="Tiu"/>
+  <w:style w:type="character" w:customStyle="1" w:styleId="TitleChar">
+    <w:name w:val="Title Char"/>
+    <w:basedOn w:val="DefaultParagraphFont"/>
+    <w:link w:val="Title"/>
     <w:rsid w:val="003B60ED"/>
     <w:rPr>
       <w:rFonts w:ascii="Arial" w:eastAsia="Times New Roman" w:hAnsi="Arial"/>
@@ -7330,10 +8875,10 @@
       <w:lang w:val="vi-VN"/>
     </w:rPr>
   </w:style>
-  <w:style w:type="character" w:customStyle="1" w:styleId="u2Char">
-    <w:name w:val="Đầu đề 2 Char"/>
-    <w:basedOn w:val="Phngmcinhcuaoanvn"/>
-    <w:link w:val="u2"/>
+  <w:style w:type="character" w:customStyle="1" w:styleId="Heading2Char">
+    <w:name w:val="Heading 2 Char"/>
+    <w:basedOn w:val="DefaultParagraphFont"/>
+    <w:link w:val="Heading2"/>
     <w:rsid w:val="007C7B3C"/>
     <w:rPr>
       <w:rFonts w:eastAsiaTheme="majorEastAsia" w:cstheme="majorBidi"/>
@@ -7344,10 +8889,10 @@
       <w:lang w:eastAsia="zh-CN"/>
     </w:rPr>
   </w:style>
-  <w:style w:type="character" w:customStyle="1" w:styleId="u4Char">
-    <w:name w:val="Đầu đề 4 Char"/>
-    <w:basedOn w:val="Phngmcinhcuaoanvn"/>
-    <w:link w:val="u4"/>
+  <w:style w:type="character" w:customStyle="1" w:styleId="Heading4Char">
+    <w:name w:val="Heading 4 Char"/>
+    <w:basedOn w:val="DefaultParagraphFont"/>
+    <w:link w:val="Heading4"/>
     <w:uiPriority w:val="9"/>
     <w:semiHidden/>
     <w:rsid w:val="003B60ED"/>
@@ -7361,10 +8906,10 @@
       <w:lang w:eastAsia="zh-CN"/>
     </w:rPr>
   </w:style>
-  <w:style w:type="character" w:customStyle="1" w:styleId="u5Char">
-    <w:name w:val="Đầu đề 5 Char"/>
-    <w:basedOn w:val="Phngmcinhcuaoanvn"/>
-    <w:link w:val="u5"/>
+  <w:style w:type="character" w:customStyle="1" w:styleId="Heading5Char">
+    <w:name w:val="Heading 5 Char"/>
+    <w:basedOn w:val="DefaultParagraphFont"/>
+    <w:link w:val="Heading5"/>
     <w:rsid w:val="003B60ED"/>
     <w:rPr>
       <w:rFonts w:eastAsia="Times New Roman"/>
@@ -7372,10 +8917,10 @@
       <w:lang w:val="vi-VN"/>
     </w:rPr>
   </w:style>
-  <w:style w:type="character" w:customStyle="1" w:styleId="u6Char">
-    <w:name w:val="Đầu đề 6 Char"/>
-    <w:basedOn w:val="Phngmcinhcuaoanvn"/>
-    <w:link w:val="u6"/>
+  <w:style w:type="character" w:customStyle="1" w:styleId="Heading6Char">
+    <w:name w:val="Heading 6 Char"/>
+    <w:basedOn w:val="DefaultParagraphFont"/>
+    <w:link w:val="Heading6"/>
     <w:rsid w:val="003B60ED"/>
     <w:rPr>
       <w:rFonts w:eastAsia="Times New Roman"/>
@@ -7384,10 +8929,10 @@
       <w:lang w:val="vi-VN"/>
     </w:rPr>
   </w:style>
-  <w:style w:type="character" w:customStyle="1" w:styleId="u7Char">
-    <w:name w:val="Đầu đề 7 Char"/>
-    <w:basedOn w:val="Phngmcinhcuaoanvn"/>
-    <w:link w:val="u7"/>
+  <w:style w:type="character" w:customStyle="1" w:styleId="Heading7Char">
+    <w:name w:val="Heading 7 Char"/>
+    <w:basedOn w:val="DefaultParagraphFont"/>
+    <w:link w:val="Heading7"/>
     <w:rsid w:val="003B60ED"/>
     <w:rPr>
       <w:rFonts w:eastAsia="Times New Roman"/>
@@ -7395,10 +8940,10 @@
       <w:lang w:val="vi-VN"/>
     </w:rPr>
   </w:style>
-  <w:style w:type="character" w:customStyle="1" w:styleId="u8Char">
-    <w:name w:val="Đầu đề 8 Char"/>
-    <w:basedOn w:val="Phngmcinhcuaoanvn"/>
-    <w:link w:val="u8"/>
+  <w:style w:type="character" w:customStyle="1" w:styleId="Heading8Char">
+    <w:name w:val="Heading 8 Char"/>
+    <w:basedOn w:val="DefaultParagraphFont"/>
+    <w:link w:val="Heading8"/>
     <w:rsid w:val="003B60ED"/>
     <w:rPr>
       <w:rFonts w:eastAsia="Times New Roman"/>
@@ -7407,10 +8952,10 @@
       <w:lang w:val="vi-VN"/>
     </w:rPr>
   </w:style>
-  <w:style w:type="character" w:customStyle="1" w:styleId="u9Char">
-    <w:name w:val="Đầu đề 9 Char"/>
-    <w:basedOn w:val="Phngmcinhcuaoanvn"/>
-    <w:link w:val="u9"/>
+  <w:style w:type="character" w:customStyle="1" w:styleId="Heading9Char">
+    <w:name w:val="Heading 9 Char"/>
+    <w:basedOn w:val="DefaultParagraphFont"/>
+    <w:link w:val="Heading9"/>
     <w:rsid w:val="003B60ED"/>
     <w:rPr>
       <w:rFonts w:eastAsia="Times New Roman"/>
@@ -7420,10 +8965,10 @@
       <w:lang w:val="vi-VN"/>
     </w:rPr>
   </w:style>
-  <w:style w:type="paragraph" w:styleId="ThnVnban">
+  <w:style w:type="paragraph" w:styleId="BodyText">
     <w:name w:val="Body Text"/>
-    <w:basedOn w:val="Binhthng"/>
-    <w:link w:val="ThnVnbanChar"/>
+    <w:basedOn w:val="Normal"/>
+    <w:link w:val="BodyTextChar"/>
     <w:rsid w:val="003B60ED"/>
     <w:pPr>
       <w:keepLines/>
@@ -7437,10 +8982,10 @@
       <w:lang w:val="vi-VN" w:eastAsia="en-US"/>
     </w:rPr>
   </w:style>
-  <w:style w:type="character" w:customStyle="1" w:styleId="ThnVnbanChar">
-    <w:name w:val="Thân Văn bản Char"/>
-    <w:basedOn w:val="Phngmcinhcuaoanvn"/>
-    <w:link w:val="ThnVnban"/>
+  <w:style w:type="character" w:customStyle="1" w:styleId="BodyTextChar">
+    <w:name w:val="Body Text Char"/>
+    <w:basedOn w:val="DefaultParagraphFont"/>
+    <w:link w:val="BodyText"/>
     <w:rsid w:val="003B60ED"/>
     <w:rPr>
       <w:rFonts w:eastAsia="Times New Roman"/>
@@ -7450,7 +8995,7 @@
   </w:style>
   <w:style w:type="paragraph" w:customStyle="1" w:styleId="ToDoItem">
     <w:name w:val="To Do Item"/>
-    <w:basedOn w:val="Binhthng"/>
+    <w:basedOn w:val="Normal"/>
     <w:rsid w:val="003B60ED"/>
     <w:pPr>
       <w:widowControl w:val="0"/>
@@ -7465,9 +9010,9 @@
       <w:lang w:val="vi-VN" w:eastAsia="en-US"/>
     </w:rPr>
   </w:style>
-  <w:style w:type="paragraph" w:styleId="oancuaDanhsach">
+  <w:style w:type="paragraph" w:styleId="ListParagraph">
     <w:name w:val="List Paragraph"/>
-    <w:basedOn w:val="Binhthng"/>
+    <w:basedOn w:val="Normal"/>
     <w:uiPriority w:val="34"/>
     <w:qFormat/>
     <w:rsid w:val="00FE746F"/>
@@ -7476,9 +9021,9 @@
       <w:contextualSpacing/>
     </w:pPr>
   </w:style>
-  <w:style w:type="character" w:styleId="Siuktni">
+  <w:style w:type="character" w:styleId="Hyperlink">
     <w:name w:val="Hyperlink"/>
-    <w:basedOn w:val="Phngmcinhcuaoanvn"/>
+    <w:basedOn w:val="DefaultParagraphFont"/>
     <w:uiPriority w:val="99"/>
     <w:unhideWhenUsed/>
     <w:rsid w:val="00A4331E"/>
@@ -7487,9 +9032,9 @@
       <w:u w:val="single"/>
     </w:rPr>
   </w:style>
-  <w:style w:type="character" w:styleId="cpChagiiquyt">
+  <w:style w:type="character" w:customStyle="1" w:styleId="UnresolvedMention">
     <w:name w:val="Unresolved Mention"/>
-    <w:basedOn w:val="Phngmcinhcuaoanvn"/>
+    <w:basedOn w:val="DefaultParagraphFont"/>
     <w:uiPriority w:val="99"/>
     <w:semiHidden/>
     <w:unhideWhenUsed/>
@@ -7499,10 +9044,10 @@
       <w:shd w:val="clear" w:color="auto" w:fill="E6E6E6"/>
     </w:rPr>
   </w:style>
-  <w:style w:type="paragraph" w:styleId="utrang">
+  <w:style w:type="paragraph" w:styleId="Header">
     <w:name w:val="header"/>
-    <w:basedOn w:val="Binhthng"/>
-    <w:link w:val="utrangChar"/>
+    <w:basedOn w:val="Normal"/>
+    <w:link w:val="HeaderChar"/>
     <w:uiPriority w:val="99"/>
     <w:unhideWhenUsed/>
     <w:rsid w:val="0092338C"/>
@@ -7513,10 +9058,10 @@
       </w:tabs>
     </w:pPr>
   </w:style>
-  <w:style w:type="character" w:customStyle="1" w:styleId="utrangChar">
-    <w:name w:val="Đầu trang Char"/>
-    <w:basedOn w:val="Phngmcinhcuaoanvn"/>
-    <w:link w:val="utrang"/>
+  <w:style w:type="character" w:customStyle="1" w:styleId="HeaderChar">
+    <w:name w:val="Header Char"/>
+    <w:basedOn w:val="DefaultParagraphFont"/>
+    <w:link w:val="Header"/>
     <w:uiPriority w:val="99"/>
     <w:rsid w:val="0092338C"/>
     <w:rPr>
@@ -7525,10 +9070,10 @@
       <w:lang w:eastAsia="zh-CN"/>
     </w:rPr>
   </w:style>
-  <w:style w:type="paragraph" w:styleId="Chntrang">
+  <w:style w:type="paragraph" w:styleId="Footer">
     <w:name w:val="footer"/>
-    <w:basedOn w:val="Binhthng"/>
-    <w:link w:val="ChntrangChar"/>
+    <w:basedOn w:val="Normal"/>
+    <w:link w:val="FooterChar"/>
     <w:uiPriority w:val="99"/>
     <w:unhideWhenUsed/>
     <w:rsid w:val="0092338C"/>
@@ -7539,10 +9084,10 @@
       </w:tabs>
     </w:pPr>
   </w:style>
-  <w:style w:type="character" w:customStyle="1" w:styleId="ChntrangChar">
-    <w:name w:val="Chân trang Char"/>
-    <w:basedOn w:val="Phngmcinhcuaoanvn"/>
-    <w:link w:val="Chntrang"/>
+  <w:style w:type="character" w:customStyle="1" w:styleId="FooterChar">
+    <w:name w:val="Footer Char"/>
+    <w:basedOn w:val="DefaultParagraphFont"/>
+    <w:link w:val="Footer"/>
     <w:uiPriority w:val="99"/>
     <w:rsid w:val="0092338C"/>
     <w:rPr>

</xml_diff>

<commit_message>
cap nhat use case va activity diagram
</commit_message>
<xml_diff>
--- a/UML Document/15520515_15520720_15520062_14520033.docx
+++ b/UML Document/15520515_15520720_15520062_14520033.docx
@@ -1,10 +1,10 @@
 
 <file path=word/document.xml><?xml version="1.0" encoding="utf-8"?>
-<w:document xmlns:wpc="http://schemas.microsoft.com/office/word/2010/wordprocessingCanvas" xmlns:cx="http://schemas.microsoft.com/office/drawing/2014/chartex" xmlns:cx1="http://schemas.microsoft.com/office/drawing/2015/9/8/chartex" xmlns:cx2="http://schemas.microsoft.com/office/drawing/2015/10/21/chartex" xmlns:cx3="http://schemas.microsoft.com/office/drawing/2016/5/9/chartex" xmlns:cx4="http://schemas.microsoft.com/office/drawing/2016/5/10/chartex" xmlns:cx5="http://schemas.microsoft.com/office/drawing/2016/5/11/chartex" xmlns:cx6="http://schemas.microsoft.com/office/drawing/2016/5/12/chartex" xmlns:cx7="http://schemas.microsoft.com/office/drawing/2016/5/13/chartex" xmlns:cx8="http://schemas.microsoft.com/office/drawing/2016/5/14/chartex" xmlns:mc="http://schemas.openxmlformats.org/markup-compatibility/2006" xmlns:aink="http://schemas.microsoft.com/office/drawing/2016/ink" xmlns:am3d="http://schemas.microsoft.com/office/drawing/2017/model3d" xmlns:o="urn:schemas-microsoft-com:office:office" xmlns:r="http://schemas.openxmlformats.org/officeDocument/2006/relationships" xmlns:m="http://schemas.openxmlformats.org/officeDocument/2006/math" xmlns:v="urn:schemas-microsoft-com:vml" xmlns:wp14="http://schemas.microsoft.com/office/word/2010/wordprocessingDrawing" xmlns:wp="http://schemas.openxmlformats.org/drawingml/2006/wordprocessingDrawing" xmlns:w10="urn:schemas-microsoft-com:office:word" xmlns:w="http://schemas.openxmlformats.org/wordprocessingml/2006/main" xmlns:w14="http://schemas.microsoft.com/office/word/2010/wordml" xmlns:w15="http://schemas.microsoft.com/office/word/2012/wordml" xmlns:w16se="http://schemas.microsoft.com/office/word/2015/wordml/symex" xmlns:wpg="http://schemas.microsoft.com/office/word/2010/wordprocessingGroup" xmlns:wpi="http://schemas.microsoft.com/office/word/2010/wordprocessingInk" xmlns:wne="http://schemas.microsoft.com/office/word/2006/wordml" xmlns:wps="http://schemas.microsoft.com/office/word/2010/wordprocessingShape" mc:Ignorable="w14 w15 w16se wp14">
+<w:document xmlns:wpc="http://schemas.microsoft.com/office/word/2010/wordprocessingCanvas" xmlns:cx="http://schemas.microsoft.com/office/drawing/2014/chartex" xmlns:mc="http://schemas.openxmlformats.org/markup-compatibility/2006" xmlns:o="urn:schemas-microsoft-com:office:office" xmlns:r="http://schemas.openxmlformats.org/officeDocument/2006/relationships" xmlns:m="http://schemas.openxmlformats.org/officeDocument/2006/math" xmlns:v="urn:schemas-microsoft-com:vml" xmlns:wp14="http://schemas.microsoft.com/office/word/2010/wordprocessingDrawing" xmlns:wp="http://schemas.openxmlformats.org/drawingml/2006/wordprocessingDrawing" xmlns:w10="urn:schemas-microsoft-com:office:word" xmlns:w="http://schemas.openxmlformats.org/wordprocessingml/2006/main" xmlns:w14="http://schemas.microsoft.com/office/word/2010/wordml" xmlns:w15="http://schemas.microsoft.com/office/word/2012/wordml" xmlns:w16se="http://schemas.microsoft.com/office/word/2015/wordml/symex" xmlns:wpg="http://schemas.microsoft.com/office/word/2010/wordprocessingGroup" xmlns:wpi="http://schemas.microsoft.com/office/word/2010/wordprocessingInk" xmlns:wne="http://schemas.microsoft.com/office/word/2006/wordml" xmlns:wps="http://schemas.microsoft.com/office/word/2010/wordprocessingShape" mc:Ignorable="w14 w15 w16se wp14">
   <w:body>
     <w:p>
       <w:pPr>
-        <w:pStyle w:val="u1"/>
+        <w:pStyle w:val="Heading1"/>
       </w:pPr>
       <w:r>
         <w:t>Tên đề tài:</w:t>
@@ -17,7 +17,7 @@
     <w:p/>
     <w:p>
       <w:pPr>
-        <w:pStyle w:val="u1"/>
+        <w:pStyle w:val="Heading1"/>
       </w:pPr>
       <w:r>
         <w:t>Môi trường phát triển ứng dụng (dự kiến):</w:t>
@@ -34,7 +34,7 @@
     </w:p>
     <w:p>
       <w:pPr>
-        <w:pStyle w:val="u1"/>
+        <w:pStyle w:val="Heading1"/>
       </w:pPr>
       <w:r>
         <w:t>Thông tin về nhóm:</w:t>
@@ -42,15 +42,15 @@
     </w:p>
     <w:tbl>
       <w:tblPr>
-        <w:tblStyle w:val="LiBang"/>
+        <w:tblStyle w:val="TableGrid"/>
         <w:tblW w:w="0" w:type="auto"/>
         <w:tblLook w:val="01E0" w:firstRow="1" w:lastRow="1" w:firstColumn="1" w:lastColumn="1" w:noHBand="0" w:noVBand="0"/>
       </w:tblPr>
       <w:tblGrid>
-        <w:gridCol w:w="731"/>
+        <w:gridCol w:w="763"/>
         <w:gridCol w:w="1256"/>
-        <w:gridCol w:w="2165"/>
-        <w:gridCol w:w="1551"/>
+        <w:gridCol w:w="2855"/>
+        <w:gridCol w:w="1573"/>
         <w:gridCol w:w="2933"/>
       </w:tblGrid>
       <w:tr>
@@ -160,7 +160,7 @@
             <w:hyperlink r:id="rId7" w:history="1">
               <w:r>
                 <w:rPr>
-                  <w:rStyle w:val="Siuktni"/>
+                  <w:rStyle w:val="Hyperlink"/>
                 </w:rPr>
                 <w:t>15520515@gm.uit.edu.vn</w:t>
               </w:r>
@@ -220,7 +220,7 @@
             <w:hyperlink r:id="rId8" w:history="1">
               <w:r>
                 <w:rPr>
-                  <w:rStyle w:val="Siuktni"/>
+                  <w:rStyle w:val="Hyperlink"/>
                 </w:rPr>
                 <w:t>15520720@gm.uit.edu.vn</w:t>
               </w:r>
@@ -280,7 +280,7 @@
             <w:hyperlink r:id="rId9" w:history="1">
               <w:r>
                 <w:rPr>
-                  <w:rStyle w:val="Siuktni"/>
+                  <w:rStyle w:val="Hyperlink"/>
                 </w:rPr>
                 <w:t>15520062@gm.uit.edu.vn</w:t>
               </w:r>
@@ -340,7 +340,7 @@
             <w:hyperlink r:id="rId10" w:history="1">
               <w:r>
                 <w:rPr>
-                  <w:rStyle w:val="Siuktni"/>
+                  <w:rStyle w:val="Hyperlink"/>
                 </w:rPr>
                 <w:t>14520033@gm.uit.edu.vn</w:t>
               </w:r>
@@ -351,7 +351,7 @@
     </w:tbl>
     <w:p>
       <w:pPr>
-        <w:pStyle w:val="u1"/>
+        <w:pStyle w:val="Heading1"/>
       </w:pPr>
       <w:r>
         <w:t>Bảng phân công công việc:</w:t>
@@ -359,7 +359,7 @@
     </w:p>
     <w:tbl>
       <w:tblPr>
-        <w:tblStyle w:val="LiBang"/>
+        <w:tblStyle w:val="TableGrid"/>
         <w:tblW w:w="0" w:type="auto"/>
         <w:tblLook w:val="04A0" w:firstRow="1" w:lastRow="0" w:firstColumn="1" w:lastColumn="0" w:noHBand="0" w:noVBand="1"/>
       </w:tblPr>
@@ -1107,7 +1107,6 @@
                 <w:b/>
                 <w:szCs w:val="26"/>
               </w:rPr>
-              <w:lastRenderedPageBreak/>
               <w:t>4</w:t>
             </w:r>
           </w:p>
@@ -1197,6 +1196,7 @@
               <w:rPr>
                 <w:szCs w:val="26"/>
               </w:rPr>
+              <w:lastRenderedPageBreak/>
               <w:t xml:space="preserve">. </w:t>
             </w:r>
             <w:r>
@@ -1276,7 +1276,7 @@
     </w:p>
     <w:p>
       <w:pPr>
-        <w:pStyle w:val="u1"/>
+        <w:pStyle w:val="Heading1"/>
         <w:numPr>
           <w:ilvl w:val="0"/>
           <w:numId w:val="15"/>
@@ -1294,7 +1294,7 @@
     </w:p>
     <w:p>
       <w:pPr>
-        <w:pStyle w:val="u1"/>
+        <w:pStyle w:val="Heading1"/>
         <w:numPr>
           <w:ilvl w:val="0"/>
           <w:numId w:val="15"/>
@@ -1306,7 +1306,7 @@
     </w:p>
     <w:p>
       <w:pPr>
-        <w:pStyle w:val="u2"/>
+        <w:pStyle w:val="Heading2"/>
         <w:numPr>
           <w:ilvl w:val="0"/>
           <w:numId w:val="17"/>
@@ -1331,6 +1331,7 @@
       <w:r>
         <w:rPr>
           <w:noProof/>
+          <w:lang w:eastAsia="en-US"/>
         </w:rPr>
         <w:drawing>
           <wp:inline distT="0" distB="0" distL="0" distR="0">
@@ -1389,6 +1390,7 @@
       <w:r>
         <w:rPr>
           <w:noProof/>
+          <w:lang w:eastAsia="en-US"/>
         </w:rPr>
         <w:lastRenderedPageBreak/>
         <w:drawing>
@@ -1448,6 +1450,7 @@
       <w:r>
         <w:rPr>
           <w:noProof/>
+          <w:lang w:eastAsia="en-US"/>
         </w:rPr>
         <w:drawing>
           <wp:inline distT="0" distB="0" distL="0" distR="0">
@@ -1503,10 +1506,76 @@
       <w:pPr>
         <w:jc w:val="both"/>
       </w:pPr>
-    </w:p>
-    <w:p>
-      <w:pPr>
-        <w:pStyle w:val="u2"/>
+      <w:r>
+        <w:lastRenderedPageBreak/>
+        <w:pict>
+          <v:shapetype id="_x0000_t75" coordsize="21600,21600" o:spt="75" o:preferrelative="t" path="m@4@5l@4@11@9@11@9@5xe" filled="f" stroked="f">
+            <v:stroke joinstyle="miter"/>
+            <v:formulas>
+              <v:f eqn="if lineDrawn pixelLineWidth 0"/>
+              <v:f eqn="sum @0 1 0"/>
+              <v:f eqn="sum 0 0 @1"/>
+              <v:f eqn="prod @2 1 2"/>
+              <v:f eqn="prod @3 21600 pixelWidth"/>
+              <v:f eqn="prod @3 21600 pixelHeight"/>
+              <v:f eqn="sum @0 0 1"/>
+              <v:f eqn="prod @6 1 2"/>
+              <v:f eqn="prod @7 21600 pixelWidth"/>
+              <v:f eqn="sum @8 21600 0"/>
+              <v:f eqn="prod @7 21600 pixelHeight"/>
+              <v:f eqn="sum @10 21600 0"/>
+            </v:formulas>
+            <v:path o:extrusionok="f" gradientshapeok="t" o:connecttype="rect"/>
+            <o:lock v:ext="edit" aspectratio="t"/>
+          </v:shapetype>
+          <v:shape id="_x0000_i1031" type="#_x0000_t75" style="width:510pt;height:402pt">
+            <v:imagedata r:id="rId14" o:title="Quản lý địa chỉ"/>
+          </v:shape>
+        </w:pict>
+      </w:r>
+      <w:r>
+        <w:lastRenderedPageBreak/>
+        <w:pict>
+          <v:shape id="_x0000_i1030" type="#_x0000_t75" style="width:510pt;height:402pt">
+            <v:imagedata r:id="rId15" o:title="Quản lý Color"/>
+          </v:shape>
+        </w:pict>
+      </w:r>
+    </w:p>
+    <w:p>
+      <w:pPr>
+        <w:jc w:val="both"/>
+      </w:pPr>
+    </w:p>
+    <w:p>
+      <w:pPr>
+        <w:jc w:val="both"/>
+      </w:pPr>
+      <w:r>
+        <w:lastRenderedPageBreak/>
+        <w:pict>
+          <v:shape id="_x0000_i1033" type="#_x0000_t75" style="width:510pt;height:399pt">
+            <v:imagedata r:id="rId16" o:title="Quản lý loại sản phẩm"/>
+          </v:shape>
+        </w:pict>
+      </w:r>
+    </w:p>
+    <w:p>
+      <w:pPr>
+        <w:jc w:val="both"/>
+      </w:pPr>
+      <w:r>
+        <w:lastRenderedPageBreak/>
+        <w:pict>
+          <v:shape id="_x0000_i1034" type="#_x0000_t75" style="width:510pt;height:402pt">
+            <v:imagedata r:id="rId17" o:title="Quản lý Size"/>
+          </v:shape>
+        </w:pict>
+      </w:r>
+    </w:p>
+    <w:p>
+      <w:pPr>
+        <w:pStyle w:val="Heading2"/>
         <w:numPr>
           <w:ilvl w:val="0"/>
           <w:numId w:val="17"/>
@@ -1741,7 +1810,7 @@
     </w:tbl>
     <w:p>
       <w:pPr>
-        <w:pStyle w:val="ThnVnban"/>
+        <w:pStyle w:val="BodyText"/>
         <w:ind w:left="0"/>
         <w:rPr>
           <w:szCs w:val="26"/>
@@ -1751,7 +1820,7 @@
     </w:p>
     <w:p>
       <w:pPr>
-        <w:pStyle w:val="u2"/>
+        <w:pStyle w:val="Heading2"/>
         <w:numPr>
           <w:ilvl w:val="0"/>
           <w:numId w:val="17"/>
@@ -2248,6 +2317,7 @@
               <w:rPr>
                 <w:szCs w:val="26"/>
               </w:rPr>
+              <w:lastRenderedPageBreak/>
               <w:t>7</w:t>
             </w:r>
           </w:p>
@@ -2993,7 +3063,13 @@
               <w:rPr>
                 <w:szCs w:val="26"/>
               </w:rPr>
-              <w:t>Thêm, xóa, sửa, tra cứu các loại màu sắt</w:t>
+              <w:t>Thêm, xóa, sửa, tra cứu các loại màu sắ</w:t>
+            </w:r>
+            <w:r>
+              <w:rPr>
+                <w:szCs w:val="26"/>
+              </w:rPr>
+              <w:t>c</w:t>
             </w:r>
           </w:p>
         </w:tc>
@@ -3065,7 +3141,7 @@
     <w:p/>
     <w:p>
       <w:pPr>
-        <w:pStyle w:val="u2"/>
+        <w:pStyle w:val="Heading2"/>
         <w:numPr>
           <w:ilvl w:val="0"/>
           <w:numId w:val="17"/>
@@ -3114,7 +3190,7 @@
     </w:p>
     <w:p>
       <w:pPr>
-        <w:pStyle w:val="u3"/>
+        <w:pStyle w:val="Heading3"/>
       </w:pPr>
       <w:r>
         <w:lastRenderedPageBreak/>
@@ -3125,10 +3201,195 @@
         <w:t>Quản lý thông tin tài khoản</w:t>
       </w:r>
     </w:p>
+    <w:p>
+      <w:r>
+        <w:tab/>
+        <w:t>4.1.1 Tóm tắt:</w:t>
+      </w:r>
+    </w:p>
+    <w:p>
+      <w:r>
+        <w:tab/>
+        <w:t>- Người sử dụng: Quản lý hệ thống và khách hàng.</w:t>
+      </w:r>
+    </w:p>
+    <w:p>
+      <w:r>
+        <w:tab/>
+        <w:t>- Quản lý thông tin tài khoản của người dùng.</w:t>
+      </w:r>
+    </w:p>
+    <w:p>
+      <w:r>
+        <w:tab/>
+        <w:t>4.1.2 Dòng sự kiện</w:t>
+      </w:r>
+    </w:p>
+    <w:p>
+      <w:r>
+        <w:pict>
+          <v:shape id="_x0000_i1036" type="#_x0000_t75" style="width:510pt;height:484.5pt">
+            <v:imagedata r:id="rId18" o:title="Quản lý thông tin tài khoản"/>
+          </v:shape>
+        </w:pict>
+      </w:r>
+    </w:p>
+    <w:p>
+      <w:pPr>
+        <w:ind w:left="720" w:firstLine="720"/>
+      </w:pPr>
+      <w:r>
+        <w:t>4.1.2.1 Dòng sự kiện chính</w:t>
+      </w:r>
+    </w:p>
+    <w:p>
+      <w:r>
+        <w:tab/>
+      </w:r>
+      <w:r>
+        <w:tab/>
+        <w:t>- (1) Nhậ</w:t>
+      </w:r>
+      <w:r>
+        <w:t>p thông tin tài khoản cần chỉnh sừa.</w:t>
+      </w:r>
+    </w:p>
+    <w:p>
+      <w:r>
+        <w:tab/>
+      </w:r>
+      <w:r>
+        <w:tab/>
+        <w:t xml:space="preserve">- (2) Kiểm tra các trường bắt buộc. </w:t>
+      </w:r>
+    </w:p>
+    <w:p>
+      <w:r>
+        <w:tab/>
+      </w:r>
+      <w:r>
+        <w:tab/>
+        <w:t>- (3) Kiểm tra thông tin.</w:t>
+      </w:r>
+    </w:p>
+    <w:p>
+      <w:r>
+        <w:tab/>
+      </w:r>
+      <w:r>
+        <w:tab/>
+        <w:t>- (4) Thông báo chỉnh sửa thông tin thành công</w:t>
+      </w:r>
+    </w:p>
     <w:p/>
     <w:p>
-      <w:pPr>
-        <w:pStyle w:val="u3"/>
+      <w:r>
+        <w:tab/>
+      </w:r>
+      <w:r>
+        <w:tab/>
+        <w:t>4.9.2.2 Dòng sự kiện khác</w:t>
+      </w:r>
+    </w:p>
+    <w:p>
+      <w:pPr>
+        <w:ind w:left="1440"/>
+      </w:pPr>
+      <w:r>
+        <w:t>- (1) Nếu kiểm tra trường bắt buộc không hợp lệ: Thông báo và trở về bước 1.</w:t>
+      </w:r>
+    </w:p>
+    <w:p>
+      <w:pPr>
+        <w:ind w:left="1440"/>
+      </w:pPr>
+      <w:r>
+        <w:t>- (2) Nếu kiểm tra thông tin không hơp lệ: Thông báo và trở về</w:t>
+      </w:r>
+      <w:r>
+        <w:t xml:space="preserve"> bước 1.</w:t>
+      </w:r>
+    </w:p>
+    <w:p>
+      <w:r>
+        <w:tab/>
+        <w:t>4.1</w:t>
+      </w:r>
+      <w:r>
+        <w:t>.3 Các yêu cầu đặc biệt:</w:t>
+      </w:r>
+    </w:p>
+    <w:p>
+      <w:r>
+        <w:tab/>
+        <w:t xml:space="preserve">- Người dùng </w:t>
+      </w:r>
+      <w:r>
+        <w:t>đã đăng nhập thành công.</w:t>
+      </w:r>
+    </w:p>
+    <w:p/>
+    <w:p>
+      <w:r>
+        <w:tab/>
+        <w:t>4.1</w:t>
+      </w:r>
+      <w:r>
+        <w:t>.4 Trạng thái hệ thống khi bắt đầu thực hiện Use-case</w:t>
+      </w:r>
+    </w:p>
+    <w:p>
+      <w:r>
+        <w:tab/>
+      </w:r>
+      <w:r>
+        <w:t>- Người dùng truy cập vào chức năng quản lý thông tin tài khoản</w:t>
+      </w:r>
+    </w:p>
+    <w:p/>
+    <w:p>
+      <w:r>
+        <w:tab/>
+        <w:t>4.1</w:t>
+      </w:r>
+      <w:r>
+        <w:t>.5 Trạng thái hệ thống sau khi thực hiên Use-case</w:t>
+      </w:r>
+    </w:p>
+    <w:p>
+      <w:r>
+        <w:tab/>
+      </w:r>
+      <w:r>
+        <w:t>- Chỉnh sửa thành công: Cập nhật thông tin xuống cơ sở dữ liệu, hiển thị các dữ liệu đã chình sửa cho người dùng.</w:t>
+      </w:r>
+    </w:p>
+    <w:p>
+      <w:r>
+        <w:tab/>
+        <w:t>- Không thành công: Hiển thị thông báo không thành công.</w:t>
+      </w:r>
+    </w:p>
+    <w:p/>
+    <w:p>
+      <w:r>
+        <w:tab/>
+        <w:t>4.1</w:t>
+      </w:r>
+      <w:r>
+        <w:t>.6 Điểm mở rộng:</w:t>
+      </w:r>
+    </w:p>
+    <w:p>
+      <w:r>
+        <w:tab/>
+        <w:t>Không có</w:t>
+      </w:r>
+    </w:p>
+    <w:p/>
+    <w:p>
+      <w:pPr>
+        <w:pStyle w:val="Heading3"/>
       </w:pPr>
       <w:r>
         <w:t xml:space="preserve">4.2 </w:t>
@@ -3141,7 +3402,7 @@
     <w:p/>
     <w:p>
       <w:pPr>
-        <w:pStyle w:val="u3"/>
+        <w:pStyle w:val="Heading3"/>
       </w:pPr>
       <w:r>
         <w:t xml:space="preserve">4.3 </w:t>
@@ -3154,7 +3415,7 @@
     <w:p/>
     <w:p>
       <w:pPr>
-        <w:pStyle w:val="u3"/>
+        <w:pStyle w:val="Heading3"/>
       </w:pPr>
       <w:r>
         <w:t xml:space="preserve">4.4 </w:t>
@@ -3167,7 +3428,7 @@
     <w:p/>
     <w:p>
       <w:pPr>
-        <w:pStyle w:val="u3"/>
+        <w:pStyle w:val="Heading3"/>
       </w:pPr>
       <w:r>
         <w:t xml:space="preserve">4.5 </w:t>
@@ -3180,7 +3441,7 @@
     <w:p/>
     <w:p>
       <w:pPr>
-        <w:pStyle w:val="u3"/>
+        <w:pStyle w:val="Heading3"/>
       </w:pPr>
       <w:r>
         <w:t xml:space="preserve">4.6 </w:t>
@@ -3193,7 +3454,7 @@
     <w:p/>
     <w:p>
       <w:pPr>
-        <w:pStyle w:val="u3"/>
+        <w:pStyle w:val="Heading3"/>
       </w:pPr>
       <w:r>
         <w:t xml:space="preserve">4.7 </w:t>
@@ -3206,7 +3467,7 @@
     <w:p/>
     <w:p>
       <w:pPr>
-        <w:pStyle w:val="u3"/>
+        <w:pStyle w:val="Heading3"/>
       </w:pPr>
       <w:r>
         <w:t xml:space="preserve">4.8 </w:t>
@@ -3219,7 +3480,7 @@
     <w:p/>
     <w:p>
       <w:pPr>
-        <w:pStyle w:val="u3"/>
+        <w:pStyle w:val="Heading3"/>
       </w:pPr>
       <w:r>
         <w:t xml:space="preserve">4.9 </w:t>
@@ -3259,6 +3520,7 @@
         <w:ind w:firstLine="720"/>
       </w:pPr>
       <w:r>
+        <w:lastRenderedPageBreak/>
         <w:t xml:space="preserve">- </w:t>
       </w:r>
       <w:r>
@@ -3281,12 +3543,12 @@
     </w:p>
     <w:p>
       <w:r>
-        <w:lastRenderedPageBreak/>
         <w:tab/>
       </w:r>
       <w:r>
         <w:rPr>
           <w:noProof/>
+          <w:lang w:eastAsia="en-US"/>
         </w:rPr>
         <w:drawing>
           <wp:inline distT="0" distB="0" distL="0" distR="0">
@@ -3306,7 +3568,7 @@
                     </pic:cNvPicPr>
                   </pic:nvPicPr>
                   <pic:blipFill>
-                    <a:blip r:embed="rId14">
+                    <a:blip r:embed="rId19">
                       <a:extLst>
                         <a:ext uri="{28A0092B-C50C-407E-A947-70E740481C1C}">
                           <a14:useLocalDpi xmlns:a14="http://schemas.microsoft.com/office/drawing/2010/main" val="0"/>
@@ -3444,13 +3706,13 @@
     <w:p/>
     <w:p>
       <w:r>
+        <w:lastRenderedPageBreak/>
         <w:tab/>
         <w:t>4.9.5 Trạng thái hệ thống sau khi thực hiên Use-case</w:t>
       </w:r>
     </w:p>
     <w:p>
       <w:r>
-        <w:lastRenderedPageBreak/>
         <w:tab/>
       </w:r>
       <w:r>
@@ -3481,7 +3743,7 @@
     </w:p>
     <w:p>
       <w:pPr>
-        <w:pStyle w:val="u3"/>
+        <w:pStyle w:val="Heading3"/>
       </w:pPr>
       <w:r>
         <w:t xml:space="preserve">4.10 </w:t>
@@ -3539,6 +3801,7 @@
       <w:r>
         <w:rPr>
           <w:noProof/>
+          <w:lang w:eastAsia="en-US"/>
         </w:rPr>
         <w:drawing>
           <wp:inline distT="0" distB="0" distL="0" distR="0">
@@ -3558,7 +3821,7 @@
                     </pic:cNvPicPr>
                   </pic:nvPicPr>
                   <pic:blipFill>
-                    <a:blip r:embed="rId15">
+                    <a:blip r:embed="rId20">
                       <a:extLst>
                         <a:ext uri="{28A0092B-C50C-407E-A947-70E740481C1C}">
                           <a14:useLocalDpi xmlns:a14="http://schemas.microsoft.com/office/drawing/2010/main" val="0"/>
@@ -3651,44 +3914,419 @@
     <w:p/>
     <w:p>
       <w:r>
+        <w:lastRenderedPageBreak/>
         <w:tab/>
         <w:t>4.10.4 Trạng thái hệ thống khi bắt đầu thực hiện Use-case</w:t>
       </w:r>
     </w:p>
     <w:p>
       <w:r>
+        <w:tab/>
+        <w:t>- Người dùng đã đăng nhập vào hệ thống.</w:t>
+      </w:r>
+    </w:p>
+    <w:p/>
+    <w:p>
+      <w:r>
+        <w:tab/>
+        <w:t>4.10.5 Trạng thái hệ thống sau khi thực hiên Use-case</w:t>
+      </w:r>
+    </w:p>
+    <w:p>
+      <w:r>
+        <w:tab/>
+        <w:t xml:space="preserve">- Thoát </w:t>
+      </w:r>
+      <w:r>
+        <w:t>khỏi hệ thống</w:t>
+      </w:r>
+      <w:r>
+        <w:t xml:space="preserve"> và trở về trạng thái chưa đăng nhập</w:t>
+      </w:r>
+      <w:r>
+        <w:t>.</w:t>
+      </w:r>
+    </w:p>
+    <w:p/>
+    <w:p>
+      <w:r>
+        <w:tab/>
+        <w:t>4.10.6 Điểm mở rộng</w:t>
+      </w:r>
+    </w:p>
+    <w:p>
+      <w:r>
+        <w:tab/>
+        <w:t>- Không có.</w:t>
+      </w:r>
+    </w:p>
+    <w:p>
+      <w:pPr>
+        <w:pStyle w:val="Heading3"/>
+      </w:pPr>
+      <w:r>
+        <w:t>4.11</w:t>
+      </w:r>
+      <w:r>
+        <w:tab/>
+        <w:t>Quản lý loại sản phẩm</w:t>
+      </w:r>
+    </w:p>
+    <w:p>
+      <w:pPr>
+        <w:ind w:firstLine="720"/>
+      </w:pPr>
+      <w:r>
+        <w:t>4.11.1 Tóm tắt:</w:t>
+      </w:r>
+    </w:p>
+    <w:p>
+      <w:pPr>
+        <w:ind w:firstLine="720"/>
+      </w:pPr>
+      <w:r>
+        <w:t>- Người sử dụng: quản lý hệ thống.</w:t>
+      </w:r>
+    </w:p>
+    <w:p>
+      <w:pPr>
+        <w:ind w:firstLine="720"/>
+      </w:pPr>
+      <w:r>
+        <w:t>- Quản lý thông tin loại sản phẩm</w:t>
+      </w:r>
+    </w:p>
+    <w:p>
+      <w:pPr>
+        <w:ind w:firstLine="720"/>
+      </w:pPr>
+    </w:p>
+    <w:p>
+      <w:r>
+        <w:tab/>
+        <w:t>4.11.2 Dòng sự kiện</w:t>
+      </w:r>
+      <w:r>
+        <w:t>:</w:t>
+      </w:r>
+    </w:p>
+    <w:p>
+      <w:r>
         <w:lastRenderedPageBreak/>
-        <w:tab/>
-        <w:t>- Người dùng đã đăng nhập vào hệ thống.</w:t>
+        <w:pict>
+          <v:shape id="_x0000_i1038" type="#_x0000_t75" style="width:471pt;height:9in">
+            <v:imagedata r:id="rId21" o:title="Quản lý loại sản phẩm"/>
+          </v:shape>
+        </w:pict>
+      </w:r>
+    </w:p>
+    <w:p>
+      <w:pPr>
+        <w:ind w:left="720" w:firstLine="720"/>
+      </w:pPr>
+      <w:r>
+        <w:lastRenderedPageBreak/>
+        <w:t>4.11.2.1 Dòng sự kiệ</w:t>
+      </w:r>
+      <w:r>
+        <w:t>n chính:</w:t>
+      </w:r>
+    </w:p>
+    <w:p>
+      <w:r>
+        <w:tab/>
+      </w:r>
+      <w:r>
+        <w:tab/>
+        <w:t>- (1</w:t>
+      </w:r>
+      <w:r>
+        <w:t>) Người dùng tùy chọn chức</w:t>
+      </w:r>
+      <w:r>
+        <w:t xml:space="preserve"> năng trên loại sản phẩm:</w:t>
+      </w:r>
+    </w:p>
+    <w:p>
+      <w:r>
+        <w:tab/>
+      </w:r>
+      <w:r>
+        <w:tab/>
+        <w:t>- (2</w:t>
+      </w:r>
+      <w:r>
+        <w:t>) Chọn tra cứ</w:t>
+      </w:r>
+      <w:r>
+        <w:t>u thông tin loại sản phẩm:</w:t>
+      </w:r>
+    </w:p>
+    <w:p>
+      <w:pPr>
+        <w:ind w:left="2160"/>
+      </w:pPr>
+      <w:r>
+        <w:t>+ (2.1</w:t>
+      </w:r>
+      <w:r>
+        <w:t>) Hiển thị kết quả tìm kiếm.</w:t>
+      </w:r>
+    </w:p>
+    <w:p>
+      <w:r>
+        <w:tab/>
+      </w:r>
+      <w:r>
+        <w:tab/>
+        <w:t>-  (3</w:t>
+      </w:r>
+      <w:r>
+        <w:t>) Chọ</w:t>
+      </w:r>
+      <w:r>
+        <w:t>n xóa loại sản phẩm</w:t>
+      </w:r>
+      <w:r>
+        <w:t>:</w:t>
+      </w:r>
+    </w:p>
+    <w:p>
+      <w:r>
+        <w:tab/>
+      </w:r>
+      <w:r>
+        <w:tab/>
+      </w:r>
+      <w:r>
+        <w:tab/>
+        <w:t>+ (3</w:t>
+      </w:r>
+      <w:r>
+        <w:t>.1) Xác nhậ</w:t>
+      </w:r>
+      <w:r>
+        <w:t>n xóa loại sản phẩm</w:t>
+      </w:r>
+    </w:p>
+    <w:p>
+      <w:r>
+        <w:tab/>
+      </w:r>
+      <w:r>
+        <w:tab/>
+      </w:r>
+      <w:r>
+        <w:tab/>
+        <w:t>+ (3</w:t>
+      </w:r>
+      <w:r>
+        <w:t>.2) Thưc hiệ</w:t>
+      </w:r>
+      <w:r>
+        <w:t>n xóa loại sản phẩm</w:t>
+      </w:r>
+      <w:r>
+        <w:t xml:space="preserve"> khỏi cơ sở dữ liệu.</w:t>
+      </w:r>
+    </w:p>
+    <w:p>
+      <w:r>
+        <w:tab/>
+      </w:r>
+      <w:r>
+        <w:tab/>
+        <w:t>- (4</w:t>
+      </w:r>
+      <w:r>
+        <w:t xml:space="preserve">) Chọn </w:t>
+      </w:r>
+      <w:r>
+        <w:t>thêm, sửa</w:t>
+      </w:r>
+      <w:r>
+        <w:t xml:space="preserve"> thông tin:</w:t>
+      </w:r>
+    </w:p>
+    <w:p>
+      <w:r>
+        <w:tab/>
+      </w:r>
+      <w:r>
+        <w:tab/>
+      </w:r>
+      <w:r>
+        <w:tab/>
+        <w:t>+ (4</w:t>
+      </w:r>
+      <w:r>
+        <w:t>.1) Hệ thống hiển thị</w:t>
+      </w:r>
+      <w:r>
+        <w:t xml:space="preserve"> khung nhập các thông tin</w:t>
+      </w:r>
+    </w:p>
+    <w:p>
+      <w:r>
+        <w:tab/>
+      </w:r>
+      <w:r>
+        <w:tab/>
+      </w:r>
+      <w:r>
+        <w:tab/>
+        <w:t>+ (4</w:t>
+      </w:r>
+      <w:r>
+        <w:t>.2) Người dùng nhập thông tin cần thiết.</w:t>
+      </w:r>
+    </w:p>
+    <w:p>
+      <w:r>
+        <w:tab/>
+      </w:r>
+      <w:r>
+        <w:tab/>
+      </w:r>
+      <w:r>
+        <w:tab/>
+        <w:t>+ (4</w:t>
+      </w:r>
+      <w:r>
+        <w:t>.3) Kiểm tra trường bắt buộc.</w:t>
+      </w:r>
+    </w:p>
+    <w:p>
+      <w:r>
+        <w:tab/>
+      </w:r>
+      <w:r>
+        <w:tab/>
+      </w:r>
+      <w:r>
+        <w:tab/>
+        <w:t>+ (4</w:t>
+      </w:r>
+      <w:r>
+        <w:t>.4) Kiểm tra thông tin.</w:t>
+      </w:r>
+    </w:p>
+    <w:p>
+      <w:r>
+        <w:tab/>
+      </w:r>
+      <w:r>
+        <w:tab/>
+      </w:r>
+      <w:r>
+        <w:tab/>
+        <w:t>+ (4.5) Lưu thông tin loại sản phẩm mới hoặc cập nhập thông tin loại sản.</w:t>
+      </w:r>
+    </w:p>
+    <w:p>
+      <w:r>
+        <w:tab/>
+      </w:r>
+      <w:r>
+        <w:tab/>
+        <w:t>4.11.2.2 Dòng sự kiện khác</w:t>
+      </w:r>
+    </w:p>
+    <w:p>
+      <w:r>
+        <w:tab/>
+      </w:r>
+      <w:r>
+        <w:tab/>
+        <w:t>- (1) Lỗi khi tìm kiếm thông tin: Thông báo lỗi.</w:t>
+      </w:r>
+    </w:p>
+    <w:p>
+      <w:r>
+        <w:tab/>
+      </w:r>
+      <w:r>
+        <w:tab/>
+        <w:t>- (2) Không đồ</w:t>
+      </w:r>
+      <w:r>
+        <w:t>ng ý xóa loại sản phẩm</w:t>
+      </w:r>
+      <w:r>
+        <w:t>: Trở về chọn chức năng.</w:t>
+      </w:r>
+    </w:p>
+    <w:p>
+      <w:pPr>
+        <w:ind w:left="1440"/>
+      </w:pPr>
+      <w:r>
+        <w:t>- (3) Thông tin nhập không hợp lệ: Thông báo và trở về chọn chức năng.</w:t>
+      </w:r>
+    </w:p>
+    <w:p>
+      <w:pPr>
+        <w:ind w:left="1440"/>
+      </w:pPr>
+    </w:p>
+    <w:p>
+      <w:r>
+        <w:tab/>
+        <w:t>4.11.3 Các yêu cầu đặc biệt</w:t>
+      </w:r>
+    </w:p>
+    <w:p>
+      <w:r>
+        <w:tab/>
+        <w:t>- Phải đăng nhập thành công với quyền quản lý hệ thống.</w:t>
       </w:r>
     </w:p>
     <w:p/>
     <w:p>
       <w:r>
         <w:tab/>
-        <w:t>4.10.5 Trạng thái hệ thống sau khi thực hiên Use-case</w:t>
-      </w:r>
-    </w:p>
-    <w:p>
-      <w:r>
-        <w:tab/>
-        <w:t xml:space="preserve">- Thoát </w:t>
-      </w:r>
-      <w:r>
-        <w:t>khỏi hệ thống</w:t>
-      </w:r>
-      <w:r>
-        <w:t xml:space="preserve"> và trở về trạng thái chưa đăng nhập</w:t>
-      </w:r>
-      <w:r>
-        <w:t>.</w:t>
+        <w:t>4.11.4 Trạng thái hệ thống khi bắt đầu thực hiện Use-case</w:t>
+      </w:r>
+    </w:p>
+    <w:p>
+      <w:r>
+        <w:tab/>
+        <w:t>- Truy cập vào chức năng quả</w:t>
+      </w:r>
+      <w:r>
+        <w:t>n lý loại sản phẩm</w:t>
       </w:r>
     </w:p>
     <w:p/>
     <w:p>
       <w:r>
         <w:tab/>
-        <w:t>4.10.6 Điểm mở rộng</w:t>
+        <w:t>4.11.5 Trạng thái hệ thống sau khi thực hiên Use-case</w:t>
+      </w:r>
+    </w:p>
+    <w:p>
+      <w:r>
+        <w:tab/>
+        <w:t>- Thông tin được cập nhật xuống cơ sở dử liệu.</w:t>
+      </w:r>
+    </w:p>
+    <w:p>
+      <w:pPr>
+        <w:ind w:firstLine="720"/>
+      </w:pPr>
+      <w:r>
+        <w:t>-  Nếu thất bại: hiển thị thông báo không thành công cho người dùng.</w:t>
+      </w:r>
+    </w:p>
+    <w:p>
+      <w:pPr>
+        <w:ind w:firstLine="720"/>
+      </w:pPr>
+    </w:p>
+    <w:p>
+      <w:r>
+        <w:tab/>
+        <w:t>4.11.6 Điểm mở rộng</w:t>
       </w:r>
     </w:p>
     <w:p>
@@ -3697,22 +4335,11 @@
         <w:t>- Không có.</w:t>
       </w:r>
     </w:p>
-    <w:p>
-      <w:pPr>
-        <w:pStyle w:val="u3"/>
-      </w:pPr>
-      <w:r>
-        <w:t>4.11</w:t>
-      </w:r>
-      <w:r>
-        <w:tab/>
-        <w:t>Quản lý loại sản phẩm</w:t>
-      </w:r>
-    </w:p>
     <w:p/>
-    <w:p>
-      <w:pPr>
-        <w:pStyle w:val="u3"/>
+    <w:p/>
+    <w:p>
+      <w:pPr>
+        <w:pStyle w:val="Heading3"/>
       </w:pPr>
       <w:r>
         <w:t>4.12</w:t>
@@ -3725,7 +4352,7 @@
     <w:p/>
     <w:p>
       <w:pPr>
-        <w:pStyle w:val="u3"/>
+        <w:pStyle w:val="Heading3"/>
       </w:pPr>
       <w:r>
         <w:t>4.13</w:t>
@@ -3789,6 +4416,7 @@
       <w:r>
         <w:rPr>
           <w:noProof/>
+          <w:lang w:eastAsia="en-US"/>
         </w:rPr>
         <w:lastRenderedPageBreak/>
         <w:drawing>
@@ -3809,7 +4437,7 @@
                     </pic:cNvPicPr>
                   </pic:nvPicPr>
                   <pic:blipFill>
-                    <a:blip r:embed="rId16">
+                    <a:blip r:embed="rId22">
                       <a:extLst>
                         <a:ext uri="{28A0092B-C50C-407E-A947-70E740481C1C}">
                           <a14:useLocalDpi xmlns:a14="http://schemas.microsoft.com/office/drawing/2010/main" val="0"/>
@@ -4124,7 +4752,7 @@
     <w:p/>
     <w:p>
       <w:pPr>
-        <w:pStyle w:val="u3"/>
+        <w:pStyle w:val="Heading3"/>
       </w:pPr>
       <w:r>
         <w:t>4.14</w:t>
@@ -4194,6 +4822,7 @@
       <w:r>
         <w:rPr>
           <w:noProof/>
+          <w:lang w:eastAsia="en-US"/>
         </w:rPr>
         <w:lastRenderedPageBreak/>
         <w:drawing>
@@ -4214,7 +4843,7 @@
                     </pic:cNvPicPr>
                   </pic:nvPicPr>
                   <pic:blipFill>
-                    <a:blip r:embed="rId17">
+                    <a:blip r:embed="rId23">
                       <a:extLst>
                         <a:ext uri="{28A0092B-C50C-407E-A947-70E740481C1C}">
                           <a14:useLocalDpi xmlns:a14="http://schemas.microsoft.com/office/drawing/2010/main" val="0"/>
@@ -4505,7 +5134,7 @@
     <w:p/>
     <w:p>
       <w:pPr>
-        <w:pStyle w:val="u3"/>
+        <w:pStyle w:val="Heading3"/>
       </w:pPr>
       <w:r>
         <w:t>4.15</w:t>
@@ -4518,7 +5147,7 @@
     <w:p/>
     <w:p>
       <w:pPr>
-        <w:pStyle w:val="u3"/>
+        <w:pStyle w:val="Heading3"/>
       </w:pPr>
       <w:r>
         <w:t>4.16</w:t>
@@ -4557,6 +5186,7 @@
       <w:r>
         <w:rPr>
           <w:noProof/>
+          <w:lang w:eastAsia="en-US"/>
         </w:rPr>
         <w:lastRenderedPageBreak/>
         <w:drawing>
@@ -4577,7 +5207,7 @@
                     </pic:cNvPicPr>
                   </pic:nvPicPr>
                   <pic:blipFill>
-                    <a:blip r:embed="rId18">
+                    <a:blip r:embed="rId24">
                       <a:extLst>
                         <a:ext uri="{28A0092B-C50C-407E-A947-70E740481C1C}">
                           <a14:useLocalDpi xmlns:a14="http://schemas.microsoft.com/office/drawing/2010/main" val="0"/>
@@ -4702,8 +5332,6 @@
     <w:p>
       <w:r>
         <w:tab/>
-      </w:r>
-      <w:r>
         <w:t>- Phải đăng nhập thành công với quyền quản lý hệ thống.</w:t>
       </w:r>
     </w:p>
@@ -4733,66 +5361,962 @@
         <w:t>- Hiển thị biểu đồ thống kê và danh sách cho người dùng.</w:t>
       </w:r>
     </w:p>
-    <w:p>
+    <w:p/>
+    <w:p>
+      <w:r>
+        <w:tab/>
+        <w:t>4.16.6 Điểm mở rộng</w:t>
+      </w:r>
+    </w:p>
+    <w:p>
+      <w:r>
+        <w:lastRenderedPageBreak/>
+        <w:tab/>
+        <w:t>- Không có.</w:t>
+      </w:r>
+    </w:p>
+    <w:p>
+      <w:pPr>
+        <w:pStyle w:val="Heading3"/>
+      </w:pPr>
+      <w:r>
+        <w:t>4.17</w:t>
+      </w:r>
+      <w:r>
+        <w:tab/>
+        <w:t>Quản lý size</w:t>
+      </w:r>
+    </w:p>
+    <w:p>
+      <w:pPr>
+        <w:ind w:firstLine="720"/>
+      </w:pPr>
+      <w:r>
+        <w:t>4.17.1 Tóm tắt:</w:t>
+      </w:r>
+    </w:p>
+    <w:p>
+      <w:pPr>
+        <w:ind w:firstLine="720"/>
+      </w:pPr>
+      <w:r>
+        <w:t>- Người sử dụng: quản lý hệ thống.</w:t>
+      </w:r>
+    </w:p>
+    <w:p>
+      <w:pPr>
+        <w:ind w:firstLine="720"/>
+      </w:pPr>
+      <w:r>
+        <w:t>- Quản lý thông tin loại sản phẩm</w:t>
+      </w:r>
+    </w:p>
+    <w:p>
+      <w:pPr>
+        <w:ind w:firstLine="720"/>
+      </w:pPr>
+    </w:p>
+    <w:p>
+      <w:r>
+        <w:tab/>
+        <w:t>4.17.2 Dòng sự kiện</w:t>
+      </w:r>
+      <w:r>
+        <w:t>:</w:t>
+      </w:r>
+    </w:p>
+    <w:p>
+      <w:r>
+        <w:lastRenderedPageBreak/>
+        <w:pict>
+          <v:shape id="_x0000_i1040" type="#_x0000_t75" style="width:465pt;height:9in">
+            <v:imagedata r:id="rId25" o:title="Quản lý Size"/>
+          </v:shape>
+        </w:pict>
+      </w:r>
+    </w:p>
+    <w:p>
+      <w:pPr>
+        <w:ind w:left="720" w:firstLine="720"/>
+      </w:pPr>
+      <w:r>
+        <w:lastRenderedPageBreak/>
+        <w:t>4.17.2.1 Dòng sự kiện chính:</w:t>
+      </w:r>
+    </w:p>
+    <w:p>
+      <w:r>
+        <w:tab/>
+      </w:r>
+      <w:r>
+        <w:tab/>
+        <w:t>- (1) Người dùng tùy chọn chức năng trên loại size:</w:t>
+      </w:r>
+    </w:p>
+    <w:p>
+      <w:r>
+        <w:tab/>
+      </w:r>
+      <w:r>
+        <w:tab/>
+        <w:t>- (2) Chọn tra cứu thông tin size:</w:t>
+      </w:r>
+    </w:p>
+    <w:p>
+      <w:pPr>
+        <w:ind w:left="2160"/>
+      </w:pPr>
+      <w:r>
+        <w:t>+ (2.1) Hiển thị kết quả tìm kiếm.</w:t>
+      </w:r>
+    </w:p>
+    <w:p>
+      <w:r>
+        <w:tab/>
+      </w:r>
+      <w:r>
+        <w:tab/>
+        <w:t>-  (3) Chọn xóa size:</w:t>
+      </w:r>
+    </w:p>
+    <w:p>
+      <w:r>
+        <w:tab/>
+      </w:r>
+      <w:r>
+        <w:tab/>
+      </w:r>
+      <w:r>
+        <w:tab/>
+        <w:t>+ (3.1) Xác nhận xóa size.</w:t>
+      </w:r>
+    </w:p>
+    <w:p>
+      <w:r>
+        <w:tab/>
+      </w:r>
+      <w:r>
+        <w:tab/>
+      </w:r>
+      <w:r>
+        <w:tab/>
+        <w:t>+ (3.2) Thưc hiện xóa size khỏi cơ sở dữ liệu.</w:t>
+      </w:r>
+    </w:p>
+    <w:p>
+      <w:r>
+        <w:tab/>
+      </w:r>
+      <w:r>
+        <w:tab/>
+        <w:t>- (4) Chọn thêm, sửa thông tin:</w:t>
+      </w:r>
+    </w:p>
+    <w:p>
+      <w:r>
+        <w:tab/>
+      </w:r>
+      <w:r>
+        <w:tab/>
+      </w:r>
+      <w:r>
+        <w:tab/>
+        <w:t>+ (4.1) Hệ thống hiển thị khung nhập các thông tin</w:t>
+      </w:r>
+    </w:p>
+    <w:p>
+      <w:r>
+        <w:tab/>
+      </w:r>
+      <w:r>
+        <w:tab/>
+      </w:r>
+      <w:r>
+        <w:tab/>
+        <w:t>+ (4.2) Người dùng nhập thông tin cần thiết.</w:t>
+      </w:r>
+    </w:p>
+    <w:p>
+      <w:r>
+        <w:tab/>
+      </w:r>
+      <w:r>
+        <w:tab/>
+      </w:r>
+      <w:r>
+        <w:tab/>
+        <w:t>+ (4.3) Kiểm tra trường bắt buộc.</w:t>
+      </w:r>
+    </w:p>
+    <w:p>
+      <w:r>
+        <w:tab/>
+      </w:r>
+      <w:r>
+        <w:tab/>
+      </w:r>
+      <w:r>
+        <w:tab/>
+        <w:t>+ (4.4) Kiểm tra thông tin.</w:t>
+      </w:r>
+    </w:p>
+    <w:p>
+      <w:r>
+        <w:tab/>
+      </w:r>
+      <w:r>
+        <w:tab/>
+      </w:r>
+      <w:r>
+        <w:tab/>
+        <w:t>+ (4.5) Lưu thông tin size mới hoặc cập nhập thông tin size.</w:t>
+      </w:r>
+    </w:p>
+    <w:p>
+      <w:r>
+        <w:tab/>
+      </w:r>
+      <w:r>
+        <w:tab/>
+        <w:t>4.17.2.2 Dòng sự kiện khác</w:t>
+      </w:r>
+    </w:p>
+    <w:p>
+      <w:r>
+        <w:tab/>
+      </w:r>
+      <w:r>
+        <w:tab/>
+        <w:t>- (1) Lỗi khi tìm kiếm thông tin: Thông báo lỗi.</w:t>
+      </w:r>
+    </w:p>
+    <w:p>
+      <w:r>
+        <w:tab/>
+      </w:r>
+      <w:r>
+        <w:tab/>
+        <w:t>- (2) Không đồng ý xóa size: Trở về chọn chức năng.</w:t>
+      </w:r>
+    </w:p>
+    <w:p>
+      <w:pPr>
+        <w:ind w:left="1440"/>
+      </w:pPr>
+      <w:r>
+        <w:t>- (3) Thông tin nhập không hợp lệ: Thông báo và trở về chọn chức năng.</w:t>
+      </w:r>
+    </w:p>
+    <w:p>
+      <w:pPr>
+        <w:ind w:left="1440"/>
+      </w:pPr>
+    </w:p>
+    <w:p>
+      <w:r>
+        <w:tab/>
+        <w:t>4.17.3 Các yêu cầu đặc biệt</w:t>
+      </w:r>
+    </w:p>
+    <w:p>
+      <w:r>
+        <w:tab/>
+        <w:t>- Phải đăng nhập thành công với quyền quản lý hệ thống.</w:t>
+      </w:r>
+    </w:p>
+    <w:p/>
+    <w:p>
+      <w:r>
+        <w:tab/>
+        <w:t>4.17.4 Trạng thái hệ thống khi bắt đầu thực hiện Use-case</w:t>
+      </w:r>
+    </w:p>
+    <w:p>
+      <w:r>
+        <w:tab/>
+        <w:t>- Truy cập vào chức năng quản lý size.</w:t>
+      </w:r>
+    </w:p>
+    <w:p/>
+    <w:p>
+      <w:r>
+        <w:tab/>
+        <w:t>4.17.5 Trạng thái hệ thống sau khi thực hiên Use-case</w:t>
+      </w:r>
+    </w:p>
+    <w:p>
+      <w:r>
+        <w:tab/>
+        <w:t>- Thông tin được cập nhật xuống cơ sở dử liệu.</w:t>
+      </w:r>
+    </w:p>
+    <w:p>
+      <w:pPr>
+        <w:ind w:firstLine="720"/>
+      </w:pPr>
+      <w:r>
+        <w:t>-  Nếu thất bại: hiển thị thông báo không thành công cho người dùng.</w:t>
+      </w:r>
+    </w:p>
+    <w:p>
+      <w:pPr>
+        <w:ind w:firstLine="720"/>
+      </w:pPr>
+    </w:p>
+    <w:p>
+      <w:r>
+        <w:tab/>
+        <w:t>4.17.6 Điểm mở rộng</w:t>
+      </w:r>
+    </w:p>
+    <w:p>
+      <w:r>
+        <w:tab/>
+        <w:t>- Không có.</w:t>
+      </w:r>
+    </w:p>
+    <w:p>
+      <w:pPr>
+        <w:pStyle w:val="Heading3"/>
+      </w:pPr>
+      <w:r>
+        <w:t>4.18</w:t>
+      </w:r>
+      <w:r>
+        <w:tab/>
+        <w:t>Quản lý color</w:t>
+      </w:r>
+    </w:p>
+    <w:p>
+      <w:pPr>
+        <w:ind w:firstLine="720"/>
+      </w:pPr>
+      <w:r>
+        <w:t>4.18</w:t>
+      </w:r>
+      <w:r>
+        <w:t>.1 Tóm tắt:</w:t>
+      </w:r>
+    </w:p>
+    <w:p>
+      <w:pPr>
+        <w:ind w:firstLine="720"/>
+      </w:pPr>
+      <w:r>
+        <w:t>- Người sử dụng: quản lý hệ thống.</w:t>
+      </w:r>
+    </w:p>
+    <w:p>
+      <w:pPr>
+        <w:ind w:firstLine="720"/>
+      </w:pPr>
+      <w:r>
+        <w:t>- Quản lý thông tin các màu sắc.</w:t>
+      </w:r>
+    </w:p>
+    <w:p>
+      <w:pPr>
+        <w:ind w:firstLine="720"/>
+      </w:pPr>
+    </w:p>
+    <w:p>
+      <w:r>
+        <w:tab/>
+        <w:t>4.18</w:t>
+      </w:r>
+      <w:r>
+        <w:t>.2 Dòng sự kiện</w:t>
+      </w:r>
+      <w:r>
+        <w:t>:</w:t>
+      </w:r>
+    </w:p>
+    <w:p>
+      <w:r>
+        <w:lastRenderedPageBreak/>
+        <w:pict>
+          <v:shape id="_x0000_i1042" type="#_x0000_t75" style="width:473.25pt;height:9in">
+            <v:imagedata r:id="rId26" o:title="Quản lý Color"/>
+          </v:shape>
+        </w:pict>
+      </w:r>
+    </w:p>
+    <w:p>
+      <w:pPr>
+        <w:ind w:left="720" w:firstLine="720"/>
+      </w:pPr>
+      <w:r>
+        <w:lastRenderedPageBreak/>
+        <w:t>4.11.2.1 Dòng sự kiện chính:</w:t>
+      </w:r>
+    </w:p>
+    <w:p>
+      <w:r>
+        <w:tab/>
+      </w:r>
+      <w:r>
+        <w:tab/>
+        <w:t>- (1) Người dùng tùy chọn chức năng trên màu sắc:</w:t>
+      </w:r>
+    </w:p>
+    <w:p>
+      <w:r>
+        <w:tab/>
+      </w:r>
+      <w:r>
+        <w:tab/>
+        <w:t>- (2) Chọn tra cứu thông tin màu sắc:</w:t>
+      </w:r>
+    </w:p>
+    <w:p>
+      <w:pPr>
+        <w:ind w:left="2160"/>
+      </w:pPr>
+      <w:r>
+        <w:t>+ (2.1) Hiển thị kết quả tìm kiếm.</w:t>
+      </w:r>
+    </w:p>
+    <w:p>
+      <w:r>
+        <w:tab/>
+      </w:r>
+      <w:r>
+        <w:tab/>
+        <w:t>-  (3) Chọn xóa màu sắc:</w:t>
+      </w:r>
+    </w:p>
+    <w:p>
+      <w:r>
+        <w:tab/>
+      </w:r>
+      <w:r>
+        <w:tab/>
+      </w:r>
+      <w:r>
+        <w:tab/>
+        <w:t>+ (3.1) Xác nhận xóa màu sắc</w:t>
+      </w:r>
+    </w:p>
+    <w:p>
+      <w:r>
+        <w:tab/>
+      </w:r>
+      <w:r>
+        <w:tab/>
+      </w:r>
+      <w:r>
+        <w:tab/>
+        <w:t>+ (3.2) Thưc hiệ</w:t>
+      </w:r>
+      <w:r>
+        <w:t>n xóa màu sắc</w:t>
+      </w:r>
+      <w:r>
+        <w:t xml:space="preserve"> khỏi cơ sở dữ liệu.</w:t>
+      </w:r>
+    </w:p>
+    <w:p>
+      <w:r>
+        <w:tab/>
+      </w:r>
+      <w:r>
+        <w:tab/>
+        <w:t>- (4) Chọn thêm, sửa thông tin:</w:t>
+      </w:r>
+    </w:p>
+    <w:p>
+      <w:r>
+        <w:tab/>
+      </w:r>
+      <w:r>
+        <w:tab/>
+      </w:r>
+      <w:r>
+        <w:tab/>
+        <w:t>+ (4.1) Hệ thống hiển thị khung nhập các thông tin</w:t>
+      </w:r>
+    </w:p>
+    <w:p>
+      <w:r>
+        <w:tab/>
+      </w:r>
+      <w:r>
+        <w:tab/>
+      </w:r>
+      <w:r>
+        <w:tab/>
+        <w:t>+ (4.2) Người dùng nhập thông tin cần thiết.</w:t>
+      </w:r>
+    </w:p>
+    <w:p>
+      <w:r>
+        <w:tab/>
+      </w:r>
+      <w:r>
+        <w:tab/>
+      </w:r>
+      <w:r>
+        <w:tab/>
+        <w:t>+ (4.3) Kiểm tra trường bắt buộc.</w:t>
+      </w:r>
+    </w:p>
+    <w:p>
+      <w:r>
+        <w:tab/>
+      </w:r>
+      <w:r>
+        <w:tab/>
+      </w:r>
+      <w:r>
+        <w:tab/>
+        <w:t>+ (4.4) Kiểm tra thông tin.</w:t>
+      </w:r>
+    </w:p>
+    <w:p>
+      <w:r>
+        <w:tab/>
+      </w:r>
+      <w:r>
+        <w:tab/>
+      </w:r>
+      <w:r>
+        <w:tab/>
+        <w:t>+ (4.5) Lưu thông tin màu sắc</w:t>
+      </w:r>
+      <w:r>
+        <w:t xml:space="preserve"> mới hoặc cập nhập thông tin loại sản.</w:t>
+      </w:r>
+    </w:p>
+    <w:p>
+      <w:r>
+        <w:tab/>
+      </w:r>
+      <w:r>
+        <w:tab/>
+        <w:t>4.11.2.2 Dòng sự kiện khác</w:t>
+      </w:r>
+    </w:p>
+    <w:p>
+      <w:r>
+        <w:tab/>
+      </w:r>
+      <w:r>
+        <w:tab/>
+        <w:t>- (1) Lỗi khi tìm kiếm thông tin: Thông báo lỗi.</w:t>
+      </w:r>
+    </w:p>
+    <w:p>
+      <w:r>
+        <w:tab/>
+      </w:r>
+      <w:r>
+        <w:tab/>
+        <w:t>- (2) Không đồ</w:t>
+      </w:r>
+      <w:r>
+        <w:t>ng ý xóa màu sắc</w:t>
+      </w:r>
+      <w:r>
+        <w:t>: Trở về chọn chức năng.</w:t>
+      </w:r>
+    </w:p>
+    <w:p>
+      <w:pPr>
+        <w:ind w:left="1440"/>
+      </w:pPr>
+      <w:r>
+        <w:t>- (3) Thông tin nhập không hợp lệ: Thông báo và trở về chọn chức năng.</w:t>
+      </w:r>
+    </w:p>
+    <w:p>
+      <w:pPr>
+        <w:ind w:left="1440"/>
+      </w:pPr>
+    </w:p>
+    <w:p>
+      <w:r>
+        <w:tab/>
+        <w:t>4.18</w:t>
+      </w:r>
+      <w:r>
+        <w:t>.3 Các yêu cầu đặc biệt</w:t>
+      </w:r>
+    </w:p>
+    <w:p>
+      <w:r>
+        <w:tab/>
+        <w:t>- Phải đăng nhập thành công với quyền quản lý hệ thống.</w:t>
+      </w:r>
+    </w:p>
+    <w:p/>
+    <w:p>
+      <w:r>
+        <w:tab/>
+        <w:t>4.18</w:t>
+      </w:r>
+      <w:r>
+        <w:t>.4 Trạng thái hệ thống khi bắt đầu thực hiện Use-case</w:t>
+      </w:r>
+    </w:p>
+    <w:p>
+      <w:r>
+        <w:tab/>
+        <w:t xml:space="preserve">- Truy cập vào chức năng quản lý </w:t>
+      </w:r>
+      <w:r>
+        <w:t>màu sắc.</w:t>
+      </w:r>
+    </w:p>
+    <w:p/>
+    <w:p>
+      <w:r>
+        <w:tab/>
+        <w:t>4.18</w:t>
+      </w:r>
+      <w:r>
+        <w:t>.5 Trạng thái hệ thống sau khi thực hiên Use-case</w:t>
+      </w:r>
+    </w:p>
+    <w:p>
+      <w:r>
+        <w:tab/>
+        <w:t>- Thông tin được cập nhật xuống cơ sở dử liệu.</w:t>
+      </w:r>
+    </w:p>
+    <w:p>
+      <w:pPr>
+        <w:ind w:firstLine="720"/>
+      </w:pPr>
+      <w:r>
+        <w:t>-  Nếu thất bại: hiển thị thông báo không thành công cho người dùng.</w:t>
+      </w:r>
+    </w:p>
+    <w:p>
+      <w:pPr>
+        <w:ind w:firstLine="720"/>
+      </w:pPr>
+    </w:p>
+    <w:p>
+      <w:r>
+        <w:tab/>
+        <w:t>4.18</w:t>
+      </w:r>
+      <w:r>
+        <w:t>.6 Điểm mở rộng</w:t>
+      </w:r>
+    </w:p>
+    <w:p>
+      <w:r>
+        <w:tab/>
+        <w:t>- Không có.</w:t>
+      </w:r>
+    </w:p>
+    <w:p>
+      <w:pPr>
+        <w:pStyle w:val="Heading3"/>
+      </w:pPr>
+      <w:r>
+        <w:t>4.19</w:t>
+      </w:r>
+      <w:r>
+        <w:tab/>
+        <w:t>Quản lý địa chỉ</w:t>
+      </w:r>
+    </w:p>
+    <w:p/>
+    <w:p>
+      <w:pPr>
+        <w:ind w:firstLine="720"/>
+      </w:pPr>
+      <w:r>
+        <w:t>4.19.1 Tóm tắt:</w:t>
+      </w:r>
+    </w:p>
+    <w:p>
+      <w:pPr>
+        <w:ind w:firstLine="720"/>
+      </w:pPr>
+      <w:r>
+        <w:t>- Người sử dụng: quản lý hệ thống.</w:t>
+      </w:r>
+    </w:p>
+    <w:p>
+      <w:pPr>
+        <w:ind w:firstLine="720"/>
+      </w:pPr>
+      <w:r>
+        <w:t>- Quản lý thông tin địa chỉ.</w:t>
+      </w:r>
+    </w:p>
+    <w:p>
+      <w:pPr>
+        <w:ind w:firstLine="720"/>
+      </w:pPr>
+    </w:p>
+    <w:p>
+      <w:r>
+        <w:tab/>
+        <w:t>4.19.2 Dòng sự kiện:</w:t>
+      </w:r>
+    </w:p>
+    <w:p>
+      <w:r>
+        <w:lastRenderedPageBreak/>
+        <w:pict>
+          <v:shape id="_x0000_i1044" type="#_x0000_t75" style="width:465pt;height:9in">
+            <v:imagedata r:id="rId27" o:title="Quản lý địa chỉ"/>
+          </v:shape>
+        </w:pict>
+      </w:r>
+    </w:p>
+    <w:p>
+      <w:pPr>
+        <w:ind w:left="720" w:firstLine="720"/>
+      </w:pPr>
+      <w:r>
+        <w:lastRenderedPageBreak/>
+        <w:t>4.19.2.1 Dòng sự kiện chính:</w:t>
+      </w:r>
+    </w:p>
+    <w:p>
+      <w:r>
+        <w:tab/>
+      </w:r>
+      <w:r>
+        <w:tab/>
+        <w:t>- (1) Người dùng tùy chọn chức năng trên địa chỉ:</w:t>
+      </w:r>
+    </w:p>
+    <w:p>
+      <w:r>
+        <w:tab/>
+      </w:r>
+      <w:r>
+        <w:tab/>
+        <w:t>- (2) Chọn tra cứu thông tin địa chỉ:</w:t>
+      </w:r>
+    </w:p>
+    <w:p>
+      <w:pPr>
+        <w:ind w:left="2160"/>
+      </w:pPr>
+      <w:r>
+        <w:t>+ (2.1) Hiển thị kết quả tìm kiếm.</w:t>
+      </w:r>
+    </w:p>
+    <w:p>
+      <w:r>
+        <w:tab/>
+      </w:r>
+      <w:r>
+        <w:tab/>
+        <w:t>-  (3) Chọn xóa địa chỉ:</w:t>
+      </w:r>
+    </w:p>
+    <w:p>
+      <w:r>
+        <w:tab/>
+      </w:r>
+      <w:r>
+        <w:tab/>
+      </w:r>
+      <w:r>
+        <w:tab/>
+        <w:t>+ (3.1) Xác nhận xóa địa chỉ.</w:t>
+      </w:r>
+    </w:p>
+    <w:p>
+      <w:r>
+        <w:tab/>
+      </w:r>
+      <w:r>
+        <w:tab/>
+      </w:r>
+      <w:r>
+        <w:tab/>
+        <w:t>+ (3.2) Thưc hiện xóa địa chỉ khỏi cơ sở dữ liệu.</w:t>
+      </w:r>
+    </w:p>
+    <w:p>
+      <w:r>
+        <w:tab/>
+      </w:r>
+      <w:r>
+        <w:tab/>
+        <w:t>- (4) Chọn thêm, sửa thông tin:</w:t>
+      </w:r>
+    </w:p>
+    <w:p>
+      <w:r>
+        <w:tab/>
+      </w:r>
+      <w:r>
+        <w:tab/>
+      </w:r>
+      <w:r>
+        <w:tab/>
+        <w:t>+ (4.1) Hệ thống hiển thị khung nhập các thông tin</w:t>
+      </w:r>
+    </w:p>
+    <w:p>
+      <w:r>
+        <w:tab/>
+      </w:r>
+      <w:r>
+        <w:tab/>
+      </w:r>
+      <w:r>
+        <w:tab/>
+        <w:t>+ (4.2) Người dùng nhập thông tin cần thiết.</w:t>
+      </w:r>
+    </w:p>
+    <w:p>
+      <w:r>
+        <w:tab/>
+      </w:r>
+      <w:r>
+        <w:tab/>
+      </w:r>
+      <w:r>
+        <w:tab/>
+        <w:t>+ (4.3) Kiểm tra trường bắt buộc.</w:t>
+      </w:r>
+    </w:p>
+    <w:p>
+      <w:r>
+        <w:tab/>
+      </w:r>
+      <w:r>
+        <w:tab/>
+      </w:r>
+      <w:r>
+        <w:tab/>
+        <w:t>+ (4.4) Kiểm tra thông tin.</w:t>
+      </w:r>
+    </w:p>
+    <w:p>
+      <w:r>
+        <w:tab/>
+      </w:r>
+      <w:r>
+        <w:tab/>
+      </w:r>
+      <w:r>
+        <w:tab/>
+        <w:t>+ (4.5) Lưu thông tin địa chỉ mới hoặc cập nhập thông tin địa chỉ.</w:t>
+      </w:r>
+    </w:p>
+    <w:p>
+      <w:r>
+        <w:tab/>
+      </w:r>
+      <w:r>
+        <w:tab/>
+        <w:t>4.19.2.2 Dòng sự kiện khác</w:t>
+      </w:r>
+    </w:p>
+    <w:p>
+      <w:r>
+        <w:tab/>
+      </w:r>
+      <w:r>
+        <w:tab/>
+        <w:t>- (1) Lỗi khi tìm kiếm thông tin: Thông báo lỗi.</w:t>
+      </w:r>
+    </w:p>
+    <w:p>
+      <w:r>
+        <w:tab/>
+      </w:r>
+      <w:r>
+        <w:tab/>
+        <w:t>- (2) Không đồng ý xóa địa chỉ: Trở về chọn chức năng.</w:t>
+      </w:r>
+    </w:p>
+    <w:p>
+      <w:pPr>
+        <w:ind w:left="1440"/>
+      </w:pPr>
+      <w:r>
+        <w:t>- (3) Thông tin nhập không hợp lệ: Thông báo và trở về chọn chức năng.</w:t>
+      </w:r>
+    </w:p>
+    <w:p>
+      <w:pPr>
+        <w:ind w:left="1440"/>
+      </w:pPr>
+    </w:p>
+    <w:p>
+      <w:r>
+        <w:tab/>
+        <w:t>4.19.3 Các yêu cầu đặc biệt</w:t>
+      </w:r>
+    </w:p>
+    <w:p>
+      <w:r>
+        <w:tab/>
+        <w:t>- Phải đăng nhập thành công với quyền quản lý hệ thống.</w:t>
+      </w:r>
+    </w:p>
+    <w:p/>
+    <w:p>
+      <w:r>
+        <w:tab/>
+        <w:t>4.19.4 Trạng thái hệ thống khi bắt đầu thực hiện Use-case</w:t>
+      </w:r>
+    </w:p>
+    <w:p>
+      <w:r>
+        <w:tab/>
+        <w:t>- Truy cập vào chức năng quản lý địa chỉ.</w:t>
+      </w:r>
+    </w:p>
+    <w:p/>
+    <w:p>
+      <w:r>
+        <w:tab/>
+        <w:t>4.19.5 Trạng thái hệ thống sau khi thực hiên Use-case</w:t>
+      </w:r>
+    </w:p>
+    <w:p>
+      <w:r>
+        <w:tab/>
+        <w:t>- Thông tin được cập nhật xuống cơ sở dử liệu.</w:t>
+      </w:r>
+    </w:p>
+    <w:p>
+      <w:pPr>
+        <w:ind w:firstLine="720"/>
+      </w:pPr>
+      <w:r>
+        <w:t>-  Nếu thất bại: hiển thị thông báo không thành công cho ngư</w:t>
+      </w:r>
       <w:bookmarkStart w:id="9" w:name="_GoBack"/>
       <w:bookmarkEnd w:id="9"/>
-    </w:p>
-    <w:p>
-      <w:r>
-        <w:tab/>
-        <w:t>4.16.6 Điểm mở rộng</w:t>
-      </w:r>
-    </w:p>
-    <w:p>
-      <w:r>
-        <w:lastRenderedPageBreak/>
+      <w:r>
+        <w:t>ời dùng.</w:t>
+      </w:r>
+    </w:p>
+    <w:p>
+      <w:pPr>
+        <w:ind w:firstLine="720"/>
+      </w:pPr>
+    </w:p>
+    <w:p>
+      <w:r>
+        <w:tab/>
+        <w:t>4.19.6 Điểm mở rộng</w:t>
+      </w:r>
+    </w:p>
+    <w:p>
+      <w:r>
         <w:tab/>
         <w:t>- Không có.</w:t>
       </w:r>
     </w:p>
     <w:p>
       <w:pPr>
-        <w:pStyle w:val="u3"/>
-      </w:pPr>
-      <w:r>
-        <w:t>4.17</w:t>
-      </w:r>
-      <w:r>
-        <w:tab/>
-        <w:t>Quản lý size</w:t>
-      </w:r>
-    </w:p>
-    <w:p/>
-    <w:p>
-      <w:pPr>
-        <w:pStyle w:val="u3"/>
-      </w:pPr>
-      <w:r>
-        <w:t>4.18</w:t>
-      </w:r>
-      <w:r>
-        <w:tab/>
-        <w:t>Quản lý color</w:t>
-      </w:r>
-    </w:p>
-    <w:p/>
-    <w:p>
-      <w:pPr>
-        <w:pStyle w:val="u3"/>
-      </w:pPr>
-      <w:r>
-        <w:t>4.19</w:t>
-      </w:r>
-      <w:r>
-        <w:tab/>
-        <w:t>Quản lý địa chỉ</w:t>
-      </w:r>
-    </w:p>
-    <w:p/>
-    <w:p/>
-    <w:p>
-      <w:pPr>
-        <w:pStyle w:val="u1"/>
+        <w:pStyle w:val="Heading1"/>
       </w:pPr>
       <w:r>
         <w:t>Bảng chú giải</w:t>
@@ -4800,7 +6324,7 @@
     </w:p>
     <w:p>
       <w:pPr>
-        <w:pStyle w:val="u2"/>
+        <w:pStyle w:val="Heading2"/>
         <w:numPr>
           <w:ilvl w:val="3"/>
           <w:numId w:val="17"/>
@@ -4821,7 +6345,7 @@
     </w:p>
     <w:p>
       <w:pPr>
-        <w:pStyle w:val="u2"/>
+        <w:pStyle w:val="Heading2"/>
         <w:numPr>
           <w:ilvl w:val="3"/>
           <w:numId w:val="17"/>
@@ -4843,9 +6367,9 @@
     <w:p>
       <w:pPr>
         <w:sectPr>
-          <w:footerReference w:type="default" r:id="rId19"/>
+          <w:footerReference w:type="default" r:id="rId28"/>
           <w:pgSz w:w="12240" w:h="15840"/>
-          <w:pgMar w:top="1440" w:right="1797" w:bottom="1440" w:left="1797" w:header="720" w:footer="720" w:gutter="0"/>
+          <w:pgMar w:top="1440" w:right="758" w:bottom="1440" w:left="1276" w:header="720" w:footer="720" w:gutter="0"/>
           <w:cols w:space="720"/>
           <w:docGrid w:linePitch="360"/>
         </w:sectPr>
@@ -4853,7 +6377,7 @@
     </w:p>
     <w:p>
       <w:pPr>
-        <w:pStyle w:val="u1"/>
+        <w:pStyle w:val="Heading1"/>
       </w:pPr>
       <w:r>
         <w:lastRenderedPageBreak/>
@@ -4865,7 +6389,7 @@
     </w:p>
     <w:p>
       <w:pPr>
-        <w:pStyle w:val="u2"/>
+        <w:pStyle w:val="Heading2"/>
         <w:numPr>
           <w:ilvl w:val="1"/>
           <w:numId w:val="12"/>
@@ -4890,7 +6414,7 @@
     </w:p>
     <w:p>
       <w:pPr>
-        <w:pStyle w:val="u2"/>
+        <w:pStyle w:val="Heading2"/>
         <w:numPr>
           <w:ilvl w:val="0"/>
           <w:numId w:val="12"/>
@@ -4910,7 +6434,7 @@
     </w:p>
     <w:p>
       <w:pPr>
-        <w:pStyle w:val="u2"/>
+        <w:pStyle w:val="Heading2"/>
         <w:numPr>
           <w:ilvl w:val="0"/>
           <w:numId w:val="12"/>
@@ -4930,7 +6454,7 @@
     </w:p>
     <w:p>
       <w:pPr>
-        <w:pStyle w:val="u2"/>
+        <w:pStyle w:val="Heading2"/>
         <w:numPr>
           <w:ilvl w:val="0"/>
           <w:numId w:val="12"/>
@@ -4950,7 +6474,7 @@
     </w:p>
     <w:p>
       <w:pPr>
-        <w:pStyle w:val="u2"/>
+        <w:pStyle w:val="Heading2"/>
         <w:numPr>
           <w:ilvl w:val="0"/>
           <w:numId w:val="12"/>
@@ -4970,7 +6494,7 @@
     </w:p>
     <w:p>
       <w:pPr>
-        <w:pStyle w:val="u2"/>
+        <w:pStyle w:val="Heading2"/>
         <w:numPr>
           <w:ilvl w:val="0"/>
           <w:numId w:val="12"/>
@@ -4990,7 +6514,7 @@
     </w:p>
     <w:p>
       <w:pPr>
-        <w:pStyle w:val="u2"/>
+        <w:pStyle w:val="Heading2"/>
         <w:numPr>
           <w:ilvl w:val="0"/>
           <w:numId w:val="12"/>
@@ -5010,7 +6534,7 @@
     </w:p>
     <w:p>
       <w:pPr>
-        <w:pStyle w:val="ThnVnban"/>
+        <w:pStyle w:val="BodyText"/>
         <w:jc w:val="both"/>
       </w:pPr>
       <w:r>
@@ -5019,7 +6543,7 @@
     </w:p>
     <w:p>
       <w:pPr>
-        <w:pStyle w:val="u2"/>
+        <w:pStyle w:val="Heading2"/>
         <w:numPr>
           <w:ilvl w:val="0"/>
           <w:numId w:val="12"/>
@@ -5039,7 +6563,7 @@
     </w:p>
     <w:p>
       <w:pPr>
-        <w:pStyle w:val="u2"/>
+        <w:pStyle w:val="Heading2"/>
         <w:numPr>
           <w:ilvl w:val="0"/>
           <w:numId w:val="12"/>
@@ -5069,7 +6593,7 @@
 </file>
 
 <file path=word/endnotes.xml><?xml version="1.0" encoding="utf-8"?>
-<w:endnotes xmlns:wpc="http://schemas.microsoft.com/office/word/2010/wordprocessingCanvas" xmlns:cx="http://schemas.microsoft.com/office/drawing/2014/chartex" xmlns:cx1="http://schemas.microsoft.com/office/drawing/2015/9/8/chartex" xmlns:cx2="http://schemas.microsoft.com/office/drawing/2015/10/21/chartex" xmlns:cx3="http://schemas.microsoft.com/office/drawing/2016/5/9/chartex" xmlns:cx4="http://schemas.microsoft.com/office/drawing/2016/5/10/chartex" xmlns:cx5="http://schemas.microsoft.com/office/drawing/2016/5/11/chartex" xmlns:cx6="http://schemas.microsoft.com/office/drawing/2016/5/12/chartex" xmlns:cx7="http://schemas.microsoft.com/office/drawing/2016/5/13/chartex" xmlns:cx8="http://schemas.microsoft.com/office/drawing/2016/5/14/chartex" xmlns:mc="http://schemas.openxmlformats.org/markup-compatibility/2006" xmlns:aink="http://schemas.microsoft.com/office/drawing/2016/ink" xmlns:am3d="http://schemas.microsoft.com/office/drawing/2017/model3d" xmlns:o="urn:schemas-microsoft-com:office:office" xmlns:r="http://schemas.openxmlformats.org/officeDocument/2006/relationships" xmlns:m="http://schemas.openxmlformats.org/officeDocument/2006/math" xmlns:v="urn:schemas-microsoft-com:vml" xmlns:wp14="http://schemas.microsoft.com/office/word/2010/wordprocessingDrawing" xmlns:wp="http://schemas.openxmlformats.org/drawingml/2006/wordprocessingDrawing" xmlns:w10="urn:schemas-microsoft-com:office:word" xmlns:w="http://schemas.openxmlformats.org/wordprocessingml/2006/main" xmlns:w14="http://schemas.microsoft.com/office/word/2010/wordml" xmlns:w15="http://schemas.microsoft.com/office/word/2012/wordml" xmlns:w16se="http://schemas.microsoft.com/office/word/2015/wordml/symex" xmlns:wpg="http://schemas.microsoft.com/office/word/2010/wordprocessingGroup" xmlns:wpi="http://schemas.microsoft.com/office/word/2010/wordprocessingInk" xmlns:wne="http://schemas.microsoft.com/office/word/2006/wordml" xmlns:wps="http://schemas.microsoft.com/office/word/2010/wordprocessingShape" mc:Ignorable="w14 w15 w16se wp14">
+<w:endnotes xmlns:wpc="http://schemas.microsoft.com/office/word/2010/wordprocessingCanvas" xmlns:cx="http://schemas.microsoft.com/office/drawing/2014/chartex" xmlns:mc="http://schemas.openxmlformats.org/markup-compatibility/2006" xmlns:o="urn:schemas-microsoft-com:office:office" xmlns:r="http://schemas.openxmlformats.org/officeDocument/2006/relationships" xmlns:m="http://schemas.openxmlformats.org/officeDocument/2006/math" xmlns:v="urn:schemas-microsoft-com:vml" xmlns:wp14="http://schemas.microsoft.com/office/word/2010/wordprocessingDrawing" xmlns:wp="http://schemas.openxmlformats.org/drawingml/2006/wordprocessingDrawing" xmlns:w10="urn:schemas-microsoft-com:office:word" xmlns:w="http://schemas.openxmlformats.org/wordprocessingml/2006/main" xmlns:w14="http://schemas.microsoft.com/office/word/2010/wordml" xmlns:w15="http://schemas.microsoft.com/office/word/2012/wordml" xmlns:w16se="http://schemas.microsoft.com/office/word/2015/wordml/symex" xmlns:wpg="http://schemas.microsoft.com/office/word/2010/wordprocessingGroup" xmlns:wpi="http://schemas.microsoft.com/office/word/2010/wordprocessingInk" xmlns:wne="http://schemas.microsoft.com/office/word/2006/wordml" xmlns:wps="http://schemas.microsoft.com/office/word/2010/wordprocessingShape" mc:Ignorable="w14 w15 w16se wp14">
   <w:endnote w:type="separator" w:id="-1">
     <w:p>
       <w:r>
@@ -5088,7 +6612,7 @@
 </file>
 
 <file path=word/footer1.xml><?xml version="1.0" encoding="utf-8"?>
-<w:ftr xmlns:wpc="http://schemas.microsoft.com/office/word/2010/wordprocessingCanvas" xmlns:cx="http://schemas.microsoft.com/office/drawing/2014/chartex" xmlns:cx1="http://schemas.microsoft.com/office/drawing/2015/9/8/chartex" xmlns:cx2="http://schemas.microsoft.com/office/drawing/2015/10/21/chartex" xmlns:cx3="http://schemas.microsoft.com/office/drawing/2016/5/9/chartex" xmlns:cx4="http://schemas.microsoft.com/office/drawing/2016/5/10/chartex" xmlns:cx5="http://schemas.microsoft.com/office/drawing/2016/5/11/chartex" xmlns:cx6="http://schemas.microsoft.com/office/drawing/2016/5/12/chartex" xmlns:cx7="http://schemas.microsoft.com/office/drawing/2016/5/13/chartex" xmlns:cx8="http://schemas.microsoft.com/office/drawing/2016/5/14/chartex" xmlns:mc="http://schemas.openxmlformats.org/markup-compatibility/2006" xmlns:aink="http://schemas.microsoft.com/office/drawing/2016/ink" xmlns:am3d="http://schemas.microsoft.com/office/drawing/2017/model3d" xmlns:o="urn:schemas-microsoft-com:office:office" xmlns:r="http://schemas.openxmlformats.org/officeDocument/2006/relationships" xmlns:m="http://schemas.openxmlformats.org/officeDocument/2006/math" xmlns:v="urn:schemas-microsoft-com:vml" xmlns:wp14="http://schemas.microsoft.com/office/word/2010/wordprocessingDrawing" xmlns:wp="http://schemas.openxmlformats.org/drawingml/2006/wordprocessingDrawing" xmlns:w10="urn:schemas-microsoft-com:office:word" xmlns:w="http://schemas.openxmlformats.org/wordprocessingml/2006/main" xmlns:w14="http://schemas.microsoft.com/office/word/2010/wordml" xmlns:w15="http://schemas.microsoft.com/office/word/2012/wordml" xmlns:w16se="http://schemas.microsoft.com/office/word/2015/wordml/symex" xmlns:wpg="http://schemas.microsoft.com/office/word/2010/wordprocessingGroup" xmlns:wpi="http://schemas.microsoft.com/office/word/2010/wordprocessingInk" xmlns:wne="http://schemas.microsoft.com/office/word/2006/wordml" xmlns:wps="http://schemas.microsoft.com/office/word/2010/wordprocessingShape" mc:Ignorable="w14 w15 w16se wp14">
+<w:ftr xmlns:wpc="http://schemas.microsoft.com/office/word/2010/wordprocessingCanvas" xmlns:cx="http://schemas.microsoft.com/office/drawing/2014/chartex" xmlns:mc="http://schemas.openxmlformats.org/markup-compatibility/2006" xmlns:o="urn:schemas-microsoft-com:office:office" xmlns:r="http://schemas.openxmlformats.org/officeDocument/2006/relationships" xmlns:m="http://schemas.openxmlformats.org/officeDocument/2006/math" xmlns:v="urn:schemas-microsoft-com:vml" xmlns:wp14="http://schemas.microsoft.com/office/word/2010/wordprocessingDrawing" xmlns:wp="http://schemas.openxmlformats.org/drawingml/2006/wordprocessingDrawing" xmlns:w10="urn:schemas-microsoft-com:office:word" xmlns:w="http://schemas.openxmlformats.org/wordprocessingml/2006/main" xmlns:w14="http://schemas.microsoft.com/office/word/2010/wordml" xmlns:w15="http://schemas.microsoft.com/office/word/2012/wordml" xmlns:w16se="http://schemas.microsoft.com/office/word/2015/wordml/symex" xmlns:wpg="http://schemas.microsoft.com/office/word/2010/wordprocessingGroup" xmlns:wpi="http://schemas.microsoft.com/office/word/2010/wordprocessingInk" xmlns:wne="http://schemas.microsoft.com/office/word/2006/wordml" xmlns:wps="http://schemas.microsoft.com/office/word/2010/wordprocessingShape" mc:Ignorable="w14 w15 w16se wp14">
   <w:sdt>
     <w:sdtPr>
       <w:id w:val="-1250653174"/>
@@ -5097,10 +6621,11 @@
         <w:docPartUnique/>
       </w:docPartObj>
     </w:sdtPr>
+    <w:sdtEndPr/>
     <w:sdtContent>
       <w:p>
         <w:pPr>
-          <w:pStyle w:val="Chntrang"/>
+          <w:pStyle w:val="Footer"/>
           <w:jc w:val="right"/>
         </w:pPr>
         <w:r>
@@ -5117,7 +6642,7 @@
             <w:noProof/>
             <w:lang w:val="vi-VN"/>
           </w:rPr>
-          <w:t>15</w:t>
+          <w:t>29</w:t>
         </w:r>
         <w:r>
           <w:fldChar w:fldCharType="end"/>
@@ -5127,14 +6652,14 @@
   </w:sdt>
   <w:p>
     <w:pPr>
-      <w:pStyle w:val="Chntrang"/>
+      <w:pStyle w:val="Footer"/>
     </w:pPr>
   </w:p>
 </w:ftr>
 </file>
 
 <file path=word/footnotes.xml><?xml version="1.0" encoding="utf-8"?>
-<w:footnotes xmlns:wpc="http://schemas.microsoft.com/office/word/2010/wordprocessingCanvas" xmlns:cx="http://schemas.microsoft.com/office/drawing/2014/chartex" xmlns:cx1="http://schemas.microsoft.com/office/drawing/2015/9/8/chartex" xmlns:cx2="http://schemas.microsoft.com/office/drawing/2015/10/21/chartex" xmlns:cx3="http://schemas.microsoft.com/office/drawing/2016/5/9/chartex" xmlns:cx4="http://schemas.microsoft.com/office/drawing/2016/5/10/chartex" xmlns:cx5="http://schemas.microsoft.com/office/drawing/2016/5/11/chartex" xmlns:cx6="http://schemas.microsoft.com/office/drawing/2016/5/12/chartex" xmlns:cx7="http://schemas.microsoft.com/office/drawing/2016/5/13/chartex" xmlns:cx8="http://schemas.microsoft.com/office/drawing/2016/5/14/chartex" xmlns:mc="http://schemas.openxmlformats.org/markup-compatibility/2006" xmlns:aink="http://schemas.microsoft.com/office/drawing/2016/ink" xmlns:am3d="http://schemas.microsoft.com/office/drawing/2017/model3d" xmlns:o="urn:schemas-microsoft-com:office:office" xmlns:r="http://schemas.openxmlformats.org/officeDocument/2006/relationships" xmlns:m="http://schemas.openxmlformats.org/officeDocument/2006/math" xmlns:v="urn:schemas-microsoft-com:vml" xmlns:wp14="http://schemas.microsoft.com/office/word/2010/wordprocessingDrawing" xmlns:wp="http://schemas.openxmlformats.org/drawingml/2006/wordprocessingDrawing" xmlns:w10="urn:schemas-microsoft-com:office:word" xmlns:w="http://schemas.openxmlformats.org/wordprocessingml/2006/main" xmlns:w14="http://schemas.microsoft.com/office/word/2010/wordml" xmlns:w15="http://schemas.microsoft.com/office/word/2012/wordml" xmlns:w16se="http://schemas.microsoft.com/office/word/2015/wordml/symex" xmlns:wpg="http://schemas.microsoft.com/office/word/2010/wordprocessingGroup" xmlns:wpi="http://schemas.microsoft.com/office/word/2010/wordprocessingInk" xmlns:wne="http://schemas.microsoft.com/office/word/2006/wordml" xmlns:wps="http://schemas.microsoft.com/office/word/2010/wordprocessingShape" mc:Ignorable="w14 w15 w16se wp14">
+<w:footnotes xmlns:wpc="http://schemas.microsoft.com/office/word/2010/wordprocessingCanvas" xmlns:cx="http://schemas.microsoft.com/office/drawing/2014/chartex" xmlns:mc="http://schemas.openxmlformats.org/markup-compatibility/2006" xmlns:o="urn:schemas-microsoft-com:office:office" xmlns:r="http://schemas.openxmlformats.org/officeDocument/2006/relationships" xmlns:m="http://schemas.openxmlformats.org/officeDocument/2006/math" xmlns:v="urn:schemas-microsoft-com:vml" xmlns:wp14="http://schemas.microsoft.com/office/word/2010/wordprocessingDrawing" xmlns:wp="http://schemas.openxmlformats.org/drawingml/2006/wordprocessingDrawing" xmlns:w10="urn:schemas-microsoft-com:office:word" xmlns:w="http://schemas.openxmlformats.org/wordprocessingml/2006/main" xmlns:w14="http://schemas.microsoft.com/office/word/2010/wordml" xmlns:w15="http://schemas.microsoft.com/office/word/2012/wordml" xmlns:w16se="http://schemas.microsoft.com/office/word/2015/wordml/symex" xmlns:wpg="http://schemas.microsoft.com/office/word/2010/wordprocessingGroup" xmlns:wpi="http://schemas.microsoft.com/office/word/2010/wordprocessingInk" xmlns:wne="http://schemas.microsoft.com/office/word/2006/wordml" xmlns:wps="http://schemas.microsoft.com/office/word/2010/wordprocessingShape" mc:Ignorable="w14 w15 w16se wp14">
   <w:footnote w:type="separator" w:id="-1">
     <w:p>
       <w:r>
@@ -5153,7 +6678,7 @@
 </file>
 
 <file path=word/numbering.xml><?xml version="1.0" encoding="utf-8"?>
-<w:numbering xmlns:wpc="http://schemas.microsoft.com/office/word/2010/wordprocessingCanvas" xmlns:cx="http://schemas.microsoft.com/office/drawing/2014/chartex" xmlns:cx1="http://schemas.microsoft.com/office/drawing/2015/9/8/chartex" xmlns:cx2="http://schemas.microsoft.com/office/drawing/2015/10/21/chartex" xmlns:cx3="http://schemas.microsoft.com/office/drawing/2016/5/9/chartex" xmlns:cx4="http://schemas.microsoft.com/office/drawing/2016/5/10/chartex" xmlns:cx5="http://schemas.microsoft.com/office/drawing/2016/5/11/chartex" xmlns:cx6="http://schemas.microsoft.com/office/drawing/2016/5/12/chartex" xmlns:cx7="http://schemas.microsoft.com/office/drawing/2016/5/13/chartex" xmlns:cx8="http://schemas.microsoft.com/office/drawing/2016/5/14/chartex" xmlns:mc="http://schemas.openxmlformats.org/markup-compatibility/2006" xmlns:aink="http://schemas.microsoft.com/office/drawing/2016/ink" xmlns:am3d="http://schemas.microsoft.com/office/drawing/2017/model3d" xmlns:o="urn:schemas-microsoft-com:office:office" xmlns:r="http://schemas.openxmlformats.org/officeDocument/2006/relationships" xmlns:m="http://schemas.openxmlformats.org/officeDocument/2006/math" xmlns:v="urn:schemas-microsoft-com:vml" xmlns:wp14="http://schemas.microsoft.com/office/word/2010/wordprocessingDrawing" xmlns:wp="http://schemas.openxmlformats.org/drawingml/2006/wordprocessingDrawing" xmlns:w10="urn:schemas-microsoft-com:office:word" xmlns:w="http://schemas.openxmlformats.org/wordprocessingml/2006/main" xmlns:w14="http://schemas.microsoft.com/office/word/2010/wordml" xmlns:w15="http://schemas.microsoft.com/office/word/2012/wordml" xmlns:w16se="http://schemas.microsoft.com/office/word/2015/wordml/symex" xmlns:wpg="http://schemas.microsoft.com/office/word/2010/wordprocessingGroup" xmlns:wpi="http://schemas.microsoft.com/office/word/2010/wordprocessingInk" xmlns:wne="http://schemas.microsoft.com/office/word/2006/wordml" xmlns:wps="http://schemas.microsoft.com/office/word/2010/wordprocessingShape" mc:Ignorable="w14 w15 w16se wp14">
+<w:numbering xmlns:wpc="http://schemas.microsoft.com/office/word/2010/wordprocessingCanvas" xmlns:cx="http://schemas.microsoft.com/office/drawing/2014/chartex" xmlns:mc="http://schemas.openxmlformats.org/markup-compatibility/2006" xmlns:o="urn:schemas-microsoft-com:office:office" xmlns:r="http://schemas.openxmlformats.org/officeDocument/2006/relationships" xmlns:m="http://schemas.openxmlformats.org/officeDocument/2006/math" xmlns:v="urn:schemas-microsoft-com:vml" xmlns:wp14="http://schemas.microsoft.com/office/word/2010/wordprocessingDrawing" xmlns:wp="http://schemas.openxmlformats.org/drawingml/2006/wordprocessingDrawing" xmlns:w10="urn:schemas-microsoft-com:office:word" xmlns:w="http://schemas.openxmlformats.org/wordprocessingml/2006/main" xmlns:w14="http://schemas.microsoft.com/office/word/2010/wordml" xmlns:w15="http://schemas.microsoft.com/office/word/2012/wordml" xmlns:w16se="http://schemas.microsoft.com/office/word/2015/wordml/symex" xmlns:wpg="http://schemas.microsoft.com/office/word/2010/wordprocessingGroup" xmlns:wpi="http://schemas.microsoft.com/office/word/2010/wordprocessingInk" xmlns:wne="http://schemas.microsoft.com/office/word/2006/wordml" xmlns:wps="http://schemas.microsoft.com/office/word/2010/wordprocessingShape" mc:Ignorable="w14 w15 w16se wp14">
   <w:abstractNum w:abstractNumId="0" w15:restartNumberingAfterBreak="0">
     <w:nsid w:val="FFFFFFFB"/>
     <w:multiLevelType w:val="multilevel"/>
@@ -6694,7 +8219,7 @@
     </w:rPrDefault>
     <w:pPrDefault/>
   </w:docDefaults>
-  <w:latentStyles w:defLockedState="0" w:defUIPriority="99" w:defSemiHidden="0" w:defUnhideWhenUsed="0" w:defQFormat="0" w:count="375">
+  <w:latentStyles w:defLockedState="0" w:defUIPriority="99" w:defSemiHidden="0" w:defUnhideWhenUsed="0" w:defQFormat="0" w:count="371">
     <w:lsdException w:name="Normal" w:uiPriority="0" w:qFormat="1"/>
     <w:lsdException w:name="heading 1" w:uiPriority="0" w:qFormat="1"/>
     <w:lsdException w:name="heading 2" w:semiHidden="1" w:uiPriority="0" w:unhideWhenUsed="1" w:qFormat="1"/>
@@ -7066,12 +8591,8 @@
     <w:lsdException w:name="List Table 5 Dark Accent 6" w:uiPriority="50"/>
     <w:lsdException w:name="List Table 6 Colorful Accent 6" w:uiPriority="51"/>
     <w:lsdException w:name="List Table 7 Colorful Accent 6" w:uiPriority="52"/>
-    <w:lsdException w:name="Mention" w:semiHidden="1" w:unhideWhenUsed="1"/>
-    <w:lsdException w:name="Smart Hyperlink" w:semiHidden="1" w:unhideWhenUsed="1"/>
-    <w:lsdException w:name="Hashtag" w:semiHidden="1" w:unhideWhenUsed="1"/>
-    <w:lsdException w:name="Unresolved Mention" w:semiHidden="1" w:unhideWhenUsed="1"/>
   </w:latentStyles>
-  <w:style w:type="paragraph" w:default="1" w:styleId="Binhthng">
+  <w:style w:type="paragraph" w:default="1" w:styleId="Normal">
     <w:name w:val="Normal"/>
     <w:qFormat/>
     <w:rsid w:val="007C7B3C"/>
@@ -7081,10 +8602,10 @@
       <w:lang w:eastAsia="zh-CN"/>
     </w:rPr>
   </w:style>
-  <w:style w:type="paragraph" w:styleId="u1">
+  <w:style w:type="paragraph" w:styleId="Heading1">
     <w:name w:val="heading 1"/>
-    <w:basedOn w:val="Binhthng"/>
-    <w:next w:val="Binhthng"/>
+    <w:basedOn w:val="Normal"/>
+    <w:next w:val="Normal"/>
     <w:qFormat/>
     <w:rsid w:val="007C7B3C"/>
     <w:pPr>
@@ -7100,11 +8621,11 @@
       <w:szCs w:val="32"/>
     </w:rPr>
   </w:style>
-  <w:style w:type="paragraph" w:styleId="u2">
+  <w:style w:type="paragraph" w:styleId="Heading2">
     <w:name w:val="heading 2"/>
-    <w:basedOn w:val="Binhthng"/>
-    <w:next w:val="Binhthng"/>
-    <w:link w:val="u2Char"/>
+    <w:basedOn w:val="Normal"/>
+    <w:next w:val="Normal"/>
+    <w:link w:val="Heading2Char"/>
     <w:unhideWhenUsed/>
     <w:qFormat/>
     <w:rsid w:val="007C7B3C"/>
@@ -7121,10 +8642,10 @@
       <w:szCs w:val="26"/>
     </w:rPr>
   </w:style>
-  <w:style w:type="paragraph" w:styleId="u3">
+  <w:style w:type="paragraph" w:styleId="Heading3">
     <w:name w:val="heading 3"/>
-    <w:basedOn w:val="Binhthng"/>
-    <w:next w:val="Binhthng"/>
+    <w:basedOn w:val="Normal"/>
+    <w:next w:val="Normal"/>
     <w:qFormat/>
     <w:rsid w:val="00AA6247"/>
     <w:pPr>
@@ -7139,11 +8660,11 @@
       <w:szCs w:val="26"/>
     </w:rPr>
   </w:style>
-  <w:style w:type="paragraph" w:styleId="u4">
+  <w:style w:type="paragraph" w:styleId="Heading4">
     <w:name w:val="heading 4"/>
-    <w:basedOn w:val="Binhthng"/>
-    <w:next w:val="Binhthng"/>
-    <w:link w:val="u4Char"/>
+    <w:basedOn w:val="Normal"/>
+    <w:next w:val="Normal"/>
+    <w:link w:val="Heading4Char"/>
     <w:unhideWhenUsed/>
     <w:qFormat/>
     <w:rsid w:val="003B60ED"/>
@@ -7160,11 +8681,11 @@
       <w:color w:val="2E74B5" w:themeColor="accent1" w:themeShade="BF"/>
     </w:rPr>
   </w:style>
-  <w:style w:type="paragraph" w:styleId="u5">
+  <w:style w:type="paragraph" w:styleId="Heading5">
     <w:name w:val="heading 5"/>
-    <w:basedOn w:val="Binhthng"/>
-    <w:next w:val="Binhthng"/>
-    <w:link w:val="u5Char"/>
+    <w:basedOn w:val="Normal"/>
+    <w:next w:val="Normal"/>
+    <w:link w:val="Heading5Char"/>
     <w:qFormat/>
     <w:rsid w:val="003B60ED"/>
     <w:pPr>
@@ -7179,11 +8700,11 @@
       <w:lang w:val="vi-VN" w:eastAsia="en-US"/>
     </w:rPr>
   </w:style>
-  <w:style w:type="paragraph" w:styleId="u6">
+  <w:style w:type="paragraph" w:styleId="Heading6">
     <w:name w:val="heading 6"/>
-    <w:basedOn w:val="Binhthng"/>
-    <w:next w:val="Binhthng"/>
-    <w:link w:val="u6Char"/>
+    <w:basedOn w:val="Normal"/>
+    <w:next w:val="Normal"/>
+    <w:link w:val="Heading6Char"/>
     <w:qFormat/>
     <w:rsid w:val="003B60ED"/>
     <w:pPr>
@@ -7199,11 +8720,11 @@
       <w:lang w:val="vi-VN" w:eastAsia="en-US"/>
     </w:rPr>
   </w:style>
-  <w:style w:type="paragraph" w:styleId="u7">
+  <w:style w:type="paragraph" w:styleId="Heading7">
     <w:name w:val="heading 7"/>
-    <w:basedOn w:val="Binhthng"/>
-    <w:next w:val="Binhthng"/>
-    <w:link w:val="u7Char"/>
+    <w:basedOn w:val="Normal"/>
+    <w:next w:val="Normal"/>
+    <w:link w:val="Heading7Char"/>
     <w:qFormat/>
     <w:rsid w:val="003B60ED"/>
     <w:pPr>
@@ -7217,11 +8738,11 @@
       <w:lang w:val="vi-VN" w:eastAsia="en-US"/>
     </w:rPr>
   </w:style>
-  <w:style w:type="paragraph" w:styleId="u8">
+  <w:style w:type="paragraph" w:styleId="Heading8">
     <w:name w:val="heading 8"/>
-    <w:basedOn w:val="Binhthng"/>
-    <w:next w:val="Binhthng"/>
-    <w:link w:val="u8Char"/>
+    <w:basedOn w:val="Normal"/>
+    <w:next w:val="Normal"/>
+    <w:link w:val="Heading8Char"/>
     <w:qFormat/>
     <w:rsid w:val="003B60ED"/>
     <w:pPr>
@@ -7236,11 +8757,11 @@
       <w:lang w:val="vi-VN" w:eastAsia="en-US"/>
     </w:rPr>
   </w:style>
-  <w:style w:type="paragraph" w:styleId="u9">
+  <w:style w:type="paragraph" w:styleId="Heading9">
     <w:name w:val="heading 9"/>
-    <w:basedOn w:val="Binhthng"/>
-    <w:next w:val="Binhthng"/>
-    <w:link w:val="u9Char"/>
+    <w:basedOn w:val="Normal"/>
+    <w:next w:val="Normal"/>
+    <w:link w:val="Heading9Char"/>
     <w:qFormat/>
     <w:rsid w:val="003B60ED"/>
     <w:pPr>
@@ -7257,13 +8778,13 @@
       <w:lang w:val="vi-VN" w:eastAsia="en-US"/>
     </w:rPr>
   </w:style>
-  <w:style w:type="character" w:default="1" w:styleId="Phngmcinhcuaoanvn">
+  <w:style w:type="character" w:default="1" w:styleId="DefaultParagraphFont">
     <w:name w:val="Default Paragraph Font"/>
     <w:uiPriority w:val="1"/>
     <w:semiHidden/>
     <w:unhideWhenUsed/>
   </w:style>
-  <w:style w:type="table" w:default="1" w:styleId="BangThngthng">
+  <w:style w:type="table" w:default="1" w:styleId="TableNormal">
     <w:name w:val="Normal Table"/>
     <w:uiPriority w:val="99"/>
     <w:semiHidden/>
@@ -7278,15 +8799,15 @@
       </w:tblCellMar>
     </w:tblPr>
   </w:style>
-  <w:style w:type="numbering" w:default="1" w:styleId="Khngco">
+  <w:style w:type="numbering" w:default="1" w:styleId="NoList">
     <w:name w:val="No List"/>
     <w:uiPriority w:val="99"/>
     <w:semiHidden/>
     <w:unhideWhenUsed/>
   </w:style>
-  <w:style w:type="table" w:styleId="LiBang">
+  <w:style w:type="table" w:styleId="TableGrid">
     <w:name w:val="Table Grid"/>
-    <w:basedOn w:val="BangThngthng"/>
+    <w:basedOn w:val="TableNormal"/>
     <w:rsid w:val="004D5971"/>
     <w:tblPr>
       <w:tblBorders>
@@ -7299,11 +8820,11 @@
       </w:tblBorders>
     </w:tblPr>
   </w:style>
-  <w:style w:type="paragraph" w:styleId="Tiu">
+  <w:style w:type="paragraph" w:styleId="Title">
     <w:name w:val="Title"/>
-    <w:basedOn w:val="Binhthng"/>
-    <w:next w:val="Binhthng"/>
-    <w:link w:val="TiuChar"/>
+    <w:basedOn w:val="Normal"/>
+    <w:next w:val="Normal"/>
+    <w:link w:val="TitleChar"/>
     <w:qFormat/>
     <w:rsid w:val="003B60ED"/>
     <w:pPr>
@@ -7318,10 +8839,10 @@
       <w:lang w:val="vi-VN" w:eastAsia="en-US"/>
     </w:rPr>
   </w:style>
-  <w:style w:type="character" w:customStyle="1" w:styleId="TiuChar">
-    <w:name w:val="Tiêu đề Char"/>
-    <w:basedOn w:val="Phngmcinhcuaoanvn"/>
-    <w:link w:val="Tiu"/>
+  <w:style w:type="character" w:customStyle="1" w:styleId="TitleChar">
+    <w:name w:val="Title Char"/>
+    <w:basedOn w:val="DefaultParagraphFont"/>
+    <w:link w:val="Title"/>
     <w:rsid w:val="003B60ED"/>
     <w:rPr>
       <w:rFonts w:ascii="Arial" w:eastAsia="Times New Roman" w:hAnsi="Arial"/>
@@ -7330,10 +8851,10 @@
       <w:lang w:val="vi-VN"/>
     </w:rPr>
   </w:style>
-  <w:style w:type="character" w:customStyle="1" w:styleId="u2Char">
-    <w:name w:val="Đầu đề 2 Char"/>
-    <w:basedOn w:val="Phngmcinhcuaoanvn"/>
-    <w:link w:val="u2"/>
+  <w:style w:type="character" w:customStyle="1" w:styleId="Heading2Char">
+    <w:name w:val="Heading 2 Char"/>
+    <w:basedOn w:val="DefaultParagraphFont"/>
+    <w:link w:val="Heading2"/>
     <w:rsid w:val="007C7B3C"/>
     <w:rPr>
       <w:rFonts w:eastAsiaTheme="majorEastAsia" w:cstheme="majorBidi"/>
@@ -7344,10 +8865,10 @@
       <w:lang w:eastAsia="zh-CN"/>
     </w:rPr>
   </w:style>
-  <w:style w:type="character" w:customStyle="1" w:styleId="u4Char">
-    <w:name w:val="Đầu đề 4 Char"/>
-    <w:basedOn w:val="Phngmcinhcuaoanvn"/>
-    <w:link w:val="u4"/>
+  <w:style w:type="character" w:customStyle="1" w:styleId="Heading4Char">
+    <w:name w:val="Heading 4 Char"/>
+    <w:basedOn w:val="DefaultParagraphFont"/>
+    <w:link w:val="Heading4"/>
     <w:uiPriority w:val="9"/>
     <w:semiHidden/>
     <w:rsid w:val="003B60ED"/>
@@ -7361,10 +8882,10 @@
       <w:lang w:eastAsia="zh-CN"/>
     </w:rPr>
   </w:style>
-  <w:style w:type="character" w:customStyle="1" w:styleId="u5Char">
-    <w:name w:val="Đầu đề 5 Char"/>
-    <w:basedOn w:val="Phngmcinhcuaoanvn"/>
-    <w:link w:val="u5"/>
+  <w:style w:type="character" w:customStyle="1" w:styleId="Heading5Char">
+    <w:name w:val="Heading 5 Char"/>
+    <w:basedOn w:val="DefaultParagraphFont"/>
+    <w:link w:val="Heading5"/>
     <w:rsid w:val="003B60ED"/>
     <w:rPr>
       <w:rFonts w:eastAsia="Times New Roman"/>
@@ -7372,10 +8893,10 @@
       <w:lang w:val="vi-VN"/>
     </w:rPr>
   </w:style>
-  <w:style w:type="character" w:customStyle="1" w:styleId="u6Char">
-    <w:name w:val="Đầu đề 6 Char"/>
-    <w:basedOn w:val="Phngmcinhcuaoanvn"/>
-    <w:link w:val="u6"/>
+  <w:style w:type="character" w:customStyle="1" w:styleId="Heading6Char">
+    <w:name w:val="Heading 6 Char"/>
+    <w:basedOn w:val="DefaultParagraphFont"/>
+    <w:link w:val="Heading6"/>
     <w:rsid w:val="003B60ED"/>
     <w:rPr>
       <w:rFonts w:eastAsia="Times New Roman"/>
@@ -7384,10 +8905,10 @@
       <w:lang w:val="vi-VN"/>
     </w:rPr>
   </w:style>
-  <w:style w:type="character" w:customStyle="1" w:styleId="u7Char">
-    <w:name w:val="Đầu đề 7 Char"/>
-    <w:basedOn w:val="Phngmcinhcuaoanvn"/>
-    <w:link w:val="u7"/>
+  <w:style w:type="character" w:customStyle="1" w:styleId="Heading7Char">
+    <w:name w:val="Heading 7 Char"/>
+    <w:basedOn w:val="DefaultParagraphFont"/>
+    <w:link w:val="Heading7"/>
     <w:rsid w:val="003B60ED"/>
     <w:rPr>
       <w:rFonts w:eastAsia="Times New Roman"/>
@@ -7395,10 +8916,10 @@
       <w:lang w:val="vi-VN"/>
     </w:rPr>
   </w:style>
-  <w:style w:type="character" w:customStyle="1" w:styleId="u8Char">
-    <w:name w:val="Đầu đề 8 Char"/>
-    <w:basedOn w:val="Phngmcinhcuaoanvn"/>
-    <w:link w:val="u8"/>
+  <w:style w:type="character" w:customStyle="1" w:styleId="Heading8Char">
+    <w:name w:val="Heading 8 Char"/>
+    <w:basedOn w:val="DefaultParagraphFont"/>
+    <w:link w:val="Heading8"/>
     <w:rsid w:val="003B60ED"/>
     <w:rPr>
       <w:rFonts w:eastAsia="Times New Roman"/>
@@ -7407,10 +8928,10 @@
       <w:lang w:val="vi-VN"/>
     </w:rPr>
   </w:style>
-  <w:style w:type="character" w:customStyle="1" w:styleId="u9Char">
-    <w:name w:val="Đầu đề 9 Char"/>
-    <w:basedOn w:val="Phngmcinhcuaoanvn"/>
-    <w:link w:val="u9"/>
+  <w:style w:type="character" w:customStyle="1" w:styleId="Heading9Char">
+    <w:name w:val="Heading 9 Char"/>
+    <w:basedOn w:val="DefaultParagraphFont"/>
+    <w:link w:val="Heading9"/>
     <w:rsid w:val="003B60ED"/>
     <w:rPr>
       <w:rFonts w:eastAsia="Times New Roman"/>
@@ -7420,10 +8941,10 @@
       <w:lang w:val="vi-VN"/>
     </w:rPr>
   </w:style>
-  <w:style w:type="paragraph" w:styleId="ThnVnban">
+  <w:style w:type="paragraph" w:styleId="BodyText">
     <w:name w:val="Body Text"/>
-    <w:basedOn w:val="Binhthng"/>
-    <w:link w:val="ThnVnbanChar"/>
+    <w:basedOn w:val="Normal"/>
+    <w:link w:val="BodyTextChar"/>
     <w:rsid w:val="003B60ED"/>
     <w:pPr>
       <w:keepLines/>
@@ -7437,10 +8958,10 @@
       <w:lang w:val="vi-VN" w:eastAsia="en-US"/>
     </w:rPr>
   </w:style>
-  <w:style w:type="character" w:customStyle="1" w:styleId="ThnVnbanChar">
-    <w:name w:val="Thân Văn bản Char"/>
-    <w:basedOn w:val="Phngmcinhcuaoanvn"/>
-    <w:link w:val="ThnVnban"/>
+  <w:style w:type="character" w:customStyle="1" w:styleId="BodyTextChar">
+    <w:name w:val="Body Text Char"/>
+    <w:basedOn w:val="DefaultParagraphFont"/>
+    <w:link w:val="BodyText"/>
     <w:rsid w:val="003B60ED"/>
     <w:rPr>
       <w:rFonts w:eastAsia="Times New Roman"/>
@@ -7450,7 +8971,7 @@
   </w:style>
   <w:style w:type="paragraph" w:customStyle="1" w:styleId="ToDoItem">
     <w:name w:val="To Do Item"/>
-    <w:basedOn w:val="Binhthng"/>
+    <w:basedOn w:val="Normal"/>
     <w:rsid w:val="003B60ED"/>
     <w:pPr>
       <w:widowControl w:val="0"/>
@@ -7465,9 +8986,9 @@
       <w:lang w:val="vi-VN" w:eastAsia="en-US"/>
     </w:rPr>
   </w:style>
-  <w:style w:type="paragraph" w:styleId="oancuaDanhsach">
+  <w:style w:type="paragraph" w:styleId="ListParagraph">
     <w:name w:val="List Paragraph"/>
-    <w:basedOn w:val="Binhthng"/>
+    <w:basedOn w:val="Normal"/>
     <w:uiPriority w:val="34"/>
     <w:qFormat/>
     <w:rsid w:val="00FE746F"/>
@@ -7476,9 +8997,9 @@
       <w:contextualSpacing/>
     </w:pPr>
   </w:style>
-  <w:style w:type="character" w:styleId="Siuktni">
+  <w:style w:type="character" w:styleId="Hyperlink">
     <w:name w:val="Hyperlink"/>
-    <w:basedOn w:val="Phngmcinhcuaoanvn"/>
+    <w:basedOn w:val="DefaultParagraphFont"/>
     <w:uiPriority w:val="99"/>
     <w:unhideWhenUsed/>
     <w:rsid w:val="00A4331E"/>
@@ -7487,9 +9008,9 @@
       <w:u w:val="single"/>
     </w:rPr>
   </w:style>
-  <w:style w:type="character" w:styleId="cpChagiiquyt">
+  <w:style w:type="character" w:customStyle="1" w:styleId="UnresolvedMention">
     <w:name w:val="Unresolved Mention"/>
-    <w:basedOn w:val="Phngmcinhcuaoanvn"/>
+    <w:basedOn w:val="DefaultParagraphFont"/>
     <w:uiPriority w:val="99"/>
     <w:semiHidden/>
     <w:unhideWhenUsed/>
@@ -7499,10 +9020,10 @@
       <w:shd w:val="clear" w:color="auto" w:fill="E6E6E6"/>
     </w:rPr>
   </w:style>
-  <w:style w:type="paragraph" w:styleId="utrang">
+  <w:style w:type="paragraph" w:styleId="Header">
     <w:name w:val="header"/>
-    <w:basedOn w:val="Binhthng"/>
-    <w:link w:val="utrangChar"/>
+    <w:basedOn w:val="Normal"/>
+    <w:link w:val="HeaderChar"/>
     <w:uiPriority w:val="99"/>
     <w:unhideWhenUsed/>
     <w:rsid w:val="0092338C"/>
@@ -7513,10 +9034,10 @@
       </w:tabs>
     </w:pPr>
   </w:style>
-  <w:style w:type="character" w:customStyle="1" w:styleId="utrangChar">
-    <w:name w:val="Đầu trang Char"/>
-    <w:basedOn w:val="Phngmcinhcuaoanvn"/>
-    <w:link w:val="utrang"/>
+  <w:style w:type="character" w:customStyle="1" w:styleId="HeaderChar">
+    <w:name w:val="Header Char"/>
+    <w:basedOn w:val="DefaultParagraphFont"/>
+    <w:link w:val="Header"/>
     <w:uiPriority w:val="99"/>
     <w:rsid w:val="0092338C"/>
     <w:rPr>
@@ -7525,10 +9046,10 @@
       <w:lang w:eastAsia="zh-CN"/>
     </w:rPr>
   </w:style>
-  <w:style w:type="paragraph" w:styleId="Chntrang">
+  <w:style w:type="paragraph" w:styleId="Footer">
     <w:name w:val="footer"/>
-    <w:basedOn w:val="Binhthng"/>
-    <w:link w:val="ChntrangChar"/>
+    <w:basedOn w:val="Normal"/>
+    <w:link w:val="FooterChar"/>
     <w:uiPriority w:val="99"/>
     <w:unhideWhenUsed/>
     <w:rsid w:val="0092338C"/>
@@ -7539,10 +9060,10 @@
       </w:tabs>
     </w:pPr>
   </w:style>
-  <w:style w:type="character" w:customStyle="1" w:styleId="ChntrangChar">
-    <w:name w:val="Chân trang Char"/>
-    <w:basedOn w:val="Phngmcinhcuaoanvn"/>
-    <w:link w:val="Chntrang"/>
+  <w:style w:type="character" w:customStyle="1" w:styleId="FooterChar">
+    <w:name w:val="Footer Char"/>
+    <w:basedOn w:val="DefaultParagraphFont"/>
+    <w:link w:val="Footer"/>
     <w:uiPriority w:val="99"/>
     <w:rsid w:val="0092338C"/>
     <w:rPr>

</xml_diff>

<commit_message>
add document use-case Chi to master
</commit_message>
<xml_diff>
--- a/UML Document/15520515_15520720_15520062_14520033.docx
+++ b/UML Document/15520515_15520720_15520062_14520033.docx
@@ -1503,6 +1503,245 @@
       <w:pPr>
         <w:jc w:val="both"/>
       </w:pPr>
+      <w:r>
+        <w:rPr>
+          <w:noProof/>
+        </w:rPr>
+        <w:lastRenderedPageBreak/>
+        <w:drawing>
+          <wp:inline distT="0" distB="0" distL="0" distR="0">
+            <wp:extent cx="5219700" cy="4114351"/>
+            <wp:effectExtent l="0" t="0" r="0" b="635"/>
+            <wp:docPr id="3" name="Hình ảnh 3" descr="Quản lý địa chỉ"/>
+            <wp:cNvGraphicFramePr>
+              <a:graphicFrameLocks xmlns:a="http://schemas.openxmlformats.org/drawingml/2006/main" noChangeAspect="1"/>
+            </wp:cNvGraphicFramePr>
+            <a:graphic xmlns:a="http://schemas.openxmlformats.org/drawingml/2006/main">
+              <a:graphicData uri="http://schemas.openxmlformats.org/drawingml/2006/picture">
+                <pic:pic xmlns:pic="http://schemas.openxmlformats.org/drawingml/2006/picture">
+                  <pic:nvPicPr>
+                    <pic:cNvPr id="0" name="Picture 1" descr="Quản lý địa chỉ"/>
+                    <pic:cNvPicPr>
+                      <a:picLocks noChangeAspect="1" noChangeArrowheads="1"/>
+                    </pic:cNvPicPr>
+                  </pic:nvPicPr>
+                  <pic:blipFill>
+                    <a:blip r:embed="rId14">
+                      <a:extLst>
+                        <a:ext uri="{28A0092B-C50C-407E-A947-70E740481C1C}">
+                          <a14:useLocalDpi xmlns:a14="http://schemas.microsoft.com/office/drawing/2010/main" val="0"/>
+                        </a:ext>
+                      </a:extLst>
+                    </a:blip>
+                    <a:srcRect/>
+                    <a:stretch>
+                      <a:fillRect/>
+                    </a:stretch>
+                  </pic:blipFill>
+                  <pic:spPr bwMode="auto">
+                    <a:xfrm>
+                      <a:off x="0" y="0"/>
+                      <a:ext cx="5222651" cy="4116677"/>
+                    </a:xfrm>
+                    <a:prstGeom prst="rect">
+                      <a:avLst/>
+                    </a:prstGeom>
+                    <a:noFill/>
+                    <a:ln>
+                      <a:noFill/>
+                    </a:ln>
+                  </pic:spPr>
+                </pic:pic>
+              </a:graphicData>
+            </a:graphic>
+          </wp:inline>
+        </w:drawing>
+      </w:r>
+    </w:p>
+    <w:p>
+      <w:pPr>
+        <w:jc w:val="both"/>
+      </w:pPr>
+      <w:r>
+        <w:rPr>
+          <w:noProof/>
+        </w:rPr>
+        <w:drawing>
+          <wp:inline distT="0" distB="0" distL="0" distR="0">
+            <wp:extent cx="5210175" cy="4106844"/>
+            <wp:effectExtent l="0" t="0" r="0" b="8255"/>
+            <wp:docPr id="7" name="Hình ảnh 7" descr="Quản lý Color"/>
+            <wp:cNvGraphicFramePr>
+              <a:graphicFrameLocks xmlns:a="http://schemas.openxmlformats.org/drawingml/2006/main" noChangeAspect="1"/>
+            </wp:cNvGraphicFramePr>
+            <a:graphic xmlns:a="http://schemas.openxmlformats.org/drawingml/2006/main">
+              <a:graphicData uri="http://schemas.openxmlformats.org/drawingml/2006/picture">
+                <pic:pic xmlns:pic="http://schemas.openxmlformats.org/drawingml/2006/picture">
+                  <pic:nvPicPr>
+                    <pic:cNvPr id="0" name="Picture 3" descr="Quản lý Color"/>
+                    <pic:cNvPicPr>
+                      <a:picLocks noChangeAspect="1" noChangeArrowheads="1"/>
+                    </pic:cNvPicPr>
+                  </pic:nvPicPr>
+                  <pic:blipFill>
+                    <a:blip r:embed="rId15">
+                      <a:extLst>
+                        <a:ext uri="{28A0092B-C50C-407E-A947-70E740481C1C}">
+                          <a14:useLocalDpi xmlns:a14="http://schemas.microsoft.com/office/drawing/2010/main" val="0"/>
+                        </a:ext>
+                      </a:extLst>
+                    </a:blip>
+                    <a:srcRect/>
+                    <a:stretch>
+                      <a:fillRect/>
+                    </a:stretch>
+                  </pic:blipFill>
+                  <pic:spPr bwMode="auto">
+                    <a:xfrm>
+                      <a:off x="0" y="0"/>
+                      <a:ext cx="5212048" cy="4108320"/>
+                    </a:xfrm>
+                    <a:prstGeom prst="rect">
+                      <a:avLst/>
+                    </a:prstGeom>
+                    <a:noFill/>
+                    <a:ln>
+                      <a:noFill/>
+                    </a:ln>
+                  </pic:spPr>
+                </pic:pic>
+              </a:graphicData>
+            </a:graphic>
+          </wp:inline>
+        </w:drawing>
+      </w:r>
+    </w:p>
+    <w:p>
+      <w:pPr>
+        <w:jc w:val="both"/>
+      </w:pPr>
+      <w:r>
+        <w:rPr>
+          <w:noProof/>
+        </w:rPr>
+        <w:lastRenderedPageBreak/>
+        <w:drawing>
+          <wp:inline distT="0" distB="0" distL="0" distR="0">
+            <wp:extent cx="5162550" cy="4038937"/>
+            <wp:effectExtent l="0" t="0" r="0" b="0"/>
+            <wp:docPr id="8" name="Hình ảnh 8" descr="Quản lý loại sản phẩm"/>
+            <wp:cNvGraphicFramePr>
+              <a:graphicFrameLocks xmlns:a="http://schemas.openxmlformats.org/drawingml/2006/main" noChangeAspect="1"/>
+            </wp:cNvGraphicFramePr>
+            <a:graphic xmlns:a="http://schemas.openxmlformats.org/drawingml/2006/main">
+              <a:graphicData uri="http://schemas.openxmlformats.org/drawingml/2006/picture">
+                <pic:pic xmlns:pic="http://schemas.openxmlformats.org/drawingml/2006/picture">
+                  <pic:nvPicPr>
+                    <pic:cNvPr id="0" name="Picture 5" descr="Quản lý loại sản phẩm"/>
+                    <pic:cNvPicPr>
+                      <a:picLocks noChangeAspect="1" noChangeArrowheads="1"/>
+                    </pic:cNvPicPr>
+                  </pic:nvPicPr>
+                  <pic:blipFill>
+                    <a:blip r:embed="rId16">
+                      <a:extLst>
+                        <a:ext uri="{28A0092B-C50C-407E-A947-70E740481C1C}">
+                          <a14:useLocalDpi xmlns:a14="http://schemas.microsoft.com/office/drawing/2010/main" val="0"/>
+                        </a:ext>
+                      </a:extLst>
+                    </a:blip>
+                    <a:srcRect/>
+                    <a:stretch>
+                      <a:fillRect/>
+                    </a:stretch>
+                  </pic:blipFill>
+                  <pic:spPr bwMode="auto">
+                    <a:xfrm>
+                      <a:off x="0" y="0"/>
+                      <a:ext cx="5170412" cy="4045088"/>
+                    </a:xfrm>
+                    <a:prstGeom prst="rect">
+                      <a:avLst/>
+                    </a:prstGeom>
+                    <a:noFill/>
+                    <a:ln>
+                      <a:noFill/>
+                    </a:ln>
+                  </pic:spPr>
+                </pic:pic>
+              </a:graphicData>
+            </a:graphic>
+          </wp:inline>
+        </w:drawing>
+      </w:r>
+    </w:p>
+    <w:p>
+      <w:pPr>
+        <w:jc w:val="both"/>
+      </w:pPr>
+      <w:r>
+        <w:rPr>
+          <w:noProof/>
+        </w:rPr>
+        <w:drawing>
+          <wp:inline distT="0" distB="0" distL="0" distR="0">
+            <wp:extent cx="5162550" cy="4069304"/>
+            <wp:effectExtent l="0" t="0" r="0" b="7620"/>
+            <wp:docPr id="12" name="Hình ảnh 12" descr="Quản lý Size"/>
+            <wp:cNvGraphicFramePr>
+              <a:graphicFrameLocks xmlns:a="http://schemas.openxmlformats.org/drawingml/2006/main" noChangeAspect="1"/>
+            </wp:cNvGraphicFramePr>
+            <a:graphic xmlns:a="http://schemas.openxmlformats.org/drawingml/2006/main">
+              <a:graphicData uri="http://schemas.openxmlformats.org/drawingml/2006/picture">
+                <pic:pic xmlns:pic="http://schemas.openxmlformats.org/drawingml/2006/picture">
+                  <pic:nvPicPr>
+                    <pic:cNvPr id="0" name="Picture 7" descr="Quản lý Size"/>
+                    <pic:cNvPicPr>
+                      <a:picLocks noChangeAspect="1" noChangeArrowheads="1"/>
+                    </pic:cNvPicPr>
+                  </pic:nvPicPr>
+                  <pic:blipFill>
+                    <a:blip r:embed="rId17">
+                      <a:extLst>
+                        <a:ext uri="{28A0092B-C50C-407E-A947-70E740481C1C}">
+                          <a14:useLocalDpi xmlns:a14="http://schemas.microsoft.com/office/drawing/2010/main" val="0"/>
+                        </a:ext>
+                      </a:extLst>
+                    </a:blip>
+                    <a:srcRect/>
+                    <a:stretch>
+                      <a:fillRect/>
+                    </a:stretch>
+                  </pic:blipFill>
+                  <pic:spPr bwMode="auto">
+                    <a:xfrm>
+                      <a:off x="0" y="0"/>
+                      <a:ext cx="5165594" cy="4071703"/>
+                    </a:xfrm>
+                    <a:prstGeom prst="rect">
+                      <a:avLst/>
+                    </a:prstGeom>
+                    <a:noFill/>
+                    <a:ln>
+                      <a:noFill/>
+                    </a:ln>
+                  </pic:spPr>
+                </pic:pic>
+              </a:graphicData>
+            </a:graphic>
+          </wp:inline>
+        </w:drawing>
+      </w:r>
+    </w:p>
+    <w:p>
+      <w:pPr>
+        <w:jc w:val="both"/>
+      </w:pPr>
+    </w:p>
+    <w:p>
+      <w:pPr>
+        <w:jc w:val="both"/>
+      </w:pPr>
     </w:p>
     <w:p>
       <w:pPr>
@@ -3125,8 +3364,217 @@
         <w:t>Quản lý thông tin tài khoản</w:t>
       </w:r>
     </w:p>
+    <w:p>
+      <w:r>
+        <w:tab/>
+        <w:t>4.1.1 Tóm tắt:</w:t>
+      </w:r>
+    </w:p>
+    <w:p>
+      <w:r>
+        <w:tab/>
+        <w:t>- Người sử dụng: Quản lý hệ thống và khách hàng.</w:t>
+      </w:r>
+    </w:p>
+    <w:p>
+      <w:r>
+        <w:tab/>
+        <w:t>- Quản lý thông tin tài khoản của người dùng.</w:t>
+      </w:r>
+    </w:p>
+    <w:p>
+      <w:r>
+        <w:tab/>
+        <w:t>4.1.2 Dòng sự kiện</w:t>
+      </w:r>
+    </w:p>
+    <w:p>
+      <w:r>
+        <w:rPr>
+          <w:noProof/>
+        </w:rPr>
+        <w:drawing>
+          <wp:inline distT="0" distB="0" distL="0" distR="0">
+            <wp:extent cx="6477000" cy="6153150"/>
+            <wp:effectExtent l="0" t="0" r="0" b="0"/>
+            <wp:docPr id="13" name="Hình ảnh 13" descr="Quản lý thông tin tài khoản"/>
+            <wp:cNvGraphicFramePr>
+              <a:graphicFrameLocks xmlns:a="http://schemas.openxmlformats.org/drawingml/2006/main" noChangeAspect="1"/>
+            </wp:cNvGraphicFramePr>
+            <a:graphic xmlns:a="http://schemas.openxmlformats.org/drawingml/2006/main">
+              <a:graphicData uri="http://schemas.openxmlformats.org/drawingml/2006/picture">
+                <pic:pic xmlns:pic="http://schemas.openxmlformats.org/drawingml/2006/picture">
+                  <pic:nvPicPr>
+                    <pic:cNvPr id="0" name="Picture 9" descr="Quản lý thông tin tài khoản"/>
+                    <pic:cNvPicPr>
+                      <a:picLocks noChangeAspect="1" noChangeArrowheads="1"/>
+                    </pic:cNvPicPr>
+                  </pic:nvPicPr>
+                  <pic:blipFill>
+                    <a:blip r:embed="rId18">
+                      <a:extLst>
+                        <a:ext uri="{28A0092B-C50C-407E-A947-70E740481C1C}">
+                          <a14:useLocalDpi xmlns:a14="http://schemas.microsoft.com/office/drawing/2010/main" val="0"/>
+                        </a:ext>
+                      </a:extLst>
+                    </a:blip>
+                    <a:srcRect/>
+                    <a:stretch>
+                      <a:fillRect/>
+                    </a:stretch>
+                  </pic:blipFill>
+                  <pic:spPr bwMode="auto">
+                    <a:xfrm>
+                      <a:off x="0" y="0"/>
+                      <a:ext cx="6477000" cy="6153150"/>
+                    </a:xfrm>
+                    <a:prstGeom prst="rect">
+                      <a:avLst/>
+                    </a:prstGeom>
+                    <a:noFill/>
+                    <a:ln>
+                      <a:noFill/>
+                    </a:ln>
+                  </pic:spPr>
+                </pic:pic>
+              </a:graphicData>
+            </a:graphic>
+          </wp:inline>
+        </w:drawing>
+      </w:r>
+    </w:p>
+    <w:p>
+      <w:pPr>
+        <w:ind w:left="720" w:firstLine="720"/>
+      </w:pPr>
+      <w:r>
+        <w:t>4.1.2.1 Dòng sự kiện chính</w:t>
+      </w:r>
+    </w:p>
+    <w:p>
+      <w:r>
+        <w:tab/>
+      </w:r>
+      <w:r>
+        <w:tab/>
+        <w:t>- (1) Nhập thông tin tài khoản cần chỉnh sừa.</w:t>
+      </w:r>
+    </w:p>
+    <w:p>
+      <w:r>
+        <w:tab/>
+      </w:r>
+      <w:r>
+        <w:tab/>
+        <w:t xml:space="preserve">- (2) Kiểm tra các trường bắt buộc. </w:t>
+      </w:r>
+    </w:p>
+    <w:p>
+      <w:r>
+        <w:tab/>
+      </w:r>
+      <w:r>
+        <w:tab/>
+        <w:t>- (3) Kiểm tra thông tin.</w:t>
+      </w:r>
+    </w:p>
+    <w:p>
+      <w:r>
+        <w:tab/>
+      </w:r>
+      <w:r>
+        <w:tab/>
+        <w:t>- (4) Thông báo chỉnh sửa thông tin thành công</w:t>
+      </w:r>
+    </w:p>
     <w:p/>
     <w:p>
+      <w:r>
+        <w:tab/>
+      </w:r>
+      <w:r>
+        <w:tab/>
+        <w:t>4.1</w:t>
+      </w:r>
+      <w:r>
+        <w:t>.2.2 Dòng sự kiện khác</w:t>
+      </w:r>
+    </w:p>
+    <w:p>
+      <w:pPr>
+        <w:ind w:left="1440"/>
+      </w:pPr>
+      <w:r>
+        <w:t>- (1) Nếu kiểm tra trường bắt buộc không hợp lệ: Thông báo và trở về bước 1.</w:t>
+      </w:r>
+    </w:p>
+    <w:p>
+      <w:pPr>
+        <w:ind w:left="1440"/>
+      </w:pPr>
+      <w:r>
+        <w:t>- (2) Nếu kiểm tra thông tin không hơp lệ: Thông báo và trở về bước 1.</w:t>
+      </w:r>
+    </w:p>
+    <w:p>
+      <w:r>
+        <w:tab/>
+        <w:t>4.1.3 Các yêu cầu đặc biệt:</w:t>
+      </w:r>
+    </w:p>
+    <w:p>
+      <w:r>
+        <w:tab/>
+        <w:t>- Người dùng đã đăng nhập thành công.</w:t>
+      </w:r>
+    </w:p>
+    <w:p/>
+    <w:p>
+      <w:r>
+        <w:tab/>
+        <w:t>4.1.4 Trạng thái hệ thống khi bắt đầu thực hiện Use-case</w:t>
+      </w:r>
+    </w:p>
+    <w:p>
+      <w:r>
+        <w:tab/>
+        <w:t>- Người dùng truy cập vào chức năng quản lý thông tin tài khoản</w:t>
+      </w:r>
+    </w:p>
+    <w:p/>
+    <w:p>
+      <w:r>
+        <w:tab/>
+        <w:t>4.1.5 Trạng thái hệ thống sau khi thực hiên Use-case</w:t>
+      </w:r>
+    </w:p>
+    <w:p>
+      <w:r>
+        <w:tab/>
+        <w:t>- Chỉnh sửa thành công: Cập nhật thông tin xuống cơ sở dữ liệu, hiển thị các dữ liệu đã chình sửa cho người dùng.</w:t>
+      </w:r>
+    </w:p>
+    <w:p>
+      <w:r>
+        <w:tab/>
+        <w:t>- Không thành công: Hiển thị thông báo không thành công.</w:t>
+      </w:r>
+    </w:p>
+    <w:p/>
+    <w:p>
+      <w:r>
+        <w:tab/>
+        <w:t>4.1.6 Điểm mở rộng:</w:t>
+      </w:r>
+    </w:p>
+    <w:p>
+      <w:r>
+        <w:tab/>
+        <w:t>Không có</w:t>
+      </w:r>
+    </w:p>
+    <w:p/>
+    <w:p>
       <w:pPr>
         <w:pStyle w:val="u3"/>
       </w:pPr>
@@ -3222,6 +3670,7 @@
         <w:pStyle w:val="u3"/>
       </w:pPr>
       <w:r>
+        <w:lastRenderedPageBreak/>
         <w:t xml:space="preserve">4.9 </w:t>
       </w:r>
       <w:r>
@@ -3281,7 +3730,6 @@
     </w:p>
     <w:p>
       <w:r>
-        <w:lastRenderedPageBreak/>
         <w:tab/>
       </w:r>
       <w:r>
@@ -3306,7 +3754,7 @@
                     </pic:cNvPicPr>
                   </pic:nvPicPr>
                   <pic:blipFill>
-                    <a:blip r:embed="rId14">
+                    <a:blip r:embed="rId19">
                       <a:extLst>
                         <a:ext uri="{28A0092B-C50C-407E-A947-70E740481C1C}">
                           <a14:useLocalDpi xmlns:a14="http://schemas.microsoft.com/office/drawing/2010/main" val="0"/>
@@ -3422,6 +3870,7 @@
     </w:p>
     <w:p>
       <w:r>
+        <w:lastRenderedPageBreak/>
         <w:tab/>
         <w:t>- Người dùng phải có tài khoản đăng nhập.</w:t>
       </w:r>
@@ -3450,7 +3899,6 @@
     </w:p>
     <w:p>
       <w:r>
-        <w:lastRenderedPageBreak/>
         <w:tab/>
       </w:r>
       <w:r>
@@ -3558,7 +4006,7 @@
                     </pic:cNvPicPr>
                   </pic:nvPicPr>
                   <pic:blipFill>
-                    <a:blip r:embed="rId15">
+                    <a:blip r:embed="rId20">
                       <a:extLst>
                         <a:ext uri="{28A0092B-C50C-407E-A947-70E740481C1C}">
                           <a14:useLocalDpi xmlns:a14="http://schemas.microsoft.com/office/drawing/2010/main" val="0"/>
@@ -3620,6 +4068,7 @@
     <w:p/>
     <w:p>
       <w:r>
+        <w:lastRenderedPageBreak/>
         <w:tab/>
       </w:r>
       <w:r>
@@ -3657,38 +4106,379 @@
     </w:p>
     <w:p>
       <w:r>
+        <w:tab/>
+        <w:t>- Người dùng đã đăng nhập vào hệ thống.</w:t>
+      </w:r>
+    </w:p>
+    <w:p/>
+    <w:p>
+      <w:r>
+        <w:tab/>
+        <w:t>4.10.5 Trạng thái hệ thống sau khi thực hiên Use-case</w:t>
+      </w:r>
+    </w:p>
+    <w:p>
+      <w:r>
+        <w:tab/>
+        <w:t xml:space="preserve">- Thoát </w:t>
+      </w:r>
+      <w:r>
+        <w:t>khỏi hệ thống</w:t>
+      </w:r>
+      <w:r>
+        <w:t xml:space="preserve"> và trở về trạng thái chưa đăng nhập</w:t>
+      </w:r>
+      <w:r>
+        <w:t>.</w:t>
+      </w:r>
+    </w:p>
+    <w:p/>
+    <w:p>
+      <w:r>
+        <w:tab/>
+        <w:t>4.10.6 Điểm mở rộng</w:t>
+      </w:r>
+    </w:p>
+    <w:p>
+      <w:r>
+        <w:tab/>
+        <w:t>- Không có.</w:t>
+      </w:r>
+    </w:p>
+    <w:p>
+      <w:pPr>
+        <w:pStyle w:val="u3"/>
+      </w:pPr>
+      <w:r>
+        <w:t>4.11</w:t>
+      </w:r>
+      <w:r>
+        <w:tab/>
+        <w:t>Quản lý loại sản phẩm</w:t>
+      </w:r>
+    </w:p>
+    <w:p>
+      <w:pPr>
+        <w:ind w:firstLine="720"/>
+      </w:pPr>
+      <w:r>
+        <w:t>4.11.1 Tóm tắt:</w:t>
+      </w:r>
+    </w:p>
+    <w:p>
+      <w:pPr>
+        <w:ind w:firstLine="720"/>
+      </w:pPr>
+      <w:r>
+        <w:t>- Người sử dụng: quản lý hệ thống.</w:t>
+      </w:r>
+    </w:p>
+    <w:p>
+      <w:pPr>
+        <w:ind w:firstLine="720"/>
+      </w:pPr>
+      <w:r>
+        <w:t>- Quản lý thông tin loại sản phẩm</w:t>
+      </w:r>
+    </w:p>
+    <w:p>
+      <w:pPr>
+        <w:ind w:firstLine="720"/>
+      </w:pPr>
+    </w:p>
+    <w:p>
+      <w:r>
+        <w:tab/>
+        <w:t>4.11.2 Dòng sự kiện:</w:t>
+      </w:r>
+    </w:p>
+    <w:p>
+      <w:r>
+        <w:rPr>
+          <w:noProof/>
+        </w:rPr>
         <w:lastRenderedPageBreak/>
-        <w:tab/>
-        <w:t>- Người dùng đã đăng nhập vào hệ thống.</w:t>
+        <w:drawing>
+          <wp:inline distT="0" distB="0" distL="0" distR="0">
+            <wp:extent cx="5981700" cy="8229600"/>
+            <wp:effectExtent l="0" t="0" r="0" b="0"/>
+            <wp:docPr id="14" name="Hình ảnh 14" descr="Quản lý loại sản phẩm"/>
+            <wp:cNvGraphicFramePr>
+              <a:graphicFrameLocks xmlns:a="http://schemas.openxmlformats.org/drawingml/2006/main" noChangeAspect="1"/>
+            </wp:cNvGraphicFramePr>
+            <a:graphic xmlns:a="http://schemas.openxmlformats.org/drawingml/2006/main">
+              <a:graphicData uri="http://schemas.openxmlformats.org/drawingml/2006/picture">
+                <pic:pic xmlns:pic="http://schemas.openxmlformats.org/drawingml/2006/picture">
+                  <pic:nvPicPr>
+                    <pic:cNvPr id="0" name="Picture 11" descr="Quản lý loại sản phẩm"/>
+                    <pic:cNvPicPr>
+                      <a:picLocks noChangeAspect="1" noChangeArrowheads="1"/>
+                    </pic:cNvPicPr>
+                  </pic:nvPicPr>
+                  <pic:blipFill>
+                    <a:blip r:embed="rId21">
+                      <a:extLst>
+                        <a:ext uri="{28A0092B-C50C-407E-A947-70E740481C1C}">
+                          <a14:useLocalDpi xmlns:a14="http://schemas.microsoft.com/office/drawing/2010/main" val="0"/>
+                        </a:ext>
+                      </a:extLst>
+                    </a:blip>
+                    <a:srcRect/>
+                    <a:stretch>
+                      <a:fillRect/>
+                    </a:stretch>
+                  </pic:blipFill>
+                  <pic:spPr bwMode="auto">
+                    <a:xfrm>
+                      <a:off x="0" y="0"/>
+                      <a:ext cx="5981700" cy="8229600"/>
+                    </a:xfrm>
+                    <a:prstGeom prst="rect">
+                      <a:avLst/>
+                    </a:prstGeom>
+                    <a:noFill/>
+                    <a:ln>
+                      <a:noFill/>
+                    </a:ln>
+                  </pic:spPr>
+                </pic:pic>
+              </a:graphicData>
+            </a:graphic>
+          </wp:inline>
+        </w:drawing>
+      </w:r>
+    </w:p>
+    <w:p>
+      <w:pPr>
+        <w:ind w:left="720" w:firstLine="720"/>
+      </w:pPr>
+      <w:r>
+        <w:lastRenderedPageBreak/>
+        <w:t>4.11.2.1 Dòng sự kiện chính:</w:t>
+      </w:r>
+    </w:p>
+    <w:p>
+      <w:r>
+        <w:tab/>
+      </w:r>
+      <w:r>
+        <w:tab/>
+        <w:t>- (1) Người dùng tùy chọn chức năng trên loại sản phẩm:</w:t>
+      </w:r>
+    </w:p>
+    <w:p>
+      <w:r>
+        <w:tab/>
+      </w:r>
+      <w:r>
+        <w:tab/>
+        <w:t>- (2) Chọn tra cứu thông tin loại sản phẩm:</w:t>
+      </w:r>
+    </w:p>
+    <w:p>
+      <w:pPr>
+        <w:ind w:left="2160"/>
+      </w:pPr>
+      <w:r>
+        <w:t>+ (2.1) Hiển thị kết quả tìm kiếm.</w:t>
+      </w:r>
+    </w:p>
+    <w:p>
+      <w:r>
+        <w:tab/>
+      </w:r>
+      <w:r>
+        <w:tab/>
+        <w:t xml:space="preserve">- </w:t>
+      </w:r>
+      <w:r>
+        <w:t>(3) Chọn xóa loại sản phẩm:</w:t>
+      </w:r>
+    </w:p>
+    <w:p>
+      <w:r>
+        <w:tab/>
+      </w:r>
+      <w:r>
+        <w:tab/>
+      </w:r>
+      <w:r>
+        <w:tab/>
+        <w:t>+ (3.1) Xác nhận xóa loại sản phẩm</w:t>
+      </w:r>
+    </w:p>
+    <w:p>
+      <w:r>
+        <w:tab/>
+      </w:r>
+      <w:r>
+        <w:tab/>
+      </w:r>
+      <w:r>
+        <w:tab/>
+        <w:t>+ (3.2) Thưc hiện xóa loại sản phẩm khỏi cơ sở dữ liệu.</w:t>
+      </w:r>
+    </w:p>
+    <w:p>
+      <w:r>
+        <w:tab/>
+      </w:r>
+      <w:r>
+        <w:tab/>
+        <w:t>- (4) Chọn thêm, sửa thông tin:</w:t>
+      </w:r>
+    </w:p>
+    <w:p>
+      <w:r>
+        <w:tab/>
+      </w:r>
+      <w:r>
+        <w:tab/>
+      </w:r>
+      <w:r>
+        <w:tab/>
+        <w:t>+ (4.1) Hệ thống hiển thị khung nhập các thông tin</w:t>
+      </w:r>
+    </w:p>
+    <w:p>
+      <w:r>
+        <w:tab/>
+      </w:r>
+      <w:r>
+        <w:tab/>
+      </w:r>
+      <w:r>
+        <w:tab/>
+        <w:t>+ (4.2) Người dùng nhập thông tin cần thiết.</w:t>
+      </w:r>
+    </w:p>
+    <w:p>
+      <w:r>
+        <w:tab/>
+      </w:r>
+      <w:r>
+        <w:tab/>
+      </w:r>
+      <w:r>
+        <w:tab/>
+        <w:t>+ (4.3) Kiểm tra trường bắt buộc.</w:t>
+      </w:r>
+    </w:p>
+    <w:p>
+      <w:r>
+        <w:tab/>
+      </w:r>
+      <w:r>
+        <w:tab/>
+      </w:r>
+      <w:r>
+        <w:tab/>
+        <w:t>+ (4.4) Kiểm tra thông tin.</w:t>
+      </w:r>
+    </w:p>
+    <w:p>
+      <w:pPr>
+        <w:ind w:left="2160"/>
+      </w:pPr>
+      <w:r>
+        <w:t>+ (4.5) Lưu thông tin loại sản phẩm mới hoặc cập nhập thông tin loại sản.</w:t>
+      </w:r>
+    </w:p>
+    <w:p>
+      <w:r>
+        <w:tab/>
+      </w:r>
+      <w:r>
+        <w:tab/>
+        <w:t>4.11.2.2 Dòng sự kiện khác</w:t>
+      </w:r>
+    </w:p>
+    <w:p>
+      <w:r>
+        <w:tab/>
+      </w:r>
+      <w:r>
+        <w:tab/>
+        <w:t>- (1) Lỗi khi tìm kiếm thông tin: Thông báo lỗi.</w:t>
+      </w:r>
+    </w:p>
+    <w:p>
+      <w:r>
+        <w:tab/>
+      </w:r>
+      <w:r>
+        <w:tab/>
+        <w:t>- (2) Không đồng ý xóa loại sản phẩm: Trở về chọn chức năng.</w:t>
+      </w:r>
+    </w:p>
+    <w:p>
+      <w:pPr>
+        <w:ind w:left="1440"/>
+      </w:pPr>
+      <w:r>
+        <w:t>- (3) Thông tin nhập không hợp lệ: Thông báo và trở về chọn chức năng.</w:t>
+      </w:r>
+    </w:p>
+    <w:p>
+      <w:pPr>
+        <w:ind w:left="1440"/>
+      </w:pPr>
+    </w:p>
+    <w:p>
+      <w:r>
+        <w:tab/>
+        <w:t>4.11.3 Các yêu cầu đặc biệt</w:t>
+      </w:r>
+    </w:p>
+    <w:p>
+      <w:r>
+        <w:tab/>
+        <w:t>- Phải đăng nhập thành công với quyền quản lý hệ thống.</w:t>
       </w:r>
     </w:p>
     <w:p/>
     <w:p>
       <w:r>
         <w:tab/>
-        <w:t>4.10.5 Trạng thái hệ thống sau khi thực hiên Use-case</w:t>
-      </w:r>
-    </w:p>
-    <w:p>
-      <w:r>
-        <w:tab/>
-        <w:t xml:space="preserve">- Thoát </w:t>
-      </w:r>
-      <w:r>
-        <w:t>khỏi hệ thống</w:t>
-      </w:r>
-      <w:r>
-        <w:t xml:space="preserve"> và trở về trạng thái chưa đăng nhập</w:t>
-      </w:r>
-      <w:r>
-        <w:t>.</w:t>
+        <w:t>4.11.4 Trạng thái hệ thống khi bắt đầu thực hiện Use-case</w:t>
+      </w:r>
+    </w:p>
+    <w:p>
+      <w:r>
+        <w:tab/>
+        <w:t>- Truy cập vào chức năng quản lý loại sản phẩm</w:t>
       </w:r>
     </w:p>
     <w:p/>
     <w:p>
       <w:r>
         <w:tab/>
-        <w:t>4.10.6 Điểm mở rộng</w:t>
+        <w:t>4.11.5 Trạng thái hệ thống sau khi thực hiên Use-case</w:t>
+      </w:r>
+    </w:p>
+    <w:p>
+      <w:r>
+        <w:tab/>
+        <w:t>- Thông tin được cập nhật xuống cơ sở dử liệu.</w:t>
+      </w:r>
+    </w:p>
+    <w:p>
+      <w:pPr>
+        <w:ind w:firstLine="720"/>
+      </w:pPr>
+      <w:r>
+        <w:t>-  Nếu thất bại: hiển thị thông báo không thành công cho người dùng.</w:t>
+      </w:r>
+    </w:p>
+    <w:p>
+      <w:pPr>
+        <w:ind w:firstLine="720"/>
+      </w:pPr>
+    </w:p>
+    <w:p>
+      <w:r>
+        <w:tab/>
+        <w:t>4.11.6 Điểm mở rộng</w:t>
       </w:r>
     </w:p>
     <w:p>
@@ -3697,19 +4487,6 @@
         <w:t>- Không có.</w:t>
       </w:r>
     </w:p>
-    <w:p>
-      <w:pPr>
-        <w:pStyle w:val="u3"/>
-      </w:pPr>
-      <w:r>
-        <w:t>4.11</w:t>
-      </w:r>
-      <w:r>
-        <w:tab/>
-        <w:t>Quản lý loại sản phẩm</w:t>
-      </w:r>
-    </w:p>
-    <w:p/>
     <w:p>
       <w:pPr>
         <w:pStyle w:val="u3"/>
@@ -3809,7 +4586,7 @@
                     </pic:cNvPicPr>
                   </pic:nvPicPr>
                   <pic:blipFill>
-                    <a:blip r:embed="rId16">
+                    <a:blip r:embed="rId22">
                       <a:extLst>
                         <a:ext uri="{28A0092B-C50C-407E-A947-70E740481C1C}">
                           <a14:useLocalDpi xmlns:a14="http://schemas.microsoft.com/office/drawing/2010/main" val="0"/>
@@ -4214,7 +4991,7 @@
                     </pic:cNvPicPr>
                   </pic:nvPicPr>
                   <pic:blipFill>
-                    <a:blip r:embed="rId17">
+                    <a:blip r:embed="rId23">
                       <a:extLst>
                         <a:ext uri="{28A0092B-C50C-407E-A947-70E740481C1C}">
                           <a14:useLocalDpi xmlns:a14="http://schemas.microsoft.com/office/drawing/2010/main" val="0"/>
@@ -4577,7 +5354,7 @@
                     </pic:cNvPicPr>
                   </pic:nvPicPr>
                   <pic:blipFill>
-                    <a:blip r:embed="rId18">
+                    <a:blip r:embed="rId24">
                       <a:extLst>
                         <a:ext uri="{28A0092B-C50C-407E-A947-70E740481C1C}">
                           <a14:useLocalDpi xmlns:a14="http://schemas.microsoft.com/office/drawing/2010/main" val="0"/>
@@ -4702,8 +5479,6 @@
     <w:p>
       <w:r>
         <w:tab/>
-      </w:r>
-      <w:r>
         <w:t>- Phải đăng nhập thành công với quyền quản lý hệ thống.</w:t>
       </w:r>
     </w:p>
@@ -4733,63 +5508,1058 @@
         <w:t>- Hiển thị biểu đồ thống kê và danh sách cho người dùng.</w:t>
       </w:r>
     </w:p>
-    <w:p>
+    <w:p/>
+    <w:p>
+      <w:r>
+        <w:tab/>
+        <w:t>4.16.6 Điểm mở rộng</w:t>
+      </w:r>
+    </w:p>
+    <w:p>
+      <w:r>
+        <w:lastRenderedPageBreak/>
+        <w:tab/>
+        <w:t>- Không có.</w:t>
+      </w:r>
+    </w:p>
+    <w:p>
+      <w:pPr>
+        <w:pStyle w:val="u3"/>
+      </w:pPr>
+      <w:r>
+        <w:t>4.17</w:t>
+      </w:r>
+      <w:r>
+        <w:tab/>
+        <w:t>Quản lý size</w:t>
+      </w:r>
+    </w:p>
+    <w:p>
+      <w:pPr>
+        <w:ind w:firstLine="720"/>
+      </w:pPr>
+      <w:r>
+        <w:t>4.17.1 Tóm tắt:</w:t>
+      </w:r>
+    </w:p>
+    <w:p>
+      <w:pPr>
+        <w:ind w:firstLine="720"/>
+      </w:pPr>
+      <w:r>
+        <w:t>- Người sử dụng: quản lý hệ thống.</w:t>
+      </w:r>
+    </w:p>
+    <w:p>
+      <w:pPr>
+        <w:ind w:firstLine="720"/>
+      </w:pPr>
+      <w:r>
+        <w:t>- Quản lý thông tin loại sản phẩm</w:t>
+      </w:r>
+    </w:p>
+    <w:p>
+      <w:pPr>
+        <w:ind w:firstLine="720"/>
+      </w:pPr>
+    </w:p>
+    <w:p>
+      <w:r>
+        <w:tab/>
+        <w:t>4.17.2 Dòng sự kiện:</w:t>
+      </w:r>
+    </w:p>
+    <w:p>
+      <w:r>
+        <w:rPr>
+          <w:noProof/>
+        </w:rPr>
+        <w:lastRenderedPageBreak/>
+        <w:drawing>
+          <wp:inline distT="0" distB="0" distL="0" distR="0">
+            <wp:extent cx="5905500" cy="8229600"/>
+            <wp:effectExtent l="0" t="0" r="0" b="0"/>
+            <wp:docPr id="15" name="Hình ảnh 15" descr="Quản lý Size"/>
+            <wp:cNvGraphicFramePr>
+              <a:graphicFrameLocks xmlns:a="http://schemas.openxmlformats.org/drawingml/2006/main" noChangeAspect="1"/>
+            </wp:cNvGraphicFramePr>
+            <a:graphic xmlns:a="http://schemas.openxmlformats.org/drawingml/2006/main">
+              <a:graphicData uri="http://schemas.openxmlformats.org/drawingml/2006/picture">
+                <pic:pic xmlns:pic="http://schemas.openxmlformats.org/drawingml/2006/picture">
+                  <pic:nvPicPr>
+                    <pic:cNvPr id="0" name="Picture 13" descr="Quản lý Size"/>
+                    <pic:cNvPicPr>
+                      <a:picLocks noChangeAspect="1" noChangeArrowheads="1"/>
+                    </pic:cNvPicPr>
+                  </pic:nvPicPr>
+                  <pic:blipFill>
+                    <a:blip r:embed="rId25">
+                      <a:extLst>
+                        <a:ext uri="{28A0092B-C50C-407E-A947-70E740481C1C}">
+                          <a14:useLocalDpi xmlns:a14="http://schemas.microsoft.com/office/drawing/2010/main" val="0"/>
+                        </a:ext>
+                      </a:extLst>
+                    </a:blip>
+                    <a:srcRect/>
+                    <a:stretch>
+                      <a:fillRect/>
+                    </a:stretch>
+                  </pic:blipFill>
+                  <pic:spPr bwMode="auto">
+                    <a:xfrm>
+                      <a:off x="0" y="0"/>
+                      <a:ext cx="5905500" cy="8229600"/>
+                    </a:xfrm>
+                    <a:prstGeom prst="rect">
+                      <a:avLst/>
+                    </a:prstGeom>
+                    <a:noFill/>
+                    <a:ln>
+                      <a:noFill/>
+                    </a:ln>
+                  </pic:spPr>
+                </pic:pic>
+              </a:graphicData>
+            </a:graphic>
+          </wp:inline>
+        </w:drawing>
+      </w:r>
+    </w:p>
+    <w:p>
+      <w:pPr>
+        <w:ind w:left="720" w:firstLine="720"/>
+      </w:pPr>
+      <w:r>
+        <w:lastRenderedPageBreak/>
+        <w:t>4.17.2.1 Dòng sự kiện chính:</w:t>
+      </w:r>
+    </w:p>
+    <w:p>
+      <w:r>
+        <w:tab/>
+      </w:r>
+      <w:r>
+        <w:tab/>
+        <w:t>- (1) Người dùng tùy chọn chức năng trên loại size:</w:t>
+      </w:r>
+    </w:p>
+    <w:p>
+      <w:r>
+        <w:tab/>
+      </w:r>
+      <w:r>
+        <w:tab/>
+        <w:t>- (2) Chọn tra cứu thông tin size:</w:t>
+      </w:r>
+    </w:p>
+    <w:p>
+      <w:pPr>
+        <w:ind w:left="2160"/>
+      </w:pPr>
+      <w:r>
+        <w:t>+ (2.1) Hiển thị kết quả tìm kiếm.</w:t>
+      </w:r>
+    </w:p>
+    <w:p>
+      <w:r>
+        <w:tab/>
+      </w:r>
+      <w:r>
+        <w:tab/>
+        <w:t xml:space="preserve">- </w:t>
+      </w:r>
+      <w:r>
+        <w:t>(3) Chọn xóa size:</w:t>
+      </w:r>
+    </w:p>
+    <w:p>
+      <w:r>
+        <w:tab/>
+      </w:r>
+      <w:r>
+        <w:tab/>
+      </w:r>
+      <w:r>
+        <w:tab/>
+        <w:t>+ (3.1) Xác nhận xóa size.</w:t>
+      </w:r>
+    </w:p>
+    <w:p>
+      <w:r>
+        <w:tab/>
+      </w:r>
+      <w:r>
+        <w:tab/>
+      </w:r>
+      <w:r>
+        <w:tab/>
+        <w:t>+ (3.2) Thưc hiện xóa size khỏi cơ sở dữ liệu.</w:t>
+      </w:r>
+    </w:p>
+    <w:p>
+      <w:r>
+        <w:tab/>
+      </w:r>
+      <w:r>
+        <w:tab/>
+        <w:t>- (4) Chọn thêm, sửa thông tin:</w:t>
+      </w:r>
+    </w:p>
+    <w:p>
+      <w:r>
+        <w:tab/>
+      </w:r>
+      <w:r>
+        <w:tab/>
+      </w:r>
+      <w:r>
+        <w:tab/>
+        <w:t>+ (4.1) Hệ thống hiển thị khung nhập các thông tin</w:t>
+      </w:r>
+    </w:p>
+    <w:p>
+      <w:r>
+        <w:tab/>
+      </w:r>
+      <w:r>
+        <w:tab/>
+      </w:r>
+      <w:r>
+        <w:tab/>
+        <w:t>+ (4.2) Người dùng nhập thông tin cần thiết.</w:t>
+      </w:r>
+    </w:p>
+    <w:p>
+      <w:r>
+        <w:tab/>
+      </w:r>
+      <w:r>
+        <w:tab/>
+      </w:r>
+      <w:r>
+        <w:tab/>
+        <w:t>+ (4.3) Kiểm tra trường bắt buộc.</w:t>
+      </w:r>
+    </w:p>
+    <w:p>
+      <w:r>
+        <w:tab/>
+      </w:r>
+      <w:r>
+        <w:tab/>
+      </w:r>
+      <w:r>
+        <w:tab/>
+        <w:t>+ (4.4) Kiểm tra thông tin.</w:t>
+      </w:r>
+    </w:p>
+    <w:p>
+      <w:r>
+        <w:tab/>
+      </w:r>
+      <w:r>
+        <w:tab/>
+      </w:r>
+      <w:r>
+        <w:tab/>
+        <w:t>+ (4.5) Lưu thông tin size mới hoặc cập nhập thông tin size.</w:t>
+      </w:r>
+    </w:p>
+    <w:p>
+      <w:r>
+        <w:tab/>
+      </w:r>
+      <w:r>
+        <w:tab/>
+        <w:t>4.17.2.2 Dòng sự kiện khác</w:t>
+      </w:r>
+    </w:p>
+    <w:p>
+      <w:r>
+        <w:tab/>
+      </w:r>
+      <w:r>
+        <w:tab/>
+        <w:t>- (1) Lỗi khi tìm kiếm thông tin: Thông báo lỗi.</w:t>
+      </w:r>
+    </w:p>
+    <w:p>
+      <w:r>
+        <w:tab/>
+      </w:r>
+      <w:r>
+        <w:tab/>
+        <w:t>- (2) Không đồng ý xóa size: Trở về chọn chức năng.</w:t>
+      </w:r>
+    </w:p>
+    <w:p>
+      <w:pPr>
+        <w:ind w:left="1440"/>
+      </w:pPr>
+      <w:r>
+        <w:t>- (3) Thông tin nhập không hợp lệ: Thông báo và trở về chọn chức năng.</w:t>
+      </w:r>
+    </w:p>
+    <w:p>
+      <w:pPr>
+        <w:ind w:left="1440"/>
+      </w:pPr>
+    </w:p>
+    <w:p>
+      <w:r>
+        <w:tab/>
+        <w:t>4.17.3 Các yêu cầu đặc biệt</w:t>
+      </w:r>
+    </w:p>
+    <w:p>
+      <w:r>
+        <w:tab/>
+        <w:t>- Phải đăng nhập thành công với quyền quản lý hệ thống.</w:t>
+      </w:r>
+    </w:p>
+    <w:p/>
+    <w:p>
+      <w:r>
+        <w:tab/>
+        <w:t>4.17.4 Trạng thái hệ thống khi bắt đầu thực hiện Use-case</w:t>
+      </w:r>
+    </w:p>
+    <w:p>
+      <w:r>
+        <w:tab/>
+        <w:t>- Truy cập vào chức năng quản lý size.</w:t>
+      </w:r>
+    </w:p>
+    <w:p/>
+    <w:p>
+      <w:r>
+        <w:tab/>
+        <w:t>4.17.5 Trạng thái hệ thống sau khi thực hiên Use-case</w:t>
+      </w:r>
+    </w:p>
+    <w:p>
+      <w:r>
+        <w:tab/>
+        <w:t>- Thông tin được cập nhật xuống cơ sở dử liệu.</w:t>
+      </w:r>
+    </w:p>
+    <w:p>
+      <w:pPr>
+        <w:ind w:firstLine="720"/>
+      </w:pPr>
+      <w:r>
+        <w:t>-  Nếu thất bại: hiển thị thông báo không thành công cho người dùng.</w:t>
+      </w:r>
+    </w:p>
+    <w:p>
+      <w:pPr>
+        <w:ind w:firstLine="720"/>
+      </w:pPr>
+    </w:p>
+    <w:p>
+      <w:r>
+        <w:tab/>
+        <w:t>4.17.6 Điểm mở rộng</w:t>
+      </w:r>
+    </w:p>
+    <w:p>
+      <w:r>
+        <w:tab/>
+        <w:t>- Không có.</w:t>
+      </w:r>
+    </w:p>
+    <w:p>
+      <w:pPr>
+        <w:pStyle w:val="u3"/>
+      </w:pPr>
+      <w:r>
+        <w:t>4.18</w:t>
+      </w:r>
+      <w:r>
+        <w:tab/>
+        <w:t>Quản lý color</w:t>
+      </w:r>
+    </w:p>
+    <w:p>
+      <w:pPr>
+        <w:ind w:firstLine="720"/>
+      </w:pPr>
+      <w:r>
+        <w:t>4.18.1 Tóm tắt:</w:t>
+      </w:r>
+    </w:p>
+    <w:p>
+      <w:pPr>
+        <w:ind w:firstLine="720"/>
+      </w:pPr>
+      <w:r>
+        <w:t>- Người sử dụng: quản lý hệ thống.</w:t>
+      </w:r>
+    </w:p>
+    <w:p>
+      <w:pPr>
+        <w:ind w:firstLine="720"/>
+      </w:pPr>
+      <w:r>
+        <w:t>- Quản lý thông tin các màu sắc.</w:t>
+      </w:r>
+    </w:p>
+    <w:p>
+      <w:pPr>
+        <w:ind w:firstLine="720"/>
+      </w:pPr>
+    </w:p>
+    <w:p>
+      <w:r>
+        <w:tab/>
+        <w:t>4.18.2 Dòng sự kiện:</w:t>
+      </w:r>
+    </w:p>
+    <w:p>
+      <w:r>
+        <w:rPr>
+          <w:noProof/>
+        </w:rPr>
+        <w:lastRenderedPageBreak/>
+        <w:drawing>
+          <wp:inline distT="0" distB="0" distL="0" distR="0">
+            <wp:extent cx="6010275" cy="8229600"/>
+            <wp:effectExtent l="0" t="0" r="9525" b="0"/>
+            <wp:docPr id="16" name="Hình ảnh 16" descr="Quản lý Color"/>
+            <wp:cNvGraphicFramePr>
+              <a:graphicFrameLocks xmlns:a="http://schemas.openxmlformats.org/drawingml/2006/main" noChangeAspect="1"/>
+            </wp:cNvGraphicFramePr>
+            <a:graphic xmlns:a="http://schemas.openxmlformats.org/drawingml/2006/main">
+              <a:graphicData uri="http://schemas.openxmlformats.org/drawingml/2006/picture">
+                <pic:pic xmlns:pic="http://schemas.openxmlformats.org/drawingml/2006/picture">
+                  <pic:nvPicPr>
+                    <pic:cNvPr id="0" name="Picture 15" descr="Quản lý Color"/>
+                    <pic:cNvPicPr>
+                      <a:picLocks noChangeAspect="1" noChangeArrowheads="1"/>
+                    </pic:cNvPicPr>
+                  </pic:nvPicPr>
+                  <pic:blipFill>
+                    <a:blip r:embed="rId26">
+                      <a:extLst>
+                        <a:ext uri="{28A0092B-C50C-407E-A947-70E740481C1C}">
+                          <a14:useLocalDpi xmlns:a14="http://schemas.microsoft.com/office/drawing/2010/main" val="0"/>
+                        </a:ext>
+                      </a:extLst>
+                    </a:blip>
+                    <a:srcRect/>
+                    <a:stretch>
+                      <a:fillRect/>
+                    </a:stretch>
+                  </pic:blipFill>
+                  <pic:spPr bwMode="auto">
+                    <a:xfrm>
+                      <a:off x="0" y="0"/>
+                      <a:ext cx="6010275" cy="8229600"/>
+                    </a:xfrm>
+                    <a:prstGeom prst="rect">
+                      <a:avLst/>
+                    </a:prstGeom>
+                    <a:noFill/>
+                    <a:ln>
+                      <a:noFill/>
+                    </a:ln>
+                  </pic:spPr>
+                </pic:pic>
+              </a:graphicData>
+            </a:graphic>
+          </wp:inline>
+        </w:drawing>
+      </w:r>
+    </w:p>
+    <w:p>
+      <w:pPr>
+        <w:ind w:left="720" w:firstLine="720"/>
+      </w:pPr>
+      <w:r>
+        <w:lastRenderedPageBreak/>
+        <w:t>4.11.2.1 Dòng sự kiện chính:</w:t>
+      </w:r>
+    </w:p>
+    <w:p>
+      <w:r>
+        <w:tab/>
+      </w:r>
+      <w:r>
+        <w:tab/>
+        <w:t>- (1) Người dùng tùy chọn chức năng trên màu sắc:</w:t>
+      </w:r>
+    </w:p>
+    <w:p>
+      <w:r>
+        <w:tab/>
+      </w:r>
+      <w:r>
+        <w:tab/>
+        <w:t>- (2) Chọn tra cứu thông tin màu sắc:</w:t>
+      </w:r>
+    </w:p>
+    <w:p>
+      <w:pPr>
+        <w:ind w:left="2160"/>
+      </w:pPr>
+      <w:r>
+        <w:t>+ (2.1) Hiển thị kết quả tìm kiếm.</w:t>
+      </w:r>
+    </w:p>
+    <w:p>
+      <w:r>
+        <w:tab/>
+      </w:r>
+      <w:r>
+        <w:tab/>
+        <w:t xml:space="preserve">- </w:t>
+      </w:r>
+      <w:r>
+        <w:t>(3) Chọn xóa màu sắc:</w:t>
+      </w:r>
+    </w:p>
+    <w:p>
+      <w:r>
+        <w:tab/>
+      </w:r>
+      <w:r>
+        <w:tab/>
+      </w:r>
+      <w:r>
+        <w:tab/>
+        <w:t>+ (3.1) Xác nhận xóa màu sắc</w:t>
+      </w:r>
+    </w:p>
+    <w:p>
+      <w:r>
+        <w:tab/>
+      </w:r>
+      <w:r>
+        <w:tab/>
+      </w:r>
+      <w:r>
+        <w:tab/>
+        <w:t>+ (3.2) Thưc hiện xóa màu sắc khỏi cơ sở dữ liệu.</w:t>
+      </w:r>
+    </w:p>
+    <w:p>
+      <w:r>
+        <w:tab/>
+      </w:r>
+      <w:r>
+        <w:tab/>
+        <w:t>- (4) Chọn thêm, sửa thông tin:</w:t>
+      </w:r>
+    </w:p>
+    <w:p>
+      <w:r>
+        <w:tab/>
+      </w:r>
+      <w:r>
+        <w:tab/>
+      </w:r>
+      <w:r>
+        <w:tab/>
+        <w:t>+ (4.1) Hệ thống hiển thị khung nhập các thông tin</w:t>
+      </w:r>
+    </w:p>
+    <w:p>
+      <w:r>
+        <w:tab/>
+      </w:r>
+      <w:r>
+        <w:tab/>
+      </w:r>
+      <w:r>
+        <w:tab/>
+        <w:t>+ (4.2) Người dùng nhập thông tin cần thiết.</w:t>
+      </w:r>
+    </w:p>
+    <w:p>
+      <w:r>
+        <w:tab/>
+      </w:r>
+      <w:r>
+        <w:tab/>
+      </w:r>
+      <w:r>
+        <w:tab/>
+        <w:t>+ (4.3) Kiểm tra trường bắt buộc.</w:t>
+      </w:r>
+    </w:p>
+    <w:p>
+      <w:r>
+        <w:tab/>
+      </w:r>
+      <w:r>
+        <w:tab/>
+      </w:r>
+      <w:r>
+        <w:tab/>
+        <w:t>+ (4.4) Kiểm tra thông tin.</w:t>
+      </w:r>
+    </w:p>
+    <w:p>
+      <w:pPr>
+        <w:ind w:left="2160"/>
+      </w:pPr>
+      <w:r>
+        <w:t>+ (4.5) Lưu thông tin màu sắc mới hoặc cập nhập thông tin loại sản</w:t>
+      </w:r>
+      <w:r>
+        <w:t xml:space="preserve"> phẩm</w:t>
+      </w:r>
       <w:bookmarkStart w:id="9" w:name="_GoBack"/>
       <w:bookmarkEnd w:id="9"/>
-    </w:p>
-    <w:p>
-      <w:r>
-        <w:tab/>
-        <w:t>4.16.6 Điểm mở rộng</w:t>
-      </w:r>
-    </w:p>
-    <w:p>
-      <w:r>
+      <w:r>
+        <w:t>.</w:t>
+      </w:r>
+    </w:p>
+    <w:p>
+      <w:r>
+        <w:tab/>
+      </w:r>
+      <w:r>
+        <w:tab/>
+        <w:t>4.11.2.2 Dòng sự kiện khác</w:t>
+      </w:r>
+    </w:p>
+    <w:p>
+      <w:r>
+        <w:tab/>
+      </w:r>
+      <w:r>
+        <w:tab/>
+        <w:t>- (1) Lỗi khi tìm kiếm thông tin: Thông báo lỗi.</w:t>
+      </w:r>
+    </w:p>
+    <w:p>
+      <w:r>
+        <w:tab/>
+      </w:r>
+      <w:r>
+        <w:tab/>
+        <w:t>- (2) Không đồng ý xóa màu sắc: Trở về chọn chức năng.</w:t>
+      </w:r>
+    </w:p>
+    <w:p>
+      <w:pPr>
+        <w:ind w:left="1440"/>
+      </w:pPr>
+      <w:r>
+        <w:t>- (3) Thông tin nhập không hợp lệ: Thông báo và trở về chọn chức năng.</w:t>
+      </w:r>
+    </w:p>
+    <w:p>
+      <w:pPr>
+        <w:ind w:left="1440"/>
+      </w:pPr>
+    </w:p>
+    <w:p>
+      <w:r>
+        <w:tab/>
+        <w:t>4.18.3 Các yêu cầu đặc biệt</w:t>
+      </w:r>
+    </w:p>
+    <w:p>
+      <w:r>
+        <w:tab/>
+        <w:t>- Phải đăng nhập thành công với quyền quản lý hệ thống.</w:t>
+      </w:r>
+    </w:p>
+    <w:p/>
+    <w:p>
+      <w:r>
+        <w:tab/>
+        <w:t>4.18.4 Trạng thái hệ thống khi bắt đầu thực hiện Use-case</w:t>
+      </w:r>
+    </w:p>
+    <w:p>
+      <w:r>
+        <w:tab/>
+        <w:t>- Truy cập vào chức năng quản lý màu sắc.</w:t>
+      </w:r>
+    </w:p>
+    <w:p/>
+    <w:p>
+      <w:r>
+        <w:tab/>
+        <w:t>4.18.5 Trạng thái hệ thống sau khi thực hiên Use-case</w:t>
+      </w:r>
+    </w:p>
+    <w:p>
+      <w:r>
+        <w:tab/>
+        <w:t>- Thông tin được cập nhật xuống cơ sở dử liệu.</w:t>
+      </w:r>
+    </w:p>
+    <w:p>
+      <w:pPr>
+        <w:ind w:firstLine="720"/>
+      </w:pPr>
+      <w:r>
+        <w:t>-  Nếu thất bại: hiển thị thông báo không thành công cho người dùng.</w:t>
+      </w:r>
+    </w:p>
+    <w:p>
+      <w:pPr>
+        <w:ind w:firstLine="720"/>
+      </w:pPr>
+    </w:p>
+    <w:p>
+      <w:r>
+        <w:tab/>
+        <w:t>4.18.6 Điểm mở rộng</w:t>
+      </w:r>
+    </w:p>
+    <w:p>
+      <w:r>
+        <w:tab/>
+        <w:t>- Không có.</w:t>
+      </w:r>
+    </w:p>
+    <w:p>
+      <w:pPr>
+        <w:pStyle w:val="u3"/>
+      </w:pPr>
+      <w:r>
+        <w:t>4.19</w:t>
+      </w:r>
+      <w:r>
+        <w:tab/>
+        <w:t>Quản lý địa chỉ</w:t>
+      </w:r>
+    </w:p>
+    <w:p>
+      <w:pPr>
+        <w:ind w:firstLine="720"/>
+      </w:pPr>
+      <w:r>
+        <w:t>4.19.1 Tóm tắt:</w:t>
+      </w:r>
+    </w:p>
+    <w:p>
+      <w:pPr>
+        <w:ind w:firstLine="720"/>
+      </w:pPr>
+      <w:r>
+        <w:t>- Người sử dụng: quản lý hệ thống.</w:t>
+      </w:r>
+    </w:p>
+    <w:p>
+      <w:pPr>
+        <w:ind w:firstLine="720"/>
+      </w:pPr>
+      <w:r>
+        <w:t>- Quản lý thông tin địa chỉ.</w:t>
+      </w:r>
+    </w:p>
+    <w:p>
+      <w:pPr>
+        <w:ind w:firstLine="720"/>
+      </w:pPr>
+    </w:p>
+    <w:p>
+      <w:r>
+        <w:tab/>
+        <w:t>4.19.2 Dòng sự kiện:</w:t>
+      </w:r>
+    </w:p>
+    <w:p>
+      <w:r>
+        <w:rPr>
+          <w:noProof/>
+        </w:rPr>
         <w:lastRenderedPageBreak/>
+        <w:drawing>
+          <wp:inline distT="0" distB="0" distL="0" distR="0">
+            <wp:extent cx="5905500" cy="8229600"/>
+            <wp:effectExtent l="0" t="0" r="0" b="0"/>
+            <wp:docPr id="17" name="Hình ảnh 17" descr="Quản lý địa chỉ"/>
+            <wp:cNvGraphicFramePr>
+              <a:graphicFrameLocks xmlns:a="http://schemas.openxmlformats.org/drawingml/2006/main" noChangeAspect="1"/>
+            </wp:cNvGraphicFramePr>
+            <a:graphic xmlns:a="http://schemas.openxmlformats.org/drawingml/2006/main">
+              <a:graphicData uri="http://schemas.openxmlformats.org/drawingml/2006/picture">
+                <pic:pic xmlns:pic="http://schemas.openxmlformats.org/drawingml/2006/picture">
+                  <pic:nvPicPr>
+                    <pic:cNvPr id="0" name="Picture 17" descr="Quản lý địa chỉ"/>
+                    <pic:cNvPicPr>
+                      <a:picLocks noChangeAspect="1" noChangeArrowheads="1"/>
+                    </pic:cNvPicPr>
+                  </pic:nvPicPr>
+                  <pic:blipFill>
+                    <a:blip r:embed="rId27">
+                      <a:extLst>
+                        <a:ext uri="{28A0092B-C50C-407E-A947-70E740481C1C}">
+                          <a14:useLocalDpi xmlns:a14="http://schemas.microsoft.com/office/drawing/2010/main" val="0"/>
+                        </a:ext>
+                      </a:extLst>
+                    </a:blip>
+                    <a:srcRect/>
+                    <a:stretch>
+                      <a:fillRect/>
+                    </a:stretch>
+                  </pic:blipFill>
+                  <pic:spPr bwMode="auto">
+                    <a:xfrm>
+                      <a:off x="0" y="0"/>
+                      <a:ext cx="5905500" cy="8229600"/>
+                    </a:xfrm>
+                    <a:prstGeom prst="rect">
+                      <a:avLst/>
+                    </a:prstGeom>
+                    <a:noFill/>
+                    <a:ln>
+                      <a:noFill/>
+                    </a:ln>
+                  </pic:spPr>
+                </pic:pic>
+              </a:graphicData>
+            </a:graphic>
+          </wp:inline>
+        </w:drawing>
+      </w:r>
+    </w:p>
+    <w:p>
+      <w:pPr>
+        <w:ind w:left="720" w:firstLine="720"/>
+      </w:pPr>
+      <w:r>
+        <w:lastRenderedPageBreak/>
+        <w:t>4.19.2.1 Dòng sự kiện chính:</w:t>
+      </w:r>
+    </w:p>
+    <w:p>
+      <w:r>
+        <w:tab/>
+      </w:r>
+      <w:r>
+        <w:tab/>
+        <w:t>- (1) Người dùng tùy chọn chức năng trên địa chỉ:</w:t>
+      </w:r>
+    </w:p>
+    <w:p>
+      <w:r>
+        <w:tab/>
+      </w:r>
+      <w:r>
+        <w:tab/>
+        <w:t>- (2) Chọn tra cứu thông tin địa chỉ:</w:t>
+      </w:r>
+    </w:p>
+    <w:p>
+      <w:pPr>
+        <w:ind w:left="2160"/>
+      </w:pPr>
+      <w:r>
+        <w:t>+ (2.1) Hiển thị kết quả tìm kiếm.</w:t>
+      </w:r>
+    </w:p>
+    <w:p>
+      <w:r>
+        <w:tab/>
+      </w:r>
+      <w:r>
+        <w:tab/>
+        <w:t xml:space="preserve">- </w:t>
+      </w:r>
+      <w:r>
+        <w:t>(3) Chọn xóa địa chỉ:</w:t>
+      </w:r>
+    </w:p>
+    <w:p>
+      <w:r>
+        <w:tab/>
+      </w:r>
+      <w:r>
+        <w:tab/>
+      </w:r>
+      <w:r>
+        <w:tab/>
+        <w:t>+ (3.1) Xác nhận xóa địa chỉ.</w:t>
+      </w:r>
+    </w:p>
+    <w:p>
+      <w:r>
+        <w:tab/>
+      </w:r>
+      <w:r>
+        <w:tab/>
+      </w:r>
+      <w:r>
+        <w:tab/>
+        <w:t>+ (3.2) Thưc hiện xóa địa chỉ khỏi cơ sở dữ liệu.</w:t>
+      </w:r>
+    </w:p>
+    <w:p>
+      <w:r>
+        <w:tab/>
+      </w:r>
+      <w:r>
+        <w:tab/>
+        <w:t>- (4) Chọn thêm, sửa thông tin:</w:t>
+      </w:r>
+    </w:p>
+    <w:p>
+      <w:r>
+        <w:tab/>
+      </w:r>
+      <w:r>
+        <w:tab/>
+      </w:r>
+      <w:r>
+        <w:tab/>
+        <w:t>+ (4.1) Hệ thống hiển thị khung nhập các thông tin</w:t>
+      </w:r>
+    </w:p>
+    <w:p>
+      <w:r>
+        <w:tab/>
+      </w:r>
+      <w:r>
+        <w:tab/>
+      </w:r>
+      <w:r>
+        <w:tab/>
+        <w:t>+ (4.2) Người dùng nhập thông tin cần thiết.</w:t>
+      </w:r>
+    </w:p>
+    <w:p>
+      <w:r>
+        <w:tab/>
+      </w:r>
+      <w:r>
+        <w:tab/>
+      </w:r>
+      <w:r>
+        <w:tab/>
+        <w:t>+ (4.3) Kiểm tra trường bắt buộc.</w:t>
+      </w:r>
+    </w:p>
+    <w:p>
+      <w:r>
+        <w:tab/>
+      </w:r>
+      <w:r>
+        <w:tab/>
+      </w:r>
+      <w:r>
+        <w:tab/>
+        <w:t>+ (4.4) Kiểm tra thông tin.</w:t>
+      </w:r>
+    </w:p>
+    <w:p>
+      <w:pPr>
+        <w:ind w:left="2160"/>
+      </w:pPr>
+      <w:r>
+        <w:t>+ (4.5) Lưu thông tin địa chỉ mới hoặc cập nhập thông tin địa chỉ.</w:t>
+      </w:r>
+    </w:p>
+    <w:p>
+      <w:r>
+        <w:tab/>
+      </w:r>
+      <w:r>
+        <w:tab/>
+        <w:t>4.19.2.2 Dòng sự kiện khác</w:t>
+      </w:r>
+    </w:p>
+    <w:p>
+      <w:r>
+        <w:tab/>
+      </w:r>
+      <w:r>
+        <w:tab/>
+        <w:t>- (1) Lỗi khi tìm kiếm thông tin: Thông báo lỗi.</w:t>
+      </w:r>
+    </w:p>
+    <w:p>
+      <w:r>
+        <w:tab/>
+      </w:r>
+      <w:r>
+        <w:tab/>
+        <w:t>- (2) Không đồng ý xóa địa chỉ: Trở về chọn chức năng.</w:t>
+      </w:r>
+    </w:p>
+    <w:p>
+      <w:pPr>
+        <w:ind w:left="1440"/>
+      </w:pPr>
+      <w:r>
+        <w:t>- (3) Thông tin nhập không hợp lệ: Thông báo và trở về chọn chức năng.</w:t>
+      </w:r>
+    </w:p>
+    <w:p>
+      <w:pPr>
+        <w:ind w:left="1440"/>
+      </w:pPr>
+    </w:p>
+    <w:p>
+      <w:r>
+        <w:tab/>
+        <w:t>4.19.3 Các yêu cầu đặc biệt</w:t>
+      </w:r>
+    </w:p>
+    <w:p>
+      <w:r>
+        <w:tab/>
+        <w:t>- Phải đăng nhập thành công với quyền quản lý hệ thống.</w:t>
+      </w:r>
+    </w:p>
+    <w:p/>
+    <w:p>
+      <w:r>
+        <w:tab/>
+        <w:t>4.19.4 Trạng thái hệ thống khi bắt đầu thực hiện Use-case</w:t>
+      </w:r>
+    </w:p>
+    <w:p>
+      <w:r>
+        <w:tab/>
+        <w:t>- Truy cập vào chức năng quản lý địa chỉ.</w:t>
+      </w:r>
+    </w:p>
+    <w:p/>
+    <w:p>
+      <w:r>
+        <w:tab/>
+        <w:t>4.19.5 Trạng thái hệ thống sau khi thực hiên Use-case</w:t>
+      </w:r>
+    </w:p>
+    <w:p>
+      <w:r>
+        <w:tab/>
+        <w:t>- Thông tin được cập nhật xuống cơ sở dử liệu.</w:t>
+      </w:r>
+    </w:p>
+    <w:p>
+      <w:pPr>
+        <w:ind w:firstLine="720"/>
+      </w:pPr>
+      <w:r>
+        <w:t>-  Nếu thất bại: hiển thị thông báo không thành công cho người dùng.</w:t>
+      </w:r>
+    </w:p>
+    <w:p>
+      <w:pPr>
+        <w:ind w:firstLine="720"/>
+      </w:pPr>
+    </w:p>
+    <w:p>
+      <w:r>
+        <w:tab/>
+        <w:t>4.19.6 Điểm mở rộng</w:t>
+      </w:r>
+    </w:p>
+    <w:p>
+      <w:r>
         <w:tab/>
         <w:t>- Không có.</w:t>
       </w:r>
     </w:p>
-    <w:p>
-      <w:pPr>
-        <w:pStyle w:val="u3"/>
-      </w:pPr>
-      <w:r>
-        <w:t>4.17</w:t>
-      </w:r>
-      <w:r>
-        <w:tab/>
-        <w:t>Quản lý size</w:t>
-      </w:r>
-    </w:p>
-    <w:p/>
-    <w:p>
-      <w:pPr>
-        <w:pStyle w:val="u3"/>
-      </w:pPr>
-      <w:r>
-        <w:t>4.18</w:t>
-      </w:r>
-      <w:r>
-        <w:tab/>
-        <w:t>Quản lý color</w:t>
-      </w:r>
-    </w:p>
-    <w:p/>
-    <w:p>
-      <w:pPr>
-        <w:pStyle w:val="u3"/>
-      </w:pPr>
-      <w:r>
-        <w:t>4.19</w:t>
-      </w:r>
-      <w:r>
-        <w:tab/>
-        <w:t>Quản lý địa chỉ</w:t>
-      </w:r>
-    </w:p>
-    <w:p/>
-    <w:p/>
     <w:p>
       <w:pPr>
         <w:pStyle w:val="u1"/>
@@ -4843,7 +6613,7 @@
     <w:p>
       <w:pPr>
         <w:sectPr>
-          <w:footerReference w:type="default" r:id="rId19"/>
+          <w:footerReference w:type="default" r:id="rId28"/>
           <w:pgSz w:w="12240" w:h="15840"/>
           <w:pgMar w:top="1440" w:right="1797" w:bottom="1440" w:left="1797" w:header="720" w:footer="720" w:gutter="0"/>
           <w:cols w:space="720"/>
@@ -5117,7 +6887,7 @@
             <w:noProof/>
             <w:lang w:val="vi-VN"/>
           </w:rPr>
-          <w:t>15</w:t>
+          <w:t>24</w:t>
         </w:r>
         <w:r>
           <w:fldChar w:fldCharType="end"/>

</xml_diff>

<commit_message>
update use-case Chi & Nam.
</commit_message>
<xml_diff>
--- a/UML Document/15520515_15520720_15520062_14520033.docx
+++ b/UML Document/15520515_15520720_15520062_14520033.docx
@@ -47,10 +47,10 @@
         <w:tblLook w:val="01E0" w:firstRow="1" w:lastRow="1" w:firstColumn="1" w:lastColumn="1" w:noHBand="0" w:noVBand="0"/>
       </w:tblPr>
       <w:tblGrid>
-        <w:gridCol w:w="731"/>
+        <w:gridCol w:w="763"/>
         <w:gridCol w:w="1256"/>
-        <w:gridCol w:w="2165"/>
-        <w:gridCol w:w="1551"/>
+        <w:gridCol w:w="2855"/>
+        <w:gridCol w:w="1573"/>
         <w:gridCol w:w="2933"/>
       </w:tblGrid>
       <w:tr>
@@ -1107,7 +1107,6 @@
                 <w:b/>
                 <w:szCs w:val="26"/>
               </w:rPr>
-              <w:lastRenderedPageBreak/>
               <w:t>4</w:t>
             </w:r>
           </w:p>
@@ -1197,6 +1196,7 @@
               <w:rPr>
                 <w:szCs w:val="26"/>
               </w:rPr>
+              <w:lastRenderedPageBreak/>
               <w:t xml:space="preserve">. </w:t>
             </w:r>
             <w:r>
@@ -1333,7 +1333,7 @@
           <w:noProof/>
         </w:rPr>
         <w:drawing>
-          <wp:inline distT="0" distB="0" distL="0" distR="0">
+          <wp:inline distT="0" distB="0" distL="0" distR="0" wp14:anchorId="698CBF51" wp14:editId="5794849B">
             <wp:extent cx="5476875" cy="3933825"/>
             <wp:effectExtent l="0" t="0" r="9525" b="9525"/>
             <wp:docPr id="18" name="Hình ảnh 18" descr="C:\Users\tinh\AppData\Local\Microsoft\Windows\INetCache\Content.Word\UseCase Diagram.png"/>
@@ -1381,8 +1381,6 @@
           </wp:inline>
         </w:drawing>
       </w:r>
-      <w:bookmarkStart w:id="1" w:name="_GoBack"/>
-      <w:bookmarkEnd w:id="1"/>
     </w:p>
     <w:p>
       <w:pPr>
@@ -1391,6 +1389,7 @@
       <w:r>
         <w:rPr>
           <w:noProof/>
+          <w:lang w:eastAsia="en-US"/>
         </w:rPr>
         <w:lastRenderedPageBreak/>
         <w:drawing>
@@ -1450,6 +1449,7 @@
       <w:r>
         <w:rPr>
           <w:noProof/>
+          <w:lang w:eastAsia="en-US"/>
         </w:rPr>
         <w:drawing>
           <wp:inline distT="0" distB="0" distL="0" distR="0">
@@ -1506,234 +1506,61 @@
         <w:jc w:val="both"/>
       </w:pPr>
       <w:r>
-        <w:rPr>
-          <w:noProof/>
-        </w:rPr>
         <w:lastRenderedPageBreak/>
-        <w:drawing>
-          <wp:inline distT="0" distB="0" distL="0" distR="0">
-            <wp:extent cx="5219700" cy="4114351"/>
-            <wp:effectExtent l="0" t="0" r="0" b="635"/>
-            <wp:docPr id="3" name="Hình ảnh 3" descr="Quản lý địa chỉ"/>
-            <wp:cNvGraphicFramePr>
-              <a:graphicFrameLocks xmlns:a="http://schemas.openxmlformats.org/drawingml/2006/main" noChangeAspect="1"/>
-            </wp:cNvGraphicFramePr>
-            <a:graphic xmlns:a="http://schemas.openxmlformats.org/drawingml/2006/main">
-              <a:graphicData uri="http://schemas.openxmlformats.org/drawingml/2006/picture">
-                <pic:pic xmlns:pic="http://schemas.openxmlformats.org/drawingml/2006/picture">
-                  <pic:nvPicPr>
-                    <pic:cNvPr id="0" name="Picture 1" descr="Quản lý địa chỉ"/>
-                    <pic:cNvPicPr>
-                      <a:picLocks noChangeAspect="1" noChangeArrowheads="1"/>
-                    </pic:cNvPicPr>
-                  </pic:nvPicPr>
-                  <pic:blipFill>
-                    <a:blip r:embed="rId14">
-                      <a:extLst>
-                        <a:ext uri="{28A0092B-C50C-407E-A947-70E740481C1C}">
-                          <a14:useLocalDpi xmlns:a14="http://schemas.microsoft.com/office/drawing/2010/main" val="0"/>
-                        </a:ext>
-                      </a:extLst>
-                    </a:blip>
-                    <a:srcRect/>
-                    <a:stretch>
-                      <a:fillRect/>
-                    </a:stretch>
-                  </pic:blipFill>
-                  <pic:spPr bwMode="auto">
-                    <a:xfrm>
-                      <a:off x="0" y="0"/>
-                      <a:ext cx="5222651" cy="4116677"/>
-                    </a:xfrm>
-                    <a:prstGeom prst="rect">
-                      <a:avLst/>
-                    </a:prstGeom>
-                    <a:noFill/>
-                    <a:ln>
-                      <a:noFill/>
-                    </a:ln>
-                  </pic:spPr>
-                </pic:pic>
-              </a:graphicData>
-            </a:graphic>
-          </wp:inline>
-        </w:drawing>
+        <w:pict>
+          <v:shapetype id="_x0000_t75" coordsize="21600,21600" o:spt="75" o:preferrelative="t" path="m@4@5l@4@11@9@11@9@5xe" filled="f" stroked="f">
+            <v:stroke joinstyle="miter"/>
+            <v:formulas>
+              <v:f eqn="if lineDrawn pixelLineWidth 0"/>
+              <v:f eqn="sum @0 1 0"/>
+              <v:f eqn="sum 0 0 @1"/>
+              <v:f eqn="prod @2 1 2"/>
+              <v:f eqn="prod @3 21600 pixelWidth"/>
+              <v:f eqn="prod @3 21600 pixelHeight"/>
+              <v:f eqn="sum @0 0 1"/>
+              <v:f eqn="prod @6 1 2"/>
+              <v:f eqn="prod @7 21600 pixelWidth"/>
+              <v:f eqn="sum @8 21600 0"/>
+              <v:f eqn="prod @7 21600 pixelHeight"/>
+              <v:f eqn="sum @10 21600 0"/>
+            </v:formulas>
+            <v:path o:extrusionok="f" gradientshapeok="t" o:connecttype="rect"/>
+            <o:lock v:ext="edit" aspectratio="t"/>
+          </v:shapetype>
+          <v:shape id="_x0000_i1025" type="#_x0000_t75" style="width:510pt;height:402pt">
+            <v:imagedata r:id="rId14" o:title="Quản lý địa chỉ"/>
+          </v:shape>
+        </w:pict>
+      </w:r>
+      <w:r>
+        <w:lastRenderedPageBreak/>
+        <w:pict>
+          <v:shape id="_x0000_i1026" type="#_x0000_t75" style="width:510pt;height:399pt">
+            <v:imagedata r:id="rId15" o:title="Quản lý loại sản phẩm"/>
+          </v:shape>
+        </w:pict>
+      </w:r>
+      <w:r>
+        <w:lastRenderedPageBreak/>
+        <w:pict>
+          <v:shape id="_x0000_i1027" type="#_x0000_t75" style="width:510pt;height:402pt">
+            <v:imagedata r:id="rId16" o:title="Quản lý Size"/>
+          </v:shape>
+        </w:pict>
+      </w:r>
+      <w:r>
+        <w:lastRenderedPageBreak/>
+        <w:pict>
+          <v:shape id="_x0000_i1028" type="#_x0000_t75" style="width:510pt;height:402pt">
+            <v:imagedata r:id="rId17" o:title="Quản lý Color"/>
+          </v:shape>
+        </w:pict>
       </w:r>
     </w:p>
     <w:p>
       <w:pPr>
         <w:jc w:val="both"/>
       </w:pPr>
-      <w:r>
-        <w:rPr>
-          <w:noProof/>
-        </w:rPr>
-        <w:drawing>
-          <wp:inline distT="0" distB="0" distL="0" distR="0">
-            <wp:extent cx="5210175" cy="4106844"/>
-            <wp:effectExtent l="0" t="0" r="0" b="8255"/>
-            <wp:docPr id="7" name="Hình ảnh 7" descr="Quản lý Color"/>
-            <wp:cNvGraphicFramePr>
-              <a:graphicFrameLocks xmlns:a="http://schemas.openxmlformats.org/drawingml/2006/main" noChangeAspect="1"/>
-            </wp:cNvGraphicFramePr>
-            <a:graphic xmlns:a="http://schemas.openxmlformats.org/drawingml/2006/main">
-              <a:graphicData uri="http://schemas.openxmlformats.org/drawingml/2006/picture">
-                <pic:pic xmlns:pic="http://schemas.openxmlformats.org/drawingml/2006/picture">
-                  <pic:nvPicPr>
-                    <pic:cNvPr id="0" name="Picture 3" descr="Quản lý Color"/>
-                    <pic:cNvPicPr>
-                      <a:picLocks noChangeAspect="1" noChangeArrowheads="1"/>
-                    </pic:cNvPicPr>
-                  </pic:nvPicPr>
-                  <pic:blipFill>
-                    <a:blip r:embed="rId15">
-                      <a:extLst>
-                        <a:ext uri="{28A0092B-C50C-407E-A947-70E740481C1C}">
-                          <a14:useLocalDpi xmlns:a14="http://schemas.microsoft.com/office/drawing/2010/main" val="0"/>
-                        </a:ext>
-                      </a:extLst>
-                    </a:blip>
-                    <a:srcRect/>
-                    <a:stretch>
-                      <a:fillRect/>
-                    </a:stretch>
-                  </pic:blipFill>
-                  <pic:spPr bwMode="auto">
-                    <a:xfrm>
-                      <a:off x="0" y="0"/>
-                      <a:ext cx="5212048" cy="4108320"/>
-                    </a:xfrm>
-                    <a:prstGeom prst="rect">
-                      <a:avLst/>
-                    </a:prstGeom>
-                    <a:noFill/>
-                    <a:ln>
-                      <a:noFill/>
-                    </a:ln>
-                  </pic:spPr>
-                </pic:pic>
-              </a:graphicData>
-            </a:graphic>
-          </wp:inline>
-        </w:drawing>
-      </w:r>
-    </w:p>
-    <w:p>
-      <w:pPr>
-        <w:jc w:val="both"/>
-      </w:pPr>
-      <w:r>
-        <w:rPr>
-          <w:noProof/>
-        </w:rPr>
-        <w:lastRenderedPageBreak/>
-        <w:drawing>
-          <wp:inline distT="0" distB="0" distL="0" distR="0">
-            <wp:extent cx="5162550" cy="4038937"/>
-            <wp:effectExtent l="0" t="0" r="0" b="0"/>
-            <wp:docPr id="8" name="Hình ảnh 8" descr="Quản lý loại sản phẩm"/>
-            <wp:cNvGraphicFramePr>
-              <a:graphicFrameLocks xmlns:a="http://schemas.openxmlformats.org/drawingml/2006/main" noChangeAspect="1"/>
-            </wp:cNvGraphicFramePr>
-            <a:graphic xmlns:a="http://schemas.openxmlformats.org/drawingml/2006/main">
-              <a:graphicData uri="http://schemas.openxmlformats.org/drawingml/2006/picture">
-                <pic:pic xmlns:pic="http://schemas.openxmlformats.org/drawingml/2006/picture">
-                  <pic:nvPicPr>
-                    <pic:cNvPr id="0" name="Picture 5" descr="Quản lý loại sản phẩm"/>
-                    <pic:cNvPicPr>
-                      <a:picLocks noChangeAspect="1" noChangeArrowheads="1"/>
-                    </pic:cNvPicPr>
-                  </pic:nvPicPr>
-                  <pic:blipFill>
-                    <a:blip r:embed="rId16">
-                      <a:extLst>
-                        <a:ext uri="{28A0092B-C50C-407E-A947-70E740481C1C}">
-                          <a14:useLocalDpi xmlns:a14="http://schemas.microsoft.com/office/drawing/2010/main" val="0"/>
-                        </a:ext>
-                      </a:extLst>
-                    </a:blip>
-                    <a:srcRect/>
-                    <a:stretch>
-                      <a:fillRect/>
-                    </a:stretch>
-                  </pic:blipFill>
-                  <pic:spPr bwMode="auto">
-                    <a:xfrm>
-                      <a:off x="0" y="0"/>
-                      <a:ext cx="5170412" cy="4045088"/>
-                    </a:xfrm>
-                    <a:prstGeom prst="rect">
-                      <a:avLst/>
-                    </a:prstGeom>
-                    <a:noFill/>
-                    <a:ln>
-                      <a:noFill/>
-                    </a:ln>
-                  </pic:spPr>
-                </pic:pic>
-              </a:graphicData>
-            </a:graphic>
-          </wp:inline>
-        </w:drawing>
-      </w:r>
-    </w:p>
-    <w:p>
-      <w:pPr>
-        <w:jc w:val="both"/>
-      </w:pPr>
-      <w:r>
-        <w:rPr>
-          <w:noProof/>
-        </w:rPr>
-        <w:drawing>
-          <wp:inline distT="0" distB="0" distL="0" distR="0">
-            <wp:extent cx="5162550" cy="4069304"/>
-            <wp:effectExtent l="0" t="0" r="0" b="7620"/>
-            <wp:docPr id="12" name="Hình ảnh 12" descr="Quản lý Size"/>
-            <wp:cNvGraphicFramePr>
-              <a:graphicFrameLocks xmlns:a="http://schemas.openxmlformats.org/drawingml/2006/main" noChangeAspect="1"/>
-            </wp:cNvGraphicFramePr>
-            <a:graphic xmlns:a="http://schemas.openxmlformats.org/drawingml/2006/main">
-              <a:graphicData uri="http://schemas.openxmlformats.org/drawingml/2006/picture">
-                <pic:pic xmlns:pic="http://schemas.openxmlformats.org/drawingml/2006/picture">
-                  <pic:nvPicPr>
-                    <pic:cNvPr id="0" name="Picture 7" descr="Quản lý Size"/>
-                    <pic:cNvPicPr>
-                      <a:picLocks noChangeAspect="1" noChangeArrowheads="1"/>
-                    </pic:cNvPicPr>
-                  </pic:nvPicPr>
-                  <pic:blipFill>
-                    <a:blip r:embed="rId17">
-                      <a:extLst>
-                        <a:ext uri="{28A0092B-C50C-407E-A947-70E740481C1C}">
-                          <a14:useLocalDpi xmlns:a14="http://schemas.microsoft.com/office/drawing/2010/main" val="0"/>
-                        </a:ext>
-                      </a:extLst>
-                    </a:blip>
-                    <a:srcRect/>
-                    <a:stretch>
-                      <a:fillRect/>
-                    </a:stretch>
-                  </pic:blipFill>
-                  <pic:spPr bwMode="auto">
-                    <a:xfrm>
-                      <a:off x="0" y="0"/>
-                      <a:ext cx="5165594" cy="4071703"/>
-                    </a:xfrm>
-                    <a:prstGeom prst="rect">
-                      <a:avLst/>
-                    </a:prstGeom>
-                    <a:noFill/>
-                    <a:ln>
-                      <a:noFill/>
-                    </a:ln>
-                  </pic:spPr>
-                </pic:pic>
-              </a:graphicData>
-            </a:graphic>
-          </wp:inline>
-        </w:drawing>
-      </w:r>
     </w:p>
     <w:p>
       <w:pPr>
@@ -1756,19 +1583,19 @@
           <w:rFonts w:cs="Times New Roman"/>
         </w:rPr>
       </w:pPr>
-      <w:bookmarkStart w:id="2" w:name="_Toc172871119"/>
-      <w:bookmarkStart w:id="3" w:name="_Toc451996089"/>
-      <w:bookmarkStart w:id="4" w:name="_Toc452184222"/>
-      <w:bookmarkStart w:id="5" w:name="_Toc452186669"/>
-      <w:bookmarkStart w:id="6" w:name="_Toc452198046"/>
-      <w:bookmarkStart w:id="7" w:name="_Toc460198367"/>
+      <w:bookmarkStart w:id="1" w:name="_Toc172871119"/>
+      <w:bookmarkStart w:id="2" w:name="_Toc451996089"/>
+      <w:bookmarkStart w:id="3" w:name="_Toc452184222"/>
+      <w:bookmarkStart w:id="4" w:name="_Toc452186669"/>
+      <w:bookmarkStart w:id="5" w:name="_Toc452198046"/>
+      <w:bookmarkStart w:id="6" w:name="_Toc460198367"/>
       <w:r>
         <w:rPr>
           <w:rFonts w:cs="Times New Roman"/>
         </w:rPr>
         <w:t>Danh sách các Actor</w:t>
       </w:r>
-      <w:bookmarkEnd w:id="2"/>
+      <w:bookmarkEnd w:id="1"/>
     </w:p>
     <w:tbl>
       <w:tblPr>
@@ -2001,14 +1828,14 @@
           <w:rFonts w:cs="Times New Roman"/>
         </w:rPr>
       </w:pPr>
-      <w:bookmarkStart w:id="8" w:name="_Toc172871120"/>
+      <w:bookmarkStart w:id="7" w:name="_Toc172871120"/>
       <w:r>
         <w:rPr>
           <w:rFonts w:cs="Times New Roman"/>
         </w:rPr>
         <w:t>Danh sách các Use-case</w:t>
       </w:r>
-      <w:bookmarkEnd w:id="8"/>
+      <w:bookmarkEnd w:id="7"/>
     </w:p>
     <w:tbl>
       <w:tblPr>
@@ -2363,6 +2190,7 @@
               <w:rPr>
                 <w:szCs w:val="26"/>
               </w:rPr>
+              <w:lastRenderedPageBreak/>
               <w:t>5</w:t>
             </w:r>
           </w:p>
@@ -3234,7 +3062,13 @@
               <w:rPr>
                 <w:szCs w:val="26"/>
               </w:rPr>
-              <w:t>Thêm, xóa, sửa, tra cứu các loại màu sắt</w:t>
+              <w:t>Thêm, xóa, sửa, tra cứu các loại màu sắ</w:t>
+            </w:r>
+            <w:r>
+              <w:rPr>
+                <w:szCs w:val="26"/>
+              </w:rPr>
+              <w:t>c</w:t>
             </w:r>
           </w:p>
         </w:tc>
@@ -3315,25 +3149,25 @@
           <w:rFonts w:cs="Times New Roman"/>
         </w:rPr>
       </w:pPr>
-      <w:bookmarkStart w:id="9" w:name="_Toc172871121"/>
+      <w:bookmarkStart w:id="8" w:name="_Toc172871121"/>
       <w:r>
         <w:rPr>
           <w:rFonts w:cs="Times New Roman"/>
         </w:rPr>
         <w:t xml:space="preserve">Đặc tả </w:t>
       </w:r>
+      <w:bookmarkEnd w:id="2"/>
       <w:bookmarkEnd w:id="3"/>
       <w:bookmarkEnd w:id="4"/>
       <w:bookmarkEnd w:id="5"/>
       <w:bookmarkEnd w:id="6"/>
-      <w:bookmarkEnd w:id="7"/>
       <w:r>
         <w:rPr>
           <w:rFonts w:cs="Times New Roman"/>
         </w:rPr>
         <w:t>Use-case</w:t>
       </w:r>
-      <w:bookmarkEnd w:id="9"/>
+      <w:bookmarkEnd w:id="8"/>
       <w:r>
         <w:rPr>
           <w:rFonts w:cs="Times New Roman"/>
@@ -3392,351 +3226,424 @@
     </w:p>
     <w:p>
       <w:r>
+        <w:pict>
+          <v:shape id="_x0000_i1029" type="#_x0000_t75" style="width:510pt;height:427.5pt">
+            <v:imagedata r:id="rId18" o:title="Quản lý thông tin tài khoản"/>
+          </v:shape>
+        </w:pict>
+      </w:r>
+    </w:p>
+    <w:p>
+      <w:pPr>
+        <w:ind w:left="720" w:firstLine="720"/>
+      </w:pPr>
+      <w:r>
+        <w:t>4.1.2.1 Dòng sự kiện chính</w:t>
+      </w:r>
+      <w:r>
+        <w:t>:</w:t>
+      </w:r>
+    </w:p>
+    <w:p>
+      <w:pPr>
+        <w:ind w:left="1440"/>
+      </w:pPr>
+      <w:r>
+        <w:t xml:space="preserve">- (1) </w:t>
+      </w:r>
+      <w:r>
+        <w:t>Người dùng n</w:t>
+      </w:r>
+      <w:r>
+        <w:t>hậ</w:t>
+      </w:r>
+      <w:r>
+        <w:t>p thông tin tài khoản cần chỉnh sừ</w:t>
+      </w:r>
+      <w:r>
+        <w:t>a (Mật khẩu, tên người dùng, ảnh đại diện, email, mô tả).</w:t>
+      </w:r>
+    </w:p>
+    <w:p>
+      <w:r>
+        <w:tab/>
+      </w:r>
+      <w:r>
+        <w:tab/>
+        <w:t xml:space="preserve">- (2) </w:t>
+      </w:r>
+      <w:r>
+        <w:t>Hệ thống k</w:t>
+      </w:r>
+      <w:r>
+        <w:t>iểm tra các trường bắt buộc</w:t>
+      </w:r>
+      <w:r>
+        <w:t xml:space="preserve"> (Mật khẩu, tên người dùng, email)</w:t>
+      </w:r>
+      <w:r>
+        <w:t xml:space="preserve">. </w:t>
+      </w:r>
+    </w:p>
+    <w:p>
+      <w:pPr>
+        <w:ind w:left="1440"/>
+      </w:pPr>
+      <w:r>
+        <w:t xml:space="preserve">- (3) </w:t>
+      </w:r>
+      <w:r>
+        <w:t>Hệ thống k</w:t>
+      </w:r>
+      <w:r>
+        <w:t>iểm tra thông tin</w:t>
+      </w:r>
+      <w:r>
+        <w:t xml:space="preserve"> (Kiểm tra lần nửa về: mật khẩu trên 8 ký tự, các trường bắt buộc)</w:t>
+      </w:r>
+      <w:r>
+        <w:t>.</w:t>
+      </w:r>
+    </w:p>
+    <w:p>
+      <w:pPr>
+        <w:ind w:left="1440"/>
+      </w:pPr>
+      <w:r>
+        <w:t xml:space="preserve">- (4) </w:t>
+      </w:r>
+      <w:r>
+        <w:t>Hệ thống l</w:t>
+      </w:r>
+      <w:r>
+        <w:t>ưu thông tin tài khoản (Tên tài khoản, mật khẩu, tên người dùng, ảnh đại diện, email, mô tả).</w:t>
+      </w:r>
+    </w:p>
+    <w:p>
+      <w:r>
+        <w:tab/>
+      </w:r>
+      <w:r>
+        <w:tab/>
+        <w:t xml:space="preserve">- (5) </w:t>
+      </w:r>
+      <w:r>
+        <w:t xml:space="preserve">Hệ thống </w:t>
+      </w:r>
+      <w:r>
+        <w:t>h</w:t>
+      </w:r>
+      <w:r>
+        <w:t>iển thị thông tin tài khoản.</w:t>
+      </w:r>
+    </w:p>
+    <w:p/>
+    <w:p>
+      <w:r>
+        <w:tab/>
+      </w:r>
+      <w:r>
+        <w:tab/>
+        <w:t>4.9.2.2 Dòng sự kiện khác</w:t>
+      </w:r>
+      <w:r>
+        <w:t>:</w:t>
+      </w:r>
+    </w:p>
+    <w:p>
+      <w:pPr>
+        <w:ind w:left="1440"/>
+      </w:pPr>
+      <w:r>
+        <w:t xml:space="preserve">- (1) Nếu kiểm tra trường bắt buộc không hợp lệ: </w:t>
+      </w:r>
+      <w:r>
+        <w:t xml:space="preserve">Hệ thống </w:t>
+      </w:r>
+      <w:r>
+        <w:t>t</w:t>
+      </w:r>
+      <w:r>
+        <w:t>hông báo và trở về bước 1.</w:t>
+      </w:r>
+    </w:p>
+    <w:p>
+      <w:pPr>
+        <w:ind w:left="1440"/>
+      </w:pPr>
+      <w:r>
+        <w:t xml:space="preserve">- (2) Nếu kiểm tra thông tin không hơp lệ: </w:t>
+      </w:r>
+      <w:r>
+        <w:t xml:space="preserve">Hệ thống </w:t>
+      </w:r>
+      <w:r>
+        <w:t>t</w:t>
+      </w:r>
+      <w:r>
+        <w:t>hông báo và trở về</w:t>
+      </w:r>
+      <w:r>
+        <w:t xml:space="preserve"> bước 1.</w:t>
+      </w:r>
+    </w:p>
+    <w:p>
+      <w:r>
+        <w:tab/>
+        <w:t>4.1</w:t>
+      </w:r>
+      <w:r>
+        <w:t>.3 Các yêu cầu đặc biệt:</w:t>
+      </w:r>
+    </w:p>
+    <w:p>
+      <w:r>
+        <w:tab/>
+        <w:t xml:space="preserve">- Người dùng </w:t>
+      </w:r>
+      <w:r>
+        <w:t>đã đăng nhập thành công.</w:t>
+      </w:r>
+    </w:p>
+    <w:p/>
+    <w:p>
+      <w:r>
+        <w:tab/>
+        <w:t>4.1</w:t>
+      </w:r>
+      <w:r>
+        <w:t>.4 Trạng thái hệ thống khi bắt đầu thực hiện Use-case</w:t>
+      </w:r>
+    </w:p>
+    <w:p>
+      <w:r>
+        <w:tab/>
+      </w:r>
+      <w:r>
+        <w:t>- Người dùng truy cập vào chức năng quản lý thông tin tài khoản</w:t>
+      </w:r>
+    </w:p>
+    <w:p/>
+    <w:p>
+      <w:r>
+        <w:tab/>
+        <w:t>4.1</w:t>
+      </w:r>
+      <w:r>
+        <w:t>.5 Trạng thái hệ thống sau khi thực hiên Use-case</w:t>
+      </w:r>
+    </w:p>
+    <w:p>
+      <w:r>
+        <w:tab/>
+      </w:r>
+      <w:r>
+        <w:t xml:space="preserve">- Chỉnh sửa thành công: </w:t>
+      </w:r>
+      <w:r>
+        <w:t xml:space="preserve">Hệ thống </w:t>
+      </w:r>
+      <w:r>
+        <w:t>c</w:t>
+      </w:r>
+      <w:r>
+        <w:t>ập nhật thông tin xuống cơ sở dữ liệu, hiển thị các dữ liệu đã chình sửa cho người dùng.</w:t>
+      </w:r>
+    </w:p>
+    <w:p>
+      <w:r>
+        <w:tab/>
+        <w:t xml:space="preserve">- Không thành công: </w:t>
+      </w:r>
+      <w:r>
+        <w:t xml:space="preserve">Hệ thống </w:t>
+      </w:r>
+      <w:r>
+        <w:t>h</w:t>
+      </w:r>
+      <w:r>
+        <w:t>iển thị thông báo không thành công.</w:t>
+      </w:r>
+    </w:p>
+    <w:p/>
+    <w:p>
+      <w:r>
+        <w:tab/>
+        <w:t>4.1</w:t>
+      </w:r>
+      <w:r>
+        <w:t>.6 Điểm mở rộng:</w:t>
+      </w:r>
+    </w:p>
+    <w:p>
+      <w:r>
+        <w:tab/>
+        <w:t>Không có</w:t>
+      </w:r>
+    </w:p>
+    <w:p/>
+    <w:p>
+      <w:pPr>
+        <w:pStyle w:val="u3"/>
+      </w:pPr>
+      <w:r>
+        <w:t xml:space="preserve">4.2 </w:t>
+      </w:r>
+      <w:r>
+        <w:tab/>
+        <w:t>Đăng ký tài khoản</w:t>
+      </w:r>
+    </w:p>
+    <w:p/>
+    <w:p>
+      <w:pPr>
+        <w:pStyle w:val="u3"/>
+      </w:pPr>
+      <w:r>
+        <w:t xml:space="preserve">4.3 </w:t>
+      </w:r>
+      <w:r>
+        <w:tab/>
+        <w:t>Quên mật khẩu</w:t>
+      </w:r>
+    </w:p>
+    <w:p/>
+    <w:p>
+      <w:pPr>
+        <w:pStyle w:val="u3"/>
+      </w:pPr>
+      <w:r>
+        <w:t xml:space="preserve">4.4 </w:t>
+      </w:r>
+      <w:r>
+        <w:tab/>
+        <w:t>Tra cứu sản phẩm</w:t>
+      </w:r>
+    </w:p>
+    <w:p/>
+    <w:p>
+      <w:pPr>
+        <w:pStyle w:val="u3"/>
+      </w:pPr>
+      <w:r>
+        <w:t xml:space="preserve">4.5 </w:t>
+      </w:r>
+      <w:r>
+        <w:tab/>
+        <w:t>Thêm vào giỏ hàng</w:t>
+      </w:r>
+    </w:p>
+    <w:p/>
+    <w:p>
+      <w:pPr>
+        <w:pStyle w:val="u3"/>
+      </w:pPr>
+      <w:r>
+        <w:t xml:space="preserve">4.6 </w:t>
+      </w:r>
+      <w:r>
+        <w:tab/>
+        <w:t>Bình luận, đánh giá</w:t>
+      </w:r>
+    </w:p>
+    <w:p/>
+    <w:p>
+      <w:pPr>
+        <w:pStyle w:val="u3"/>
+      </w:pPr>
+      <w:r>
+        <w:t xml:space="preserve">4.7 </w:t>
+      </w:r>
+      <w:r>
+        <w:tab/>
+        <w:t>Quản lý giỏ hàng</w:t>
+      </w:r>
+    </w:p>
+    <w:p/>
+    <w:p>
+      <w:pPr>
+        <w:pStyle w:val="u3"/>
+      </w:pPr>
+      <w:r>
+        <w:t xml:space="preserve">4.8 </w:t>
+      </w:r>
+      <w:r>
+        <w:tab/>
+        <w:t>Đặt mua sản phẩm</w:t>
+      </w:r>
+    </w:p>
+    <w:p/>
+    <w:p>
+      <w:pPr>
+        <w:pStyle w:val="u3"/>
+      </w:pPr>
+      <w:r>
+        <w:t xml:space="preserve">4.9 </w:t>
+      </w:r>
+      <w:r>
+        <w:tab/>
+        <w:t>Đăng nhập</w:t>
+      </w:r>
+    </w:p>
+    <w:p>
+      <w:pPr>
+        <w:ind w:firstLine="720"/>
+      </w:pPr>
+      <w:r>
+        <w:t>4.9.1 Tóm tắt:</w:t>
+      </w:r>
+    </w:p>
+    <w:p>
+      <w:pPr>
+        <w:ind w:firstLine="720"/>
+      </w:pPr>
+      <w:r>
+        <w:lastRenderedPageBreak/>
+        <w:t xml:space="preserve">- Người sử dụng: quản </w:t>
+      </w:r>
+      <w:r>
+        <w:t>lý</w:t>
+      </w:r>
+      <w:r>
+        <w:t xml:space="preserve"> hệ thống</w:t>
+      </w:r>
+      <w:r>
+        <w:t xml:space="preserve"> và khách hàng.</w:t>
+      </w:r>
+    </w:p>
+    <w:p>
+      <w:pPr>
+        <w:ind w:firstLine="720"/>
+      </w:pPr>
+      <w:r>
+        <w:t xml:space="preserve">- </w:t>
+      </w:r>
+      <w:r>
+        <w:t>Người dùng đăng nhập vào hệ thống</w:t>
+      </w:r>
+      <w:r>
+        <w:t xml:space="preserve"> bằng tài khoản và mật khẩu.</w:t>
+      </w:r>
+    </w:p>
+    <w:p>
+      <w:pPr>
+        <w:ind w:firstLine="720"/>
+      </w:pPr>
+    </w:p>
+    <w:p>
+      <w:r>
+        <w:tab/>
+        <w:t>4.9.2 Dòng sự kiện</w:t>
+      </w:r>
+    </w:p>
+    <w:p>
+      <w:r>
+        <w:tab/>
+      </w:r>
+      <w:r>
         <w:rPr>
           <w:noProof/>
-        </w:rPr>
-        <w:drawing>
-          <wp:inline distT="0" distB="0" distL="0" distR="0">
-            <wp:extent cx="6477000" cy="6153150"/>
-            <wp:effectExtent l="0" t="0" r="0" b="0"/>
-            <wp:docPr id="13" name="Hình ảnh 13" descr="Quản lý thông tin tài khoản"/>
-            <wp:cNvGraphicFramePr>
-              <a:graphicFrameLocks xmlns:a="http://schemas.openxmlformats.org/drawingml/2006/main" noChangeAspect="1"/>
-            </wp:cNvGraphicFramePr>
-            <a:graphic xmlns:a="http://schemas.openxmlformats.org/drawingml/2006/main">
-              <a:graphicData uri="http://schemas.openxmlformats.org/drawingml/2006/picture">
-                <pic:pic xmlns:pic="http://schemas.openxmlformats.org/drawingml/2006/picture">
-                  <pic:nvPicPr>
-                    <pic:cNvPr id="0" name="Picture 9" descr="Quản lý thông tin tài khoản"/>
-                    <pic:cNvPicPr>
-                      <a:picLocks noChangeAspect="1" noChangeArrowheads="1"/>
-                    </pic:cNvPicPr>
-                  </pic:nvPicPr>
-                  <pic:blipFill>
-                    <a:blip r:embed="rId18">
-                      <a:extLst>
-                        <a:ext uri="{28A0092B-C50C-407E-A947-70E740481C1C}">
-                          <a14:useLocalDpi xmlns:a14="http://schemas.microsoft.com/office/drawing/2010/main" val="0"/>
-                        </a:ext>
-                      </a:extLst>
-                    </a:blip>
-                    <a:srcRect/>
-                    <a:stretch>
-                      <a:fillRect/>
-                    </a:stretch>
-                  </pic:blipFill>
-                  <pic:spPr bwMode="auto">
-                    <a:xfrm>
-                      <a:off x="0" y="0"/>
-                      <a:ext cx="6477000" cy="6153150"/>
-                    </a:xfrm>
-                    <a:prstGeom prst="rect">
-                      <a:avLst/>
-                    </a:prstGeom>
-                    <a:noFill/>
-                    <a:ln>
-                      <a:noFill/>
-                    </a:ln>
-                  </pic:spPr>
-                </pic:pic>
-              </a:graphicData>
-            </a:graphic>
-          </wp:inline>
-        </w:drawing>
-      </w:r>
-    </w:p>
-    <w:p>
-      <w:pPr>
-        <w:ind w:left="720" w:firstLine="720"/>
-      </w:pPr>
-      <w:r>
-        <w:t>4.1.2.1 Dòng sự kiện chính</w:t>
-      </w:r>
-    </w:p>
-    <w:p>
-      <w:r>
-        <w:tab/>
-      </w:r>
-      <w:r>
-        <w:tab/>
-        <w:t>- (1) Nhập thông tin tài khoản cần chỉnh sừa.</w:t>
-      </w:r>
-    </w:p>
-    <w:p>
-      <w:r>
-        <w:tab/>
-      </w:r>
-      <w:r>
-        <w:tab/>
-        <w:t xml:space="preserve">- (2) Kiểm tra các trường bắt buộc. </w:t>
-      </w:r>
-    </w:p>
-    <w:p>
-      <w:r>
-        <w:tab/>
-      </w:r>
-      <w:r>
-        <w:tab/>
-        <w:t>- (3) Kiểm tra thông tin.</w:t>
-      </w:r>
-    </w:p>
-    <w:p>
-      <w:r>
-        <w:tab/>
-      </w:r>
-      <w:r>
-        <w:tab/>
-        <w:t>- (4) Thông báo chỉnh sửa thông tin thành công</w:t>
-      </w:r>
-    </w:p>
-    <w:p/>
-    <w:p>
-      <w:r>
-        <w:tab/>
-      </w:r>
-      <w:r>
-        <w:tab/>
-        <w:t>4.1</w:t>
-      </w:r>
-      <w:r>
-        <w:t>.2.2 Dòng sự kiện khác</w:t>
-      </w:r>
-    </w:p>
-    <w:p>
-      <w:pPr>
-        <w:ind w:left="1440"/>
-      </w:pPr>
-      <w:r>
-        <w:t>- (1) Nếu kiểm tra trường bắt buộc không hợp lệ: Thông báo và trở về bước 1.</w:t>
-      </w:r>
-    </w:p>
-    <w:p>
-      <w:pPr>
-        <w:ind w:left="1440"/>
-      </w:pPr>
-      <w:r>
-        <w:t>- (2) Nếu kiểm tra thông tin không hơp lệ: Thông báo và trở về bước 1.</w:t>
-      </w:r>
-    </w:p>
-    <w:p>
-      <w:r>
-        <w:tab/>
-        <w:t>4.1.3 Các yêu cầu đặc biệt:</w:t>
-      </w:r>
-    </w:p>
-    <w:p>
-      <w:r>
-        <w:tab/>
-        <w:t>- Người dùng đã đăng nhập thành công.</w:t>
-      </w:r>
-    </w:p>
-    <w:p/>
-    <w:p>
-      <w:r>
-        <w:tab/>
-        <w:t>4.1.4 Trạng thái hệ thống khi bắt đầu thực hiện Use-case</w:t>
-      </w:r>
-    </w:p>
-    <w:p>
-      <w:r>
-        <w:tab/>
-        <w:t>- Người dùng truy cập vào chức năng quản lý thông tin tài khoản</w:t>
-      </w:r>
-    </w:p>
-    <w:p/>
-    <w:p>
-      <w:r>
-        <w:tab/>
-        <w:t>4.1.5 Trạng thái hệ thống sau khi thực hiên Use-case</w:t>
-      </w:r>
-    </w:p>
-    <w:p>
-      <w:r>
-        <w:tab/>
-        <w:t>- Chỉnh sửa thành công: Cập nhật thông tin xuống cơ sở dữ liệu, hiển thị các dữ liệu đã chình sửa cho người dùng.</w:t>
-      </w:r>
-    </w:p>
-    <w:p>
-      <w:r>
-        <w:tab/>
-        <w:t>- Không thành công: Hiển thị thông báo không thành công.</w:t>
-      </w:r>
-    </w:p>
-    <w:p/>
-    <w:p>
-      <w:r>
-        <w:tab/>
-        <w:t>4.1.6 Điểm mở rộng:</w:t>
-      </w:r>
-    </w:p>
-    <w:p>
-      <w:r>
-        <w:tab/>
-        <w:t>Không có</w:t>
-      </w:r>
-    </w:p>
-    <w:p/>
-    <w:p>
-      <w:pPr>
-        <w:pStyle w:val="u3"/>
-      </w:pPr>
-      <w:r>
-        <w:t xml:space="preserve">4.2 </w:t>
-      </w:r>
-      <w:r>
-        <w:tab/>
-        <w:t>Đăng ký tài khoản</w:t>
-      </w:r>
-    </w:p>
-    <w:p/>
-    <w:p>
-      <w:pPr>
-        <w:pStyle w:val="u3"/>
-      </w:pPr>
-      <w:r>
-        <w:t xml:space="preserve">4.3 </w:t>
-      </w:r>
-      <w:r>
-        <w:tab/>
-        <w:t>Quên mật khẩu</w:t>
-      </w:r>
-    </w:p>
-    <w:p/>
-    <w:p>
-      <w:pPr>
-        <w:pStyle w:val="u3"/>
-      </w:pPr>
-      <w:r>
-        <w:t xml:space="preserve">4.4 </w:t>
-      </w:r>
-      <w:r>
-        <w:tab/>
-        <w:t>Tra cứu sản phẩm</w:t>
-      </w:r>
-    </w:p>
-    <w:p/>
-    <w:p>
-      <w:pPr>
-        <w:pStyle w:val="u3"/>
-      </w:pPr>
-      <w:r>
-        <w:t xml:space="preserve">4.5 </w:t>
-      </w:r>
-      <w:r>
-        <w:tab/>
-        <w:t>Thêm vào giỏ hàng</w:t>
-      </w:r>
-    </w:p>
-    <w:p/>
-    <w:p>
-      <w:pPr>
-        <w:pStyle w:val="u3"/>
-      </w:pPr>
-      <w:r>
-        <w:t xml:space="preserve">4.6 </w:t>
-      </w:r>
-      <w:r>
-        <w:tab/>
-        <w:t>Bình luận, đánh giá</w:t>
-      </w:r>
-    </w:p>
-    <w:p/>
-    <w:p>
-      <w:pPr>
-        <w:pStyle w:val="u3"/>
-      </w:pPr>
-      <w:r>
-        <w:t xml:space="preserve">4.7 </w:t>
-      </w:r>
-      <w:r>
-        <w:tab/>
-        <w:t>Quản lý giỏ hàng</w:t>
-      </w:r>
-    </w:p>
-    <w:p/>
-    <w:p>
-      <w:pPr>
-        <w:pStyle w:val="u3"/>
-      </w:pPr>
-      <w:r>
-        <w:t xml:space="preserve">4.8 </w:t>
-      </w:r>
-      <w:r>
-        <w:tab/>
-        <w:t>Đặt mua sản phẩm</w:t>
-      </w:r>
-    </w:p>
-    <w:p/>
-    <w:p>
-      <w:pPr>
-        <w:pStyle w:val="u3"/>
-      </w:pPr>
-      <w:r>
-        <w:lastRenderedPageBreak/>
-        <w:t xml:space="preserve">4.9 </w:t>
-      </w:r>
-      <w:r>
-        <w:tab/>
-        <w:t>Đăng nhập</w:t>
-      </w:r>
-    </w:p>
-    <w:p>
-      <w:pPr>
-        <w:ind w:firstLine="720"/>
-      </w:pPr>
-      <w:r>
-        <w:t>4.9.1 Tóm tắt:</w:t>
-      </w:r>
-    </w:p>
-    <w:p>
-      <w:pPr>
-        <w:ind w:firstLine="720"/>
-      </w:pPr>
-      <w:r>
-        <w:t xml:space="preserve">- Người sử dụng: quản </w:t>
-      </w:r>
-      <w:r>
-        <w:t>lý</w:t>
-      </w:r>
-      <w:r>
-        <w:t xml:space="preserve"> hệ thống</w:t>
-      </w:r>
-      <w:r>
-        <w:t xml:space="preserve"> và khách hàng.</w:t>
-      </w:r>
-    </w:p>
-    <w:p>
-      <w:pPr>
-        <w:ind w:firstLine="720"/>
-      </w:pPr>
-      <w:r>
-        <w:t xml:space="preserve">- </w:t>
-      </w:r>
-      <w:r>
-        <w:t>Người dùng đăng nhập vào hệ thống</w:t>
-      </w:r>
-      <w:r>
-        <w:t xml:space="preserve"> bằng tài khoản và mật khẩu.</w:t>
-      </w:r>
-    </w:p>
-    <w:p>
-      <w:pPr>
-        <w:ind w:firstLine="720"/>
-      </w:pPr>
-    </w:p>
-    <w:p>
-      <w:r>
-        <w:tab/>
-        <w:t>4.9.2 Dòng sự kiện</w:t>
-      </w:r>
-    </w:p>
-    <w:p>
-      <w:r>
-        <w:tab/>
-      </w:r>
-      <w:r>
-        <w:rPr>
-          <w:noProof/>
+          <w:lang w:eastAsia="en-US"/>
         </w:rPr>
         <w:drawing>
           <wp:inline distT="0" distB="0" distL="0" distR="0">
@@ -3803,36 +3710,68 @@
       </w:r>
       <w:r>
         <w:tab/>
-        <w:t>- (1) Nhập thông tin đăng nhập và mật khẩu.</w:t>
-      </w:r>
-    </w:p>
-    <w:p>
-      <w:r>
-        <w:tab/>
-      </w:r>
-      <w:r>
-        <w:tab/>
-      </w:r>
-      <w:r>
-        <w:t xml:space="preserve">- (2) Kiểm tra các trường bắt buộc. </w:t>
-      </w:r>
-    </w:p>
-    <w:p>
-      <w:r>
-        <w:tab/>
-      </w:r>
-      <w:r>
-        <w:tab/>
-        <w:t>- (3) Kiểm tra thông tin.</w:t>
-      </w:r>
-    </w:p>
-    <w:p>
-      <w:r>
-        <w:tab/>
-      </w:r>
-      <w:r>
-        <w:tab/>
-        <w:t>- (4) Chuyển sang trạng thái đã đăng nhập.</w:t>
+        <w:t xml:space="preserve">- (1) </w:t>
+      </w:r>
+      <w:r>
+        <w:t>Người dùng n</w:t>
+      </w:r>
+      <w:r>
+        <w:t>hập thông tin đăng nhập và mật khẩu.</w:t>
+      </w:r>
+    </w:p>
+    <w:p>
+      <w:r>
+        <w:tab/>
+      </w:r>
+      <w:r>
+        <w:tab/>
+      </w:r>
+      <w:r>
+        <w:t xml:space="preserve">- (2) </w:t>
+      </w:r>
+      <w:r>
+        <w:t>Hệ thống k</w:t>
+      </w:r>
+      <w:r>
+        <w:t>iểm tra các trường bắt buộc</w:t>
+      </w:r>
+      <w:r>
+        <w:t xml:space="preserve"> (Tên đăng nhập, mật khẩu)</w:t>
+      </w:r>
+      <w:r>
+        <w:t xml:space="preserve">. </w:t>
+      </w:r>
+    </w:p>
+    <w:p>
+      <w:pPr>
+        <w:ind w:left="1440"/>
+      </w:pPr>
+      <w:r>
+        <w:t>- (3) Hệ thống k</w:t>
+      </w:r>
+      <w:r>
+        <w:t>iểm tra thông tin</w:t>
+      </w:r>
+      <w:r>
+        <w:t xml:space="preserve"> (Kiểm tên đăng nhập và mạt khẩu có khớp với hệ thống không)</w:t>
+      </w:r>
+      <w:r>
+        <w:t>.</w:t>
+      </w:r>
+    </w:p>
+    <w:p>
+      <w:r>
+        <w:tab/>
+      </w:r>
+      <w:r>
+        <w:tab/>
+        <w:t xml:space="preserve">- (4) </w:t>
+      </w:r>
+      <w:r>
+        <w:t>Hệ thống c</w:t>
+      </w:r>
+      <w:r>
+        <w:t>huyển sang trạng thái đã đăng nhập.</w:t>
       </w:r>
     </w:p>
     <w:p/>
@@ -3850,7 +3789,13 @@
         <w:ind w:left="1440"/>
       </w:pPr>
       <w:r>
-        <w:t>- (1) Nếu kiểm tra trường bắt buộc không hợp lệ: Thông báo và trở về bước 1.</w:t>
+        <w:t>- (1) Nếu kiểm tra trường bắt buộc không hợp lệ</w:t>
+      </w:r>
+      <w:r>
+        <w:t>: Hệ thống t</w:t>
+      </w:r>
+      <w:r>
+        <w:t>hông báo và trở về bước 1.</w:t>
       </w:r>
     </w:p>
     <w:p>
@@ -3858,7 +3803,13 @@
         <w:ind w:left="1440"/>
       </w:pPr>
       <w:r>
-        <w:t xml:space="preserve">- (2) Nếu kiểm tra thông tin không hơp lệ: Thông báo và trở về bước </w:t>
+        <w:t xml:space="preserve">- (2) Nếu kiểm tra thông tin không hơp lệ: </w:t>
+      </w:r>
+      <w:r>
+        <w:t>Hệ thống t</w:t>
+      </w:r>
+      <w:r>
+        <w:t xml:space="preserve">hông báo và trở về bước </w:t>
       </w:r>
     </w:p>
     <w:p>
@@ -3872,30 +3823,30 @@
     </w:p>
     <w:p>
       <w:r>
+        <w:tab/>
+        <w:t>- Người dùng phải có tài khoản đăng nhập.</w:t>
+      </w:r>
+    </w:p>
+    <w:p/>
+    <w:p>
+      <w:r>
         <w:lastRenderedPageBreak/>
         <w:tab/>
-        <w:t>- Người dùng phải có tài khoản đăng nhập.</w:t>
+        <w:t>4.9.4 Trạng thái hệ thống khi bắt đầu thực hiện Use-case</w:t>
+      </w:r>
+    </w:p>
+    <w:p>
+      <w:r>
+        <w:tab/>
+      </w:r>
+      <w:r>
+        <w:t>- Chưa đăng nhập vào hệ thống</w:t>
       </w:r>
     </w:p>
     <w:p/>
     <w:p>
       <w:r>
         <w:tab/>
-        <w:t>4.9.4 Trạng thái hệ thống khi bắt đầu thực hiện Use-case</w:t>
-      </w:r>
-    </w:p>
-    <w:p>
-      <w:r>
-        <w:tab/>
-      </w:r>
-      <w:r>
-        <w:t>- Chưa đăng nhập vào hệ thống</w:t>
-      </w:r>
-    </w:p>
-    <w:p/>
-    <w:p>
-      <w:r>
-        <w:tab/>
         <w:t>4.9.5 Trạng thái hệ thống sau khi thực hiên Use-case</w:t>
       </w:r>
     </w:p>
@@ -3904,7 +3855,13 @@
         <w:tab/>
       </w:r>
       <w:r>
-        <w:t>- Đăng nhập thành công: Chuyển sang trạng thái đã đăng nhâp.</w:t>
+        <w:t xml:space="preserve">- Đăng nhập thành công: </w:t>
+      </w:r>
+      <w:r>
+        <w:t>Hệ thống c</w:t>
+      </w:r>
+      <w:r>
+        <w:t>huyển sang trạng thái đã đăng nhâp.</w:t>
       </w:r>
     </w:p>
     <w:p>
@@ -3989,6 +3946,7 @@
       <w:r>
         <w:rPr>
           <w:noProof/>
+          <w:lang w:eastAsia="en-US"/>
         </w:rPr>
         <w:drawing>
           <wp:inline distT="0" distB="0" distL="0" distR="0">
@@ -4070,141 +4028,670 @@
     <w:p/>
     <w:p>
       <w:r>
+        <w:tab/>
+      </w:r>
+      <w:r>
+        <w:tab/>
+        <w:t>4.10.2.2 Dòng sự kiện khác</w:t>
+      </w:r>
+    </w:p>
+    <w:p>
+      <w:r>
+        <w:tab/>
+      </w:r>
+      <w:r>
+        <w:tab/>
+        <w:t>- Không có.</w:t>
+      </w:r>
+    </w:p>
+    <w:p>
+      <w:r>
         <w:lastRenderedPageBreak/>
         <w:tab/>
-      </w:r>
-      <w:r>
-        <w:tab/>
-        <w:t>4.10.2.2 Dòng sự kiện khác</w:t>
-      </w:r>
-    </w:p>
-    <w:p>
-      <w:r>
-        <w:tab/>
-      </w:r>
+        <w:t>4.10.3 Các yêu cầu đặc biệt</w:t>
+      </w:r>
+    </w:p>
+    <w:p>
+      <w:r>
+        <w:tab/>
+        <w:t>- Người dùng đã đăng nhập vào hệ thống.</w:t>
+      </w:r>
+    </w:p>
+    <w:p/>
+    <w:p>
+      <w:r>
+        <w:tab/>
+        <w:t>4.10.4 Trạng thái hệ thống khi bắt đầu thực hiện Use-case</w:t>
+      </w:r>
+    </w:p>
+    <w:p>
+      <w:r>
+        <w:tab/>
+        <w:t>- Người dùng đã đăng nhập vào hệ thống.</w:t>
+      </w:r>
+    </w:p>
+    <w:p/>
+    <w:p>
+      <w:r>
+        <w:tab/>
+        <w:t>4.10.5 Trạng thái hệ thống sau khi thực hiên Use-case</w:t>
+      </w:r>
+    </w:p>
+    <w:p>
+      <w:r>
+        <w:tab/>
+        <w:t xml:space="preserve">- Thoát </w:t>
+      </w:r>
+      <w:r>
+        <w:t>khỏi hệ thống</w:t>
+      </w:r>
+      <w:r>
+        <w:t xml:space="preserve"> và trở về trạng thái chưa đăng nhập</w:t>
+      </w:r>
+      <w:r>
+        <w:t>.</w:t>
+      </w:r>
+    </w:p>
+    <w:p/>
+    <w:p>
+      <w:r>
+        <w:tab/>
+        <w:t>4.10.6 Điểm mở rộng</w:t>
+      </w:r>
+    </w:p>
+    <w:p>
       <w:r>
         <w:tab/>
         <w:t>- Không có.</w:t>
       </w:r>
     </w:p>
     <w:p>
-      <w:r>
-        <w:tab/>
-        <w:t>4.10.3 Các yêu cầu đặc biệt</w:t>
-      </w:r>
-    </w:p>
-    <w:p>
-      <w:r>
-        <w:tab/>
-        <w:t>- Người dùng đã đăng nhập vào hệ thống.</w:t>
+      <w:pPr>
+        <w:pStyle w:val="u3"/>
+      </w:pPr>
+      <w:r>
+        <w:t>4.11</w:t>
+      </w:r>
+      <w:r>
+        <w:tab/>
+        <w:t>Quản lý loại sản phẩm</w:t>
+      </w:r>
+    </w:p>
+    <w:p>
+      <w:pPr>
+        <w:ind w:firstLine="720"/>
+      </w:pPr>
+      <w:r>
+        <w:t>4.11.1 Tóm tắt:</w:t>
+      </w:r>
+    </w:p>
+    <w:p>
+      <w:pPr>
+        <w:ind w:firstLine="720"/>
+      </w:pPr>
+      <w:r>
+        <w:t>- Người sử dụng: quản lý hệ thống.</w:t>
+      </w:r>
+    </w:p>
+    <w:p>
+      <w:pPr>
+        <w:ind w:firstLine="720"/>
+      </w:pPr>
+      <w:r>
+        <w:t>- Quản lý thông tin loại sản phẩm</w:t>
+      </w:r>
+      <w:r>
+        <w:t>: tra cứu, thêm, xóa, sửa loại sản phẩm.</w:t>
+      </w:r>
+    </w:p>
+    <w:p>
+      <w:pPr>
+        <w:ind w:firstLine="720"/>
+      </w:pPr>
+    </w:p>
+    <w:p>
+      <w:r>
+        <w:tab/>
+        <w:t>4.11.2 Dòng sự kiện</w:t>
+      </w:r>
+      <w:r>
+        <w:t>:</w:t>
+      </w:r>
+    </w:p>
+    <w:p>
+      <w:r>
+        <w:lastRenderedPageBreak/>
+        <w:pict>
+          <v:shape id="_x0000_i1030" type="#_x0000_t75" style="width:484.5pt;height:647.25pt">
+            <v:imagedata r:id="rId21" o:title="Quản lý loại sản phẩm"/>
+          </v:shape>
+        </w:pict>
+      </w:r>
+    </w:p>
+    <w:p>
+      <w:pPr>
+        <w:ind w:left="720" w:firstLine="720"/>
+      </w:pPr>
+      <w:r>
+        <w:lastRenderedPageBreak/>
+        <w:t>4.11.2.1 Dòng sự kiệ</w:t>
+      </w:r>
+      <w:r>
+        <w:t>n chính:</w:t>
+      </w:r>
+    </w:p>
+    <w:p>
+      <w:r>
+        <w:tab/>
+      </w:r>
+      <w:r>
+        <w:tab/>
+        <w:t>- (1</w:t>
+      </w:r>
+      <w:r>
+        <w:t>) Người dùng tùy chọn chức</w:t>
+      </w:r>
+      <w:r>
+        <w:t xml:space="preserve"> năng trên loại sản phẩm:</w:t>
+      </w:r>
+    </w:p>
+    <w:p>
+      <w:r>
+        <w:tab/>
+      </w:r>
+      <w:r>
+        <w:tab/>
+        <w:t>- (2</w:t>
+      </w:r>
+      <w:r>
+        <w:t>) Chọn tra cứ</w:t>
+      </w:r>
+      <w:r>
+        <w:t>u thông tin loại sản phẩm:</w:t>
+      </w:r>
+    </w:p>
+    <w:p>
+      <w:pPr>
+        <w:ind w:left="2160"/>
+      </w:pPr>
+      <w:r>
+        <w:t>+ (2.1</w:t>
+      </w:r>
+      <w:r>
+        <w:t xml:space="preserve">) </w:t>
+      </w:r>
+      <w:r>
+        <w:t>Hệ thống h</w:t>
+      </w:r>
+      <w:r>
+        <w:t>iển thị kết quả tìm kiế</w:t>
+      </w:r>
+      <w:r>
+        <w:t>m (Danh sách loại sản phẩm)</w:t>
+      </w:r>
+      <w:r>
+        <w:t>.</w:t>
+      </w:r>
+    </w:p>
+    <w:p>
+      <w:r>
+        <w:tab/>
+      </w:r>
+      <w:r>
+        <w:tab/>
+        <w:t xml:space="preserve">- </w:t>
+      </w:r>
+      <w:r>
+        <w:t>(3</w:t>
+      </w:r>
+      <w:r>
+        <w:t>) Chọ</w:t>
+      </w:r>
+      <w:r>
+        <w:t>n xóa loại sản phẩm</w:t>
+      </w:r>
+      <w:r>
+        <w:t>:</w:t>
+      </w:r>
+    </w:p>
+    <w:p>
+      <w:r>
+        <w:tab/>
+      </w:r>
+      <w:r>
+        <w:tab/>
+      </w:r>
+      <w:r>
+        <w:tab/>
+        <w:t>+ (3</w:t>
+      </w:r>
+      <w:r>
+        <w:t>.1) Người dùng x</w:t>
+      </w:r>
+      <w:r>
+        <w:t>ác nhậ</w:t>
+      </w:r>
+      <w:r>
+        <w:t>n xóa loại sản phẩm</w:t>
+      </w:r>
+    </w:p>
+    <w:p>
+      <w:pPr>
+        <w:ind w:left="2160"/>
+      </w:pPr>
+      <w:r>
+        <w:t>+ (3</w:t>
+      </w:r>
+      <w:r>
+        <w:t xml:space="preserve">.2) </w:t>
+      </w:r>
+      <w:r>
+        <w:t xml:space="preserve">Hệ thống </w:t>
+      </w:r>
+      <w:r>
+        <w:t>t</w:t>
+      </w:r>
+      <w:r>
+        <w:t>hưc hiệ</w:t>
+      </w:r>
+      <w:r>
+        <w:t>n xóa loại sản phẩm</w:t>
+      </w:r>
+      <w:r>
+        <w:t xml:space="preserve"> khỏi cơ sở dữ liệu</w:t>
+      </w:r>
+      <w:r>
+        <w:t xml:space="preserve"> (Chuyển trường Isdelete về 1)</w:t>
+      </w:r>
+      <w:r>
+        <w:t>.</w:t>
+      </w:r>
+    </w:p>
+    <w:p>
+      <w:r>
+        <w:tab/>
+      </w:r>
+      <w:r>
+        <w:tab/>
+        <w:t>- (4</w:t>
+      </w:r>
+      <w:r>
+        <w:t xml:space="preserve">) Chọn </w:t>
+      </w:r>
+      <w:r>
+        <w:t>thêm, sửa</w:t>
+      </w:r>
+      <w:r>
+        <w:t xml:space="preserve"> thông tin:</w:t>
+      </w:r>
+    </w:p>
+    <w:p>
+      <w:pPr>
+        <w:ind w:left="2160"/>
+      </w:pPr>
+      <w:r>
+        <w:t>+ (4</w:t>
+      </w:r>
+      <w:r>
+        <w:t>.1) Hệ thống hiển thị</w:t>
+      </w:r>
+      <w:r>
+        <w:t xml:space="preserve"> khung nhập các thông tin</w:t>
+      </w:r>
+      <w:r>
+        <w:t xml:space="preserve"> (</w:t>
+      </w:r>
+      <w:r>
+        <w:t>Mã loại sản phẩm, tên loại sản phẩm, mô tả</w:t>
+      </w:r>
+      <w:r>
+        <w:t>)</w:t>
+      </w:r>
+    </w:p>
+    <w:p>
+      <w:r>
+        <w:tab/>
+      </w:r>
+      <w:r>
+        <w:tab/>
+      </w:r>
+      <w:r>
+        <w:tab/>
+        <w:t>+ (4</w:t>
+      </w:r>
+      <w:r>
+        <w:t>.2) Người dùng nhập thông tin cần thiết.</w:t>
+      </w:r>
+    </w:p>
+    <w:p>
+      <w:r>
+        <w:tab/>
+      </w:r>
+      <w:r>
+        <w:tab/>
+      </w:r>
+      <w:r>
+        <w:tab/>
+        <w:t>+ (4</w:t>
+      </w:r>
+      <w:r>
+        <w:t xml:space="preserve">.3) </w:t>
+      </w:r>
+      <w:r>
+        <w:t xml:space="preserve">Hệ thống </w:t>
+      </w:r>
+      <w:r>
+        <w:t>k</w:t>
+      </w:r>
+      <w:r>
+        <w:t>iểm tra trường bắt buộc</w:t>
+      </w:r>
+      <w:r>
+        <w:t xml:space="preserve"> (Tên loại sản phẩm)</w:t>
+      </w:r>
+      <w:r>
+        <w:t>.</w:t>
+      </w:r>
+    </w:p>
+    <w:p>
+      <w:r>
+        <w:tab/>
+      </w:r>
+      <w:r>
+        <w:tab/>
+      </w:r>
+      <w:r>
+        <w:tab/>
+        <w:t>+ (4</w:t>
+      </w:r>
+      <w:r>
+        <w:t xml:space="preserve">.4) </w:t>
+      </w:r>
+      <w:r>
+        <w:t xml:space="preserve">Hệ thống </w:t>
+      </w:r>
+      <w:r>
+        <w:t>k</w:t>
+      </w:r>
+      <w:r>
+        <w:t>iểm tra thông tin</w:t>
+      </w:r>
+      <w:r>
+        <w:t xml:space="preserve"> (Tên loại sản phẩm)</w:t>
+      </w:r>
+      <w:r>
+        <w:t>.</w:t>
+      </w:r>
+    </w:p>
+    <w:p>
+      <w:pPr>
+        <w:ind w:left="2160"/>
+      </w:pPr>
+      <w:r>
+        <w:t xml:space="preserve">+ (4.5) </w:t>
+      </w:r>
+      <w:r>
+        <w:t xml:space="preserve">Hệ thống </w:t>
+      </w:r>
+      <w:r>
+        <w:t>l</w:t>
+      </w:r>
+      <w:r>
+        <w:t>ưu thông tin loại sản phẩm mới hoặc cập nhập thông tin loại sả</w:t>
+      </w:r>
+      <w:r>
+        <w:t>n phẩm (Mã loại sản phẩm, tên loại sản phẩm, mô tả).</w:t>
+      </w:r>
+    </w:p>
+    <w:p>
+      <w:r>
+        <w:tab/>
+      </w:r>
+      <w:r>
+        <w:tab/>
+      </w:r>
+      <w:r>
+        <w:tab/>
+        <w:t xml:space="preserve">+ (4.6) </w:t>
+      </w:r>
+      <w:r>
+        <w:t xml:space="preserve">Hệ thống </w:t>
+      </w:r>
+      <w:r>
+        <w:t>h</w:t>
+      </w:r>
+      <w:r>
+        <w:t>iển thị danh sách loại sản phẩm.</w:t>
+      </w:r>
+    </w:p>
+    <w:p>
+      <w:r>
+        <w:tab/>
+      </w:r>
+      <w:r>
+        <w:tab/>
+        <w:t>4.11.2.2 Dòng sự kiện khác</w:t>
+      </w:r>
+    </w:p>
+    <w:p>
+      <w:r>
+        <w:tab/>
+      </w:r>
+      <w:r>
+        <w:tab/>
+        <w:t>- (1) Lỗi khi tìm kiếm thông tin: Thông báo lỗi.</w:t>
+      </w:r>
+    </w:p>
+    <w:p>
+      <w:r>
+        <w:tab/>
+      </w:r>
+      <w:r>
+        <w:tab/>
+        <w:t>- (2) Không đồ</w:t>
+      </w:r>
+      <w:r>
+        <w:t>ng ý xóa loại sản phẩm</w:t>
+      </w:r>
+      <w:r>
+        <w:t xml:space="preserve">: </w:t>
+      </w:r>
+      <w:r>
+        <w:t xml:space="preserve">Hệ thống </w:t>
+      </w:r>
+      <w:r>
+        <w:t>t</w:t>
+      </w:r>
+      <w:r>
+        <w:t>rở về chọn chức năng.</w:t>
+      </w:r>
+    </w:p>
+    <w:p>
+      <w:pPr>
+        <w:ind w:left="1440"/>
+      </w:pPr>
+      <w:r>
+        <w:t>- (3) Thông tin nhập không hợp lệ</w:t>
+      </w:r>
+      <w:r>
+        <w:t xml:space="preserve">: </w:t>
+      </w:r>
+      <w:r>
+        <w:t xml:space="preserve">Hệ thống </w:t>
+      </w:r>
+      <w:r>
+        <w:t>t</w:t>
+      </w:r>
+      <w:r>
+        <w:t>hông báo và trở về chọn chức năng.</w:t>
+      </w:r>
+    </w:p>
+    <w:p>
+      <w:pPr>
+        <w:ind w:left="1440"/>
+      </w:pPr>
+    </w:p>
+    <w:p>
+      <w:r>
+        <w:tab/>
+        <w:t>4.11.3 Các yêu cầu đặc biệt</w:t>
+      </w:r>
+    </w:p>
+    <w:p>
+      <w:r>
+        <w:tab/>
+        <w:t>- Phải đăng nhập thành công với quyền quản lý hệ thống.</w:t>
       </w:r>
     </w:p>
     <w:p/>
     <w:p>
       <w:r>
         <w:tab/>
-        <w:t>4.10.4 Trạng thái hệ thống khi bắt đầu thực hiện Use-case</w:t>
-      </w:r>
-    </w:p>
-    <w:p>
-      <w:r>
-        <w:tab/>
-        <w:t>- Người dùng đã đăng nhập vào hệ thống.</w:t>
+        <w:t>4.11.4 Trạng thái hệ thống khi bắt đầu thực hiện Use-case</w:t>
+      </w:r>
+    </w:p>
+    <w:p>
+      <w:r>
+        <w:tab/>
+        <w:t>- Truy cập vào chức năng quả</w:t>
+      </w:r>
+      <w:r>
+        <w:t>n lý loại sản phẩm</w:t>
       </w:r>
     </w:p>
     <w:p/>
     <w:p>
       <w:r>
         <w:tab/>
-        <w:t>4.10.5 Trạng thái hệ thống sau khi thực hiên Use-case</w:t>
-      </w:r>
-    </w:p>
-    <w:p>
-      <w:r>
-        <w:tab/>
-        <w:t xml:space="preserve">- Thoát </w:t>
-      </w:r>
-      <w:r>
-        <w:t>khỏi hệ thống</w:t>
-      </w:r>
-      <w:r>
-        <w:t xml:space="preserve"> và trở về trạng thái chưa đăng nhập</w:t>
+        <w:t>4.11.5 Trạng thái hệ thống sau khi thực hiên Use-case</w:t>
+      </w:r>
+    </w:p>
+    <w:p>
+      <w:r>
+        <w:tab/>
+        <w:t>- Thông tin được cập nhật xuống cơ sở d</w:t>
+      </w:r>
+      <w:r>
+        <w:t>ữ</w:t>
+      </w:r>
+      <w:r>
+        <w:t xml:space="preserve"> liệu.</w:t>
+      </w:r>
+    </w:p>
+    <w:p>
+      <w:pPr>
+        <w:ind w:firstLine="720"/>
+      </w:pPr>
+      <w:r>
+        <w:t>-  Nếu thất bại: hiển thị thông báo không thành công cho người dùng.</w:t>
+      </w:r>
+    </w:p>
+    <w:p>
+      <w:pPr>
+        <w:ind w:firstLine="720"/>
+      </w:pPr>
+    </w:p>
+    <w:p>
+      <w:r>
+        <w:tab/>
+        <w:t>4.11.6 Điểm mở rộng</w:t>
+      </w:r>
+    </w:p>
+    <w:p>
+      <w:r>
+        <w:tab/>
+        <w:t>- Không có.</w:t>
+      </w:r>
+    </w:p>
+    <w:p/>
+    <w:p/>
+    <w:p>
+      <w:pPr>
+        <w:pStyle w:val="u3"/>
+      </w:pPr>
+      <w:r>
+        <w:t>4.12</w:t>
+      </w:r>
+      <w:r>
+        <w:tab/>
+        <w:t>Quản lý sản phẩm</w:t>
+      </w:r>
+    </w:p>
+    <w:p/>
+    <w:p>
+      <w:pPr>
+        <w:pStyle w:val="u3"/>
+      </w:pPr>
+      <w:r>
+        <w:t>4.13</w:t>
+      </w:r>
+      <w:r>
+        <w:tab/>
+        <w:t>Quản lý khách hàng</w:t>
+      </w:r>
+    </w:p>
+    <w:p>
+      <w:pPr>
+        <w:ind w:firstLine="720"/>
+      </w:pPr>
+      <w:r>
+        <w:t>4.13.1 Tóm tắt:</w:t>
+      </w:r>
+    </w:p>
+    <w:p>
+      <w:pPr>
+        <w:ind w:firstLine="720"/>
+      </w:pPr>
+      <w:r>
+        <w:t xml:space="preserve">- Người sử dụng: quản </w:t>
+      </w:r>
+      <w:r>
+        <w:t>lý</w:t>
+      </w:r>
+      <w:r>
+        <w:t xml:space="preserve"> hệ thống</w:t>
       </w:r>
       <w:r>
         <w:t>.</w:t>
       </w:r>
     </w:p>
-    <w:p/>
-    <w:p>
-      <w:r>
-        <w:tab/>
-        <w:t>4.10.6 Điểm mở rộng</w:t>
-      </w:r>
-    </w:p>
-    <w:p>
-      <w:r>
-        <w:tab/>
-        <w:t>- Không có.</w:t>
-      </w:r>
-    </w:p>
-    <w:p>
-      <w:pPr>
-        <w:pStyle w:val="u3"/>
-      </w:pPr>
-      <w:r>
-        <w:t>4.11</w:t>
-      </w:r>
-      <w:r>
-        <w:tab/>
-        <w:t>Quản lý loại sản phẩm</w:t>
-      </w:r>
-    </w:p>
     <w:p>
       <w:pPr>
         <w:ind w:firstLine="720"/>
       </w:pPr>
       <w:r>
-        <w:t>4.11.1 Tóm tắt:</w:t>
+        <w:lastRenderedPageBreak/>
+        <w:t xml:space="preserve">- Quản </w:t>
+      </w:r>
+      <w:r>
+        <w:t>lý</w:t>
+      </w:r>
+      <w:r>
+        <w:t xml:space="preserve"> thông tin và địa điểm giao hàng của khách hàng.</w:t>
       </w:r>
     </w:p>
     <w:p>
       <w:pPr>
         <w:ind w:firstLine="720"/>
       </w:pPr>
-      <w:r>
-        <w:t>- Người sử dụng: quản lý hệ thống.</w:t>
-      </w:r>
-    </w:p>
-    <w:p>
-      <w:pPr>
-        <w:ind w:firstLine="720"/>
-      </w:pPr>
-      <w:r>
-        <w:t>- Quản lý thông tin loại sản phẩm</w:t>
-      </w:r>
-    </w:p>
-    <w:p>
-      <w:pPr>
-        <w:ind w:firstLine="720"/>
-      </w:pPr>
-    </w:p>
-    <w:p>
-      <w:r>
-        <w:tab/>
-        <w:t>4.11.2 Dòng sự kiện:</w:t>
+    </w:p>
+    <w:p>
+      <w:r>
+        <w:tab/>
+        <w:t>4.13.2 Dòng sự kiện</w:t>
       </w:r>
     </w:p>
     <w:p>
       <w:r>
         <w:rPr>
           <w:noProof/>
+          <w:lang w:eastAsia="en-US"/>
         </w:rPr>
-        <w:lastRenderedPageBreak/>
         <w:drawing>
           <wp:inline distT="0" distB="0" distL="0" distR="0">
-            <wp:extent cx="5981700" cy="8229600"/>
+            <wp:extent cx="4410075" cy="6748041"/>
             <wp:effectExtent l="0" t="0" r="0" b="0"/>
-            <wp:docPr id="14" name="Hình ảnh 14" descr="Quản lý loại sản phẩm"/>
+            <wp:docPr id="9" name="Hình ảnh 9" descr="C:\Users\tinh\AppData\Local\Microsoft\Windows\INetCache\Content.Word\Quản lý khách hàng.png"/>
             <wp:cNvGraphicFramePr>
               <a:graphicFrameLocks xmlns:a="http://schemas.openxmlformats.org/drawingml/2006/main" noChangeAspect="1"/>
             </wp:cNvGraphicFramePr>
@@ -4212,13 +4699,13 @@
               <a:graphicData uri="http://schemas.openxmlformats.org/drawingml/2006/picture">
                 <pic:pic xmlns:pic="http://schemas.openxmlformats.org/drawingml/2006/picture">
                   <pic:nvPicPr>
-                    <pic:cNvPr id="0" name="Picture 11" descr="Quản lý loại sản phẩm"/>
+                    <pic:cNvPr id="0" name="Picture 6" descr="C:\Users\tinh\AppData\Local\Microsoft\Windows\INetCache\Content.Word\Quản lý khách hàng.png"/>
                     <pic:cNvPicPr>
                       <a:picLocks noChangeAspect="1" noChangeArrowheads="1"/>
                     </pic:cNvPicPr>
                   </pic:nvPicPr>
                   <pic:blipFill>
-                    <a:blip r:embed="rId21">
+                    <a:blip r:embed="rId22" cstate="print">
                       <a:extLst>
                         <a:ext uri="{28A0092B-C50C-407E-A947-70E740481C1C}">
                           <a14:useLocalDpi xmlns:a14="http://schemas.microsoft.com/office/drawing/2010/main" val="0"/>
@@ -4233,7 +4720,7 @@
                   <pic:spPr bwMode="auto">
                     <a:xfrm>
                       <a:off x="0" y="0"/>
-                      <a:ext cx="5981700" cy="8229600"/>
+                      <a:ext cx="4419337" cy="6762213"/>
                     </a:xfrm>
                     <a:prstGeom prst="rect">
                       <a:avLst/>
@@ -4251,30 +4738,66 @@
       </w:r>
     </w:p>
     <w:p>
-      <w:pPr>
-        <w:ind w:left="720" w:firstLine="720"/>
-      </w:pPr>
+      <w:r>
+        <w:tab/>
+      </w:r>
+      <w:r>
+        <w:tab/>
+        <w:t>4.13.2.1 Dòng sự kiện chính</w:t>
+      </w:r>
+    </w:p>
+    <w:p>
+      <w:pPr>
+        <w:ind w:left="1440"/>
+      </w:pPr>
+      <w:r>
+        <w:t xml:space="preserve">- (1) </w:t>
+      </w:r>
+      <w:r>
+        <w:t>Người dùng n</w:t>
+      </w:r>
+      <w:r>
+        <w:t>hập thông tin khách hàng cần tìm kiếm</w:t>
+      </w:r>
+      <w:r>
+        <w:t xml:space="preserve"> (Tên tài khoản, tên khách hàng)</w:t>
+      </w:r>
+      <w:r>
+        <w:t>.</w:t>
+      </w:r>
+    </w:p>
+    <w:p>
+      <w:r>
+        <w:tab/>
+      </w:r>
+      <w:r>
+        <w:tab/>
+        <w:t>- (2) Hệ thống tìm kiếm thông tin và hiển thị thông tin</w:t>
+      </w:r>
+      <w:r>
+        <w:t xml:space="preserve"> danh sách khách hàng</w:t>
+      </w:r>
+      <w:r>
+        <w:t>.</w:t>
+      </w:r>
+    </w:p>
+    <w:p>
       <w:r>
         <w:lastRenderedPageBreak/>
-        <w:t>4.11.2.1 Dòng sự kiện chính:</w:t>
-      </w:r>
-    </w:p>
-    <w:p>
-      <w:r>
-        <w:tab/>
-      </w:r>
-      <w:r>
-        <w:tab/>
-        <w:t>- (1) Người dùng tùy chọn chức năng trên loại sản phẩm:</w:t>
-      </w:r>
-    </w:p>
-    <w:p>
-      <w:r>
-        <w:tab/>
-      </w:r>
-      <w:r>
-        <w:tab/>
-        <w:t>- (2) Chọn tra cứu thông tin loại sản phẩm:</w:t>
+        <w:tab/>
+      </w:r>
+      <w:r>
+        <w:tab/>
+        <w:t>- (3) Người dùng tùy chọn chức năng trên thông tin khách hàng:</w:t>
+      </w:r>
+    </w:p>
+    <w:p>
+      <w:r>
+        <w:tab/>
+      </w:r>
+      <w:r>
+        <w:tab/>
+        <w:t>- (4) Chọn tra cứu thông tin giao hàng:</w:t>
       </w:r>
     </w:p>
     <w:p>
@@ -4282,100 +4805,7 @@
         <w:ind w:left="2160"/>
       </w:pPr>
       <w:r>
-        <w:t>+ (2.1) Hiển thị kết quả tìm kiếm.</w:t>
-      </w:r>
-    </w:p>
-    <w:p>
-      <w:r>
-        <w:tab/>
-      </w:r>
-      <w:r>
-        <w:tab/>
-        <w:t xml:space="preserve">- </w:t>
-      </w:r>
-      <w:r>
-        <w:t>(3) Chọn xóa loại sản phẩm:</w:t>
-      </w:r>
-    </w:p>
-    <w:p>
-      <w:r>
-        <w:tab/>
-      </w:r>
-      <w:r>
-        <w:tab/>
-      </w:r>
-      <w:r>
-        <w:tab/>
-        <w:t>+ (3.1) Xác nhận xóa loại sản phẩm</w:t>
-      </w:r>
-    </w:p>
-    <w:p>
-      <w:r>
-        <w:tab/>
-      </w:r>
-      <w:r>
-        <w:tab/>
-      </w:r>
-      <w:r>
-        <w:tab/>
-        <w:t>+ (3.2) Thưc hiện xóa loại sản phẩm khỏi cơ sở dữ liệu.</w:t>
-      </w:r>
-    </w:p>
-    <w:p>
-      <w:r>
-        <w:tab/>
-      </w:r>
-      <w:r>
-        <w:tab/>
-        <w:t>- (4) Chọn thêm, sửa thông tin:</w:t>
-      </w:r>
-    </w:p>
-    <w:p>
-      <w:r>
-        <w:tab/>
-      </w:r>
-      <w:r>
-        <w:tab/>
-      </w:r>
-      <w:r>
-        <w:tab/>
-        <w:t>+ (4.1) Hệ thống hiển thị khung nhập các thông tin</w:t>
-      </w:r>
-    </w:p>
-    <w:p>
-      <w:r>
-        <w:tab/>
-      </w:r>
-      <w:r>
-        <w:tab/>
-      </w:r>
-      <w:r>
-        <w:tab/>
-        <w:t>+ (4.2) Người dùng nhập thông tin cần thiết.</w:t>
-      </w:r>
-    </w:p>
-    <w:p>
-      <w:r>
-        <w:tab/>
-      </w:r>
-      <w:r>
-        <w:tab/>
-      </w:r>
-      <w:r>
-        <w:tab/>
-        <w:t>+ (4.3) Kiểm tra trường bắt buộc.</w:t>
-      </w:r>
-    </w:p>
-    <w:p>
-      <w:r>
-        <w:tab/>
-      </w:r>
-      <w:r>
-        <w:tab/>
-      </w:r>
-      <w:r>
-        <w:tab/>
-        <w:t>+ (4.4) Kiểm tra thông tin.</w:t>
+        <w:t>+ (4.1) Hệ thống tìm kiếm thông tin giao hàng của khách hàng được chọn.</w:t>
       </w:r>
     </w:p>
     <w:p>
@@ -4383,24 +4813,196 @@
         <w:ind w:left="2160"/>
       </w:pPr>
       <w:r>
-        <w:t>+ (4.5) Lưu thông tin loại sản phẩm mới hoặc cập nhập thông tin loại sản.</w:t>
-      </w:r>
-    </w:p>
-    <w:p>
-      <w:r>
-        <w:tab/>
-      </w:r>
-      <w:r>
-        <w:tab/>
-        <w:t>4.11.2.2 Dòng sự kiện khác</w:t>
-      </w:r>
-    </w:p>
-    <w:p>
-      <w:r>
-        <w:tab/>
-      </w:r>
-      <w:r>
-        <w:tab/>
+        <w:t xml:space="preserve">+ (4.2) </w:t>
+      </w:r>
+      <w:r>
+        <w:t>Hệ thống</w:t>
+      </w:r>
+      <w:r>
+        <w:t xml:space="preserve"> h</w:t>
+      </w:r>
+      <w:r>
+        <w:t>iển thị kết quả tìm kiếm.</w:t>
+      </w:r>
+    </w:p>
+    <w:p>
+      <w:r>
+        <w:tab/>
+      </w:r>
+      <w:r>
+        <w:tab/>
+        <w:t>- (5) Chọn xóa khách hàng:</w:t>
+      </w:r>
+    </w:p>
+    <w:p>
+      <w:r>
+        <w:tab/>
+      </w:r>
+      <w:r>
+        <w:tab/>
+      </w:r>
+      <w:r>
+        <w:tab/>
+        <w:t xml:space="preserve">+ (5.1) </w:t>
+      </w:r>
+      <w:r>
+        <w:t>Người dùng x</w:t>
+      </w:r>
+      <w:r>
+        <w:t>ác nhận xóa khách hàng.</w:t>
+      </w:r>
+    </w:p>
+    <w:p>
+      <w:r>
+        <w:tab/>
+      </w:r>
+      <w:r>
+        <w:tab/>
+      </w:r>
+      <w:r>
+        <w:tab/>
+        <w:t xml:space="preserve">+ (5.2) </w:t>
+      </w:r>
+      <w:r>
+        <w:t>Hệ thống</w:t>
+      </w:r>
+      <w:r>
+        <w:t xml:space="preserve"> t</w:t>
+      </w:r>
+      <w:r>
+        <w:t>hưc hiện xóa khách hàng khỏi cơ sở dữ liệu.</w:t>
+      </w:r>
+    </w:p>
+    <w:p>
+      <w:r>
+        <w:tab/>
+      </w:r>
+      <w:r>
+        <w:tab/>
+        <w:t>- (6) Chọn cập nhật thông tin:</w:t>
+      </w:r>
+    </w:p>
+    <w:p>
+      <w:r>
+        <w:tab/>
+      </w:r>
+      <w:r>
+        <w:tab/>
+      </w:r>
+      <w:r>
+        <w:tab/>
+        <w:t xml:space="preserve">+ (6.1) Hệ thống hiển thị thông tin </w:t>
+      </w:r>
+      <w:r>
+        <w:t>khách hàng.</w:t>
+      </w:r>
+    </w:p>
+    <w:p>
+      <w:r>
+        <w:tab/>
+      </w:r>
+      <w:r>
+        <w:tab/>
+      </w:r>
+      <w:r>
+        <w:tab/>
+        <w:t>+ (6.2) Người dùng nhập thông tin cần thiết.</w:t>
+      </w:r>
+    </w:p>
+    <w:p>
+      <w:r>
+        <w:tab/>
+      </w:r>
+      <w:r>
+        <w:tab/>
+      </w:r>
+      <w:r>
+        <w:tab/>
+        <w:t xml:space="preserve">+ (6.3) </w:t>
+      </w:r>
+      <w:r>
+        <w:t>Hệ thống</w:t>
+      </w:r>
+      <w:r>
+        <w:t xml:space="preserve"> k</w:t>
+      </w:r>
+      <w:r>
+        <w:t>iểm tra trường bắt buộc</w:t>
+      </w:r>
+      <w:r>
+        <w:t xml:space="preserve"> (Tên khách hàng)</w:t>
+      </w:r>
+      <w:r>
+        <w:t>.</w:t>
+      </w:r>
+    </w:p>
+    <w:p>
+      <w:r>
+        <w:tab/>
+      </w:r>
+      <w:r>
+        <w:tab/>
+      </w:r>
+      <w:r>
+        <w:tab/>
+        <w:t xml:space="preserve">+ (6.4) </w:t>
+      </w:r>
+      <w:r>
+        <w:t>Hệ thống</w:t>
+      </w:r>
+      <w:r>
+        <w:t xml:space="preserve"> k</w:t>
+      </w:r>
+      <w:r>
+        <w:t>iểm tra thông tin</w:t>
+      </w:r>
+      <w:r>
+        <w:t xml:space="preserve"> (Kiểm tra tồn tại của khách hàng)</w:t>
+      </w:r>
+      <w:r>
+        <w:t>.</w:t>
+      </w:r>
+    </w:p>
+    <w:p>
+      <w:pPr>
+        <w:ind w:left="2160"/>
+      </w:pPr>
+      <w:r>
+        <w:t xml:space="preserve">+ (6.5) </w:t>
+      </w:r>
+      <w:r>
+        <w:t xml:space="preserve">Hệ thống </w:t>
+      </w:r>
+      <w:r>
+        <w:t>l</w:t>
+      </w:r>
+      <w:r>
+        <w:t>ưu thay đổ</w:t>
+      </w:r>
+      <w:r>
+        <w:t>i thông tin khách hàng (</w:t>
+      </w:r>
+      <w:r>
+        <w:t>Tên tài khoản, mật khẩu, tên khách hàng, ảnh đại diện, email, mô tả).</w:t>
+      </w:r>
+    </w:p>
+    <w:p>
+      <w:r>
+        <w:tab/>
+      </w:r>
+      <w:r>
+        <w:tab/>
+        <w:t>4.13.2.2 Dòng sự kiện khác</w:t>
+      </w:r>
+    </w:p>
+    <w:p>
+      <w:r>
+        <w:tab/>
+      </w:r>
+      <w:r>
+        <w:tab/>
+      </w:r>
+      <w:r>
         <w:t>- (1) Lỗi khi tìm kiếm thông tin: Thông báo lỗi.</w:t>
       </w:r>
     </w:p>
@@ -4410,7 +5012,7 @@
       </w:r>
       <w:r>
         <w:tab/>
-        <w:t>- (2) Không đồng ý xóa loại sản phẩm: Trở về chọn chức năng.</w:t>
+        <w:t>- (2) Không đồng ý xóa khách hàng: Trở về chọn chức năng.</w:t>
       </w:r>
     </w:p>
     <w:p>
@@ -4429,33 +5031,39 @@
     <w:p>
       <w:r>
         <w:tab/>
-        <w:t>4.11.3 Các yêu cầu đặc biệt</w:t>
-      </w:r>
-    </w:p>
-    <w:p>
-      <w:r>
-        <w:tab/>
-        <w:t>- Phải đăng nhập thành công với quyền quản lý hệ thống.</w:t>
+        <w:t>4.13.3 Các yêu cầu đặc biệt</w:t>
+      </w:r>
+    </w:p>
+    <w:p>
+      <w:r>
+        <w:tab/>
+        <w:t xml:space="preserve">- Phải đăng nhập thành công với quyền quản </w:t>
+      </w:r>
+      <w:r>
+        <w:t>lý</w:t>
+      </w:r>
+      <w:r>
+        <w:t xml:space="preserve"> hệ thống.</w:t>
       </w:r>
     </w:p>
     <w:p/>
     <w:p>
       <w:r>
         <w:tab/>
-        <w:t>4.11.4 Trạng thái hệ thống khi bắt đầu thực hiện Use-case</w:t>
-      </w:r>
-    </w:p>
-    <w:p>
-      <w:r>
-        <w:tab/>
-        <w:t>- Truy cập vào chức năng quản lý loại sản phẩm</w:t>
+        <w:t>4.13.4 Trạng thái hệ thống khi bắt đầu thực hiện Use-case</w:t>
+      </w:r>
+    </w:p>
+    <w:p>
+      <w:r>
+        <w:tab/>
+        <w:t>- Truy cập vào chức năng quản lý khách hàng.</w:t>
       </w:r>
     </w:p>
     <w:p/>
     <w:p>
       <w:r>
         <w:tab/>
-        <w:t>4.11.5 Trạng thái hệ thống sau khi thực hiên Use-case</w:t>
+        <w:t>4.13.5 Trạng thái hệ thống sau khi thực hiên Use-case</w:t>
       </w:r>
     </w:p>
     <w:p>
@@ -4480,7 +5088,7 @@
     <w:p>
       <w:r>
         <w:tab/>
-        <w:t>4.11.6 Điểm mở rộng</w:t>
+        <w:t>4.13.6 Điểm mở rộng</w:t>
       </w:r>
     </w:p>
     <w:p>
@@ -4489,29 +5097,17 @@
         <w:t>- Không có.</w:t>
       </w:r>
     </w:p>
+    <w:p/>
     <w:p>
       <w:pPr>
         <w:pStyle w:val="u3"/>
       </w:pPr>
       <w:r>
-        <w:t>4.12</w:t>
-      </w:r>
-      <w:r>
-        <w:tab/>
-        <w:t>Quản lý sản phẩm</w:t>
-      </w:r>
-    </w:p>
-    <w:p/>
-    <w:p>
-      <w:pPr>
-        <w:pStyle w:val="u3"/>
-      </w:pPr>
-      <w:r>
-        <w:t>4.13</w:t>
-      </w:r>
-      <w:r>
-        <w:tab/>
-        <w:t>Quản lý khách hàng</w:t>
+        <w:t>4.14</w:t>
+      </w:r>
+      <w:r>
+        <w:tab/>
+        <w:t>Quản lý đơn đặt hàng</w:t>
       </w:r>
     </w:p>
     <w:p>
@@ -4519,7 +5115,10 @@
         <w:ind w:firstLine="720"/>
       </w:pPr>
       <w:r>
-        <w:t>4.13.1 Tóm tắt:</w:t>
+        <w:t>4.14.1 Tóm tắt:</w:t>
+      </w:r>
+      <w:r>
+        <w:t xml:space="preserve"> </w:t>
       </w:r>
     </w:p>
     <w:p>
@@ -4533,10 +5132,7 @@
         <w:t>lý</w:t>
       </w:r>
       <w:r>
-        <w:t xml:space="preserve"> hệ thống</w:t>
-      </w:r>
-      <w:r>
-        <w:t>.</w:t>
+        <w:t xml:space="preserve"> hệ thống.</w:t>
       </w:r>
     </w:p>
     <w:p>
@@ -4550,7 +5146,13 @@
         <w:t>lý</w:t>
       </w:r>
       <w:r>
-        <w:t xml:space="preserve"> thông tin và địa điểm giao hàng của khách hàng.</w:t>
+        <w:t xml:space="preserve"> đơn đặt hàng và quản </w:t>
+      </w:r>
+      <w:r>
+        <w:t>lý</w:t>
+      </w:r>
+      <w:r>
+        <w:t xml:space="preserve"> đơn đặt hàng đã xác nhận.</w:t>
       </w:r>
     </w:p>
     <w:p>
@@ -4561,418 +5163,14 @@
     <w:p>
       <w:r>
         <w:tab/>
-        <w:t>4.13.2 Dòng sự kiện</w:t>
+        <w:t>4.14.2 Dòng sự kiện</w:t>
       </w:r>
     </w:p>
     <w:p>
       <w:r>
         <w:rPr>
           <w:noProof/>
-        </w:rPr>
-        <w:lastRenderedPageBreak/>
-        <w:drawing>
-          <wp:inline distT="0" distB="0" distL="0" distR="0">
-            <wp:extent cx="5372100" cy="8220075"/>
-            <wp:effectExtent l="0" t="0" r="0" b="9525"/>
-            <wp:docPr id="9" name="Hình ảnh 9" descr="C:\Users\tinh\AppData\Local\Microsoft\Windows\INetCache\Content.Word\Quản lý khách hàng.png"/>
-            <wp:cNvGraphicFramePr>
-              <a:graphicFrameLocks xmlns:a="http://schemas.openxmlformats.org/drawingml/2006/main" noChangeAspect="1"/>
-            </wp:cNvGraphicFramePr>
-            <a:graphic xmlns:a="http://schemas.openxmlformats.org/drawingml/2006/main">
-              <a:graphicData uri="http://schemas.openxmlformats.org/drawingml/2006/picture">
-                <pic:pic xmlns:pic="http://schemas.openxmlformats.org/drawingml/2006/picture">
-                  <pic:nvPicPr>
-                    <pic:cNvPr id="0" name="Picture 6" descr="C:\Users\tinh\AppData\Local\Microsoft\Windows\INetCache\Content.Word\Quản lý khách hàng.png"/>
-                    <pic:cNvPicPr>
-                      <a:picLocks noChangeAspect="1" noChangeArrowheads="1"/>
-                    </pic:cNvPicPr>
-                  </pic:nvPicPr>
-                  <pic:blipFill>
-                    <a:blip r:embed="rId22">
-                      <a:extLst>
-                        <a:ext uri="{28A0092B-C50C-407E-A947-70E740481C1C}">
-                          <a14:useLocalDpi xmlns:a14="http://schemas.microsoft.com/office/drawing/2010/main" val="0"/>
-                        </a:ext>
-                      </a:extLst>
-                    </a:blip>
-                    <a:srcRect/>
-                    <a:stretch>
-                      <a:fillRect/>
-                    </a:stretch>
-                  </pic:blipFill>
-                  <pic:spPr bwMode="auto">
-                    <a:xfrm>
-                      <a:off x="0" y="0"/>
-                      <a:ext cx="5372100" cy="8220075"/>
-                    </a:xfrm>
-                    <a:prstGeom prst="rect">
-                      <a:avLst/>
-                    </a:prstGeom>
-                    <a:noFill/>
-                    <a:ln>
-                      <a:noFill/>
-                    </a:ln>
-                  </pic:spPr>
-                </pic:pic>
-              </a:graphicData>
-            </a:graphic>
-          </wp:inline>
-        </w:drawing>
-      </w:r>
-    </w:p>
-    <w:p>
-      <w:r>
-        <w:lastRenderedPageBreak/>
-        <w:tab/>
-      </w:r>
-      <w:r>
-        <w:tab/>
-        <w:t>4.13.2.1 Dòng sự kiện chính</w:t>
-      </w:r>
-    </w:p>
-    <w:p>
-      <w:r>
-        <w:tab/>
-      </w:r>
-      <w:r>
-        <w:tab/>
-      </w:r>
-      <w:r>
-        <w:t>- (1) Nhập thông tin khách hàng cần tìm kiếm.</w:t>
-      </w:r>
-    </w:p>
-    <w:p>
-      <w:r>
-        <w:tab/>
-      </w:r>
-      <w:r>
-        <w:tab/>
-        <w:t>- (2) Hệ thống tìm kiếm thông tin và hiển thị thông tin.</w:t>
-      </w:r>
-    </w:p>
-    <w:p>
-      <w:r>
-        <w:tab/>
-      </w:r>
-      <w:r>
-        <w:tab/>
-        <w:t>- (3) Người dùng tùy chọn chức năng trên thông tin khách hàng:</w:t>
-      </w:r>
-    </w:p>
-    <w:p>
-      <w:r>
-        <w:tab/>
-      </w:r>
-      <w:r>
-        <w:tab/>
-        <w:t>- (4) Chọn tra cứu thông tin giao hàng:</w:t>
-      </w:r>
-    </w:p>
-    <w:p>
-      <w:pPr>
-        <w:ind w:left="2160"/>
-      </w:pPr>
-      <w:r>
-        <w:t>+ (4.1) Hệ thống tìm kiếm thông tin giao hàng của khách hàng được chọn.</w:t>
-      </w:r>
-    </w:p>
-    <w:p>
-      <w:pPr>
-        <w:ind w:left="2160"/>
-      </w:pPr>
-      <w:r>
-        <w:t>+ (4.2) Hiển thị kết quả tìm kiếm.</w:t>
-      </w:r>
-    </w:p>
-    <w:p>
-      <w:r>
-        <w:tab/>
-      </w:r>
-      <w:r>
-        <w:tab/>
-        <w:t>- (5) Chọn xóa khách hàng:</w:t>
-      </w:r>
-    </w:p>
-    <w:p>
-      <w:r>
-        <w:tab/>
-      </w:r>
-      <w:r>
-        <w:tab/>
-      </w:r>
-      <w:r>
-        <w:tab/>
-        <w:t>+ (5.1) Xác nhận xóa khách hàng.</w:t>
-      </w:r>
-    </w:p>
-    <w:p>
-      <w:r>
-        <w:tab/>
-      </w:r>
-      <w:r>
-        <w:tab/>
-      </w:r>
-      <w:r>
-        <w:tab/>
-        <w:t>+ (5.2) Thưc hiện xóa khách hàng khỏi cơ sở dữ liệu.</w:t>
-      </w:r>
-    </w:p>
-    <w:p>
-      <w:r>
-        <w:tab/>
-      </w:r>
-      <w:r>
-        <w:tab/>
-        <w:t>- (6) Chọn cập nhật thông tin:</w:t>
-      </w:r>
-    </w:p>
-    <w:p>
-      <w:r>
-        <w:tab/>
-      </w:r>
-      <w:r>
-        <w:tab/>
-      </w:r>
-      <w:r>
-        <w:tab/>
-        <w:t xml:space="preserve">+ (6.1) Hệ thống hiển thị thông tin </w:t>
-      </w:r>
-      <w:r>
-        <w:t>khách hàng.</w:t>
-      </w:r>
-    </w:p>
-    <w:p>
-      <w:r>
-        <w:tab/>
-      </w:r>
-      <w:r>
-        <w:tab/>
-      </w:r>
-      <w:r>
-        <w:tab/>
-        <w:t>+ (6.2) Người dùng nhập thông tin cần thiết.</w:t>
-      </w:r>
-    </w:p>
-    <w:p>
-      <w:r>
-        <w:tab/>
-      </w:r>
-      <w:r>
-        <w:tab/>
-      </w:r>
-      <w:r>
-        <w:tab/>
-        <w:t>+ (6.3) Kiểm tra trường bắt buộc.</w:t>
-      </w:r>
-    </w:p>
-    <w:p>
-      <w:r>
-        <w:tab/>
-      </w:r>
-      <w:r>
-        <w:tab/>
-      </w:r>
-      <w:r>
-        <w:tab/>
-        <w:t>+ (6.4) Kiểm tra thông tin.</w:t>
-      </w:r>
-    </w:p>
-    <w:p>
-      <w:r>
-        <w:tab/>
-      </w:r>
-      <w:r>
-        <w:tab/>
-      </w:r>
-      <w:r>
-        <w:tab/>
-        <w:t>+ (6.5) Lưu thay đổi thông tin khách hàng.</w:t>
-      </w:r>
-    </w:p>
-    <w:p>
-      <w:r>
-        <w:tab/>
-      </w:r>
-      <w:r>
-        <w:tab/>
-        <w:t>4.13.2.2 Dòng sự kiện khác</w:t>
-      </w:r>
-    </w:p>
-    <w:p>
-      <w:r>
-        <w:tab/>
-      </w:r>
-      <w:r>
-        <w:tab/>
-      </w:r>
-      <w:r>
-        <w:t>- (1) Lỗi khi tìm kiếm thông tin: Thông báo lỗi.</w:t>
-      </w:r>
-    </w:p>
-    <w:p>
-      <w:r>
-        <w:tab/>
-      </w:r>
-      <w:r>
-        <w:tab/>
-        <w:t>- (2) Không đồng ý xóa khách hàng: Trở về chọn chức năng.</w:t>
-      </w:r>
-    </w:p>
-    <w:p>
-      <w:pPr>
-        <w:ind w:left="1440"/>
-      </w:pPr>
-      <w:r>
-        <w:t>- (3) Thông tin nhập không hợp lệ: Thông báo và trở về chọn chức năng.</w:t>
-      </w:r>
-    </w:p>
-    <w:p>
-      <w:pPr>
-        <w:ind w:left="1440"/>
-      </w:pPr>
-    </w:p>
-    <w:p>
-      <w:r>
-        <w:tab/>
-        <w:t>4.13.3 Các yêu cầu đặc biệt</w:t>
-      </w:r>
-    </w:p>
-    <w:p>
-      <w:r>
-        <w:tab/>
-        <w:t xml:space="preserve">- Phải đăng nhập thành công với quyền quản </w:t>
-      </w:r>
-      <w:r>
-        <w:t>lý</w:t>
-      </w:r>
-      <w:r>
-        <w:t xml:space="preserve"> hệ thống.</w:t>
-      </w:r>
-    </w:p>
-    <w:p/>
-    <w:p>
-      <w:r>
-        <w:tab/>
-        <w:t>4.13.4 Trạng thái hệ thống khi bắt đầu thực hiện Use-case</w:t>
-      </w:r>
-    </w:p>
-    <w:p>
-      <w:r>
-        <w:tab/>
-        <w:t>- Truy cập vào chức năng quản lý khách hàng.</w:t>
-      </w:r>
-    </w:p>
-    <w:p/>
-    <w:p>
-      <w:r>
-        <w:tab/>
-        <w:t>4.13.5 Trạng thái hệ thống sau khi thực hiên Use-case</w:t>
-      </w:r>
-    </w:p>
-    <w:p>
-      <w:r>
-        <w:tab/>
-        <w:t>- Thông tin được cập nhật xuống cơ sở dử liệu.</w:t>
-      </w:r>
-    </w:p>
-    <w:p>
-      <w:pPr>
-        <w:ind w:firstLine="720"/>
-      </w:pPr>
-      <w:r>
-        <w:t>-  Nếu thất bại: hiển thị thông báo không thành công cho người dùng.</w:t>
-      </w:r>
-    </w:p>
-    <w:p>
-      <w:pPr>
-        <w:ind w:firstLine="720"/>
-      </w:pPr>
-    </w:p>
-    <w:p>
-      <w:r>
-        <w:tab/>
-        <w:t>4.13.6 Điểm mở rộng</w:t>
-      </w:r>
-    </w:p>
-    <w:p>
-      <w:r>
-        <w:tab/>
-        <w:t>- Không có.</w:t>
-      </w:r>
-    </w:p>
-    <w:p/>
-    <w:p>
-      <w:pPr>
-        <w:pStyle w:val="u3"/>
-      </w:pPr>
-      <w:r>
-        <w:t>4.14</w:t>
-      </w:r>
-      <w:r>
-        <w:tab/>
-        <w:t>Quản lý đơn đặt hàng</w:t>
-      </w:r>
-    </w:p>
-    <w:p>
-      <w:pPr>
-        <w:ind w:firstLine="720"/>
-      </w:pPr>
-      <w:r>
-        <w:t>4.14.1 Tóm tắt:</w:t>
-      </w:r>
-      <w:r>
-        <w:t xml:space="preserve"> </w:t>
-      </w:r>
-    </w:p>
-    <w:p>
-      <w:pPr>
-        <w:ind w:firstLine="720"/>
-      </w:pPr>
-      <w:r>
-        <w:t xml:space="preserve">- Người sử dụng: quản </w:t>
-      </w:r>
-      <w:r>
-        <w:t>lý</w:t>
-      </w:r>
-      <w:r>
-        <w:t xml:space="preserve"> hệ thống.</w:t>
-      </w:r>
-    </w:p>
-    <w:p>
-      <w:pPr>
-        <w:ind w:firstLine="720"/>
-      </w:pPr>
-      <w:r>
-        <w:t xml:space="preserve">- Quản </w:t>
-      </w:r>
-      <w:r>
-        <w:t>lý</w:t>
-      </w:r>
-      <w:r>
-        <w:t xml:space="preserve"> đơn đặt hàng và quản </w:t>
-      </w:r>
-      <w:r>
-        <w:t>lý</w:t>
-      </w:r>
-      <w:r>
-        <w:t xml:space="preserve"> đơn đặt hàng đã xác nhận.</w:t>
-      </w:r>
-    </w:p>
-    <w:p>
-      <w:pPr>
-        <w:ind w:firstLine="720"/>
-      </w:pPr>
-    </w:p>
-    <w:p>
-      <w:r>
-        <w:tab/>
-        <w:t>4.14.2 Dòng sự kiện</w:t>
-      </w:r>
-    </w:p>
-    <w:p>
-      <w:r>
-        <w:rPr>
-          <w:noProof/>
+          <w:lang w:eastAsia="en-US"/>
         </w:rPr>
         <w:lastRenderedPageBreak/>
         <w:drawing>
@@ -5051,19 +5249,28 @@
       </w:r>
       <w:r>
         <w:tab/>
-        <w:t>- (2) Tra cứu danh sách đơn đặt hàng.</w:t>
-      </w:r>
-    </w:p>
-    <w:p>
-      <w:r>
-        <w:tab/>
-      </w:r>
-      <w:r>
-        <w:tab/>
-      </w:r>
-      <w:r>
-        <w:tab/>
-        <w:t>+ (2.1) Nhập thông tin đơn đặt hàng cần tra cứu.</w:t>
+        <w:t>- (2) T</w:t>
+      </w:r>
+      <w:r>
+        <w:t>ra cứu danh sách đơn đặt hàng.</w:t>
+      </w:r>
+    </w:p>
+    <w:p>
+      <w:r>
+        <w:tab/>
+      </w:r>
+      <w:r>
+        <w:tab/>
+      </w:r>
+      <w:r>
+        <w:tab/>
+        <w:t xml:space="preserve">+ (2.1) </w:t>
+      </w:r>
+      <w:r>
+        <w:t>Người dùng n</w:t>
+      </w:r>
+      <w:r>
+        <w:t>hập thông tin đơn đặt hàng cần tra cứu.</w:t>
       </w:r>
     </w:p>
     <w:p>
@@ -5100,7 +5307,10 @@
       </w:r>
       <w:r>
         <w:tab/>
-        <w:t>+ (2.4) Chọn chức năng:</w:t>
+        <w:t>+ (2.4) Người dùng c</w:t>
+      </w:r>
+      <w:r>
+        <w:t>họn chức năng:</w:t>
       </w:r>
     </w:p>
     <w:p>
@@ -5117,6 +5327,9 @@
         <w:tab/>
         <w:t>(2.4.1) Hủy đơn hàng</w:t>
       </w:r>
+      <w:r>
+        <w:t>.</w:t>
+      </w:r>
     </w:p>
     <w:p>
       <w:r>
@@ -5132,6 +5345,9 @@
         <w:tab/>
         <w:t>(2.4.2) Xác nhận đơn hàng</w:t>
       </w:r>
+      <w:r>
+        <w:t>.</w:t>
+      </w:r>
     </w:p>
     <w:p>
       <w:r>
@@ -5151,7 +5367,13 @@
       </w:r>
       <w:r>
         <w:tab/>
-        <w:t>+ (3.1) Nhập thông tin đơn đặt hàng cần tra cứu.</w:t>
+        <w:t xml:space="preserve">+ (3.1) </w:t>
+      </w:r>
+      <w:r>
+        <w:t>Người dùng n</w:t>
+      </w:r>
+      <w:r>
+        <w:t>hập thông tin đơn đặt hàng cần tra cứu.</w:t>
       </w:r>
     </w:p>
     <w:p>
@@ -5193,7 +5415,13 @@
         <w:ind w:left="1440"/>
       </w:pPr>
       <w:r>
-        <w:t>- (1) Xảy ra lỗi khi tìm kiếm thông tin: thông báo và quay lại bước thực hiện trước</w:t>
+        <w:t xml:space="preserve">- (1) Xảy ra lỗi khi tìm kiếm thông tin: </w:t>
+      </w:r>
+      <w:r>
+        <w:t xml:space="preserve">Hệ thống </w:t>
+      </w:r>
+      <w:r>
+        <w:t>thông báo và quay lại bước thực hiện trước</w:t>
       </w:r>
       <w:r>
         <w:t xml:space="preserve"> đó.</w:t>
@@ -5204,7 +5432,16 @@
         <w:ind w:left="1440"/>
       </w:pPr>
       <w:r>
-        <w:t>- (2) Không đồng ý khi xác nhận: quay lại bước thực hiện phía trước.</w:t>
+        <w:t>- (2) Người dùng k</w:t>
+      </w:r>
+      <w:r>
+        <w:t xml:space="preserve">hông đồng ý khi xác nhận: </w:t>
+      </w:r>
+      <w:r>
+        <w:t xml:space="preserve">Hệ thống </w:t>
+      </w:r>
+      <w:r>
+        <w:t>quay lại bước thực hiện phía trước.</w:t>
       </w:r>
     </w:p>
     <w:p>
@@ -5221,7 +5458,13 @@
     <w:p>
       <w:r>
         <w:tab/>
-        <w:t>- Phải đăng nhập thành công với quyền quả</w:t>
+        <w:t xml:space="preserve">- </w:t>
+      </w:r>
+      <w:r>
+        <w:t>Người dùng p</w:t>
+      </w:r>
+      <w:r>
+        <w:t>hải đăng nhập thành công với quyền quả</w:t>
       </w:r>
       <w:r>
         <w:t>n lý</w:t>
@@ -5240,7 +5483,13 @@
     <w:p>
       <w:r>
         <w:tab/>
-        <w:t>- Truy cập vào chức năng quản lý đơn đặt hàng.</w:t>
+        <w:t>-</w:t>
+      </w:r>
+      <w:r>
+        <w:t xml:space="preserve"> Người dùng t</w:t>
+      </w:r>
+      <w:r>
+        <w:t>ruy cập vào chức năng quản lý đơn đặt hàng.</w:t>
       </w:r>
     </w:p>
     <w:p/>
@@ -5253,7 +5502,13 @@
     <w:p>
       <w:r>
         <w:tab/>
-        <w:t>- Thông tin được cập nhật xuống cơ sở dử liệu.</w:t>
+        <w:t>- Thông tin được cập nhật xuống cơ sở</w:t>
+      </w:r>
+      <w:r>
+        <w:t xml:space="preserve"> dữ</w:t>
+      </w:r>
+      <w:r>
+        <w:t xml:space="preserve"> liệu.</w:t>
       </w:r>
     </w:p>
     <w:p>
@@ -5261,7 +5516,13 @@
         <w:ind w:firstLine="720"/>
       </w:pPr>
       <w:r>
-        <w:t>-  Nếu thất bại: hiển thị thông báo không thành công cho người dùng.</w:t>
+        <w:t>-  Nếu thất bại:</w:t>
+      </w:r>
+      <w:r>
+        <w:t xml:space="preserve"> Hệ thống</w:t>
+      </w:r>
+      <w:r>
+        <w:t xml:space="preserve"> hiển thị thông báo không thành công cho người dùng.</w:t>
       </w:r>
     </w:p>
     <w:p>
@@ -5336,6 +5597,7 @@
       <w:r>
         <w:rPr>
           <w:noProof/>
+          <w:lang w:eastAsia="en-US"/>
         </w:rPr>
         <w:lastRenderedPageBreak/>
         <w:drawing>
@@ -5424,16 +5686,28 @@
         <w:t xml:space="preserve">- (2) </w:t>
       </w:r>
       <w:r>
-        <w:t>Hệ thống kiểm tra các trường bắt buộc và thông tin.</w:t>
-      </w:r>
-    </w:p>
-    <w:p>
-      <w:r>
-        <w:tab/>
-      </w:r>
-      <w:r>
-        <w:tab/>
-        <w:t>- (3) Hệ thống tìm kiếm thông tin.</w:t>
+        <w:t>Hệ thống kiểm tra các trường bắt buộc và thông tin</w:t>
+      </w:r>
+      <w:r>
+        <w:t xml:space="preserve"> (Thời gian thống kê)</w:t>
+      </w:r>
+      <w:r>
+        <w:t>.</w:t>
+      </w:r>
+    </w:p>
+    <w:p>
+      <w:r>
+        <w:tab/>
+      </w:r>
+      <w:r>
+        <w:tab/>
+        <w:t>- (3) Hệ thống tìm kiếm thông tin</w:t>
+      </w:r>
+      <w:r>
+        <w:t xml:space="preserve"> theo khoản thời gian</w:t>
+      </w:r>
+      <w:r>
+        <w:t>.</w:t>
       </w:r>
     </w:p>
     <w:p>
@@ -5459,16 +5733,28 @@
       </w:r>
       <w:r>
         <w:tab/>
-        <w:t>- (1) Kiểm tra không hợp lệ: thông báo lỗi và quay lại bước trước đó.</w:t>
-      </w:r>
-    </w:p>
-    <w:p>
-      <w:r>
-        <w:tab/>
-      </w:r>
-      <w:r>
-        <w:tab/>
-        <w:t>- (2) Xẩy ra lỗi: quay lại bước chọn và nhập thông tin.</w:t>
+        <w:t xml:space="preserve">- (1) </w:t>
+      </w:r>
+      <w:r>
+        <w:t>Hệ thống k</w:t>
+      </w:r>
+      <w:r>
+        <w:t>iểm tra không hợp lệ: thông báo lỗi và quay lại bước trước đó.</w:t>
+      </w:r>
+    </w:p>
+    <w:p>
+      <w:r>
+        <w:tab/>
+      </w:r>
+      <w:r>
+        <w:tab/>
+        <w:t xml:space="preserve">- (2) </w:t>
+      </w:r>
+      <w:r>
+        <w:t xml:space="preserve">Hệ thống phất hiện có </w:t>
+      </w:r>
+      <w:r>
+        <w:t>lỗi: quay lại bước chọn và nhập thông tin.</w:t>
       </w:r>
     </w:p>
     <w:p/>
@@ -5481,7 +5767,13 @@
     <w:p>
       <w:r>
         <w:tab/>
-        <w:t>- Phải đăng nhập thành công với quyền quản lý hệ thống.</w:t>
+        <w:t xml:space="preserve">- </w:t>
+      </w:r>
+      <w:r>
+        <w:t>Người dùng p</w:t>
+      </w:r>
+      <w:r>
+        <w:t>hải đăng nhập thành công với quyền quản lý hệ thống.</w:t>
       </w:r>
     </w:p>
     <w:p/>
@@ -5494,7 +5786,10 @@
     <w:p>
       <w:r>
         <w:tab/>
-        <w:t>- Truy cập vào chức năng thống kê.</w:t>
+        <w:t>- Người dùng t</w:t>
+      </w:r>
+      <w:r>
+        <w:t>ruy cập vào chức năng thống kê.</w:t>
       </w:r>
     </w:p>
     <w:p/>
@@ -5507,7 +5802,13 @@
     <w:p>
       <w:r>
         <w:tab/>
-        <w:t>- Hiển thị biểu đồ thống kê và danh sách cho người dùng.</w:t>
+        <w:t xml:space="preserve">- </w:t>
+      </w:r>
+      <w:r>
+        <w:t>Hệ thống h</w:t>
+      </w:r>
+      <w:r>
+        <w:t>iển thị biểu đồ thống kê và danh sách cho người dùng.</w:t>
       </w:r>
     </w:p>
     <w:p/>
@@ -5557,7 +5858,10 @@
         <w:ind w:firstLine="720"/>
       </w:pPr>
       <w:r>
-        <w:t>- Quản lý thông tin loại sản phẩm</w:t>
+        <w:t>- Quả</w:t>
+      </w:r>
+      <w:r>
+        <w:t>n lý thông tin size: tra cứu, thêm, xóa, sửa size.</w:t>
       </w:r>
     </w:p>
     <w:p>
@@ -5568,63 +5872,20 @@
     <w:p>
       <w:r>
         <w:tab/>
-        <w:t>4.17.2 Dòng sự kiện:</w:t>
-      </w:r>
-    </w:p>
-    <w:p>
-      <w:r>
-        <w:rPr>
-          <w:noProof/>
-        </w:rPr>
+        <w:t>4.17.2 Dòng sự kiện</w:t>
+      </w:r>
+      <w:r>
+        <w:t>:</w:t>
+      </w:r>
+    </w:p>
+    <w:p>
+      <w:r>
         <w:lastRenderedPageBreak/>
-        <w:drawing>
-          <wp:inline distT="0" distB="0" distL="0" distR="0">
-            <wp:extent cx="5905500" cy="8229600"/>
-            <wp:effectExtent l="0" t="0" r="0" b="0"/>
-            <wp:docPr id="15" name="Hình ảnh 15" descr="Quản lý Size"/>
-            <wp:cNvGraphicFramePr>
-              <a:graphicFrameLocks xmlns:a="http://schemas.openxmlformats.org/drawingml/2006/main" noChangeAspect="1"/>
-            </wp:cNvGraphicFramePr>
-            <a:graphic xmlns:a="http://schemas.openxmlformats.org/drawingml/2006/main">
-              <a:graphicData uri="http://schemas.openxmlformats.org/drawingml/2006/picture">
-                <pic:pic xmlns:pic="http://schemas.openxmlformats.org/drawingml/2006/picture">
-                  <pic:nvPicPr>
-                    <pic:cNvPr id="0" name="Picture 13" descr="Quản lý Size"/>
-                    <pic:cNvPicPr>
-                      <a:picLocks noChangeAspect="1" noChangeArrowheads="1"/>
-                    </pic:cNvPicPr>
-                  </pic:nvPicPr>
-                  <pic:blipFill>
-                    <a:blip r:embed="rId25">
-                      <a:extLst>
-                        <a:ext uri="{28A0092B-C50C-407E-A947-70E740481C1C}">
-                          <a14:useLocalDpi xmlns:a14="http://schemas.microsoft.com/office/drawing/2010/main" val="0"/>
-                        </a:ext>
-                      </a:extLst>
-                    </a:blip>
-                    <a:srcRect/>
-                    <a:stretch>
-                      <a:fillRect/>
-                    </a:stretch>
-                  </pic:blipFill>
-                  <pic:spPr bwMode="auto">
-                    <a:xfrm>
-                      <a:off x="0" y="0"/>
-                      <a:ext cx="5905500" cy="8229600"/>
-                    </a:xfrm>
-                    <a:prstGeom prst="rect">
-                      <a:avLst/>
-                    </a:prstGeom>
-                    <a:noFill/>
-                    <a:ln>
-                      <a:noFill/>
-                    </a:ln>
-                  </pic:spPr>
-                </pic:pic>
-              </a:graphicData>
-            </a:graphic>
-          </wp:inline>
-        </w:drawing>
+        <w:pict>
+          <v:shape id="_x0000_i1031" type="#_x0000_t75" style="width:473.25pt;height:9in">
+            <v:imagedata r:id="rId25" o:title="Quản lý Size"/>
+          </v:shape>
+        </w:pict>
       </w:r>
     </w:p>
     <w:p>
@@ -5659,7 +5920,16 @@
         <w:ind w:left="2160"/>
       </w:pPr>
       <w:r>
-        <w:t>+ (2.1) Hiển thị kết quả tìm kiếm.</w:t>
+        <w:t xml:space="preserve">+ (2.1) </w:t>
+      </w:r>
+      <w:r>
+        <w:t xml:space="preserve">Hệ thống </w:t>
+      </w:r>
+      <w:r>
+        <w:t>h</w:t>
+      </w:r>
+      <w:r>
+        <w:t>iển thị kết quả tìm kiếm.</w:t>
       </w:r>
     </w:p>
     <w:p>
@@ -5683,19 +5953,31 @@
       </w:r>
       <w:r>
         <w:tab/>
-        <w:t>+ (3.1) Xác nhận xóa size.</w:t>
-      </w:r>
-    </w:p>
-    <w:p>
-      <w:r>
-        <w:tab/>
-      </w:r>
-      <w:r>
-        <w:tab/>
-      </w:r>
-      <w:r>
-        <w:tab/>
-        <w:t>+ (3.2) Thưc hiện xóa size khỏi cơ sở dữ liệu.</w:t>
+        <w:t>+ (3.1) Người dùng x</w:t>
+      </w:r>
+      <w:r>
+        <w:t>ác nhận xóa size.</w:t>
+      </w:r>
+    </w:p>
+    <w:p>
+      <w:r>
+        <w:tab/>
+      </w:r>
+      <w:r>
+        <w:tab/>
+      </w:r>
+      <w:r>
+        <w:tab/>
+        <w:t xml:space="preserve">+ (3.2) </w:t>
+      </w:r>
+      <w:r>
+        <w:t xml:space="preserve">Hệ thống </w:t>
+      </w:r>
+      <w:r>
+        <w:t>t</w:t>
+      </w:r>
+      <w:r>
+        <w:t>hưc hiện xóa size khỏi cơ sở dữ liệu.</w:t>
       </w:r>
     </w:p>
     <w:p>
@@ -5740,31 +6022,78 @@
       </w:r>
       <w:r>
         <w:tab/>
-        <w:t>+ (4.3) Kiểm tra trường bắt buộc.</w:t>
-      </w:r>
-    </w:p>
-    <w:p>
-      <w:r>
-        <w:tab/>
-      </w:r>
-      <w:r>
-        <w:tab/>
-      </w:r>
-      <w:r>
-        <w:tab/>
-        <w:t>+ (4.4) Kiểm tra thông tin.</w:t>
-      </w:r>
-    </w:p>
-    <w:p>
-      <w:r>
-        <w:tab/>
-      </w:r>
-      <w:r>
-        <w:tab/>
-      </w:r>
-      <w:r>
-        <w:tab/>
-        <w:t>+ (4.5) Lưu thông tin size mới hoặc cập nhập thông tin size.</w:t>
+        <w:t xml:space="preserve">+ (4.3) </w:t>
+      </w:r>
+      <w:r>
+        <w:t xml:space="preserve">Hệ thống </w:t>
+      </w:r>
+      <w:r>
+        <w:t>k</w:t>
+      </w:r>
+      <w:r>
+        <w:t>iểm tra trường bắt buộc.</w:t>
+      </w:r>
+    </w:p>
+    <w:p>
+      <w:r>
+        <w:tab/>
+      </w:r>
+      <w:r>
+        <w:tab/>
+      </w:r>
+      <w:r>
+        <w:tab/>
+        <w:t xml:space="preserve">+ (4.4) </w:t>
+      </w:r>
+      <w:r>
+        <w:t xml:space="preserve">Hệ thống </w:t>
+      </w:r>
+      <w:r>
+        <w:t>k</w:t>
+      </w:r>
+      <w:r>
+        <w:t>iểm tra thông tin.</w:t>
+      </w:r>
+    </w:p>
+    <w:p>
+      <w:pPr>
+        <w:ind w:left="2160"/>
+      </w:pPr>
+      <w:r>
+        <w:t xml:space="preserve">+ (4.5) </w:t>
+      </w:r>
+      <w:r>
+        <w:t xml:space="preserve">Hệ thống </w:t>
+      </w:r>
+      <w:r>
+        <w:t>l</w:t>
+      </w:r>
+      <w:r>
+        <w:t>ưu thông tin size mới hoặc cập nhậ</w:t>
+      </w:r>
+      <w:r>
+        <w:t>p thông tin size (Mã size, size, mô tả).</w:t>
+      </w:r>
+    </w:p>
+    <w:p>
+      <w:r>
+        <w:tab/>
+      </w:r>
+      <w:r>
+        <w:tab/>
+      </w:r>
+      <w:r>
+        <w:tab/>
+        <w:t xml:space="preserve">+ (4.6) </w:t>
+      </w:r>
+      <w:r>
+        <w:t xml:space="preserve">Hệ thống </w:t>
+      </w:r>
+      <w:r>
+        <w:t>h</w:t>
+      </w:r>
+      <w:r>
+        <w:t>iển thị danh sách size.</w:t>
       </w:r>
     </w:p>
     <w:p>
@@ -5782,16 +6111,40 @@
       </w:r>
       <w:r>
         <w:tab/>
-        <w:t>- (1) Lỗi khi tìm kiếm thông tin: Thông báo lỗi.</w:t>
-      </w:r>
-    </w:p>
-    <w:p>
-      <w:r>
-        <w:tab/>
-      </w:r>
-      <w:r>
-        <w:tab/>
-        <w:t>- (2) Không đồng ý xóa size: Trở về chọn chức năng.</w:t>
+        <w:t>- (1) Lỗi khi tìm kiế</w:t>
+      </w:r>
+      <w:r>
+        <w:t xml:space="preserve">m thông tin: </w:t>
+      </w:r>
+      <w:r>
+        <w:t xml:space="preserve">Hệ thống </w:t>
+      </w:r>
+      <w:r>
+        <w:t>t</w:t>
+      </w:r>
+      <w:r>
+        <w:t>hông báo lỗi.</w:t>
+      </w:r>
+    </w:p>
+    <w:p>
+      <w:r>
+        <w:tab/>
+      </w:r>
+      <w:r>
+        <w:tab/>
+        <w:t>- (2) Không đồ</w:t>
+      </w:r>
+      <w:r>
+        <w:t xml:space="preserve">ng ý xóa size: </w:t>
+      </w:r>
+      <w:r>
+        <w:t xml:space="preserve">Hệ thống </w:t>
+      </w:r>
+      <w:r>
+        <w:t>t</w:t>
+      </w:r>
+      <w:r>
+        <w:t>rở về chọn chức năng.</w:t>
       </w:r>
     </w:p>
     <w:p>
@@ -5799,7 +6152,19 @@
         <w:ind w:left="1440"/>
       </w:pPr>
       <w:r>
-        <w:t>- (3) Thông tin nhập không hợp lệ: Thông báo và trở về chọn chức năng.</w:t>
+        <w:t>- (3) Thông tin nhập không hợp lệ</w:t>
+      </w:r>
+      <w:r>
+        <w:t xml:space="preserve">: </w:t>
+      </w:r>
+      <w:r>
+        <w:t xml:space="preserve">Hệ thống </w:t>
+      </w:r>
+      <w:r>
+        <w:t>t</w:t>
+      </w:r>
+      <w:r>
+        <w:t>hông báo và trở về chọn chức năng.</w:t>
       </w:r>
     </w:p>
     <w:p>
@@ -5842,7 +6207,13 @@
     <w:p>
       <w:r>
         <w:tab/>
-        <w:t>- Thông tin được cập nhật xuống cơ sở dử liệu.</w:t>
+        <w:t>- Thông tin được cập nhật xuống cơ sở d</w:t>
+      </w:r>
+      <w:r>
+        <w:t xml:space="preserve">ữ </w:t>
+      </w:r>
+      <w:r>
+        <w:t>liệu.</w:t>
       </w:r>
     </w:p>
     <w:p>
@@ -5850,7 +6221,13 @@
         <w:ind w:firstLine="720"/>
       </w:pPr>
       <w:r>
-        <w:t>-  Nếu thất bại: hiển thị thông báo không thành công cho người dùng.</w:t>
+        <w:t xml:space="preserve">-  Nếu thất bại: </w:t>
+      </w:r>
+      <w:r>
+        <w:t xml:space="preserve">Hệ thống </w:t>
+      </w:r>
+      <w:r>
+        <w:t>hiển thị thông báo không thành công cho người dùng.</w:t>
       </w:r>
     </w:p>
     <w:p>
@@ -5887,7 +6264,10 @@
         <w:ind w:firstLine="720"/>
       </w:pPr>
       <w:r>
-        <w:t>4.18.1 Tóm tắt:</w:t>
+        <w:t>4.18</w:t>
+      </w:r>
+      <w:r>
+        <w:t>.1 Tóm tắt:</w:t>
       </w:r>
     </w:p>
     <w:p>
@@ -5903,7 +6283,10 @@
         <w:ind w:firstLine="720"/>
       </w:pPr>
       <w:r>
-        <w:t>- Quản lý thông tin các màu sắc.</w:t>
+        <w:t>- Quản lý thông tin các màu sắ</w:t>
+      </w:r>
+      <w:r>
+        <w:t>c: tra cứu, thêm, xóa, sửa màu sắc.</w:t>
       </w:r>
     </w:p>
     <w:p>
@@ -5914,63 +6297,23 @@
     <w:p>
       <w:r>
         <w:tab/>
-        <w:t>4.18.2 Dòng sự kiện:</w:t>
-      </w:r>
-    </w:p>
-    <w:p>
-      <w:r>
-        <w:rPr>
-          <w:noProof/>
-        </w:rPr>
+        <w:t>4.18</w:t>
+      </w:r>
+      <w:r>
+        <w:t>.2 Dòng sự kiện</w:t>
+      </w:r>
+      <w:r>
+        <w:t>:</w:t>
+      </w:r>
+    </w:p>
+    <w:p>
+      <w:r>
         <w:lastRenderedPageBreak/>
-        <w:drawing>
-          <wp:inline distT="0" distB="0" distL="0" distR="0">
-            <wp:extent cx="6010275" cy="8229600"/>
-            <wp:effectExtent l="0" t="0" r="9525" b="0"/>
-            <wp:docPr id="16" name="Hình ảnh 16" descr="Quản lý Color"/>
-            <wp:cNvGraphicFramePr>
-              <a:graphicFrameLocks xmlns:a="http://schemas.openxmlformats.org/drawingml/2006/main" noChangeAspect="1"/>
-            </wp:cNvGraphicFramePr>
-            <a:graphic xmlns:a="http://schemas.openxmlformats.org/drawingml/2006/main">
-              <a:graphicData uri="http://schemas.openxmlformats.org/drawingml/2006/picture">
-                <pic:pic xmlns:pic="http://schemas.openxmlformats.org/drawingml/2006/picture">
-                  <pic:nvPicPr>
-                    <pic:cNvPr id="0" name="Picture 15" descr="Quản lý Color"/>
-                    <pic:cNvPicPr>
-                      <a:picLocks noChangeAspect="1" noChangeArrowheads="1"/>
-                    </pic:cNvPicPr>
-                  </pic:nvPicPr>
-                  <pic:blipFill>
-                    <a:blip r:embed="rId26">
-                      <a:extLst>
-                        <a:ext uri="{28A0092B-C50C-407E-A947-70E740481C1C}">
-                          <a14:useLocalDpi xmlns:a14="http://schemas.microsoft.com/office/drawing/2010/main" val="0"/>
-                        </a:ext>
-                      </a:extLst>
-                    </a:blip>
-                    <a:srcRect/>
-                    <a:stretch>
-                      <a:fillRect/>
-                    </a:stretch>
-                  </pic:blipFill>
-                  <pic:spPr bwMode="auto">
-                    <a:xfrm>
-                      <a:off x="0" y="0"/>
-                      <a:ext cx="6010275" cy="8229600"/>
-                    </a:xfrm>
-                    <a:prstGeom prst="rect">
-                      <a:avLst/>
-                    </a:prstGeom>
-                    <a:noFill/>
-                    <a:ln>
-                      <a:noFill/>
-                    </a:ln>
-                  </pic:spPr>
-                </pic:pic>
-              </a:graphicData>
-            </a:graphic>
-          </wp:inline>
-        </w:drawing>
+        <w:pict>
+          <v:shape id="_x0000_i1032" type="#_x0000_t75" style="width:477pt;height:9in">
+            <v:imagedata r:id="rId26" o:title="Quản lý Color"/>
+          </v:shape>
+        </w:pict>
       </w:r>
     </w:p>
     <w:p>
@@ -6005,7 +6348,16 @@
         <w:ind w:left="2160"/>
       </w:pPr>
       <w:r>
-        <w:t>+ (2.1) Hiển thị kết quả tìm kiếm.</w:t>
+        <w:t xml:space="preserve">+ (2.1) </w:t>
+      </w:r>
+      <w:r>
+        <w:t xml:space="preserve">Hệ thống </w:t>
+      </w:r>
+      <w:r>
+        <w:t>h</w:t>
+      </w:r>
+      <w:r>
+        <w:t>iển thị kết quả tìm kiếm.</w:t>
       </w:r>
     </w:p>
     <w:p>
@@ -6029,19 +6381,37 @@
       </w:r>
       <w:r>
         <w:tab/>
-        <w:t>+ (3.1) Xác nhận xóa màu sắc</w:t>
-      </w:r>
-    </w:p>
-    <w:p>
-      <w:r>
-        <w:tab/>
-      </w:r>
-      <w:r>
-        <w:tab/>
-      </w:r>
-      <w:r>
-        <w:tab/>
-        <w:t>+ (3.2) Thưc hiện xóa màu sắc khỏi cơ sở dữ liệu.</w:t>
+        <w:t>+ (3.1) Ngườ dùng x</w:t>
+      </w:r>
+      <w:r>
+        <w:t>ác nhận xóa màu sắc</w:t>
+      </w:r>
+    </w:p>
+    <w:p>
+      <w:r>
+        <w:tab/>
+      </w:r>
+      <w:r>
+        <w:tab/>
+      </w:r>
+      <w:r>
+        <w:tab/>
+        <w:t xml:space="preserve">+ (3.2) </w:t>
+      </w:r>
+      <w:r>
+        <w:t xml:space="preserve">Hệ thống </w:t>
+      </w:r>
+      <w:r>
+        <w:t>t</w:t>
+      </w:r>
+      <w:r>
+        <w:t>hưc hiệ</w:t>
+      </w:r>
+      <w:r>
+        <w:t>n xóa màu sắc</w:t>
+      </w:r>
+      <w:r>
+        <w:t xml:space="preserve"> khỏi cơ sở dữ liệu.</w:t>
       </w:r>
     </w:p>
     <w:p>
@@ -6086,19 +6456,37 @@
       </w:r>
       <w:r>
         <w:tab/>
-        <w:t>+ (4.3) Kiểm tra trường bắt buộc.</w:t>
-      </w:r>
-    </w:p>
-    <w:p>
-      <w:r>
-        <w:tab/>
-      </w:r>
-      <w:r>
-        <w:tab/>
-      </w:r>
-      <w:r>
-        <w:tab/>
-        <w:t>+ (4.4) Kiểm tra thông tin.</w:t>
+        <w:t xml:space="preserve">+ (4.3) </w:t>
+      </w:r>
+      <w:r>
+        <w:t xml:space="preserve">Hệ thống </w:t>
+      </w:r>
+      <w:r>
+        <w:t>k</w:t>
+      </w:r>
+      <w:r>
+        <w:t>iểm tra trường bắt buộc.</w:t>
+      </w:r>
+    </w:p>
+    <w:p>
+      <w:r>
+        <w:tab/>
+      </w:r>
+      <w:r>
+        <w:tab/>
+      </w:r>
+      <w:r>
+        <w:tab/>
+        <w:t xml:space="preserve">+ (4.4) </w:t>
+      </w:r>
+      <w:r>
+        <w:t xml:space="preserve">Hệ thống </w:t>
+      </w:r>
+      <w:r>
+        <w:t>k</w:t>
+      </w:r>
+      <w:r>
+        <w:t>iểm tra thông tin.</w:t>
       </w:r>
     </w:p>
     <w:p>
@@ -6106,13 +6494,49 @@
         <w:ind w:left="2160"/>
       </w:pPr>
       <w:r>
-        <w:t>+ (4.5) Lưu thông tin màu sắc mới hoặc cập nhập thông tin loại sản</w:t>
-      </w:r>
-      <w:r>
-        <w:t xml:space="preserve"> phẩm</w:t>
-      </w:r>
-      <w:r>
-        <w:t>.</w:t>
+        <w:t xml:space="preserve">+ (4.5) </w:t>
+      </w:r>
+      <w:r>
+        <w:t xml:space="preserve">Hệ thống </w:t>
+      </w:r>
+      <w:r>
+        <w:t>l</w:t>
+      </w:r>
+      <w:r>
+        <w:t>ưu thông tin màu sắc</w:t>
+      </w:r>
+      <w:r>
+        <w:t xml:space="preserve"> mới hoặc cập nhậ</w:t>
+      </w:r>
+      <w:r>
+        <w:t>p thông tin màu sắ</w:t>
+      </w:r>
+      <w:r>
+        <w:t>c (M</w:t>
+      </w:r>
+      <w:r>
+        <w:t>ã màu, tên màu, mô tả).</w:t>
+      </w:r>
+    </w:p>
+    <w:p>
+      <w:r>
+        <w:tab/>
+      </w:r>
+      <w:r>
+        <w:tab/>
+      </w:r>
+      <w:r>
+        <w:tab/>
+        <w:t xml:space="preserve">+ (4.6) </w:t>
+      </w:r>
+      <w:r>
+        <w:t xml:space="preserve">Hệ thống </w:t>
+      </w:r>
+      <w:r>
+        <w:t>h</w:t>
+      </w:r>
+      <w:r>
+        <w:t>iển thị danh sách màu sắc.</w:t>
       </w:r>
     </w:p>
     <w:p>
@@ -6130,16 +6554,43 @@
       </w:r>
       <w:r>
         <w:tab/>
-        <w:t>- (1) Lỗi khi tìm kiếm thông tin: Thông báo lỗi.</w:t>
-      </w:r>
-    </w:p>
-    <w:p>
-      <w:r>
-        <w:tab/>
-      </w:r>
-      <w:r>
-        <w:tab/>
-        <w:t>- (2) Không đồng ý xóa màu sắc: Trở về chọn chức năng.</w:t>
+        <w:t>- (1) Lỗi khi tìm kiế</w:t>
+      </w:r>
+      <w:r>
+        <w:t xml:space="preserve">m thông tin: </w:t>
+      </w:r>
+      <w:r>
+        <w:t xml:space="preserve">Hệ thống </w:t>
+      </w:r>
+      <w:r>
+        <w:t>t</w:t>
+      </w:r>
+      <w:r>
+        <w:t>hông báo lỗi.</w:t>
+      </w:r>
+    </w:p>
+    <w:p>
+      <w:r>
+        <w:tab/>
+      </w:r>
+      <w:r>
+        <w:tab/>
+        <w:t>- (2) Không đồ</w:t>
+      </w:r>
+      <w:r>
+        <w:t>ng ý xóa màu sắc</w:t>
+      </w:r>
+      <w:r>
+        <w:t xml:space="preserve">: </w:t>
+      </w:r>
+      <w:r>
+        <w:t xml:space="preserve">Hệ thống </w:t>
+      </w:r>
+      <w:r>
+        <w:t>t</w:t>
+      </w:r>
+      <w:r>
+        <w:t>rở về chọn chức năng.</w:t>
       </w:r>
     </w:p>
     <w:p>
@@ -6147,7 +6598,19 @@
         <w:ind w:left="1440"/>
       </w:pPr>
       <w:r>
-        <w:t>- (3) Thông tin nhập không hợp lệ: Thông báo và trở về chọn chức năng.</w:t>
+        <w:t>- (3) Thông tin nhập không hợp lệ</w:t>
+      </w:r>
+      <w:r>
+        <w:t xml:space="preserve">: </w:t>
+      </w:r>
+      <w:r>
+        <w:t xml:space="preserve">Hệ thống </w:t>
+      </w:r>
+      <w:r>
+        <w:t>t</w:t>
+      </w:r>
+      <w:r>
+        <w:t>hông báo và trở về chọn chức năng.</w:t>
       </w:r>
     </w:p>
     <w:p>
@@ -6158,7 +6621,10 @@
     <w:p>
       <w:r>
         <w:tab/>
-        <w:t>4.18.3 Các yêu cầu đặc biệt</w:t>
+        <w:t>4.18</w:t>
+      </w:r>
+      <w:r>
+        <w:t>.3 Các yêu cầu đặc biệt</w:t>
       </w:r>
     </w:p>
     <w:p>
@@ -6171,26 +6637,41 @@
     <w:p>
       <w:r>
         <w:tab/>
-        <w:t>4.18.4 Trạng thái hệ thống khi bắt đầu thực hiện Use-case</w:t>
-      </w:r>
-    </w:p>
-    <w:p>
-      <w:r>
-        <w:tab/>
-        <w:t>- Truy cập vào chức năng quản lý màu sắc.</w:t>
+        <w:t>4.18</w:t>
+      </w:r>
+      <w:r>
+        <w:t>.4 Trạng thái hệ thống khi bắt đầu thực hiện Use-case</w:t>
+      </w:r>
+    </w:p>
+    <w:p>
+      <w:r>
+        <w:tab/>
+        <w:t xml:space="preserve">- Truy cập vào chức năng quản lý </w:t>
+      </w:r>
+      <w:r>
+        <w:t>màu sắc.</w:t>
       </w:r>
     </w:p>
     <w:p/>
     <w:p>
       <w:r>
         <w:tab/>
-        <w:t>4.18.5 Trạng thái hệ thống sau khi thực hiên Use-case</w:t>
-      </w:r>
-    </w:p>
-    <w:p>
-      <w:r>
-        <w:tab/>
-        <w:t>- Thông tin được cập nhật xuống cơ sở dử liệu.</w:t>
+        <w:t>4.18</w:t>
+      </w:r>
+      <w:r>
+        <w:t>.5 Trạng thái hệ thống sau khi thực hiên Use-case</w:t>
+      </w:r>
+    </w:p>
+    <w:p>
+      <w:r>
+        <w:tab/>
+        <w:t>- Thông tin được cập nhật xuống cơ sở d</w:t>
+      </w:r>
+      <w:r>
+        <w:t>ữ</w:t>
+      </w:r>
+      <w:r>
+        <w:t xml:space="preserve"> liệu.</w:t>
       </w:r>
     </w:p>
     <w:p>
@@ -6198,7 +6679,16 @@
         <w:ind w:firstLine="720"/>
       </w:pPr>
       <w:r>
-        <w:t>-  Nếu thất bại: hiển thị thông báo không thành công cho người dùng.</w:t>
+        <w:t>-  Nếu thất bại:</w:t>
+      </w:r>
+      <w:r>
+        <w:t xml:space="preserve"> </w:t>
+      </w:r>
+      <w:r>
+        <w:t>Hệ thống</w:t>
+      </w:r>
+      <w:r>
+        <w:t xml:space="preserve"> hiển thị thông báo không thành công cho người dùng.</w:t>
       </w:r>
     </w:p>
     <w:p>
@@ -6209,7 +6699,10 @@
     <w:p>
       <w:r>
         <w:tab/>
-        <w:t>4.18.6 Điểm mở rộng</w:t>
+        <w:t>4.18</w:t>
+      </w:r>
+      <w:r>
+        <w:t>.6 Điểm mở rộng</w:t>
       </w:r>
     </w:p>
     <w:p>
@@ -6230,6 +6723,7 @@
         <w:t>Quản lý địa chỉ</w:t>
       </w:r>
     </w:p>
+    <w:p/>
     <w:p>
       <w:pPr>
         <w:ind w:firstLine="720"/>
@@ -6251,7 +6745,10 @@
         <w:ind w:firstLine="720"/>
       </w:pPr>
       <w:r>
-        <w:t>- Quản lý thông tin địa chỉ.</w:t>
+        <w:t>- Quản lý thông tin địa chỉ</w:t>
+      </w:r>
+      <w:r>
+        <w:t>: tra cứu, thêm, xóa, sửa địa chỉ.</w:t>
       </w:r>
     </w:p>
     <w:p>
@@ -6267,58 +6764,12 @@
     </w:p>
     <w:p>
       <w:r>
-        <w:rPr>
-          <w:noProof/>
-        </w:rPr>
         <w:lastRenderedPageBreak/>
-        <w:drawing>
-          <wp:inline distT="0" distB="0" distL="0" distR="0">
-            <wp:extent cx="5905500" cy="8229600"/>
-            <wp:effectExtent l="0" t="0" r="0" b="0"/>
-            <wp:docPr id="17" name="Hình ảnh 17" descr="Quản lý địa chỉ"/>
-            <wp:cNvGraphicFramePr>
-              <a:graphicFrameLocks xmlns:a="http://schemas.openxmlformats.org/drawingml/2006/main" noChangeAspect="1"/>
-            </wp:cNvGraphicFramePr>
-            <a:graphic xmlns:a="http://schemas.openxmlformats.org/drawingml/2006/main">
-              <a:graphicData uri="http://schemas.openxmlformats.org/drawingml/2006/picture">
-                <pic:pic xmlns:pic="http://schemas.openxmlformats.org/drawingml/2006/picture">
-                  <pic:nvPicPr>
-                    <pic:cNvPr id="0" name="Picture 17" descr="Quản lý địa chỉ"/>
-                    <pic:cNvPicPr>
-                      <a:picLocks noChangeAspect="1" noChangeArrowheads="1"/>
-                    </pic:cNvPicPr>
-                  </pic:nvPicPr>
-                  <pic:blipFill>
-                    <a:blip r:embed="rId27">
-                      <a:extLst>
-                        <a:ext uri="{28A0092B-C50C-407E-A947-70E740481C1C}">
-                          <a14:useLocalDpi xmlns:a14="http://schemas.microsoft.com/office/drawing/2010/main" val="0"/>
-                        </a:ext>
-                      </a:extLst>
-                    </a:blip>
-                    <a:srcRect/>
-                    <a:stretch>
-                      <a:fillRect/>
-                    </a:stretch>
-                  </pic:blipFill>
-                  <pic:spPr bwMode="auto">
-                    <a:xfrm>
-                      <a:off x="0" y="0"/>
-                      <a:ext cx="5905500" cy="8229600"/>
-                    </a:xfrm>
-                    <a:prstGeom prst="rect">
-                      <a:avLst/>
-                    </a:prstGeom>
-                    <a:noFill/>
-                    <a:ln>
-                      <a:noFill/>
-                    </a:ln>
-                  </pic:spPr>
-                </pic:pic>
-              </a:graphicData>
-            </a:graphic>
-          </wp:inline>
-        </w:drawing>
+        <w:pict>
+          <v:shape id="_x0000_i1033" type="#_x0000_t75" style="width:500.25pt;height:9in">
+            <v:imagedata r:id="rId27" o:title="Quản lý địa chỉ"/>
+          </v:shape>
+        </w:pict>
       </w:r>
     </w:p>
     <w:p>
@@ -6353,7 +6804,16 @@
         <w:ind w:left="2160"/>
       </w:pPr>
       <w:r>
-        <w:t>+ (2.1) Hiển thị kết quả tìm kiếm.</w:t>
+        <w:t xml:space="preserve">+ (2.1) </w:t>
+      </w:r>
+      <w:r>
+        <w:t xml:space="preserve">Hệ thống </w:t>
+      </w:r>
+      <w:r>
+        <w:t>h</w:t>
+      </w:r>
+      <w:r>
+        <w:t>iển thị kết quả tìm kiếm.</w:t>
       </w:r>
     </w:p>
     <w:p>
@@ -6377,19 +6837,31 @@
       </w:r>
       <w:r>
         <w:tab/>
-        <w:t>+ (3.1) Xác nhận xóa địa chỉ.</w:t>
-      </w:r>
-    </w:p>
-    <w:p>
-      <w:r>
-        <w:tab/>
-      </w:r>
-      <w:r>
-        <w:tab/>
-      </w:r>
-      <w:r>
-        <w:tab/>
-        <w:t>+ (3.2) Thưc hiện xóa địa chỉ khỏi cơ sở dữ liệu.</w:t>
+        <w:t>+ (3.1) Người dùng x</w:t>
+      </w:r>
+      <w:r>
+        <w:t>ác nhận xóa địa chỉ.</w:t>
+      </w:r>
+    </w:p>
+    <w:p>
+      <w:r>
+        <w:tab/>
+      </w:r>
+      <w:r>
+        <w:tab/>
+      </w:r>
+      <w:r>
+        <w:tab/>
+        <w:t xml:space="preserve">+ (3.2) </w:t>
+      </w:r>
+      <w:r>
+        <w:t xml:space="preserve">Hệ thống </w:t>
+      </w:r>
+      <w:r>
+        <w:t>t</w:t>
+      </w:r>
+      <w:r>
+        <w:t>hưc hiện xóa địa chỉ khỏi cơ sở dữ liệu.</w:t>
       </w:r>
     </w:p>
     <w:p>
@@ -6434,27 +6906,79 @@
       </w:r>
       <w:r>
         <w:tab/>
-        <w:t>+ (4.3) Kiểm tra trường bắt buộc.</w:t>
-      </w:r>
-    </w:p>
-    <w:p>
-      <w:r>
-        <w:tab/>
-      </w:r>
-      <w:r>
-        <w:tab/>
-      </w:r>
-      <w:r>
-        <w:tab/>
-        <w:t>+ (4.4) Kiểm tra thông tin.</w:t>
-      </w:r>
-    </w:p>
-    <w:p>
-      <w:pPr>
-        <w:ind w:left="2160"/>
-      </w:pPr>
-      <w:r>
-        <w:t>+ (4.5) Lưu thông tin địa chỉ mới hoặc cập nhập thông tin địa chỉ.</w:t>
+        <w:t xml:space="preserve">+ (4.3) </w:t>
+      </w:r>
+      <w:r>
+        <w:t xml:space="preserve">Hệ thống </w:t>
+      </w:r>
+      <w:r>
+        <w:t>k</w:t>
+      </w:r>
+      <w:r>
+        <w:t>iểm tra trường bắt buộc.</w:t>
+      </w:r>
+    </w:p>
+    <w:p>
+      <w:r>
+        <w:tab/>
+      </w:r>
+      <w:r>
+        <w:tab/>
+      </w:r>
+      <w:r>
+        <w:tab/>
+        <w:t xml:space="preserve">+ (4.4) </w:t>
+      </w:r>
+      <w:r>
+        <w:t xml:space="preserve">Hệ thống </w:t>
+      </w:r>
+      <w:r>
+        <w:t>k</w:t>
+      </w:r>
+      <w:r>
+        <w:t>iểm tra thông tin.</w:t>
+      </w:r>
+    </w:p>
+    <w:p>
+      <w:r>
+        <w:tab/>
+      </w:r>
+      <w:r>
+        <w:tab/>
+      </w:r>
+      <w:r>
+        <w:tab/>
+        <w:t xml:space="preserve">+ (4.5) </w:t>
+      </w:r>
+      <w:r>
+        <w:t xml:space="preserve">Hệ thống </w:t>
+      </w:r>
+      <w:r>
+        <w:t>l</w:t>
+      </w:r>
+      <w:r>
+        <w:t>ưu thông tin địa chỉ mới hoặc cập nhập thông tin địa chỉ</w:t>
+      </w:r>
+      <w:r>
+        <w:t xml:space="preserve"> (Mã thành phố, tên thành phố, </w:t>
+      </w:r>
+      <w:r>
+        <w:t>mã quận, tên quận</w:t>
+      </w:r>
+      <w:r>
+        <w:t>, mã phường, tên phường, mô tả).</w:t>
+      </w:r>
+    </w:p>
+    <w:p>
+      <w:r>
+        <w:tab/>
+      </w:r>
+      <w:r>
+        <w:tab/>
+      </w:r>
+      <w:r>
+        <w:tab/>
+        <w:t>+ (4.6) Hiển thị danh sách địa chỉ.</w:t>
       </w:r>
     </w:p>
     <w:p>
@@ -6472,16 +6996,40 @@
       </w:r>
       <w:r>
         <w:tab/>
-        <w:t>- (1) Lỗi khi tìm kiếm thông tin: Thông báo lỗi.</w:t>
-      </w:r>
-    </w:p>
-    <w:p>
-      <w:r>
-        <w:tab/>
-      </w:r>
-      <w:r>
-        <w:tab/>
-        <w:t>- (2) Không đồng ý xóa địa chỉ: Trở về chọn chức năng.</w:t>
+        <w:t>- (1) Lỗi khi tìm kiế</w:t>
+      </w:r>
+      <w:r>
+        <w:t xml:space="preserve">m thông tin: </w:t>
+      </w:r>
+      <w:r>
+        <w:t xml:space="preserve">Hệ thống </w:t>
+      </w:r>
+      <w:r>
+        <w:t>t</w:t>
+      </w:r>
+      <w:r>
+        <w:t>hông báo lỗi.</w:t>
+      </w:r>
+    </w:p>
+    <w:p>
+      <w:r>
+        <w:tab/>
+      </w:r>
+      <w:r>
+        <w:tab/>
+        <w:t>- (2) Không đồng ý xóa địa chỉ</w:t>
+      </w:r>
+      <w:r>
+        <w:t xml:space="preserve">: </w:t>
+      </w:r>
+      <w:r>
+        <w:t xml:space="preserve">Hệ thống </w:t>
+      </w:r>
+      <w:r>
+        <w:t>t</w:t>
+      </w:r>
+      <w:r>
+        <w:t>rở về chọn chức năng.</w:t>
       </w:r>
     </w:p>
     <w:p>
@@ -6489,7 +7037,21 @@
         <w:ind w:left="1440"/>
       </w:pPr>
       <w:r>
-        <w:t>- (3) Thông tin nhập không hợp lệ: Thông báo và trở về chọn chức năng.</w:t>
+        <w:t>- (3) Thông tin nhập không hợp lệ</w:t>
+      </w:r>
+      <w:r>
+        <w:t xml:space="preserve">: </w:t>
+      </w:r>
+      <w:r>
+        <w:t xml:space="preserve">Hệ thống </w:t>
+      </w:r>
+      <w:bookmarkStart w:id="9" w:name="_GoBack"/>
+      <w:bookmarkEnd w:id="9"/>
+      <w:r>
+        <w:t>t</w:t>
+      </w:r>
+      <w:r>
+        <w:t>hông báo và trở về chọn chức năng.</w:t>
       </w:r>
     </w:p>
     <w:p>
@@ -6532,7 +7094,13 @@
     <w:p>
       <w:r>
         <w:tab/>
-        <w:t>- Thông tin được cập nhật xuống cơ sở dử liệu.</w:t>
+        <w:t>- Thông tin được cập nhật xuống cơ sở d</w:t>
+      </w:r>
+      <w:r>
+        <w:t>ữ</w:t>
+      </w:r>
+      <w:r>
+        <w:t xml:space="preserve"> liệu.</w:t>
       </w:r>
     </w:p>
     <w:p>
@@ -6612,14 +7180,54 @@
     </w:p>
     <w:p>
       <w:pPr>
+        <w:ind w:left="720"/>
+      </w:pPr>
+      <w:r>
+        <w:t>2.1. IsDelete: 1 - xóa khỏi hệ thông, 0 – chưa xóa.</w:t>
+      </w:r>
+      <w:r>
+        <w:br/>
+        <w:t>2.2 Color: màu sắt.</w:t>
+      </w:r>
+    </w:p>
+    <w:p>
+      <w:pPr>
+        <w:ind w:left="720"/>
+      </w:pPr>
+      <w:r>
+        <w:t>2.3 Size: Kích cở.</w:t>
+      </w:r>
+    </w:p>
+    <w:p>
+      <w:pPr>
+        <w:ind w:left="720"/>
+      </w:pPr>
+      <w:r>
+        <w:t>2.4 Custommer: Khách hàng.</w:t>
+      </w:r>
+    </w:p>
+    <w:p>
+      <w:pPr>
+        <w:ind w:left="720"/>
+      </w:pPr>
+      <w:r>
+        <w:t>2.5 System: Hệ thống.</w:t>
+      </w:r>
+    </w:p>
+    <w:p>
+      <w:pPr>
+        <w:ind w:left="720"/>
         <w:sectPr>
           <w:footerReference w:type="default" r:id="rId28"/>
           <w:pgSz w:w="12240" w:h="15840"/>
-          <w:pgMar w:top="1440" w:right="1797" w:bottom="1440" w:left="1797" w:header="720" w:footer="720" w:gutter="0"/>
+          <w:pgMar w:top="1440" w:right="758" w:bottom="1440" w:left="1276" w:header="720" w:footer="720" w:gutter="0"/>
           <w:cols w:space="720"/>
           <w:docGrid w:linePitch="360"/>
         </w:sectPr>
       </w:pPr>
+      <w:r>
+        <w:t>2.6 Manager: Người quản lý hệ thống.</w:t>
+      </w:r>
     </w:p>
     <w:p>
       <w:pPr>
@@ -6861,13 +7469,12 @@
 <w:ftr xmlns:wpc="http://schemas.microsoft.com/office/word/2010/wordprocessingCanvas" xmlns:cx="http://schemas.microsoft.com/office/drawing/2014/chartex" xmlns:cx1="http://schemas.microsoft.com/office/drawing/2015/9/8/chartex" xmlns:cx2="http://schemas.microsoft.com/office/drawing/2015/10/21/chartex" xmlns:cx3="http://schemas.microsoft.com/office/drawing/2016/5/9/chartex" xmlns:cx4="http://schemas.microsoft.com/office/drawing/2016/5/10/chartex" xmlns:cx5="http://schemas.microsoft.com/office/drawing/2016/5/11/chartex" xmlns:cx6="http://schemas.microsoft.com/office/drawing/2016/5/12/chartex" xmlns:cx7="http://schemas.microsoft.com/office/drawing/2016/5/13/chartex" xmlns:cx8="http://schemas.microsoft.com/office/drawing/2016/5/14/chartex" xmlns:mc="http://schemas.openxmlformats.org/markup-compatibility/2006" xmlns:aink="http://schemas.microsoft.com/office/drawing/2016/ink" xmlns:am3d="http://schemas.microsoft.com/office/drawing/2017/model3d" xmlns:o="urn:schemas-microsoft-com:office:office" xmlns:r="http://schemas.openxmlformats.org/officeDocument/2006/relationships" xmlns:m="http://schemas.openxmlformats.org/officeDocument/2006/math" xmlns:v="urn:schemas-microsoft-com:vml" xmlns:wp14="http://schemas.microsoft.com/office/word/2010/wordprocessingDrawing" xmlns:wp="http://schemas.openxmlformats.org/drawingml/2006/wordprocessingDrawing" xmlns:w10="urn:schemas-microsoft-com:office:word" xmlns:w="http://schemas.openxmlformats.org/wordprocessingml/2006/main" xmlns:w14="http://schemas.microsoft.com/office/word/2010/wordml" xmlns:w15="http://schemas.microsoft.com/office/word/2012/wordml" xmlns:w16se="http://schemas.microsoft.com/office/word/2015/wordml/symex" xmlns:wpg="http://schemas.microsoft.com/office/word/2010/wordprocessingGroup" xmlns:wpi="http://schemas.microsoft.com/office/word/2010/wordprocessingInk" xmlns:wne="http://schemas.microsoft.com/office/word/2006/wordml" xmlns:wps="http://schemas.microsoft.com/office/word/2010/wordprocessingShape" mc:Ignorable="w14 w15 w16se wp14">
   <w:sdt>
     <w:sdtPr>
-      <w:id w:val="-1250653174"/>
+      <w:id w:val="674229513"/>
       <w:docPartObj>
         <w:docPartGallery w:val="Page Numbers (Bottom of Page)"/>
         <w:docPartUnique/>
       </w:docPartObj>
     </w:sdtPr>
-    <w:sdtEndPr/>
     <w:sdtContent>
       <w:p>
         <w:pPr>
@@ -6888,7 +7495,7 @@
             <w:noProof/>
             <w:lang w:val="vi-VN"/>
           </w:rPr>
-          <w:t>3</w:t>
+          <w:t>28</w:t>
         </w:r>
         <w:r>
           <w:fldChar w:fldCharType="end"/>
@@ -8571,7 +9178,6 @@
     <w:lsdException w:name="HTML Sample" w:semiHidden="1" w:unhideWhenUsed="1"/>
     <w:lsdException w:name="HTML Typewriter" w:semiHidden="1" w:unhideWhenUsed="1"/>
     <w:lsdException w:name="HTML Variable" w:semiHidden="1" w:unhideWhenUsed="1"/>
-    <w:lsdException w:name="Normal Table" w:semiHidden="1" w:unhideWhenUsed="1"/>
     <w:lsdException w:name="annotation subject" w:semiHidden="1" w:unhideWhenUsed="1"/>
     <w:lsdException w:name="No List" w:semiHidden="1" w:unhideWhenUsed="1"/>
     <w:lsdException w:name="Outline List 1" w:semiHidden="1" w:unhideWhenUsed="1"/>
@@ -8615,10 +9221,8 @@
     <w:lsdException w:name="Table Elegant" w:semiHidden="1" w:unhideWhenUsed="1"/>
     <w:lsdException w:name="Table Professional" w:semiHidden="1" w:unhideWhenUsed="1"/>
     <w:lsdException w:name="Table Subtle 1" w:semiHidden="1" w:unhideWhenUsed="1"/>
-    <w:lsdException w:name="Table Subtle 2" w:semiHidden="1" w:unhideWhenUsed="1"/>
     <w:lsdException w:name="Table Web 1" w:semiHidden="1" w:unhideWhenUsed="1"/>
     <w:lsdException w:name="Table Web 2" w:semiHidden="1" w:unhideWhenUsed="1"/>
-    <w:lsdException w:name="Table Web 3" w:semiHidden="1" w:unhideWhenUsed="1"/>
     <w:lsdException w:name="Balloon Text" w:semiHidden="1" w:unhideWhenUsed="1"/>
     <w:lsdException w:name="Table Grid" w:uiPriority="39"/>
     <w:lsdException w:name="Table Theme" w:semiHidden="1" w:unhideWhenUsed="1"/>
@@ -9258,8 +9862,8 @@
       <w:u w:val="single"/>
     </w:rPr>
   </w:style>
-  <w:style w:type="character" w:styleId="cpChagiiquyt">
-    <w:name w:val="Unresolved Mention"/>
+  <w:style w:type="character" w:customStyle="1" w:styleId="cpChagiiquyt1">
+    <w:name w:val="Đề cập Chưa giải quyết1"/>
     <w:basedOn w:val="Phngmcinhcuaoanvn"/>
     <w:uiPriority w:val="99"/>
     <w:semiHidden/>

</xml_diff>

<commit_message>
merge from VietAnh document
</commit_message>
<xml_diff>
--- a/UML Document/15520515_15520720_15520062_14520033.docx
+++ b/UML Document/15520515_15520720_15520062_14520033.docx
@@ -1328,14 +1328,15 @@
       <w:pPr>
         <w:jc w:val="both"/>
       </w:pPr>
+      <w:bookmarkStart w:id="1" w:name="_GoBack"/>
       <w:r>
         <w:rPr>
           <w:noProof/>
         </w:rPr>
         <w:drawing>
           <wp:inline distT="0" distB="0" distL="0" distR="0" wp14:anchorId="698CBF51" wp14:editId="5794849B">
-            <wp:extent cx="5476875" cy="3933825"/>
-            <wp:effectExtent l="0" t="0" r="9525" b="9525"/>
+            <wp:extent cx="6855460" cy="6667500"/>
+            <wp:effectExtent l="0" t="0" r="2540" b="0"/>
             <wp:docPr id="18" name="Hình ảnh 18" descr="C:\Users\tinh\AppData\Local\Microsoft\Windows\INetCache\Content.Word\UseCase Diagram.png"/>
             <wp:cNvGraphicFramePr>
               <a:graphicFrameLocks xmlns:a="http://schemas.openxmlformats.org/drawingml/2006/main" noChangeAspect="1"/>
@@ -1365,7 +1366,7 @@
                   <pic:spPr bwMode="auto">
                     <a:xfrm>
                       <a:off x="0" y="0"/>
-                      <a:ext cx="5476875" cy="3933825"/>
+                      <a:ext cx="6856044" cy="6668068"/>
                     </a:xfrm>
                     <a:prstGeom prst="rect">
                       <a:avLst/>
@@ -1381,6 +1382,7 @@
           </wp:inline>
         </w:drawing>
       </w:r>
+      <w:bookmarkEnd w:id="1"/>
     </w:p>
     <w:p>
       <w:pPr>
@@ -1527,15 +1529,14 @@
             <v:path o:extrusionok="f" gradientshapeok="t" o:connecttype="rect"/>
             <o:lock v:ext="edit" aspectratio="t"/>
           </v:shapetype>
-          <v:shape id="_x0000_i1025" type="#_x0000_t75" style="width:510pt;height:402pt">
+          <v:shape id="_x0000_i1025" type="#_x0000_t75" style="width:388.5pt;height:306pt">
             <v:imagedata r:id="rId14" o:title="Quản lý địa chỉ"/>
           </v:shape>
         </w:pict>
       </w:r>
       <w:r>
-        <w:lastRenderedPageBreak/>
         <w:pict>
-          <v:shape id="_x0000_i1026" type="#_x0000_t75" style="width:510pt;height:399pt">
+          <v:shape id="_x0000_i1026" type="#_x0000_t75" style="width:388.5pt;height:303.75pt">
             <v:imagedata r:id="rId15" o:title="Quản lý loại sản phẩm"/>
           </v:shape>
         </w:pict>
@@ -1543,15 +1544,14 @@
       <w:r>
         <w:lastRenderedPageBreak/>
         <w:pict>
-          <v:shape id="_x0000_i1027" type="#_x0000_t75" style="width:510pt;height:402pt">
+          <v:shape id="_x0000_i1027" type="#_x0000_t75" style="width:399.75pt;height:315.75pt">
             <v:imagedata r:id="rId16" o:title="Quản lý Size"/>
           </v:shape>
         </w:pict>
       </w:r>
       <w:r>
-        <w:lastRenderedPageBreak/>
         <w:pict>
-          <v:shape id="_x0000_i1028" type="#_x0000_t75" style="width:510pt;height:402pt">
+          <v:shape id="_x0000_i1028" type="#_x0000_t75" style="width:400.5pt;height:315.75pt">
             <v:imagedata r:id="rId17" o:title="Quản lý Color"/>
           </v:shape>
         </w:pict>
@@ -1583,19 +1583,19 @@
           <w:rFonts w:cs="Times New Roman"/>
         </w:rPr>
       </w:pPr>
-      <w:bookmarkStart w:id="1" w:name="_Toc172871119"/>
-      <w:bookmarkStart w:id="2" w:name="_Toc451996089"/>
-      <w:bookmarkStart w:id="3" w:name="_Toc452184222"/>
-      <w:bookmarkStart w:id="4" w:name="_Toc452186669"/>
-      <w:bookmarkStart w:id="5" w:name="_Toc452198046"/>
-      <w:bookmarkStart w:id="6" w:name="_Toc460198367"/>
+      <w:bookmarkStart w:id="2" w:name="_Toc172871119"/>
+      <w:bookmarkStart w:id="3" w:name="_Toc451996089"/>
+      <w:bookmarkStart w:id="4" w:name="_Toc452184222"/>
+      <w:bookmarkStart w:id="5" w:name="_Toc452186669"/>
+      <w:bookmarkStart w:id="6" w:name="_Toc452198046"/>
+      <w:bookmarkStart w:id="7" w:name="_Toc460198367"/>
       <w:r>
         <w:rPr>
           <w:rFonts w:cs="Times New Roman"/>
         </w:rPr>
         <w:t>Danh sách các Actor</w:t>
       </w:r>
-      <w:bookmarkEnd w:id="1"/>
+      <w:bookmarkEnd w:id="2"/>
     </w:p>
     <w:tbl>
       <w:tblPr>
@@ -1828,14 +1828,14 @@
           <w:rFonts w:cs="Times New Roman"/>
         </w:rPr>
       </w:pPr>
-      <w:bookmarkStart w:id="7" w:name="_Toc172871120"/>
+      <w:bookmarkStart w:id="8" w:name="_Toc172871120"/>
       <w:r>
         <w:rPr>
           <w:rFonts w:cs="Times New Roman"/>
         </w:rPr>
         <w:t>Danh sách các Use-case</w:t>
       </w:r>
-      <w:bookmarkEnd w:id="7"/>
+      <w:bookmarkEnd w:id="8"/>
     </w:p>
     <w:tbl>
       <w:tblPr>
@@ -2190,7 +2190,6 @@
               <w:rPr>
                 <w:szCs w:val="26"/>
               </w:rPr>
-              <w:lastRenderedPageBreak/>
               <w:t>5</w:t>
             </w:r>
           </w:p>
@@ -3149,25 +3148,25 @@
           <w:rFonts w:cs="Times New Roman"/>
         </w:rPr>
       </w:pPr>
-      <w:bookmarkStart w:id="8" w:name="_Toc172871121"/>
+      <w:bookmarkStart w:id="9" w:name="_Toc172871121"/>
       <w:r>
         <w:rPr>
           <w:rFonts w:cs="Times New Roman"/>
         </w:rPr>
         <w:t xml:space="preserve">Đặc tả </w:t>
       </w:r>
-      <w:bookmarkEnd w:id="2"/>
       <w:bookmarkEnd w:id="3"/>
       <w:bookmarkEnd w:id="4"/>
       <w:bookmarkEnd w:id="5"/>
       <w:bookmarkEnd w:id="6"/>
+      <w:bookmarkEnd w:id="7"/>
       <w:r>
         <w:rPr>
           <w:rFonts w:cs="Times New Roman"/>
         </w:rPr>
         <w:t>Use-case</w:t>
       </w:r>
-      <w:bookmarkEnd w:id="8"/>
+      <w:bookmarkEnd w:id="9"/>
       <w:r>
         <w:rPr>
           <w:rFonts w:cs="Times New Roman"/>
@@ -3328,10 +3327,7 @@
         <w:t xml:space="preserve">- (5) </w:t>
       </w:r>
       <w:r>
-        <w:t xml:space="preserve">Hệ thống </w:t>
-      </w:r>
-      <w:r>
-        <w:t>h</w:t>
+        <w:t>Hệ thống h</w:t>
       </w:r>
       <w:r>
         <w:t>iển thị thông tin tài khoản.</w:t>
@@ -3358,10 +3354,7 @@
         <w:t xml:space="preserve">- (1) Nếu kiểm tra trường bắt buộc không hợp lệ: </w:t>
       </w:r>
       <w:r>
-        <w:t xml:space="preserve">Hệ thống </w:t>
-      </w:r>
-      <w:r>
-        <w:t>t</w:t>
+        <w:t>Hệ thống t</w:t>
       </w:r>
       <w:r>
         <w:t>hông báo và trở về bước 1.</w:t>
@@ -3375,10 +3368,7 @@
         <w:t xml:space="preserve">- (2) Nếu kiểm tra thông tin không hơp lệ: </w:t>
       </w:r>
       <w:r>
-        <w:t xml:space="preserve">Hệ thống </w:t>
-      </w:r>
-      <w:r>
-        <w:t>t</w:t>
+        <w:t>Hệ thống t</w:t>
       </w:r>
       <w:r>
         <w:t>hông báo và trở về</w:t>
@@ -3441,10 +3431,7 @@
         <w:t xml:space="preserve">- Chỉnh sửa thành công: </w:t>
       </w:r>
       <w:r>
-        <w:t xml:space="preserve">Hệ thống </w:t>
-      </w:r>
-      <w:r>
-        <w:t>c</w:t>
+        <w:t>Hệ thống c</w:t>
       </w:r>
       <w:r>
         <w:t>ập nhật thông tin xuống cơ sở dữ liệu, hiển thị các dữ liệu đã chình sửa cho người dùng.</w:t>
@@ -3456,10 +3443,7 @@
         <w:t xml:space="preserve">- Không thành công: </w:t>
       </w:r>
       <w:r>
-        <w:t xml:space="preserve">Hệ thống </w:t>
-      </w:r>
-      <w:r>
-        <w:t>h</w:t>
+        <w:t>Hệ thống h</w:t>
       </w:r>
       <w:r>
         <w:t>iển thị thông báo không thành công.</w:t>
@@ -3520,8 +3504,225 @@
         <w:t>Tra cứu sản phẩm</w:t>
       </w:r>
     </w:p>
+    <w:p>
+      <w:pPr>
+        <w:ind w:firstLine="720"/>
+      </w:pPr>
+      <w:r>
+        <w:t>4.4.1 Tóm tắt:</w:t>
+      </w:r>
+    </w:p>
+    <w:p>
+      <w:pPr>
+        <w:ind w:firstLine="720"/>
+      </w:pPr>
+      <w:r>
+        <w:t>- Người sử dụng: Khách hàng.</w:t>
+      </w:r>
+    </w:p>
+    <w:p>
+      <w:r>
+        <w:tab/>
+        <w:t>- Tìm kiếm sản phẩm</w:t>
+      </w:r>
+    </w:p>
+    <w:p>
+      <w:r>
+        <w:tab/>
+        <w:t>4.4.2 Dòng sự kiện:</w:t>
+      </w:r>
+    </w:p>
+    <w:p>
+      <w:pPr>
+        <w:rPr>
+          <w:noProof/>
+        </w:rPr>
+      </w:pPr>
+    </w:p>
+    <w:p>
+      <w:r>
+        <w:rPr>
+          <w:noProof/>
+        </w:rPr>
+        <w:lastRenderedPageBreak/>
+        <w:drawing>
+          <wp:inline distT="0" distB="0" distL="0" distR="0" wp14:anchorId="7F66ED7C" wp14:editId="2AB1BD3D">
+            <wp:extent cx="5490210" cy="5219700"/>
+            <wp:effectExtent l="0" t="0" r="0" b="0"/>
+            <wp:docPr id="19" name="Picture 19"/>
+            <wp:cNvGraphicFramePr>
+              <a:graphicFrameLocks xmlns:a="http://schemas.openxmlformats.org/drawingml/2006/main" noChangeAspect="1"/>
+            </wp:cNvGraphicFramePr>
+            <a:graphic xmlns:a="http://schemas.openxmlformats.org/drawingml/2006/main">
+              <a:graphicData uri="http://schemas.openxmlformats.org/drawingml/2006/picture">
+                <pic:pic xmlns:pic="http://schemas.openxmlformats.org/drawingml/2006/picture">
+                  <pic:nvPicPr>
+                    <pic:cNvPr id="19" name="Tra cứu sản phẩm_1.png"/>
+                    <pic:cNvPicPr/>
+                  </pic:nvPicPr>
+                  <pic:blipFill>
+                    <a:blip r:embed="rId19">
+                      <a:extLst>
+                        <a:ext uri="{28A0092B-C50C-407E-A947-70E740481C1C}">
+                          <a14:useLocalDpi xmlns:a14="http://schemas.microsoft.com/office/drawing/2010/main" val="0"/>
+                        </a:ext>
+                      </a:extLst>
+                    </a:blip>
+                    <a:stretch>
+                      <a:fillRect/>
+                    </a:stretch>
+                  </pic:blipFill>
+                  <pic:spPr>
+                    <a:xfrm>
+                      <a:off x="0" y="0"/>
+                      <a:ext cx="5490210" cy="5219700"/>
+                    </a:xfrm>
+                    <a:prstGeom prst="rect">
+                      <a:avLst/>
+                    </a:prstGeom>
+                  </pic:spPr>
+                </pic:pic>
+              </a:graphicData>
+            </a:graphic>
+          </wp:inline>
+        </w:drawing>
+      </w:r>
+    </w:p>
+    <w:p>
+      <w:r>
+        <w:tab/>
+      </w:r>
+      <w:r>
+        <w:tab/>
+        <w:t>4.4.2.1 Dòng sự kiện chính</w:t>
+      </w:r>
+    </w:p>
+    <w:p>
+      <w:r>
+        <w:tab/>
+      </w:r>
+      <w:r>
+        <w:tab/>
+        <w:t xml:space="preserve">- (1) </w:t>
+      </w:r>
+      <w:r>
+        <w:t>Người dùng n</w:t>
+      </w:r>
+      <w:r>
+        <w:t>hập thông tin sản phẩm cần tra cứu</w:t>
+      </w:r>
+    </w:p>
+    <w:p>
+      <w:r>
+        <w:tab/>
+      </w:r>
+      <w:r>
+        <w:tab/>
+        <w:t>- (2) Hệ thống k</w:t>
+      </w:r>
+      <w:r>
+        <w:t>iểm tra thông tin sản phẩm</w:t>
+      </w:r>
+    </w:p>
+    <w:p>
+      <w:r>
+        <w:tab/>
+      </w:r>
+      <w:r>
+        <w:tab/>
+        <w:t>- (3) Người dungf h</w:t>
+      </w:r>
+      <w:r>
+        <w:t xml:space="preserve">iển thị thông tin sản phẩm (nếu có) </w:t>
+      </w:r>
+    </w:p>
     <w:p/>
     <w:p>
+      <w:r>
+        <w:tab/>
+      </w:r>
+      <w:r>
+        <w:tab/>
+        <w:t>4.4.2.2 Dòng sự kiện khác</w:t>
+      </w:r>
+    </w:p>
+    <w:p>
+      <w:r>
+        <w:tab/>
+      </w:r>
+      <w:r>
+        <w:tab/>
+        <w:t>- (1) Nếu thông báo không tìm thấy trở về bước 1</w:t>
+      </w:r>
+    </w:p>
+    <w:p>
+      <w:r>
+        <w:tab/>
+        <w:t>4.4.3 Các yêu cầu đặc biệt:</w:t>
+      </w:r>
+    </w:p>
+    <w:p>
+      <w:r>
+        <w:tab/>
+        <w:t>4.4.4 Trạng thái hệ thống khi bắt đầu thực hiện Use-case</w:t>
+      </w:r>
+    </w:p>
+    <w:p>
+      <w:r>
+        <w:tab/>
+        <w:t>- Chưa đăng nhập hoặc đã đăng nhập</w:t>
+      </w:r>
+    </w:p>
+    <w:p>
+      <w:r>
+        <w:tab/>
+      </w:r>
+    </w:p>
+    <w:p>
+      <w:r>
+        <w:tab/>
+        <w:t>4.4.5 Trạng thái hệ thống sau khi thực hiện Use-case</w:t>
+      </w:r>
+    </w:p>
+    <w:p>
+      <w:r>
+        <w:tab/>
+        <w:t>- Tìm thấy sản phẩm:</w:t>
+      </w:r>
+      <w:r>
+        <w:t xml:space="preserve"> Hệ thống</w:t>
+      </w:r>
+      <w:r>
+        <w:t xml:space="preserve"> hiển thị sản phẩm</w:t>
+      </w:r>
+    </w:p>
+    <w:p>
+      <w:r>
+        <w:tab/>
+        <w:t>- Không tìm thấy sản phẩm:</w:t>
+      </w:r>
+      <w:r>
+        <w:t xml:space="preserve"> Hệ thống</w:t>
+      </w:r>
+      <w:r>
+        <w:t xml:space="preserve"> thông báo không tìm thấy sản phẩm</w:t>
+      </w:r>
+    </w:p>
+    <w:p>
+      <w:r>
+        <w:tab/>
+        <w:t>4.4.6 Điểm mở rộng</w:t>
+      </w:r>
+    </w:p>
+    <w:p>
+      <w:r>
+        <w:lastRenderedPageBreak/>
+        <w:tab/>
+        <w:t>- Không có</w:t>
+      </w:r>
+    </w:p>
+    <w:p/>
+    <w:p>
       <w:pPr>
         <w:pStyle w:val="u3"/>
       </w:pPr>
@@ -3546,6 +3747,285 @@
         <w:t>Bình luận, đánh giá</w:t>
       </w:r>
     </w:p>
+    <w:p>
+      <w:pPr>
+        <w:ind w:left="720"/>
+      </w:pPr>
+      <w:r>
+        <w:t>4.6.1 Tóm tắt:</w:t>
+      </w:r>
+    </w:p>
+    <w:p>
+      <w:pPr>
+        <w:ind w:left="720"/>
+      </w:pPr>
+      <w:r>
+        <w:tab/>
+        <w:t>- Người sử dụng: khách hàng</w:t>
+      </w:r>
+    </w:p>
+    <w:p>
+      <w:pPr>
+        <w:ind w:left="720"/>
+      </w:pPr>
+      <w:r>
+        <w:tab/>
+        <w:t>- Đánh giá, bình luận sản phẩm</w:t>
+      </w:r>
+    </w:p>
+    <w:p>
+      <w:pPr>
+        <w:ind w:left="720"/>
+      </w:pPr>
+    </w:p>
+    <w:p>
+      <w:pPr>
+        <w:ind w:left="720"/>
+      </w:pPr>
+      <w:r>
+        <w:t>4.6.2 Dòng sự kiện</w:t>
+      </w:r>
+    </w:p>
+    <w:p>
+      <w:pPr>
+        <w:ind w:left="720"/>
+      </w:pPr>
+      <w:r>
+        <w:rPr>
+          <w:noProof/>
+        </w:rPr>
+        <w:drawing>
+          <wp:inline distT="0" distB="0" distL="0" distR="0" wp14:anchorId="72A0B27B" wp14:editId="19EC087B">
+            <wp:extent cx="5490210" cy="4617720"/>
+            <wp:effectExtent l="0" t="0" r="0" b="0"/>
+            <wp:docPr id="21" name="Picture 21"/>
+            <wp:cNvGraphicFramePr>
+              <a:graphicFrameLocks xmlns:a="http://schemas.openxmlformats.org/drawingml/2006/main" noChangeAspect="1"/>
+            </wp:cNvGraphicFramePr>
+            <a:graphic xmlns:a="http://schemas.openxmlformats.org/drawingml/2006/main">
+              <a:graphicData uri="http://schemas.openxmlformats.org/drawingml/2006/picture">
+                <pic:pic xmlns:pic="http://schemas.openxmlformats.org/drawingml/2006/picture">
+                  <pic:nvPicPr>
+                    <pic:cNvPr id="21" name="BinhLuan_DanhGia.png"/>
+                    <pic:cNvPicPr/>
+                  </pic:nvPicPr>
+                  <pic:blipFill>
+                    <a:blip r:embed="rId20">
+                      <a:extLst>
+                        <a:ext uri="{28A0092B-C50C-407E-A947-70E740481C1C}">
+                          <a14:useLocalDpi xmlns:a14="http://schemas.microsoft.com/office/drawing/2010/main" val="0"/>
+                        </a:ext>
+                      </a:extLst>
+                    </a:blip>
+                    <a:stretch>
+                      <a:fillRect/>
+                    </a:stretch>
+                  </pic:blipFill>
+                  <pic:spPr>
+                    <a:xfrm>
+                      <a:off x="0" y="0"/>
+                      <a:ext cx="5490210" cy="4617720"/>
+                    </a:xfrm>
+                    <a:prstGeom prst="rect">
+                      <a:avLst/>
+                    </a:prstGeom>
+                  </pic:spPr>
+                </pic:pic>
+              </a:graphicData>
+            </a:graphic>
+          </wp:inline>
+        </w:drawing>
+      </w:r>
+    </w:p>
+    <w:p>
+      <w:pPr>
+        <w:ind w:left="720" w:firstLine="720"/>
+      </w:pPr>
+      <w:r>
+        <w:t>4.6.2.1 Dòng sự kiện chính:</w:t>
+      </w:r>
+    </w:p>
+    <w:p>
+      <w:pPr>
+        <w:ind w:left="720"/>
+      </w:pPr>
+      <w:r>
+        <w:tab/>
+        <w:t xml:space="preserve">(1) </w:t>
+      </w:r>
+      <w:r>
+        <w:t>Người dùng đ</w:t>
+      </w:r>
+      <w:r>
+        <w:t>ăng nhập vào hệ thống</w:t>
+      </w:r>
+    </w:p>
+    <w:p>
+      <w:pPr>
+        <w:ind w:left="720"/>
+      </w:pPr>
+      <w:r>
+        <w:tab/>
+        <w:t xml:space="preserve">(2) </w:t>
+      </w:r>
+      <w:r>
+        <w:t>Hệ thống x</w:t>
+      </w:r>
+      <w:r>
+        <w:t>ác thực thông tin</w:t>
+      </w:r>
+    </w:p>
+    <w:p>
+      <w:pPr>
+        <w:ind w:left="720"/>
+      </w:pPr>
+      <w:r>
+        <w:tab/>
+        <w:t xml:space="preserve">(3) </w:t>
+      </w:r>
+      <w:r>
+        <w:t>Người dùng n</w:t>
+      </w:r>
+      <w:r>
+        <w:t>hập đánh giá, bình luận</w:t>
+      </w:r>
+    </w:p>
+    <w:p>
+      <w:pPr>
+        <w:ind w:left="720"/>
+      </w:pPr>
+      <w:r>
+        <w:tab/>
+        <w:t xml:space="preserve">(4) </w:t>
+      </w:r>
+      <w:r>
+        <w:t>Hệ thống l</w:t>
+      </w:r>
+      <w:r>
+        <w:t>ưu vào hệ thống</w:t>
+      </w:r>
+    </w:p>
+    <w:p>
+      <w:pPr>
+        <w:ind w:left="720"/>
+      </w:pPr>
+      <w:r>
+        <w:tab/>
+        <w:t>(5) Hệ thống h</w:t>
+      </w:r>
+      <w:r>
+        <w:t>iển thị lên hệ thống</w:t>
+      </w:r>
+    </w:p>
+    <w:p>
+      <w:pPr>
+        <w:ind w:left="720"/>
+      </w:pPr>
+      <w:r>
+        <w:tab/>
+        <w:t>4.6.2.2 Dòng sự kiện khác:</w:t>
+      </w:r>
+    </w:p>
+    <w:p>
+      <w:pPr>
+        <w:ind w:left="720"/>
+      </w:pPr>
+      <w:r>
+        <w:lastRenderedPageBreak/>
+        <w:tab/>
+        <w:t>(1) Nếu x</w:t>
+      </w:r>
+      <w:r>
+        <w:t>ác thực thông tin không hợp lệ trở về bước (1)</w:t>
+      </w:r>
+    </w:p>
+    <w:p>
+      <w:pPr>
+        <w:ind w:left="720"/>
+      </w:pPr>
+      <w:r>
+        <w:t>4.6.3 Các yêu cầu đặc biệt</w:t>
+      </w:r>
+    </w:p>
+    <w:p>
+      <w:pPr>
+        <w:ind w:left="720"/>
+      </w:pPr>
+      <w:r>
+        <w:t>- Người dùng phải có tài khoản đăng nhập</w:t>
+      </w:r>
+    </w:p>
+    <w:p>
+      <w:pPr>
+        <w:ind w:left="720"/>
+      </w:pPr>
+    </w:p>
+    <w:p>
+      <w:pPr>
+        <w:ind w:left="720"/>
+      </w:pPr>
+      <w:r>
+        <w:t>4.6.4 Trạng thái hệ thống khi bắt đầu thực hiện Use-case</w:t>
+      </w:r>
+    </w:p>
+    <w:p>
+      <w:pPr>
+        <w:ind w:left="720"/>
+      </w:pPr>
+      <w:r>
+        <w:t>- Đăng nhập vào hệ thống</w:t>
+      </w:r>
+    </w:p>
+    <w:p>
+      <w:pPr>
+        <w:ind w:left="720"/>
+      </w:pPr>
+    </w:p>
+    <w:p>
+      <w:pPr>
+        <w:ind w:left="720"/>
+      </w:pPr>
+      <w:r>
+        <w:t>4.6.5 Trạng thái hệ thống sau khi thực hiện Use-case</w:t>
+      </w:r>
+    </w:p>
+    <w:p>
+      <w:pPr>
+        <w:ind w:left="720"/>
+      </w:pPr>
+      <w:r>
+        <w:t>- Đăng nhập thành công: Chuyến sang trạng thái đã đăng nhập</w:t>
+      </w:r>
+    </w:p>
+    <w:p>
+      <w:pPr>
+        <w:ind w:left="720"/>
+      </w:pPr>
+      <w:r>
+        <w:t>- Đăng nhập không thành công: Quay lại bước đăng nhập</w:t>
+      </w:r>
+    </w:p>
+    <w:p>
+      <w:pPr>
+        <w:ind w:left="720"/>
+      </w:pPr>
+    </w:p>
+    <w:p>
+      <w:pPr>
+        <w:ind w:left="720"/>
+      </w:pPr>
+      <w:r>
+        <w:t>4.6.6 Điểm mở rộng</w:t>
+      </w:r>
+    </w:p>
+    <w:p>
+      <w:pPr>
+        <w:ind w:left="720"/>
+      </w:pPr>
+      <w:r>
+        <w:t>- Đăng xuất khỏi hệ thống</w:t>
+      </w:r>
+    </w:p>
     <w:p/>
     <w:p>
       <w:pPr>
@@ -3598,46 +4078,46 @@
         <w:ind w:firstLine="720"/>
       </w:pPr>
       <w:r>
+        <w:t xml:space="preserve">- Người sử dụng: quản </w:t>
+      </w:r>
+      <w:r>
+        <w:t>lý</w:t>
+      </w:r>
+      <w:r>
+        <w:t xml:space="preserve"> hệ thống</w:t>
+      </w:r>
+      <w:r>
+        <w:t xml:space="preserve"> và khách hàng.</w:t>
+      </w:r>
+    </w:p>
+    <w:p>
+      <w:pPr>
+        <w:ind w:firstLine="720"/>
+      </w:pPr>
+      <w:r>
+        <w:t xml:space="preserve">- </w:t>
+      </w:r>
+      <w:r>
+        <w:t>Người dùng đăng nhập vào hệ thống</w:t>
+      </w:r>
+      <w:r>
+        <w:t xml:space="preserve"> bằng tài khoản và mật khẩu.</w:t>
+      </w:r>
+    </w:p>
+    <w:p>
+      <w:pPr>
+        <w:ind w:firstLine="720"/>
+      </w:pPr>
+    </w:p>
+    <w:p>
+      <w:r>
+        <w:tab/>
+        <w:t>4.9.2 Dòng sự kiện</w:t>
+      </w:r>
+    </w:p>
+    <w:p>
+      <w:r>
         <w:lastRenderedPageBreak/>
-        <w:t xml:space="preserve">- Người sử dụng: quản </w:t>
-      </w:r>
-      <w:r>
-        <w:t>lý</w:t>
-      </w:r>
-      <w:r>
-        <w:t xml:space="preserve"> hệ thống</w:t>
-      </w:r>
-      <w:r>
-        <w:t xml:space="preserve"> và khách hàng.</w:t>
-      </w:r>
-    </w:p>
-    <w:p>
-      <w:pPr>
-        <w:ind w:firstLine="720"/>
-      </w:pPr>
-      <w:r>
-        <w:t xml:space="preserve">- </w:t>
-      </w:r>
-      <w:r>
-        <w:t>Người dùng đăng nhập vào hệ thống</w:t>
-      </w:r>
-      <w:r>
-        <w:t xml:space="preserve"> bằng tài khoản và mật khẩu.</w:t>
-      </w:r>
-    </w:p>
-    <w:p>
-      <w:pPr>
-        <w:ind w:firstLine="720"/>
-      </w:pPr>
-    </w:p>
-    <w:p>
-      <w:r>
-        <w:tab/>
-        <w:t>4.9.2 Dòng sự kiện</w:t>
-      </w:r>
-    </w:p>
-    <w:p>
-      <w:r>
         <w:tab/>
       </w:r>
       <w:r>
@@ -3663,7 +4143,7 @@
                     </pic:cNvPicPr>
                   </pic:nvPicPr>
                   <pic:blipFill>
-                    <a:blip r:embed="rId19">
+                    <a:blip r:embed="rId21">
                       <a:extLst>
                         <a:ext uri="{28A0092B-C50C-407E-A947-70E740481C1C}">
                           <a14:useLocalDpi xmlns:a14="http://schemas.microsoft.com/office/drawing/2010/main" val="0"/>
@@ -3830,28 +4310,28 @@
     <w:p/>
     <w:p>
       <w:r>
+        <w:tab/>
+        <w:t>4.9.4 Trạng thái hệ thống khi bắt đầu thực hiện Use-case</w:t>
+      </w:r>
+    </w:p>
+    <w:p>
+      <w:r>
+        <w:tab/>
+      </w:r>
+      <w:r>
+        <w:t>- Chưa đăng nhập vào hệ thống</w:t>
+      </w:r>
+    </w:p>
+    <w:p/>
+    <w:p>
+      <w:r>
+        <w:tab/>
+        <w:t>4.9.5 Trạng thái hệ thống sau khi thực hiên Use-case</w:t>
+      </w:r>
+    </w:p>
+    <w:p>
+      <w:r>
         <w:lastRenderedPageBreak/>
-        <w:tab/>
-        <w:t>4.9.4 Trạng thái hệ thống khi bắt đầu thực hiện Use-case</w:t>
-      </w:r>
-    </w:p>
-    <w:p>
-      <w:r>
-        <w:tab/>
-      </w:r>
-      <w:r>
-        <w:t>- Chưa đăng nhập vào hệ thống</w:t>
-      </w:r>
-    </w:p>
-    <w:p/>
-    <w:p>
-      <w:r>
-        <w:tab/>
-        <w:t>4.9.5 Trạng thái hệ thống sau khi thực hiên Use-case</w:t>
-      </w:r>
-    </w:p>
-    <w:p>
-      <w:r>
         <w:tab/>
       </w:r>
       <w:r>
@@ -3966,7 +4446,7 @@
                     </pic:cNvPicPr>
                   </pic:nvPicPr>
                   <pic:blipFill>
-                    <a:blip r:embed="rId20">
+                    <a:blip r:embed="rId22">
                       <a:extLst>
                         <a:ext uri="{28A0092B-C50C-407E-A947-70E740481C1C}">
                           <a14:useLocalDpi xmlns:a14="http://schemas.microsoft.com/office/drawing/2010/main" val="0"/>
@@ -4046,26 +4526,26 @@
     </w:p>
     <w:p>
       <w:r>
+        <w:tab/>
+        <w:t>4.10.3 Các yêu cầu đặc biệt</w:t>
+      </w:r>
+    </w:p>
+    <w:p>
+      <w:r>
+        <w:tab/>
+        <w:t>- Người dùng đã đăng nhập vào hệ thống.</w:t>
+      </w:r>
+    </w:p>
+    <w:p/>
+    <w:p>
+      <w:r>
+        <w:tab/>
+        <w:t>4.10.4 Trạng thái hệ thống khi bắt đầu thực hiện Use-case</w:t>
+      </w:r>
+    </w:p>
+    <w:p>
+      <w:r>
         <w:lastRenderedPageBreak/>
-        <w:tab/>
-        <w:t>4.10.3 Các yêu cầu đặc biệt</w:t>
-      </w:r>
-    </w:p>
-    <w:p>
-      <w:r>
-        <w:tab/>
-        <w:t>- Người dùng đã đăng nhập vào hệ thống.</w:t>
-      </w:r>
-    </w:p>
-    <w:p/>
-    <w:p>
-      <w:r>
-        <w:tab/>
-        <w:t>4.10.4 Trạng thái hệ thống khi bắt đầu thực hiện Use-case</w:t>
-      </w:r>
-    </w:p>
-    <w:p>
-      <w:r>
         <w:tab/>
         <w:t>- Người dùng đã đăng nhập vào hệ thống.</w:t>
       </w:r>
@@ -4163,7 +4643,7 @@
         <w:lastRenderedPageBreak/>
         <w:pict>
           <v:shape id="_x0000_i1030" type="#_x0000_t75" style="width:484.5pt;height:647.25pt">
-            <v:imagedata r:id="rId21" o:title="Quản lý loại sản phẩm"/>
+            <v:imagedata r:id="rId23" o:title="Quản lý loại sản phẩm"/>
           </v:shape>
         </w:pict>
       </w:r>
@@ -4283,13 +4763,7 @@
         <w:t>+ (3</w:t>
       </w:r>
       <w:r>
-        <w:t xml:space="preserve">.2) </w:t>
-      </w:r>
-      <w:r>
-        <w:t xml:space="preserve">Hệ thống </w:t>
-      </w:r>
-      <w:r>
-        <w:t>t</w:t>
+        <w:t>.2) Hệ thống t</w:t>
       </w:r>
       <w:r>
         <w:t>hưc hiệ</w:t>
@@ -4339,13 +4813,7 @@
         <w:t xml:space="preserve"> khung nhập các thông tin</w:t>
       </w:r>
       <w:r>
-        <w:t xml:space="preserve"> (</w:t>
-      </w:r>
-      <w:r>
-        <w:t>Mã loại sản phẩm, tên loại sản phẩm, mô tả</w:t>
-      </w:r>
-      <w:r>
-        <w:t>)</w:t>
+        <w:t xml:space="preserve"> (Mã loại sản phẩm, tên loại sản phẩm, mô tả)</w:t>
       </w:r>
     </w:p>
     <w:p>
@@ -4375,13 +4843,7 @@
         <w:t>+ (4</w:t>
       </w:r>
       <w:r>
-        <w:t xml:space="preserve">.3) </w:t>
-      </w:r>
-      <w:r>
-        <w:t xml:space="preserve">Hệ thống </w:t>
-      </w:r>
-      <w:r>
-        <w:t>k</w:t>
+        <w:t>.3) Hệ thống k</w:t>
       </w:r>
       <w:r>
         <w:t>iểm tra trường bắt buộc</w:t>
@@ -4405,13 +4867,7 @@
         <w:t>+ (4</w:t>
       </w:r>
       <w:r>
-        <w:t xml:space="preserve">.4) </w:t>
-      </w:r>
-      <w:r>
-        <w:t xml:space="preserve">Hệ thống </w:t>
-      </w:r>
-      <w:r>
-        <w:t>k</w:t>
+        <w:t>.4) Hệ thống k</w:t>
       </w:r>
       <w:r>
         <w:t>iểm tra thông tin</w:t>
@@ -4428,13 +4884,7 @@
         <w:ind w:left="2160"/>
       </w:pPr>
       <w:r>
-        <w:t xml:space="preserve">+ (4.5) </w:t>
-      </w:r>
-      <w:r>
-        <w:t xml:space="preserve">Hệ thống </w:t>
-      </w:r>
-      <w:r>
-        <w:t>l</w:t>
+        <w:t>+ (4.5) Hệ thống l</w:t>
       </w:r>
       <w:r>
         <w:t>ưu thông tin loại sản phẩm mới hoặc cập nhập thông tin loại sả</w:t>
@@ -4452,13 +4902,7 @@
       </w:r>
       <w:r>
         <w:tab/>
-        <w:t xml:space="preserve">+ (4.6) </w:t>
-      </w:r>
-      <w:r>
-        <w:t xml:space="preserve">Hệ thống </w:t>
-      </w:r>
-      <w:r>
-        <w:t>h</w:t>
+        <w:t>+ (4.6) Hệ thống h</w:t>
       </w:r>
       <w:r>
         <w:t>iển thị danh sách loại sản phẩm.</w:t>
@@ -4494,13 +4938,7 @@
         <w:t>ng ý xóa loại sản phẩm</w:t>
       </w:r>
       <w:r>
-        <w:t xml:space="preserve">: </w:t>
-      </w:r>
-      <w:r>
-        <w:t xml:space="preserve">Hệ thống </w:t>
-      </w:r>
-      <w:r>
-        <w:t>t</w:t>
+        <w:t>: Hệ thống t</w:t>
       </w:r>
       <w:r>
         <w:t>rở về chọn chức năng.</w:t>
@@ -4514,13 +4952,7 @@
         <w:t>- (3) Thông tin nhập không hợp lệ</w:t>
       </w:r>
       <w:r>
-        <w:t xml:space="preserve">: </w:t>
-      </w:r>
-      <w:r>
-        <w:t xml:space="preserve">Hệ thống </w:t>
-      </w:r>
-      <w:r>
-        <w:t>t</w:t>
+        <w:t>: Hệ thống t</w:t>
       </w:r>
       <w:r>
         <w:t>hông báo và trở về chọn chức năng.</w:t>
@@ -4617,6 +5049,553 @@
         <w:t>Quản lý sản phẩm</w:t>
       </w:r>
     </w:p>
+    <w:p>
+      <w:pPr>
+        <w:ind w:left="720"/>
+      </w:pPr>
+      <w:r>
+        <w:t>4.12.1 Tóm tắt:</w:t>
+      </w:r>
+    </w:p>
+    <w:p>
+      <w:pPr>
+        <w:ind w:left="720"/>
+      </w:pPr>
+      <w:r>
+        <w:tab/>
+        <w:t>- Người sử dụng: Quản lý hệ thống</w:t>
+      </w:r>
+    </w:p>
+    <w:p>
+      <w:pPr>
+        <w:ind w:left="720"/>
+      </w:pPr>
+      <w:r>
+        <w:tab/>
+        <w:t>- Quản lý sản phẩm bao gồm: Thêm, xóa, sửa, tra cứu</w:t>
+      </w:r>
+    </w:p>
+    <w:p>
+      <w:pPr>
+        <w:ind w:left="720"/>
+      </w:pPr>
+      <w:r>
+        <w:t>4.12.2 Dòng sự kiện</w:t>
+      </w:r>
+    </w:p>
+    <w:p>
+      <w:pPr>
+        <w:ind w:left="720"/>
+      </w:pPr>
+      <w:r>
+        <w:rPr>
+          <w:noProof/>
+        </w:rPr>
+        <w:lastRenderedPageBreak/>
+        <w:drawing>
+          <wp:inline distT="0" distB="0" distL="0" distR="0" wp14:anchorId="28F4DF12" wp14:editId="551E7A8C">
+            <wp:extent cx="5490210" cy="4544060"/>
+            <wp:effectExtent l="0" t="0" r="0" b="8890"/>
+            <wp:docPr id="2" name="Picture 2"/>
+            <wp:cNvGraphicFramePr>
+              <a:graphicFrameLocks xmlns:a="http://schemas.openxmlformats.org/drawingml/2006/main" noChangeAspect="1"/>
+            </wp:cNvGraphicFramePr>
+            <a:graphic xmlns:a="http://schemas.openxmlformats.org/drawingml/2006/main">
+              <a:graphicData uri="http://schemas.openxmlformats.org/drawingml/2006/picture">
+                <pic:pic xmlns:pic="http://schemas.openxmlformats.org/drawingml/2006/picture">
+                  <pic:nvPicPr>
+                    <pic:cNvPr id="2" name="Quản lý sản phẩm.png"/>
+                    <pic:cNvPicPr/>
+                  </pic:nvPicPr>
+                  <pic:blipFill>
+                    <a:blip r:embed="rId24" cstate="print">
+                      <a:extLst>
+                        <a:ext uri="{28A0092B-C50C-407E-A947-70E740481C1C}">
+                          <a14:useLocalDpi xmlns:a14="http://schemas.microsoft.com/office/drawing/2010/main" val="0"/>
+                        </a:ext>
+                      </a:extLst>
+                    </a:blip>
+                    <a:stretch>
+                      <a:fillRect/>
+                    </a:stretch>
+                  </pic:blipFill>
+                  <pic:spPr>
+                    <a:xfrm>
+                      <a:off x="0" y="0"/>
+                      <a:ext cx="5490210" cy="4544060"/>
+                    </a:xfrm>
+                    <a:prstGeom prst="rect">
+                      <a:avLst/>
+                    </a:prstGeom>
+                  </pic:spPr>
+                </pic:pic>
+              </a:graphicData>
+            </a:graphic>
+          </wp:inline>
+        </w:drawing>
+      </w:r>
+    </w:p>
+    <w:p>
+      <w:pPr>
+        <w:ind w:left="720"/>
+      </w:pPr>
+    </w:p>
+    <w:p>
+      <w:pPr>
+        <w:ind w:left="720"/>
+      </w:pPr>
+      <w:r>
+        <w:tab/>
+        <w:t>4.12.2.1 Dòng sự kiện chính</w:t>
+      </w:r>
+    </w:p>
+    <w:p>
+      <w:pPr>
+        <w:ind w:left="720"/>
+      </w:pPr>
+      <w:r>
+        <w:tab/>
+        <w:t>(1) Người đung chọn chức năng</w:t>
+      </w:r>
+    </w:p>
+    <w:p>
+      <w:pPr>
+        <w:ind w:left="720"/>
+      </w:pPr>
+      <w:r>
+        <w:tab/>
+        <w:t>(2) Tra cứu sản phẩm:</w:t>
+      </w:r>
+    </w:p>
+    <w:p>
+      <w:pPr>
+        <w:ind w:left="720"/>
+      </w:pPr>
+      <w:r>
+        <w:tab/>
+      </w:r>
+      <w:r>
+        <w:tab/>
+        <w:t>2.1 Người dùng nhập thông tin sản phẩm</w:t>
+      </w:r>
+    </w:p>
+    <w:p>
+      <w:pPr>
+        <w:ind w:left="720"/>
+      </w:pPr>
+      <w:r>
+        <w:tab/>
+      </w:r>
+      <w:r>
+        <w:tab/>
+        <w:t>2.2 Hệ thống kiểm tra thông tin sản phẩm</w:t>
+      </w:r>
+    </w:p>
+    <w:p>
+      <w:pPr>
+        <w:ind w:left="720"/>
+      </w:pPr>
+      <w:r>
+        <w:tab/>
+      </w:r>
+      <w:r>
+        <w:tab/>
+        <w:t>2.3 Hệ thống hiển thị thông tin sản phẩm</w:t>
+      </w:r>
+    </w:p>
+    <w:p>
+      <w:pPr>
+        <w:ind w:left="720"/>
+      </w:pPr>
+      <w:r>
+        <w:tab/>
+        <w:t>(3) Thêm sản phẩm</w:t>
+      </w:r>
+    </w:p>
+    <w:p>
+      <w:pPr>
+        <w:ind w:left="720"/>
+      </w:pPr>
+      <w:r>
+        <w:tab/>
+      </w:r>
+      <w:r>
+        <w:tab/>
+        <w:t>3.1 Hệ thống hiển thị khung nhập các thông tin</w:t>
+      </w:r>
+    </w:p>
+    <w:p>
+      <w:pPr>
+        <w:ind w:left="720"/>
+      </w:pPr>
+      <w:r>
+        <w:tab/>
+      </w:r>
+      <w:r>
+        <w:tab/>
+        <w:t>3.2 Người dùng nhập thông tin</w:t>
+      </w:r>
+    </w:p>
+    <w:p>
+      <w:pPr>
+        <w:ind w:left="720"/>
+      </w:pPr>
+      <w:r>
+        <w:tab/>
+      </w:r>
+      <w:r>
+        <w:tab/>
+        <w:t>3.3 Hệ thống kiểm tra các trường bắt buộc</w:t>
+      </w:r>
+    </w:p>
+    <w:p>
+      <w:pPr>
+        <w:ind w:left="720"/>
+      </w:pPr>
+      <w:r>
+        <w:tab/>
+      </w:r>
+      <w:r>
+        <w:tab/>
+        <w:t>3.4 Hệ thống lưu thông tin</w:t>
+      </w:r>
+    </w:p>
+    <w:p>
+      <w:pPr>
+        <w:ind w:left="720"/>
+      </w:pPr>
+      <w:r>
+        <w:tab/>
+      </w:r>
+      <w:r>
+        <w:tab/>
+        <w:t>3.5 Hệ thống hiển thị thông tin sản phẩm</w:t>
+      </w:r>
+    </w:p>
+    <w:p>
+      <w:pPr>
+        <w:ind w:left="720"/>
+      </w:pPr>
+      <w:r>
+        <w:tab/>
+        <w:t>(4) Xem danh sách sản phẩm</w:t>
+      </w:r>
+    </w:p>
+    <w:p>
+      <w:pPr>
+        <w:ind w:left="720"/>
+      </w:pPr>
+      <w:r>
+        <w:tab/>
+      </w:r>
+      <w:r>
+        <w:tab/>
+        <w:t>4.1 Xóa sản phẩm:</w:t>
+      </w:r>
+    </w:p>
+    <w:p>
+      <w:pPr>
+        <w:ind w:left="720"/>
+      </w:pPr>
+      <w:r>
+        <w:tab/>
+      </w:r>
+      <w:r>
+        <w:tab/>
+      </w:r>
+      <w:r>
+        <w:tab/>
+        <w:t>4.1.1 Hệ thống t</w:t>
+      </w:r>
+      <w:r>
+        <w:t>hông báo xác nhận xóa</w:t>
+      </w:r>
+    </w:p>
+    <w:p>
+      <w:pPr>
+        <w:ind w:left="720"/>
+      </w:pPr>
+      <w:r>
+        <w:tab/>
+      </w:r>
+      <w:r>
+        <w:tab/>
+      </w:r>
+      <w:r>
+        <w:tab/>
+        <w:t>4.1.2 Hệ thống t</w:t>
+      </w:r>
+      <w:r>
+        <w:t>hực hiện xóa sản phẩm</w:t>
+      </w:r>
+    </w:p>
+    <w:p>
+      <w:pPr>
+        <w:ind w:left="720"/>
+      </w:pPr>
+      <w:r>
+        <w:tab/>
+      </w:r>
+      <w:r>
+        <w:tab/>
+        <w:t>4.2 Xem chi tiết thông tin sản phẩm:</w:t>
+      </w:r>
+    </w:p>
+    <w:p>
+      <w:pPr>
+        <w:ind w:left="720"/>
+      </w:pPr>
+      <w:r>
+        <w:tab/>
+      </w:r>
+      <w:r>
+        <w:tab/>
+      </w:r>
+      <w:r>
+        <w:tab/>
+        <w:t xml:space="preserve">- </w:t>
+      </w:r>
+      <w:r>
+        <w:t>Hệ thống h</w:t>
+      </w:r>
+      <w:r>
+        <w:t>iển thị thông tin sản phẩm</w:t>
+      </w:r>
+    </w:p>
+    <w:p>
+      <w:pPr>
+        <w:ind w:left="720"/>
+      </w:pPr>
+      <w:r>
+        <w:lastRenderedPageBreak/>
+        <w:tab/>
+      </w:r>
+      <w:r>
+        <w:tab/>
+        <w:t>4.3 Sửa thông tin sản phẩm:</w:t>
+      </w:r>
+    </w:p>
+    <w:p>
+      <w:pPr>
+        <w:ind w:left="720"/>
+      </w:pPr>
+      <w:r>
+        <w:tab/>
+      </w:r>
+      <w:r>
+        <w:tab/>
+      </w:r>
+      <w:r>
+        <w:tab/>
+        <w:t xml:space="preserve">4.3.1 </w:t>
+      </w:r>
+      <w:r>
+        <w:t>Hệ thống h</w:t>
+      </w:r>
+      <w:r>
+        <w:t>iển thị khung nhập thông tin</w:t>
+      </w:r>
+    </w:p>
+    <w:p>
+      <w:pPr>
+        <w:ind w:left="720"/>
+      </w:pPr>
+      <w:r>
+        <w:tab/>
+      </w:r>
+      <w:r>
+        <w:tab/>
+      </w:r>
+      <w:r>
+        <w:tab/>
+        <w:t xml:space="preserve">4.3.2 </w:t>
+      </w:r>
+      <w:r>
+        <w:t>Người dùng n</w:t>
+      </w:r>
+      <w:r>
+        <w:t>hập thông tin</w:t>
+      </w:r>
+    </w:p>
+    <w:p>
+      <w:pPr>
+        <w:ind w:left="720"/>
+      </w:pPr>
+      <w:r>
+        <w:tab/>
+      </w:r>
+      <w:r>
+        <w:tab/>
+      </w:r>
+      <w:r>
+        <w:tab/>
+        <w:t>4.3.3 Hệ thống k</w:t>
+      </w:r>
+      <w:r>
+        <w:t>iểm tra các trường bắt buộc</w:t>
+      </w:r>
+    </w:p>
+    <w:p>
+      <w:pPr>
+        <w:ind w:left="720"/>
+      </w:pPr>
+      <w:r>
+        <w:tab/>
+      </w:r>
+      <w:r>
+        <w:tab/>
+      </w:r>
+      <w:r>
+        <w:tab/>
+        <w:t xml:space="preserve">4.3.4 </w:t>
+      </w:r>
+      <w:r>
+        <w:t>Hệ thống l</w:t>
+      </w:r>
+      <w:r>
+        <w:t>ưu thông tin</w:t>
+      </w:r>
+    </w:p>
+    <w:p>
+      <w:pPr>
+        <w:ind w:left="720"/>
+      </w:pPr>
+      <w:r>
+        <w:tab/>
+      </w:r>
+      <w:r>
+        <w:tab/>
+      </w:r>
+      <w:r>
+        <w:tab/>
+        <w:t>4.3.5 Hệ thống h</w:t>
+      </w:r>
+      <w:r>
+        <w:t>iển thị thông tin sản phẩm</w:t>
+      </w:r>
+    </w:p>
+    <w:p>
+      <w:pPr>
+        <w:ind w:left="720"/>
+      </w:pPr>
+      <w:r>
+        <w:t>4.12.2.2 Dòng sự kiện khác</w:t>
+      </w:r>
+    </w:p>
+    <w:p>
+      <w:pPr>
+        <w:ind w:left="720"/>
+      </w:pPr>
+      <w:r>
+        <w:tab/>
+        <w:t>- Lỗi tìm kiếm thông tin: thông báo lỗi</w:t>
+      </w:r>
+    </w:p>
+    <w:p>
+      <w:pPr>
+        <w:ind w:left="720"/>
+      </w:pPr>
+      <w:r>
+        <w:tab/>
+        <w:t>- Không đồng ý xóa khách hàng: Trở về chọn chức năng</w:t>
+      </w:r>
+    </w:p>
+    <w:p>
+      <w:pPr>
+        <w:ind w:left="720"/>
+      </w:pPr>
+      <w:r>
+        <w:tab/>
+        <w:t>- Thông tin nhập không hợp lệ: Thông báo và trở về chọn chức năng</w:t>
+      </w:r>
+    </w:p>
+    <w:p>
+      <w:pPr>
+        <w:ind w:left="720"/>
+      </w:pPr>
+      <w:r>
+        <w:t>4.12.3 Các yêu cầu đặc biệt:</w:t>
+      </w:r>
+    </w:p>
+    <w:p>
+      <w:pPr>
+        <w:ind w:left="720"/>
+      </w:pPr>
+      <w:r>
+        <w:t>- Phải đăng nhập thành công với quyền quản lý hệ thống.</w:t>
+      </w:r>
+    </w:p>
+    <w:p>
+      <w:pPr>
+        <w:ind w:left="720"/>
+      </w:pPr>
+    </w:p>
+    <w:p>
+      <w:pPr>
+        <w:ind w:left="720"/>
+      </w:pPr>
+      <w:r>
+        <w:t>4.12.4 Trạng thái hệ thống khi bắt đầu thực hiện Use-case</w:t>
+      </w:r>
+    </w:p>
+    <w:p>
+      <w:pPr>
+        <w:ind w:left="720"/>
+      </w:pPr>
+      <w:r>
+        <w:t>- Truy cập vào chức năng quản lý sản phẩm.</w:t>
+      </w:r>
+    </w:p>
+    <w:p>
+      <w:pPr>
+        <w:ind w:left="720"/>
+      </w:pPr>
+    </w:p>
+    <w:p>
+      <w:pPr>
+        <w:ind w:left="720"/>
+      </w:pPr>
+      <w:r>
+        <w:t>4.12.5 Trạng thái hệ thống sau khi thực hiện Use-case</w:t>
+      </w:r>
+    </w:p>
+    <w:p>
+      <w:pPr>
+        <w:ind w:left="720"/>
+      </w:pPr>
+      <w:r>
+        <w:t>- Thông tin được cập nhật xuống cơ sở dữ liệu.</w:t>
+      </w:r>
+    </w:p>
+    <w:p>
+      <w:pPr>
+        <w:ind w:left="720"/>
+      </w:pPr>
+      <w:r>
+        <w:t>- Nếu thất bại: hiển thị thông báo không thành công cho người dùng.</w:t>
+      </w:r>
+    </w:p>
+    <w:p>
+      <w:pPr>
+        <w:ind w:left="720"/>
+      </w:pPr>
+    </w:p>
+    <w:p>
+      <w:pPr>
+        <w:ind w:left="720"/>
+      </w:pPr>
+      <w:r>
+        <w:t>4.12.6 Điểm mở rộng</w:t>
+      </w:r>
+    </w:p>
+    <w:p>
+      <w:pPr>
+        <w:ind w:firstLine="720"/>
+      </w:pPr>
+      <w:r>
+        <w:t>- Không có</w:t>
+      </w:r>
+    </w:p>
     <w:p/>
     <w:p>
       <w:pPr>
@@ -4660,7 +5639,6 @@
         <w:ind w:firstLine="720"/>
       </w:pPr>
       <w:r>
-        <w:lastRenderedPageBreak/>
         <w:t xml:space="preserve">- Quản </w:t>
       </w:r>
       <w:r>
@@ -4687,6 +5665,7 @@
           <w:noProof/>
           <w:lang w:eastAsia="en-US"/>
         </w:rPr>
+        <w:lastRenderedPageBreak/>
         <w:drawing>
           <wp:inline distT="0" distB="0" distL="0" distR="0">
             <wp:extent cx="4410075" cy="6748041"/>
@@ -4705,7 +5684,7 @@
                     </pic:cNvPicPr>
                   </pic:nvPicPr>
                   <pic:blipFill>
-                    <a:blip r:embed="rId22" cstate="print">
+                    <a:blip r:embed="rId25" cstate="print">
                       <a:extLst>
                         <a:ext uri="{28A0092B-C50C-407E-A947-70E740481C1C}">
                           <a14:useLocalDpi xmlns:a14="http://schemas.microsoft.com/office/drawing/2010/main" val="0"/>
@@ -4783,21 +5762,172 @@
     </w:p>
     <w:p>
       <w:r>
+        <w:tab/>
+      </w:r>
+      <w:r>
+        <w:tab/>
+        <w:t>- (3) Người dùng tùy chọn chức năng trên thông tin khách hàng:</w:t>
+      </w:r>
+    </w:p>
+    <w:p>
+      <w:r>
+        <w:tab/>
+      </w:r>
+      <w:r>
+        <w:tab/>
+        <w:t>- (4) Chọn tra cứu thông tin giao hàng:</w:t>
+      </w:r>
+    </w:p>
+    <w:p>
+      <w:pPr>
+        <w:ind w:left="2160"/>
+      </w:pPr>
+      <w:r>
+        <w:t>+ (4.1) Hệ thống tìm kiếm thông tin giao hàng của khách hàng được chọn.</w:t>
+      </w:r>
+    </w:p>
+    <w:p>
+      <w:pPr>
+        <w:ind w:left="2160"/>
+      </w:pPr>
+      <w:r>
         <w:lastRenderedPageBreak/>
-        <w:tab/>
-      </w:r>
-      <w:r>
-        <w:tab/>
-        <w:t>- (3) Người dùng tùy chọn chức năng trên thông tin khách hàng:</w:t>
-      </w:r>
-    </w:p>
-    <w:p>
-      <w:r>
-        <w:tab/>
-      </w:r>
-      <w:r>
-        <w:tab/>
-        <w:t>- (4) Chọn tra cứu thông tin giao hàng:</w:t>
+        <w:t xml:space="preserve">+ (4.2) </w:t>
+      </w:r>
+      <w:r>
+        <w:t>Hệ thống h</w:t>
+      </w:r>
+      <w:r>
+        <w:t>iển thị kết quả tìm kiếm.</w:t>
+      </w:r>
+    </w:p>
+    <w:p>
+      <w:r>
+        <w:tab/>
+      </w:r>
+      <w:r>
+        <w:tab/>
+        <w:t>- (5) Chọn xóa khách hàng:</w:t>
+      </w:r>
+    </w:p>
+    <w:p>
+      <w:r>
+        <w:tab/>
+      </w:r>
+      <w:r>
+        <w:tab/>
+      </w:r>
+      <w:r>
+        <w:tab/>
+        <w:t xml:space="preserve">+ (5.1) </w:t>
+      </w:r>
+      <w:r>
+        <w:t>Người dùng x</w:t>
+      </w:r>
+      <w:r>
+        <w:t>ác nhận xóa khách hàng.</w:t>
+      </w:r>
+    </w:p>
+    <w:p>
+      <w:r>
+        <w:tab/>
+      </w:r>
+      <w:r>
+        <w:tab/>
+      </w:r>
+      <w:r>
+        <w:tab/>
+        <w:t xml:space="preserve">+ (5.2) </w:t>
+      </w:r>
+      <w:r>
+        <w:t>Hệ thống t</w:t>
+      </w:r>
+      <w:r>
+        <w:t>hưc hiện xóa khách hàng khỏi cơ sở dữ liệu.</w:t>
+      </w:r>
+    </w:p>
+    <w:p>
+      <w:r>
+        <w:tab/>
+      </w:r>
+      <w:r>
+        <w:tab/>
+        <w:t>- (6) Chọn cập nhật thông tin:</w:t>
+      </w:r>
+    </w:p>
+    <w:p>
+      <w:r>
+        <w:tab/>
+      </w:r>
+      <w:r>
+        <w:tab/>
+      </w:r>
+      <w:r>
+        <w:tab/>
+        <w:t xml:space="preserve">+ (6.1) Hệ thống hiển thị thông tin </w:t>
+      </w:r>
+      <w:r>
+        <w:t>khách hàng.</w:t>
+      </w:r>
+    </w:p>
+    <w:p>
+      <w:r>
+        <w:tab/>
+      </w:r>
+      <w:r>
+        <w:tab/>
+      </w:r>
+      <w:r>
+        <w:tab/>
+        <w:t>+ (6.2) Người dùng nhập thông tin cần thiết.</w:t>
+      </w:r>
+    </w:p>
+    <w:p>
+      <w:r>
+        <w:tab/>
+      </w:r>
+      <w:r>
+        <w:tab/>
+      </w:r>
+      <w:r>
+        <w:tab/>
+        <w:t xml:space="preserve">+ (6.3) </w:t>
+      </w:r>
+      <w:r>
+        <w:t>Hệ thống k</w:t>
+      </w:r>
+      <w:r>
+        <w:t>iểm tra trường bắt buộc</w:t>
+      </w:r>
+      <w:r>
+        <w:t xml:space="preserve"> (Tên khách hàng)</w:t>
+      </w:r>
+      <w:r>
+        <w:t>.</w:t>
+      </w:r>
+    </w:p>
+    <w:p>
+      <w:r>
+        <w:tab/>
+      </w:r>
+      <w:r>
+        <w:tab/>
+      </w:r>
+      <w:r>
+        <w:tab/>
+        <w:t xml:space="preserve">+ (6.4) </w:t>
+      </w:r>
+      <w:r>
+        <w:t>Hệ thống k</w:t>
+      </w:r>
+      <w:r>
+        <w:t>iểm tra thông tin</w:t>
+      </w:r>
+      <w:r>
+        <w:t xml:space="preserve"> (Kiểm tra tồn tại của khách hàng)</w:t>
+      </w:r>
+      <w:r>
+        <w:t>.</w:t>
       </w:r>
     </w:p>
     <w:p>
@@ -4805,176 +5935,10 @@
         <w:ind w:left="2160"/>
       </w:pPr>
       <w:r>
-        <w:t>+ (4.1) Hệ thống tìm kiếm thông tin giao hàng của khách hàng được chọn.</w:t>
-      </w:r>
-    </w:p>
-    <w:p>
-      <w:pPr>
-        <w:ind w:left="2160"/>
-      </w:pPr>
-      <w:r>
-        <w:t xml:space="preserve">+ (4.2) </w:t>
-      </w:r>
-      <w:r>
-        <w:t>Hệ thống</w:t>
-      </w:r>
-      <w:r>
-        <w:t xml:space="preserve"> h</w:t>
-      </w:r>
-      <w:r>
-        <w:t>iển thị kết quả tìm kiếm.</w:t>
-      </w:r>
-    </w:p>
-    <w:p>
-      <w:r>
-        <w:tab/>
-      </w:r>
-      <w:r>
-        <w:tab/>
-        <w:t>- (5) Chọn xóa khách hàng:</w:t>
-      </w:r>
-    </w:p>
-    <w:p>
-      <w:r>
-        <w:tab/>
-      </w:r>
-      <w:r>
-        <w:tab/>
-      </w:r>
-      <w:r>
-        <w:tab/>
-        <w:t xml:space="preserve">+ (5.1) </w:t>
-      </w:r>
-      <w:r>
-        <w:t>Người dùng x</w:t>
-      </w:r>
-      <w:r>
-        <w:t>ác nhận xóa khách hàng.</w:t>
-      </w:r>
-    </w:p>
-    <w:p>
-      <w:r>
-        <w:tab/>
-      </w:r>
-      <w:r>
-        <w:tab/>
-      </w:r>
-      <w:r>
-        <w:tab/>
-        <w:t xml:space="preserve">+ (5.2) </w:t>
-      </w:r>
-      <w:r>
-        <w:t>Hệ thống</w:t>
-      </w:r>
-      <w:r>
-        <w:t xml:space="preserve"> t</w:t>
-      </w:r>
-      <w:r>
-        <w:t>hưc hiện xóa khách hàng khỏi cơ sở dữ liệu.</w:t>
-      </w:r>
-    </w:p>
-    <w:p>
-      <w:r>
-        <w:tab/>
-      </w:r>
-      <w:r>
-        <w:tab/>
-        <w:t>- (6) Chọn cập nhật thông tin:</w:t>
-      </w:r>
-    </w:p>
-    <w:p>
-      <w:r>
-        <w:tab/>
-      </w:r>
-      <w:r>
-        <w:tab/>
-      </w:r>
-      <w:r>
-        <w:tab/>
-        <w:t xml:space="preserve">+ (6.1) Hệ thống hiển thị thông tin </w:t>
-      </w:r>
-      <w:r>
-        <w:t>khách hàng.</w:t>
-      </w:r>
-    </w:p>
-    <w:p>
-      <w:r>
-        <w:tab/>
-      </w:r>
-      <w:r>
-        <w:tab/>
-      </w:r>
-      <w:r>
-        <w:tab/>
-        <w:t>+ (6.2) Người dùng nhập thông tin cần thiết.</w:t>
-      </w:r>
-    </w:p>
-    <w:p>
-      <w:r>
-        <w:tab/>
-      </w:r>
-      <w:r>
-        <w:tab/>
-      </w:r>
-      <w:r>
-        <w:tab/>
-        <w:t xml:space="preserve">+ (6.3) </w:t>
-      </w:r>
-      <w:r>
-        <w:t>Hệ thống</w:t>
-      </w:r>
-      <w:r>
-        <w:t xml:space="preserve"> k</w:t>
-      </w:r>
-      <w:r>
-        <w:t>iểm tra trường bắt buộc</w:t>
-      </w:r>
-      <w:r>
-        <w:t xml:space="preserve"> (Tên khách hàng)</w:t>
-      </w:r>
-      <w:r>
-        <w:t>.</w:t>
-      </w:r>
-    </w:p>
-    <w:p>
-      <w:r>
-        <w:tab/>
-      </w:r>
-      <w:r>
-        <w:tab/>
-      </w:r>
-      <w:r>
-        <w:tab/>
-        <w:t xml:space="preserve">+ (6.4) </w:t>
-      </w:r>
-      <w:r>
-        <w:t>Hệ thống</w:t>
-      </w:r>
-      <w:r>
-        <w:t xml:space="preserve"> k</w:t>
-      </w:r>
-      <w:r>
-        <w:t>iểm tra thông tin</w:t>
-      </w:r>
-      <w:r>
-        <w:t xml:space="preserve"> (Kiểm tra tồn tại của khách hàng)</w:t>
-      </w:r>
-      <w:r>
-        <w:t>.</w:t>
-      </w:r>
-    </w:p>
-    <w:p>
-      <w:pPr>
-        <w:ind w:left="2160"/>
-      </w:pPr>
-      <w:r>
         <w:t xml:space="preserve">+ (6.5) </w:t>
       </w:r>
       <w:r>
-        <w:t xml:space="preserve">Hệ thống </w:t>
-      </w:r>
-      <w:r>
-        <w:t>l</w:t>
+        <w:t>Hệ thống l</w:t>
       </w:r>
       <w:r>
         <w:t>ưu thay đổ</w:t>
@@ -5191,7 +6155,7 @@
                     </pic:cNvPicPr>
                   </pic:nvPicPr>
                   <pic:blipFill>
-                    <a:blip r:embed="rId23">
+                    <a:blip r:embed="rId26">
                       <a:extLst>
                         <a:ext uri="{28A0092B-C50C-407E-A947-70E740481C1C}">
                           <a14:useLocalDpi xmlns:a14="http://schemas.microsoft.com/office/drawing/2010/main" val="0"/>
@@ -5555,7 +6519,407 @@
         <w:t>Quản lý khuyến mãi</w:t>
       </w:r>
     </w:p>
-    <w:p/>
+    <w:p>
+      <w:pPr>
+        <w:ind w:left="720"/>
+      </w:pPr>
+      <w:r>
+        <w:t>4.15.1 Tóm tắt:</w:t>
+      </w:r>
+    </w:p>
+    <w:p>
+      <w:pPr>
+        <w:ind w:left="720"/>
+      </w:pPr>
+      <w:r>
+        <w:tab/>
+        <w:t>- Người sử dụng: Quản lý hệ thống</w:t>
+      </w:r>
+    </w:p>
+    <w:p>
+      <w:pPr>
+        <w:ind w:left="720"/>
+      </w:pPr>
+      <w:r>
+        <w:tab/>
+        <w:t>- Quản lý khuyến mãi bao gồm: thêm, xóa, sửa, tra cứu</w:t>
+      </w:r>
+    </w:p>
+    <w:p>
+      <w:pPr>
+        <w:ind w:left="720"/>
+      </w:pPr>
+      <w:r>
+        <w:tab/>
+        <w:t>4.15.2 Dòng sự kiện</w:t>
+      </w:r>
+    </w:p>
+    <w:p>
+      <w:pPr>
+        <w:ind w:left="720"/>
+      </w:pPr>
+      <w:r>
+        <w:rPr>
+          <w:noProof/>
+        </w:rPr>
+        <w:lastRenderedPageBreak/>
+        <w:drawing>
+          <wp:inline distT="0" distB="0" distL="0" distR="0" wp14:anchorId="7A6EA810" wp14:editId="02325CDC">
+            <wp:extent cx="5490210" cy="3549015"/>
+            <wp:effectExtent l="0" t="0" r="0" b="0"/>
+            <wp:docPr id="20" name="Picture 20"/>
+            <wp:cNvGraphicFramePr>
+              <a:graphicFrameLocks xmlns:a="http://schemas.openxmlformats.org/drawingml/2006/main" noChangeAspect="1"/>
+            </wp:cNvGraphicFramePr>
+            <a:graphic xmlns:a="http://schemas.openxmlformats.org/drawingml/2006/main">
+              <a:graphicData uri="http://schemas.openxmlformats.org/drawingml/2006/picture">
+                <pic:pic xmlns:pic="http://schemas.openxmlformats.org/drawingml/2006/picture">
+                  <pic:nvPicPr>
+                    <pic:cNvPr id="20" name="QuanLyKhuyenMai.png"/>
+                    <pic:cNvPicPr/>
+                  </pic:nvPicPr>
+                  <pic:blipFill>
+                    <a:blip r:embed="rId27" cstate="print">
+                      <a:extLst>
+                        <a:ext uri="{28A0092B-C50C-407E-A947-70E740481C1C}">
+                          <a14:useLocalDpi xmlns:a14="http://schemas.microsoft.com/office/drawing/2010/main" val="0"/>
+                        </a:ext>
+                      </a:extLst>
+                    </a:blip>
+                    <a:stretch>
+                      <a:fillRect/>
+                    </a:stretch>
+                  </pic:blipFill>
+                  <pic:spPr>
+                    <a:xfrm>
+                      <a:off x="0" y="0"/>
+                      <a:ext cx="5490210" cy="3549015"/>
+                    </a:xfrm>
+                    <a:prstGeom prst="rect">
+                      <a:avLst/>
+                    </a:prstGeom>
+                  </pic:spPr>
+                </pic:pic>
+              </a:graphicData>
+            </a:graphic>
+          </wp:inline>
+        </w:drawing>
+      </w:r>
+    </w:p>
+    <w:p>
+      <w:pPr>
+        <w:ind w:left="720"/>
+      </w:pPr>
+      <w:r>
+        <w:tab/>
+        <w:t>4.15.2.1 Dòng sự kiện chính</w:t>
+      </w:r>
+    </w:p>
+    <w:p>
+      <w:pPr>
+        <w:ind w:left="720"/>
+      </w:pPr>
+      <w:r>
+        <w:tab/>
+        <w:t>(1) Shop manager sẽ chọn năng</w:t>
+      </w:r>
+    </w:p>
+    <w:p>
+      <w:pPr>
+        <w:ind w:left="720"/>
+      </w:pPr>
+      <w:r>
+        <w:tab/>
+        <w:t>(2) Thêm khuyến mãi:</w:t>
+      </w:r>
+    </w:p>
+    <w:p>
+      <w:pPr>
+        <w:ind w:left="720"/>
+      </w:pPr>
+      <w:r>
+        <w:tab/>
+      </w:r>
+      <w:r>
+        <w:tab/>
+        <w:t xml:space="preserve">2.1 </w:t>
+      </w:r>
+      <w:r>
+        <w:t>Hệ thống t</w:t>
+      </w:r>
+      <w:r>
+        <w:t>ìm sản phẩm</w:t>
+      </w:r>
+    </w:p>
+    <w:p>
+      <w:pPr>
+        <w:ind w:left="720"/>
+      </w:pPr>
+      <w:r>
+        <w:t xml:space="preserve"> </w:t>
+      </w:r>
+      <w:r>
+        <w:tab/>
+      </w:r>
+      <w:r>
+        <w:tab/>
+        <w:t>2.2 Hệ thống k</w:t>
+      </w:r>
+      <w:r>
+        <w:t>iểm tra thông tin sản phẩm</w:t>
+      </w:r>
+    </w:p>
+    <w:p>
+      <w:pPr>
+        <w:ind w:left="720"/>
+      </w:pPr>
+      <w:r>
+        <w:tab/>
+      </w:r>
+      <w:r>
+        <w:tab/>
+        <w:t>2.3 Hệ thống h</w:t>
+      </w:r>
+      <w:r>
+        <w:t>iển thị khung nhập thông tin khuyến mãi</w:t>
+      </w:r>
+    </w:p>
+    <w:p>
+      <w:pPr>
+        <w:ind w:left="720"/>
+      </w:pPr>
+      <w:r>
+        <w:tab/>
+      </w:r>
+      <w:r>
+        <w:tab/>
+        <w:t xml:space="preserve">2.4 </w:t>
+      </w:r>
+      <w:r>
+        <w:t>Người dùng n</w:t>
+      </w:r>
+      <w:r>
+        <w:t xml:space="preserve">hập thông tin </w:t>
+      </w:r>
+    </w:p>
+    <w:p>
+      <w:pPr>
+        <w:ind w:left="720"/>
+      </w:pPr>
+      <w:r>
+        <w:tab/>
+      </w:r>
+      <w:r>
+        <w:tab/>
+        <w:t>2.5 Hệ thống k</w:t>
+      </w:r>
+      <w:r>
+        <w:t>iểm tra thông tin</w:t>
+      </w:r>
+    </w:p>
+    <w:p>
+      <w:pPr>
+        <w:ind w:left="720"/>
+      </w:pPr>
+      <w:r>
+        <w:tab/>
+      </w:r>
+      <w:r>
+        <w:tab/>
+        <w:t>2.6 Hệ thống t</w:t>
+      </w:r>
+      <w:r>
+        <w:t>iến hành lưu thông tin khuyến mãi xuống CSDL</w:t>
+      </w:r>
+    </w:p>
+    <w:p>
+      <w:pPr>
+        <w:ind w:left="720"/>
+      </w:pPr>
+      <w:r>
+        <w:tab/>
+      </w:r>
+      <w:r>
+        <w:tab/>
+        <w:t>2.7 Hệ thống x</w:t>
+      </w:r>
+      <w:r>
+        <w:t>ác nhận thành công</w:t>
+      </w:r>
+    </w:p>
+    <w:p>
+      <w:pPr>
+        <w:ind w:left="720"/>
+      </w:pPr>
+      <w:r>
+        <w:tab/>
+        <w:t>(3) Sửa thông tin khuyến mãi (tương tự (2))</w:t>
+      </w:r>
+    </w:p>
+    <w:p>
+      <w:pPr>
+        <w:ind w:left="720"/>
+      </w:pPr>
+      <w:r>
+        <w:tab/>
+        <w:t>(4) Tra cứu thông tin khuyến mãi</w:t>
+      </w:r>
+    </w:p>
+    <w:p>
+      <w:pPr>
+        <w:ind w:left="720"/>
+      </w:pPr>
+      <w:r>
+        <w:tab/>
+      </w:r>
+      <w:r>
+        <w:tab/>
+        <w:t>4.1 Người dùng n</w:t>
+      </w:r>
+      <w:r>
+        <w:t>hập thông tin sản phẩm</w:t>
+      </w:r>
+    </w:p>
+    <w:p>
+      <w:pPr>
+        <w:ind w:left="720"/>
+      </w:pPr>
+      <w:r>
+        <w:tab/>
+      </w:r>
+      <w:r>
+        <w:tab/>
+        <w:t>4.2 Hệ thống k</w:t>
+      </w:r>
+      <w:r>
+        <w:t>iểm tra thông tin sản phẩm</w:t>
+      </w:r>
+    </w:p>
+    <w:p>
+      <w:pPr>
+        <w:ind w:left="720"/>
+      </w:pPr>
+      <w:r>
+        <w:tab/>
+      </w:r>
+      <w:r>
+        <w:tab/>
+        <w:t>4.</w:t>
+      </w:r>
+      <w:r>
+        <w:t>3 Hệ thống h</w:t>
+      </w:r>
+      <w:r>
+        <w:t>iển thị thông tin sản phẩm</w:t>
+      </w:r>
+    </w:p>
+    <w:p>
+      <w:pPr>
+        <w:ind w:left="720"/>
+      </w:pPr>
+      <w:r>
+        <w:tab/>
+        <w:t>4.15.2.2 Dòng sự kiện khác:</w:t>
+      </w:r>
+    </w:p>
+    <w:p>
+      <w:pPr>
+        <w:ind w:left="720"/>
+      </w:pPr>
+      <w:r>
+        <w:tab/>
+      </w:r>
+      <w:r>
+        <w:tab/>
+        <w:t>(1) Hệ thống t</w:t>
+      </w:r>
+      <w:r>
+        <w:t>hông báo không tìm thấy</w:t>
+      </w:r>
+    </w:p>
+    <w:p>
+      <w:pPr>
+        <w:ind w:left="720"/>
+      </w:pPr>
+      <w:r>
+        <w:t>4.15.3 Các yêu cầu đặc biệt:</w:t>
+      </w:r>
+    </w:p>
+    <w:p>
+      <w:pPr>
+        <w:ind w:left="720"/>
+      </w:pPr>
+      <w:r>
+        <w:t>- Phải đăng nhập thành công với quyền quản lý hệ thống</w:t>
+      </w:r>
+    </w:p>
+    <w:p>
+      <w:pPr>
+        <w:ind w:left="720"/>
+      </w:pPr>
+    </w:p>
+    <w:p>
+      <w:pPr>
+        <w:ind w:left="720"/>
+      </w:pPr>
+      <w:r>
+        <w:t>4.15.4 Trạng thái hệ thống khi bắt đầu thực hiện Use-case:</w:t>
+      </w:r>
+    </w:p>
+    <w:p>
+      <w:pPr>
+        <w:ind w:left="720"/>
+      </w:pPr>
+      <w:r>
+        <w:t>- Truy cập vào chức năng quản lý khuyến mãi</w:t>
+      </w:r>
+    </w:p>
+    <w:p>
+      <w:pPr>
+        <w:ind w:left="720"/>
+      </w:pPr>
+    </w:p>
+    <w:p>
+      <w:pPr>
+        <w:ind w:left="720"/>
+      </w:pPr>
+      <w:r>
+        <w:t>4.15.5 Trạng thái hệ thống sau khi thực hiện Use-case:</w:t>
+      </w:r>
+    </w:p>
+    <w:p>
+      <w:pPr>
+        <w:ind w:left="720"/>
+      </w:pPr>
+      <w:r>
+        <w:lastRenderedPageBreak/>
+        <w:t>- Thông tin được cập nhật xuống CSDL</w:t>
+      </w:r>
+    </w:p>
+    <w:p>
+      <w:pPr>
+        <w:ind w:left="720"/>
+      </w:pPr>
+      <w:r>
+        <w:t>- Nếu thành công hiển thị thông báo cho người dùng</w:t>
+      </w:r>
+    </w:p>
+    <w:p>
+      <w:pPr>
+        <w:ind w:left="720"/>
+      </w:pPr>
+      <w:r>
+        <w:t>4.15.6 Điểm mở rộng</w:t>
+      </w:r>
+    </w:p>
+    <w:p>
+      <w:pPr>
+        <w:ind w:left="720"/>
+      </w:pPr>
+      <w:r>
+        <w:t>-Không có.</w:t>
+      </w:r>
+    </w:p>
     <w:p>
       <w:pPr>
         <w:pStyle w:val="u3"/>
@@ -5599,7 +6963,6 @@
           <w:noProof/>
           <w:lang w:eastAsia="en-US"/>
         </w:rPr>
-        <w:lastRenderedPageBreak/>
         <w:drawing>
           <wp:inline distT="0" distB="0" distL="0" distR="0">
             <wp:extent cx="5486400" cy="4343400"/>
@@ -5618,7 +6981,7 @@
                     </pic:cNvPicPr>
                   </pic:nvPicPr>
                   <pic:blipFill>
-                    <a:blip r:embed="rId24">
+                    <a:blip r:embed="rId28">
                       <a:extLst>
                         <a:ext uri="{28A0092B-C50C-407E-A947-70E740481C1C}">
                           <a14:useLocalDpi xmlns:a14="http://schemas.microsoft.com/office/drawing/2010/main" val="0"/>
@@ -5760,6 +7123,7 @@
     <w:p/>
     <w:p>
       <w:r>
+        <w:lastRenderedPageBreak/>
         <w:tab/>
         <w:t>4.16.3 Các yêu cầu đặc biệt</w:t>
       </w:r>
@@ -5820,7 +7184,6 @@
     </w:p>
     <w:p>
       <w:r>
-        <w:lastRenderedPageBreak/>
         <w:tab/>
         <w:t>- Không có.</w:t>
       </w:r>
@@ -5883,7 +7246,7 @@
         <w:lastRenderedPageBreak/>
         <w:pict>
           <v:shape id="_x0000_i1031" type="#_x0000_t75" style="width:473.25pt;height:9in">
-            <v:imagedata r:id="rId25" o:title="Quản lý Size"/>
+            <v:imagedata r:id="rId29" o:title="Quản lý Size"/>
           </v:shape>
         </w:pict>
       </w:r>
@@ -5923,10 +7286,7 @@
         <w:t xml:space="preserve">+ (2.1) </w:t>
       </w:r>
       <w:r>
-        <w:t xml:space="preserve">Hệ thống </w:t>
-      </w:r>
-      <w:r>
-        <w:t>h</w:t>
+        <w:t>Hệ thống h</w:t>
       </w:r>
       <w:r>
         <w:t>iển thị kết quả tìm kiếm.</w:t>
@@ -5968,13 +7328,7 @@
       </w:r>
       <w:r>
         <w:tab/>
-        <w:t xml:space="preserve">+ (3.2) </w:t>
-      </w:r>
-      <w:r>
-        <w:t xml:space="preserve">Hệ thống </w:t>
-      </w:r>
-      <w:r>
-        <w:t>t</w:t>
+        <w:t>+ (3.2) Hệ thống t</w:t>
       </w:r>
       <w:r>
         <w:t>hưc hiện xóa size khỏi cơ sở dữ liệu.</w:t>
@@ -6025,10 +7379,7 @@
         <w:t xml:space="preserve">+ (4.3) </w:t>
       </w:r>
       <w:r>
-        <w:t xml:space="preserve">Hệ thống </w:t>
-      </w:r>
-      <w:r>
-        <w:t>k</w:t>
+        <w:t>Hệ thống k</w:t>
       </w:r>
       <w:r>
         <w:t>iểm tra trường bắt buộc.</w:t>
@@ -6043,13 +7394,7 @@
       </w:r>
       <w:r>
         <w:tab/>
-        <w:t xml:space="preserve">+ (4.4) </w:t>
-      </w:r>
-      <w:r>
-        <w:t xml:space="preserve">Hệ thống </w:t>
-      </w:r>
-      <w:r>
-        <w:t>k</w:t>
+        <w:t>+ (4.4) Hệ thống k</w:t>
       </w:r>
       <w:r>
         <w:t>iểm tra thông tin.</w:t>
@@ -6060,13 +7405,7 @@
         <w:ind w:left="2160"/>
       </w:pPr>
       <w:r>
-        <w:t xml:space="preserve">+ (4.5) </w:t>
-      </w:r>
-      <w:r>
-        <w:t xml:space="preserve">Hệ thống </w:t>
-      </w:r>
-      <w:r>
-        <w:t>l</w:t>
+        <w:t>+ (4.5) Hệ thống l</w:t>
       </w:r>
       <w:r>
         <w:t>ưu thông tin size mới hoặc cập nhậ</w:t>
@@ -6084,13 +7423,7 @@
       </w:r>
       <w:r>
         <w:tab/>
-        <w:t xml:space="preserve">+ (4.6) </w:t>
-      </w:r>
-      <w:r>
-        <w:t xml:space="preserve">Hệ thống </w:t>
-      </w:r>
-      <w:r>
-        <w:t>h</w:t>
+        <w:t>+ (4.6) Hệ thống h</w:t>
       </w:r>
       <w:r>
         <w:t>iển thị danh sách size.</w:t>
@@ -6114,13 +7447,7 @@
         <w:t>- (1) Lỗi khi tìm kiế</w:t>
       </w:r>
       <w:r>
-        <w:t xml:space="preserve">m thông tin: </w:t>
-      </w:r>
-      <w:r>
-        <w:t xml:space="preserve">Hệ thống </w:t>
-      </w:r>
-      <w:r>
-        <w:t>t</w:t>
+        <w:t>m thông tin: Hệ thống t</w:t>
       </w:r>
       <w:r>
         <w:t>hông báo lỗi.</w:t>
@@ -6135,13 +7462,7 @@
         <w:t>- (2) Không đồ</w:t>
       </w:r>
       <w:r>
-        <w:t xml:space="preserve">ng ý xóa size: </w:t>
-      </w:r>
-      <w:r>
-        <w:t xml:space="preserve">Hệ thống </w:t>
-      </w:r>
-      <w:r>
-        <w:t>t</w:t>
+        <w:t>ng ý xóa size: Hệ thống t</w:t>
       </w:r>
       <w:r>
         <w:t>rở về chọn chức năng.</w:t>
@@ -6155,13 +7476,7 @@
         <w:t>- (3) Thông tin nhập không hợp lệ</w:t>
       </w:r>
       <w:r>
-        <w:t xml:space="preserve">: </w:t>
-      </w:r>
-      <w:r>
-        <w:t xml:space="preserve">Hệ thống </w:t>
-      </w:r>
-      <w:r>
-        <w:t>t</w:t>
+        <w:t>: Hệ thống t</w:t>
       </w:r>
       <w:r>
         <w:t>hông báo và trở về chọn chức năng.</w:t>
@@ -6311,7 +7626,7 @@
         <w:lastRenderedPageBreak/>
         <w:pict>
           <v:shape id="_x0000_i1032" type="#_x0000_t75" style="width:477pt;height:9in">
-            <v:imagedata r:id="rId26" o:title="Quản lý Color"/>
+            <v:imagedata r:id="rId30" o:title="Quản lý Color"/>
           </v:shape>
         </w:pict>
       </w:r>
@@ -6348,13 +7663,7 @@
         <w:ind w:left="2160"/>
       </w:pPr>
       <w:r>
-        <w:t xml:space="preserve">+ (2.1) </w:t>
-      </w:r>
-      <w:r>
-        <w:t xml:space="preserve">Hệ thống </w:t>
-      </w:r>
-      <w:r>
-        <w:t>h</w:t>
+        <w:t>+ (2.1) Hệ thống h</w:t>
       </w:r>
       <w:r>
         <w:t>iển thị kết quả tìm kiếm.</w:t>
@@ -6396,13 +7705,7 @@
       </w:r>
       <w:r>
         <w:tab/>
-        <w:t xml:space="preserve">+ (3.2) </w:t>
-      </w:r>
-      <w:r>
-        <w:t xml:space="preserve">Hệ thống </w:t>
-      </w:r>
-      <w:r>
-        <w:t>t</w:t>
+        <w:t>+ (3.2) Hệ thống t</w:t>
       </w:r>
       <w:r>
         <w:t>hưc hiệ</w:t>
@@ -6456,13 +7759,7 @@
       </w:r>
       <w:r>
         <w:tab/>
-        <w:t xml:space="preserve">+ (4.3) </w:t>
-      </w:r>
-      <w:r>
-        <w:t xml:space="preserve">Hệ thống </w:t>
-      </w:r>
-      <w:r>
-        <w:t>k</w:t>
+        <w:t>+ (4.3) Hệ thống k</w:t>
       </w:r>
       <w:r>
         <w:t>iểm tra trường bắt buộc.</w:t>
@@ -6477,13 +7774,7 @@
       </w:r>
       <w:r>
         <w:tab/>
-        <w:t xml:space="preserve">+ (4.4) </w:t>
-      </w:r>
-      <w:r>
-        <w:t xml:space="preserve">Hệ thống </w:t>
-      </w:r>
-      <w:r>
-        <w:t>k</w:t>
+        <w:t>+ (4.4) Hệ thống k</w:t>
       </w:r>
       <w:r>
         <w:t>iểm tra thông tin.</w:t>
@@ -6494,13 +7785,7 @@
         <w:ind w:left="2160"/>
       </w:pPr>
       <w:r>
-        <w:t xml:space="preserve">+ (4.5) </w:t>
-      </w:r>
-      <w:r>
-        <w:t xml:space="preserve">Hệ thống </w:t>
-      </w:r>
-      <w:r>
-        <w:t>l</w:t>
+        <w:t>+ (4.5) Hệ thống l</w:t>
       </w:r>
       <w:r>
         <w:t>ưu thông tin màu sắc</w:t>
@@ -6527,13 +7812,7 @@
       </w:r>
       <w:r>
         <w:tab/>
-        <w:t xml:space="preserve">+ (4.6) </w:t>
-      </w:r>
-      <w:r>
-        <w:t xml:space="preserve">Hệ thống </w:t>
-      </w:r>
-      <w:r>
-        <w:t>h</w:t>
+        <w:t>+ (4.6) Hệ thống h</w:t>
       </w:r>
       <w:r>
         <w:t>iển thị danh sách màu sắc.</w:t>
@@ -6557,13 +7836,7 @@
         <w:t>- (1) Lỗi khi tìm kiế</w:t>
       </w:r>
       <w:r>
-        <w:t xml:space="preserve">m thông tin: </w:t>
-      </w:r>
-      <w:r>
-        <w:t xml:space="preserve">Hệ thống </w:t>
-      </w:r>
-      <w:r>
-        <w:t>t</w:t>
+        <w:t>m thông tin: Hệ thống t</w:t>
       </w:r>
       <w:r>
         <w:t>hông báo lỗi.</w:t>
@@ -6581,13 +7854,7 @@
         <w:t>ng ý xóa màu sắc</w:t>
       </w:r>
       <w:r>
-        <w:t xml:space="preserve">: </w:t>
-      </w:r>
-      <w:r>
-        <w:t xml:space="preserve">Hệ thống </w:t>
-      </w:r>
-      <w:r>
-        <w:t>t</w:t>
+        <w:t>: Hệ thống t</w:t>
       </w:r>
       <w:r>
         <w:t>rở về chọn chức năng.</w:t>
@@ -6601,13 +7868,7 @@
         <w:t>- (3) Thông tin nhập không hợp lệ</w:t>
       </w:r>
       <w:r>
-        <w:t xml:space="preserve">: </w:t>
-      </w:r>
-      <w:r>
-        <w:t xml:space="preserve">Hệ thống </w:t>
-      </w:r>
-      <w:r>
-        <w:t>t</w:t>
+        <w:t>: Hệ thống t</w:t>
       </w:r>
       <w:r>
         <w:t>hông báo và trở về chọn chức năng.</w:t>
@@ -6767,7 +8028,7 @@
         <w:lastRenderedPageBreak/>
         <w:pict>
           <v:shape id="_x0000_i1033" type="#_x0000_t75" style="width:500.25pt;height:9in">
-            <v:imagedata r:id="rId27" o:title="Quản lý địa chỉ"/>
+            <v:imagedata r:id="rId31" o:title="Quản lý địa chỉ"/>
           </v:shape>
         </w:pict>
       </w:r>
@@ -6807,10 +8068,7 @@
         <w:t xml:space="preserve">+ (2.1) </w:t>
       </w:r>
       <w:r>
-        <w:t xml:space="preserve">Hệ thống </w:t>
-      </w:r>
-      <w:r>
-        <w:t>h</w:t>
+        <w:t>Hệ thống h</w:t>
       </w:r>
       <w:r>
         <w:t>iển thị kết quả tìm kiếm.</w:t>
@@ -6852,13 +8110,7 @@
       </w:r>
       <w:r>
         <w:tab/>
-        <w:t xml:space="preserve">+ (3.2) </w:t>
-      </w:r>
-      <w:r>
-        <w:t xml:space="preserve">Hệ thống </w:t>
-      </w:r>
-      <w:r>
-        <w:t>t</w:t>
+        <w:t>+ (3.2) Hệ thống t</w:t>
       </w:r>
       <w:r>
         <w:t>hưc hiện xóa địa chỉ khỏi cơ sở dữ liệu.</w:t>
@@ -6909,10 +8161,7 @@
         <w:t xml:space="preserve">+ (4.3) </w:t>
       </w:r>
       <w:r>
-        <w:t xml:space="preserve">Hệ thống </w:t>
-      </w:r>
-      <w:r>
-        <w:t>k</w:t>
+        <w:t>Hệ thống k</w:t>
       </w:r>
       <w:r>
         <w:t>iểm tra trường bắt buộc.</w:t>
@@ -6930,10 +8179,7 @@
         <w:t xml:space="preserve">+ (4.4) </w:t>
       </w:r>
       <w:r>
-        <w:t xml:space="preserve">Hệ thống </w:t>
-      </w:r>
-      <w:r>
-        <w:t>k</w:t>
+        <w:t>Hệ thống k</w:t>
       </w:r>
       <w:r>
         <w:t>iểm tra thông tin.</w:t>
@@ -6951,10 +8197,7 @@
         <w:t xml:space="preserve">+ (4.5) </w:t>
       </w:r>
       <w:r>
-        <w:t xml:space="preserve">Hệ thống </w:t>
-      </w:r>
-      <w:r>
-        <w:t>l</w:t>
+        <w:t>Hệ thống l</w:t>
       </w:r>
       <w:r>
         <w:t>ưu thông tin địa chỉ mới hoặc cập nhập thông tin địa chỉ</w:t>
@@ -6999,13 +8242,7 @@
         <w:t>- (1) Lỗi khi tìm kiế</w:t>
       </w:r>
       <w:r>
-        <w:t xml:space="preserve">m thông tin: </w:t>
-      </w:r>
-      <w:r>
-        <w:t xml:space="preserve">Hệ thống </w:t>
-      </w:r>
-      <w:r>
-        <w:t>t</w:t>
+        <w:t>m thông tin: Hệ thống t</w:t>
       </w:r>
       <w:r>
         <w:t>hông báo lỗi.</w:t>
@@ -7020,13 +8257,7 @@
         <w:t>- (2) Không đồng ý xóa địa chỉ</w:t>
       </w:r>
       <w:r>
-        <w:t xml:space="preserve">: </w:t>
-      </w:r>
-      <w:r>
-        <w:t xml:space="preserve">Hệ thống </w:t>
-      </w:r>
-      <w:r>
-        <w:t>t</w:t>
+        <w:t>: Hệ thống t</w:t>
       </w:r>
       <w:r>
         <w:t>rở về chọn chức năng.</w:t>
@@ -7040,15 +8271,7 @@
         <w:t>- (3) Thông tin nhập không hợp lệ</w:t>
       </w:r>
       <w:r>
-        <w:t xml:space="preserve">: </w:t>
-      </w:r>
-      <w:r>
-        <w:t xml:space="preserve">Hệ thống </w:t>
-      </w:r>
-      <w:bookmarkStart w:id="9" w:name="_GoBack"/>
-      <w:bookmarkEnd w:id="9"/>
-      <w:r>
-        <w:t>t</w:t>
+        <w:t>: Hệ thống t</w:t>
       </w:r>
       <w:r>
         <w:t>hông báo và trở về chọn chức năng.</w:t>
@@ -7218,7 +8441,7 @@
       <w:pPr>
         <w:ind w:left="720"/>
         <w:sectPr>
-          <w:footerReference w:type="default" r:id="rId28"/>
+          <w:footerReference w:type="default" r:id="rId32"/>
           <w:pgSz w:w="12240" w:h="15840"/>
           <w:pgMar w:top="1440" w:right="758" w:bottom="1440" w:left="1276" w:header="720" w:footer="720" w:gutter="0"/>
           <w:cols w:space="720"/>
@@ -7475,6 +8698,7 @@
         <w:docPartUnique/>
       </w:docPartObj>
     </w:sdtPr>
+    <w:sdtEndPr/>
     <w:sdtContent>
       <w:p>
         <w:pPr>
@@ -7495,7 +8719,7 @@
             <w:noProof/>
             <w:lang w:val="vi-VN"/>
           </w:rPr>
-          <w:t>28</w:t>
+          <w:t>8</w:t>
         </w:r>
         <w:r>
           <w:fldChar w:fldCharType="end"/>
@@ -9178,6 +10402,7 @@
     <w:lsdException w:name="HTML Sample" w:semiHidden="1" w:unhideWhenUsed="1"/>
     <w:lsdException w:name="HTML Typewriter" w:semiHidden="1" w:unhideWhenUsed="1"/>
     <w:lsdException w:name="HTML Variable" w:semiHidden="1" w:unhideWhenUsed="1"/>
+    <w:lsdException w:name="Normal Table" w:semiHidden="1" w:unhideWhenUsed="1"/>
     <w:lsdException w:name="annotation subject" w:semiHidden="1" w:unhideWhenUsed="1"/>
     <w:lsdException w:name="No List" w:semiHidden="1" w:unhideWhenUsed="1"/>
     <w:lsdException w:name="Outline List 1" w:semiHidden="1" w:unhideWhenUsed="1"/>
@@ -9221,8 +10446,10 @@
     <w:lsdException w:name="Table Elegant" w:semiHidden="1" w:unhideWhenUsed="1"/>
     <w:lsdException w:name="Table Professional" w:semiHidden="1" w:unhideWhenUsed="1"/>
     <w:lsdException w:name="Table Subtle 1" w:semiHidden="1" w:unhideWhenUsed="1"/>
+    <w:lsdException w:name="Table Subtle 2" w:semiHidden="1" w:unhideWhenUsed="1"/>
     <w:lsdException w:name="Table Web 1" w:semiHidden="1" w:unhideWhenUsed="1"/>
     <w:lsdException w:name="Table Web 2" w:semiHidden="1" w:unhideWhenUsed="1"/>
+    <w:lsdException w:name="Table Web 3" w:semiHidden="1" w:unhideWhenUsed="1"/>
     <w:lsdException w:name="Balloon Text" w:semiHidden="1" w:unhideWhenUsed="1"/>
     <w:lsdException w:name="Table Grid" w:uiPriority="39"/>
     <w:lsdException w:name="Table Theme" w:semiHidden="1" w:unhideWhenUsed="1"/>

</xml_diff>

<commit_message>
merge astah use case of VietAnh
</commit_message>
<xml_diff>
--- a/UML Document/15520515_15520720_15520062_14520033.docx
+++ b/UML Document/15520515_15520720_15520062_14520033.docx
@@ -1328,7 +1328,6 @@
       <w:pPr>
         <w:jc w:val="both"/>
       </w:pPr>
-      <w:bookmarkStart w:id="1" w:name="_GoBack"/>
       <w:r>
         <w:rPr>
           <w:noProof/>
@@ -1382,7 +1381,6 @@
           </wp:inline>
         </w:drawing>
       </w:r>
-      <w:bookmarkEnd w:id="1"/>
     </w:p>
     <w:p>
       <w:pPr>
@@ -1561,6 +1559,184 @@
       <w:pPr>
         <w:jc w:val="both"/>
       </w:pPr>
+      <w:r>
+        <w:rPr>
+          <w:noProof/>
+        </w:rPr>
+        <w:lastRenderedPageBreak/>
+        <w:drawing>
+          <wp:inline distT="0" distB="0" distL="0" distR="0">
+            <wp:extent cx="5010150" cy="3831291"/>
+            <wp:effectExtent l="0" t="0" r="0" b="0"/>
+            <wp:docPr id="3" name="Hình ảnh 3" descr="C:\Users\tinh\AppData\Local\Microsoft\Windows\INetCache\Content.Word\QuanLyKhuyenMai.png"/>
+            <wp:cNvGraphicFramePr>
+              <a:graphicFrameLocks xmlns:a="http://schemas.openxmlformats.org/drawingml/2006/main" noChangeAspect="1"/>
+            </wp:cNvGraphicFramePr>
+            <a:graphic xmlns:a="http://schemas.openxmlformats.org/drawingml/2006/main">
+              <a:graphicData uri="http://schemas.openxmlformats.org/drawingml/2006/picture">
+                <pic:pic xmlns:pic="http://schemas.openxmlformats.org/drawingml/2006/picture">
+                  <pic:nvPicPr>
+                    <pic:cNvPr id="0" name="Picture 10" descr="C:\Users\tinh\AppData\Local\Microsoft\Windows\INetCache\Content.Word\QuanLyKhuyenMai.png"/>
+                    <pic:cNvPicPr>
+                      <a:picLocks noChangeAspect="1" noChangeArrowheads="1"/>
+                    </pic:cNvPicPr>
+                  </pic:nvPicPr>
+                  <pic:blipFill>
+                    <a:blip r:embed="rId18">
+                      <a:extLst>
+                        <a:ext uri="{28A0092B-C50C-407E-A947-70E740481C1C}">
+                          <a14:useLocalDpi xmlns:a14="http://schemas.microsoft.com/office/drawing/2010/main" val="0"/>
+                        </a:ext>
+                      </a:extLst>
+                    </a:blip>
+                    <a:srcRect/>
+                    <a:stretch>
+                      <a:fillRect/>
+                    </a:stretch>
+                  </pic:blipFill>
+                  <pic:spPr bwMode="auto">
+                    <a:xfrm>
+                      <a:off x="0" y="0"/>
+                      <a:ext cx="5014797" cy="3834844"/>
+                    </a:xfrm>
+                    <a:prstGeom prst="rect">
+                      <a:avLst/>
+                    </a:prstGeom>
+                    <a:noFill/>
+                    <a:ln>
+                      <a:noFill/>
+                    </a:ln>
+                  </pic:spPr>
+                </pic:pic>
+              </a:graphicData>
+            </a:graphic>
+          </wp:inline>
+        </w:drawing>
+      </w:r>
+    </w:p>
+    <w:p>
+      <w:pPr>
+        <w:jc w:val="both"/>
+      </w:pPr>
+      <w:r>
+        <w:rPr>
+          <w:noProof/>
+        </w:rPr>
+        <w:drawing>
+          <wp:inline distT="0" distB="0" distL="0" distR="0">
+            <wp:extent cx="5019675" cy="3408055"/>
+            <wp:effectExtent l="0" t="0" r="0" b="1905"/>
+            <wp:docPr id="7" name="Hình ảnh 7" descr="C:\Users\tinh\AppData\Local\Microsoft\Windows\INetCache\Content.Word\Quản lý sản phẩm.png"/>
+            <wp:cNvGraphicFramePr>
+              <a:graphicFrameLocks xmlns:a="http://schemas.openxmlformats.org/drawingml/2006/main" noChangeAspect="1"/>
+            </wp:cNvGraphicFramePr>
+            <a:graphic xmlns:a="http://schemas.openxmlformats.org/drawingml/2006/main">
+              <a:graphicData uri="http://schemas.openxmlformats.org/drawingml/2006/picture">
+                <pic:pic xmlns:pic="http://schemas.openxmlformats.org/drawingml/2006/picture">
+                  <pic:nvPicPr>
+                    <pic:cNvPr id="0" name="Picture 11" descr="C:\Users\tinh\AppData\Local\Microsoft\Windows\INetCache\Content.Word\Quản lý sản phẩm.png"/>
+                    <pic:cNvPicPr>
+                      <a:picLocks noChangeAspect="1" noChangeArrowheads="1"/>
+                    </pic:cNvPicPr>
+                  </pic:nvPicPr>
+                  <pic:blipFill>
+                    <a:blip r:embed="rId19">
+                      <a:extLst>
+                        <a:ext uri="{28A0092B-C50C-407E-A947-70E740481C1C}">
+                          <a14:useLocalDpi xmlns:a14="http://schemas.microsoft.com/office/drawing/2010/main" val="0"/>
+                        </a:ext>
+                      </a:extLst>
+                    </a:blip>
+                    <a:srcRect/>
+                    <a:stretch>
+                      <a:fillRect/>
+                    </a:stretch>
+                  </pic:blipFill>
+                  <pic:spPr bwMode="auto">
+                    <a:xfrm>
+                      <a:off x="0" y="0"/>
+                      <a:ext cx="5031681" cy="3416206"/>
+                    </a:xfrm>
+                    <a:prstGeom prst="rect">
+                      <a:avLst/>
+                    </a:prstGeom>
+                    <a:noFill/>
+                    <a:ln>
+                      <a:noFill/>
+                    </a:ln>
+                  </pic:spPr>
+                </pic:pic>
+              </a:graphicData>
+            </a:graphic>
+          </wp:inline>
+        </w:drawing>
+      </w:r>
+    </w:p>
+    <w:p>
+      <w:pPr>
+        <w:jc w:val="both"/>
+      </w:pPr>
+      <w:r>
+        <w:rPr>
+          <w:noProof/>
+        </w:rPr>
+        <w:lastRenderedPageBreak/>
+        <w:drawing>
+          <wp:inline distT="0" distB="0" distL="0" distR="0">
+            <wp:extent cx="5018103" cy="3800475"/>
+            <wp:effectExtent l="0" t="0" r="0" b="0"/>
+            <wp:docPr id="8" name="Hình ảnh 8" descr="C:\Users\tinh\AppData\Local\Microsoft\Windows\INetCache\Content.Word\Tra cứu sản phẩm.png"/>
+            <wp:cNvGraphicFramePr>
+              <a:graphicFrameLocks xmlns:a="http://schemas.openxmlformats.org/drawingml/2006/main" noChangeAspect="1"/>
+            </wp:cNvGraphicFramePr>
+            <a:graphic xmlns:a="http://schemas.openxmlformats.org/drawingml/2006/main">
+              <a:graphicData uri="http://schemas.openxmlformats.org/drawingml/2006/picture">
+                <pic:pic xmlns:pic="http://schemas.openxmlformats.org/drawingml/2006/picture">
+                  <pic:nvPicPr>
+                    <pic:cNvPr id="0" name="Picture 12" descr="C:\Users\tinh\AppData\Local\Microsoft\Windows\INetCache\Content.Word\Tra cứu sản phẩm.png"/>
+                    <pic:cNvPicPr>
+                      <a:picLocks noChangeAspect="1" noChangeArrowheads="1"/>
+                    </pic:cNvPicPr>
+                  </pic:nvPicPr>
+                  <pic:blipFill>
+                    <a:blip r:embed="rId20">
+                      <a:extLst>
+                        <a:ext uri="{28A0092B-C50C-407E-A947-70E740481C1C}">
+                          <a14:useLocalDpi xmlns:a14="http://schemas.microsoft.com/office/drawing/2010/main" val="0"/>
+                        </a:ext>
+                      </a:extLst>
+                    </a:blip>
+                    <a:srcRect/>
+                    <a:stretch>
+                      <a:fillRect/>
+                    </a:stretch>
+                  </pic:blipFill>
+                  <pic:spPr bwMode="auto">
+                    <a:xfrm>
+                      <a:off x="0" y="0"/>
+                      <a:ext cx="5018997" cy="3801152"/>
+                    </a:xfrm>
+                    <a:prstGeom prst="rect">
+                      <a:avLst/>
+                    </a:prstGeom>
+                    <a:noFill/>
+                    <a:ln>
+                      <a:noFill/>
+                    </a:ln>
+                  </pic:spPr>
+                </pic:pic>
+              </a:graphicData>
+            </a:graphic>
+          </wp:inline>
+        </w:drawing>
+      </w:r>
+      <w:bookmarkStart w:id="1" w:name="_GoBack"/>
+      <w:bookmarkEnd w:id="1"/>
+    </w:p>
+    <w:p>
+      <w:pPr>
+        <w:jc w:val="both"/>
+      </w:pPr>
     </w:p>
     <w:p>
       <w:pPr>
@@ -2379,6 +2555,7 @@
               <w:rPr>
                 <w:szCs w:val="26"/>
               </w:rPr>
+              <w:lastRenderedPageBreak/>
               <w:t>8</w:t>
             </w:r>
           </w:p>
@@ -3227,7 +3404,7 @@
       <w:r>
         <w:pict>
           <v:shape id="_x0000_i1029" type="#_x0000_t75" style="width:510pt;height:427.5pt">
-            <v:imagedata r:id="rId18" o:title="Quản lý thông tin tài khoản"/>
+            <v:imagedata r:id="rId21" o:title="Quản lý thông tin tài khoản"/>
           </v:shape>
         </w:pict>
       </w:r>
@@ -3561,7 +3738,7 @@
                     <pic:cNvPicPr/>
                   </pic:nvPicPr>
                   <pic:blipFill>
-                    <a:blip r:embed="rId19">
+                    <a:blip r:embed="rId22">
                       <a:extLst>
                         <a:ext uri="{28A0092B-C50C-407E-A947-70E740481C1C}">
                           <a14:useLocalDpi xmlns:a14="http://schemas.microsoft.com/office/drawing/2010/main" val="0"/>
@@ -3810,7 +3987,7 @@
                     <pic:cNvPicPr/>
                   </pic:nvPicPr>
                   <pic:blipFill>
-                    <a:blip r:embed="rId20">
+                    <a:blip r:embed="rId23">
                       <a:extLst>
                         <a:ext uri="{28A0092B-C50C-407E-A947-70E740481C1C}">
                           <a14:useLocalDpi xmlns:a14="http://schemas.microsoft.com/office/drawing/2010/main" val="0"/>
@@ -4143,7 +4320,7 @@
                     </pic:cNvPicPr>
                   </pic:nvPicPr>
                   <pic:blipFill>
-                    <a:blip r:embed="rId21">
+                    <a:blip r:embed="rId24">
                       <a:extLst>
                         <a:ext uri="{28A0092B-C50C-407E-A947-70E740481C1C}">
                           <a14:useLocalDpi xmlns:a14="http://schemas.microsoft.com/office/drawing/2010/main" val="0"/>
@@ -4446,7 +4623,7 @@
                     </pic:cNvPicPr>
                   </pic:nvPicPr>
                   <pic:blipFill>
-                    <a:blip r:embed="rId22">
+                    <a:blip r:embed="rId25">
                       <a:extLst>
                         <a:ext uri="{28A0092B-C50C-407E-A947-70E740481C1C}">
                           <a14:useLocalDpi xmlns:a14="http://schemas.microsoft.com/office/drawing/2010/main" val="0"/>
@@ -4643,7 +4820,7 @@
         <w:lastRenderedPageBreak/>
         <w:pict>
           <v:shape id="_x0000_i1030" type="#_x0000_t75" style="width:484.5pt;height:647.25pt">
-            <v:imagedata r:id="rId23" o:title="Quản lý loại sản phẩm"/>
+            <v:imagedata r:id="rId26" o:title="Quản lý loại sản phẩm"/>
           </v:shape>
         </w:pict>
       </w:r>
@@ -5108,7 +5285,7 @@
                     <pic:cNvPicPr/>
                   </pic:nvPicPr>
                   <pic:blipFill>
-                    <a:blip r:embed="rId24" cstate="print">
+                    <a:blip r:embed="rId27" cstate="print">
                       <a:extLst>
                         <a:ext uri="{28A0092B-C50C-407E-A947-70E740481C1C}">
                           <a14:useLocalDpi xmlns:a14="http://schemas.microsoft.com/office/drawing/2010/main" val="0"/>
@@ -5684,7 +5861,7 @@
                     </pic:cNvPicPr>
                   </pic:nvPicPr>
                   <pic:blipFill>
-                    <a:blip r:embed="rId25" cstate="print">
+                    <a:blip r:embed="rId28" cstate="print">
                       <a:extLst>
                         <a:ext uri="{28A0092B-C50C-407E-A947-70E740481C1C}">
                           <a14:useLocalDpi xmlns:a14="http://schemas.microsoft.com/office/drawing/2010/main" val="0"/>
@@ -6155,7 +6332,7 @@
                     </pic:cNvPicPr>
                   </pic:nvPicPr>
                   <pic:blipFill>
-                    <a:blip r:embed="rId26">
+                    <a:blip r:embed="rId29">
                       <a:extLst>
                         <a:ext uri="{28A0092B-C50C-407E-A947-70E740481C1C}">
                           <a14:useLocalDpi xmlns:a14="http://schemas.microsoft.com/office/drawing/2010/main" val="0"/>
@@ -6579,7 +6756,7 @@
                     <pic:cNvPicPr/>
                   </pic:nvPicPr>
                   <pic:blipFill>
-                    <a:blip r:embed="rId27" cstate="print">
+                    <a:blip r:embed="rId30" cstate="print">
                       <a:extLst>
                         <a:ext uri="{28A0092B-C50C-407E-A947-70E740481C1C}">
                           <a14:useLocalDpi xmlns:a14="http://schemas.microsoft.com/office/drawing/2010/main" val="0"/>
@@ -6981,7 +7158,7 @@
                     </pic:cNvPicPr>
                   </pic:nvPicPr>
                   <pic:blipFill>
-                    <a:blip r:embed="rId28">
+                    <a:blip r:embed="rId31">
                       <a:extLst>
                         <a:ext uri="{28A0092B-C50C-407E-A947-70E740481C1C}">
                           <a14:useLocalDpi xmlns:a14="http://schemas.microsoft.com/office/drawing/2010/main" val="0"/>
@@ -7246,7 +7423,7 @@
         <w:lastRenderedPageBreak/>
         <w:pict>
           <v:shape id="_x0000_i1031" type="#_x0000_t75" style="width:473.25pt;height:9in">
-            <v:imagedata r:id="rId29" o:title="Quản lý Size"/>
+            <v:imagedata r:id="rId32" o:title="Quản lý Size"/>
           </v:shape>
         </w:pict>
       </w:r>
@@ -7626,7 +7803,7 @@
         <w:lastRenderedPageBreak/>
         <w:pict>
           <v:shape id="_x0000_i1032" type="#_x0000_t75" style="width:477pt;height:9in">
-            <v:imagedata r:id="rId30" o:title="Quản lý Color"/>
+            <v:imagedata r:id="rId33" o:title="Quản lý Color"/>
           </v:shape>
         </w:pict>
       </w:r>
@@ -8028,7 +8205,7 @@
         <w:lastRenderedPageBreak/>
         <w:pict>
           <v:shape id="_x0000_i1033" type="#_x0000_t75" style="width:500.25pt;height:9in">
-            <v:imagedata r:id="rId31" o:title="Quản lý địa chỉ"/>
+            <v:imagedata r:id="rId34" o:title="Quản lý địa chỉ"/>
           </v:shape>
         </w:pict>
       </w:r>
@@ -8441,7 +8618,7 @@
       <w:pPr>
         <w:ind w:left="720"/>
         <w:sectPr>
-          <w:footerReference w:type="default" r:id="rId32"/>
+          <w:footerReference w:type="default" r:id="rId35"/>
           <w:pgSz w:w="12240" w:h="15840"/>
           <w:pgMar w:top="1440" w:right="758" w:bottom="1440" w:left="1276" w:header="720" w:footer="720" w:gutter="0"/>
           <w:cols w:space="720"/>
@@ -8719,7 +8896,7 @@
             <w:noProof/>
             <w:lang w:val="vi-VN"/>
           </w:rPr>
-          <w:t>8</w:t>
+          <w:t>9</w:t>
         </w:r>
         <w:r>
           <w:fldChar w:fldCharType="end"/>

</xml_diff>

<commit_message>
edit phát biểu bài toán
</commit_message>
<xml_diff>
--- a/UML Document/15520515_15520720_15520062_14520033.docx
+++ b/UML Document/15520515_15520720_15520062_14520033.docx
@@ -55,19 +55,20 @@
       <w:tblPr>
         <w:tblStyle w:val="LiBang"/>
         <w:tblW w:w="0" w:type="auto"/>
+        <w:tblLayout w:type="fixed"/>
         <w:tblLook w:val="01E0" w:firstRow="1" w:lastRow="1" w:firstColumn="1" w:lastColumn="1" w:noHBand="0" w:noVBand="0"/>
       </w:tblPr>
       <w:tblGrid>
-        <w:gridCol w:w="1210"/>
-        <w:gridCol w:w="1790"/>
-        <w:gridCol w:w="1573"/>
-        <w:gridCol w:w="2052"/>
-        <w:gridCol w:w="3476"/>
+        <w:gridCol w:w="988"/>
+        <w:gridCol w:w="2012"/>
+        <w:gridCol w:w="1957"/>
+        <w:gridCol w:w="2268"/>
+        <w:gridCol w:w="2551"/>
       </w:tblGrid>
       <w:tr>
         <w:tc>
           <w:tcPr>
-            <w:tcW w:w="998" w:type="dxa"/>
+            <w:tcW w:w="988" w:type="dxa"/>
           </w:tcPr>
           <w:p>
             <w:pPr>
@@ -86,7 +87,7 @@
         </w:tc>
         <w:tc>
           <w:tcPr>
-            <w:tcW w:w="1620" w:type="dxa"/>
+            <w:tcW w:w="2012" w:type="dxa"/>
           </w:tcPr>
           <w:p>
             <w:pPr>
@@ -105,7 +106,7 @@
         </w:tc>
         <w:tc>
           <w:tcPr>
-            <w:tcW w:w="2906" w:type="dxa"/>
+            <w:tcW w:w="1957" w:type="dxa"/>
           </w:tcPr>
           <w:p>
             <w:pPr>
@@ -127,7 +128,7 @@
         </w:tc>
         <w:tc>
           <w:tcPr>
-            <w:tcW w:w="1151" w:type="dxa"/>
+            <w:tcW w:w="2268" w:type="dxa"/>
           </w:tcPr>
           <w:p>
             <w:pPr>
@@ -146,7 +147,7 @@
         </w:tc>
         <w:tc>
           <w:tcPr>
-            <w:tcW w:w="3426" w:type="dxa"/>
+            <w:tcW w:w="2551" w:type="dxa"/>
           </w:tcPr>
           <w:p>
             <w:pPr>
@@ -167,7 +168,7 @@
       <w:tr>
         <w:tc>
           <w:tcPr>
-            <w:tcW w:w="998" w:type="dxa"/>
+            <w:tcW w:w="988" w:type="dxa"/>
           </w:tcPr>
           <w:p>
             <w:pPr>
@@ -186,7 +187,7 @@
         </w:tc>
         <w:tc>
           <w:tcPr>
-            <w:tcW w:w="1620" w:type="dxa"/>
+            <w:tcW w:w="2012" w:type="dxa"/>
           </w:tcPr>
           <w:p>
             <w:pPr>
@@ -205,7 +206,7 @@
         </w:tc>
         <w:tc>
           <w:tcPr>
-            <w:tcW w:w="2906" w:type="dxa"/>
+            <w:tcW w:w="1957" w:type="dxa"/>
           </w:tcPr>
           <w:p>
             <w:pPr>
@@ -224,7 +225,7 @@
         </w:tc>
         <w:tc>
           <w:tcPr>
-            <w:tcW w:w="1151" w:type="dxa"/>
+            <w:tcW w:w="2268" w:type="dxa"/>
           </w:tcPr>
           <w:p>
             <w:pPr>
@@ -243,7 +244,7 @@
         </w:tc>
         <w:tc>
           <w:tcPr>
-            <w:tcW w:w="3426" w:type="dxa"/>
+            <w:tcW w:w="2551" w:type="dxa"/>
           </w:tcPr>
           <w:p>
             <w:pPr>
@@ -267,7 +268,7 @@
       <w:tr>
         <w:tc>
           <w:tcPr>
-            <w:tcW w:w="998" w:type="dxa"/>
+            <w:tcW w:w="988" w:type="dxa"/>
           </w:tcPr>
           <w:p>
             <w:pPr>
@@ -286,7 +287,7 @@
         </w:tc>
         <w:tc>
           <w:tcPr>
-            <w:tcW w:w="1620" w:type="dxa"/>
+            <w:tcW w:w="2012" w:type="dxa"/>
           </w:tcPr>
           <w:p>
             <w:pPr>
@@ -305,7 +306,7 @@
         </w:tc>
         <w:tc>
           <w:tcPr>
-            <w:tcW w:w="2906" w:type="dxa"/>
+            <w:tcW w:w="1957" w:type="dxa"/>
           </w:tcPr>
           <w:p>
             <w:pPr>
@@ -324,7 +325,7 @@
         </w:tc>
         <w:tc>
           <w:tcPr>
-            <w:tcW w:w="1151" w:type="dxa"/>
+            <w:tcW w:w="2268" w:type="dxa"/>
           </w:tcPr>
           <w:p>
             <w:pPr>
@@ -343,7 +344,7 @@
         </w:tc>
         <w:tc>
           <w:tcPr>
-            <w:tcW w:w="3426" w:type="dxa"/>
+            <w:tcW w:w="2551" w:type="dxa"/>
           </w:tcPr>
           <w:p>
             <w:pPr>
@@ -367,7 +368,7 @@
       <w:tr>
         <w:tc>
           <w:tcPr>
-            <w:tcW w:w="998" w:type="dxa"/>
+            <w:tcW w:w="988" w:type="dxa"/>
           </w:tcPr>
           <w:p>
             <w:pPr>
@@ -386,7 +387,7 @@
         </w:tc>
         <w:tc>
           <w:tcPr>
-            <w:tcW w:w="1620" w:type="dxa"/>
+            <w:tcW w:w="2012" w:type="dxa"/>
           </w:tcPr>
           <w:p>
             <w:pPr>
@@ -405,7 +406,7 @@
         </w:tc>
         <w:tc>
           <w:tcPr>
-            <w:tcW w:w="2906" w:type="dxa"/>
+            <w:tcW w:w="1957" w:type="dxa"/>
           </w:tcPr>
           <w:p>
             <w:pPr>
@@ -430,7 +431,7 @@
         </w:tc>
         <w:tc>
           <w:tcPr>
-            <w:tcW w:w="1151" w:type="dxa"/>
+            <w:tcW w:w="2268" w:type="dxa"/>
           </w:tcPr>
           <w:p>
             <w:pPr>
@@ -449,7 +450,7 @@
         </w:tc>
         <w:tc>
           <w:tcPr>
-            <w:tcW w:w="3426" w:type="dxa"/>
+            <w:tcW w:w="2551" w:type="dxa"/>
           </w:tcPr>
           <w:p>
             <w:pPr>
@@ -473,7 +474,7 @@
       <w:tr>
         <w:tc>
           <w:tcPr>
-            <w:tcW w:w="998" w:type="dxa"/>
+            <w:tcW w:w="988" w:type="dxa"/>
           </w:tcPr>
           <w:p>
             <w:pPr>
@@ -492,7 +493,7 @@
         </w:tc>
         <w:tc>
           <w:tcPr>
-            <w:tcW w:w="1620" w:type="dxa"/>
+            <w:tcW w:w="2012" w:type="dxa"/>
           </w:tcPr>
           <w:p>
             <w:pPr>
@@ -511,7 +512,7 @@
         </w:tc>
         <w:tc>
           <w:tcPr>
-            <w:tcW w:w="2906" w:type="dxa"/>
+            <w:tcW w:w="1957" w:type="dxa"/>
           </w:tcPr>
           <w:p>
             <w:pPr>
@@ -536,7 +537,7 @@
         </w:tc>
         <w:tc>
           <w:tcPr>
-            <w:tcW w:w="1151" w:type="dxa"/>
+            <w:tcW w:w="2268" w:type="dxa"/>
           </w:tcPr>
           <w:p>
             <w:pPr>
@@ -555,7 +556,7 @@
         </w:tc>
         <w:tc>
           <w:tcPr>
-            <w:tcW w:w="3426" w:type="dxa"/>
+            <w:tcW w:w="2551" w:type="dxa"/>
           </w:tcPr>
           <w:p>
             <w:pPr>
@@ -1235,7 +1236,6 @@
               <w:rPr>
                 <w:szCs w:val="28"/>
               </w:rPr>
-              <w:lastRenderedPageBreak/>
               <w:t>. Quản lý thông tin tài khoản</w:t>
             </w:r>
           </w:p>
@@ -1308,6 +1308,7 @@
               <w:rPr>
                 <w:szCs w:val="28"/>
               </w:rPr>
+              <w:lastRenderedPageBreak/>
               <w:t xml:space="preserve">. </w:t>
             </w:r>
             <w:r>
@@ -1586,7 +1587,7 @@
     <w:p>
       <w:pPr>
         <w:pStyle w:val="oancuaDanhsach"/>
-        <w:ind w:left="283" w:right="284"/>
+        <w:ind w:left="283" w:right="284" w:firstLine="437"/>
         <w:jc w:val="both"/>
         <w:rPr>
           <w:szCs w:val="28"/>
@@ -1612,19 +1613,7 @@
         <w:rPr>
           <w:szCs w:val="28"/>
         </w:rPr>
-        <w:t>Website bán quần áo đa cấp đã được ra đời nhằm giải quyết tình trạng trên. Một giải pháp mang tính thực tiễn nhằm giải quyết nhu cầu của ngườ</w:t>
-      </w:r>
-      <w:r>
-        <w:rPr>
-          <w:szCs w:val="28"/>
-        </w:rPr>
-        <w:t>i bán (</w:t>
-      </w:r>
-      <w:r>
-        <w:rPr>
-          <w:szCs w:val="28"/>
-        </w:rPr>
-        <w:t>cửa hàng quần áo) và người mua, đồng thời tạo nên kênh chính thức để quảng bá thương hiệu, hình ảnh cũng như sản phẩm của cửa hàng đến với người dùng.</w:t>
+        <w:t>Website bán quần áo đa cấp đã được ra đời nhằm giải quyết tình trạng trên. Một giải pháp mang tính thực tiễn nhằm giải quyết nhu cầu của người bán (cửa hàng quần áo) và người mua, đồng thời tạo nên kênh chính thức để quảng bá thương hiệu, hình ảnh cũng như sản phẩm của cửa hàng đến với người dùng.</w:t>
       </w:r>
     </w:p>
     <w:p>
@@ -1648,7 +1637,7 @@
     <w:p>
       <w:pPr>
         <w:pStyle w:val="oancuaDanhsach"/>
-        <w:ind w:left="283" w:right="284"/>
+        <w:ind w:left="283" w:right="284" w:firstLine="437"/>
         <w:jc w:val="both"/>
         <w:rPr>
           <w:szCs w:val="28"/>
@@ -1668,17 +1657,141 @@
           <w:ilvl w:val="0"/>
           <w:numId w:val="21"/>
         </w:numPr>
-        <w:ind w:left="283" w:right="284" w:firstLine="0"/>
-        <w:jc w:val="both"/>
-        <w:rPr>
-          <w:szCs w:val="28"/>
-        </w:rPr>
-      </w:pPr>
+        <w:ind w:right="284"/>
+        <w:jc w:val="both"/>
+        <w:rPr>
+          <w:szCs w:val="28"/>
+        </w:rPr>
+      </w:pPr>
+      <w:r>
+        <w:rPr>
+          <w:szCs w:val="28"/>
+        </w:rPr>
+        <w:t>Cung cấp giao diện cho khách hàng:</w:t>
+      </w:r>
+    </w:p>
+    <w:p>
+      <w:pPr>
+        <w:pStyle w:val="oancuaDanhsach"/>
+        <w:ind w:left="643" w:right="284" w:firstLine="437"/>
+        <w:jc w:val="both"/>
+        <w:rPr>
+          <w:szCs w:val="28"/>
+        </w:rPr>
+      </w:pPr>
+      <w:r>
+        <w:rPr>
+          <w:szCs w:val="28"/>
+        </w:rPr>
+        <w:t xml:space="preserve">+ </w:t>
+      </w:r>
       <w:r>
         <w:rPr>
           <w:szCs w:val="28"/>
         </w:rPr>
         <w:t>Quản lý thông tin tài khoản người dùng</w:t>
+      </w:r>
+      <w:r>
+        <w:rPr>
+          <w:szCs w:val="28"/>
+        </w:rPr>
+        <w:t>.</w:t>
+      </w:r>
+    </w:p>
+    <w:p>
+      <w:pPr>
+        <w:pStyle w:val="oancuaDanhsach"/>
+        <w:ind w:left="643" w:right="284" w:firstLine="437"/>
+        <w:jc w:val="both"/>
+        <w:rPr>
+          <w:szCs w:val="28"/>
+        </w:rPr>
+      </w:pPr>
+      <w:r>
+        <w:rPr>
+          <w:szCs w:val="28"/>
+        </w:rPr>
+        <w:t xml:space="preserve">+ </w:t>
+      </w:r>
+      <w:r>
+        <w:rPr>
+          <w:szCs w:val="28"/>
+        </w:rPr>
+        <w:t>Đăng ký tài khoản cho người dùng và có chức năng quên mật khẩu</w:t>
+      </w:r>
+      <w:r>
+        <w:rPr>
+          <w:szCs w:val="28"/>
+        </w:rPr>
+        <w:t>.</w:t>
+      </w:r>
+    </w:p>
+    <w:p>
+      <w:pPr>
+        <w:pStyle w:val="oancuaDanhsach"/>
+        <w:ind w:left="1080" w:right="284"/>
+        <w:jc w:val="both"/>
+        <w:rPr>
+          <w:szCs w:val="28"/>
+        </w:rPr>
+      </w:pPr>
+      <w:r>
+        <w:rPr>
+          <w:szCs w:val="28"/>
+        </w:rPr>
+        <w:t xml:space="preserve">+ </w:t>
+      </w:r>
+      <w:r>
+        <w:rPr>
+          <w:szCs w:val="28"/>
+        </w:rPr>
+        <w:t>Tra cứu sản phẩm cho người dùng, ngoài ra còn có thêm chức năng bình luậ</w:t>
+      </w:r>
+      <w:r>
+        <w:rPr>
+          <w:szCs w:val="28"/>
+        </w:rPr>
+        <w:t xml:space="preserve">n   đánh </w:t>
+      </w:r>
+      <w:r>
+        <w:rPr>
+          <w:szCs w:val="28"/>
+        </w:rPr>
+        <w:t>giá</w:t>
+      </w:r>
+      <w:r>
+        <w:rPr>
+          <w:szCs w:val="28"/>
+        </w:rPr>
+        <w:t>.</w:t>
+      </w:r>
+    </w:p>
+    <w:p>
+      <w:pPr>
+        <w:pStyle w:val="oancuaDanhsach"/>
+        <w:ind w:left="1080" w:right="284"/>
+        <w:jc w:val="both"/>
+        <w:rPr>
+          <w:szCs w:val="28"/>
+        </w:rPr>
+      </w:pPr>
+      <w:r>
+        <w:rPr>
+          <w:szCs w:val="28"/>
+        </w:rPr>
+        <w:t xml:space="preserve">+ </w:t>
+      </w:r>
+      <w:r>
+        <w:rPr>
+          <w:szCs w:val="28"/>
+        </w:rPr>
+        <w:t>Quản lý giỏ hàng cho người dùng khi người dùng cần mua sản phẩm</w:t>
+      </w:r>
+      <w:r>
+        <w:rPr>
+          <w:szCs w:val="28"/>
+        </w:rPr>
+        <w:t>.</w:t>
       </w:r>
     </w:p>
     <w:p>
@@ -1688,104 +1801,110 @@
           <w:ilvl w:val="0"/>
           <w:numId w:val="21"/>
         </w:numPr>
-        <w:ind w:left="283" w:right="284" w:firstLine="0"/>
-        <w:jc w:val="both"/>
-        <w:rPr>
-          <w:szCs w:val="28"/>
-        </w:rPr>
-      </w:pPr>
-      <w:r>
-        <w:rPr>
-          <w:szCs w:val="28"/>
-        </w:rPr>
-        <w:t>Đăng ký tài khoản cho người dùng và có chức năng quên mật khẩu</w:t>
+        <w:ind w:right="284"/>
+        <w:jc w:val="both"/>
+        <w:rPr>
+          <w:szCs w:val="28"/>
+        </w:rPr>
+      </w:pPr>
+      <w:r>
+        <w:rPr>
+          <w:szCs w:val="28"/>
+        </w:rPr>
+        <w:t>Cung cấp giao diện quản lý cho chủ của hàng.</w:t>
       </w:r>
     </w:p>
     <w:p>
       <w:pPr>
         <w:pStyle w:val="oancuaDanhsach"/>
-        <w:numPr>
-          <w:ilvl w:val="0"/>
-          <w:numId w:val="21"/>
-        </w:numPr>
-        <w:ind w:left="283" w:right="284" w:firstLine="0"/>
-        <w:jc w:val="both"/>
-        <w:rPr>
-          <w:szCs w:val="28"/>
-        </w:rPr>
-      </w:pPr>
-      <w:r>
-        <w:rPr>
-          <w:szCs w:val="28"/>
-        </w:rPr>
-        <w:t>Tra cứu sản phẩm cho người dùng, ngoài ra còn có thêm chức năng bình luậ</w:t>
-      </w:r>
-      <w:r>
-        <w:rPr>
-          <w:szCs w:val="28"/>
-        </w:rPr>
-        <w:t xml:space="preserve">n đánh </w:t>
-      </w:r>
-      <w:r>
-        <w:rPr>
-          <w:szCs w:val="28"/>
-        </w:rPr>
-        <w:t>giá</w:t>
+        <w:ind w:left="643" w:right="284" w:firstLine="437"/>
+        <w:jc w:val="both"/>
+        <w:rPr>
+          <w:szCs w:val="28"/>
+        </w:rPr>
+      </w:pPr>
+      <w:r>
+        <w:rPr>
+          <w:szCs w:val="28"/>
+        </w:rPr>
+        <w:t xml:space="preserve">+ </w:t>
+      </w:r>
+      <w:r>
+        <w:rPr>
+          <w:szCs w:val="28"/>
+        </w:rPr>
+        <w:t>Quản lý các loại sản phẩm và các sản phẩm nhất định</w:t>
+      </w:r>
+      <w:r>
+        <w:rPr>
+          <w:szCs w:val="28"/>
+        </w:rPr>
+        <w:t>.</w:t>
       </w:r>
     </w:p>
     <w:p>
       <w:pPr>
         <w:pStyle w:val="oancuaDanhsach"/>
-        <w:numPr>
-          <w:ilvl w:val="0"/>
-          <w:numId w:val="21"/>
-        </w:numPr>
-        <w:ind w:left="283" w:right="284" w:firstLine="0"/>
-        <w:jc w:val="both"/>
-        <w:rPr>
-          <w:szCs w:val="28"/>
-        </w:rPr>
-      </w:pPr>
-      <w:r>
-        <w:rPr>
-          <w:szCs w:val="28"/>
-        </w:rPr>
-        <w:t>Quản lý giỏ hàng cho người dùng khi người dùng cần mua sản phẩm</w:t>
+        <w:ind w:left="643" w:right="284" w:firstLine="437"/>
+        <w:jc w:val="both"/>
+        <w:rPr>
+          <w:szCs w:val="28"/>
+        </w:rPr>
+      </w:pPr>
+      <w:r>
+        <w:rPr>
+          <w:szCs w:val="28"/>
+        </w:rPr>
+        <w:t>+ Quản lý danh sách khách hàng.</w:t>
       </w:r>
     </w:p>
     <w:p>
       <w:pPr>
         <w:pStyle w:val="oancuaDanhsach"/>
-        <w:numPr>
-          <w:ilvl w:val="0"/>
-          <w:numId w:val="21"/>
-        </w:numPr>
-        <w:ind w:left="283" w:right="284" w:firstLine="0"/>
-        <w:jc w:val="both"/>
-        <w:rPr>
-          <w:szCs w:val="28"/>
-        </w:rPr>
-      </w:pPr>
-      <w:r>
-        <w:rPr>
-          <w:szCs w:val="28"/>
-        </w:rPr>
-        <w:t>Quản lý các loại sản phẩm và các sản phẩm nhất định</w:t>
+        <w:ind w:left="643" w:right="284" w:firstLine="437"/>
+        <w:jc w:val="both"/>
+        <w:rPr>
+          <w:szCs w:val="28"/>
+        </w:rPr>
+      </w:pPr>
+      <w:r>
+        <w:rPr>
+          <w:szCs w:val="28"/>
+        </w:rPr>
+        <w:t>+ Quản lý đơn đặt hàng.</w:t>
       </w:r>
     </w:p>
     <w:p>
       <w:pPr>
         <w:pStyle w:val="oancuaDanhsach"/>
-        <w:numPr>
-          <w:ilvl w:val="0"/>
-          <w:numId w:val="21"/>
-        </w:numPr>
-        <w:ind w:left="283" w:right="284" w:firstLine="0"/>
-        <w:jc w:val="both"/>
-        <w:rPr>
-          <w:szCs w:val="28"/>
-        </w:rPr>
-      </w:pPr>
+        <w:ind w:left="643" w:right="284" w:firstLine="437"/>
+        <w:jc w:val="both"/>
+        <w:rPr>
+          <w:szCs w:val="28"/>
+        </w:rPr>
+      </w:pPr>
+      <w:r>
+        <w:rPr>
+          <w:szCs w:val="28"/>
+        </w:rPr>
+        <w:t>+ Quản lý khuyến mãi.</w:t>
+      </w:r>
+    </w:p>
+    <w:p>
+      <w:pPr>
+        <w:pStyle w:val="oancuaDanhsach"/>
+        <w:ind w:left="643" w:right="284" w:firstLine="437"/>
+        <w:jc w:val="both"/>
+        <w:rPr>
+          <w:szCs w:val="28"/>
+        </w:rPr>
+      </w:pPr>
+      <w:r>
+        <w:rPr>
+          <w:szCs w:val="28"/>
+        </w:rPr>
+        <w:t xml:space="preserve">+ </w:t>
+      </w:r>
       <w:r>
         <w:rPr>
           <w:szCs w:val="28"/>
@@ -1795,22 +1914,69 @@
     </w:p>
     <w:p>
       <w:pPr>
+        <w:ind w:left="720" w:right="284" w:firstLine="360"/>
+        <w:jc w:val="both"/>
+        <w:rPr>
+          <w:szCs w:val="28"/>
+        </w:rPr>
+      </w:pPr>
+      <w:r>
+        <w:rPr>
+          <w:szCs w:val="28"/>
+        </w:rPr>
+        <w:t xml:space="preserve">+ </w:t>
+      </w:r>
+      <w:r>
+        <w:rPr>
+          <w:szCs w:val="28"/>
+        </w:rPr>
+        <w:t>Quản lý</w:t>
+      </w:r>
+      <w:r>
+        <w:rPr>
+          <w:szCs w:val="28"/>
+        </w:rPr>
+        <w:t xml:space="preserve"> về</w:t>
+      </w:r>
+      <w:r>
+        <w:rPr>
+          <w:szCs w:val="28"/>
+        </w:rPr>
+        <w:t xml:space="preserve"> </w:t>
+      </w:r>
+      <w:r>
+        <w:rPr>
+          <w:szCs w:val="28"/>
+        </w:rPr>
+        <w:t xml:space="preserve">các nội dung: </w:t>
+      </w:r>
+      <w:r>
+        <w:rPr>
+          <w:szCs w:val="28"/>
+        </w:rPr>
+        <w:t>kích cỡ, màu sắc.</w:t>
+      </w:r>
+    </w:p>
+    <w:p>
+      <w:pPr>
         <w:pStyle w:val="oancuaDanhsach"/>
-        <w:numPr>
-          <w:ilvl w:val="0"/>
-          <w:numId w:val="21"/>
-        </w:numPr>
-        <w:ind w:left="283" w:right="284" w:firstLine="0"/>
-        <w:jc w:val="both"/>
-        <w:rPr>
-          <w:szCs w:val="28"/>
-        </w:rPr>
-      </w:pPr>
-      <w:r>
-        <w:rPr>
-          <w:szCs w:val="28"/>
-        </w:rPr>
-        <w:t>Quản lý sản phẩm theo kích cỡ, màu sắc.</w:t>
+        <w:ind w:left="1003" w:right="284" w:firstLine="77"/>
+        <w:jc w:val="both"/>
+        <w:rPr>
+          <w:szCs w:val="28"/>
+        </w:rPr>
+      </w:pPr>
+      <w:r>
+        <w:rPr>
+          <w:szCs w:val="28"/>
+        </w:rPr>
+        <w:t xml:space="preserve">+ </w:t>
+      </w:r>
+      <w:r>
+        <w:rPr>
+          <w:szCs w:val="28"/>
+        </w:rPr>
+        <w:t>Quản lý địa chỉ của người dùng.</w:t>
       </w:r>
     </w:p>
     <w:p>
@@ -1819,25 +1985,39 @@
         <w:ind w:left="283" w:right="284"/>
         <w:jc w:val="both"/>
         <w:rPr>
-          <w:szCs w:val="28"/>
-        </w:rPr>
-      </w:pPr>
-      <w:r>
-        <w:rPr>
-          <w:szCs w:val="28"/>
-        </w:rPr>
-        <w:t xml:space="preserve">-    </w:t>
-      </w:r>
-      <w:r>
-        <w:rPr>
-          <w:szCs w:val="28"/>
-        </w:rPr>
-        <w:t>Quản lý địa chỉ của người dùng.</w:t>
+          <w:b/>
+          <w:szCs w:val="28"/>
+        </w:rPr>
+      </w:pPr>
+      <w:bookmarkStart w:id="0" w:name="_GoBack"/>
+      <w:bookmarkEnd w:id="0"/>
+      <w:r>
+        <w:rPr>
+          <w:b/>
+          <w:szCs w:val="28"/>
+        </w:rPr>
+        <w:t>3. Phạm vi</w:t>
       </w:r>
     </w:p>
     <w:p>
       <w:pPr>
         <w:pStyle w:val="oancuaDanhsach"/>
+        <w:ind w:left="283" w:right="284" w:firstLine="437"/>
+        <w:jc w:val="both"/>
+        <w:rPr>
+          <w:szCs w:val="28"/>
+        </w:rPr>
+      </w:pPr>
+      <w:r>
+        <w:rPr>
+          <w:szCs w:val="28"/>
+        </w:rPr>
+        <w:t>Do được chuẩn bị khá kĩ lưỡng từ khâu khảo sát, phân tích yêu cầu cũng như đánh giá dự án. Phạm vi dự án sẽ bao gồm tất cả các hạng mục trên</w:t>
+      </w:r>
+    </w:p>
+    <w:p>
+      <w:pPr>
+        <w:pStyle w:val="oancuaDanhsach"/>
         <w:ind w:left="283" w:right="284"/>
         <w:jc w:val="both"/>
         <w:rPr>
@@ -1850,47 +2030,13 @@
           <w:b/>
           <w:szCs w:val="28"/>
         </w:rPr>
-        <w:t>3. Phạm vi</w:t>
+        <w:t>4. Công cụ sử dụng</w:t>
       </w:r>
     </w:p>
     <w:p>
       <w:pPr>
         <w:pStyle w:val="oancuaDanhsach"/>
-        <w:ind w:left="283" w:right="284"/>
-        <w:jc w:val="both"/>
-        <w:rPr>
-          <w:szCs w:val="28"/>
-        </w:rPr>
-      </w:pPr>
-      <w:r>
-        <w:rPr>
-          <w:szCs w:val="28"/>
-        </w:rPr>
-        <w:t>Do được chuẩn bị khá kĩ lưỡng từ khâu khảo sát, phân tích yêu cầu cũng như đánh giá dự án. Phạm vi dự án sẽ bao gồm tất cả các hạng mục trên</w:t>
-      </w:r>
-    </w:p>
-    <w:p>
-      <w:pPr>
-        <w:pStyle w:val="oancuaDanhsach"/>
-        <w:ind w:left="283" w:right="284"/>
-        <w:jc w:val="both"/>
-        <w:rPr>
-          <w:b/>
-          <w:szCs w:val="28"/>
-        </w:rPr>
-      </w:pPr>
-      <w:r>
-        <w:rPr>
-          <w:b/>
-          <w:szCs w:val="28"/>
-        </w:rPr>
-        <w:t>4. Công cụ sử dụng</w:t>
-      </w:r>
-    </w:p>
-    <w:p>
-      <w:pPr>
-        <w:pStyle w:val="oancuaDanhsach"/>
-        <w:ind w:left="283" w:right="284"/>
+        <w:ind w:left="283" w:right="284" w:firstLine="437"/>
         <w:jc w:val="both"/>
         <w:rPr>
           <w:szCs w:val="28"/>
@@ -2030,7 +2176,7 @@
           <w:szCs w:val="28"/>
         </w:rPr>
       </w:pPr>
-      <w:bookmarkStart w:id="0" w:name="_Toc172871118"/>
+      <w:bookmarkStart w:id="1" w:name="_Toc172871118"/>
       <w:r>
         <w:rPr>
           <w:rFonts w:cs="Times New Roman"/>
@@ -2038,7 +2184,7 @@
         </w:rPr>
         <w:t>Sơ đồ Use-case</w:t>
       </w:r>
-      <w:bookmarkEnd w:id="0"/>
+      <w:bookmarkEnd w:id="1"/>
     </w:p>
     <w:p>
       <w:pPr>
@@ -2265,7 +2411,7 @@
             <v:path o:extrusionok="f" gradientshapeok="t" o:connecttype="rect"/>
             <o:lock v:ext="edit" aspectratio="t"/>
           </v:shapetype>
-          <v:shape id="_x0000_i1836" type="#_x0000_t75" style="width:388.5pt;height:306pt">
+          <v:shape id="_x0000_i1025" type="#_x0000_t75" style="width:388.5pt;height:306pt">
             <v:imagedata r:id="rId15" o:title="Quản lý địa chỉ"/>
           </v:shape>
         </w:pict>
@@ -2275,7 +2421,7 @@
           <w:szCs w:val="28"/>
         </w:rPr>
         <w:pict>
-          <v:shape id="_x0000_i1837" type="#_x0000_t75" style="width:388.5pt;height:303.75pt">
+          <v:shape id="_x0000_i1026" type="#_x0000_t75" style="width:388.5pt;height:303.75pt">
             <v:imagedata r:id="rId16" o:title="Quản lý loại sản phẩm"/>
           </v:shape>
         </w:pict>
@@ -2286,7 +2432,7 @@
         </w:rPr>
         <w:lastRenderedPageBreak/>
         <w:pict>
-          <v:shape id="_x0000_i1838" type="#_x0000_t75" style="width:399.75pt;height:315.75pt">
+          <v:shape id="_x0000_i1027" type="#_x0000_t75" style="width:399.75pt;height:315.75pt">
             <v:imagedata r:id="rId17" o:title="Quản lý Size"/>
           </v:shape>
         </w:pict>
@@ -2296,7 +2442,7 @@
           <w:szCs w:val="28"/>
         </w:rPr>
         <w:pict>
-          <v:shape id="_x0000_i1839" type="#_x0000_t75" style="width:400.5pt;height:315.75pt">
+          <v:shape id="_x0000_i1028" type="#_x0000_t75" style="width:400.5pt;height:315.75pt">
             <v:imagedata r:id="rId18" o:title="Quản lý Color"/>
           </v:shape>
         </w:pict>
@@ -2534,12 +2680,12 @@
           <w:szCs w:val="28"/>
         </w:rPr>
       </w:pPr>
-      <w:bookmarkStart w:id="1" w:name="_Toc451996089"/>
-      <w:bookmarkStart w:id="2" w:name="_Toc452184222"/>
-      <w:bookmarkStart w:id="3" w:name="_Toc452186669"/>
-      <w:bookmarkStart w:id="4" w:name="_Toc452198046"/>
-      <w:bookmarkStart w:id="5" w:name="_Toc460198367"/>
-      <w:bookmarkStart w:id="6" w:name="_Toc172871119"/>
+      <w:bookmarkStart w:id="2" w:name="_Toc172871119"/>
+      <w:bookmarkStart w:id="3" w:name="_Toc451996089"/>
+      <w:bookmarkStart w:id="4" w:name="_Toc452184222"/>
+      <w:bookmarkStart w:id="5" w:name="_Toc452186669"/>
+      <w:bookmarkStart w:id="6" w:name="_Toc452198046"/>
+      <w:bookmarkStart w:id="7" w:name="_Toc460198367"/>
       <w:r>
         <w:rPr>
           <w:rFonts w:cs="Times New Roman"/>
@@ -2547,7 +2693,7 @@
         </w:rPr>
         <w:t>Danh sách các Actor</w:t>
       </w:r>
-      <w:bookmarkEnd w:id="6"/>
+      <w:bookmarkEnd w:id="2"/>
     </w:p>
     <w:tbl>
       <w:tblPr>
@@ -2803,7 +2949,7 @@
           <w:szCs w:val="28"/>
         </w:rPr>
       </w:pPr>
-      <w:bookmarkStart w:id="7" w:name="_Toc172871120"/>
+      <w:bookmarkStart w:id="8" w:name="_Toc172871120"/>
       <w:r>
         <w:rPr>
           <w:rFonts w:cs="Times New Roman"/>
@@ -2811,7 +2957,7 @@
         </w:rPr>
         <w:t>Danh sách các Use-case</w:t>
       </w:r>
-      <w:bookmarkEnd w:id="7"/>
+      <w:bookmarkEnd w:id="8"/>
     </w:p>
     <w:tbl>
       <w:tblPr>
@@ -4234,7 +4380,7 @@
           <w:szCs w:val="28"/>
         </w:rPr>
       </w:pPr>
-      <w:bookmarkStart w:id="8" w:name="_Toc172871121"/>
+      <w:bookmarkStart w:id="9" w:name="_Toc172871121"/>
       <w:r>
         <w:rPr>
           <w:rFonts w:cs="Times New Roman"/>
@@ -4242,11 +4388,11 @@
         </w:rPr>
         <w:t xml:space="preserve">Đặc tả </w:t>
       </w:r>
-      <w:bookmarkEnd w:id="1"/>
-      <w:bookmarkEnd w:id="2"/>
       <w:bookmarkEnd w:id="3"/>
       <w:bookmarkEnd w:id="4"/>
       <w:bookmarkEnd w:id="5"/>
+      <w:bookmarkEnd w:id="6"/>
+      <w:bookmarkEnd w:id="7"/>
       <w:r>
         <w:rPr>
           <w:rFonts w:cs="Times New Roman"/>
@@ -4254,7 +4400,7 @@
         </w:rPr>
         <w:t>Use-case</w:t>
       </w:r>
-      <w:bookmarkEnd w:id="8"/>
+      <w:bookmarkEnd w:id="9"/>
       <w:r>
         <w:rPr>
           <w:rFonts w:cs="Times New Roman"/>
@@ -4377,7 +4523,7 @@
           <w:szCs w:val="28"/>
         </w:rPr>
         <w:pict>
-          <v:shape id="_x0000_i1840" type="#_x0000_t75" style="width:510pt;height:427.5pt">
+          <v:shape id="_x0000_i1029" type="#_x0000_t75" style="width:510pt;height:427.5pt">
             <v:imagedata r:id="rId22" o:title="Quản lý thông tin tài khoản"/>
           </v:shape>
         </w:pict>
@@ -6727,13 +6873,7 @@
         <w:rPr>
           <w:szCs w:val="28"/>
         </w:rPr>
-        <w:t>4.5</w:t>
-      </w:r>
-      <w:r>
-        <w:rPr>
-          <w:szCs w:val="28"/>
-        </w:rPr>
-        <w:t>.5 Trạng thái hệ thống sau khi thực hiên Use-case</w:t>
+        <w:t>4.5.5 Trạng thái hệ thống sau khi thực hiên Use-case</w:t>
       </w:r>
     </w:p>
     <w:p>
@@ -8262,14 +8402,7 @@
         <w:rPr>
           <w:szCs w:val="28"/>
         </w:rPr>
-        <w:t xml:space="preserve">(3) Kiểm tra thông tin không hợp lệ thì Thông báo không hợp lệ và quay lại </w:t>
-      </w:r>
-      <w:proofErr w:type="gramStart"/>
-      <w:r>
-        <w:rPr>
-          <w:szCs w:val="28"/>
-        </w:rPr>
-        <w:t>bướ</w:t>
+        <w:t>(3) Kiểm tra thông tin không hợp lệ thì Thông báo không hợp lệ và quay lại bướ</w:t>
       </w:r>
       <w:r>
         <w:rPr>
@@ -8281,14 +8414,7 @@
         <w:rPr>
           <w:szCs w:val="28"/>
         </w:rPr>
-        <w:t>(</w:t>
-      </w:r>
-      <w:proofErr w:type="gramEnd"/>
-      <w:r>
-        <w:rPr>
-          <w:szCs w:val="28"/>
-        </w:rPr>
-        <w:t>6)</w:t>
+        <w:t>(6)</w:t>
       </w:r>
     </w:p>
     <w:p>
@@ -9606,7 +9732,7 @@
           <w:szCs w:val="28"/>
         </w:rPr>
         <w:pict>
-          <v:shape id="_x0000_i1841" type="#_x0000_t75" style="width:450.75pt;height:603pt">
+          <v:shape id="_x0000_i1030" type="#_x0000_t75" style="width:450.75pt;height:603pt">
             <v:imagedata r:id="rId32" o:title="Quản lý loại sản phẩm"/>
           </v:shape>
         </w:pict>
@@ -14065,7 +14191,7 @@
         </w:rPr>
         <w:lastRenderedPageBreak/>
         <w:pict>
-          <v:shape id="_x0000_i1842" type="#_x0000_t75" style="width:473.25pt;height:9in">
+          <v:shape id="_x0000_i1031" type="#_x0000_t75" style="width:473.25pt;height:9in">
             <v:imagedata r:id="rId38" o:title="Quản lý Size"/>
           </v:shape>
         </w:pict>
@@ -14772,7 +14898,7 @@
         </w:rPr>
         <w:lastRenderedPageBreak/>
         <w:pict>
-          <v:shape id="_x0000_i1843" type="#_x0000_t75" style="width:477pt;height:9in">
+          <v:shape id="_x0000_i1032" type="#_x0000_t75" style="width:477pt;height:9in">
             <v:imagedata r:id="rId39" o:title="Quản lý Color"/>
           </v:shape>
         </w:pict>
@@ -15524,7 +15650,7 @@
         </w:rPr>
         <w:lastRenderedPageBreak/>
         <w:pict>
-          <v:shape id="_x0000_i1844" type="#_x0000_t75" style="width:500.25pt;height:9in">
+          <v:shape id="_x0000_i1033" type="#_x0000_t75" style="width:500.25pt;height:9in">
             <v:imagedata r:id="rId40" o:title="Quản lý địa chỉ"/>
           </v:shape>
         </w:pict>
@@ -16127,14 +16253,14 @@
           <w:rFonts w:cs="Times New Roman"/>
         </w:rPr>
       </w:pPr>
-      <w:bookmarkStart w:id="9" w:name="_Toc127437964"/>
+      <w:bookmarkStart w:id="10" w:name="_Toc127437964"/>
       <w:r>
         <w:rPr>
           <w:rFonts w:cs="Times New Roman"/>
         </w:rPr>
         <w:t>Giới thiệu</w:t>
       </w:r>
-      <w:bookmarkEnd w:id="9"/>
+      <w:bookmarkEnd w:id="10"/>
     </w:p>
     <w:p>
       <w:pPr>
@@ -16149,14 +16275,14 @@
           <w:rFonts w:cs="Times New Roman"/>
         </w:rPr>
       </w:pPr>
-      <w:bookmarkStart w:id="10" w:name="_Toc127437965"/>
+      <w:bookmarkStart w:id="11" w:name="_Toc127437965"/>
       <w:r>
         <w:rPr>
           <w:rFonts w:cs="Times New Roman"/>
         </w:rPr>
         <w:t>Các định nghĩa</w:t>
       </w:r>
-      <w:bookmarkEnd w:id="10"/>
+      <w:bookmarkEnd w:id="11"/>
     </w:p>
     <w:p>
       <w:pPr>
@@ -16190,8 +16316,6 @@
       <w:r>
         <w:t>2.4 Custommer: Khách hàng.</w:t>
       </w:r>
-      <w:bookmarkStart w:id="11" w:name="_GoBack"/>
-      <w:bookmarkEnd w:id="11"/>
     </w:p>
     <w:p>
       <w:pPr>
@@ -16491,6 +16615,7 @@
         <w:docPartUnique/>
       </w:docPartObj>
     </w:sdtPr>
+    <w:sdtEndPr/>
     <w:sdtContent>
       <w:p>
         <w:pPr>
@@ -16511,7 +16636,7 @@
             <w:noProof/>
             <w:lang w:val="vi-VN"/>
           </w:rPr>
-          <w:t>41</w:t>
+          <w:t>22</w:t>
         </w:r>
         <w:r>
           <w:fldChar w:fldCharType="end"/>
@@ -19460,7 +19585,7 @@
 </file>
 
 <file path=customXml/itemProps1.xml><?xml version="1.0" encoding="utf-8"?>
-<ds:datastoreItem xmlns:ds="http://schemas.openxmlformats.org/officeDocument/2006/customXml" ds:itemID="{558C40DE-8608-4B5B-B95A-59D1FC58336F}">
+<ds:datastoreItem xmlns:ds="http://schemas.openxmlformats.org/officeDocument/2006/customXml" ds:itemID="{0AEABA7A-3F33-4355-9602-82A5D9EABF5A}">
   <ds:schemaRefs>
     <ds:schemaRef ds:uri="http://schemas.openxmlformats.org/officeDocument/2006/bibliography"/>
   </ds:schemaRefs>

</xml_diff>

<commit_message>
thêm danh sách tiến độ thành viên
</commit_message>
<xml_diff>
--- a/UML Document/15520515_15520720_15520062_14520033.docx
+++ b/UML Document/15520515_15520720_15520062_14520033.docx
@@ -1,10 +1,10 @@
 
 <file path=word/document.xml><?xml version="1.0" encoding="utf-8"?>
-<w:document xmlns:wpc="http://schemas.microsoft.com/office/word/2010/wordprocessingCanvas" xmlns:cx="http://schemas.microsoft.com/office/drawing/2014/chartex" xmlns:cx1="http://schemas.microsoft.com/office/drawing/2015/9/8/chartex" xmlns:cx2="http://schemas.microsoft.com/office/drawing/2015/10/21/chartex" xmlns:cx3="http://schemas.microsoft.com/office/drawing/2016/5/9/chartex" xmlns:cx4="http://schemas.microsoft.com/office/drawing/2016/5/10/chartex" xmlns:cx5="http://schemas.microsoft.com/office/drawing/2016/5/11/chartex" xmlns:cx6="http://schemas.microsoft.com/office/drawing/2016/5/12/chartex" xmlns:cx7="http://schemas.microsoft.com/office/drawing/2016/5/13/chartex" xmlns:cx8="http://schemas.microsoft.com/office/drawing/2016/5/14/chartex" xmlns:mc="http://schemas.openxmlformats.org/markup-compatibility/2006" xmlns:aink="http://schemas.microsoft.com/office/drawing/2016/ink" xmlns:am3d="http://schemas.microsoft.com/office/drawing/2017/model3d" xmlns:o="urn:schemas-microsoft-com:office:office" xmlns:r="http://schemas.openxmlformats.org/officeDocument/2006/relationships" xmlns:m="http://schemas.openxmlformats.org/officeDocument/2006/math" xmlns:v="urn:schemas-microsoft-com:vml" xmlns:wp14="http://schemas.microsoft.com/office/word/2010/wordprocessingDrawing" xmlns:wp="http://schemas.openxmlformats.org/drawingml/2006/wordprocessingDrawing" xmlns:w10="urn:schemas-microsoft-com:office:word" xmlns:w="http://schemas.openxmlformats.org/wordprocessingml/2006/main" xmlns:w14="http://schemas.microsoft.com/office/word/2010/wordml" xmlns:w15="http://schemas.microsoft.com/office/word/2012/wordml" xmlns:w16cid="http://schemas.microsoft.com/office/word/2016/wordml/cid" xmlns:w16se="http://schemas.microsoft.com/office/word/2015/wordml/symex" xmlns:wpg="http://schemas.microsoft.com/office/word/2010/wordprocessingGroup" xmlns:wpi="http://schemas.microsoft.com/office/word/2010/wordprocessingInk" xmlns:wne="http://schemas.microsoft.com/office/word/2006/wordml" xmlns:wps="http://schemas.microsoft.com/office/word/2010/wordprocessingShape" mc:Ignorable="w14 w15 w16se w16cid wp14">
+<w:document xmlns:wpc="http://schemas.microsoft.com/office/word/2010/wordprocessingCanvas" xmlns:cx="http://schemas.microsoft.com/office/drawing/2014/chartex" xmlns:cx1="http://schemas.microsoft.com/office/drawing/2015/9/8/chartex" xmlns:cx2="http://schemas.microsoft.com/office/drawing/2015/10/21/chartex" xmlns:cx3="http://schemas.microsoft.com/office/drawing/2016/5/9/chartex" xmlns:cx4="http://schemas.microsoft.com/office/drawing/2016/5/10/chartex" xmlns:cx5="http://schemas.microsoft.com/office/drawing/2016/5/11/chartex" xmlns:cx6="http://schemas.microsoft.com/office/drawing/2016/5/12/chartex" xmlns:cx7="http://schemas.microsoft.com/office/drawing/2016/5/13/chartex" xmlns:cx8="http://schemas.microsoft.com/office/drawing/2016/5/14/chartex" xmlns:mc="http://schemas.openxmlformats.org/markup-compatibility/2006" xmlns:aink="http://schemas.microsoft.com/office/drawing/2016/ink" xmlns:am3d="http://schemas.microsoft.com/office/drawing/2017/model3d" xmlns:o="urn:schemas-microsoft-com:office:office" xmlns:r="http://schemas.openxmlformats.org/officeDocument/2006/relationships" xmlns:m="http://schemas.openxmlformats.org/officeDocument/2006/math" xmlns:v="urn:schemas-microsoft-com:vml" xmlns:wp14="http://schemas.microsoft.com/office/word/2010/wordprocessingDrawing" xmlns:wp="http://schemas.openxmlformats.org/drawingml/2006/wordprocessingDrawing" xmlns:w10="urn:schemas-microsoft-com:office:word" xmlns:w="http://schemas.openxmlformats.org/wordprocessingml/2006/main" xmlns:w14="http://schemas.microsoft.com/office/word/2010/wordml" xmlns:w15="http://schemas.microsoft.com/office/word/2012/wordml" xmlns:w16se="http://schemas.microsoft.com/office/word/2015/wordml/symex" xmlns:wpg="http://schemas.microsoft.com/office/word/2010/wordprocessingGroup" xmlns:wpi="http://schemas.microsoft.com/office/word/2010/wordprocessingInk" xmlns:wne="http://schemas.microsoft.com/office/word/2006/wordml" xmlns:wps="http://schemas.microsoft.com/office/word/2010/wordprocessingShape" mc:Ignorable="w14 w15 w16se wp14">
   <w:body>
     <w:p>
       <w:pPr>
-        <w:pStyle w:val="Heading1"/>
+        <w:pStyle w:val="u1"/>
         <w:jc w:val="center"/>
       </w:pPr>
       <w:r>
@@ -13,7 +13,7 @@
     </w:p>
     <w:p>
       <w:pPr>
-        <w:pStyle w:val="Heading1"/>
+        <w:pStyle w:val="u1"/>
         <w:jc w:val="center"/>
       </w:pPr>
       <w:r>
@@ -22,7 +22,7 @@
     </w:p>
     <w:p>
       <w:pPr>
-        <w:pStyle w:val="Heading1"/>
+        <w:pStyle w:val="u1"/>
         <w:ind w:right="284"/>
         <w:jc w:val="both"/>
       </w:pPr>
@@ -35,7 +35,7 @@
     </w:p>
     <w:p>
       <w:pPr>
-        <w:pStyle w:val="Heading1"/>
+        <w:pStyle w:val="u1"/>
         <w:ind w:left="283" w:right="284"/>
         <w:jc w:val="center"/>
         <w:rPr>
@@ -59,7 +59,7 @@
     </w:p>
     <w:p>
       <w:pPr>
-        <w:pStyle w:val="Heading1"/>
+        <w:pStyle w:val="u1"/>
         <w:ind w:right="284"/>
         <w:jc w:val="both"/>
       </w:pPr>
@@ -69,7 +69,7 @@
     </w:p>
     <w:p>
       <w:pPr>
-        <w:pStyle w:val="Heading1"/>
+        <w:pStyle w:val="u1"/>
       </w:pPr>
       <w:r>
         <w:t>Lớp: IS215.I12</w:t>
@@ -77,7 +77,7 @@
     </w:p>
     <w:p>
       <w:pPr>
-        <w:pStyle w:val="Heading1"/>
+        <w:pStyle w:val="u1"/>
         <w:ind w:right="284"/>
         <w:jc w:val="both"/>
       </w:pPr>
@@ -87,7 +87,7 @@
     </w:p>
     <w:tbl>
       <w:tblPr>
-        <w:tblStyle w:val="TableGrid"/>
+        <w:tblStyle w:val="LiBang"/>
         <w:tblW w:w="0" w:type="auto"/>
         <w:tblLayout w:type="fixed"/>
         <w:tblLook w:val="01E0" w:firstRow="1" w:lastRow="1" w:firstColumn="1" w:lastColumn="1" w:noHBand="0" w:noVBand="0"/>
@@ -300,7 +300,7 @@
             <w:hyperlink r:id="rId8" w:history="1">
               <w:r>
                 <w:rPr>
-                  <w:rStyle w:val="Hyperlink"/>
+                  <w:rStyle w:val="Siuktni"/>
                   <w:szCs w:val="28"/>
                 </w:rPr>
                 <w:t>15520515@gm.uit.edu.vn</w:t>
@@ -400,7 +400,7 @@
             <w:hyperlink r:id="rId9" w:history="1">
               <w:r>
                 <w:rPr>
-                  <w:rStyle w:val="Hyperlink"/>
+                  <w:rStyle w:val="Siuktni"/>
                   <w:szCs w:val="28"/>
                 </w:rPr>
                 <w:t>15520720@gm.uit.edu.vn</w:t>
@@ -512,7 +512,7 @@
             <w:hyperlink r:id="rId10" w:history="1">
               <w:r>
                 <w:rPr>
-                  <w:rStyle w:val="Hyperlink"/>
+                  <w:rStyle w:val="Siuktni"/>
                   <w:szCs w:val="28"/>
                 </w:rPr>
                 <w:t>15520062@gm.uit.edu.vn</w:t>
@@ -618,7 +618,7 @@
             <w:hyperlink r:id="rId11" w:history="1">
               <w:r>
                 <w:rPr>
-                  <w:rStyle w:val="Hyperlink"/>
+                  <w:rStyle w:val="Siuktni"/>
                   <w:szCs w:val="28"/>
                 </w:rPr>
                 <w:t>14520033@gm.uit.edu.vn</w:t>
@@ -630,7 +630,7 @@
     </w:tbl>
     <w:p>
       <w:pPr>
-        <w:pStyle w:val="Heading1"/>
+        <w:pStyle w:val="u1"/>
         <w:ind w:right="284"/>
         <w:jc w:val="both"/>
       </w:pPr>
@@ -640,7 +640,7 @@
     </w:p>
     <w:tbl>
       <w:tblPr>
-        <w:tblStyle w:val="TableGrid"/>
+        <w:tblStyle w:val="LiBang"/>
         <w:tblW w:w="0" w:type="auto"/>
         <w:tblLook w:val="04A0" w:firstRow="1" w:lastRow="0" w:firstColumn="1" w:lastColumn="0" w:noHBand="0" w:noVBand="1"/>
       </w:tblPr>
@@ -1541,6 +1541,561 @@
     </w:tbl>
     <w:p>
       <w:pPr>
+        <w:pStyle w:val="u1"/>
+      </w:pPr>
+      <w:r>
+        <w:t>Tiến độ dự án từng thành viên:</w:t>
+      </w:r>
+      <w:r>
+        <w:br/>
+      </w:r>
+    </w:p>
+    <w:tbl>
+      <w:tblPr>
+        <w:tblStyle w:val="LiBang"/>
+        <w:tblW w:w="0" w:type="auto"/>
+        <w:tblLook w:val="04A0" w:firstRow="1" w:lastRow="0" w:firstColumn="1" w:lastColumn="0" w:noHBand="0" w:noVBand="1"/>
+      </w:tblPr>
+      <w:tblGrid>
+        <w:gridCol w:w="2058"/>
+        <w:gridCol w:w="3497"/>
+        <w:gridCol w:w="4505"/>
+      </w:tblGrid>
+      <w:tr>
+        <w:tc>
+          <w:tcPr>
+            <w:tcW w:w="2058" w:type="dxa"/>
+          </w:tcPr>
+          <w:p>
+            <w:pPr>
+              <w:ind w:left="70" w:right="284"/>
+              <w:rPr>
+                <w:b/>
+                <w:szCs w:val="28"/>
+              </w:rPr>
+            </w:pPr>
+            <w:r>
+              <w:rPr>
+                <w:b/>
+                <w:szCs w:val="28"/>
+              </w:rPr>
+              <w:t>STT</w:t>
+            </w:r>
+          </w:p>
+        </w:tc>
+        <w:tc>
+          <w:tcPr>
+            <w:tcW w:w="3497" w:type="dxa"/>
+          </w:tcPr>
+          <w:p>
+            <w:pPr>
+              <w:ind w:left="80" w:right="284"/>
+              <w:rPr>
+                <w:b/>
+                <w:szCs w:val="28"/>
+              </w:rPr>
+            </w:pPr>
+            <w:r>
+              <w:rPr>
+                <w:b/>
+                <w:szCs w:val="28"/>
+              </w:rPr>
+              <w:t>Thành viên</w:t>
+            </w:r>
+          </w:p>
+        </w:tc>
+        <w:tc>
+          <w:tcPr>
+            <w:tcW w:w="4505" w:type="dxa"/>
+          </w:tcPr>
+          <w:p>
+            <w:pPr>
+              <w:ind w:left="90" w:right="284"/>
+              <w:rPr>
+                <w:b/>
+                <w:szCs w:val="28"/>
+              </w:rPr>
+            </w:pPr>
+            <w:r>
+              <w:rPr>
+                <w:b/>
+                <w:szCs w:val="28"/>
+              </w:rPr>
+              <w:t>Công việc</w:t>
+            </w:r>
+          </w:p>
+        </w:tc>
+      </w:tr>
+      <w:tr>
+        <w:tc>
+          <w:tcPr>
+            <w:tcW w:w="2058" w:type="dxa"/>
+          </w:tcPr>
+          <w:p>
+            <w:pPr>
+              <w:ind w:left="70" w:right="284"/>
+              <w:rPr>
+                <w:szCs w:val="28"/>
+              </w:rPr>
+            </w:pPr>
+            <w:r>
+              <w:rPr>
+                <w:szCs w:val="28"/>
+              </w:rPr>
+              <w:t>1</w:t>
+            </w:r>
+          </w:p>
+        </w:tc>
+        <w:tc>
+          <w:tcPr>
+            <w:tcW w:w="3497" w:type="dxa"/>
+          </w:tcPr>
+          <w:p>
+            <w:pPr>
+              <w:ind w:left="80" w:right="284"/>
+              <w:rPr>
+                <w:szCs w:val="28"/>
+              </w:rPr>
+            </w:pPr>
+            <w:r>
+              <w:rPr>
+                <w:szCs w:val="28"/>
+              </w:rPr>
+              <w:t>Nguyễn Hoàng Nam</w:t>
+            </w:r>
+            <w:r>
+              <w:rPr>
+                <w:szCs w:val="28"/>
+              </w:rPr>
+              <w:br/>
+              <w:t>15520515</w:t>
+            </w:r>
+          </w:p>
+        </w:tc>
+        <w:tc>
+          <w:tcPr>
+            <w:tcW w:w="4505" w:type="dxa"/>
+          </w:tcPr>
+          <w:p>
+            <w:pPr>
+              <w:pStyle w:val="oancuaDanhsach"/>
+              <w:numPr>
+                <w:ilvl w:val="0"/>
+                <w:numId w:val="38"/>
+              </w:numPr>
+              <w:ind w:left="285" w:right="284"/>
+              <w:rPr>
+                <w:szCs w:val="28"/>
+              </w:rPr>
+            </w:pPr>
+            <w:r>
+              <w:rPr>
+                <w:szCs w:val="28"/>
+              </w:rPr>
+              <w:t>Phát biểu bài toán</w:t>
+            </w:r>
+            <w:r>
+              <w:rPr>
+                <w:szCs w:val="28"/>
+              </w:rPr>
+              <w:t>: Hoàn thành</w:t>
+            </w:r>
+          </w:p>
+          <w:p>
+            <w:pPr>
+              <w:pStyle w:val="oancuaDanhsach"/>
+              <w:numPr>
+                <w:ilvl w:val="0"/>
+                <w:numId w:val="38"/>
+              </w:numPr>
+              <w:ind w:left="285" w:right="284"/>
+              <w:rPr>
+                <w:szCs w:val="28"/>
+              </w:rPr>
+            </w:pPr>
+            <w:r>
+              <w:rPr>
+                <w:szCs w:val="28"/>
+              </w:rPr>
+              <w:t>Mô hình tổng quát Use-case</w:t>
+            </w:r>
+            <w:r>
+              <w:rPr>
+                <w:szCs w:val="28"/>
+              </w:rPr>
+              <w:t xml:space="preserve">: </w:t>
+            </w:r>
+            <w:r>
+              <w:rPr>
+                <w:szCs w:val="28"/>
+              </w:rPr>
+              <w:t>Hoàn thành</w:t>
+            </w:r>
+          </w:p>
+          <w:p>
+            <w:pPr>
+              <w:pStyle w:val="oancuaDanhsach"/>
+              <w:numPr>
+                <w:ilvl w:val="0"/>
+                <w:numId w:val="38"/>
+              </w:numPr>
+              <w:ind w:left="285" w:right="284"/>
+              <w:rPr>
+                <w:szCs w:val="28"/>
+              </w:rPr>
+            </w:pPr>
+            <w:r>
+              <w:rPr>
+                <w:szCs w:val="28"/>
+              </w:rPr>
+              <w:t>Activity diagram: Hoàn thành</w:t>
+            </w:r>
+          </w:p>
+          <w:p>
+            <w:pPr>
+              <w:ind w:left="90" w:right="284"/>
+              <w:rPr>
+                <w:szCs w:val="28"/>
+              </w:rPr>
+            </w:pPr>
+          </w:p>
+        </w:tc>
+      </w:tr>
+      <w:tr>
+        <w:tc>
+          <w:tcPr>
+            <w:tcW w:w="2058" w:type="dxa"/>
+          </w:tcPr>
+          <w:p>
+            <w:pPr>
+              <w:ind w:left="70" w:right="284"/>
+              <w:rPr>
+                <w:szCs w:val="28"/>
+              </w:rPr>
+            </w:pPr>
+            <w:r>
+              <w:rPr>
+                <w:szCs w:val="28"/>
+              </w:rPr>
+              <w:t>2</w:t>
+            </w:r>
+          </w:p>
+        </w:tc>
+        <w:tc>
+          <w:tcPr>
+            <w:tcW w:w="3497" w:type="dxa"/>
+          </w:tcPr>
+          <w:p>
+            <w:pPr>
+              <w:ind w:left="80" w:right="284"/>
+              <w:rPr>
+                <w:szCs w:val="28"/>
+              </w:rPr>
+            </w:pPr>
+            <w:r>
+              <w:rPr>
+                <w:szCs w:val="28"/>
+              </w:rPr>
+              <w:t>Nguyễn Xuân Sang</w:t>
+            </w:r>
+            <w:r>
+              <w:rPr>
+                <w:szCs w:val="28"/>
+              </w:rPr>
+              <w:br/>
+              <w:t>15520720</w:t>
+            </w:r>
+          </w:p>
+        </w:tc>
+        <w:tc>
+          <w:tcPr>
+            <w:tcW w:w="4505" w:type="dxa"/>
+          </w:tcPr>
+          <w:p>
+            <w:pPr>
+              <w:pStyle w:val="oancuaDanhsach"/>
+              <w:numPr>
+                <w:ilvl w:val="0"/>
+                <w:numId w:val="39"/>
+              </w:numPr>
+              <w:ind w:left="285" w:right="284"/>
+              <w:rPr>
+                <w:szCs w:val="28"/>
+              </w:rPr>
+            </w:pPr>
+            <w:r>
+              <w:rPr>
+                <w:szCs w:val="28"/>
+              </w:rPr>
+              <w:t>Phát biểu bài toán</w:t>
+            </w:r>
+            <w:r>
+              <w:rPr>
+                <w:szCs w:val="28"/>
+              </w:rPr>
+              <w:t xml:space="preserve">: </w:t>
+            </w:r>
+            <w:r>
+              <w:rPr>
+                <w:szCs w:val="28"/>
+              </w:rPr>
+              <w:t>Hoàn thành</w:t>
+            </w:r>
+          </w:p>
+          <w:p>
+            <w:pPr>
+              <w:pStyle w:val="oancuaDanhsach"/>
+              <w:numPr>
+                <w:ilvl w:val="0"/>
+                <w:numId w:val="39"/>
+              </w:numPr>
+              <w:ind w:left="285" w:right="284"/>
+              <w:rPr>
+                <w:szCs w:val="28"/>
+              </w:rPr>
+            </w:pPr>
+            <w:r>
+              <w:rPr>
+                <w:szCs w:val="28"/>
+              </w:rPr>
+              <w:t>Activity diagram: Hoàn thành</w:t>
+            </w:r>
+          </w:p>
+          <w:p>
+            <w:pPr>
+              <w:ind w:left="90" w:right="284"/>
+              <w:rPr>
+                <w:szCs w:val="28"/>
+              </w:rPr>
+            </w:pPr>
+          </w:p>
+        </w:tc>
+      </w:tr>
+      <w:tr>
+        <w:tc>
+          <w:tcPr>
+            <w:tcW w:w="2058" w:type="dxa"/>
+          </w:tcPr>
+          <w:p>
+            <w:pPr>
+              <w:ind w:left="70" w:right="284"/>
+              <w:rPr>
+                <w:szCs w:val="28"/>
+              </w:rPr>
+            </w:pPr>
+            <w:r>
+              <w:rPr>
+                <w:szCs w:val="28"/>
+              </w:rPr>
+              <w:t>3</w:t>
+            </w:r>
+          </w:p>
+        </w:tc>
+        <w:tc>
+          <w:tcPr>
+            <w:tcW w:w="3497" w:type="dxa"/>
+          </w:tcPr>
+          <w:p>
+            <w:pPr>
+              <w:ind w:left="80" w:right="284"/>
+              <w:rPr>
+                <w:szCs w:val="28"/>
+              </w:rPr>
+            </w:pPr>
+            <w:r>
+              <w:rPr>
+                <w:szCs w:val="28"/>
+              </w:rPr>
+              <w:t>Trương Thị Bích Chi</w:t>
+            </w:r>
+            <w:r>
+              <w:rPr>
+                <w:szCs w:val="28"/>
+              </w:rPr>
+              <w:br/>
+              <w:t>15520062</w:t>
+            </w:r>
+          </w:p>
+        </w:tc>
+        <w:tc>
+          <w:tcPr>
+            <w:tcW w:w="4505" w:type="dxa"/>
+          </w:tcPr>
+          <w:p>
+            <w:pPr>
+              <w:pStyle w:val="oancuaDanhsach"/>
+              <w:numPr>
+                <w:ilvl w:val="0"/>
+                <w:numId w:val="39"/>
+              </w:numPr>
+              <w:ind w:left="285" w:right="284"/>
+              <w:rPr>
+                <w:szCs w:val="28"/>
+              </w:rPr>
+            </w:pPr>
+            <w:r>
+              <w:rPr>
+                <w:szCs w:val="28"/>
+              </w:rPr>
+              <w:t>Phát biểu bài toán</w:t>
+            </w:r>
+            <w:r>
+              <w:rPr>
+                <w:szCs w:val="28"/>
+              </w:rPr>
+              <w:t xml:space="preserve">: </w:t>
+            </w:r>
+            <w:r>
+              <w:rPr>
+                <w:szCs w:val="28"/>
+              </w:rPr>
+              <w:t>Hoàn thành</w:t>
+            </w:r>
+          </w:p>
+          <w:p>
+            <w:pPr>
+              <w:pStyle w:val="oancuaDanhsach"/>
+              <w:numPr>
+                <w:ilvl w:val="0"/>
+                <w:numId w:val="39"/>
+              </w:numPr>
+              <w:ind w:left="285" w:right="284"/>
+              <w:rPr>
+                <w:szCs w:val="28"/>
+              </w:rPr>
+            </w:pPr>
+            <w:r>
+              <w:rPr>
+                <w:szCs w:val="28"/>
+              </w:rPr>
+              <w:t>Activity diagram: Hoàn thành</w:t>
+            </w:r>
+          </w:p>
+          <w:p>
+            <w:pPr>
+              <w:ind w:left="90" w:right="284"/>
+              <w:rPr>
+                <w:szCs w:val="28"/>
+              </w:rPr>
+            </w:pPr>
+          </w:p>
+        </w:tc>
+      </w:tr>
+      <w:tr>
+        <w:tc>
+          <w:tcPr>
+            <w:tcW w:w="2058" w:type="dxa"/>
+          </w:tcPr>
+          <w:p>
+            <w:pPr>
+              <w:ind w:left="70" w:right="284"/>
+              <w:rPr>
+                <w:szCs w:val="28"/>
+              </w:rPr>
+            </w:pPr>
+            <w:r>
+              <w:rPr>
+                <w:szCs w:val="28"/>
+              </w:rPr>
+              <w:t>4</w:t>
+            </w:r>
+          </w:p>
+        </w:tc>
+        <w:tc>
+          <w:tcPr>
+            <w:tcW w:w="3497" w:type="dxa"/>
+          </w:tcPr>
+          <w:p>
+            <w:pPr>
+              <w:ind w:left="80" w:right="284"/>
+              <w:rPr>
+                <w:szCs w:val="28"/>
+              </w:rPr>
+            </w:pPr>
+            <w:r>
+              <w:rPr>
+                <w:szCs w:val="28"/>
+              </w:rPr>
+              <w:t>Phan Việt Anh</w:t>
+            </w:r>
+            <w:r>
+              <w:rPr>
+                <w:szCs w:val="28"/>
+              </w:rPr>
+              <w:br/>
+              <w:t>14520033</w:t>
+            </w:r>
+          </w:p>
+        </w:tc>
+        <w:tc>
+          <w:tcPr>
+            <w:tcW w:w="4505" w:type="dxa"/>
+          </w:tcPr>
+          <w:p>
+            <w:pPr>
+              <w:pStyle w:val="oancuaDanhsach"/>
+              <w:numPr>
+                <w:ilvl w:val="0"/>
+                <w:numId w:val="39"/>
+              </w:numPr>
+              <w:ind w:left="285" w:right="284"/>
+              <w:rPr>
+                <w:szCs w:val="28"/>
+              </w:rPr>
+            </w:pPr>
+            <w:r>
+              <w:rPr>
+                <w:szCs w:val="28"/>
+              </w:rPr>
+              <w:t>Phát biểu bài toán</w:t>
+            </w:r>
+            <w:r>
+              <w:rPr>
+                <w:szCs w:val="28"/>
+              </w:rPr>
+              <w:t xml:space="preserve">: </w:t>
+            </w:r>
+            <w:r>
+              <w:rPr>
+                <w:szCs w:val="28"/>
+              </w:rPr>
+              <w:t>Hoàn thành</w:t>
+            </w:r>
+          </w:p>
+          <w:p>
+            <w:pPr>
+              <w:pStyle w:val="oancuaDanhsach"/>
+              <w:numPr>
+                <w:ilvl w:val="0"/>
+                <w:numId w:val="39"/>
+              </w:numPr>
+              <w:ind w:left="285" w:right="284"/>
+              <w:rPr>
+                <w:szCs w:val="28"/>
+              </w:rPr>
+            </w:pPr>
+            <w:r>
+              <w:rPr>
+                <w:szCs w:val="28"/>
+              </w:rPr>
+              <w:t>Activity Diagram: Chưa hoàn thành</w:t>
+            </w:r>
+            <w:bookmarkStart w:id="0" w:name="_GoBack"/>
+            <w:bookmarkEnd w:id="0"/>
+          </w:p>
+          <w:p>
+            <w:pPr>
+              <w:ind w:left="90" w:right="284"/>
+              <w:rPr>
+                <w:szCs w:val="28"/>
+              </w:rPr>
+            </w:pPr>
+          </w:p>
+        </w:tc>
+      </w:tr>
+    </w:tbl>
+    <w:p>
+      <w:pPr>
         <w:ind w:left="283" w:right="284"/>
         <w:jc w:val="both"/>
         <w:rPr>
@@ -1560,7 +2115,7 @@
     </w:p>
     <w:p>
       <w:pPr>
-        <w:pStyle w:val="Heading1"/>
+        <w:pStyle w:val="u1"/>
         <w:numPr>
           <w:ilvl w:val="0"/>
           <w:numId w:val="22"/>
@@ -1574,7 +2129,7 @@
     </w:p>
     <w:p>
       <w:pPr>
-        <w:pStyle w:val="Heading2"/>
+        <w:pStyle w:val="u2"/>
         <w:numPr>
           <w:ilvl w:val="1"/>
           <w:numId w:val="24"/>
@@ -1587,7 +2142,7 @@
     </w:p>
     <w:p>
       <w:pPr>
-        <w:pStyle w:val="ListParagraph"/>
+        <w:pStyle w:val="oancuaDanhsach"/>
         <w:ind w:left="0" w:right="284" w:hanging="13"/>
         <w:jc w:val="both"/>
         <w:rPr>
@@ -1603,7 +2158,7 @@
     </w:p>
     <w:p>
       <w:pPr>
-        <w:pStyle w:val="ListParagraph"/>
+        <w:pStyle w:val="oancuaDanhsach"/>
         <w:ind w:left="0" w:right="284"/>
         <w:jc w:val="both"/>
         <w:rPr>
@@ -1619,7 +2174,7 @@
     </w:p>
     <w:p>
       <w:pPr>
-        <w:pStyle w:val="Heading2"/>
+        <w:pStyle w:val="u2"/>
         <w:numPr>
           <w:ilvl w:val="1"/>
           <w:numId w:val="24"/>
@@ -1632,7 +2187,7 @@
     </w:p>
     <w:p>
       <w:pPr>
-        <w:pStyle w:val="ListParagraph"/>
+        <w:pStyle w:val="oancuaDanhsach"/>
         <w:ind w:left="0" w:right="284"/>
         <w:jc w:val="both"/>
         <w:rPr>
@@ -1648,7 +2203,7 @@
     </w:p>
     <w:p>
       <w:pPr>
-        <w:pStyle w:val="ListParagraph"/>
+        <w:pStyle w:val="oancuaDanhsach"/>
         <w:numPr>
           <w:ilvl w:val="0"/>
           <w:numId w:val="21"/>
@@ -1668,7 +2223,7 @@
     </w:p>
     <w:p>
       <w:pPr>
-        <w:pStyle w:val="ListParagraph"/>
+        <w:pStyle w:val="oancuaDanhsach"/>
         <w:ind w:left="360" w:right="284"/>
         <w:jc w:val="both"/>
         <w:rPr>
@@ -1696,7 +2251,7 @@
     </w:p>
     <w:p>
       <w:pPr>
-        <w:pStyle w:val="ListParagraph"/>
+        <w:pStyle w:val="oancuaDanhsach"/>
         <w:ind w:left="360" w:right="284"/>
         <w:jc w:val="both"/>
         <w:rPr>
@@ -1724,7 +2279,7 @@
     </w:p>
     <w:p>
       <w:pPr>
-        <w:pStyle w:val="ListParagraph"/>
+        <w:pStyle w:val="oancuaDanhsach"/>
         <w:ind w:left="360" w:right="284"/>
         <w:jc w:val="both"/>
         <w:rPr>
@@ -1764,7 +2319,7 @@
     </w:p>
     <w:p>
       <w:pPr>
-        <w:pStyle w:val="ListParagraph"/>
+        <w:pStyle w:val="oancuaDanhsach"/>
         <w:ind w:left="360" w:right="284"/>
         <w:jc w:val="both"/>
         <w:rPr>
@@ -1792,7 +2347,7 @@
     </w:p>
     <w:p>
       <w:pPr>
-        <w:pStyle w:val="ListParagraph"/>
+        <w:pStyle w:val="oancuaDanhsach"/>
         <w:numPr>
           <w:ilvl w:val="0"/>
           <w:numId w:val="21"/>
@@ -1812,7 +2367,7 @@
     </w:p>
     <w:p>
       <w:pPr>
-        <w:pStyle w:val="ListParagraph"/>
+        <w:pStyle w:val="oancuaDanhsach"/>
         <w:ind w:left="360" w:right="284"/>
         <w:jc w:val="both"/>
         <w:rPr>
@@ -1840,7 +2395,7 @@
     </w:p>
     <w:p>
       <w:pPr>
-        <w:pStyle w:val="ListParagraph"/>
+        <w:pStyle w:val="oancuaDanhsach"/>
         <w:ind w:left="360" w:right="284"/>
         <w:jc w:val="both"/>
         <w:rPr>
@@ -1856,7 +2411,7 @@
     </w:p>
     <w:p>
       <w:pPr>
-        <w:pStyle w:val="ListParagraph"/>
+        <w:pStyle w:val="oancuaDanhsach"/>
         <w:ind w:left="360" w:right="284"/>
         <w:jc w:val="both"/>
         <w:rPr>
@@ -1872,7 +2427,7 @@
     </w:p>
     <w:p>
       <w:pPr>
-        <w:pStyle w:val="ListParagraph"/>
+        <w:pStyle w:val="oancuaDanhsach"/>
         <w:ind w:left="360" w:right="284"/>
         <w:jc w:val="both"/>
         <w:rPr>
@@ -1888,7 +2443,7 @@
     </w:p>
     <w:p>
       <w:pPr>
-        <w:pStyle w:val="ListParagraph"/>
+        <w:pStyle w:val="oancuaDanhsach"/>
         <w:ind w:left="360" w:right="284"/>
         <w:jc w:val="both"/>
         <w:rPr>
@@ -1955,7 +2510,7 @@
     </w:p>
     <w:p>
       <w:pPr>
-        <w:pStyle w:val="ListParagraph"/>
+        <w:pStyle w:val="oancuaDanhsach"/>
         <w:ind w:left="360" w:right="284"/>
         <w:jc w:val="both"/>
         <w:rPr>
@@ -1977,7 +2532,7 @@
     </w:p>
     <w:p>
       <w:pPr>
-        <w:pStyle w:val="Heading2"/>
+        <w:pStyle w:val="u2"/>
         <w:numPr>
           <w:ilvl w:val="1"/>
           <w:numId w:val="24"/>
@@ -1990,7 +2545,7 @@
     </w:p>
     <w:p>
       <w:pPr>
-        <w:pStyle w:val="ListParagraph"/>
+        <w:pStyle w:val="oancuaDanhsach"/>
         <w:ind w:left="0" w:right="284" w:hanging="13"/>
         <w:jc w:val="both"/>
         <w:rPr>
@@ -2006,7 +2561,7 @@
     </w:p>
     <w:p>
       <w:pPr>
-        <w:pStyle w:val="Heading2"/>
+        <w:pStyle w:val="u2"/>
         <w:numPr>
           <w:ilvl w:val="1"/>
           <w:numId w:val="24"/>
@@ -2019,7 +2574,7 @@
     </w:p>
     <w:p>
       <w:pPr>
-        <w:pStyle w:val="ListParagraph"/>
+        <w:pStyle w:val="oancuaDanhsach"/>
         <w:ind w:left="0" w:right="284" w:hanging="13"/>
         <w:jc w:val="both"/>
         <w:rPr>
@@ -2047,7 +2602,7 @@
     </w:p>
     <w:p>
       <w:pPr>
-        <w:pStyle w:val="ListParagraph"/>
+        <w:pStyle w:val="oancuaDanhsach"/>
         <w:numPr>
           <w:ilvl w:val="0"/>
           <w:numId w:val="30"/>
@@ -2066,7 +2621,7 @@
     </w:p>
     <w:p>
       <w:pPr>
-        <w:pStyle w:val="ListParagraph"/>
+        <w:pStyle w:val="oancuaDanhsach"/>
         <w:numPr>
           <w:ilvl w:val="0"/>
           <w:numId w:val="30"/>
@@ -2085,7 +2640,7 @@
     </w:p>
     <w:p>
       <w:pPr>
-        <w:pStyle w:val="ListParagraph"/>
+        <w:pStyle w:val="oancuaDanhsach"/>
         <w:numPr>
           <w:ilvl w:val="0"/>
           <w:numId w:val="30"/>
@@ -2104,7 +2659,7 @@
     </w:p>
     <w:p>
       <w:pPr>
-        <w:pStyle w:val="ListParagraph"/>
+        <w:pStyle w:val="oancuaDanhsach"/>
         <w:numPr>
           <w:ilvl w:val="0"/>
           <w:numId w:val="30"/>
@@ -2129,7 +2684,7 @@
     </w:p>
     <w:p>
       <w:pPr>
-        <w:pStyle w:val="Heading1"/>
+        <w:pStyle w:val="u1"/>
         <w:numPr>
           <w:ilvl w:val="0"/>
           <w:numId w:val="22"/>
@@ -2142,17 +2697,17 @@
     </w:p>
     <w:p>
       <w:pPr>
-        <w:pStyle w:val="Heading2"/>
+        <w:pStyle w:val="u2"/>
         <w:numPr>
           <w:ilvl w:val="0"/>
           <w:numId w:val="32"/>
         </w:numPr>
       </w:pPr>
-      <w:bookmarkStart w:id="0" w:name="_Toc172871118"/>
+      <w:bookmarkStart w:id="1" w:name="_Toc172871118"/>
       <w:r>
         <w:t>Sơ đồ Use-case</w:t>
       </w:r>
-      <w:bookmarkEnd w:id="0"/>
+      <w:bookmarkEnd w:id="1"/>
     </w:p>
     <w:p>
       <w:pPr>
@@ -2389,7 +2944,7 @@
           <w:szCs w:val="28"/>
         </w:rPr>
         <w:pict>
-          <v:shape id="_x0000_i1026" type="#_x0000_t75" style="width:388pt;height:303.5pt">
+          <v:shape id="_x0000_i1026" type="#_x0000_t75" style="width:388.5pt;height:303.75pt">
             <v:imagedata r:id="rId16" o:title="Quản lý loại sản phẩm"/>
           </v:shape>
         </w:pict>
@@ -2400,7 +2955,7 @@
         </w:rPr>
         <w:lastRenderedPageBreak/>
         <w:pict>
-          <v:shape id="_x0000_i1027" type="#_x0000_t75" style="width:400pt;height:316pt">
+          <v:shape id="_x0000_i1027" type="#_x0000_t75" style="width:399.75pt;height:315.75pt">
             <v:imagedata r:id="rId17" o:title="Quản lý Size"/>
           </v:shape>
         </w:pict>
@@ -2410,7 +2965,7 @@
           <w:szCs w:val="28"/>
         </w:rPr>
         <w:pict>
-          <v:shape id="_x0000_i1028" type="#_x0000_t75" style="width:400.5pt;height:316pt">
+          <v:shape id="_x0000_i1028" type="#_x0000_t75" style="width:400.5pt;height:315.75pt">
             <v:imagedata r:id="rId18" o:title="Quản lý Color"/>
           </v:shape>
         </w:pict>
@@ -2636,22 +3191,22 @@
     </w:p>
     <w:p>
       <w:pPr>
-        <w:pStyle w:val="Heading2"/>
+        <w:pStyle w:val="u2"/>
         <w:numPr>
           <w:ilvl w:val="0"/>
           <w:numId w:val="32"/>
         </w:numPr>
       </w:pPr>
-      <w:bookmarkStart w:id="1" w:name="_Toc172871119"/>
-      <w:bookmarkStart w:id="2" w:name="_Toc451996089"/>
-      <w:bookmarkStart w:id="3" w:name="_Toc452184222"/>
-      <w:bookmarkStart w:id="4" w:name="_Toc452186669"/>
-      <w:bookmarkStart w:id="5" w:name="_Toc452198046"/>
-      <w:bookmarkStart w:id="6" w:name="_Toc460198367"/>
+      <w:bookmarkStart w:id="2" w:name="_Toc172871119"/>
+      <w:bookmarkStart w:id="3" w:name="_Toc451996089"/>
+      <w:bookmarkStart w:id="4" w:name="_Toc452184222"/>
+      <w:bookmarkStart w:id="5" w:name="_Toc452186669"/>
+      <w:bookmarkStart w:id="6" w:name="_Toc452198046"/>
+      <w:bookmarkStart w:id="7" w:name="_Toc460198367"/>
       <w:r>
         <w:t>Danh sách các Actor</w:t>
       </w:r>
-      <w:bookmarkEnd w:id="1"/>
+      <w:bookmarkEnd w:id="2"/>
     </w:p>
     <w:tbl>
       <w:tblPr>
@@ -2884,7 +3439,7 @@
     </w:tbl>
     <w:p>
       <w:pPr>
-        <w:pStyle w:val="BodyText"/>
+        <w:pStyle w:val="ThnVnban"/>
         <w:ind w:left="283" w:right="284"/>
         <w:jc w:val="both"/>
         <w:rPr>
@@ -2895,17 +3450,17 @@
     </w:p>
     <w:p>
       <w:pPr>
-        <w:pStyle w:val="Heading2"/>
+        <w:pStyle w:val="u2"/>
         <w:numPr>
           <w:ilvl w:val="0"/>
           <w:numId w:val="32"/>
         </w:numPr>
       </w:pPr>
-      <w:bookmarkStart w:id="7" w:name="_Toc172871120"/>
+      <w:bookmarkStart w:id="8" w:name="_Toc172871120"/>
       <w:r>
         <w:t>Danh sách các Use-case</w:t>
       </w:r>
-      <w:bookmarkEnd w:id="7"/>
+      <w:bookmarkEnd w:id="8"/>
     </w:p>
     <w:tbl>
       <w:tblPr>
@@ -4316,25 +4871,25 @@
     </w:p>
     <w:p>
       <w:pPr>
-        <w:pStyle w:val="Heading2"/>
+        <w:pStyle w:val="u2"/>
         <w:numPr>
           <w:ilvl w:val="0"/>
           <w:numId w:val="32"/>
         </w:numPr>
       </w:pPr>
-      <w:bookmarkStart w:id="8" w:name="_Toc172871121"/>
+      <w:bookmarkStart w:id="9" w:name="_Toc172871121"/>
       <w:r>
         <w:t xml:space="preserve">Đặc tả </w:t>
       </w:r>
-      <w:bookmarkEnd w:id="2"/>
       <w:bookmarkEnd w:id="3"/>
       <w:bookmarkEnd w:id="4"/>
       <w:bookmarkEnd w:id="5"/>
       <w:bookmarkEnd w:id="6"/>
+      <w:bookmarkEnd w:id="7"/>
       <w:r>
         <w:t>Use-case</w:t>
       </w:r>
-      <w:bookmarkEnd w:id="8"/>
+      <w:bookmarkEnd w:id="9"/>
       <w:r>
         <w:t xml:space="preserve"> </w:t>
       </w:r>
@@ -4347,7 +4902,7 @@
     </w:p>
     <w:p>
       <w:pPr>
-        <w:pStyle w:val="Heading3"/>
+        <w:pStyle w:val="u3"/>
         <w:numPr>
           <w:ilvl w:val="1"/>
           <w:numId w:val="32"/>
@@ -4992,7 +5547,7 @@
     </w:p>
     <w:p>
       <w:pPr>
-        <w:pStyle w:val="Heading3"/>
+        <w:pStyle w:val="u3"/>
         <w:ind w:left="270"/>
       </w:pPr>
       <w:r>
@@ -5000,10 +5555,6 @@
       </w:r>
       <w:r>
         <w:tab/>
-      </w:r>
-      <w:bookmarkStart w:id="9" w:name="_GoBack"/>
-      <w:bookmarkEnd w:id="9"/>
-      <w:r>
         <w:t>Đăng ký tài khoản</w:t>
       </w:r>
     </w:p>
@@ -5480,7 +6031,7 @@
     </w:p>
     <w:p>
       <w:pPr>
-        <w:pStyle w:val="Heading3"/>
+        <w:pStyle w:val="u3"/>
         <w:ind w:left="283" w:right="284"/>
         <w:jc w:val="both"/>
         <w:rPr>
@@ -5985,7 +6536,7 @@
     </w:p>
     <w:p>
       <w:pPr>
-        <w:pStyle w:val="Heading3"/>
+        <w:pStyle w:val="u3"/>
         <w:ind w:left="283" w:right="284"/>
         <w:jc w:val="both"/>
         <w:rPr>
@@ -6444,7 +6995,7 @@
     </w:p>
     <w:p>
       <w:pPr>
-        <w:pStyle w:val="Heading3"/>
+        <w:pStyle w:val="u3"/>
         <w:ind w:left="283" w:right="284"/>
         <w:jc w:val="both"/>
         <w:rPr>
@@ -6950,7 +7501,7 @@
     </w:p>
     <w:p>
       <w:pPr>
-        <w:pStyle w:val="Heading3"/>
+        <w:pStyle w:val="u3"/>
         <w:ind w:left="283" w:right="284"/>
         <w:jc w:val="both"/>
         <w:rPr>
@@ -7469,7 +8020,7 @@
     </w:p>
     <w:p>
       <w:pPr>
-        <w:pStyle w:val="Heading3"/>
+        <w:pStyle w:val="u3"/>
         <w:ind w:left="283" w:right="284"/>
         <w:jc w:val="both"/>
         <w:rPr>
@@ -8057,7 +8608,7 @@
     </w:p>
     <w:p>
       <w:pPr>
-        <w:pStyle w:val="Heading3"/>
+        <w:pStyle w:val="u3"/>
         <w:ind w:left="283" w:right="284"/>
         <w:jc w:val="both"/>
         <w:rPr>
@@ -8653,7 +9204,7 @@
     </w:p>
     <w:p>
       <w:pPr>
-        <w:pStyle w:val="Heading3"/>
+        <w:pStyle w:val="u3"/>
         <w:ind w:left="283" w:right="284"/>
         <w:jc w:val="both"/>
         <w:rPr>
@@ -9265,7 +9816,7 @@
     </w:p>
     <w:p>
       <w:pPr>
-        <w:pStyle w:val="Heading3"/>
+        <w:pStyle w:val="u3"/>
         <w:ind w:left="283" w:right="284"/>
         <w:jc w:val="both"/>
         <w:rPr>
@@ -9700,7 +10251,7 @@
     </w:p>
     <w:p>
       <w:pPr>
-        <w:pStyle w:val="Heading3"/>
+        <w:pStyle w:val="u3"/>
         <w:ind w:left="283" w:right="284"/>
         <w:jc w:val="both"/>
         <w:rPr>
@@ -9824,7 +10375,7 @@
           <w:szCs w:val="28"/>
         </w:rPr>
         <w:pict>
-          <v:shape id="_x0000_i1030" type="#_x0000_t75" style="width:450.5pt;height:603pt">
+          <v:shape id="_x0000_i1030" type="#_x0000_t75" style="width:450.75pt;height:603pt">
             <v:imagedata r:id="rId32" o:title="Quản lý loại sản phẩm"/>
           </v:shape>
         </w:pict>
@@ -10599,7 +11150,7 @@
     </w:p>
     <w:p>
       <w:pPr>
-        <w:pStyle w:val="Heading3"/>
+        <w:pStyle w:val="u3"/>
         <w:ind w:left="283" w:right="284"/>
         <w:jc w:val="both"/>
         <w:rPr>
@@ -11437,7 +11988,7 @@
     </w:p>
     <w:p>
       <w:pPr>
-        <w:pStyle w:val="Heading3"/>
+        <w:pStyle w:val="u3"/>
         <w:ind w:left="283" w:right="284"/>
         <w:jc w:val="both"/>
         <w:rPr>
@@ -12285,7 +12836,7 @@
     </w:p>
     <w:p>
       <w:pPr>
-        <w:pStyle w:val="Heading3"/>
+        <w:pStyle w:val="u3"/>
         <w:ind w:left="283" w:right="284"/>
         <w:jc w:val="both"/>
         <w:rPr>
@@ -13071,7 +13622,7 @@
     </w:p>
     <w:p>
       <w:pPr>
-        <w:pStyle w:val="Heading3"/>
+        <w:pStyle w:val="u3"/>
         <w:ind w:left="283" w:right="284"/>
         <w:jc w:val="both"/>
         <w:rPr>
@@ -13742,7 +14293,7 @@
     </w:p>
     <w:p>
       <w:pPr>
-        <w:pStyle w:val="Heading3"/>
+        <w:pStyle w:val="u3"/>
         <w:ind w:left="283" w:right="284"/>
         <w:jc w:val="both"/>
         <w:rPr>
@@ -14276,7 +14827,7 @@
     </w:p>
     <w:p>
       <w:pPr>
-        <w:pStyle w:val="Heading3"/>
+        <w:pStyle w:val="u3"/>
         <w:ind w:left="283" w:right="284"/>
         <w:jc w:val="both"/>
         <w:rPr>
@@ -14406,7 +14957,7 @@
         </w:rPr>
         <w:lastRenderedPageBreak/>
         <w:pict>
-          <v:shape id="_x0000_i1031" type="#_x0000_t75" style="width:473pt;height:9in">
+          <v:shape id="_x0000_i1031" type="#_x0000_t75" style="width:473.25pt;height:9in">
             <v:imagedata r:id="rId38" o:title="Quản lý Size"/>
           </v:shape>
         </w:pict>
@@ -15014,7 +15565,7 @@
     </w:p>
     <w:p>
       <w:pPr>
-        <w:pStyle w:val="Heading3"/>
+        <w:pStyle w:val="u3"/>
         <w:ind w:left="283" w:right="284"/>
         <w:jc w:val="both"/>
         <w:rPr>
@@ -15825,7 +16376,7 @@
     </w:p>
     <w:p>
       <w:pPr>
-        <w:pStyle w:val="Heading3"/>
+        <w:pStyle w:val="u3"/>
         <w:ind w:left="283" w:right="284"/>
         <w:jc w:val="both"/>
         <w:rPr>
@@ -15964,7 +16515,7 @@
         </w:rPr>
         <w:lastRenderedPageBreak/>
         <w:pict>
-          <v:shape id="_x0000_i1033" type="#_x0000_t75" style="width:500.5pt;height:9in">
+          <v:shape id="_x0000_i1033" type="#_x0000_t75" style="width:500.25pt;height:9in">
             <v:imagedata r:id="rId40" o:title="Quản lý địa chỉ"/>
           </v:shape>
         </w:pict>
@@ -16571,7 +17122,7 @@
     </w:p>
     <w:p>
       <w:pPr>
-        <w:pStyle w:val="Heading1"/>
+        <w:pStyle w:val="u1"/>
         <w:ind w:left="283" w:right="284"/>
         <w:jc w:val="both"/>
       </w:pPr>
@@ -16581,7 +17132,7 @@
     </w:p>
     <w:p>
       <w:pPr>
-        <w:pStyle w:val="Heading2"/>
+        <w:pStyle w:val="u2"/>
         <w:numPr>
           <w:ilvl w:val="3"/>
           <w:numId w:val="17"/>
@@ -16603,7 +17154,7 @@
     </w:p>
     <w:p>
       <w:pPr>
-        <w:pStyle w:val="Heading2"/>
+        <w:pStyle w:val="u2"/>
         <w:numPr>
           <w:ilvl w:val="3"/>
           <w:numId w:val="17"/>
@@ -16683,7 +17234,7 @@
     </w:p>
     <w:p>
       <w:pPr>
-        <w:pStyle w:val="Heading1"/>
+        <w:pStyle w:val="u1"/>
         <w:ind w:left="283" w:right="284"/>
         <w:jc w:val="both"/>
       </w:pPr>
@@ -16697,7 +17248,7 @@
     </w:p>
     <w:p>
       <w:pPr>
-        <w:pStyle w:val="Heading2"/>
+        <w:pStyle w:val="u2"/>
         <w:numPr>
           <w:ilvl w:val="1"/>
           <w:numId w:val="12"/>
@@ -16723,7 +17274,7 @@
     </w:p>
     <w:p>
       <w:pPr>
-        <w:pStyle w:val="Heading2"/>
+        <w:pStyle w:val="u2"/>
         <w:numPr>
           <w:ilvl w:val="0"/>
           <w:numId w:val="12"/>
@@ -16745,7 +17296,7 @@
     </w:p>
     <w:p>
       <w:pPr>
-        <w:pStyle w:val="Heading2"/>
+        <w:pStyle w:val="u2"/>
         <w:numPr>
           <w:ilvl w:val="0"/>
           <w:numId w:val="12"/>
@@ -16767,7 +17318,7 @@
     </w:p>
     <w:p>
       <w:pPr>
-        <w:pStyle w:val="Heading2"/>
+        <w:pStyle w:val="u2"/>
         <w:numPr>
           <w:ilvl w:val="0"/>
           <w:numId w:val="12"/>
@@ -16789,7 +17340,7 @@
     </w:p>
     <w:p>
       <w:pPr>
-        <w:pStyle w:val="Heading2"/>
+        <w:pStyle w:val="u2"/>
         <w:numPr>
           <w:ilvl w:val="0"/>
           <w:numId w:val="12"/>
@@ -16811,7 +17362,7 @@
     </w:p>
     <w:p>
       <w:pPr>
-        <w:pStyle w:val="Heading2"/>
+        <w:pStyle w:val="u2"/>
         <w:numPr>
           <w:ilvl w:val="0"/>
           <w:numId w:val="12"/>
@@ -16833,7 +17384,7 @@
     </w:p>
     <w:p>
       <w:pPr>
-        <w:pStyle w:val="Heading2"/>
+        <w:pStyle w:val="u2"/>
         <w:numPr>
           <w:ilvl w:val="0"/>
           <w:numId w:val="12"/>
@@ -16856,7 +17407,7 @@
     </w:p>
     <w:p>
       <w:pPr>
-        <w:pStyle w:val="Heading2"/>
+        <w:pStyle w:val="u2"/>
         <w:numPr>
           <w:ilvl w:val="0"/>
           <w:numId w:val="12"/>
@@ -16877,7 +17428,7 @@
     </w:p>
     <w:p>
       <w:pPr>
-        <w:pStyle w:val="Heading2"/>
+        <w:pStyle w:val="u2"/>
         <w:numPr>
           <w:ilvl w:val="0"/>
           <w:numId w:val="12"/>
@@ -16914,7 +17465,7 @@
 </file>
 
 <file path=word/endnotes.xml><?xml version="1.0" encoding="utf-8"?>
-<w:endnotes xmlns:wpc="http://schemas.microsoft.com/office/word/2010/wordprocessingCanvas" xmlns:cx="http://schemas.microsoft.com/office/drawing/2014/chartex" xmlns:cx1="http://schemas.microsoft.com/office/drawing/2015/9/8/chartex" xmlns:cx2="http://schemas.microsoft.com/office/drawing/2015/10/21/chartex" xmlns:cx3="http://schemas.microsoft.com/office/drawing/2016/5/9/chartex" xmlns:cx4="http://schemas.microsoft.com/office/drawing/2016/5/10/chartex" xmlns:cx5="http://schemas.microsoft.com/office/drawing/2016/5/11/chartex" xmlns:cx6="http://schemas.microsoft.com/office/drawing/2016/5/12/chartex" xmlns:cx7="http://schemas.microsoft.com/office/drawing/2016/5/13/chartex" xmlns:cx8="http://schemas.microsoft.com/office/drawing/2016/5/14/chartex" xmlns:mc="http://schemas.openxmlformats.org/markup-compatibility/2006" xmlns:aink="http://schemas.microsoft.com/office/drawing/2016/ink" xmlns:am3d="http://schemas.microsoft.com/office/drawing/2017/model3d" xmlns:o="urn:schemas-microsoft-com:office:office" xmlns:r="http://schemas.openxmlformats.org/officeDocument/2006/relationships" xmlns:m="http://schemas.openxmlformats.org/officeDocument/2006/math" xmlns:v="urn:schemas-microsoft-com:vml" xmlns:wp14="http://schemas.microsoft.com/office/word/2010/wordprocessingDrawing" xmlns:wp="http://schemas.openxmlformats.org/drawingml/2006/wordprocessingDrawing" xmlns:w10="urn:schemas-microsoft-com:office:word" xmlns:w="http://schemas.openxmlformats.org/wordprocessingml/2006/main" xmlns:w14="http://schemas.microsoft.com/office/word/2010/wordml" xmlns:w15="http://schemas.microsoft.com/office/word/2012/wordml" xmlns:w16cid="http://schemas.microsoft.com/office/word/2016/wordml/cid" xmlns:w16se="http://schemas.microsoft.com/office/word/2015/wordml/symex" xmlns:wpg="http://schemas.microsoft.com/office/word/2010/wordprocessingGroup" xmlns:wpi="http://schemas.microsoft.com/office/word/2010/wordprocessingInk" xmlns:wne="http://schemas.microsoft.com/office/word/2006/wordml" xmlns:wps="http://schemas.microsoft.com/office/word/2010/wordprocessingShape" mc:Ignorable="w14 w15 w16se w16cid wp14">
+<w:endnotes xmlns:wpc="http://schemas.microsoft.com/office/word/2010/wordprocessingCanvas" xmlns:cx="http://schemas.microsoft.com/office/drawing/2014/chartex" xmlns:cx1="http://schemas.microsoft.com/office/drawing/2015/9/8/chartex" xmlns:cx2="http://schemas.microsoft.com/office/drawing/2015/10/21/chartex" xmlns:cx3="http://schemas.microsoft.com/office/drawing/2016/5/9/chartex" xmlns:cx4="http://schemas.microsoft.com/office/drawing/2016/5/10/chartex" xmlns:cx5="http://schemas.microsoft.com/office/drawing/2016/5/11/chartex" xmlns:cx6="http://schemas.microsoft.com/office/drawing/2016/5/12/chartex" xmlns:cx7="http://schemas.microsoft.com/office/drawing/2016/5/13/chartex" xmlns:cx8="http://schemas.microsoft.com/office/drawing/2016/5/14/chartex" xmlns:mc="http://schemas.openxmlformats.org/markup-compatibility/2006" xmlns:aink="http://schemas.microsoft.com/office/drawing/2016/ink" xmlns:am3d="http://schemas.microsoft.com/office/drawing/2017/model3d" xmlns:o="urn:schemas-microsoft-com:office:office" xmlns:r="http://schemas.openxmlformats.org/officeDocument/2006/relationships" xmlns:m="http://schemas.openxmlformats.org/officeDocument/2006/math" xmlns:v="urn:schemas-microsoft-com:vml" xmlns:wp14="http://schemas.microsoft.com/office/word/2010/wordprocessingDrawing" xmlns:wp="http://schemas.openxmlformats.org/drawingml/2006/wordprocessingDrawing" xmlns:w10="urn:schemas-microsoft-com:office:word" xmlns:w="http://schemas.openxmlformats.org/wordprocessingml/2006/main" xmlns:w14="http://schemas.microsoft.com/office/word/2010/wordml" xmlns:w15="http://schemas.microsoft.com/office/word/2012/wordml" xmlns:w16se="http://schemas.microsoft.com/office/word/2015/wordml/symex" xmlns:wpg="http://schemas.microsoft.com/office/word/2010/wordprocessingGroup" xmlns:wpi="http://schemas.microsoft.com/office/word/2010/wordprocessingInk" xmlns:wne="http://schemas.microsoft.com/office/word/2006/wordml" xmlns:wps="http://schemas.microsoft.com/office/word/2010/wordprocessingShape" mc:Ignorable="w14 w15 w16se wp14">
   <w:endnote w:type="separator" w:id="-1">
     <w:p>
       <w:r>
@@ -16935,7 +17486,7 @@
 </file>
 
 <file path=word/footer1.xml><?xml version="1.0" encoding="utf-8"?>
-<w:ftr xmlns:wpc="http://schemas.microsoft.com/office/word/2010/wordprocessingCanvas" xmlns:cx="http://schemas.microsoft.com/office/drawing/2014/chartex" xmlns:cx1="http://schemas.microsoft.com/office/drawing/2015/9/8/chartex" xmlns:cx2="http://schemas.microsoft.com/office/drawing/2015/10/21/chartex" xmlns:cx3="http://schemas.microsoft.com/office/drawing/2016/5/9/chartex" xmlns:cx4="http://schemas.microsoft.com/office/drawing/2016/5/10/chartex" xmlns:cx5="http://schemas.microsoft.com/office/drawing/2016/5/11/chartex" xmlns:cx6="http://schemas.microsoft.com/office/drawing/2016/5/12/chartex" xmlns:cx7="http://schemas.microsoft.com/office/drawing/2016/5/13/chartex" xmlns:cx8="http://schemas.microsoft.com/office/drawing/2016/5/14/chartex" xmlns:mc="http://schemas.openxmlformats.org/markup-compatibility/2006" xmlns:aink="http://schemas.microsoft.com/office/drawing/2016/ink" xmlns:am3d="http://schemas.microsoft.com/office/drawing/2017/model3d" xmlns:o="urn:schemas-microsoft-com:office:office" xmlns:r="http://schemas.openxmlformats.org/officeDocument/2006/relationships" xmlns:m="http://schemas.openxmlformats.org/officeDocument/2006/math" xmlns:v="urn:schemas-microsoft-com:vml" xmlns:wp14="http://schemas.microsoft.com/office/word/2010/wordprocessingDrawing" xmlns:wp="http://schemas.openxmlformats.org/drawingml/2006/wordprocessingDrawing" xmlns:w10="urn:schemas-microsoft-com:office:word" xmlns:w="http://schemas.openxmlformats.org/wordprocessingml/2006/main" xmlns:w14="http://schemas.microsoft.com/office/word/2010/wordml" xmlns:w15="http://schemas.microsoft.com/office/word/2012/wordml" xmlns:w16cid="http://schemas.microsoft.com/office/word/2016/wordml/cid" xmlns:w16se="http://schemas.microsoft.com/office/word/2015/wordml/symex" xmlns:wpg="http://schemas.microsoft.com/office/word/2010/wordprocessingGroup" xmlns:wpi="http://schemas.microsoft.com/office/word/2010/wordprocessingInk" xmlns:wne="http://schemas.microsoft.com/office/word/2006/wordml" xmlns:wps="http://schemas.microsoft.com/office/word/2010/wordprocessingShape" mc:Ignorable="w14 w15 w16se w16cid wp14">
+<w:ftr xmlns:wpc="http://schemas.microsoft.com/office/word/2010/wordprocessingCanvas" xmlns:cx="http://schemas.microsoft.com/office/drawing/2014/chartex" xmlns:cx1="http://schemas.microsoft.com/office/drawing/2015/9/8/chartex" xmlns:cx2="http://schemas.microsoft.com/office/drawing/2015/10/21/chartex" xmlns:cx3="http://schemas.microsoft.com/office/drawing/2016/5/9/chartex" xmlns:cx4="http://schemas.microsoft.com/office/drawing/2016/5/10/chartex" xmlns:cx5="http://schemas.microsoft.com/office/drawing/2016/5/11/chartex" xmlns:cx6="http://schemas.microsoft.com/office/drawing/2016/5/12/chartex" xmlns:cx7="http://schemas.microsoft.com/office/drawing/2016/5/13/chartex" xmlns:cx8="http://schemas.microsoft.com/office/drawing/2016/5/14/chartex" xmlns:mc="http://schemas.openxmlformats.org/markup-compatibility/2006" xmlns:aink="http://schemas.microsoft.com/office/drawing/2016/ink" xmlns:am3d="http://schemas.microsoft.com/office/drawing/2017/model3d" xmlns:o="urn:schemas-microsoft-com:office:office" xmlns:r="http://schemas.openxmlformats.org/officeDocument/2006/relationships" xmlns:m="http://schemas.openxmlformats.org/officeDocument/2006/math" xmlns:v="urn:schemas-microsoft-com:vml" xmlns:wp14="http://schemas.microsoft.com/office/word/2010/wordprocessingDrawing" xmlns:wp="http://schemas.openxmlformats.org/drawingml/2006/wordprocessingDrawing" xmlns:w10="urn:schemas-microsoft-com:office:word" xmlns:w="http://schemas.openxmlformats.org/wordprocessingml/2006/main" xmlns:w14="http://schemas.microsoft.com/office/word/2010/wordml" xmlns:w15="http://schemas.microsoft.com/office/word/2012/wordml" xmlns:w16se="http://schemas.microsoft.com/office/word/2015/wordml/symex" xmlns:wpg="http://schemas.microsoft.com/office/word/2010/wordprocessingGroup" xmlns:wpi="http://schemas.microsoft.com/office/word/2010/wordprocessingInk" xmlns:wne="http://schemas.microsoft.com/office/word/2006/wordml" xmlns:wps="http://schemas.microsoft.com/office/word/2010/wordprocessingShape" mc:Ignorable="w14 w15 w16se wp14">
   <w:sdt>
     <w:sdtPr>
       <w:id w:val="1664582579"/>
@@ -16944,10 +17495,11 @@
         <w:docPartUnique/>
       </w:docPartObj>
     </w:sdtPr>
+    <w:sdtEndPr/>
     <w:sdtContent>
       <w:p>
         <w:pPr>
-          <w:pStyle w:val="Footer"/>
+          <w:pStyle w:val="Chntrang"/>
           <w:jc w:val="right"/>
         </w:pPr>
         <w:r>
@@ -16964,7 +17516,7 @@
             <w:noProof/>
             <w:lang w:val="vi-VN"/>
           </w:rPr>
-          <w:t>22</w:t>
+          <w:t>2</w:t>
         </w:r>
         <w:r>
           <w:fldChar w:fldCharType="end"/>
@@ -16974,14 +17526,14 @@
   </w:sdt>
   <w:p>
     <w:pPr>
-      <w:pStyle w:val="Footer"/>
+      <w:pStyle w:val="Chntrang"/>
     </w:pPr>
   </w:p>
 </w:ftr>
 </file>
 
 <file path=word/footnotes.xml><?xml version="1.0" encoding="utf-8"?>
-<w:footnotes xmlns:wpc="http://schemas.microsoft.com/office/word/2010/wordprocessingCanvas" xmlns:cx="http://schemas.microsoft.com/office/drawing/2014/chartex" xmlns:cx1="http://schemas.microsoft.com/office/drawing/2015/9/8/chartex" xmlns:cx2="http://schemas.microsoft.com/office/drawing/2015/10/21/chartex" xmlns:cx3="http://schemas.microsoft.com/office/drawing/2016/5/9/chartex" xmlns:cx4="http://schemas.microsoft.com/office/drawing/2016/5/10/chartex" xmlns:cx5="http://schemas.microsoft.com/office/drawing/2016/5/11/chartex" xmlns:cx6="http://schemas.microsoft.com/office/drawing/2016/5/12/chartex" xmlns:cx7="http://schemas.microsoft.com/office/drawing/2016/5/13/chartex" xmlns:cx8="http://schemas.microsoft.com/office/drawing/2016/5/14/chartex" xmlns:mc="http://schemas.openxmlformats.org/markup-compatibility/2006" xmlns:aink="http://schemas.microsoft.com/office/drawing/2016/ink" xmlns:am3d="http://schemas.microsoft.com/office/drawing/2017/model3d" xmlns:o="urn:schemas-microsoft-com:office:office" xmlns:r="http://schemas.openxmlformats.org/officeDocument/2006/relationships" xmlns:m="http://schemas.openxmlformats.org/officeDocument/2006/math" xmlns:v="urn:schemas-microsoft-com:vml" xmlns:wp14="http://schemas.microsoft.com/office/word/2010/wordprocessingDrawing" xmlns:wp="http://schemas.openxmlformats.org/drawingml/2006/wordprocessingDrawing" xmlns:w10="urn:schemas-microsoft-com:office:word" xmlns:w="http://schemas.openxmlformats.org/wordprocessingml/2006/main" xmlns:w14="http://schemas.microsoft.com/office/word/2010/wordml" xmlns:w15="http://schemas.microsoft.com/office/word/2012/wordml" xmlns:w16cid="http://schemas.microsoft.com/office/word/2016/wordml/cid" xmlns:w16se="http://schemas.microsoft.com/office/word/2015/wordml/symex" xmlns:wpg="http://schemas.microsoft.com/office/word/2010/wordprocessingGroup" xmlns:wpi="http://schemas.microsoft.com/office/word/2010/wordprocessingInk" xmlns:wne="http://schemas.microsoft.com/office/word/2006/wordml" xmlns:wps="http://schemas.microsoft.com/office/word/2010/wordprocessingShape" mc:Ignorable="w14 w15 w16se w16cid wp14">
+<w:footnotes xmlns:wpc="http://schemas.microsoft.com/office/word/2010/wordprocessingCanvas" xmlns:cx="http://schemas.microsoft.com/office/drawing/2014/chartex" xmlns:cx1="http://schemas.microsoft.com/office/drawing/2015/9/8/chartex" xmlns:cx2="http://schemas.microsoft.com/office/drawing/2015/10/21/chartex" xmlns:cx3="http://schemas.microsoft.com/office/drawing/2016/5/9/chartex" xmlns:cx4="http://schemas.microsoft.com/office/drawing/2016/5/10/chartex" xmlns:cx5="http://schemas.microsoft.com/office/drawing/2016/5/11/chartex" xmlns:cx6="http://schemas.microsoft.com/office/drawing/2016/5/12/chartex" xmlns:cx7="http://schemas.microsoft.com/office/drawing/2016/5/13/chartex" xmlns:cx8="http://schemas.microsoft.com/office/drawing/2016/5/14/chartex" xmlns:mc="http://schemas.openxmlformats.org/markup-compatibility/2006" xmlns:aink="http://schemas.microsoft.com/office/drawing/2016/ink" xmlns:am3d="http://schemas.microsoft.com/office/drawing/2017/model3d" xmlns:o="urn:schemas-microsoft-com:office:office" xmlns:r="http://schemas.openxmlformats.org/officeDocument/2006/relationships" xmlns:m="http://schemas.openxmlformats.org/officeDocument/2006/math" xmlns:v="urn:schemas-microsoft-com:vml" xmlns:wp14="http://schemas.microsoft.com/office/word/2010/wordprocessingDrawing" xmlns:wp="http://schemas.openxmlformats.org/drawingml/2006/wordprocessingDrawing" xmlns:w10="urn:schemas-microsoft-com:office:word" xmlns:w="http://schemas.openxmlformats.org/wordprocessingml/2006/main" xmlns:w14="http://schemas.microsoft.com/office/word/2010/wordml" xmlns:w15="http://schemas.microsoft.com/office/word/2012/wordml" xmlns:w16se="http://schemas.microsoft.com/office/word/2015/wordml/symex" xmlns:wpg="http://schemas.microsoft.com/office/word/2010/wordprocessingGroup" xmlns:wpi="http://schemas.microsoft.com/office/word/2010/wordprocessingInk" xmlns:wne="http://schemas.microsoft.com/office/word/2006/wordml" xmlns:wps="http://schemas.microsoft.com/office/word/2010/wordprocessingShape" mc:Ignorable="w14 w15 w16se wp14">
   <w:footnote w:type="separator" w:id="-1">
     <w:p>
       <w:r>
@@ -17002,7 +17554,7 @@
 </file>
 
 <file path=word/numbering.xml><?xml version="1.0" encoding="utf-8"?>
-<w:numbering xmlns:wpc="http://schemas.microsoft.com/office/word/2010/wordprocessingCanvas" xmlns:cx="http://schemas.microsoft.com/office/drawing/2014/chartex" xmlns:cx1="http://schemas.microsoft.com/office/drawing/2015/9/8/chartex" xmlns:cx2="http://schemas.microsoft.com/office/drawing/2015/10/21/chartex" xmlns:cx3="http://schemas.microsoft.com/office/drawing/2016/5/9/chartex" xmlns:cx4="http://schemas.microsoft.com/office/drawing/2016/5/10/chartex" xmlns:cx5="http://schemas.microsoft.com/office/drawing/2016/5/11/chartex" xmlns:cx6="http://schemas.microsoft.com/office/drawing/2016/5/12/chartex" xmlns:cx7="http://schemas.microsoft.com/office/drawing/2016/5/13/chartex" xmlns:cx8="http://schemas.microsoft.com/office/drawing/2016/5/14/chartex" xmlns:mc="http://schemas.openxmlformats.org/markup-compatibility/2006" xmlns:aink="http://schemas.microsoft.com/office/drawing/2016/ink" xmlns:am3d="http://schemas.microsoft.com/office/drawing/2017/model3d" xmlns:o="urn:schemas-microsoft-com:office:office" xmlns:r="http://schemas.openxmlformats.org/officeDocument/2006/relationships" xmlns:m="http://schemas.openxmlformats.org/officeDocument/2006/math" xmlns:v="urn:schemas-microsoft-com:vml" xmlns:wp14="http://schemas.microsoft.com/office/word/2010/wordprocessingDrawing" xmlns:wp="http://schemas.openxmlformats.org/drawingml/2006/wordprocessingDrawing" xmlns:w10="urn:schemas-microsoft-com:office:word" xmlns:w="http://schemas.openxmlformats.org/wordprocessingml/2006/main" xmlns:w14="http://schemas.microsoft.com/office/word/2010/wordml" xmlns:w15="http://schemas.microsoft.com/office/word/2012/wordml" xmlns:w16cid="http://schemas.microsoft.com/office/word/2016/wordml/cid" xmlns:w16se="http://schemas.microsoft.com/office/word/2015/wordml/symex" xmlns:wpg="http://schemas.microsoft.com/office/word/2010/wordprocessingGroup" xmlns:wpi="http://schemas.microsoft.com/office/word/2010/wordprocessingInk" xmlns:wne="http://schemas.microsoft.com/office/word/2006/wordml" xmlns:wps="http://schemas.microsoft.com/office/word/2010/wordprocessingShape" mc:Ignorable="w14 w15 w16se w16cid wp14">
+<w:numbering xmlns:wpc="http://schemas.microsoft.com/office/word/2010/wordprocessingCanvas" xmlns:cx="http://schemas.microsoft.com/office/drawing/2014/chartex" xmlns:cx1="http://schemas.microsoft.com/office/drawing/2015/9/8/chartex" xmlns:cx2="http://schemas.microsoft.com/office/drawing/2015/10/21/chartex" xmlns:cx3="http://schemas.microsoft.com/office/drawing/2016/5/9/chartex" xmlns:cx4="http://schemas.microsoft.com/office/drawing/2016/5/10/chartex" xmlns:cx5="http://schemas.microsoft.com/office/drawing/2016/5/11/chartex" xmlns:cx6="http://schemas.microsoft.com/office/drawing/2016/5/12/chartex" xmlns:cx7="http://schemas.microsoft.com/office/drawing/2016/5/13/chartex" xmlns:cx8="http://schemas.microsoft.com/office/drawing/2016/5/14/chartex" xmlns:mc="http://schemas.openxmlformats.org/markup-compatibility/2006" xmlns:aink="http://schemas.microsoft.com/office/drawing/2016/ink" xmlns:am3d="http://schemas.microsoft.com/office/drawing/2017/model3d" xmlns:o="urn:schemas-microsoft-com:office:office" xmlns:r="http://schemas.openxmlformats.org/officeDocument/2006/relationships" xmlns:m="http://schemas.openxmlformats.org/officeDocument/2006/math" xmlns:v="urn:schemas-microsoft-com:vml" xmlns:wp14="http://schemas.microsoft.com/office/word/2010/wordprocessingDrawing" xmlns:wp="http://schemas.openxmlformats.org/drawingml/2006/wordprocessingDrawing" xmlns:w10="urn:schemas-microsoft-com:office:word" xmlns:w="http://schemas.openxmlformats.org/wordprocessingml/2006/main" xmlns:w14="http://schemas.microsoft.com/office/word/2010/wordml" xmlns:w15="http://schemas.microsoft.com/office/word/2012/wordml" xmlns:w16se="http://schemas.microsoft.com/office/word/2015/wordml/symex" xmlns:wpg="http://schemas.microsoft.com/office/word/2010/wordprocessingGroup" xmlns:wpi="http://schemas.microsoft.com/office/word/2010/wordprocessingInk" xmlns:wne="http://schemas.microsoft.com/office/word/2006/wordml" xmlns:wps="http://schemas.microsoft.com/office/word/2010/wordprocessingShape" mc:Ignorable="w14 w15 w16se wp14">
   <w:abstractNum w:abstractNumId="0" w15:restartNumberingAfterBreak="0">
     <w:nsid w:val="FFFFFFFB"/>
     <w:multiLevelType w:val="multilevel"/>
@@ -18861,6 +19413,119 @@
     </w:lvl>
   </w:abstractNum>
   <w:abstractNum w:abstractNumId="20" w15:restartNumberingAfterBreak="0">
+    <w:nsid w:val="460274CF"/>
+    <w:multiLevelType w:val="hybridMultilevel"/>
+    <w:tmpl w:val="831E971C"/>
+    <w:lvl w:ilvl="0" w:tplc="04090001">
+      <w:start w:val="1"/>
+      <w:numFmt w:val="bullet"/>
+      <w:lvlText w:val=""/>
+      <w:lvlJc w:val="left"/>
+      <w:pPr>
+        <w:ind w:left="810" w:hanging="360"/>
+      </w:pPr>
+      <w:rPr>
+        <w:rFonts w:ascii="Symbol" w:hAnsi="Symbol" w:hint="default"/>
+      </w:rPr>
+    </w:lvl>
+    <w:lvl w:ilvl="1" w:tplc="04090003" w:tentative="1">
+      <w:start w:val="1"/>
+      <w:numFmt w:val="bullet"/>
+      <w:lvlText w:val="o"/>
+      <w:lvlJc w:val="left"/>
+      <w:pPr>
+        <w:ind w:left="1530" w:hanging="360"/>
+      </w:pPr>
+      <w:rPr>
+        <w:rFonts w:ascii="Courier New" w:hAnsi="Courier New" w:cs="Courier New" w:hint="default"/>
+      </w:rPr>
+    </w:lvl>
+    <w:lvl w:ilvl="2" w:tplc="04090005" w:tentative="1">
+      <w:start w:val="1"/>
+      <w:numFmt w:val="bullet"/>
+      <w:lvlText w:val=""/>
+      <w:lvlJc w:val="left"/>
+      <w:pPr>
+        <w:ind w:left="2250" w:hanging="360"/>
+      </w:pPr>
+      <w:rPr>
+        <w:rFonts w:ascii="Wingdings" w:hAnsi="Wingdings" w:hint="default"/>
+      </w:rPr>
+    </w:lvl>
+    <w:lvl w:ilvl="3" w:tplc="04090001" w:tentative="1">
+      <w:start w:val="1"/>
+      <w:numFmt w:val="bullet"/>
+      <w:lvlText w:val=""/>
+      <w:lvlJc w:val="left"/>
+      <w:pPr>
+        <w:ind w:left="2970" w:hanging="360"/>
+      </w:pPr>
+      <w:rPr>
+        <w:rFonts w:ascii="Symbol" w:hAnsi="Symbol" w:hint="default"/>
+      </w:rPr>
+    </w:lvl>
+    <w:lvl w:ilvl="4" w:tplc="04090003" w:tentative="1">
+      <w:start w:val="1"/>
+      <w:numFmt w:val="bullet"/>
+      <w:lvlText w:val="o"/>
+      <w:lvlJc w:val="left"/>
+      <w:pPr>
+        <w:ind w:left="3690" w:hanging="360"/>
+      </w:pPr>
+      <w:rPr>
+        <w:rFonts w:ascii="Courier New" w:hAnsi="Courier New" w:cs="Courier New" w:hint="default"/>
+      </w:rPr>
+    </w:lvl>
+    <w:lvl w:ilvl="5" w:tplc="04090005" w:tentative="1">
+      <w:start w:val="1"/>
+      <w:numFmt w:val="bullet"/>
+      <w:lvlText w:val=""/>
+      <w:lvlJc w:val="left"/>
+      <w:pPr>
+        <w:ind w:left="4410" w:hanging="360"/>
+      </w:pPr>
+      <w:rPr>
+        <w:rFonts w:ascii="Wingdings" w:hAnsi="Wingdings" w:hint="default"/>
+      </w:rPr>
+    </w:lvl>
+    <w:lvl w:ilvl="6" w:tplc="04090001" w:tentative="1">
+      <w:start w:val="1"/>
+      <w:numFmt w:val="bullet"/>
+      <w:lvlText w:val=""/>
+      <w:lvlJc w:val="left"/>
+      <w:pPr>
+        <w:ind w:left="5130" w:hanging="360"/>
+      </w:pPr>
+      <w:rPr>
+        <w:rFonts w:ascii="Symbol" w:hAnsi="Symbol" w:hint="default"/>
+      </w:rPr>
+    </w:lvl>
+    <w:lvl w:ilvl="7" w:tplc="04090003" w:tentative="1">
+      <w:start w:val="1"/>
+      <w:numFmt w:val="bullet"/>
+      <w:lvlText w:val="o"/>
+      <w:lvlJc w:val="left"/>
+      <w:pPr>
+        <w:ind w:left="5850" w:hanging="360"/>
+      </w:pPr>
+      <w:rPr>
+        <w:rFonts w:ascii="Courier New" w:hAnsi="Courier New" w:cs="Courier New" w:hint="default"/>
+      </w:rPr>
+    </w:lvl>
+    <w:lvl w:ilvl="8" w:tplc="04090005" w:tentative="1">
+      <w:start w:val="1"/>
+      <w:numFmt w:val="bullet"/>
+      <w:lvlText w:val=""/>
+      <w:lvlJc w:val="left"/>
+      <w:pPr>
+        <w:ind w:left="6570" w:hanging="360"/>
+      </w:pPr>
+      <w:rPr>
+        <w:rFonts w:ascii="Wingdings" w:hAnsi="Wingdings" w:hint="default"/>
+      </w:rPr>
+    </w:lvl>
+  </w:abstractNum>
+  <w:abstractNum w:abstractNumId="21" w15:restartNumberingAfterBreak="0">
     <w:nsid w:val="471830C3"/>
     <w:multiLevelType w:val="hybridMultilevel"/>
     <w:tmpl w:val="EE3AD1E8"/>
@@ -18973,7 +19638,7 @@
       </w:rPr>
     </w:lvl>
   </w:abstractNum>
-  <w:abstractNum w:abstractNumId="21" w15:restartNumberingAfterBreak="0">
+  <w:abstractNum w:abstractNumId="22" w15:restartNumberingAfterBreak="0">
     <w:nsid w:val="47415235"/>
     <w:multiLevelType w:val="hybridMultilevel"/>
     <w:tmpl w:val="0068EB28"/>
@@ -19113,7 +19778,7 @@
       </w:rPr>
     </w:lvl>
   </w:abstractNum>
-  <w:abstractNum w:abstractNumId="22" w15:restartNumberingAfterBreak="0">
+  <w:abstractNum w:abstractNumId="23" w15:restartNumberingAfterBreak="0">
     <w:nsid w:val="48006974"/>
     <w:multiLevelType w:val="hybridMultilevel"/>
     <w:tmpl w:val="55948DC4"/>
@@ -19202,7 +19867,7 @@
       </w:pPr>
     </w:lvl>
   </w:abstractNum>
-  <w:abstractNum w:abstractNumId="23" w15:restartNumberingAfterBreak="0">
+  <w:abstractNum w:abstractNumId="24" w15:restartNumberingAfterBreak="0">
     <w:nsid w:val="4D8C464B"/>
     <w:multiLevelType w:val="hybridMultilevel"/>
     <w:tmpl w:val="DDD4CA46"/>
@@ -19315,7 +19980,7 @@
       </w:rPr>
     </w:lvl>
   </w:abstractNum>
-  <w:abstractNum w:abstractNumId="24" w15:restartNumberingAfterBreak="0">
+  <w:abstractNum w:abstractNumId="25" w15:restartNumberingAfterBreak="0">
     <w:nsid w:val="4DF73DB7"/>
     <w:multiLevelType w:val="hybridMultilevel"/>
     <w:tmpl w:val="2616955E"/>
@@ -19401,7 +20066,7 @@
       </w:pPr>
     </w:lvl>
   </w:abstractNum>
-  <w:abstractNum w:abstractNumId="25" w15:restartNumberingAfterBreak="0">
+  <w:abstractNum w:abstractNumId="26" w15:restartNumberingAfterBreak="0">
     <w:nsid w:val="505E760F"/>
     <w:multiLevelType w:val="hybridMultilevel"/>
     <w:tmpl w:val="8B4A1ECE"/>
@@ -19490,7 +20155,120 @@
       </w:pPr>
     </w:lvl>
   </w:abstractNum>
-  <w:abstractNum w:abstractNumId="26" w15:restartNumberingAfterBreak="0">
+  <w:abstractNum w:abstractNumId="27" w15:restartNumberingAfterBreak="0">
+    <w:nsid w:val="54C021A6"/>
+    <w:multiLevelType w:val="hybridMultilevel"/>
+    <w:tmpl w:val="B69AE17C"/>
+    <w:lvl w:ilvl="0" w:tplc="04090001">
+      <w:start w:val="1"/>
+      <w:numFmt w:val="bullet"/>
+      <w:lvlText w:val=""/>
+      <w:lvlJc w:val="left"/>
+      <w:pPr>
+        <w:ind w:left="810" w:hanging="360"/>
+      </w:pPr>
+      <w:rPr>
+        <w:rFonts w:ascii="Symbol" w:hAnsi="Symbol" w:hint="default"/>
+      </w:rPr>
+    </w:lvl>
+    <w:lvl w:ilvl="1" w:tplc="04090003" w:tentative="1">
+      <w:start w:val="1"/>
+      <w:numFmt w:val="bullet"/>
+      <w:lvlText w:val="o"/>
+      <w:lvlJc w:val="left"/>
+      <w:pPr>
+        <w:ind w:left="1530" w:hanging="360"/>
+      </w:pPr>
+      <w:rPr>
+        <w:rFonts w:ascii="Courier New" w:hAnsi="Courier New" w:cs="Courier New" w:hint="default"/>
+      </w:rPr>
+    </w:lvl>
+    <w:lvl w:ilvl="2" w:tplc="04090005" w:tentative="1">
+      <w:start w:val="1"/>
+      <w:numFmt w:val="bullet"/>
+      <w:lvlText w:val=""/>
+      <w:lvlJc w:val="left"/>
+      <w:pPr>
+        <w:ind w:left="2250" w:hanging="360"/>
+      </w:pPr>
+      <w:rPr>
+        <w:rFonts w:ascii="Wingdings" w:hAnsi="Wingdings" w:hint="default"/>
+      </w:rPr>
+    </w:lvl>
+    <w:lvl w:ilvl="3" w:tplc="04090001" w:tentative="1">
+      <w:start w:val="1"/>
+      <w:numFmt w:val="bullet"/>
+      <w:lvlText w:val=""/>
+      <w:lvlJc w:val="left"/>
+      <w:pPr>
+        <w:ind w:left="2970" w:hanging="360"/>
+      </w:pPr>
+      <w:rPr>
+        <w:rFonts w:ascii="Symbol" w:hAnsi="Symbol" w:hint="default"/>
+      </w:rPr>
+    </w:lvl>
+    <w:lvl w:ilvl="4" w:tplc="04090003" w:tentative="1">
+      <w:start w:val="1"/>
+      <w:numFmt w:val="bullet"/>
+      <w:lvlText w:val="o"/>
+      <w:lvlJc w:val="left"/>
+      <w:pPr>
+        <w:ind w:left="3690" w:hanging="360"/>
+      </w:pPr>
+      <w:rPr>
+        <w:rFonts w:ascii="Courier New" w:hAnsi="Courier New" w:cs="Courier New" w:hint="default"/>
+      </w:rPr>
+    </w:lvl>
+    <w:lvl w:ilvl="5" w:tplc="04090005" w:tentative="1">
+      <w:start w:val="1"/>
+      <w:numFmt w:val="bullet"/>
+      <w:lvlText w:val=""/>
+      <w:lvlJc w:val="left"/>
+      <w:pPr>
+        <w:ind w:left="4410" w:hanging="360"/>
+      </w:pPr>
+      <w:rPr>
+        <w:rFonts w:ascii="Wingdings" w:hAnsi="Wingdings" w:hint="default"/>
+      </w:rPr>
+    </w:lvl>
+    <w:lvl w:ilvl="6" w:tplc="04090001" w:tentative="1">
+      <w:start w:val="1"/>
+      <w:numFmt w:val="bullet"/>
+      <w:lvlText w:val=""/>
+      <w:lvlJc w:val="left"/>
+      <w:pPr>
+        <w:ind w:left="5130" w:hanging="360"/>
+      </w:pPr>
+      <w:rPr>
+        <w:rFonts w:ascii="Symbol" w:hAnsi="Symbol" w:hint="default"/>
+      </w:rPr>
+    </w:lvl>
+    <w:lvl w:ilvl="7" w:tplc="04090003" w:tentative="1">
+      <w:start w:val="1"/>
+      <w:numFmt w:val="bullet"/>
+      <w:lvlText w:val="o"/>
+      <w:lvlJc w:val="left"/>
+      <w:pPr>
+        <w:ind w:left="5850" w:hanging="360"/>
+      </w:pPr>
+      <w:rPr>
+        <w:rFonts w:ascii="Courier New" w:hAnsi="Courier New" w:cs="Courier New" w:hint="default"/>
+      </w:rPr>
+    </w:lvl>
+    <w:lvl w:ilvl="8" w:tplc="04090005" w:tentative="1">
+      <w:start w:val="1"/>
+      <w:numFmt w:val="bullet"/>
+      <w:lvlText w:val=""/>
+      <w:lvlJc w:val="left"/>
+      <w:pPr>
+        <w:ind w:left="6570" w:hanging="360"/>
+      </w:pPr>
+      <w:rPr>
+        <w:rFonts w:ascii="Wingdings" w:hAnsi="Wingdings" w:hint="default"/>
+      </w:rPr>
+    </w:lvl>
+  </w:abstractNum>
+  <w:abstractNum w:abstractNumId="28" w15:restartNumberingAfterBreak="0">
     <w:nsid w:val="55EC7679"/>
     <w:multiLevelType w:val="singleLevel"/>
     <w:tmpl w:val="0409000F"/>
@@ -19504,7 +20282,7 @@
       </w:pPr>
     </w:lvl>
   </w:abstractNum>
-  <w:abstractNum w:abstractNumId="27" w15:restartNumberingAfterBreak="0">
+  <w:abstractNum w:abstractNumId="29" w15:restartNumberingAfterBreak="0">
     <w:nsid w:val="58E34A87"/>
     <w:multiLevelType w:val="singleLevel"/>
     <w:tmpl w:val="0409000F"/>
@@ -19518,7 +20296,7 @@
       </w:pPr>
     </w:lvl>
   </w:abstractNum>
-  <w:abstractNum w:abstractNumId="28" w15:restartNumberingAfterBreak="0">
+  <w:abstractNum w:abstractNumId="30" w15:restartNumberingAfterBreak="0">
     <w:nsid w:val="5A2F0953"/>
     <w:multiLevelType w:val="singleLevel"/>
     <w:tmpl w:val="76681128"/>
@@ -19538,7 +20316,7 @@
       </w:rPr>
     </w:lvl>
   </w:abstractNum>
-  <w:abstractNum w:abstractNumId="29" w15:restartNumberingAfterBreak="0">
+  <w:abstractNum w:abstractNumId="31" w15:restartNumberingAfterBreak="0">
     <w:nsid w:val="5EE248A0"/>
     <w:multiLevelType w:val="hybridMultilevel"/>
     <w:tmpl w:val="5D3E8D1A"/>
@@ -19627,7 +20405,7 @@
       </w:pPr>
     </w:lvl>
   </w:abstractNum>
-  <w:abstractNum w:abstractNumId="30" w15:restartNumberingAfterBreak="0">
+  <w:abstractNum w:abstractNumId="32" w15:restartNumberingAfterBreak="0">
     <w:nsid w:val="69EC51B6"/>
     <w:multiLevelType w:val="hybridMultilevel"/>
     <w:tmpl w:val="03788282"/>
@@ -19717,7 +20495,7 @@
       </w:pPr>
     </w:lvl>
   </w:abstractNum>
-  <w:abstractNum w:abstractNumId="31" w15:restartNumberingAfterBreak="0">
+  <w:abstractNum w:abstractNumId="33" w15:restartNumberingAfterBreak="0">
     <w:nsid w:val="6DE36467"/>
     <w:multiLevelType w:val="hybridMultilevel"/>
     <w:tmpl w:val="09206A90"/>
@@ -19830,7 +20608,7 @@
       </w:rPr>
     </w:lvl>
   </w:abstractNum>
-  <w:abstractNum w:abstractNumId="32" w15:restartNumberingAfterBreak="0">
+  <w:abstractNum w:abstractNumId="34" w15:restartNumberingAfterBreak="0">
     <w:nsid w:val="6F1F4EF4"/>
     <w:multiLevelType w:val="hybridMultilevel"/>
     <w:tmpl w:val="5A584ABC"/>
@@ -19919,7 +20697,7 @@
       </w:pPr>
     </w:lvl>
   </w:abstractNum>
-  <w:abstractNum w:abstractNumId="33" w15:restartNumberingAfterBreak="0">
+  <w:abstractNum w:abstractNumId="35" w15:restartNumberingAfterBreak="0">
     <w:nsid w:val="6FBF48AB"/>
     <w:multiLevelType w:val="hybridMultilevel"/>
     <w:tmpl w:val="07DCE8C2"/>
@@ -20005,7 +20783,7 @@
       </w:pPr>
     </w:lvl>
   </w:abstractNum>
-  <w:abstractNum w:abstractNumId="34" w15:restartNumberingAfterBreak="0">
+  <w:abstractNum w:abstractNumId="36" w15:restartNumberingAfterBreak="0">
     <w:nsid w:val="7C6159B3"/>
     <w:multiLevelType w:val="hybridMultilevel"/>
     <w:tmpl w:val="02BA156C"/>
@@ -20092,7 +20870,7 @@
     </w:lvl>
   </w:abstractNum>
   <w:num w:numId="1">
-    <w:abstractNumId w:val="21"/>
+    <w:abstractNumId w:val="22"/>
   </w:num>
   <w:num w:numId="2">
     <w:abstractNumId w:val="0"/>
@@ -20128,25 +20906,25 @@
     </w:lvlOverride>
   </w:num>
   <w:num w:numId="4">
-    <w:abstractNumId w:val="27"/>
+    <w:abstractNumId w:val="29"/>
   </w:num>
   <w:num w:numId="5">
-    <w:abstractNumId w:val="26"/>
+    <w:abstractNumId w:val="28"/>
   </w:num>
   <w:num w:numId="6">
-    <w:abstractNumId w:val="28"/>
+    <w:abstractNumId w:val="30"/>
   </w:num>
   <w:num w:numId="7">
     <w:abstractNumId w:val="12"/>
   </w:num>
   <w:num w:numId="8">
-    <w:abstractNumId w:val="24"/>
+    <w:abstractNumId w:val="25"/>
   </w:num>
   <w:num w:numId="9">
     <w:abstractNumId w:val="6"/>
   </w:num>
   <w:num w:numId="10">
-    <w:abstractNumId w:val="31"/>
+    <w:abstractNumId w:val="33"/>
   </w:num>
   <w:num w:numId="11">
     <w:abstractNumId w:val="14"/>
@@ -20185,7 +20963,7 @@
     </w:lvlOverride>
   </w:num>
   <w:num w:numId="14">
-    <w:abstractNumId w:val="25"/>
+    <w:abstractNumId w:val="26"/>
   </w:num>
   <w:num w:numId="15">
     <w:abstractNumId w:val="7"/>
@@ -20197,19 +20975,19 @@
     <w:abstractNumId w:val="15"/>
   </w:num>
   <w:num w:numId="18">
-    <w:abstractNumId w:val="30"/>
+    <w:abstractNumId w:val="32"/>
   </w:num>
   <w:num w:numId="19">
-    <w:abstractNumId w:val="22"/>
+    <w:abstractNumId w:val="23"/>
   </w:num>
   <w:num w:numId="20">
-    <w:abstractNumId w:val="20"/>
+    <w:abstractNumId w:val="21"/>
   </w:num>
   <w:num w:numId="21">
     <w:abstractNumId w:val="16"/>
   </w:num>
   <w:num w:numId="22">
-    <w:abstractNumId w:val="29"/>
+    <w:abstractNumId w:val="31"/>
   </w:num>
   <w:num w:numId="23">
     <w:abstractNumId w:val="9"/>
@@ -20233,7 +21011,7 @@
     <w:abstractNumId w:val="17"/>
   </w:num>
   <w:num w:numId="30">
-    <w:abstractNumId w:val="23"/>
+    <w:abstractNumId w:val="24"/>
   </w:num>
   <w:num w:numId="31">
     <w:abstractNumId w:val="8"/>
@@ -20245,22 +21023,28 @@
     <w:abstractNumId w:val="19"/>
   </w:num>
   <w:num w:numId="34">
-    <w:abstractNumId w:val="33"/>
+    <w:abstractNumId w:val="35"/>
   </w:num>
   <w:num w:numId="35">
-    <w:abstractNumId w:val="34"/>
+    <w:abstractNumId w:val="36"/>
   </w:num>
   <w:num w:numId="36">
-    <w:abstractNumId w:val="32"/>
+    <w:abstractNumId w:val="34"/>
   </w:num>
   <w:num w:numId="37">
     <w:abstractNumId w:val="2"/>
+  </w:num>
+  <w:num w:numId="38">
+    <w:abstractNumId w:val="20"/>
+  </w:num>
+  <w:num w:numId="39">
+    <w:abstractNumId w:val="27"/>
   </w:num>
 </w:numbering>
 </file>
 
 <file path=word/styles.xml><?xml version="1.0" encoding="utf-8"?>
-<w:styles xmlns:mc="http://schemas.openxmlformats.org/markup-compatibility/2006" xmlns:r="http://schemas.openxmlformats.org/officeDocument/2006/relationships" xmlns:w="http://schemas.openxmlformats.org/wordprocessingml/2006/main" xmlns:w14="http://schemas.microsoft.com/office/word/2010/wordml" xmlns:w15="http://schemas.microsoft.com/office/word/2012/wordml" xmlns:w16cid="http://schemas.microsoft.com/office/word/2016/wordml/cid" xmlns:w16se="http://schemas.microsoft.com/office/word/2015/wordml/symex" mc:Ignorable="w14 w15 w16se w16cid">
+<w:styles xmlns:mc="http://schemas.openxmlformats.org/markup-compatibility/2006" xmlns:r="http://schemas.openxmlformats.org/officeDocument/2006/relationships" xmlns:w="http://schemas.openxmlformats.org/wordprocessingml/2006/main" xmlns:w14="http://schemas.microsoft.com/office/word/2010/wordml" xmlns:w15="http://schemas.microsoft.com/office/word/2012/wordml" xmlns:w16se="http://schemas.microsoft.com/office/word/2015/wordml/symex" mc:Ignorable="w14 w15 w16se">
   <w:docDefaults>
     <w:rPrDefault>
       <w:rPr>
@@ -20647,7 +21431,7 @@
     <w:lsdException w:name="Hashtag" w:semiHidden="1" w:unhideWhenUsed="1"/>
     <w:lsdException w:name="Unresolved Mention" w:semiHidden="1" w:unhideWhenUsed="1"/>
   </w:latentStyles>
-  <w:style w:type="paragraph" w:default="1" w:styleId="Normal">
+  <w:style w:type="paragraph" w:default="1" w:styleId="Binhthng">
     <w:name w:val="Normal"/>
     <w:qFormat/>
     <w:rsid w:val="00D2428A"/>
@@ -20657,10 +21441,10 @@
       <w:lang w:eastAsia="zh-CN"/>
     </w:rPr>
   </w:style>
-  <w:style w:type="paragraph" w:styleId="Heading1">
+  <w:style w:type="paragraph" w:styleId="u1">
     <w:name w:val="heading 1"/>
-    <w:basedOn w:val="Normal"/>
-    <w:next w:val="Normal"/>
+    <w:basedOn w:val="Binhthng"/>
+    <w:next w:val="Binhthng"/>
     <w:qFormat/>
     <w:rsid w:val="007C7B3C"/>
     <w:pPr>
@@ -20676,11 +21460,11 @@
       <w:szCs w:val="32"/>
     </w:rPr>
   </w:style>
-  <w:style w:type="paragraph" w:styleId="Heading2">
+  <w:style w:type="paragraph" w:styleId="u2">
     <w:name w:val="heading 2"/>
-    <w:basedOn w:val="Normal"/>
-    <w:next w:val="Normal"/>
-    <w:link w:val="Heading2Char"/>
+    <w:basedOn w:val="Binhthng"/>
+    <w:next w:val="Binhthng"/>
+    <w:link w:val="u2Char"/>
     <w:unhideWhenUsed/>
     <w:qFormat/>
     <w:rsid w:val="007C7B3C"/>
@@ -20697,10 +21481,10 @@
       <w:szCs w:val="26"/>
     </w:rPr>
   </w:style>
-  <w:style w:type="paragraph" w:styleId="Heading3">
+  <w:style w:type="paragraph" w:styleId="u3">
     <w:name w:val="heading 3"/>
-    <w:basedOn w:val="Normal"/>
-    <w:next w:val="Normal"/>
+    <w:basedOn w:val="Binhthng"/>
+    <w:next w:val="Binhthng"/>
     <w:qFormat/>
     <w:rsid w:val="00AA6247"/>
     <w:pPr>
@@ -20715,11 +21499,11 @@
       <w:szCs w:val="26"/>
     </w:rPr>
   </w:style>
-  <w:style w:type="paragraph" w:styleId="Heading4">
+  <w:style w:type="paragraph" w:styleId="u4">
     <w:name w:val="heading 4"/>
-    <w:basedOn w:val="Normal"/>
-    <w:next w:val="Normal"/>
-    <w:link w:val="Heading4Char"/>
+    <w:basedOn w:val="Binhthng"/>
+    <w:next w:val="Binhthng"/>
+    <w:link w:val="u4Char"/>
     <w:unhideWhenUsed/>
     <w:qFormat/>
     <w:rsid w:val="003B60ED"/>
@@ -20736,11 +21520,11 @@
       <w:color w:val="2E74B5" w:themeColor="accent1" w:themeShade="BF"/>
     </w:rPr>
   </w:style>
-  <w:style w:type="paragraph" w:styleId="Heading5">
+  <w:style w:type="paragraph" w:styleId="u5">
     <w:name w:val="heading 5"/>
-    <w:basedOn w:val="Normal"/>
-    <w:next w:val="Normal"/>
-    <w:link w:val="Heading5Char"/>
+    <w:basedOn w:val="Binhthng"/>
+    <w:next w:val="Binhthng"/>
+    <w:link w:val="u5Char"/>
     <w:qFormat/>
     <w:rsid w:val="003B60ED"/>
     <w:pPr>
@@ -20755,11 +21539,11 @@
       <w:lang w:val="vi-VN" w:eastAsia="en-US"/>
     </w:rPr>
   </w:style>
-  <w:style w:type="paragraph" w:styleId="Heading6">
+  <w:style w:type="paragraph" w:styleId="u6">
     <w:name w:val="heading 6"/>
-    <w:basedOn w:val="Normal"/>
-    <w:next w:val="Normal"/>
-    <w:link w:val="Heading6Char"/>
+    <w:basedOn w:val="Binhthng"/>
+    <w:next w:val="Binhthng"/>
+    <w:link w:val="u6Char"/>
     <w:qFormat/>
     <w:rsid w:val="003B60ED"/>
     <w:pPr>
@@ -20775,11 +21559,11 @@
       <w:lang w:val="vi-VN" w:eastAsia="en-US"/>
     </w:rPr>
   </w:style>
-  <w:style w:type="paragraph" w:styleId="Heading7">
+  <w:style w:type="paragraph" w:styleId="u7">
     <w:name w:val="heading 7"/>
-    <w:basedOn w:val="Normal"/>
-    <w:next w:val="Normal"/>
-    <w:link w:val="Heading7Char"/>
+    <w:basedOn w:val="Binhthng"/>
+    <w:next w:val="Binhthng"/>
+    <w:link w:val="u7Char"/>
     <w:qFormat/>
     <w:rsid w:val="003B60ED"/>
     <w:pPr>
@@ -20793,11 +21577,11 @@
       <w:lang w:val="vi-VN" w:eastAsia="en-US"/>
     </w:rPr>
   </w:style>
-  <w:style w:type="paragraph" w:styleId="Heading8">
+  <w:style w:type="paragraph" w:styleId="u8">
     <w:name w:val="heading 8"/>
-    <w:basedOn w:val="Normal"/>
-    <w:next w:val="Normal"/>
-    <w:link w:val="Heading8Char"/>
+    <w:basedOn w:val="Binhthng"/>
+    <w:next w:val="Binhthng"/>
+    <w:link w:val="u8Char"/>
     <w:qFormat/>
     <w:rsid w:val="003B60ED"/>
     <w:pPr>
@@ -20812,11 +21596,11 @@
       <w:lang w:val="vi-VN" w:eastAsia="en-US"/>
     </w:rPr>
   </w:style>
-  <w:style w:type="paragraph" w:styleId="Heading9">
+  <w:style w:type="paragraph" w:styleId="u9">
     <w:name w:val="heading 9"/>
-    <w:basedOn w:val="Normal"/>
-    <w:next w:val="Normal"/>
-    <w:link w:val="Heading9Char"/>
+    <w:basedOn w:val="Binhthng"/>
+    <w:next w:val="Binhthng"/>
+    <w:link w:val="u9Char"/>
     <w:qFormat/>
     <w:rsid w:val="003B60ED"/>
     <w:pPr>
@@ -20833,13 +21617,13 @@
       <w:lang w:val="vi-VN" w:eastAsia="en-US"/>
     </w:rPr>
   </w:style>
-  <w:style w:type="character" w:default="1" w:styleId="DefaultParagraphFont">
+  <w:style w:type="character" w:default="1" w:styleId="Phngmcinhcuaoanvn">
     <w:name w:val="Default Paragraph Font"/>
     <w:uiPriority w:val="1"/>
     <w:semiHidden/>
     <w:unhideWhenUsed/>
   </w:style>
-  <w:style w:type="table" w:default="1" w:styleId="TableNormal">
+  <w:style w:type="table" w:default="1" w:styleId="BangThngthng">
     <w:name w:val="Normal Table"/>
     <w:uiPriority w:val="99"/>
     <w:semiHidden/>
@@ -20854,15 +21638,15 @@
       </w:tblCellMar>
     </w:tblPr>
   </w:style>
-  <w:style w:type="numbering" w:default="1" w:styleId="NoList">
+  <w:style w:type="numbering" w:default="1" w:styleId="Khngco">
     <w:name w:val="No List"/>
     <w:uiPriority w:val="99"/>
     <w:semiHidden/>
     <w:unhideWhenUsed/>
   </w:style>
-  <w:style w:type="table" w:styleId="TableGrid">
+  <w:style w:type="table" w:styleId="LiBang">
     <w:name w:val="Table Grid"/>
-    <w:basedOn w:val="TableNormal"/>
+    <w:basedOn w:val="BangThngthng"/>
     <w:rsid w:val="004D5971"/>
     <w:tblPr>
       <w:tblBorders>
@@ -20875,11 +21659,11 @@
       </w:tblBorders>
     </w:tblPr>
   </w:style>
-  <w:style w:type="paragraph" w:styleId="Title">
+  <w:style w:type="paragraph" w:styleId="Tiu">
     <w:name w:val="Title"/>
-    <w:basedOn w:val="Normal"/>
-    <w:next w:val="Normal"/>
-    <w:link w:val="TitleChar"/>
+    <w:basedOn w:val="Binhthng"/>
+    <w:next w:val="Binhthng"/>
+    <w:link w:val="TiuChar"/>
     <w:qFormat/>
     <w:rsid w:val="003B60ED"/>
     <w:pPr>
@@ -20894,10 +21678,10 @@
       <w:lang w:val="vi-VN" w:eastAsia="en-US"/>
     </w:rPr>
   </w:style>
-  <w:style w:type="character" w:customStyle="1" w:styleId="TitleChar">
-    <w:name w:val="Title Char"/>
-    <w:basedOn w:val="DefaultParagraphFont"/>
-    <w:link w:val="Title"/>
+  <w:style w:type="character" w:customStyle="1" w:styleId="TiuChar">
+    <w:name w:val="Tiêu đề Char"/>
+    <w:basedOn w:val="Phngmcinhcuaoanvn"/>
+    <w:link w:val="Tiu"/>
     <w:rsid w:val="003B60ED"/>
     <w:rPr>
       <w:rFonts w:ascii="Arial" w:eastAsia="Times New Roman" w:hAnsi="Arial"/>
@@ -20906,10 +21690,10 @@
       <w:lang w:val="vi-VN"/>
     </w:rPr>
   </w:style>
-  <w:style w:type="character" w:customStyle="1" w:styleId="Heading2Char">
-    <w:name w:val="Heading 2 Char"/>
-    <w:basedOn w:val="DefaultParagraphFont"/>
-    <w:link w:val="Heading2"/>
+  <w:style w:type="character" w:customStyle="1" w:styleId="u2Char">
+    <w:name w:val="Đầu đề 2 Char"/>
+    <w:basedOn w:val="Phngmcinhcuaoanvn"/>
+    <w:link w:val="u2"/>
     <w:rsid w:val="007C7B3C"/>
     <w:rPr>
       <w:rFonts w:eastAsiaTheme="majorEastAsia" w:cstheme="majorBidi"/>
@@ -20920,10 +21704,10 @@
       <w:lang w:eastAsia="zh-CN"/>
     </w:rPr>
   </w:style>
-  <w:style w:type="character" w:customStyle="1" w:styleId="Heading4Char">
-    <w:name w:val="Heading 4 Char"/>
-    <w:basedOn w:val="DefaultParagraphFont"/>
-    <w:link w:val="Heading4"/>
+  <w:style w:type="character" w:customStyle="1" w:styleId="u4Char">
+    <w:name w:val="Đầu đề 4 Char"/>
+    <w:basedOn w:val="Phngmcinhcuaoanvn"/>
+    <w:link w:val="u4"/>
     <w:uiPriority w:val="9"/>
     <w:semiHidden/>
     <w:rsid w:val="003B60ED"/>
@@ -20937,10 +21721,10 @@
       <w:lang w:eastAsia="zh-CN"/>
     </w:rPr>
   </w:style>
-  <w:style w:type="character" w:customStyle="1" w:styleId="Heading5Char">
-    <w:name w:val="Heading 5 Char"/>
-    <w:basedOn w:val="DefaultParagraphFont"/>
-    <w:link w:val="Heading5"/>
+  <w:style w:type="character" w:customStyle="1" w:styleId="u5Char">
+    <w:name w:val="Đầu đề 5 Char"/>
+    <w:basedOn w:val="Phngmcinhcuaoanvn"/>
+    <w:link w:val="u5"/>
     <w:rsid w:val="003B60ED"/>
     <w:rPr>
       <w:rFonts w:eastAsia="Times New Roman"/>
@@ -20948,10 +21732,10 @@
       <w:lang w:val="vi-VN"/>
     </w:rPr>
   </w:style>
-  <w:style w:type="character" w:customStyle="1" w:styleId="Heading6Char">
-    <w:name w:val="Heading 6 Char"/>
-    <w:basedOn w:val="DefaultParagraphFont"/>
-    <w:link w:val="Heading6"/>
+  <w:style w:type="character" w:customStyle="1" w:styleId="u6Char">
+    <w:name w:val="Đầu đề 6 Char"/>
+    <w:basedOn w:val="Phngmcinhcuaoanvn"/>
+    <w:link w:val="u6"/>
     <w:rsid w:val="003B60ED"/>
     <w:rPr>
       <w:rFonts w:eastAsia="Times New Roman"/>
@@ -20960,10 +21744,10 @@
       <w:lang w:val="vi-VN"/>
     </w:rPr>
   </w:style>
-  <w:style w:type="character" w:customStyle="1" w:styleId="Heading7Char">
-    <w:name w:val="Heading 7 Char"/>
-    <w:basedOn w:val="DefaultParagraphFont"/>
-    <w:link w:val="Heading7"/>
+  <w:style w:type="character" w:customStyle="1" w:styleId="u7Char">
+    <w:name w:val="Đầu đề 7 Char"/>
+    <w:basedOn w:val="Phngmcinhcuaoanvn"/>
+    <w:link w:val="u7"/>
     <w:rsid w:val="003B60ED"/>
     <w:rPr>
       <w:rFonts w:eastAsia="Times New Roman"/>
@@ -20971,10 +21755,10 @@
       <w:lang w:val="vi-VN"/>
     </w:rPr>
   </w:style>
-  <w:style w:type="character" w:customStyle="1" w:styleId="Heading8Char">
-    <w:name w:val="Heading 8 Char"/>
-    <w:basedOn w:val="DefaultParagraphFont"/>
-    <w:link w:val="Heading8"/>
+  <w:style w:type="character" w:customStyle="1" w:styleId="u8Char">
+    <w:name w:val="Đầu đề 8 Char"/>
+    <w:basedOn w:val="Phngmcinhcuaoanvn"/>
+    <w:link w:val="u8"/>
     <w:rsid w:val="003B60ED"/>
     <w:rPr>
       <w:rFonts w:eastAsia="Times New Roman"/>
@@ -20983,10 +21767,10 @@
       <w:lang w:val="vi-VN"/>
     </w:rPr>
   </w:style>
-  <w:style w:type="character" w:customStyle="1" w:styleId="Heading9Char">
-    <w:name w:val="Heading 9 Char"/>
-    <w:basedOn w:val="DefaultParagraphFont"/>
-    <w:link w:val="Heading9"/>
+  <w:style w:type="character" w:customStyle="1" w:styleId="u9Char">
+    <w:name w:val="Đầu đề 9 Char"/>
+    <w:basedOn w:val="Phngmcinhcuaoanvn"/>
+    <w:link w:val="u9"/>
     <w:rsid w:val="003B60ED"/>
     <w:rPr>
       <w:rFonts w:eastAsia="Times New Roman"/>
@@ -20996,10 +21780,10 @@
       <w:lang w:val="vi-VN"/>
     </w:rPr>
   </w:style>
-  <w:style w:type="paragraph" w:styleId="BodyText">
+  <w:style w:type="paragraph" w:styleId="ThnVnban">
     <w:name w:val="Body Text"/>
-    <w:basedOn w:val="Normal"/>
-    <w:link w:val="BodyTextChar"/>
+    <w:basedOn w:val="Binhthng"/>
+    <w:link w:val="ThnVnbanChar"/>
     <w:rsid w:val="003B60ED"/>
     <w:pPr>
       <w:keepLines/>
@@ -21013,10 +21797,10 @@
       <w:lang w:val="vi-VN" w:eastAsia="en-US"/>
     </w:rPr>
   </w:style>
-  <w:style w:type="character" w:customStyle="1" w:styleId="BodyTextChar">
-    <w:name w:val="Body Text Char"/>
-    <w:basedOn w:val="DefaultParagraphFont"/>
-    <w:link w:val="BodyText"/>
+  <w:style w:type="character" w:customStyle="1" w:styleId="ThnVnbanChar">
+    <w:name w:val="Thân Văn bản Char"/>
+    <w:basedOn w:val="Phngmcinhcuaoanvn"/>
+    <w:link w:val="ThnVnban"/>
     <w:rsid w:val="003B60ED"/>
     <w:rPr>
       <w:rFonts w:eastAsia="Times New Roman"/>
@@ -21026,7 +21810,7 @@
   </w:style>
   <w:style w:type="paragraph" w:customStyle="1" w:styleId="ToDoItem">
     <w:name w:val="To Do Item"/>
-    <w:basedOn w:val="Normal"/>
+    <w:basedOn w:val="Binhthng"/>
     <w:rsid w:val="003B60ED"/>
     <w:pPr>
       <w:widowControl w:val="0"/>
@@ -21041,9 +21825,9 @@
       <w:lang w:val="vi-VN" w:eastAsia="en-US"/>
     </w:rPr>
   </w:style>
-  <w:style w:type="paragraph" w:styleId="ListParagraph">
+  <w:style w:type="paragraph" w:styleId="oancuaDanhsach">
     <w:name w:val="List Paragraph"/>
-    <w:basedOn w:val="Normal"/>
+    <w:basedOn w:val="Binhthng"/>
     <w:uiPriority w:val="34"/>
     <w:qFormat/>
     <w:rsid w:val="00FE746F"/>
@@ -21052,9 +21836,9 @@
       <w:contextualSpacing/>
     </w:pPr>
   </w:style>
-  <w:style w:type="character" w:styleId="Hyperlink">
+  <w:style w:type="character" w:styleId="Siuktni">
     <w:name w:val="Hyperlink"/>
-    <w:basedOn w:val="DefaultParagraphFont"/>
+    <w:basedOn w:val="Phngmcinhcuaoanvn"/>
     <w:uiPriority w:val="99"/>
     <w:unhideWhenUsed/>
     <w:rsid w:val="00A4331E"/>
@@ -21065,7 +21849,7 @@
   </w:style>
   <w:style w:type="character" w:customStyle="1" w:styleId="cpChagiiquyt1">
     <w:name w:val="Đề cập Chưa giải quyết1"/>
-    <w:basedOn w:val="DefaultParagraphFont"/>
+    <w:basedOn w:val="Phngmcinhcuaoanvn"/>
     <w:uiPriority w:val="99"/>
     <w:semiHidden/>
     <w:unhideWhenUsed/>
@@ -21075,10 +21859,10 @@
       <w:shd w:val="clear" w:color="auto" w:fill="E6E6E6"/>
     </w:rPr>
   </w:style>
-  <w:style w:type="paragraph" w:styleId="Header">
+  <w:style w:type="paragraph" w:styleId="utrang">
     <w:name w:val="header"/>
-    <w:basedOn w:val="Normal"/>
-    <w:link w:val="HeaderChar"/>
+    <w:basedOn w:val="Binhthng"/>
+    <w:link w:val="utrangChar"/>
     <w:uiPriority w:val="99"/>
     <w:unhideWhenUsed/>
     <w:rsid w:val="0092338C"/>
@@ -21089,10 +21873,10 @@
       </w:tabs>
     </w:pPr>
   </w:style>
-  <w:style w:type="character" w:customStyle="1" w:styleId="HeaderChar">
-    <w:name w:val="Header Char"/>
-    <w:basedOn w:val="DefaultParagraphFont"/>
-    <w:link w:val="Header"/>
+  <w:style w:type="character" w:customStyle="1" w:styleId="utrangChar">
+    <w:name w:val="Đầu trang Char"/>
+    <w:basedOn w:val="Phngmcinhcuaoanvn"/>
+    <w:link w:val="utrang"/>
     <w:uiPriority w:val="99"/>
     <w:rsid w:val="0092338C"/>
     <w:rPr>
@@ -21101,10 +21885,10 @@
       <w:lang w:eastAsia="zh-CN"/>
     </w:rPr>
   </w:style>
-  <w:style w:type="paragraph" w:styleId="Footer">
+  <w:style w:type="paragraph" w:styleId="Chntrang">
     <w:name w:val="footer"/>
-    <w:basedOn w:val="Normal"/>
-    <w:link w:val="FooterChar"/>
+    <w:basedOn w:val="Binhthng"/>
+    <w:link w:val="ChntrangChar"/>
     <w:uiPriority w:val="99"/>
     <w:unhideWhenUsed/>
     <w:rsid w:val="0092338C"/>
@@ -21115,10 +21899,10 @@
       </w:tabs>
     </w:pPr>
   </w:style>
-  <w:style w:type="character" w:customStyle="1" w:styleId="FooterChar">
-    <w:name w:val="Footer Char"/>
-    <w:basedOn w:val="DefaultParagraphFont"/>
-    <w:link w:val="Footer"/>
+  <w:style w:type="character" w:customStyle="1" w:styleId="ChntrangChar">
+    <w:name w:val="Chân trang Char"/>
+    <w:basedOn w:val="Phngmcinhcuaoanvn"/>
+    <w:link w:val="Chntrang"/>
     <w:uiPriority w:val="99"/>
     <w:rsid w:val="0092338C"/>
     <w:rPr>
@@ -21127,9 +21911,9 @@
       <w:lang w:eastAsia="zh-CN"/>
     </w:rPr>
   </w:style>
-  <w:style w:type="character" w:styleId="UnresolvedMention">
+  <w:style w:type="character" w:styleId="cpChagiiquyt">
     <w:name w:val="Unresolved Mention"/>
-    <w:basedOn w:val="DefaultParagraphFont"/>
+    <w:basedOn w:val="Phngmcinhcuaoanvn"/>
     <w:uiPriority w:val="99"/>
     <w:semiHidden/>
     <w:unhideWhenUsed/>
@@ -21139,9 +21923,9 @@
       <w:shd w:val="clear" w:color="auto" w:fill="E6E6E6"/>
     </w:rPr>
   </w:style>
-  <w:style w:type="character" w:styleId="Strong">
+  <w:style w:type="character" w:styleId="Manh">
     <w:name w:val="Strong"/>
-    <w:basedOn w:val="DefaultParagraphFont"/>
+    <w:basedOn w:val="Phngmcinhcuaoanvn"/>
     <w:uiPriority w:val="22"/>
     <w:qFormat/>
     <w:rsid w:val="00034D78"/>
@@ -21419,7 +22203,7 @@
 </file>
 
 <file path=customXml/itemProps1.xml><?xml version="1.0" encoding="utf-8"?>
-<ds:datastoreItem xmlns:ds="http://schemas.openxmlformats.org/officeDocument/2006/customXml" ds:itemID="{D0E65010-94F1-4FD4-96A0-556E2AE1989E}">
+<ds:datastoreItem xmlns:ds="http://schemas.openxmlformats.org/officeDocument/2006/customXml" ds:itemID="{3559E688-5B43-458C-A66C-1FD3B55E62B1}">
   <ds:schemaRefs>
     <ds:schemaRef ds:uri="http://schemas.openxmlformats.org/officeDocument/2006/bibliography"/>
   </ds:schemaRefs>

</xml_diff>

<commit_message>
change use-case khách hàng
</commit_message>
<xml_diff>
--- a/UML Document/15520515_15520720_15520062_14520033.docx
+++ b/UML Document/15520515_15520720_15520062_14520033.docx
@@ -2062,8 +2062,6 @@
               </w:rPr>
               <w:t>H</w:t>
             </w:r>
-            <w:bookmarkStart w:id="0" w:name="_GoBack"/>
-            <w:bookmarkEnd w:id="0"/>
             <w:r>
               <w:rPr>
                 <w:szCs w:val="28"/>
@@ -2691,11 +2689,11 @@
           <w:numId w:val="32"/>
         </w:numPr>
       </w:pPr>
-      <w:bookmarkStart w:id="1" w:name="_Toc172871118"/>
+      <w:bookmarkStart w:id="0" w:name="_Toc172871118"/>
       <w:r>
         <w:t>Sơ đồ Use-case</w:t>
       </w:r>
-      <w:bookmarkEnd w:id="1"/>
+      <w:bookmarkEnd w:id="0"/>
     </w:p>
     <w:p>
       <w:pPr>
@@ -2777,9 +2775,9 @@
         <w:lastRenderedPageBreak/>
         <w:drawing>
           <wp:inline distT="0" distB="0" distL="0" distR="0">
-            <wp:extent cx="5381625" cy="4073592"/>
-            <wp:effectExtent l="0" t="0" r="0" b="3175"/>
-            <wp:docPr id="1" name="Hình ảnh 1" descr="C:\Users\tinh\AppData\Local\Microsoft\Windows\INetCache\Content.Word\Quản lý khách hàng.png"/>
+            <wp:extent cx="6419850" cy="4857750"/>
+            <wp:effectExtent l="0" t="0" r="0" b="0"/>
+            <wp:docPr id="3" name="Hình ảnh 3" descr="C:\Users\tinh\AppData\Local\Microsoft\Windows\INetCache\Content.Word\Quản lý khách hàng.png"/>
             <wp:cNvGraphicFramePr>
               <a:graphicFrameLocks xmlns:a="http://schemas.openxmlformats.org/drawingml/2006/main" noChangeAspect="1"/>
             </wp:cNvGraphicFramePr>
@@ -2787,7 +2785,7 @@
               <a:graphicData uri="http://schemas.openxmlformats.org/drawingml/2006/picture">
                 <pic:pic xmlns:pic="http://schemas.openxmlformats.org/drawingml/2006/picture">
                   <pic:nvPicPr>
-                    <pic:cNvPr id="0" name="Picture 1" descr="C:\Users\tinh\AppData\Local\Microsoft\Windows\INetCache\Content.Word\Quản lý khách hàng.png"/>
+                    <pic:cNvPr id="0" name="Picture 10" descr="C:\Users\tinh\AppData\Local\Microsoft\Windows\INetCache\Content.Word\Quản lý khách hàng.png"/>
                     <pic:cNvPicPr>
                       <a:picLocks noChangeAspect="1" noChangeArrowheads="1"/>
                     </pic:cNvPicPr>
@@ -2808,7 +2806,7 @@
                   <pic:spPr bwMode="auto">
                     <a:xfrm>
                       <a:off x="0" y="0"/>
-                      <a:ext cx="5387607" cy="4078120"/>
+                      <a:ext cx="6419850" cy="4857750"/>
                     </a:xfrm>
                     <a:prstGeom prst="rect">
                       <a:avLst/>
@@ -3177,16 +3175,16 @@
           <w:numId w:val="32"/>
         </w:numPr>
       </w:pPr>
-      <w:bookmarkStart w:id="2" w:name="_Toc172871119"/>
-      <w:bookmarkStart w:id="3" w:name="_Toc451996089"/>
-      <w:bookmarkStart w:id="4" w:name="_Toc452184222"/>
-      <w:bookmarkStart w:id="5" w:name="_Toc452186669"/>
-      <w:bookmarkStart w:id="6" w:name="_Toc452198046"/>
-      <w:bookmarkStart w:id="7" w:name="_Toc460198367"/>
+      <w:bookmarkStart w:id="1" w:name="_Toc172871119"/>
+      <w:bookmarkStart w:id="2" w:name="_Toc451996089"/>
+      <w:bookmarkStart w:id="3" w:name="_Toc452184222"/>
+      <w:bookmarkStart w:id="4" w:name="_Toc452186669"/>
+      <w:bookmarkStart w:id="5" w:name="_Toc452198046"/>
+      <w:bookmarkStart w:id="6" w:name="_Toc460198367"/>
       <w:r>
         <w:t>Danh sách các Actor</w:t>
       </w:r>
-      <w:bookmarkEnd w:id="2"/>
+      <w:bookmarkEnd w:id="1"/>
     </w:p>
     <w:tbl>
       <w:tblPr>
@@ -3436,11 +3434,11 @@
           <w:numId w:val="32"/>
         </w:numPr>
       </w:pPr>
-      <w:bookmarkStart w:id="8" w:name="_Toc172871120"/>
+      <w:bookmarkStart w:id="7" w:name="_Toc172871120"/>
       <w:r>
         <w:t>Danh sách các Use-case</w:t>
       </w:r>
-      <w:bookmarkEnd w:id="8"/>
+      <w:bookmarkEnd w:id="7"/>
     </w:p>
     <w:tbl>
       <w:tblPr>
@@ -4857,19 +4855,19 @@
           <w:numId w:val="32"/>
         </w:numPr>
       </w:pPr>
-      <w:bookmarkStart w:id="9" w:name="_Toc172871121"/>
+      <w:bookmarkStart w:id="8" w:name="_Toc172871121"/>
       <w:r>
         <w:t xml:space="preserve">Đặc tả </w:t>
       </w:r>
+      <w:bookmarkEnd w:id="2"/>
       <w:bookmarkEnd w:id="3"/>
       <w:bookmarkEnd w:id="4"/>
       <w:bookmarkEnd w:id="5"/>
       <w:bookmarkEnd w:id="6"/>
-      <w:bookmarkEnd w:id="7"/>
       <w:r>
         <w:t>Use-case</w:t>
       </w:r>
-      <w:bookmarkEnd w:id="9"/>
+      <w:bookmarkEnd w:id="8"/>
       <w:r>
         <w:t xml:space="preserve"> </w:t>
       </w:r>
@@ -12118,9 +12116,9 @@
         <w:lastRenderedPageBreak/>
         <w:drawing>
           <wp:inline distT="0" distB="0" distL="0" distR="0">
-            <wp:extent cx="4410075" cy="6748041"/>
+            <wp:extent cx="6248400" cy="9601200"/>
             <wp:effectExtent l="0" t="0" r="0" b="0"/>
-            <wp:docPr id="9" name="Hình ảnh 9" descr="C:\Users\tinh\AppData\Local\Microsoft\Windows\INetCache\Content.Word\Quản lý khách hàng.png"/>
+            <wp:docPr id="17" name="Hình ảnh 17" descr="C:\Users\tinh\AppData\Local\Microsoft\Windows\INetCache\Content.Word\activiti khách hàng.png"/>
             <wp:cNvGraphicFramePr>
               <a:graphicFrameLocks xmlns:a="http://schemas.openxmlformats.org/drawingml/2006/main" noChangeAspect="1"/>
             </wp:cNvGraphicFramePr>
@@ -12128,13 +12126,13 @@
               <a:graphicData uri="http://schemas.openxmlformats.org/drawingml/2006/picture">
                 <pic:pic xmlns:pic="http://schemas.openxmlformats.org/drawingml/2006/picture">
                   <pic:nvPicPr>
-                    <pic:cNvPr id="0" name="Picture 6" descr="C:\Users\tinh\AppData\Local\Microsoft\Windows\INetCache\Content.Word\Quản lý khách hàng.png"/>
+                    <pic:cNvPr id="0" name="Picture 11" descr="C:\Users\tinh\AppData\Local\Microsoft\Windows\INetCache\Content.Word\activiti khách hàng.png"/>
                     <pic:cNvPicPr>
                       <a:picLocks noChangeAspect="1" noChangeArrowheads="1"/>
                     </pic:cNvPicPr>
                   </pic:nvPicPr>
                   <pic:blipFill>
-                    <a:blip r:embed="rId34" cstate="print">
+                    <a:blip r:embed="rId34">
                       <a:extLst>
                         <a:ext uri="{28A0092B-C50C-407E-A947-70E740481C1C}">
                           <a14:useLocalDpi xmlns:a14="http://schemas.microsoft.com/office/drawing/2010/main" val="0"/>
@@ -12149,7 +12147,7 @@
                   <pic:spPr bwMode="auto">
                     <a:xfrm>
                       <a:off x="0" y="0"/>
-                      <a:ext cx="4419337" cy="6762213"/>
+                      <a:ext cx="6248400" cy="9601200"/>
                     </a:xfrm>
                     <a:prstGeom prst="rect">
                       <a:avLst/>
@@ -12180,6 +12178,7 @@
           <w:b/>
           <w:szCs w:val="28"/>
         </w:rPr>
+        <w:lastRenderedPageBreak/>
         <w:t>4.13.2.1 Dòng sự kiện chính</w:t>
       </w:r>
     </w:p>
@@ -12230,19 +12229,235 @@
         <w:rPr>
           <w:szCs w:val="28"/>
         </w:rPr>
+        <w:t xml:space="preserve"> (Tên tài khoản, tên khách hàng)</w:t>
+      </w:r>
+      <w:r>
+        <w:rPr>
+          <w:szCs w:val="28"/>
+        </w:rPr>
+        <w:t>.</w:t>
+      </w:r>
+    </w:p>
+    <w:p>
+      <w:pPr>
+        <w:ind w:right="284"/>
+        <w:rPr>
+          <w:szCs w:val="28"/>
+        </w:rPr>
+      </w:pPr>
+      <w:r>
+        <w:rPr>
+          <w:szCs w:val="28"/>
+        </w:rPr>
+        <w:t>- (2) Hệ thống tìm kiếm thông tin và hiển thị thông tin</w:t>
+      </w:r>
+      <w:r>
+        <w:rPr>
+          <w:szCs w:val="28"/>
+        </w:rPr>
+        <w:t xml:space="preserve"> danh sách khách hàng</w:t>
+      </w:r>
+      <w:r>
+        <w:rPr>
+          <w:szCs w:val="28"/>
+        </w:rPr>
+        <w:t>.</w:t>
+      </w:r>
+    </w:p>
+    <w:p>
+      <w:pPr>
+        <w:ind w:right="284"/>
+        <w:rPr>
+          <w:szCs w:val="28"/>
+        </w:rPr>
+      </w:pPr>
+      <w:r>
+        <w:rPr>
+          <w:szCs w:val="28"/>
+        </w:rPr>
+        <w:t>- (3) Người dùng tùy chọn chức năng trên thông tin khách hàng:</w:t>
+      </w:r>
+    </w:p>
+    <w:p>
+      <w:pPr>
+        <w:ind w:right="284"/>
+        <w:rPr>
+          <w:szCs w:val="28"/>
+        </w:rPr>
+      </w:pPr>
+      <w:r>
+        <w:rPr>
+          <w:szCs w:val="28"/>
+        </w:rPr>
+        <w:t>- (4) Chọn tra cứu thông tin giao hàng:</w:t>
+      </w:r>
+    </w:p>
+    <w:p>
+      <w:pPr>
+        <w:ind w:right="284"/>
+        <w:rPr>
+          <w:szCs w:val="28"/>
+        </w:rPr>
+      </w:pPr>
+      <w:r>
+        <w:rPr>
+          <w:szCs w:val="28"/>
+        </w:rPr>
+        <w:t>+ (4.1) Hệ thống tìm kiếm thông tin giao hàng của khách hàng được chọn.</w:t>
+      </w:r>
+    </w:p>
+    <w:p>
+      <w:pPr>
+        <w:ind w:right="284"/>
+        <w:rPr>
+          <w:szCs w:val="28"/>
+        </w:rPr>
+      </w:pPr>
+      <w:r>
+        <w:rPr>
+          <w:szCs w:val="28"/>
+        </w:rPr>
+        <w:t xml:space="preserve">+ (4.2) </w:t>
+      </w:r>
+      <w:r>
+        <w:rPr>
+          <w:szCs w:val="28"/>
+        </w:rPr>
+        <w:t>Hệ thống h</w:t>
+      </w:r>
+      <w:r>
+        <w:rPr>
+          <w:szCs w:val="28"/>
+        </w:rPr>
+        <w:t>iển thị kết quả tìm kiếm.</w:t>
+      </w:r>
+    </w:p>
+    <w:p>
+      <w:pPr>
+        <w:ind w:right="284"/>
+        <w:rPr>
+          <w:szCs w:val="28"/>
+        </w:rPr>
+      </w:pPr>
+      <w:r>
+        <w:rPr>
+          <w:szCs w:val="28"/>
+        </w:rPr>
+        <w:t>- (5</w:t>
+      </w:r>
+      <w:r>
+        <w:rPr>
+          <w:szCs w:val="28"/>
+        </w:rPr>
+        <w:t>) Chọn cập nhật thông tin:</w:t>
+      </w:r>
+    </w:p>
+    <w:p>
+      <w:pPr>
+        <w:ind w:right="284"/>
+        <w:rPr>
+          <w:szCs w:val="28"/>
+        </w:rPr>
+      </w:pPr>
+      <w:r>
+        <w:rPr>
+          <w:szCs w:val="28"/>
+        </w:rPr>
+        <w:t>+ (5</w:t>
+      </w:r>
+      <w:r>
+        <w:rPr>
+          <w:szCs w:val="28"/>
+        </w:rPr>
+        <w:t>.1) Hệ thống hiển thị</w:t>
+      </w:r>
+      <w:r>
+        <w:rPr>
+          <w:szCs w:val="28"/>
+        </w:rPr>
+        <w:t xml:space="preserve"> khung nhập</w:t>
+      </w:r>
+      <w:r>
+        <w:rPr>
+          <w:szCs w:val="28"/>
+        </w:rPr>
+        <w:t xml:space="preserve"> thông tin</w:t>
+      </w:r>
+      <w:r>
+        <w:rPr>
+          <w:szCs w:val="28"/>
+        </w:rPr>
+        <w:t>.</w:t>
+      </w:r>
+    </w:p>
+    <w:p>
+      <w:pPr>
+        <w:ind w:right="284"/>
+        <w:rPr>
+          <w:szCs w:val="28"/>
+        </w:rPr>
+      </w:pPr>
+      <w:r>
+        <w:rPr>
+          <w:szCs w:val="28"/>
+        </w:rPr>
+        <w:t>+ (5</w:t>
+      </w:r>
+      <w:r>
+        <w:rPr>
+          <w:szCs w:val="28"/>
+        </w:rPr>
+        <w:t>.2) Người dùng nhập thông tin cần thiết.</w:t>
+      </w:r>
+    </w:p>
+    <w:p>
+      <w:pPr>
+        <w:ind w:right="284"/>
+        <w:rPr>
+          <w:szCs w:val="28"/>
+        </w:rPr>
+      </w:pPr>
+      <w:r>
+        <w:rPr>
+          <w:szCs w:val="28"/>
+        </w:rPr>
+        <w:t>+ (5</w:t>
+      </w:r>
+      <w:r>
+        <w:rPr>
+          <w:szCs w:val="28"/>
+        </w:rPr>
+        <w:t xml:space="preserve">.3) </w:t>
+      </w:r>
+      <w:r>
+        <w:rPr>
+          <w:szCs w:val="28"/>
+        </w:rPr>
+        <w:t>Hệ thống k</w:t>
+      </w:r>
+      <w:r>
+        <w:rPr>
+          <w:szCs w:val="28"/>
+        </w:rPr>
+        <w:t>iểm tra trường bắt buộc</w:t>
+      </w:r>
+      <w:r>
+        <w:rPr>
+          <w:szCs w:val="28"/>
+        </w:rPr>
         <w:t xml:space="preserve"> (</w:t>
       </w:r>
       <w:r>
         <w:rPr>
           <w:szCs w:val="28"/>
         </w:rPr>
-        <w:t xml:space="preserve"> </w:t>
-      </w:r>
-      <w:r>
-        <w:rPr>
-          <w:szCs w:val="28"/>
-        </w:rPr>
-        <w:t>Tên tài khoản, tên khách hàng)</w:t>
+        <w:t>Nội dung tin nhắn</w:t>
+      </w:r>
+      <w:r>
+        <w:rPr>
+          <w:szCs w:val="28"/>
+        </w:rPr>
+        <w:t>)</w:t>
       </w:r>
       <w:r>
         <w:rPr>
@@ -12262,13 +12477,31 @@
         <w:rPr>
           <w:szCs w:val="28"/>
         </w:rPr>
-        <w:t>- (2) Hệ thống tìm kiếm thông tin và hiển thị thông tin</w:t>
-      </w:r>
-      <w:r>
-        <w:rPr>
-          <w:szCs w:val="28"/>
-        </w:rPr>
-        <w:t xml:space="preserve"> danh sách khách hàng</w:t>
+        <w:t>+ (5</w:t>
+      </w:r>
+      <w:r>
+        <w:rPr>
+          <w:szCs w:val="28"/>
+        </w:rPr>
+        <w:t xml:space="preserve">.4) </w:t>
+      </w:r>
+      <w:r>
+        <w:rPr>
+          <w:szCs w:val="28"/>
+        </w:rPr>
+        <w:t>Hệ thống k</w:t>
+      </w:r>
+      <w:r>
+        <w:rPr>
+          <w:szCs w:val="28"/>
+        </w:rPr>
+        <w:t>iểm tra thông tin</w:t>
+      </w:r>
+      <w:r>
+        <w:rPr>
+          <w:szCs w:val="28"/>
+        </w:rPr>
+        <w:t xml:space="preserve"> (Kiểm tra tồn tại của khách hàng)</w:t>
       </w:r>
       <w:r>
         <w:rPr>
@@ -12288,7 +12521,61 @@
         <w:rPr>
           <w:szCs w:val="28"/>
         </w:rPr>
-        <w:t>- (3) Người dùng tùy chọn chức năng trên thông tin khách hàng:</w:t>
+        <w:t>+ (5</w:t>
+      </w:r>
+      <w:r>
+        <w:rPr>
+          <w:szCs w:val="28"/>
+        </w:rPr>
+        <w:t xml:space="preserve">.5) </w:t>
+      </w:r>
+      <w:r>
+        <w:rPr>
+          <w:szCs w:val="28"/>
+        </w:rPr>
+        <w:t>Hệ thống</w:t>
+      </w:r>
+      <w:r>
+        <w:rPr>
+          <w:szCs w:val="28"/>
+        </w:rPr>
+        <w:t xml:space="preserve"> thực hiện gửi tin nhắn</w:t>
+      </w:r>
+      <w:r>
+        <w:rPr>
+          <w:szCs w:val="28"/>
+        </w:rPr>
+        <w:t>.</w:t>
+      </w:r>
+    </w:p>
+    <w:p>
+      <w:pPr>
+        <w:ind w:left="283" w:right="284" w:hanging="13"/>
+        <w:rPr>
+          <w:b/>
+          <w:szCs w:val="28"/>
+        </w:rPr>
+      </w:pPr>
+      <w:r>
+        <w:rPr>
+          <w:b/>
+          <w:szCs w:val="28"/>
+        </w:rPr>
+        <w:t>4.13.2.2 Dòng sự kiện khác</w:t>
+      </w:r>
+    </w:p>
+    <w:p>
+      <w:pPr>
+        <w:ind w:right="284" w:hanging="13"/>
+        <w:rPr>
+          <w:szCs w:val="28"/>
+        </w:rPr>
+      </w:pPr>
+      <w:r>
+        <w:rPr>
+          <w:szCs w:val="28"/>
+        </w:rPr>
+        <w:t>- (1) Lỗi khi tìm kiếm thông tin: Thông báo lỗi.</w:t>
       </w:r>
     </w:p>
     <w:p>
@@ -12298,333 +12585,8 @@
           <w:szCs w:val="28"/>
         </w:rPr>
       </w:pPr>
-      <w:r>
-        <w:rPr>
-          <w:szCs w:val="28"/>
-        </w:rPr>
-        <w:t>- (4) Chọn tra cứu thông tin giao hàng:</w:t>
-      </w:r>
-    </w:p>
-    <w:p>
-      <w:pPr>
-        <w:ind w:right="284"/>
-        <w:rPr>
-          <w:szCs w:val="28"/>
-        </w:rPr>
-      </w:pPr>
-      <w:r>
-        <w:rPr>
-          <w:szCs w:val="28"/>
-        </w:rPr>
-        <w:t>+ (4.1) Hệ thống tìm kiếm thông tin giao hàng của khách hàng được chọn.</w:t>
-      </w:r>
-    </w:p>
-    <w:p>
-      <w:pPr>
-        <w:ind w:right="284"/>
-        <w:rPr>
-          <w:szCs w:val="28"/>
-        </w:rPr>
-      </w:pPr>
-      <w:r>
-        <w:rPr>
-          <w:szCs w:val="28"/>
-        </w:rPr>
-        <w:t xml:space="preserve">+ (4.2) </w:t>
-      </w:r>
-      <w:r>
-        <w:rPr>
-          <w:szCs w:val="28"/>
-        </w:rPr>
-        <w:t>Hệ thống h</w:t>
-      </w:r>
-      <w:r>
-        <w:rPr>
-          <w:szCs w:val="28"/>
-        </w:rPr>
-        <w:t>iển thị kết quả tìm kiếm.</w:t>
-      </w:r>
-    </w:p>
-    <w:p>
-      <w:pPr>
-        <w:ind w:right="284"/>
-        <w:rPr>
-          <w:szCs w:val="28"/>
-        </w:rPr>
-      </w:pPr>
-      <w:r>
-        <w:rPr>
-          <w:szCs w:val="28"/>
-        </w:rPr>
-        <w:t>- (5) Chọn xóa khách hàng:</w:t>
-      </w:r>
-    </w:p>
-    <w:p>
-      <w:pPr>
-        <w:ind w:right="284"/>
-        <w:rPr>
-          <w:szCs w:val="28"/>
-        </w:rPr>
-      </w:pPr>
-      <w:r>
-        <w:rPr>
-          <w:szCs w:val="28"/>
-        </w:rPr>
-        <w:t xml:space="preserve">+ (5.1) </w:t>
-      </w:r>
-      <w:r>
-        <w:rPr>
-          <w:szCs w:val="28"/>
-        </w:rPr>
-        <w:t>Người dùng x</w:t>
-      </w:r>
-      <w:r>
-        <w:rPr>
-          <w:szCs w:val="28"/>
-        </w:rPr>
-        <w:t>ác nhận xóa khách hàng.</w:t>
-      </w:r>
-    </w:p>
-    <w:p>
-      <w:pPr>
-        <w:ind w:right="284"/>
-        <w:rPr>
-          <w:szCs w:val="28"/>
-        </w:rPr>
-      </w:pPr>
-      <w:r>
-        <w:rPr>
-          <w:szCs w:val="28"/>
-        </w:rPr>
-        <w:t xml:space="preserve">+ (5.2) </w:t>
-      </w:r>
-      <w:r>
-        <w:rPr>
-          <w:szCs w:val="28"/>
-        </w:rPr>
-        <w:t>Hệ thống t</w:t>
-      </w:r>
-      <w:r>
-        <w:rPr>
-          <w:szCs w:val="28"/>
-        </w:rPr>
-        <w:t>hưc hiện xóa khách hàng khỏi cơ sở dữ liệu.</w:t>
-      </w:r>
-    </w:p>
-    <w:p>
-      <w:pPr>
-        <w:ind w:right="284"/>
-        <w:rPr>
-          <w:szCs w:val="28"/>
-        </w:rPr>
-      </w:pPr>
-      <w:r>
-        <w:rPr>
-          <w:szCs w:val="28"/>
-        </w:rPr>
-        <w:t>- (6) Chọn cập nhật thông tin:</w:t>
-      </w:r>
-    </w:p>
-    <w:p>
-      <w:pPr>
-        <w:ind w:right="284"/>
-        <w:rPr>
-          <w:szCs w:val="28"/>
-        </w:rPr>
-      </w:pPr>
-      <w:r>
-        <w:rPr>
-          <w:szCs w:val="28"/>
-        </w:rPr>
-        <w:lastRenderedPageBreak/>
-        <w:t xml:space="preserve">+ (6.1) Hệ thống hiển thị thông tin </w:t>
-      </w:r>
-      <w:r>
-        <w:rPr>
-          <w:szCs w:val="28"/>
-        </w:rPr>
-        <w:t>khách hàng.</w:t>
-      </w:r>
-    </w:p>
-    <w:p>
-      <w:pPr>
-        <w:ind w:right="284"/>
-        <w:rPr>
-          <w:szCs w:val="28"/>
-        </w:rPr>
-      </w:pPr>
-      <w:r>
-        <w:rPr>
-          <w:szCs w:val="28"/>
-        </w:rPr>
-        <w:t>+ (6.2) Người dùng nhập thông tin cần thiết.</w:t>
-      </w:r>
-    </w:p>
-    <w:p>
-      <w:pPr>
-        <w:ind w:right="284"/>
-        <w:rPr>
-          <w:szCs w:val="28"/>
-        </w:rPr>
-      </w:pPr>
-      <w:r>
-        <w:rPr>
-          <w:szCs w:val="28"/>
-        </w:rPr>
-        <w:t xml:space="preserve">+ (6.3) </w:t>
-      </w:r>
-      <w:r>
-        <w:rPr>
-          <w:szCs w:val="28"/>
-        </w:rPr>
-        <w:t>Hệ thống k</w:t>
-      </w:r>
-      <w:r>
-        <w:rPr>
-          <w:szCs w:val="28"/>
-        </w:rPr>
-        <w:t>iểm tra trường bắt buộc</w:t>
-      </w:r>
-      <w:r>
-        <w:rPr>
-          <w:szCs w:val="28"/>
-        </w:rPr>
-        <w:t xml:space="preserve"> (Tên khách hàng)</w:t>
-      </w:r>
-      <w:r>
-        <w:rPr>
-          <w:szCs w:val="28"/>
-        </w:rPr>
-        <w:t>.</w:t>
-      </w:r>
-    </w:p>
-    <w:p>
-      <w:pPr>
-        <w:ind w:right="284"/>
-        <w:rPr>
-          <w:szCs w:val="28"/>
-        </w:rPr>
-      </w:pPr>
-      <w:r>
-        <w:rPr>
-          <w:szCs w:val="28"/>
-        </w:rPr>
-        <w:t xml:space="preserve">+ (6.4) </w:t>
-      </w:r>
-      <w:r>
-        <w:rPr>
-          <w:szCs w:val="28"/>
-        </w:rPr>
-        <w:t>Hệ thống k</w:t>
-      </w:r>
-      <w:r>
-        <w:rPr>
-          <w:szCs w:val="28"/>
-        </w:rPr>
-        <w:t>iểm tra thông tin</w:t>
-      </w:r>
-      <w:r>
-        <w:rPr>
-          <w:szCs w:val="28"/>
-        </w:rPr>
-        <w:t xml:space="preserve"> (Kiểm tra tồn tại của khách hàng)</w:t>
-      </w:r>
-      <w:r>
-        <w:rPr>
-          <w:szCs w:val="28"/>
-        </w:rPr>
-        <w:t>.</w:t>
-      </w:r>
-    </w:p>
-    <w:p>
-      <w:pPr>
-        <w:ind w:right="284"/>
-        <w:rPr>
-          <w:szCs w:val="28"/>
-        </w:rPr>
-      </w:pPr>
-      <w:r>
-        <w:rPr>
-          <w:szCs w:val="28"/>
-        </w:rPr>
-        <w:t xml:space="preserve">+ (6.5) </w:t>
-      </w:r>
-      <w:r>
-        <w:rPr>
-          <w:szCs w:val="28"/>
-        </w:rPr>
-        <w:t>Hệ thống l</w:t>
-      </w:r>
-      <w:r>
-        <w:rPr>
-          <w:szCs w:val="28"/>
-        </w:rPr>
-        <w:t>ưu thay đổ</w:t>
-      </w:r>
-      <w:r>
-        <w:rPr>
-          <w:szCs w:val="28"/>
-        </w:rPr>
-        <w:t>i thông tin khách hàng (</w:t>
-      </w:r>
-      <w:r>
-        <w:rPr>
-          <w:szCs w:val="28"/>
-        </w:rPr>
-        <w:t>Tên tài khoản, mật khẩu, tên khách hàng, ảnh đại diện, email, mô tả).</w:t>
-      </w:r>
-    </w:p>
-    <w:p>
-      <w:pPr>
-        <w:ind w:left="283" w:right="284" w:hanging="13"/>
-        <w:rPr>
-          <w:b/>
-          <w:szCs w:val="28"/>
-        </w:rPr>
-      </w:pPr>
-      <w:r>
-        <w:rPr>
-          <w:b/>
-          <w:szCs w:val="28"/>
-        </w:rPr>
-        <w:t>4.13.2.2 Dòng sự kiện khác</w:t>
-      </w:r>
-    </w:p>
-    <w:p>
-      <w:pPr>
-        <w:ind w:right="284" w:hanging="13"/>
-        <w:rPr>
-          <w:szCs w:val="28"/>
-        </w:rPr>
-      </w:pPr>
-      <w:r>
-        <w:rPr>
-          <w:szCs w:val="28"/>
-        </w:rPr>
-        <w:t>- (1) Lỗi khi tìm kiếm thông tin: Thông báo lỗi.</w:t>
-      </w:r>
-    </w:p>
-    <w:p>
-      <w:pPr>
-        <w:ind w:right="284" w:hanging="13"/>
-        <w:rPr>
-          <w:szCs w:val="28"/>
-        </w:rPr>
-      </w:pPr>
-      <w:r>
-        <w:rPr>
-          <w:szCs w:val="28"/>
-        </w:rPr>
-        <w:t>- (2) Không đồng ý xóa khách hàng: Trở về chọn chức năng.</w:t>
-      </w:r>
-    </w:p>
-    <w:p>
-      <w:pPr>
-        <w:ind w:right="284" w:hanging="13"/>
-        <w:rPr>
-          <w:szCs w:val="28"/>
-        </w:rPr>
-      </w:pPr>
+      <w:bookmarkStart w:id="9" w:name="_GoBack"/>
+      <w:bookmarkEnd w:id="9"/>
       <w:r>
         <w:rPr>
           <w:szCs w:val="28"/>
@@ -17495,7 +17457,7 @@
             <w:noProof/>
             <w:lang w:val="vi-VN"/>
           </w:rPr>
-          <w:t>2</w:t>
+          <w:t>31</w:t>
         </w:r>
         <w:r>
           <w:fldChar w:fldCharType="end"/>
@@ -22182,7 +22144,7 @@
 </file>
 
 <file path=customXml/itemProps1.xml><?xml version="1.0" encoding="utf-8"?>
-<ds:datastoreItem xmlns:ds="http://schemas.openxmlformats.org/officeDocument/2006/customXml" ds:itemID="{5C9CE4CA-284D-487B-A83D-A3AF6D7EC668}">
+<ds:datastoreItem xmlns:ds="http://schemas.openxmlformats.org/officeDocument/2006/customXml" ds:itemID="{44530830-65CD-4B89-95F4-2204CA4236D5}">
   <ds:schemaRefs>
     <ds:schemaRef ds:uri="http://schemas.openxmlformats.org/officeDocument/2006/bibliography"/>
   </ds:schemaRefs>

</xml_diff>

<commit_message>
update sau báo cáo
</commit_message>
<xml_diff>
--- a/UML Document/15520515_15520720_15520062_14520033.docx
+++ b/UML Document/15520515_15520720_15520062_14520033.docx
@@ -1164,6 +1164,20 @@
               <w:t>ặt mua sản phẩm</w:t>
             </w:r>
           </w:p>
+          <w:p>
+            <w:pPr>
+              <w:ind w:left="90" w:right="284"/>
+              <w:rPr>
+                <w:szCs w:val="28"/>
+              </w:rPr>
+            </w:pPr>
+            <w:r>
+              <w:rPr>
+                <w:szCs w:val="28"/>
+              </w:rPr>
+              <w:t>. Quản lý lịch sử mua hàng</w:t>
+            </w:r>
+          </w:p>
         </w:tc>
       </w:tr>
       <w:tr>
@@ -1255,6 +1269,7 @@
               <w:rPr>
                 <w:szCs w:val="28"/>
               </w:rPr>
+              <w:lastRenderedPageBreak/>
               <w:t>. Quản lý thông tin tài khoản</w:t>
             </w:r>
           </w:p>
@@ -1269,7 +1284,6 @@
               <w:rPr>
                 <w:szCs w:val="28"/>
               </w:rPr>
-              <w:lastRenderedPageBreak/>
               <w:t>.</w:t>
             </w:r>
             <w:r>
@@ -2709,10 +2723,10 @@
           <w:szCs w:val="28"/>
         </w:rPr>
         <w:drawing>
-          <wp:inline distT="0" distB="0" distL="0" distR="0" wp14:anchorId="698CBF51" wp14:editId="5794849B">
-            <wp:extent cx="6855460" cy="6667500"/>
-            <wp:effectExtent l="0" t="0" r="2540" b="0"/>
-            <wp:docPr id="18" name="Hình ảnh 18" descr="C:\Users\tinh\AppData\Local\Microsoft\Windows\INetCache\Content.Word\UseCase Diagram.png"/>
+          <wp:inline distT="0" distB="0" distL="0" distR="0">
+            <wp:extent cx="6419850" cy="4953000"/>
+            <wp:effectExtent l="0" t="0" r="0" b="0"/>
+            <wp:docPr id="1" name="Hình ảnh 1" descr="C:\Users\tinh\AppData\Local\Microsoft\Windows\INetCache\Content.Word\UseCase Diagram.png"/>
             <wp:cNvGraphicFramePr>
               <a:graphicFrameLocks xmlns:a="http://schemas.openxmlformats.org/drawingml/2006/main" noChangeAspect="1"/>
             </wp:cNvGraphicFramePr>
@@ -2720,7 +2734,7 @@
               <a:graphicData uri="http://schemas.openxmlformats.org/drawingml/2006/picture">
                 <pic:pic xmlns:pic="http://schemas.openxmlformats.org/drawingml/2006/picture">
                   <pic:nvPicPr>
-                    <pic:cNvPr id="0" name="Picture 1" descr="C:\Users\tinh\AppData\Local\Microsoft\Windows\INetCache\Content.Word\UseCase Diagram.png"/>
+                    <pic:cNvPr id="0" name="Picture 10" descr="C:\Users\tinh\AppData\Local\Microsoft\Windows\INetCache\Content.Word\UseCase Diagram.png"/>
                     <pic:cNvPicPr>
                       <a:picLocks noChangeAspect="1" noChangeArrowheads="1"/>
                     </pic:cNvPicPr>
@@ -2741,7 +2755,7 @@
                   <pic:spPr bwMode="auto">
                     <a:xfrm>
                       <a:off x="0" y="0"/>
-                      <a:ext cx="6856044" cy="6668068"/>
+                      <a:ext cx="6419850" cy="4953000"/>
                     </a:xfrm>
                     <a:prstGeom prst="rect">
                       <a:avLst/>
@@ -8699,9 +8713,9 @@
         <w:lastRenderedPageBreak/>
         <w:drawing>
           <wp:inline distT="0" distB="0" distL="0" distR="0">
-            <wp:extent cx="5467350" cy="7315200"/>
+            <wp:extent cx="5619750" cy="9601200"/>
             <wp:effectExtent l="0" t="0" r="0" b="0"/>
-            <wp:docPr id="16" name="Hình ảnh 16"/>
+            <wp:docPr id="18" name="Hình ảnh 18" descr="C:\Users\tinh\AppData\Local\Microsoft\Windows\INetCache\Content.Word\Đặt mua sản phẩm.png"/>
             <wp:cNvGraphicFramePr>
               <a:graphicFrameLocks xmlns:a="http://schemas.openxmlformats.org/drawingml/2006/main" noChangeAspect="1"/>
             </wp:cNvGraphicFramePr>
@@ -8709,7 +8723,7 @@
               <a:graphicData uri="http://schemas.openxmlformats.org/drawingml/2006/picture">
                 <pic:pic xmlns:pic="http://schemas.openxmlformats.org/drawingml/2006/picture">
                   <pic:nvPicPr>
-                    <pic:cNvPr id="0" name="Picture 12"/>
+                    <pic:cNvPr id="0" name="Picture 12" descr="C:\Users\tinh\AppData\Local\Microsoft\Windows\INetCache\Content.Word\Đặt mua sản phẩm.png"/>
                     <pic:cNvPicPr>
                       <a:picLocks noChangeAspect="1" noChangeArrowheads="1"/>
                     </pic:cNvPicPr>
@@ -8730,7 +8744,7 @@
                   <pic:spPr bwMode="auto">
                     <a:xfrm>
                       <a:off x="0" y="0"/>
-                      <a:ext cx="5467350" cy="7315200"/>
+                      <a:ext cx="5619750" cy="9601200"/>
                     </a:xfrm>
                     <a:prstGeom prst="rect">
                       <a:avLst/>
@@ -8890,7 +8904,6 @@
         <w:rPr>
           <w:szCs w:val="28"/>
         </w:rPr>
-        <w:lastRenderedPageBreak/>
         <w:t>(8) Kiểm tra thông tin</w:t>
       </w:r>
     </w:p>
@@ -10350,13 +10363,58 @@
       </w:pPr>
       <w:r>
         <w:rPr>
-          <w:szCs w:val="28"/>
-        </w:rPr>
-        <w:pict>
-          <v:shape id="_x0000_i1030" type="#_x0000_t75" style="width:450.75pt;height:603pt">
-            <v:imagedata r:id="rId32" o:title="Quản lý loại sản phẩm"/>
-          </v:shape>
-        </w:pict>
+          <w:noProof/>
+          <w:szCs w:val="28"/>
+        </w:rPr>
+        <w:lastRenderedPageBreak/>
+        <w:drawing>
+          <wp:inline distT="0" distB="0" distL="0" distR="0">
+            <wp:extent cx="6410325" cy="8601075"/>
+            <wp:effectExtent l="0" t="0" r="9525" b="9525"/>
+            <wp:docPr id="9" name="Hình ảnh 9" descr="C:\Users\tinh\AppData\Local\Microsoft\Windows\INetCache\Content.Word\Quản lý loại sản phẩm.png"/>
+            <wp:cNvGraphicFramePr>
+              <a:graphicFrameLocks xmlns:a="http://schemas.openxmlformats.org/drawingml/2006/main" noChangeAspect="1"/>
+            </wp:cNvGraphicFramePr>
+            <a:graphic xmlns:a="http://schemas.openxmlformats.org/drawingml/2006/main">
+              <a:graphicData uri="http://schemas.openxmlformats.org/drawingml/2006/picture">
+                <pic:pic xmlns:pic="http://schemas.openxmlformats.org/drawingml/2006/picture">
+                  <pic:nvPicPr>
+                    <pic:cNvPr id="0" name="Picture 11" descr="C:\Users\tinh\AppData\Local\Microsoft\Windows\INetCache\Content.Word\Quản lý loại sản phẩm.png"/>
+                    <pic:cNvPicPr>
+                      <a:picLocks noChangeAspect="1" noChangeArrowheads="1"/>
+                    </pic:cNvPicPr>
+                  </pic:nvPicPr>
+                  <pic:blipFill>
+                    <a:blip r:embed="rId32">
+                      <a:extLst>
+                        <a:ext uri="{28A0092B-C50C-407E-A947-70E740481C1C}">
+                          <a14:useLocalDpi xmlns:a14="http://schemas.microsoft.com/office/drawing/2010/main" val="0"/>
+                        </a:ext>
+                      </a:extLst>
+                    </a:blip>
+                    <a:srcRect/>
+                    <a:stretch>
+                      <a:fillRect/>
+                    </a:stretch>
+                  </pic:blipFill>
+                  <pic:spPr bwMode="auto">
+                    <a:xfrm>
+                      <a:off x="0" y="0"/>
+                      <a:ext cx="6410325" cy="8601075"/>
+                    </a:xfrm>
+                    <a:prstGeom prst="rect">
+                      <a:avLst/>
+                    </a:prstGeom>
+                    <a:noFill/>
+                    <a:ln>
+                      <a:noFill/>
+                    </a:ln>
+                  </pic:spPr>
+                </pic:pic>
+              </a:graphicData>
+            </a:graphic>
+          </wp:inline>
+        </w:drawing>
       </w:r>
     </w:p>
     <w:p>
@@ -12585,8 +12643,6 @@
           <w:szCs w:val="28"/>
         </w:rPr>
       </w:pPr>
-      <w:bookmarkStart w:id="9" w:name="_GoBack"/>
-      <w:bookmarkEnd w:id="9"/>
       <w:r>
         <w:rPr>
           <w:szCs w:val="28"/>
@@ -14898,7 +14954,7 @@
         </w:rPr>
         <w:lastRenderedPageBreak/>
         <w:pict>
-          <v:shape id="_x0000_i1031" type="#_x0000_t75" style="width:473.25pt;height:9in">
+          <v:shape id="_x0000_i1030" type="#_x0000_t75" style="width:473.25pt;height:9in">
             <v:imagedata r:id="rId38" o:title="Quản lý Size"/>
           </v:shape>
         </w:pict>
@@ -15650,7 +15706,7 @@
         </w:rPr>
         <w:lastRenderedPageBreak/>
         <w:pict>
-          <v:shape id="_x0000_i1032" type="#_x0000_t75" style="width:477pt;height:9in">
+          <v:shape id="_x0000_i1031" type="#_x0000_t75" style="width:477pt;height:9in">
             <v:imagedata r:id="rId39" o:title="Quản lý Color"/>
           </v:shape>
         </w:pict>
@@ -16456,7 +16512,7 @@
         </w:rPr>
         <w:lastRenderedPageBreak/>
         <w:pict>
-          <v:shape id="_x0000_i1033" type="#_x0000_t75" style="width:500.25pt;height:9in">
+          <v:shape id="_x0000_i1032" type="#_x0000_t75" style="width:500.25pt;height:9in">
             <v:imagedata r:id="rId40" o:title="Quản lý địa chỉ"/>
           </v:shape>
         </w:pict>
@@ -17060,6 +17116,34 @@
         </w:rPr>
         <w:t>Không có.</w:t>
       </w:r>
+    </w:p>
+    <w:p>
+      <w:pPr>
+        <w:pStyle w:val="u3"/>
+      </w:pPr>
+      <w:r>
+        <w:t>4.20</w:t>
+      </w:r>
+      <w:r>
+        <w:t xml:space="preserve"> </w:t>
+      </w:r>
+      <w:r>
+        <w:t xml:space="preserve">Quản lý </w:t>
+      </w:r>
+      <w:r>
+        <w:t>lịch sử mua hàng</w:t>
+      </w:r>
+      <w:bookmarkStart w:id="9" w:name="_GoBack"/>
+      <w:bookmarkEnd w:id="9"/>
+    </w:p>
+    <w:p>
+      <w:pPr>
+        <w:ind w:right="284"/>
+        <w:jc w:val="both"/>
+        <w:rPr>
+          <w:szCs w:val="28"/>
+        </w:rPr>
+      </w:pPr>
     </w:p>
     <w:p>
       <w:pPr>
@@ -17457,7 +17541,7 @@
             <w:noProof/>
             <w:lang w:val="vi-VN"/>
           </w:rPr>
-          <w:t>31</w:t>
+          <w:t>43</w:t>
         </w:r>
         <w:r>
           <w:fldChar w:fldCharType="end"/>
@@ -22144,7 +22228,7 @@
 </file>
 
 <file path=customXml/itemProps1.xml><?xml version="1.0" encoding="utf-8"?>
-<ds:datastoreItem xmlns:ds="http://schemas.openxmlformats.org/officeDocument/2006/customXml" ds:itemID="{44530830-65CD-4B89-95F4-2204CA4236D5}">
+<ds:datastoreItem xmlns:ds="http://schemas.openxmlformats.org/officeDocument/2006/customXml" ds:itemID="{C07775A6-FAD4-40A1-9F52-54C2C38F2CCF}">
   <ds:schemaRefs>
     <ds:schemaRef ds:uri="http://schemas.openxmlformats.org/officeDocument/2006/bibliography"/>
   </ds:schemaRefs>

</xml_diff>